<commit_message>
loose, sheath, stew and pinnacle are added.
</commit_message>
<xml_diff>
--- a/فایلهای عمومی/English words and sentences.docx
+++ b/فایلهای عمومی/English words and sentences.docx
@@ -6658,7 +6658,7 @@
             <w:pPr>
               <w:jc w:val="right"/>
               <w:rPr>
-                <w:rFonts w:asciiTheme="majorBidi" w:hAnsiTheme="majorBidi" w:cs="Times New Roman" w:hint="cs"/>
+                <w:rFonts w:asciiTheme="majorBidi" w:hAnsiTheme="majorBidi" w:cs="Times New Roman"/>
                 <w:sz w:val="24"/>
                 <w:szCs w:val="24"/>
                 <w:rtl/>
@@ -9689,7 +9689,7 @@
             <w:pPr>
               <w:jc w:val="center"/>
               <w:rPr>
-                <w:rFonts w:asciiTheme="majorBidi" w:hAnsiTheme="majorBidi" w:cs="Times New Roman" w:hint="cs"/>
+                <w:rFonts w:asciiTheme="majorBidi" w:hAnsiTheme="majorBidi" w:cs="Times New Roman"/>
                 <w:sz w:val="24"/>
                 <w:szCs w:val="24"/>
                 <w:rtl/>
@@ -9758,7 +9758,7 @@
             <w:pPr>
               <w:jc w:val="center"/>
               <w:rPr>
-                <w:rFonts w:asciiTheme="majorBidi" w:hAnsiTheme="majorBidi" w:cs="Times New Roman" w:hint="cs"/>
+                <w:rFonts w:asciiTheme="majorBidi" w:hAnsiTheme="majorBidi" w:cs="Times New Roman"/>
                 <w:sz w:val="24"/>
                 <w:szCs w:val="24"/>
                 <w:rtl/>
@@ -11832,6 +11832,12 @@
                 <w:rFonts w:ascii="CMR10" w:hAnsi="CMR10" w:cs="CMR10"/>
               </w:rPr>
             </w:pPr>
+            <w:r>
+              <w:rPr>
+                <w:rFonts w:ascii="CMR10" w:hAnsi="CMR10" w:cs="CMR10"/>
+              </w:rPr>
+              <w:t xml:space="preserve">Loose </w:t>
+            </w:r>
           </w:p>
         </w:tc>
         <w:tc>
@@ -11844,59 +11850,187 @@
               <w:autoSpaceDN w:val="0"/>
               <w:adjustRightInd w:val="0"/>
               <w:rPr>
-                <w:rFonts w:ascii="TimesNewRoman" w:hAnsi="TimesNewRoman" w:cs="TimesNewRoman"/>
-                <w:sz w:val="24"/>
-                <w:szCs w:val="24"/>
-              </w:rPr>
-            </w:pPr>
-          </w:p>
-        </w:tc>
-        <w:tc>
-          <w:tcPr>
-            <w:tcW w:w="907" w:type="pct"/>
-          </w:tcPr>
-          <w:p>
-            <w:pPr>
-              <w:jc w:val="center"/>
-              <w:rPr>
-                <w:rFonts w:asciiTheme="majorBidi" w:hAnsiTheme="majorBidi" w:cs="Times New Roman"/>
-                <w:sz w:val="24"/>
-                <w:szCs w:val="24"/>
-                <w:rtl/>
-                <w:lang w:bidi="fa-IR"/>
-              </w:rPr>
-            </w:pPr>
-          </w:p>
-        </w:tc>
-      </w:tr>
-      <w:tr>
-        <w:tc>
-          <w:tcPr>
-            <w:tcW w:w="892" w:type="pct"/>
-          </w:tcPr>
-          <w:p>
-            <w:pPr>
+                <w:rFonts w:ascii="CMR10" w:hAnsi="CMR10"/>
+                <w:lang w:bidi="fa-IR"/>
+              </w:rPr>
+            </w:pPr>
+            <w:r>
               <w:rPr>
                 <w:rFonts w:ascii="CMR10" w:hAnsi="CMR10" w:cs="CMR10"/>
               </w:rPr>
-            </w:pPr>
-          </w:p>
-        </w:tc>
-        <w:tc>
-          <w:tcPr>
-            <w:tcW w:w="3201" w:type="pct"/>
-          </w:tcPr>
+              <w:t>True!’ said Aragorn, loosening his sword in its sheath.</w:t>
+            </w:r>
+          </w:p>
           <w:p>
             <w:pPr>
               <w:autoSpaceDE w:val="0"/>
               <w:autoSpaceDN w:val="0"/>
               <w:adjustRightInd w:val="0"/>
               <w:rPr>
+                <w:rFonts w:ascii="CMR10" w:hAnsi="CMR10"/>
+                <w:lang w:bidi="fa-IR"/>
+              </w:rPr>
+            </w:pPr>
+            <w:r>
+              <w:rPr>
+                <w:rFonts w:ascii="CMR10" w:hAnsi="CMR10"/>
+                <w:lang w:bidi="fa-IR"/>
+              </w:rPr>
+              <w:t xml:space="preserve">A woman's vagina after she has had many different sized </w:t>
+            </w:r>
+            <w:r>
+              <w:rPr>
+                <w:rFonts w:ascii="CMR10" w:hAnsi="CMR10"/>
+                <w:lang w:bidi="fa-IR"/>
+              </w:rPr>
+              <w:lastRenderedPageBreak/>
+              <w:t xml:space="preserve">penises. </w:t>
+            </w:r>
+          </w:p>
+          <w:p>
+            <w:pPr>
+              <w:autoSpaceDE w:val="0"/>
+              <w:autoSpaceDN w:val="0"/>
+              <w:adjustRightInd w:val="0"/>
+              <w:rPr>
+                <w:rFonts w:ascii="CMR10" w:hAnsi="CMR10"/>
+                <w:lang w:bidi="fa-IR"/>
+              </w:rPr>
+            </w:pPr>
+            <w:r>
+              <w:rPr>
+                <w:rFonts w:ascii="CMR10" w:hAnsi="CMR10"/>
+                <w:lang w:bidi="fa-IR"/>
+              </w:rPr>
+              <w:t xml:space="preserve">The slut is so loose, since she gets laid every night by a different man. </w:t>
+            </w:r>
+          </w:p>
+          <w:p>
+            <w:pPr>
+              <w:autoSpaceDE w:val="0"/>
+              <w:autoSpaceDN w:val="0"/>
+              <w:adjustRightInd w:val="0"/>
+              <w:rPr>
+                <w:rFonts w:ascii="CMR10" w:hAnsi="CMR10"/>
+                <w:lang w:bidi="fa-IR"/>
+              </w:rPr>
+            </w:pPr>
+          </w:p>
+        </w:tc>
+        <w:tc>
+          <w:tcPr>
+            <w:tcW w:w="907" w:type="pct"/>
+          </w:tcPr>
+          <w:p>
+            <w:pPr>
+              <w:bidi/>
+              <w:jc w:val="center"/>
+              <w:rPr>
+                <w:rFonts w:asciiTheme="majorBidi" w:hAnsiTheme="majorBidi" w:cs="Times New Roman"/>
+                <w:sz w:val="24"/>
+                <w:szCs w:val="24"/>
+                <w:rtl/>
+                <w:lang w:bidi="fa-IR"/>
+              </w:rPr>
+            </w:pPr>
+            <w:r>
+              <w:rPr>
+                <w:rFonts w:asciiTheme="majorBidi" w:hAnsiTheme="majorBidi" w:cs="Times New Roman" w:hint="cs"/>
+                <w:sz w:val="24"/>
+                <w:szCs w:val="24"/>
+                <w:rtl/>
+                <w:lang w:bidi="fa-IR"/>
+              </w:rPr>
+              <w:lastRenderedPageBreak/>
+              <w:t xml:space="preserve">مخالف </w:t>
+            </w:r>
+            <w:r>
+              <w:rPr>
+                <w:rFonts w:asciiTheme="majorBidi" w:hAnsiTheme="majorBidi" w:cs="Times New Roman"/>
+                <w:sz w:val="24"/>
+                <w:szCs w:val="24"/>
+                <w:lang w:bidi="fa-IR"/>
+              </w:rPr>
+              <w:t xml:space="preserve"> tight</w:t>
+            </w:r>
+          </w:p>
+        </w:tc>
+      </w:tr>
+      <w:tr>
+        <w:tc>
+          <w:tcPr>
+            <w:tcW w:w="892" w:type="pct"/>
+          </w:tcPr>
+          <w:p>
+            <w:pPr>
+              <w:rPr>
+                <w:rFonts w:ascii="CMR10" w:hAnsi="CMR10" w:cs="CMR10"/>
+              </w:rPr>
+            </w:pPr>
+            <w:r>
+              <w:rPr>
+                <w:rFonts w:ascii="CMR10" w:hAnsi="CMR10" w:cs="CMR10"/>
+              </w:rPr>
+              <w:lastRenderedPageBreak/>
+              <w:t>sheath</w:t>
+            </w:r>
+          </w:p>
+        </w:tc>
+        <w:tc>
+          <w:tcPr>
+            <w:tcW w:w="3201" w:type="pct"/>
+          </w:tcPr>
+          <w:p>
+            <w:pPr>
+              <w:autoSpaceDE w:val="0"/>
+              <w:autoSpaceDN w:val="0"/>
+              <w:adjustRightInd w:val="0"/>
+              <w:rPr>
+                <w:rFonts w:ascii="CMR10" w:hAnsi="CMR10"/>
+                <w:lang w:bidi="fa-IR"/>
+              </w:rPr>
+            </w:pPr>
+            <w:r>
+              <w:rPr>
                 <w:rFonts w:ascii="TimesNewRoman" w:hAnsi="TimesNewRoman" w:cs="TimesNewRoman"/>
                 <w:sz w:val="24"/>
                 <w:szCs w:val="24"/>
               </w:rPr>
-            </w:pPr>
+              <w:t>H</w:t>
+            </w:r>
+            <w:r>
+              <w:rPr>
+                <w:rFonts w:ascii="CMR10" w:hAnsi="CMR10"/>
+                <w:lang w:bidi="fa-IR"/>
+              </w:rPr>
+              <w:t>e loosened his belt from under his cloak, and took from it the two sheathed knives.</w:t>
+            </w:r>
+            <w:r>
+              <w:rPr>
+                <w:rFonts w:ascii="CMR10" w:hAnsi="CMR10"/>
+                <w:lang w:bidi="fa-IR"/>
+              </w:rPr>
+              <w:t xml:space="preserve"> </w:t>
+            </w:r>
+          </w:p>
+          <w:p>
+            <w:pPr>
+              <w:autoSpaceDE w:val="0"/>
+              <w:autoSpaceDN w:val="0"/>
+              <w:adjustRightInd w:val="0"/>
+              <w:rPr>
+                <w:rFonts w:ascii="TimesNewRoman" w:hAnsi="TimesNewRoman" w:cs="TimesNewRoman"/>
+                <w:sz w:val="24"/>
+                <w:szCs w:val="24"/>
+              </w:rPr>
+            </w:pPr>
+            <w:r>
+              <w:rPr>
+                <w:rFonts w:ascii="CMR10" w:hAnsi="CMR10"/>
+                <w:lang w:bidi="fa-IR"/>
+              </w:rPr>
+              <w:t>Frodo and Sam loosened their small swords in their sheaths. Flight was impossible.</w:t>
+            </w:r>
           </w:p>
         </w:tc>
         <w:tc>
@@ -11911,6 +12045,260 @@
                 <w:sz w:val="24"/>
                 <w:szCs w:val="24"/>
                 <w:rtl/>
+                <w:lang w:bidi="fa-IR"/>
+              </w:rPr>
+            </w:pPr>
+            <w:r>
+              <w:rPr>
+                <w:rFonts w:asciiTheme="majorBidi" w:hAnsiTheme="majorBidi" w:cs="Times New Roman" w:hint="cs"/>
+                <w:sz w:val="24"/>
+                <w:szCs w:val="24"/>
+                <w:rtl/>
+                <w:lang w:bidi="fa-IR"/>
+              </w:rPr>
+              <w:t>قلاف، نیام</w:t>
+            </w:r>
+          </w:p>
+        </w:tc>
+      </w:tr>
+      <w:tr>
+        <w:tc>
+          <w:tcPr>
+            <w:tcW w:w="892" w:type="pct"/>
+          </w:tcPr>
+          <w:p>
+            <w:pPr>
+              <w:rPr>
+                <w:rFonts w:ascii="CMR10" w:hAnsi="CMR10" w:cs="CMR10"/>
+              </w:rPr>
+            </w:pPr>
+            <w:r>
+              <w:rPr>
+                <w:rFonts w:ascii="CMR10" w:hAnsi="CMR10" w:cs="CMR10"/>
+              </w:rPr>
+              <w:t>Stew</w:t>
+            </w:r>
+            <w:r>
+              <w:rPr>
+                <w:rFonts w:ascii="CMR10" w:hAnsi="CMR10" w:cs="CMR10"/>
+              </w:rPr>
+              <w:t xml:space="preserve"> </w:t>
+            </w:r>
+          </w:p>
+        </w:tc>
+        <w:tc>
+          <w:tcPr>
+            <w:tcW w:w="3201" w:type="pct"/>
+          </w:tcPr>
+          <w:p>
+            <w:pPr>
+              <w:autoSpaceDE w:val="0"/>
+              <w:autoSpaceDN w:val="0"/>
+              <w:adjustRightInd w:val="0"/>
+              <w:rPr>
+                <w:rFonts w:ascii="CMR10" w:hAnsi="CMR10"/>
+                <w:lang w:bidi="fa-IR"/>
+              </w:rPr>
+            </w:pPr>
+            <w:r>
+              <w:rPr>
+                <w:rFonts w:ascii="CMR10" w:hAnsi="CMR10"/>
+                <w:lang w:bidi="fa-IR"/>
+              </w:rPr>
+              <w:t xml:space="preserve">I’m going to stew these coneys. </w:t>
+            </w:r>
+            <w:r>
+              <w:rPr>
+                <w:rFonts w:ascii="CMR10" w:hAnsi="CMR10"/>
+                <w:lang w:bidi="fa-IR"/>
+              </w:rPr>
+              <w:t>‘Stew the rabbits!’ squealed Gollum in dismay.</w:t>
+            </w:r>
+          </w:p>
+        </w:tc>
+        <w:tc>
+          <w:tcPr>
+            <w:tcW w:w="907" w:type="pct"/>
+          </w:tcPr>
+          <w:p>
+            <w:pPr>
+              <w:jc w:val="center"/>
+              <w:rPr>
+                <w:rFonts w:asciiTheme="majorBidi" w:hAnsiTheme="majorBidi" w:cs="Times New Roman"/>
+                <w:sz w:val="24"/>
+                <w:szCs w:val="24"/>
+                <w:rtl/>
+                <w:lang w:bidi="fa-IR"/>
+              </w:rPr>
+            </w:pPr>
+            <w:r>
+              <w:rPr>
+                <w:rFonts w:asciiTheme="majorBidi" w:hAnsiTheme="majorBidi" w:cs="Times New Roman" w:hint="cs"/>
+                <w:sz w:val="24"/>
+                <w:szCs w:val="24"/>
+                <w:rtl/>
+                <w:lang w:bidi="fa-IR"/>
+              </w:rPr>
+              <w:t>کبابی، تاس کباب</w:t>
+            </w:r>
+          </w:p>
+        </w:tc>
+      </w:tr>
+      <w:tr>
+        <w:tc>
+          <w:tcPr>
+            <w:tcW w:w="892" w:type="pct"/>
+          </w:tcPr>
+          <w:p>
+            <w:pPr>
+              <w:rPr>
+                <w:rFonts w:ascii="CMR10" w:hAnsi="CMR10" w:cs="CMR10"/>
+              </w:rPr>
+            </w:pPr>
+            <w:r>
+              <w:rPr>
+                <w:rFonts w:ascii="CMR10" w:hAnsi="CMR10" w:cs="CMR10"/>
+              </w:rPr>
+              <w:t xml:space="preserve">Pinnacle </w:t>
+            </w:r>
+          </w:p>
+        </w:tc>
+        <w:tc>
+          <w:tcPr>
+            <w:tcW w:w="3201" w:type="pct"/>
+          </w:tcPr>
+          <w:p>
+            <w:pPr>
+              <w:autoSpaceDE w:val="0"/>
+              <w:autoSpaceDN w:val="0"/>
+              <w:adjustRightInd w:val="0"/>
+              <w:rPr>
+                <w:rFonts w:ascii="CMR10" w:hAnsi="CMR10"/>
+                <w:lang w:bidi="fa-IR"/>
+              </w:rPr>
+            </w:pPr>
+            <w:r>
+              <w:rPr>
+                <w:rFonts w:ascii="CMR10" w:hAnsi="CMR10"/>
+                <w:lang w:bidi="fa-IR"/>
+              </w:rPr>
+              <w:t>Thus men reached at last the High Court, and the Place of the Fountain before the feet of the White Tower: tall and shapely, fifty fathoms from its base to the pinnacle, where the banner of the Stewards floated a thousand feet above the plain.</w:t>
+            </w:r>
+          </w:p>
+        </w:tc>
+        <w:tc>
+          <w:tcPr>
+            <w:tcW w:w="907" w:type="pct"/>
+          </w:tcPr>
+          <w:p>
+            <w:pPr>
+              <w:jc w:val="center"/>
+              <w:rPr>
+                <w:rFonts w:asciiTheme="majorBidi" w:hAnsiTheme="majorBidi" w:cs="Times New Roman"/>
+                <w:sz w:val="24"/>
+                <w:szCs w:val="24"/>
+                <w:rtl/>
+                <w:lang w:bidi="fa-IR"/>
+              </w:rPr>
+            </w:pPr>
+            <w:r>
+              <w:rPr>
+                <w:rFonts w:asciiTheme="majorBidi" w:hAnsiTheme="majorBidi" w:cs="Times New Roman"/>
+                <w:sz w:val="24"/>
+                <w:szCs w:val="24"/>
+                <w:lang w:bidi="fa-IR"/>
+              </w:rPr>
+              <w:t>Summit, peak, apex</w:t>
+            </w:r>
+          </w:p>
+        </w:tc>
+      </w:tr>
+      <w:tr>
+        <w:tc>
+          <w:tcPr>
+            <w:tcW w:w="892" w:type="pct"/>
+          </w:tcPr>
+          <w:p>
+            <w:pPr>
+              <w:rPr>
+                <w:rFonts w:ascii="CMR10" w:hAnsi="CMR10" w:cs="CMR10"/>
+              </w:rPr>
+            </w:pPr>
+          </w:p>
+        </w:tc>
+        <w:tc>
+          <w:tcPr>
+            <w:tcW w:w="3201" w:type="pct"/>
+          </w:tcPr>
+          <w:p>
+            <w:pPr>
+              <w:autoSpaceDE w:val="0"/>
+              <w:autoSpaceDN w:val="0"/>
+              <w:adjustRightInd w:val="0"/>
+              <w:rPr>
+                <w:rFonts w:ascii="CMR10" w:hAnsi="CMR10"/>
+                <w:lang w:bidi="fa-IR"/>
+              </w:rPr>
+            </w:pPr>
+          </w:p>
+        </w:tc>
+        <w:tc>
+          <w:tcPr>
+            <w:tcW w:w="907" w:type="pct"/>
+          </w:tcPr>
+          <w:p>
+            <w:pPr>
+              <w:jc w:val="center"/>
+              <w:rPr>
+                <w:rFonts w:asciiTheme="majorBidi" w:hAnsiTheme="majorBidi" w:cs="Times New Roman"/>
+                <w:sz w:val="24"/>
+                <w:szCs w:val="24"/>
+                <w:lang w:bidi="fa-IR"/>
+              </w:rPr>
+            </w:pPr>
+          </w:p>
+        </w:tc>
+      </w:tr>
+      <w:tr>
+        <w:tc>
+          <w:tcPr>
+            <w:tcW w:w="892" w:type="pct"/>
+          </w:tcPr>
+          <w:p>
+            <w:pPr>
+              <w:rPr>
+                <w:rFonts w:ascii="CMR10" w:hAnsi="CMR10" w:cs="CMR10"/>
+              </w:rPr>
+            </w:pPr>
+          </w:p>
+        </w:tc>
+        <w:tc>
+          <w:tcPr>
+            <w:tcW w:w="3201" w:type="pct"/>
+          </w:tcPr>
+          <w:p>
+            <w:pPr>
+              <w:autoSpaceDE w:val="0"/>
+              <w:autoSpaceDN w:val="0"/>
+              <w:adjustRightInd w:val="0"/>
+              <w:rPr>
+                <w:rFonts w:ascii="CMR10" w:hAnsi="CMR10"/>
+                <w:lang w:bidi="fa-IR"/>
+              </w:rPr>
+            </w:pPr>
+          </w:p>
+        </w:tc>
+        <w:tc>
+          <w:tcPr>
+            <w:tcW w:w="907" w:type="pct"/>
+          </w:tcPr>
+          <w:p>
+            <w:pPr>
+              <w:jc w:val="center"/>
+              <w:rPr>
+                <w:rFonts w:asciiTheme="majorBidi" w:hAnsiTheme="majorBidi" w:cs="Times New Roman"/>
+                <w:sz w:val="24"/>
+                <w:szCs w:val="24"/>
                 <w:lang w:bidi="fa-IR"/>
               </w:rPr>
             </w:pPr>
@@ -12244,7 +12632,6 @@
   <w:style w:type="character" w:default="1" w:styleId="DefaultParagraphFont">
     <w:name w:val="Default Paragraph Font"/>
     <w:uiPriority w:val="1"/>
-    <w:semiHidden/>
     <w:unhideWhenUsed/>
   </w:style>
   <w:style w:type="table" w:default="1" w:styleId="TableNormal">

</xml_diff>

<commit_message>
An English proverb added. Your reputations precedes you.
</commit_message>
<xml_diff>
--- a/فایلهای عمومی/English words and sentences.docx
+++ b/فایلهای عمومی/English words and sentences.docx
@@ -1,12 +1,12 @@
 
 <file path=word/document.xml><?xml version="1.0" encoding="utf-8"?>
-<w:document xmlns:ve="http://schemas.openxmlformats.org/markup-compatibility/2006" xmlns:o="urn:schemas-microsoft-com:office:office" xmlns:r="http://schemas.openxmlformats.org/officeDocument/2006/relationships" xmlns:m="http://schemas.openxmlformats.org/officeDocument/2006/math" xmlns:v="urn:schemas-microsoft-com:vml" xmlns:wp="http://schemas.openxmlformats.org/drawingml/2006/wordprocessingDrawing" xmlns:w10="urn:schemas-microsoft-com:office:word" xmlns:w="http://schemas.openxmlformats.org/wordprocessingml/2006/main" xmlns:wne="http://schemas.microsoft.com/office/word/2006/wordml">
+<w:document xmlns:wpc="http://schemas.microsoft.com/office/word/2010/wordprocessingCanvas" xmlns:mc="http://schemas.openxmlformats.org/markup-compatibility/2006" xmlns:o="urn:schemas-microsoft-com:office:office" xmlns:r="http://schemas.openxmlformats.org/officeDocument/2006/relationships" xmlns:m="http://schemas.openxmlformats.org/officeDocument/2006/math" xmlns:v="urn:schemas-microsoft-com:vml" xmlns:wp14="http://schemas.microsoft.com/office/word/2010/wordprocessingDrawing" xmlns:wp="http://schemas.openxmlformats.org/drawingml/2006/wordprocessingDrawing" xmlns:w10="urn:schemas-microsoft-com:office:word" xmlns:w="http://schemas.openxmlformats.org/wordprocessingml/2006/main" xmlns:w14="http://schemas.microsoft.com/office/word/2010/wordml" xmlns:w15="http://schemas.microsoft.com/office/word/2012/wordml" xmlns:wpg="http://schemas.microsoft.com/office/word/2010/wordprocessingGroup" xmlns:wpi="http://schemas.microsoft.com/office/word/2010/wordprocessingInk" xmlns:wne="http://schemas.microsoft.com/office/word/2006/wordml" xmlns:wps="http://schemas.microsoft.com/office/word/2010/wordprocessingShape" mc:Ignorable="w14 w15 wp14">
   <w:body>
     <w:tbl>
       <w:tblPr>
         <w:tblStyle w:val="TableGrid"/>
         <w:tblW w:w="5000" w:type="pct"/>
-        <w:tblLook w:val="04A0"/>
+        <w:tblLook w:val="04A0" w:firstRow="1" w:lastRow="0" w:firstColumn="1" w:lastColumn="0" w:noHBand="0" w:noVBand="1"/>
       </w:tblPr>
       <w:tblGrid>
         <w:gridCol w:w="1708"/>
@@ -767,13 +767,23 @@
                 <w:szCs w:val="24"/>
               </w:rPr>
             </w:pPr>
-            <w:r>
-              <w:rPr>
-                <w:rFonts w:asciiTheme="majorBidi" w:hAnsiTheme="majorBidi" w:cstheme="majorBidi"/>
-                <w:sz w:val="24"/>
-                <w:szCs w:val="24"/>
-              </w:rPr>
-              <w:t>Woah, did you see him stab that guy? What a mess.</w:t>
+            <w:proofErr w:type="spellStart"/>
+            <w:r>
+              <w:rPr>
+                <w:rFonts w:asciiTheme="majorBidi" w:hAnsiTheme="majorBidi" w:cstheme="majorBidi"/>
+                <w:sz w:val="24"/>
+                <w:szCs w:val="24"/>
+              </w:rPr>
+              <w:t>Woah</w:t>
+            </w:r>
+            <w:proofErr w:type="spellEnd"/>
+            <w:r>
+              <w:rPr>
+                <w:rFonts w:asciiTheme="majorBidi" w:hAnsiTheme="majorBidi" w:cstheme="majorBidi"/>
+                <w:sz w:val="24"/>
+                <w:szCs w:val="24"/>
+              </w:rPr>
+              <w:t>, did you see him stab that guy? What a mess.</w:t>
             </w:r>
           </w:p>
         </w:tc>
@@ -981,8 +991,27 @@
                 <w:sz w:val="24"/>
                 <w:szCs w:val="24"/>
               </w:rPr>
-              <w:t xml:space="preserve"> no dude, you cant have that! </w:t>
-            </w:r>
+              <w:t xml:space="preserve"> no dude, you </w:t>
+            </w:r>
+            <w:proofErr w:type="spellStart"/>
+            <w:r>
+              <w:rPr>
+                <w:rFonts w:asciiTheme="majorBidi" w:hAnsiTheme="majorBidi" w:cstheme="majorBidi"/>
+                <w:sz w:val="24"/>
+                <w:szCs w:val="24"/>
+              </w:rPr>
+              <w:t>cant</w:t>
+            </w:r>
+            <w:proofErr w:type="spellEnd"/>
+            <w:r>
+              <w:rPr>
+                <w:rFonts w:asciiTheme="majorBidi" w:hAnsiTheme="majorBidi" w:cstheme="majorBidi"/>
+                <w:sz w:val="24"/>
+                <w:szCs w:val="24"/>
+              </w:rPr>
+              <w:t xml:space="preserve"> have that! </w:t>
+            </w:r>
+            <w:proofErr w:type="spellStart"/>
             <w:proofErr w:type="gramStart"/>
             <w:r>
               <w:rPr>
@@ -992,6 +1021,7 @@
               </w:rPr>
               <w:t>i</w:t>
             </w:r>
+            <w:proofErr w:type="spellEnd"/>
             <w:proofErr w:type="gramEnd"/>
             <w:r>
               <w:rPr>
@@ -999,7 +1029,25 @@
                 <w:sz w:val="24"/>
                 <w:szCs w:val="24"/>
               </w:rPr>
-              <w:t xml:space="preserve"> already dibsed it!</w:t>
+              <w:t xml:space="preserve"> already </w:t>
+            </w:r>
+            <w:proofErr w:type="spellStart"/>
+            <w:r>
+              <w:rPr>
+                <w:rFonts w:asciiTheme="majorBidi" w:hAnsiTheme="majorBidi" w:cstheme="majorBidi"/>
+                <w:sz w:val="24"/>
+                <w:szCs w:val="24"/>
+              </w:rPr>
+              <w:t>dibsed</w:t>
+            </w:r>
+            <w:proofErr w:type="spellEnd"/>
+            <w:r>
+              <w:rPr>
+                <w:rFonts w:asciiTheme="majorBidi" w:hAnsiTheme="majorBidi" w:cstheme="majorBidi"/>
+                <w:sz w:val="24"/>
+                <w:szCs w:val="24"/>
+              </w:rPr>
+              <w:t xml:space="preserve"> it!</w:t>
             </w:r>
           </w:p>
         </w:tc>
@@ -1268,7 +1316,25 @@
                 <w:sz w:val="24"/>
                 <w:szCs w:val="24"/>
               </w:rPr>
-              <w:t>A moral obligation for the west to talk with hamas.</w:t>
+              <w:t xml:space="preserve">A moral obligation for the west to talk with </w:t>
+            </w:r>
+            <w:proofErr w:type="spellStart"/>
+            <w:r>
+              <w:rPr>
+                <w:rFonts w:asciiTheme="majorBidi" w:hAnsiTheme="majorBidi" w:cstheme="majorBidi"/>
+                <w:sz w:val="24"/>
+                <w:szCs w:val="24"/>
+              </w:rPr>
+              <w:t>hamas</w:t>
+            </w:r>
+            <w:proofErr w:type="spellEnd"/>
+            <w:r>
+              <w:rPr>
+                <w:rFonts w:asciiTheme="majorBidi" w:hAnsiTheme="majorBidi" w:cstheme="majorBidi"/>
+                <w:sz w:val="24"/>
+                <w:szCs w:val="24"/>
+              </w:rPr>
+              <w:t>.</w:t>
             </w:r>
           </w:p>
         </w:tc>
@@ -2575,7 +2641,25 @@
                 <w:sz w:val="24"/>
                 <w:szCs w:val="24"/>
               </w:rPr>
-              <w:t xml:space="preserve"> website or video that has become instantly famous overnight via youtube or other popular media.</w:t>
+              <w:t xml:space="preserve"> website or video that has become instantly famous overnight via </w:t>
+            </w:r>
+            <w:proofErr w:type="spellStart"/>
+            <w:r>
+              <w:rPr>
+                <w:rFonts w:asciiTheme="majorBidi" w:hAnsiTheme="majorBidi" w:cstheme="majorBidi"/>
+                <w:sz w:val="24"/>
+                <w:szCs w:val="24"/>
+              </w:rPr>
+              <w:t>youtube</w:t>
+            </w:r>
+            <w:proofErr w:type="spellEnd"/>
+            <w:r>
+              <w:rPr>
+                <w:rFonts w:asciiTheme="majorBidi" w:hAnsiTheme="majorBidi" w:cstheme="majorBidi"/>
+                <w:sz w:val="24"/>
+                <w:szCs w:val="24"/>
+              </w:rPr>
+              <w:t xml:space="preserve"> or other popular media.</w:t>
             </w:r>
           </w:p>
           <w:p>
@@ -3063,7 +3147,25 @@
                 <w:sz w:val="24"/>
                 <w:szCs w:val="24"/>
               </w:rPr>
-              <w:t>Mohammad Daoud Amin, Kabul's deputy police chief, said an investigation is under way to determine whether the killing was intentional or accidental.</w:t>
+              <w:t xml:space="preserve">Mohammad </w:t>
+            </w:r>
+            <w:proofErr w:type="spellStart"/>
+            <w:r>
+              <w:rPr>
+                <w:rFonts w:asciiTheme="majorBidi" w:hAnsiTheme="majorBidi" w:cstheme="majorBidi"/>
+                <w:sz w:val="24"/>
+                <w:szCs w:val="24"/>
+              </w:rPr>
+              <w:t>Daoud</w:t>
+            </w:r>
+            <w:proofErr w:type="spellEnd"/>
+            <w:r>
+              <w:rPr>
+                <w:rFonts w:asciiTheme="majorBidi" w:hAnsiTheme="majorBidi" w:cstheme="majorBidi"/>
+                <w:sz w:val="24"/>
+                <w:szCs w:val="24"/>
+              </w:rPr>
+              <w:t xml:space="preserve"> Amin, Kabul's deputy police chief, said an investigation is under way to determine whether the killing was intentional or accidental.</w:t>
             </w:r>
           </w:p>
         </w:tc>
@@ -3406,13 +3508,23 @@
                 <w:szCs w:val="24"/>
               </w:rPr>
             </w:pPr>
-            <w:r>
-              <w:rPr>
-                <w:rFonts w:asciiTheme="majorBidi" w:hAnsiTheme="majorBidi" w:cstheme="majorBidi"/>
-                <w:sz w:val="24"/>
-                <w:szCs w:val="24"/>
-              </w:rPr>
-              <w:t>Dickon.  "He's as</w:t>
+            <w:proofErr w:type="spellStart"/>
+            <w:r>
+              <w:rPr>
+                <w:rFonts w:asciiTheme="majorBidi" w:hAnsiTheme="majorBidi" w:cstheme="majorBidi"/>
+                <w:sz w:val="24"/>
+                <w:szCs w:val="24"/>
+              </w:rPr>
+              <w:t>Dickon</w:t>
+            </w:r>
+            <w:proofErr w:type="spellEnd"/>
+            <w:r>
+              <w:rPr>
+                <w:rFonts w:asciiTheme="majorBidi" w:hAnsiTheme="majorBidi" w:cstheme="majorBidi"/>
+                <w:sz w:val="24"/>
+                <w:szCs w:val="24"/>
+              </w:rPr>
+              <w:t>.  "He's as</w:t>
             </w:r>
             <w:r>
               <w:rPr>
@@ -3594,6 +3706,7 @@
                 <w:szCs w:val="24"/>
               </w:rPr>
             </w:pPr>
+            <w:proofErr w:type="spellStart"/>
             <w:r>
               <w:rPr>
                 <w:rFonts w:ascii="Times New Roman" w:hAnsi="Times New Roman" w:cs="Times New Roman"/>
@@ -3601,30 +3714,30 @@
                 <w:sz w:val="24"/>
                 <w:szCs w:val="24"/>
               </w:rPr>
-              <w:t>Dickon laughed so that he was obliged to stifle the sound</w:t>
-            </w:r>
-          </w:p>
-          <w:p>
-            <w:pPr>
+              <w:t>Dickon</w:t>
+            </w:r>
+            <w:proofErr w:type="spellEnd"/>
+            <w:r>
               <w:rPr>
                 <w:rFonts w:ascii="Times New Roman" w:hAnsi="Times New Roman" w:cs="Times New Roman"/>
                 <w:color w:val="000000"/>
                 <w:sz w:val="24"/>
                 <w:szCs w:val="24"/>
-                <w:rtl/>
-              </w:rPr>
-            </w:pPr>
-            <w:proofErr w:type="gramStart"/>
-            <w:r>
+              </w:rPr>
+              <w:t xml:space="preserve"> laughed so that he was obliged to stifle the sound</w:t>
+            </w:r>
+          </w:p>
+          <w:p>
+            <w:pPr>
               <w:rPr>
                 <w:rFonts w:ascii="Times New Roman" w:hAnsi="Times New Roman" w:cs="Times New Roman"/>
                 <w:color w:val="000000"/>
                 <w:sz w:val="24"/>
                 <w:szCs w:val="24"/>
-              </w:rPr>
-              <w:t>by</w:t>
-            </w:r>
-            <w:proofErr w:type="gramEnd"/>
+                <w:rtl/>
+              </w:rPr>
+            </w:pPr>
+            <w:proofErr w:type="gramStart"/>
             <w:r>
               <w:rPr>
                 <w:rFonts w:ascii="Times New Roman" w:hAnsi="Times New Roman" w:cs="Times New Roman"/>
@@ -3632,6 +3745,16 @@
                 <w:sz w:val="24"/>
                 <w:szCs w:val="24"/>
               </w:rPr>
+              <w:t>by</w:t>
+            </w:r>
+            <w:proofErr w:type="gramEnd"/>
+            <w:r>
+              <w:rPr>
+                <w:rFonts w:ascii="Times New Roman" w:hAnsi="Times New Roman" w:cs="Times New Roman"/>
+                <w:color w:val="000000"/>
+                <w:sz w:val="24"/>
+                <w:szCs w:val="24"/>
+              </w:rPr>
               <w:t xml:space="preserve"> putting his arm over his mouth.</w:t>
             </w:r>
           </w:p>
@@ -3999,15 +4122,42 @@
                 <w:sz w:val="24"/>
                 <w:szCs w:val="24"/>
               </w:rPr>
-              <w:t>A few days after these events there was great commotion and much running up and down stairs in Herr Sesemann’s house.</w:t>
-            </w:r>
-            <w:r>
-              <w:rPr>
-                <w:rFonts w:asciiTheme="majorBidi" w:hAnsiTheme="majorBidi" w:cstheme="majorBidi"/>
-                <w:sz w:val="24"/>
-                <w:szCs w:val="24"/>
-              </w:rPr>
-              <w:t>(Hi</w:t>
+              <w:t xml:space="preserve">A few days after these events there was great commotion and much running up and down stairs in Herr </w:t>
+            </w:r>
+            <w:proofErr w:type="spellStart"/>
+            <w:r>
+              <w:rPr>
+                <w:rFonts w:asciiTheme="majorBidi" w:hAnsiTheme="majorBidi" w:cstheme="majorBidi"/>
+                <w:sz w:val="24"/>
+                <w:szCs w:val="24"/>
+              </w:rPr>
+              <w:t>Sesemann’s</w:t>
+            </w:r>
+            <w:proofErr w:type="spellEnd"/>
+            <w:r>
+              <w:rPr>
+                <w:rFonts w:asciiTheme="majorBidi" w:hAnsiTheme="majorBidi" w:cstheme="majorBidi"/>
+                <w:sz w:val="24"/>
+                <w:szCs w:val="24"/>
+              </w:rPr>
+              <w:t xml:space="preserve"> house.</w:t>
+            </w:r>
+            <w:r>
+              <w:rPr>
+                <w:rFonts w:asciiTheme="majorBidi" w:hAnsiTheme="majorBidi" w:cstheme="majorBidi"/>
+                <w:sz w:val="24"/>
+                <w:szCs w:val="24"/>
+              </w:rPr>
+              <w:t>(</w:t>
+            </w:r>
+            <w:proofErr w:type="spellStart"/>
+            <w:r>
+              <w:rPr>
+                <w:rFonts w:asciiTheme="majorBidi" w:hAnsiTheme="majorBidi" w:cstheme="majorBidi"/>
+                <w:sz w:val="24"/>
+                <w:szCs w:val="24"/>
+              </w:rPr>
+              <w:t>Hi</w:t>
             </w:r>
             <w:r>
               <w:rPr>
@@ -4023,7 +4173,16 @@
                 <w:sz w:val="24"/>
                 <w:szCs w:val="24"/>
               </w:rPr>
-              <w:t>di)</w:t>
+              <w:t>di</w:t>
+            </w:r>
+            <w:proofErr w:type="spellEnd"/>
+            <w:r>
+              <w:rPr>
+                <w:rFonts w:asciiTheme="majorBidi" w:hAnsiTheme="majorBidi" w:cstheme="majorBidi"/>
+                <w:sz w:val="24"/>
+                <w:szCs w:val="24"/>
+              </w:rPr>
+              <w:t>)</w:t>
             </w:r>
             <w:r>
               <w:rPr>
@@ -4104,7 +4263,25 @@
                 <w:sz w:val="24"/>
                 <w:szCs w:val="24"/>
               </w:rPr>
-              <w:t>“Grandfather told me I was eight,” put in Heidi. Dete gave her another poke, but as the child had not the least idea why she did so she was not at all confused.</w:t>
+              <w:t xml:space="preserve">“Grandfather told me I was eight,” put in Heidi. </w:t>
+            </w:r>
+            <w:proofErr w:type="spellStart"/>
+            <w:r>
+              <w:rPr>
+                <w:rFonts w:asciiTheme="majorBidi" w:hAnsiTheme="majorBidi" w:cstheme="majorBidi"/>
+                <w:sz w:val="24"/>
+                <w:szCs w:val="24"/>
+              </w:rPr>
+              <w:t>Dete</w:t>
+            </w:r>
+            <w:proofErr w:type="spellEnd"/>
+            <w:r>
+              <w:rPr>
+                <w:rFonts w:asciiTheme="majorBidi" w:hAnsiTheme="majorBidi" w:cstheme="majorBidi"/>
+                <w:sz w:val="24"/>
+                <w:szCs w:val="24"/>
+              </w:rPr>
+              <w:t xml:space="preserve"> gave her another poke, but as the child had not the least idea why she did so she was not at all confused.</w:t>
             </w:r>
           </w:p>
         </w:tc>
@@ -4196,6 +4373,7 @@
               </w:rPr>
               <w:t xml:space="preserve">Cloaking flag in </w:t>
             </w:r>
+            <w:proofErr w:type="spellStart"/>
             <w:r>
               <w:rPr>
                 <w:rFonts w:asciiTheme="majorBidi" w:hAnsiTheme="majorBidi" w:cstheme="majorBidi"/>
@@ -4210,7 +4388,16 @@
                 <w:sz w:val="24"/>
                 <w:szCs w:val="24"/>
               </w:rPr>
-              <w:t>zflag which makes your tank invisible.</w:t>
+              <w:t>zflag</w:t>
+            </w:r>
+            <w:proofErr w:type="spellEnd"/>
+            <w:r>
+              <w:rPr>
+                <w:rFonts w:asciiTheme="majorBidi" w:hAnsiTheme="majorBidi" w:cstheme="majorBidi"/>
+                <w:sz w:val="24"/>
+                <w:szCs w:val="24"/>
+              </w:rPr>
+              <w:t xml:space="preserve"> which makes your tank invisible.</w:t>
             </w:r>
           </w:p>
         </w:tc>
@@ -4342,7 +4529,6 @@
                 <w:szCs w:val="24"/>
               </w:rPr>
             </w:pPr>
-            <w:proofErr w:type="gramStart"/>
             <w:r>
               <w:rPr>
                 <w:rFonts w:asciiTheme="majorBidi" w:hAnsiTheme="majorBidi" w:cstheme="majorBidi"/>
@@ -4365,16 +4551,7 @@
                 <w:sz w:val="24"/>
                 <w:szCs w:val="24"/>
               </w:rPr>
-              <w:t>That’s right!</w:t>
-            </w:r>
-            <w:proofErr w:type="gramEnd"/>
-            <w:r>
-              <w:rPr>
-                <w:rFonts w:asciiTheme="majorBidi" w:hAnsiTheme="majorBidi" w:cstheme="majorBidi"/>
-                <w:sz w:val="24"/>
-                <w:szCs w:val="24"/>
-              </w:rPr>
-              <w:t xml:space="preserve"> Now, tell me, </w:t>
+              <w:t xml:space="preserve">That’s right! Now, tell me, </w:t>
             </w:r>
           </w:p>
           <w:p>
@@ -4786,8 +4963,18 @@
                 <w:sz w:val="24"/>
                 <w:szCs w:val="24"/>
               </w:rPr>
-              <w:t>Catholic Bishop Paride</w:t>
-            </w:r>
+              <w:t xml:space="preserve">Catholic Bishop </w:t>
+            </w:r>
+            <w:proofErr w:type="spellStart"/>
+            <w:r>
+              <w:rPr>
+                <w:rFonts w:asciiTheme="majorBidi" w:hAnsiTheme="majorBidi" w:cstheme="majorBidi"/>
+                <w:sz w:val="24"/>
+                <w:szCs w:val="24"/>
+              </w:rPr>
+              <w:t>Paride</w:t>
+            </w:r>
+            <w:proofErr w:type="spellEnd"/>
             <w:r>
               <w:rPr>
                 <w:rFonts w:asciiTheme="majorBidi" w:hAnsiTheme="majorBidi" w:cstheme="majorBidi"/>
@@ -4796,13 +4983,23 @@
               </w:rPr>
               <w:t xml:space="preserve"> </w:t>
             </w:r>
-            <w:r>
-              <w:rPr>
-                <w:rFonts w:asciiTheme="majorBidi" w:hAnsiTheme="majorBidi" w:cstheme="majorBidi"/>
-                <w:sz w:val="24"/>
-                <w:szCs w:val="24"/>
-              </w:rPr>
-              <w:t>Taban has served people in Sudan -- sometimes at the risk of his life.</w:t>
+            <w:proofErr w:type="spellStart"/>
+            <w:r>
+              <w:rPr>
+                <w:rFonts w:asciiTheme="majorBidi" w:hAnsiTheme="majorBidi" w:cstheme="majorBidi"/>
+                <w:sz w:val="24"/>
+                <w:szCs w:val="24"/>
+              </w:rPr>
+              <w:t>Taban</w:t>
+            </w:r>
+            <w:proofErr w:type="spellEnd"/>
+            <w:r>
+              <w:rPr>
+                <w:rFonts w:asciiTheme="majorBidi" w:hAnsiTheme="majorBidi" w:cstheme="majorBidi"/>
+                <w:sz w:val="24"/>
+                <w:szCs w:val="24"/>
+              </w:rPr>
+              <w:t xml:space="preserve"> has served people in Sudan -- sometimes at the risk of his life.</w:t>
             </w:r>
             <w:r>
               <w:rPr>
@@ -4900,7 +5097,79 @@
                 <w:sz w:val="24"/>
                 <w:szCs w:val="24"/>
               </w:rPr>
-              <w:t>In harry potter 2: Mr Malfoy call today for Mr Weslly resignation.</w:t>
+              <w:t xml:space="preserve">In harry potter 2: </w:t>
+            </w:r>
+            <w:proofErr w:type="spellStart"/>
+            <w:r>
+              <w:rPr>
+                <w:rFonts w:asciiTheme="majorBidi" w:hAnsiTheme="majorBidi" w:cstheme="majorBidi"/>
+                <w:sz w:val="24"/>
+                <w:szCs w:val="24"/>
+              </w:rPr>
+              <w:t>Mr</w:t>
+            </w:r>
+            <w:proofErr w:type="spellEnd"/>
+            <w:r>
+              <w:rPr>
+                <w:rFonts w:asciiTheme="majorBidi" w:hAnsiTheme="majorBidi" w:cstheme="majorBidi"/>
+                <w:sz w:val="24"/>
+                <w:szCs w:val="24"/>
+              </w:rPr>
+              <w:t xml:space="preserve"> </w:t>
+            </w:r>
+            <w:proofErr w:type="spellStart"/>
+            <w:r>
+              <w:rPr>
+                <w:rFonts w:asciiTheme="majorBidi" w:hAnsiTheme="majorBidi" w:cstheme="majorBidi"/>
+                <w:sz w:val="24"/>
+                <w:szCs w:val="24"/>
+              </w:rPr>
+              <w:t>Malfoy</w:t>
+            </w:r>
+            <w:proofErr w:type="spellEnd"/>
+            <w:r>
+              <w:rPr>
+                <w:rFonts w:asciiTheme="majorBidi" w:hAnsiTheme="majorBidi" w:cstheme="majorBidi"/>
+                <w:sz w:val="24"/>
+                <w:szCs w:val="24"/>
+              </w:rPr>
+              <w:t xml:space="preserve"> call today for </w:t>
+            </w:r>
+            <w:proofErr w:type="spellStart"/>
+            <w:r>
+              <w:rPr>
+                <w:rFonts w:asciiTheme="majorBidi" w:hAnsiTheme="majorBidi" w:cstheme="majorBidi"/>
+                <w:sz w:val="24"/>
+                <w:szCs w:val="24"/>
+              </w:rPr>
+              <w:t>Mr</w:t>
+            </w:r>
+            <w:proofErr w:type="spellEnd"/>
+            <w:r>
+              <w:rPr>
+                <w:rFonts w:asciiTheme="majorBidi" w:hAnsiTheme="majorBidi" w:cstheme="majorBidi"/>
+                <w:sz w:val="24"/>
+                <w:szCs w:val="24"/>
+              </w:rPr>
+              <w:t xml:space="preserve"> </w:t>
+            </w:r>
+            <w:proofErr w:type="spellStart"/>
+            <w:r>
+              <w:rPr>
+                <w:rFonts w:asciiTheme="majorBidi" w:hAnsiTheme="majorBidi" w:cstheme="majorBidi"/>
+                <w:sz w:val="24"/>
+                <w:szCs w:val="24"/>
+              </w:rPr>
+              <w:t>Weslly</w:t>
+            </w:r>
+            <w:proofErr w:type="spellEnd"/>
+            <w:r>
+              <w:rPr>
+                <w:rFonts w:asciiTheme="majorBidi" w:hAnsiTheme="majorBidi" w:cstheme="majorBidi"/>
+                <w:sz w:val="24"/>
+                <w:szCs w:val="24"/>
+              </w:rPr>
+              <w:t xml:space="preserve"> resignation.</w:t>
             </w:r>
           </w:p>
         </w:tc>
@@ -5698,13 +5967,23 @@
                 <w:szCs w:val="24"/>
               </w:rPr>
             </w:pPr>
-            <w:r>
-              <w:rPr>
-                <w:rFonts w:asciiTheme="majorBidi" w:hAnsiTheme="majorBidi" w:cstheme="majorBidi"/>
-                <w:sz w:val="24"/>
-                <w:szCs w:val="24"/>
-              </w:rPr>
-              <w:t>antonoym to happy</w:t>
+            <w:proofErr w:type="spellStart"/>
+            <w:r>
+              <w:rPr>
+                <w:rFonts w:asciiTheme="majorBidi" w:hAnsiTheme="majorBidi" w:cstheme="majorBidi"/>
+                <w:sz w:val="24"/>
+                <w:szCs w:val="24"/>
+              </w:rPr>
+              <w:t>antonoym</w:t>
+            </w:r>
+            <w:proofErr w:type="spellEnd"/>
+            <w:r>
+              <w:rPr>
+                <w:rFonts w:asciiTheme="majorBidi" w:hAnsiTheme="majorBidi" w:cstheme="majorBidi"/>
+                <w:sz w:val="24"/>
+                <w:szCs w:val="24"/>
+              </w:rPr>
+              <w:t xml:space="preserve"> to happy</w:t>
             </w:r>
           </w:p>
         </w:tc>
@@ -6215,7 +6494,25 @@
                 <w:sz w:val="24"/>
                 <w:szCs w:val="24"/>
               </w:rPr>
-              <w:t xml:space="preserve">. Said Dumbldoor. </w:t>
+              <w:t xml:space="preserve">. Said </w:t>
+            </w:r>
+            <w:proofErr w:type="spellStart"/>
+            <w:r>
+              <w:rPr>
+                <w:rFonts w:asciiTheme="majorBidi" w:hAnsiTheme="majorBidi" w:cstheme="majorBidi"/>
+                <w:sz w:val="24"/>
+                <w:szCs w:val="24"/>
+              </w:rPr>
+              <w:t>Dumbldoor</w:t>
+            </w:r>
+            <w:proofErr w:type="spellEnd"/>
+            <w:r>
+              <w:rPr>
+                <w:rFonts w:asciiTheme="majorBidi" w:hAnsiTheme="majorBidi" w:cstheme="majorBidi"/>
+                <w:sz w:val="24"/>
+                <w:szCs w:val="24"/>
+              </w:rPr>
+              <w:t xml:space="preserve">. </w:t>
             </w:r>
           </w:p>
         </w:tc>
@@ -6282,13 +6579,23 @@
                 <w:szCs w:val="24"/>
               </w:rPr>
             </w:pPr>
-            <w:r>
-              <w:rPr>
-                <w:rFonts w:asciiTheme="majorBidi" w:hAnsiTheme="majorBidi" w:cstheme="majorBidi"/>
-                <w:sz w:val="24"/>
-                <w:szCs w:val="24"/>
-              </w:rPr>
-              <w:t>Robocup final banquet</w:t>
+            <w:proofErr w:type="spellStart"/>
+            <w:r>
+              <w:rPr>
+                <w:rFonts w:asciiTheme="majorBidi" w:hAnsiTheme="majorBidi" w:cstheme="majorBidi"/>
+                <w:sz w:val="24"/>
+                <w:szCs w:val="24"/>
+              </w:rPr>
+              <w:t>Robocup</w:t>
+            </w:r>
+            <w:proofErr w:type="spellEnd"/>
+            <w:r>
+              <w:rPr>
+                <w:rFonts w:asciiTheme="majorBidi" w:hAnsiTheme="majorBidi" w:cstheme="majorBidi"/>
+                <w:sz w:val="24"/>
+                <w:szCs w:val="24"/>
+              </w:rPr>
+              <w:t xml:space="preserve"> final banquet</w:t>
             </w:r>
             <w:r>
               <w:rPr>
@@ -6646,7 +6953,25 @@
                 <w:sz w:val="24"/>
                 <w:szCs w:val="24"/>
               </w:rPr>
-              <w:t>broken at least twice. This man's name was Albus Dumbledore.</w:t>
+              <w:t xml:space="preserve">broken at least twice. This man's name was </w:t>
+            </w:r>
+            <w:proofErr w:type="spellStart"/>
+            <w:r>
+              <w:rPr>
+                <w:rFonts w:asciiTheme="majorBidi" w:hAnsiTheme="majorBidi" w:cstheme="majorBidi"/>
+                <w:sz w:val="24"/>
+                <w:szCs w:val="24"/>
+              </w:rPr>
+              <w:t>Albus</w:t>
+            </w:r>
+            <w:proofErr w:type="spellEnd"/>
+            <w:r>
+              <w:rPr>
+                <w:rFonts w:asciiTheme="majorBidi" w:hAnsiTheme="majorBidi" w:cstheme="majorBidi"/>
+                <w:sz w:val="24"/>
+                <w:szCs w:val="24"/>
+              </w:rPr>
+              <w:t xml:space="preserve"> Dumbledore.</w:t>
             </w:r>
           </w:p>
         </w:tc>
@@ -7178,15 +7503,33 @@
                 <w:sz w:val="24"/>
                 <w:szCs w:val="24"/>
               </w:rPr>
-              <w:t>heir magical prower</w:t>
-            </w:r>
-            <w:r>
-              <w:rPr>
-                <w:rFonts w:asciiTheme="majorBidi" w:hAnsiTheme="majorBidi" w:cstheme="majorBidi"/>
-                <w:sz w:val="24"/>
-                <w:szCs w:val="24"/>
-              </w:rPr>
-              <w:t>s,</w:t>
+              <w:t xml:space="preserve">heir magical </w:t>
+            </w:r>
+            <w:proofErr w:type="spellStart"/>
+            <w:r>
+              <w:rPr>
+                <w:rFonts w:asciiTheme="majorBidi" w:hAnsiTheme="majorBidi" w:cstheme="majorBidi"/>
+                <w:sz w:val="24"/>
+                <w:szCs w:val="24"/>
+              </w:rPr>
+              <w:t>prower</w:t>
+            </w:r>
+            <w:r>
+              <w:rPr>
+                <w:rFonts w:asciiTheme="majorBidi" w:hAnsiTheme="majorBidi" w:cstheme="majorBidi"/>
+                <w:sz w:val="24"/>
+                <w:szCs w:val="24"/>
+              </w:rPr>
+              <w:t>s</w:t>
+            </w:r>
+            <w:proofErr w:type="spellEnd"/>
+            <w:r>
+              <w:rPr>
+                <w:rFonts w:asciiTheme="majorBidi" w:hAnsiTheme="majorBidi" w:cstheme="majorBidi"/>
+                <w:sz w:val="24"/>
+                <w:szCs w:val="24"/>
+              </w:rPr>
+              <w:t>,</w:t>
             </w:r>
             <w:r>
               <w:rPr>
@@ -7373,13 +7716,23 @@
                 <w:szCs w:val="24"/>
               </w:rPr>
             </w:pPr>
-            <w:r>
-              <w:rPr>
-                <w:rFonts w:asciiTheme="majorBidi" w:hAnsiTheme="majorBidi" w:cstheme="majorBidi"/>
-                <w:sz w:val="24"/>
-                <w:szCs w:val="24"/>
-              </w:rPr>
-              <w:t xml:space="preserve">Imparial </w:t>
+            <w:proofErr w:type="spellStart"/>
+            <w:r>
+              <w:rPr>
+                <w:rFonts w:asciiTheme="majorBidi" w:hAnsiTheme="majorBidi" w:cstheme="majorBidi"/>
+                <w:sz w:val="24"/>
+                <w:szCs w:val="24"/>
+              </w:rPr>
+              <w:t>Imparial</w:t>
+            </w:r>
+            <w:proofErr w:type="spellEnd"/>
+            <w:r>
+              <w:rPr>
+                <w:rFonts w:asciiTheme="majorBidi" w:hAnsiTheme="majorBidi" w:cstheme="majorBidi"/>
+                <w:sz w:val="24"/>
+                <w:szCs w:val="24"/>
+              </w:rPr>
+              <w:t xml:space="preserve"> </w:t>
             </w:r>
           </w:p>
         </w:tc>
@@ -7401,8 +7754,18 @@
                 <w:sz w:val="24"/>
                 <w:szCs w:val="24"/>
               </w:rPr>
-              <w:t>Imperial coleage</w:t>
-            </w:r>
+              <w:t xml:space="preserve">Imperial </w:t>
+            </w:r>
+            <w:proofErr w:type="spellStart"/>
+            <w:r>
+              <w:rPr>
+                <w:rFonts w:asciiTheme="majorBidi" w:hAnsiTheme="majorBidi" w:cstheme="majorBidi"/>
+                <w:sz w:val="24"/>
+                <w:szCs w:val="24"/>
+              </w:rPr>
+              <w:t>coleage</w:t>
+            </w:r>
+            <w:proofErr w:type="spellEnd"/>
             <w:r>
               <w:rPr>
                 <w:rFonts w:asciiTheme="majorBidi" w:hAnsiTheme="majorBidi" w:cstheme="majorBidi"/>
@@ -7882,13 +8245,23 @@
                 <w:szCs w:val="24"/>
               </w:rPr>
             </w:pPr>
-            <w:r>
-              <w:rPr>
-                <w:rFonts w:asciiTheme="majorBidi" w:hAnsiTheme="majorBidi" w:cstheme="majorBidi"/>
-                <w:sz w:val="24"/>
-                <w:szCs w:val="24"/>
-              </w:rPr>
-              <w:t>Hagrid pulled out a large spotted silk handkerchief and blew his nose heavily.</w:t>
+            <w:proofErr w:type="spellStart"/>
+            <w:r>
+              <w:rPr>
+                <w:rFonts w:asciiTheme="majorBidi" w:hAnsiTheme="majorBidi" w:cstheme="majorBidi"/>
+                <w:sz w:val="24"/>
+                <w:szCs w:val="24"/>
+              </w:rPr>
+              <w:t>Hagrid</w:t>
+            </w:r>
+            <w:proofErr w:type="spellEnd"/>
+            <w:r>
+              <w:rPr>
+                <w:rFonts w:asciiTheme="majorBidi" w:hAnsiTheme="majorBidi" w:cstheme="majorBidi"/>
+                <w:sz w:val="24"/>
+                <w:szCs w:val="24"/>
+              </w:rPr>
+              <w:t xml:space="preserve"> pulled out a large spotted silk handkerchief and blew his nose heavily.</w:t>
             </w:r>
           </w:p>
         </w:tc>
@@ -8807,7 +9180,25 @@
                 <w:sz w:val="24"/>
                 <w:szCs w:val="24"/>
               </w:rPr>
-              <w:t>He raised his wand into the air and pointed it in the direction of Hagrid's cabin.</w:t>
+              <w:t xml:space="preserve">He raised his wand into the air and pointed it in the direction of </w:t>
+            </w:r>
+            <w:proofErr w:type="spellStart"/>
+            <w:r>
+              <w:rPr>
+                <w:rFonts w:ascii="TimesNewRoman" w:hAnsi="TimesNewRoman" w:cs="TimesNewRoman"/>
+                <w:sz w:val="24"/>
+                <w:szCs w:val="24"/>
+              </w:rPr>
+              <w:t>Hagrid's</w:t>
+            </w:r>
+            <w:proofErr w:type="spellEnd"/>
+            <w:r>
+              <w:rPr>
+                <w:rFonts w:ascii="TimesNewRoman" w:hAnsi="TimesNewRoman" w:cs="TimesNewRoman"/>
+                <w:sz w:val="24"/>
+                <w:szCs w:val="24"/>
+              </w:rPr>
+              <w:t xml:space="preserve"> cabin.</w:t>
             </w:r>
           </w:p>
         </w:tc>
@@ -8896,8 +9287,18 @@
                 <w:sz w:val="24"/>
                 <w:szCs w:val="24"/>
               </w:rPr>
-              <w:t>course, I'm no expert, but I daresay Madam Hooch and Professor Flitwick</w:t>
-            </w:r>
+              <w:t xml:space="preserve">course, I'm no expert, but I daresay Madam Hooch and Professor </w:t>
+            </w:r>
+            <w:proofErr w:type="spellStart"/>
+            <w:r>
+              <w:rPr>
+                <w:rFonts w:asciiTheme="majorBidi" w:hAnsiTheme="majorBidi" w:cstheme="majorBidi"/>
+                <w:sz w:val="24"/>
+                <w:szCs w:val="24"/>
+              </w:rPr>
+              <w:t>Flitwick</w:t>
+            </w:r>
+            <w:proofErr w:type="spellEnd"/>
             <w:r>
               <w:rPr>
                 <w:rFonts w:asciiTheme="majorBidi" w:hAnsiTheme="majorBidi" w:cstheme="majorBidi"/>
@@ -8998,23 +9399,13 @@
               </w:rPr>
               <w:t xml:space="preserve"> </w:t>
             </w:r>
-            <w:proofErr w:type="gramStart"/>
             <w:r>
               <w:rPr>
                 <w:rFonts w:ascii="TimesNewRoman" w:hAnsi="TimesNewRoman" w:cs="TimesNewRoman"/>
                 <w:sz w:val="24"/>
                 <w:szCs w:val="24"/>
               </w:rPr>
-              <w:t>whom</w:t>
-            </w:r>
-            <w:proofErr w:type="gramEnd"/>
-            <w:r>
-              <w:rPr>
-                <w:rFonts w:ascii="TimesNewRoman" w:hAnsi="TimesNewRoman" w:cs="TimesNewRoman"/>
-                <w:sz w:val="24"/>
-                <w:szCs w:val="24"/>
-              </w:rPr>
-              <w:t xml:space="preserve"> he was surveying as though she were something filthy and rotten that was</w:t>
+              <w:t>whom he was surveying as though she were something filthy and rotten that was</w:t>
             </w:r>
             <w:r>
               <w:rPr>
@@ -9652,6 +10043,7 @@
                 <w:szCs w:val="24"/>
               </w:rPr>
             </w:pPr>
+            <w:proofErr w:type="spellStart"/>
             <w:r>
               <w:rPr>
                 <w:rFonts w:asciiTheme="majorBidi" w:hAnsiTheme="majorBidi" w:cstheme="majorBidi"/>
@@ -9661,6 +10053,7 @@
               <w:lastRenderedPageBreak/>
               <w:t>Cheeck</w:t>
             </w:r>
+            <w:proofErr w:type="spellEnd"/>
           </w:p>
         </w:tc>
         <w:tc>
@@ -9979,7 +10372,25 @@
                 <w:sz w:val="24"/>
                 <w:szCs w:val="24"/>
               </w:rPr>
-              <w:t>Ron to the Charms classroom, and we didn’t fall for it.Synonyme Temp.</w:t>
+              <w:t xml:space="preserve">Ron to the Charms classroom, and we didn’t fall for </w:t>
+            </w:r>
+            <w:proofErr w:type="spellStart"/>
+            <w:r>
+              <w:rPr>
+                <w:rFonts w:ascii="Times New Roman" w:hAnsi="Times New Roman" w:cs="Times New Roman"/>
+                <w:sz w:val="24"/>
+                <w:szCs w:val="24"/>
+              </w:rPr>
+              <w:t>it.Synonyme</w:t>
+            </w:r>
+            <w:proofErr w:type="spellEnd"/>
+            <w:r>
+              <w:rPr>
+                <w:rFonts w:ascii="Times New Roman" w:hAnsi="Times New Roman" w:cs="Times New Roman"/>
+                <w:sz w:val="24"/>
+                <w:szCs w:val="24"/>
+              </w:rPr>
+              <w:t xml:space="preserve"> Temp.</w:t>
             </w:r>
           </w:p>
         </w:tc>
@@ -10026,7 +10437,7 @@
                 <w:bottom w:w="15" w:type="dxa"/>
                 <w:right w:w="15" w:type="dxa"/>
               </w:tblCellMar>
-              <w:tblLook w:val="04A0"/>
+              <w:tblLook w:val="04A0" w:firstRow="1" w:lastRow="0" w:firstColumn="1" w:lastColumn="0" w:noHBand="0" w:noVBand="1"/>
             </w:tblPr>
             <w:tblGrid>
               <w:gridCol w:w="81"/>
@@ -10105,10 +10516,12 @@
                 <w:szCs w:val="24"/>
               </w:rPr>
             </w:pPr>
+            <w:proofErr w:type="spellStart"/>
             <w:proofErr w:type="gramStart"/>
             <w:r>
               <w:t>sarah</w:t>
             </w:r>
+            <w:proofErr w:type="spellEnd"/>
             <w:proofErr w:type="gramEnd"/>
             <w:r>
               <w:t xml:space="preserve"> got a butterfly tattoo on her lower back. </w:t>
@@ -10119,7 +10532,23 @@
             </w:r>
             <w:proofErr w:type="gramEnd"/>
             <w:r>
-              <w:t xml:space="preserve"> so lame, i'd rather get a dick on mine, at least i'll be more original.</w:t>
+              <w:t xml:space="preserve"> so lame, </w:t>
+            </w:r>
+            <w:proofErr w:type="spellStart"/>
+            <w:r>
+              <w:t>i'd</w:t>
+            </w:r>
+            <w:proofErr w:type="spellEnd"/>
+            <w:r>
+              <w:t xml:space="preserve"> rather get a dick on mine, at least </w:t>
+            </w:r>
+            <w:proofErr w:type="spellStart"/>
+            <w:r>
+              <w:t>i'll</w:t>
+            </w:r>
+            <w:proofErr w:type="spellEnd"/>
+            <w:r>
+              <w:t xml:space="preserve"> be more original.</w:t>
             </w:r>
           </w:p>
         </w:tc>
@@ -10137,7 +10566,7 @@
                 <w:bottom w:w="15" w:type="dxa"/>
                 <w:right w:w="15" w:type="dxa"/>
               </w:tblCellMar>
-              <w:tblLook w:val="04A0"/>
+              <w:tblLook w:val="04A0" w:firstRow="1" w:lastRow="0" w:firstColumn="1" w:lastColumn="0" w:noHBand="0" w:noVBand="1"/>
             </w:tblPr>
             <w:tblGrid>
               <w:gridCol w:w="81"/>
@@ -10402,8 +10831,18 @@
                 <w:sz w:val="24"/>
                 <w:szCs w:val="24"/>
               </w:rPr>
-              <w:t>e is obsolete.  Use gcc</w:t>
-            </w:r>
+              <w:t xml:space="preserve">e is obsolete.  Use </w:t>
+            </w:r>
+            <w:proofErr w:type="spellStart"/>
+            <w:r>
+              <w:rPr>
+                <w:rFonts w:ascii="TimesNewRoman" w:hAnsi="TimesNewRoman" w:cs="TimesNewRoman"/>
+                <w:sz w:val="24"/>
+                <w:szCs w:val="24"/>
+              </w:rPr>
+              <w:t>gcc</w:t>
+            </w:r>
+            <w:proofErr w:type="spellEnd"/>
             <w:r>
               <w:rPr>
                 <w:rFonts w:ascii="TimesNewRoman" w:hAnsi="TimesNewRoman" w:cs="TimesNewRoman"/>
@@ -10498,6 +10937,7 @@
               </w:rPr>
               <w:t xml:space="preserve">. </w:t>
             </w:r>
+            <w:proofErr w:type="spellStart"/>
             <w:proofErr w:type="gramStart"/>
             <w:r>
               <w:rPr>
@@ -10518,6 +10958,7 @@
               </w:rPr>
               <w:t>reason</w:t>
             </w:r>
+            <w:proofErr w:type="spellEnd"/>
             <w:r>
               <w:rPr>
                 <w:rFonts w:ascii="TimesNewRoman" w:hAnsi="TimesNewRoman"/>
@@ -11040,7 +11481,43 @@
                 <w:sz w:val="24"/>
                 <w:szCs w:val="24"/>
               </w:rPr>
-              <w:t>Odd, starnge, weired, unusual</w:t>
+              <w:t xml:space="preserve">Odd, </w:t>
+            </w:r>
+            <w:proofErr w:type="spellStart"/>
+            <w:r>
+              <w:rPr>
+                <w:rFonts w:ascii="TimesNewRoman" w:hAnsi="TimesNewRoman" w:cs="TimesNewRoman"/>
+                <w:sz w:val="24"/>
+                <w:szCs w:val="24"/>
+              </w:rPr>
+              <w:t>starnge</w:t>
+            </w:r>
+            <w:proofErr w:type="spellEnd"/>
+            <w:r>
+              <w:rPr>
+                <w:rFonts w:ascii="TimesNewRoman" w:hAnsi="TimesNewRoman" w:cs="TimesNewRoman"/>
+                <w:sz w:val="24"/>
+                <w:szCs w:val="24"/>
+              </w:rPr>
+              <w:t xml:space="preserve">, </w:t>
+            </w:r>
+            <w:proofErr w:type="spellStart"/>
+            <w:r>
+              <w:rPr>
+                <w:rFonts w:ascii="TimesNewRoman" w:hAnsi="TimesNewRoman" w:cs="TimesNewRoman"/>
+                <w:sz w:val="24"/>
+                <w:szCs w:val="24"/>
+              </w:rPr>
+              <w:t>weired</w:t>
+            </w:r>
+            <w:proofErr w:type="spellEnd"/>
+            <w:r>
+              <w:rPr>
+                <w:rFonts w:ascii="TimesNewRoman" w:hAnsi="TimesNewRoman" w:cs="TimesNewRoman"/>
+                <w:sz w:val="24"/>
+                <w:szCs w:val="24"/>
+              </w:rPr>
+              <w:t>, unusual</w:t>
             </w:r>
             <w:r>
               <w:rPr>
@@ -11155,7 +11632,43 @@
                 <w:sz w:val="24"/>
                 <w:szCs w:val="24"/>
               </w:rPr>
-              <w:t xml:space="preserve">A preference for round windows, and even round doors, was the chief remaning pecularity of hobbit-architecture. </w:t>
+              <w:t xml:space="preserve">A preference for round windows, and even round doors, was the chief </w:t>
+            </w:r>
+            <w:proofErr w:type="spellStart"/>
+            <w:r>
+              <w:rPr>
+                <w:rFonts w:ascii="TimesNewRoman" w:hAnsi="TimesNewRoman" w:cs="TimesNewRoman"/>
+                <w:sz w:val="24"/>
+                <w:szCs w:val="24"/>
+              </w:rPr>
+              <w:t>remaning</w:t>
+            </w:r>
+            <w:proofErr w:type="spellEnd"/>
+            <w:r>
+              <w:rPr>
+                <w:rFonts w:ascii="TimesNewRoman" w:hAnsi="TimesNewRoman" w:cs="TimesNewRoman"/>
+                <w:sz w:val="24"/>
+                <w:szCs w:val="24"/>
+              </w:rPr>
+              <w:t xml:space="preserve"> </w:t>
+            </w:r>
+            <w:proofErr w:type="spellStart"/>
+            <w:r>
+              <w:rPr>
+                <w:rFonts w:ascii="TimesNewRoman" w:hAnsi="TimesNewRoman" w:cs="TimesNewRoman"/>
+                <w:sz w:val="24"/>
+                <w:szCs w:val="24"/>
+              </w:rPr>
+              <w:t>pecularity</w:t>
+            </w:r>
+            <w:proofErr w:type="spellEnd"/>
+            <w:r>
+              <w:rPr>
+                <w:rFonts w:ascii="TimesNewRoman" w:hAnsi="TimesNewRoman" w:cs="TimesNewRoman"/>
+                <w:sz w:val="24"/>
+                <w:szCs w:val="24"/>
+              </w:rPr>
+              <w:t xml:space="preserve"> of hobbit-architecture. </w:t>
             </w:r>
           </w:p>
           <w:p>
@@ -11343,7 +11856,21 @@
               <w:rPr>
                 <w:rFonts w:ascii="CMR10" w:hAnsi="CMR10" w:cs="CMR10"/>
               </w:rPr>
-              <w:t>The presence of the Death Eaters outside increased the ominous mood inside number twelves.</w:t>
+              <w:t xml:space="preserve">The presence of the Death Eaters outside increased the ominous mood inside number </w:t>
+            </w:r>
+            <w:proofErr w:type="spellStart"/>
+            <w:r>
+              <w:rPr>
+                <w:rFonts w:ascii="CMR10" w:hAnsi="CMR10" w:cs="CMR10"/>
+              </w:rPr>
+              <w:t>twelves</w:t>
+            </w:r>
+            <w:proofErr w:type="spellEnd"/>
+            <w:r>
+              <w:rPr>
+                <w:rFonts w:ascii="CMR10" w:hAnsi="CMR10" w:cs="CMR10"/>
+              </w:rPr>
+              <w:t>.</w:t>
             </w:r>
           </w:p>
         </w:tc>
@@ -12105,7 +12632,23 @@
                 <w:rFonts w:ascii="CMR10" w:hAnsi="CMR10"/>
                 <w:lang w:bidi="fa-IR"/>
               </w:rPr>
-              <w:t xml:space="preserve">I’m going to stew these coneys. </w:t>
+              <w:t xml:space="preserve">I’m going to stew these </w:t>
+            </w:r>
+            <w:proofErr w:type="spellStart"/>
+            <w:r>
+              <w:rPr>
+                <w:rFonts w:ascii="CMR10" w:hAnsi="CMR10"/>
+                <w:lang w:bidi="fa-IR"/>
+              </w:rPr>
+              <w:t>coneys</w:t>
+            </w:r>
+            <w:proofErr w:type="spellEnd"/>
+            <w:r>
+              <w:rPr>
+                <w:rFonts w:ascii="CMR10" w:hAnsi="CMR10"/>
+                <w:lang w:bidi="fa-IR"/>
+              </w:rPr>
+              <w:t xml:space="preserve">. </w:t>
             </w:r>
             <w:r>
               <w:rPr>
@@ -12363,6 +12906,12 @@
                 <w:rFonts w:ascii="CMR10" w:hAnsi="CMR10" w:cs="CMR10"/>
               </w:rPr>
             </w:pPr>
+            <w:r>
+              <w:rPr>
+                <w:rFonts w:ascii="CMR10" w:hAnsi="CMR10" w:cs="CMR10"/>
+              </w:rPr>
+              <w:t>your reputation precedes you</w:t>
+            </w:r>
           </w:p>
         </w:tc>
         <w:tc>
@@ -12379,6 +12928,29 @@
                 <w:lang w:bidi="fa-IR"/>
               </w:rPr>
             </w:pPr>
+            <w:r>
+              <w:rPr>
+                <w:rFonts w:ascii="CMR10" w:hAnsi="CMR10"/>
+                <w:lang w:bidi="fa-IR"/>
+              </w:rPr>
+              <w:t xml:space="preserve">In The hobbit desolation of </w:t>
+            </w:r>
+            <w:proofErr w:type="spellStart"/>
+            <w:r>
+              <w:rPr>
+                <w:rFonts w:ascii="CMR10" w:hAnsi="CMR10"/>
+                <w:lang w:bidi="fa-IR"/>
+              </w:rPr>
+              <w:t>Smaug</w:t>
+            </w:r>
+            <w:proofErr w:type="spellEnd"/>
+            <w:r>
+              <w:rPr>
+                <w:rFonts w:ascii="CMR10" w:hAnsi="CMR10"/>
+                <w:lang w:bidi="fa-IR"/>
+              </w:rPr>
+              <w:t>. Bilbo Says to the dragon in a flattery manner: Your Reputation precedes you.</w:t>
+            </w:r>
           </w:p>
         </w:tc>
         <w:tc>
@@ -12389,7 +12961,56 @@
             <w:pPr>
               <w:jc w:val="center"/>
               <w:rPr>
-                <w:rFonts w:asciiTheme="majorBidi" w:hAnsiTheme="majorBidi" w:cs="Times New Roman" w:hint="cs"/>
+                <w:rFonts w:asciiTheme="majorBidi" w:hAnsiTheme="majorBidi" w:cs="Times New Roman"/>
+                <w:sz w:val="24"/>
+                <w:szCs w:val="24"/>
+                <w:rtl/>
+                <w:lang w:bidi="fa-IR"/>
+              </w:rPr>
+            </w:pPr>
+          </w:p>
+        </w:tc>
+      </w:tr>
+      <w:tr>
+        <w:tc>
+          <w:tcPr>
+            <w:tcW w:w="892" w:type="pct"/>
+          </w:tcPr>
+          <w:p>
+            <w:pPr>
+              <w:rPr>
+                <w:rFonts w:ascii="CMR10" w:hAnsi="CMR10" w:cs="CMR10"/>
+              </w:rPr>
+            </w:pPr>
+            <w:bookmarkStart w:id="0" w:name="_GoBack"/>
+            <w:bookmarkEnd w:id="0"/>
+          </w:p>
+        </w:tc>
+        <w:tc>
+          <w:tcPr>
+            <w:tcW w:w="3201" w:type="pct"/>
+          </w:tcPr>
+          <w:p>
+            <w:pPr>
+              <w:autoSpaceDE w:val="0"/>
+              <w:autoSpaceDN w:val="0"/>
+              <w:adjustRightInd w:val="0"/>
+              <w:rPr>
+                <w:rFonts w:ascii="CMR10" w:hAnsi="CMR10"/>
+                <w:lang w:bidi="fa-IR"/>
+              </w:rPr>
+            </w:pPr>
+          </w:p>
+        </w:tc>
+        <w:tc>
+          <w:tcPr>
+            <w:tcW w:w="907" w:type="pct"/>
+          </w:tcPr>
+          <w:p>
+            <w:pPr>
+              <w:jc w:val="center"/>
+              <w:rPr>
+                <w:rFonts w:asciiTheme="majorBidi" w:hAnsiTheme="majorBidi" w:cs="Times New Roman"/>
                 <w:sz w:val="24"/>
                 <w:szCs w:val="24"/>
                 <w:rtl/>
@@ -12420,7 +13041,7 @@
 </file>
 
 <file path=word/numbering.xml><?xml version="1.0" encoding="utf-8"?>
-<w:numbering xmlns:ve="http://schemas.openxmlformats.org/markup-compatibility/2006" xmlns:o="urn:schemas-microsoft-com:office:office" xmlns:r="http://schemas.openxmlformats.org/officeDocument/2006/relationships" xmlns:m="http://schemas.openxmlformats.org/officeDocument/2006/math" xmlns:v="urn:schemas-microsoft-com:vml" xmlns:wp="http://schemas.openxmlformats.org/drawingml/2006/wordprocessingDrawing" xmlns:w10="urn:schemas-microsoft-com:office:word" xmlns:w="http://schemas.openxmlformats.org/wordprocessingml/2006/main" xmlns:wne="http://schemas.microsoft.com/office/word/2006/wordml">
+<w:numbering xmlns:wpc="http://schemas.microsoft.com/office/word/2010/wordprocessingCanvas" xmlns:mc="http://schemas.openxmlformats.org/markup-compatibility/2006" xmlns:o="urn:schemas-microsoft-com:office:office" xmlns:r="http://schemas.openxmlformats.org/officeDocument/2006/relationships" xmlns:m="http://schemas.openxmlformats.org/officeDocument/2006/math" xmlns:v="urn:schemas-microsoft-com:vml" xmlns:wp14="http://schemas.microsoft.com/office/word/2010/wordprocessingDrawing" xmlns:wp="http://schemas.openxmlformats.org/drawingml/2006/wordprocessingDrawing" xmlns:w10="urn:schemas-microsoft-com:office:word" xmlns:w="http://schemas.openxmlformats.org/wordprocessingml/2006/main" xmlns:w14="http://schemas.microsoft.com/office/word/2010/wordml" xmlns:w15="http://schemas.microsoft.com/office/word/2012/wordml" xmlns:wpg="http://schemas.microsoft.com/office/word/2010/wordprocessingGroup" xmlns:wpi="http://schemas.microsoft.com/office/word/2010/wordprocessingInk" xmlns:wne="http://schemas.microsoft.com/office/word/2006/wordml" xmlns:wps="http://schemas.microsoft.com/office/word/2010/wordprocessingShape" mc:Ignorable="w14 w15 wp14">
   <w:abstractNum w:abstractNumId="0">
     <w:nsid w:val="FFFFFF89"/>
     <w:multiLevelType w:val="singleLevel"/>
@@ -12540,7 +13161,7 @@
 </file>
 
 <file path=word/styles.xml><?xml version="1.0" encoding="utf-8"?>
-<w:styles xmlns:r="http://schemas.openxmlformats.org/officeDocument/2006/relationships" xmlns:w="http://schemas.openxmlformats.org/wordprocessingml/2006/main">
+<w:styles xmlns:mc="http://schemas.openxmlformats.org/markup-compatibility/2006" xmlns:r="http://schemas.openxmlformats.org/officeDocument/2006/relationships" xmlns:w="http://schemas.openxmlformats.org/wordprocessingml/2006/main" xmlns:w14="http://schemas.microsoft.com/office/word/2010/wordml" xmlns:w15="http://schemas.microsoft.com/office/word/2012/wordml" mc:Ignorable="w14 w15">
   <w:docDefaults>
     <w:rPrDefault>
       <w:rPr>
@@ -12556,149 +13177,404 @@
       </w:pPr>
     </w:pPrDefault>
   </w:docDefaults>
-  <w:latentStyles w:defLockedState="0" w:defUIPriority="99" w:defSemiHidden="1" w:defUnhideWhenUsed="1" w:defQFormat="0" w:count="267">
-    <w:lsdException w:name="Normal" w:semiHidden="0" w:uiPriority="0" w:unhideWhenUsed="0" w:qFormat="1"/>
-    <w:lsdException w:name="heading 1" w:semiHidden="0" w:uiPriority="9" w:unhideWhenUsed="0" w:qFormat="1"/>
-    <w:lsdException w:name="heading 2" w:uiPriority="9" w:qFormat="1"/>
-    <w:lsdException w:name="heading 3" w:uiPriority="9" w:qFormat="1"/>
-    <w:lsdException w:name="heading 4" w:uiPriority="9" w:qFormat="1"/>
-    <w:lsdException w:name="heading 5" w:uiPriority="9" w:qFormat="1"/>
-    <w:lsdException w:name="heading 6" w:uiPriority="9" w:qFormat="1"/>
-    <w:lsdException w:name="heading 7" w:uiPriority="9" w:qFormat="1"/>
-    <w:lsdException w:name="heading 8" w:uiPriority="9" w:qFormat="1"/>
-    <w:lsdException w:name="heading 9" w:uiPriority="9" w:qFormat="1"/>
-    <w:lsdException w:name="toc 1" w:uiPriority="39"/>
-    <w:lsdException w:name="toc 2" w:uiPriority="39"/>
-    <w:lsdException w:name="toc 3" w:uiPriority="39"/>
-    <w:lsdException w:name="toc 4" w:uiPriority="39"/>
-    <w:lsdException w:name="toc 5" w:uiPriority="39"/>
-    <w:lsdException w:name="toc 6" w:uiPriority="39"/>
-    <w:lsdException w:name="toc 7" w:uiPriority="39"/>
-    <w:lsdException w:name="toc 8" w:uiPriority="39"/>
-    <w:lsdException w:name="toc 9" w:uiPriority="39"/>
-    <w:lsdException w:name="caption" w:uiPriority="35" w:qFormat="1"/>
-    <w:lsdException w:name="Title" w:semiHidden="0" w:uiPriority="10" w:unhideWhenUsed="0" w:qFormat="1"/>
-    <w:lsdException w:name="Default Paragraph Font" w:uiPriority="1"/>
-    <w:lsdException w:name="Subtitle" w:semiHidden="0" w:uiPriority="11" w:unhideWhenUsed="0" w:qFormat="1"/>
-    <w:lsdException w:name="Strong" w:semiHidden="0" w:uiPriority="22" w:unhideWhenUsed="0" w:qFormat="1"/>
-    <w:lsdException w:name="Emphasis" w:semiHidden="0" w:uiPriority="20" w:unhideWhenUsed="0" w:qFormat="1"/>
-    <w:lsdException w:name="Table Grid" w:semiHidden="0" w:uiPriority="59" w:unhideWhenUsed="0"/>
-    <w:lsdException w:name="Placeholder Text" w:unhideWhenUsed="0"/>
-    <w:lsdException w:name="No Spacing" w:semiHidden="0" w:uiPriority="1" w:unhideWhenUsed="0" w:qFormat="1"/>
-    <w:lsdException w:name="Light Shading" w:semiHidden="0" w:uiPriority="60" w:unhideWhenUsed="0"/>
-    <w:lsdException w:name="Light List" w:semiHidden="0" w:uiPriority="61" w:unhideWhenUsed="0"/>
-    <w:lsdException w:name="Light Grid" w:semiHidden="0" w:uiPriority="62" w:unhideWhenUsed="0"/>
-    <w:lsdException w:name="Medium Shading 1" w:semiHidden="0" w:uiPriority="63" w:unhideWhenUsed="0"/>
-    <w:lsdException w:name="Medium Shading 2" w:semiHidden="0" w:uiPriority="64" w:unhideWhenUsed="0"/>
-    <w:lsdException w:name="Medium List 1" w:semiHidden="0" w:uiPriority="65" w:unhideWhenUsed="0"/>
-    <w:lsdException w:name="Medium List 2" w:semiHidden="0" w:uiPriority="66" w:unhideWhenUsed="0"/>
-    <w:lsdException w:name="Medium Grid 1" w:semiHidden="0" w:uiPriority="67" w:unhideWhenUsed="0"/>
-    <w:lsdException w:name="Medium Grid 2" w:semiHidden="0" w:uiPriority="68" w:unhideWhenUsed="0"/>
-    <w:lsdException w:name="Medium Grid 3" w:semiHidden="0" w:uiPriority="69" w:unhideWhenUsed="0"/>
-    <w:lsdException w:name="Dark List" w:semiHidden="0" w:uiPriority="70" w:unhideWhenUsed="0"/>
-    <w:lsdException w:name="Colorful Shading" w:semiHidden="0" w:uiPriority="71" w:unhideWhenUsed="0"/>
-    <w:lsdException w:name="Colorful List" w:semiHidden="0" w:uiPriority="72" w:unhideWhenUsed="0"/>
-    <w:lsdException w:name="Colorful Grid" w:semiHidden="0" w:uiPriority="73" w:unhideWhenUsed="0"/>
-    <w:lsdException w:name="Light Shading Accent 1" w:semiHidden="0" w:uiPriority="60" w:unhideWhenUsed="0"/>
-    <w:lsdException w:name="Light List Accent 1" w:semiHidden="0" w:uiPriority="61" w:unhideWhenUsed="0"/>
-    <w:lsdException w:name="Light Grid Accent 1" w:semiHidden="0" w:uiPriority="62" w:unhideWhenUsed="0"/>
-    <w:lsdException w:name="Medium Shading 1 Accent 1" w:semiHidden="0" w:uiPriority="63" w:unhideWhenUsed="0"/>
-    <w:lsdException w:name="Medium Shading 2 Accent 1" w:semiHidden="0" w:uiPriority="64" w:unhideWhenUsed="0"/>
-    <w:lsdException w:name="Medium List 1 Accent 1" w:semiHidden="0" w:uiPriority="65" w:unhideWhenUsed="0"/>
-    <w:lsdException w:name="Revision" w:unhideWhenUsed="0"/>
-    <w:lsdException w:name="List Paragraph" w:semiHidden="0" w:uiPriority="34" w:unhideWhenUsed="0" w:qFormat="1"/>
-    <w:lsdException w:name="Quote" w:semiHidden="0" w:uiPriority="29" w:unhideWhenUsed="0" w:qFormat="1"/>
-    <w:lsdException w:name="Intense Quote" w:semiHidden="0" w:uiPriority="30" w:unhideWhenUsed="0" w:qFormat="1"/>
-    <w:lsdException w:name="Medium List 2 Accent 1" w:semiHidden="0" w:uiPriority="66" w:unhideWhenUsed="0"/>
-    <w:lsdException w:name="Medium Grid 1 Accent 1" w:semiHidden="0" w:uiPriority="67" w:unhideWhenUsed="0"/>
-    <w:lsdException w:name="Medium Grid 2 Accent 1" w:semiHidden="0" w:uiPriority="68" w:unhideWhenUsed="0"/>
-    <w:lsdException w:name="Medium Grid 3 Accent 1" w:semiHidden="0" w:uiPriority="69" w:unhideWhenUsed="0"/>
-    <w:lsdException w:name="Dark List Accent 1" w:semiHidden="0" w:uiPriority="70" w:unhideWhenUsed="0"/>
-    <w:lsdException w:name="Colorful Shading Accent 1" w:semiHidden="0" w:uiPriority="71" w:unhideWhenUsed="0"/>
-    <w:lsdException w:name="Colorful List Accent 1" w:semiHidden="0" w:uiPriority="72" w:unhideWhenUsed="0"/>
-    <w:lsdException w:name="Colorful Grid Accent 1" w:semiHidden="0" w:uiPriority="73" w:unhideWhenUsed="0"/>
-    <w:lsdException w:name="Light Shading Accent 2" w:semiHidden="0" w:uiPriority="60" w:unhideWhenUsed="0"/>
-    <w:lsdException w:name="Light List Accent 2" w:semiHidden="0" w:uiPriority="61" w:unhideWhenUsed="0"/>
-    <w:lsdException w:name="Light Grid Accent 2" w:semiHidden="0" w:uiPriority="62" w:unhideWhenUsed="0"/>
-    <w:lsdException w:name="Medium Shading 1 Accent 2" w:semiHidden="0" w:uiPriority="63" w:unhideWhenUsed="0"/>
-    <w:lsdException w:name="Medium Shading 2 Accent 2" w:semiHidden="0" w:uiPriority="64" w:unhideWhenUsed="0"/>
-    <w:lsdException w:name="Medium List 1 Accent 2" w:semiHidden="0" w:uiPriority="65" w:unhideWhenUsed="0"/>
-    <w:lsdException w:name="Medium List 2 Accent 2" w:semiHidden="0" w:uiPriority="66" w:unhideWhenUsed="0"/>
-    <w:lsdException w:name="Medium Grid 1 Accent 2" w:semiHidden="0" w:uiPriority="67" w:unhideWhenUsed="0"/>
-    <w:lsdException w:name="Medium Grid 2 Accent 2" w:semiHidden="0" w:uiPriority="68" w:unhideWhenUsed="0"/>
-    <w:lsdException w:name="Medium Grid 3 Accent 2" w:semiHidden="0" w:uiPriority="69" w:unhideWhenUsed="0"/>
-    <w:lsdException w:name="Dark List Accent 2" w:semiHidden="0" w:uiPriority="70" w:unhideWhenUsed="0"/>
-    <w:lsdException w:name="Colorful Shading Accent 2" w:semiHidden="0" w:uiPriority="71" w:unhideWhenUsed="0"/>
-    <w:lsdException w:name="Colorful List Accent 2" w:semiHidden="0" w:uiPriority="72" w:unhideWhenUsed="0"/>
-    <w:lsdException w:name="Colorful Grid Accent 2" w:semiHidden="0" w:uiPriority="73" w:unhideWhenUsed="0"/>
-    <w:lsdException w:name="Light Shading Accent 3" w:semiHidden="0" w:uiPriority="60" w:unhideWhenUsed="0"/>
-    <w:lsdException w:name="Light List Accent 3" w:semiHidden="0" w:uiPriority="61" w:unhideWhenUsed="0"/>
-    <w:lsdException w:name="Light Grid Accent 3" w:semiHidden="0" w:uiPriority="62" w:unhideWhenUsed="0"/>
-    <w:lsdException w:name="Medium Shading 1 Accent 3" w:semiHidden="0" w:uiPriority="63" w:unhideWhenUsed="0"/>
-    <w:lsdException w:name="Medium Shading 2 Accent 3" w:semiHidden="0" w:uiPriority="64" w:unhideWhenUsed="0"/>
-    <w:lsdException w:name="Medium List 1 Accent 3" w:semiHidden="0" w:uiPriority="65" w:unhideWhenUsed="0"/>
-    <w:lsdException w:name="Medium List 2 Accent 3" w:semiHidden="0" w:uiPriority="66" w:unhideWhenUsed="0"/>
-    <w:lsdException w:name="Medium Grid 1 Accent 3" w:semiHidden="0" w:uiPriority="67" w:unhideWhenUsed="0"/>
-    <w:lsdException w:name="Medium Grid 2 Accent 3" w:semiHidden="0" w:uiPriority="68" w:unhideWhenUsed="0"/>
-    <w:lsdException w:name="Medium Grid 3 Accent 3" w:semiHidden="0" w:uiPriority="69" w:unhideWhenUsed="0"/>
-    <w:lsdException w:name="Dark List Accent 3" w:semiHidden="0" w:uiPriority="70" w:unhideWhenUsed="0"/>
-    <w:lsdException w:name="Colorful Shading Accent 3" w:semiHidden="0" w:uiPriority="71" w:unhideWhenUsed="0"/>
-    <w:lsdException w:name="Colorful List Accent 3" w:semiHidden="0" w:uiPriority="72" w:unhideWhenUsed="0"/>
-    <w:lsdException w:name="Colorful Grid Accent 3" w:semiHidden="0" w:uiPriority="73" w:unhideWhenUsed="0"/>
-    <w:lsdException w:name="Light Shading Accent 4" w:semiHidden="0" w:uiPriority="60" w:unhideWhenUsed="0"/>
-    <w:lsdException w:name="Light List Accent 4" w:semiHidden="0" w:uiPriority="61" w:unhideWhenUsed="0"/>
-    <w:lsdException w:name="Light Grid Accent 4" w:semiHidden="0" w:uiPriority="62" w:unhideWhenUsed="0"/>
-    <w:lsdException w:name="Medium Shading 1 Accent 4" w:semiHidden="0" w:uiPriority="63" w:unhideWhenUsed="0"/>
-    <w:lsdException w:name="Medium Shading 2 Accent 4" w:semiHidden="0" w:uiPriority="64" w:unhideWhenUsed="0"/>
-    <w:lsdException w:name="Medium List 1 Accent 4" w:semiHidden="0" w:uiPriority="65" w:unhideWhenUsed="0"/>
-    <w:lsdException w:name="Medium List 2 Accent 4" w:semiHidden="0" w:uiPriority="66" w:unhideWhenUsed="0"/>
-    <w:lsdException w:name="Medium Grid 1 Accent 4" w:semiHidden="0" w:uiPriority="67" w:unhideWhenUsed="0"/>
-    <w:lsdException w:name="Medium Grid 2 Accent 4" w:semiHidden="0" w:uiPriority="68" w:unhideWhenUsed="0"/>
-    <w:lsdException w:name="Medium Grid 3 Accent 4" w:semiHidden="0" w:uiPriority="69" w:unhideWhenUsed="0"/>
-    <w:lsdException w:name="Dark List Accent 4" w:semiHidden="0" w:uiPriority="70" w:unhideWhenUsed="0"/>
-    <w:lsdException w:name="Colorful Shading Accent 4" w:semiHidden="0" w:uiPriority="71" w:unhideWhenUsed="0"/>
-    <w:lsdException w:name="Colorful List Accent 4" w:semiHidden="0" w:uiPriority="72" w:unhideWhenUsed="0"/>
-    <w:lsdException w:name="Colorful Grid Accent 4" w:semiHidden="0" w:uiPriority="73" w:unhideWhenUsed="0"/>
-    <w:lsdException w:name="Light Shading Accent 5" w:semiHidden="0" w:uiPriority="60" w:unhideWhenUsed="0"/>
-    <w:lsdException w:name="Light List Accent 5" w:semiHidden="0" w:uiPriority="61" w:unhideWhenUsed="0"/>
-    <w:lsdException w:name="Light Grid Accent 5" w:semiHidden="0" w:uiPriority="62" w:unhideWhenUsed="0"/>
-    <w:lsdException w:name="Medium Shading 1 Accent 5" w:semiHidden="0" w:uiPriority="63" w:unhideWhenUsed="0"/>
-    <w:lsdException w:name="Medium Shading 2 Accent 5" w:semiHidden="0" w:uiPriority="64" w:unhideWhenUsed="0"/>
-    <w:lsdException w:name="Medium List 1 Accent 5" w:semiHidden="0" w:uiPriority="65" w:unhideWhenUsed="0"/>
-    <w:lsdException w:name="Medium List 2 Accent 5" w:semiHidden="0" w:uiPriority="66" w:unhideWhenUsed="0"/>
-    <w:lsdException w:name="Medium Grid 1 Accent 5" w:semiHidden="0" w:uiPriority="67" w:unhideWhenUsed="0"/>
-    <w:lsdException w:name="Medium Grid 2 Accent 5" w:semiHidden="0" w:uiPriority="68" w:unhideWhenUsed="0"/>
-    <w:lsdException w:name="Medium Grid 3 Accent 5" w:semiHidden="0" w:uiPriority="69" w:unhideWhenUsed="0"/>
-    <w:lsdException w:name="Dark List Accent 5" w:semiHidden="0" w:uiPriority="70" w:unhideWhenUsed="0"/>
-    <w:lsdException w:name="Colorful Shading Accent 5" w:semiHidden="0" w:uiPriority="71" w:unhideWhenUsed="0"/>
-    <w:lsdException w:name="Colorful List Accent 5" w:semiHidden="0" w:uiPriority="72" w:unhideWhenUsed="0"/>
-    <w:lsdException w:name="Colorful Grid Accent 5" w:semiHidden="0" w:uiPriority="73" w:unhideWhenUsed="0"/>
-    <w:lsdException w:name="Light Shading Accent 6" w:semiHidden="0" w:uiPriority="60" w:unhideWhenUsed="0"/>
-    <w:lsdException w:name="Light List Accent 6" w:semiHidden="0" w:uiPriority="61" w:unhideWhenUsed="0"/>
-    <w:lsdException w:name="Light Grid Accent 6" w:semiHidden="0" w:uiPriority="62" w:unhideWhenUsed="0"/>
-    <w:lsdException w:name="Medium Shading 1 Accent 6" w:semiHidden="0" w:uiPriority="63" w:unhideWhenUsed="0"/>
-    <w:lsdException w:name="Medium Shading 2 Accent 6" w:semiHidden="0" w:uiPriority="64" w:unhideWhenUsed="0"/>
-    <w:lsdException w:name="Medium List 1 Accent 6" w:semiHidden="0" w:uiPriority="65" w:unhideWhenUsed="0"/>
-    <w:lsdException w:name="Medium List 2 Accent 6" w:semiHidden="0" w:uiPriority="66" w:unhideWhenUsed="0"/>
-    <w:lsdException w:name="Medium Grid 1 Accent 6" w:semiHidden="0" w:uiPriority="67" w:unhideWhenUsed="0"/>
-    <w:lsdException w:name="Medium Grid 2 Accent 6" w:semiHidden="0" w:uiPriority="68" w:unhideWhenUsed="0"/>
-    <w:lsdException w:name="Medium Grid 3 Accent 6" w:semiHidden="0" w:uiPriority="69" w:unhideWhenUsed="0"/>
-    <w:lsdException w:name="Dark List Accent 6" w:semiHidden="0" w:uiPriority="70" w:unhideWhenUsed="0"/>
-    <w:lsdException w:name="Colorful Shading Accent 6" w:semiHidden="0" w:uiPriority="71" w:unhideWhenUsed="0"/>
-    <w:lsdException w:name="Colorful List Accent 6" w:semiHidden="0" w:uiPriority="72" w:unhideWhenUsed="0"/>
-    <w:lsdException w:name="Colorful Grid Accent 6" w:semiHidden="0" w:uiPriority="73" w:unhideWhenUsed="0"/>
-    <w:lsdException w:name="Subtle Emphasis" w:semiHidden="0" w:uiPriority="19" w:unhideWhenUsed="0" w:qFormat="1"/>
-    <w:lsdException w:name="Intense Emphasis" w:semiHidden="0" w:uiPriority="21" w:unhideWhenUsed="0" w:qFormat="1"/>
-    <w:lsdException w:name="Subtle Reference" w:semiHidden="0" w:uiPriority="31" w:unhideWhenUsed="0" w:qFormat="1"/>
-    <w:lsdException w:name="Intense Reference" w:semiHidden="0" w:uiPriority="32" w:unhideWhenUsed="0" w:qFormat="1"/>
-    <w:lsdException w:name="Book Title" w:semiHidden="0" w:uiPriority="33" w:unhideWhenUsed="0" w:qFormat="1"/>
-    <w:lsdException w:name="Bibliography" w:uiPriority="37"/>
-    <w:lsdException w:name="TOC Heading" w:uiPriority="39" w:qFormat="1"/>
+  <w:latentStyles w:defLockedState="0" w:defUIPriority="99" w:defSemiHidden="0" w:defUnhideWhenUsed="0" w:defQFormat="0" w:count="371">
+    <w:lsdException w:name="Normal" w:uiPriority="0" w:qFormat="1"/>
+    <w:lsdException w:name="heading 1" w:uiPriority="9" w:qFormat="1"/>
+    <w:lsdException w:name="heading 2" w:semiHidden="1" w:uiPriority="9" w:unhideWhenUsed="1" w:qFormat="1"/>
+    <w:lsdException w:name="heading 3" w:semiHidden="1" w:uiPriority="9" w:unhideWhenUsed="1" w:qFormat="1"/>
+    <w:lsdException w:name="heading 4" w:semiHidden="1" w:uiPriority="9" w:unhideWhenUsed="1" w:qFormat="1"/>
+    <w:lsdException w:name="heading 5" w:semiHidden="1" w:uiPriority="9" w:unhideWhenUsed="1" w:qFormat="1"/>
+    <w:lsdException w:name="heading 6" w:semiHidden="1" w:uiPriority="9" w:unhideWhenUsed="1" w:qFormat="1"/>
+    <w:lsdException w:name="heading 7" w:semiHidden="1" w:uiPriority="9" w:unhideWhenUsed="1" w:qFormat="1"/>
+    <w:lsdException w:name="heading 8" w:semiHidden="1" w:uiPriority="9" w:unhideWhenUsed="1" w:qFormat="1"/>
+    <w:lsdException w:name="heading 9" w:semiHidden="1" w:uiPriority="9" w:unhideWhenUsed="1" w:qFormat="1"/>
+    <w:lsdException w:name="index 1" w:semiHidden="1" w:unhideWhenUsed="1"/>
+    <w:lsdException w:name="index 2" w:semiHidden="1" w:unhideWhenUsed="1"/>
+    <w:lsdException w:name="index 3" w:semiHidden="1" w:unhideWhenUsed="1"/>
+    <w:lsdException w:name="index 4" w:semiHidden="1" w:unhideWhenUsed="1"/>
+    <w:lsdException w:name="index 5" w:semiHidden="1" w:unhideWhenUsed="1"/>
+    <w:lsdException w:name="index 6" w:semiHidden="1" w:unhideWhenUsed="1"/>
+    <w:lsdException w:name="index 7" w:semiHidden="1" w:unhideWhenUsed="1"/>
+    <w:lsdException w:name="index 8" w:semiHidden="1" w:unhideWhenUsed="1"/>
+    <w:lsdException w:name="index 9" w:semiHidden="1" w:unhideWhenUsed="1"/>
+    <w:lsdException w:name="toc 1" w:semiHidden="1" w:uiPriority="39" w:unhideWhenUsed="1"/>
+    <w:lsdException w:name="toc 2" w:semiHidden="1" w:uiPriority="39" w:unhideWhenUsed="1"/>
+    <w:lsdException w:name="toc 3" w:semiHidden="1" w:uiPriority="39" w:unhideWhenUsed="1"/>
+    <w:lsdException w:name="toc 4" w:semiHidden="1" w:uiPriority="39" w:unhideWhenUsed="1"/>
+    <w:lsdException w:name="toc 5" w:semiHidden="1" w:uiPriority="39" w:unhideWhenUsed="1"/>
+    <w:lsdException w:name="toc 6" w:semiHidden="1" w:uiPriority="39" w:unhideWhenUsed="1"/>
+    <w:lsdException w:name="toc 7" w:semiHidden="1" w:uiPriority="39" w:unhideWhenUsed="1"/>
+    <w:lsdException w:name="toc 8" w:semiHidden="1" w:uiPriority="39" w:unhideWhenUsed="1"/>
+    <w:lsdException w:name="toc 9" w:semiHidden="1" w:uiPriority="39" w:unhideWhenUsed="1"/>
+    <w:lsdException w:name="Normal Indent" w:semiHidden="1" w:unhideWhenUsed="1"/>
+    <w:lsdException w:name="footnote text" w:semiHidden="1" w:unhideWhenUsed="1"/>
+    <w:lsdException w:name="annotation text" w:semiHidden="1" w:unhideWhenUsed="1"/>
+    <w:lsdException w:name="header" w:semiHidden="1" w:unhideWhenUsed="1"/>
+    <w:lsdException w:name="footer" w:semiHidden="1" w:unhideWhenUsed="1"/>
+    <w:lsdException w:name="index heading" w:semiHidden="1" w:unhideWhenUsed="1"/>
+    <w:lsdException w:name="caption" w:semiHidden="1" w:uiPriority="35" w:unhideWhenUsed="1" w:qFormat="1"/>
+    <w:lsdException w:name="table of figures" w:semiHidden="1" w:unhideWhenUsed="1"/>
+    <w:lsdException w:name="envelope address" w:semiHidden="1" w:unhideWhenUsed="1"/>
+    <w:lsdException w:name="envelope return" w:semiHidden="1" w:unhideWhenUsed="1"/>
+    <w:lsdException w:name="footnote reference" w:semiHidden="1" w:unhideWhenUsed="1"/>
+    <w:lsdException w:name="annotation reference" w:semiHidden="1" w:unhideWhenUsed="1"/>
+    <w:lsdException w:name="line number" w:semiHidden="1" w:unhideWhenUsed="1"/>
+    <w:lsdException w:name="page number" w:semiHidden="1" w:unhideWhenUsed="1"/>
+    <w:lsdException w:name="endnote reference" w:semiHidden="1" w:unhideWhenUsed="1"/>
+    <w:lsdException w:name="endnote text" w:semiHidden="1" w:unhideWhenUsed="1"/>
+    <w:lsdException w:name="table of authorities" w:semiHidden="1" w:unhideWhenUsed="1"/>
+    <w:lsdException w:name="macro" w:semiHidden="1" w:unhideWhenUsed="1"/>
+    <w:lsdException w:name="toa heading" w:semiHidden="1" w:unhideWhenUsed="1"/>
+    <w:lsdException w:name="List" w:semiHidden="1" w:unhideWhenUsed="1"/>
+    <w:lsdException w:name="List Bullet" w:semiHidden="1" w:unhideWhenUsed="1"/>
+    <w:lsdException w:name="List Number" w:semiHidden="1" w:unhideWhenUsed="1"/>
+    <w:lsdException w:name="List 2" w:semiHidden="1" w:unhideWhenUsed="1"/>
+    <w:lsdException w:name="List 3" w:semiHidden="1" w:unhideWhenUsed="1"/>
+    <w:lsdException w:name="List 4" w:semiHidden="1" w:unhideWhenUsed="1"/>
+    <w:lsdException w:name="List 5" w:semiHidden="1" w:unhideWhenUsed="1"/>
+    <w:lsdException w:name="List Bullet 2" w:semiHidden="1" w:unhideWhenUsed="1"/>
+    <w:lsdException w:name="List Bullet 3" w:semiHidden="1" w:unhideWhenUsed="1"/>
+    <w:lsdException w:name="List Bullet 4" w:semiHidden="1" w:unhideWhenUsed="1"/>
+    <w:lsdException w:name="List Bullet 5" w:semiHidden="1" w:unhideWhenUsed="1"/>
+    <w:lsdException w:name="List Number 2" w:semiHidden="1" w:unhideWhenUsed="1"/>
+    <w:lsdException w:name="List Number 3" w:semiHidden="1" w:unhideWhenUsed="1"/>
+    <w:lsdException w:name="List Number 4" w:semiHidden="1" w:unhideWhenUsed="1"/>
+    <w:lsdException w:name="List Number 5" w:semiHidden="1" w:unhideWhenUsed="1"/>
+    <w:lsdException w:name="Title" w:uiPriority="10" w:qFormat="1"/>
+    <w:lsdException w:name="Closing" w:semiHidden="1" w:unhideWhenUsed="1"/>
+    <w:lsdException w:name="Signature" w:semiHidden="1" w:unhideWhenUsed="1"/>
+    <w:lsdException w:name="Default Paragraph Font" w:semiHidden="1" w:uiPriority="1" w:unhideWhenUsed="1"/>
+    <w:lsdException w:name="Body Text" w:semiHidden="1" w:unhideWhenUsed="1"/>
+    <w:lsdException w:name="Body Text Indent" w:semiHidden="1" w:unhideWhenUsed="1"/>
+    <w:lsdException w:name="List Continue" w:semiHidden="1" w:unhideWhenUsed="1"/>
+    <w:lsdException w:name="List Continue 2" w:semiHidden="1" w:unhideWhenUsed="1"/>
+    <w:lsdException w:name="List Continue 3" w:semiHidden="1" w:unhideWhenUsed="1"/>
+    <w:lsdException w:name="List Continue 4" w:semiHidden="1" w:unhideWhenUsed="1"/>
+    <w:lsdException w:name="List Continue 5" w:semiHidden="1" w:unhideWhenUsed="1"/>
+    <w:lsdException w:name="Message Header" w:semiHidden="1" w:unhideWhenUsed="1"/>
+    <w:lsdException w:name="Subtitle" w:uiPriority="11" w:qFormat="1"/>
+    <w:lsdException w:name="Salutation" w:semiHidden="1" w:unhideWhenUsed="1"/>
+    <w:lsdException w:name="Date" w:semiHidden="1" w:unhideWhenUsed="1"/>
+    <w:lsdException w:name="Body Text First Indent" w:semiHidden="1" w:unhideWhenUsed="1"/>
+    <w:lsdException w:name="Body Text First Indent 2" w:semiHidden="1" w:unhideWhenUsed="1"/>
+    <w:lsdException w:name="Note Heading" w:semiHidden="1" w:unhideWhenUsed="1"/>
+    <w:lsdException w:name="Body Text 2" w:semiHidden="1" w:unhideWhenUsed="1"/>
+    <w:lsdException w:name="Body Text 3" w:semiHidden="1" w:unhideWhenUsed="1"/>
+    <w:lsdException w:name="Body Text Indent 2" w:semiHidden="1" w:unhideWhenUsed="1"/>
+    <w:lsdException w:name="Body Text Indent 3" w:semiHidden="1" w:unhideWhenUsed="1"/>
+    <w:lsdException w:name="Block Text" w:semiHidden="1" w:unhideWhenUsed="1"/>
+    <w:lsdException w:name="Hyperlink" w:semiHidden="1" w:unhideWhenUsed="1"/>
+    <w:lsdException w:name="FollowedHyperlink" w:semiHidden="1" w:unhideWhenUsed="1"/>
+    <w:lsdException w:name="Strong" w:uiPriority="22" w:qFormat="1"/>
+    <w:lsdException w:name="Emphasis" w:uiPriority="20" w:qFormat="1"/>
+    <w:lsdException w:name="Document Map" w:semiHidden="1" w:unhideWhenUsed="1"/>
+    <w:lsdException w:name="Plain Text" w:semiHidden="1" w:unhideWhenUsed="1"/>
+    <w:lsdException w:name="E-mail Signature" w:semiHidden="1" w:unhideWhenUsed="1"/>
+    <w:lsdException w:name="HTML Top of Form" w:semiHidden="1" w:unhideWhenUsed="1"/>
+    <w:lsdException w:name="HTML Bottom of Form" w:semiHidden="1" w:unhideWhenUsed="1"/>
+    <w:lsdException w:name="Normal (Web)" w:semiHidden="1" w:unhideWhenUsed="1"/>
+    <w:lsdException w:name="HTML Acronym" w:semiHidden="1" w:unhideWhenUsed="1"/>
+    <w:lsdException w:name="HTML Address" w:semiHidden="1" w:unhideWhenUsed="1"/>
+    <w:lsdException w:name="HTML Cite" w:semiHidden="1" w:unhideWhenUsed="1"/>
+    <w:lsdException w:name="HTML Code" w:semiHidden="1" w:unhideWhenUsed="1"/>
+    <w:lsdException w:name="HTML Definition" w:semiHidden="1" w:unhideWhenUsed="1"/>
+    <w:lsdException w:name="HTML Keyboard" w:semiHidden="1" w:unhideWhenUsed="1"/>
+    <w:lsdException w:name="HTML Preformatted" w:semiHidden="1" w:unhideWhenUsed="1"/>
+    <w:lsdException w:name="HTML Sample" w:semiHidden="1" w:unhideWhenUsed="1"/>
+    <w:lsdException w:name="HTML Typewriter" w:semiHidden="1" w:unhideWhenUsed="1"/>
+    <w:lsdException w:name="HTML Variable" w:semiHidden="1" w:unhideWhenUsed="1"/>
+    <w:lsdException w:name="Normal Table" w:semiHidden="1" w:unhideWhenUsed="1"/>
+    <w:lsdException w:name="annotation subject" w:semiHidden="1" w:unhideWhenUsed="1"/>
+    <w:lsdException w:name="No List" w:semiHidden="1" w:unhideWhenUsed="1"/>
+    <w:lsdException w:name="Outline List 1" w:semiHidden="1" w:unhideWhenUsed="1"/>
+    <w:lsdException w:name="Outline List 2" w:semiHidden="1" w:unhideWhenUsed="1"/>
+    <w:lsdException w:name="Outline List 3" w:semiHidden="1" w:unhideWhenUsed="1"/>
+    <w:lsdException w:name="Table Simple 1" w:semiHidden="1" w:unhideWhenUsed="1"/>
+    <w:lsdException w:name="Table Simple 2" w:semiHidden="1" w:unhideWhenUsed="1"/>
+    <w:lsdException w:name="Table Simple 3" w:semiHidden="1" w:unhideWhenUsed="1"/>
+    <w:lsdException w:name="Table Classic 1" w:semiHidden="1" w:unhideWhenUsed="1"/>
+    <w:lsdException w:name="Table Classic 2" w:semiHidden="1" w:unhideWhenUsed="1"/>
+    <w:lsdException w:name="Table Classic 3" w:semiHidden="1" w:unhideWhenUsed="1"/>
+    <w:lsdException w:name="Table Classic 4" w:semiHidden="1" w:unhideWhenUsed="1"/>
+    <w:lsdException w:name="Table Colorful 1" w:semiHidden="1" w:unhideWhenUsed="1"/>
+    <w:lsdException w:name="Table Colorful 2" w:semiHidden="1" w:unhideWhenUsed="1"/>
+    <w:lsdException w:name="Table Colorful 3" w:semiHidden="1" w:unhideWhenUsed="1"/>
+    <w:lsdException w:name="Table Columns 1" w:semiHidden="1" w:unhideWhenUsed="1"/>
+    <w:lsdException w:name="Table Columns 2" w:semiHidden="1" w:unhideWhenUsed="1"/>
+    <w:lsdException w:name="Table Columns 3" w:semiHidden="1" w:unhideWhenUsed="1"/>
+    <w:lsdException w:name="Table Columns 4" w:semiHidden="1" w:unhideWhenUsed="1"/>
+    <w:lsdException w:name="Table Columns 5" w:semiHidden="1" w:unhideWhenUsed="1"/>
+    <w:lsdException w:name="Table Grid 1" w:semiHidden="1" w:unhideWhenUsed="1"/>
+    <w:lsdException w:name="Table Grid 2" w:semiHidden="1" w:unhideWhenUsed="1"/>
+    <w:lsdException w:name="Table Grid 3" w:semiHidden="1" w:unhideWhenUsed="1"/>
+    <w:lsdException w:name="Table Grid 4" w:semiHidden="1" w:unhideWhenUsed="1"/>
+    <w:lsdException w:name="Table Grid 5" w:semiHidden="1" w:unhideWhenUsed="1"/>
+    <w:lsdException w:name="Table Grid 6" w:semiHidden="1" w:unhideWhenUsed="1"/>
+    <w:lsdException w:name="Table Grid 7" w:semiHidden="1" w:unhideWhenUsed="1"/>
+    <w:lsdException w:name="Table Grid 8" w:semiHidden="1" w:unhideWhenUsed="1"/>
+    <w:lsdException w:name="Table List 1" w:semiHidden="1" w:unhideWhenUsed="1"/>
+    <w:lsdException w:name="Table List 2" w:semiHidden="1" w:unhideWhenUsed="1"/>
+    <w:lsdException w:name="Table List 3" w:semiHidden="1" w:unhideWhenUsed="1"/>
+    <w:lsdException w:name="Table List 4" w:semiHidden="1" w:unhideWhenUsed="1"/>
+    <w:lsdException w:name="Table List 5" w:semiHidden="1" w:unhideWhenUsed="1"/>
+    <w:lsdException w:name="Table List 6" w:semiHidden="1" w:unhideWhenUsed="1"/>
+    <w:lsdException w:name="Table List 7" w:semiHidden="1" w:unhideWhenUsed="1"/>
+    <w:lsdException w:name="Table List 8" w:semiHidden="1" w:unhideWhenUsed="1"/>
+    <w:lsdException w:name="Table 3D effects 1" w:semiHidden="1" w:unhideWhenUsed="1"/>
+    <w:lsdException w:name="Table 3D effects 2" w:semiHidden="1" w:unhideWhenUsed="1"/>
+    <w:lsdException w:name="Table 3D effects 3" w:semiHidden="1" w:unhideWhenUsed="1"/>
+    <w:lsdException w:name="Table Contemporary" w:semiHidden="1" w:unhideWhenUsed="1"/>
+    <w:lsdException w:name="Table Elegant" w:semiHidden="1" w:unhideWhenUsed="1"/>
+    <w:lsdException w:name="Table Professional" w:semiHidden="1" w:unhideWhenUsed="1"/>
+    <w:lsdException w:name="Table Subtle 1" w:semiHidden="1" w:unhideWhenUsed="1"/>
+    <w:lsdException w:name="Table Subtle 2" w:semiHidden="1" w:unhideWhenUsed="1"/>
+    <w:lsdException w:name="Table Web 1" w:semiHidden="1" w:unhideWhenUsed="1"/>
+    <w:lsdException w:name="Table Web 2" w:semiHidden="1" w:unhideWhenUsed="1"/>
+    <w:lsdException w:name="Table Web 3" w:semiHidden="1" w:unhideWhenUsed="1"/>
+    <w:lsdException w:name="Balloon Text" w:semiHidden="1" w:unhideWhenUsed="1"/>
+    <w:lsdException w:name="Table Grid" w:uiPriority="59"/>
+    <w:lsdException w:name="Table Theme" w:semiHidden="1" w:unhideWhenUsed="1"/>
+    <w:lsdException w:name="Placeholder Text" w:semiHidden="1"/>
+    <w:lsdException w:name="No Spacing" w:uiPriority="1" w:qFormat="1"/>
+    <w:lsdException w:name="Light Shading" w:uiPriority="60"/>
+    <w:lsdException w:name="Light List" w:uiPriority="61"/>
+    <w:lsdException w:name="Light Grid" w:uiPriority="62"/>
+    <w:lsdException w:name="Medium Shading 1" w:uiPriority="63"/>
+    <w:lsdException w:name="Medium Shading 2" w:uiPriority="64"/>
+    <w:lsdException w:name="Medium List 1" w:uiPriority="65"/>
+    <w:lsdException w:name="Medium List 2" w:uiPriority="66"/>
+    <w:lsdException w:name="Medium Grid 1" w:uiPriority="67"/>
+    <w:lsdException w:name="Medium Grid 2" w:uiPriority="68"/>
+    <w:lsdException w:name="Medium Grid 3" w:uiPriority="69"/>
+    <w:lsdException w:name="Dark List" w:uiPriority="70"/>
+    <w:lsdException w:name="Colorful Shading" w:uiPriority="71"/>
+    <w:lsdException w:name="Colorful List" w:uiPriority="72"/>
+    <w:lsdException w:name="Colorful Grid" w:uiPriority="73"/>
+    <w:lsdException w:name="Light Shading Accent 1" w:uiPriority="60"/>
+    <w:lsdException w:name="Light List Accent 1" w:uiPriority="61"/>
+    <w:lsdException w:name="Light Grid Accent 1" w:uiPriority="62"/>
+    <w:lsdException w:name="Medium Shading 1 Accent 1" w:uiPriority="63"/>
+    <w:lsdException w:name="Medium Shading 2 Accent 1" w:uiPriority="64"/>
+    <w:lsdException w:name="Medium List 1 Accent 1" w:uiPriority="65"/>
+    <w:lsdException w:name="Revision" w:semiHidden="1"/>
+    <w:lsdException w:name="List Paragraph" w:uiPriority="34" w:qFormat="1"/>
+    <w:lsdException w:name="Quote" w:uiPriority="29" w:qFormat="1"/>
+    <w:lsdException w:name="Intense Quote" w:uiPriority="30" w:qFormat="1"/>
+    <w:lsdException w:name="Medium List 2 Accent 1" w:uiPriority="66"/>
+    <w:lsdException w:name="Medium Grid 1 Accent 1" w:uiPriority="67"/>
+    <w:lsdException w:name="Medium Grid 2 Accent 1" w:uiPriority="68"/>
+    <w:lsdException w:name="Medium Grid 3 Accent 1" w:uiPriority="69"/>
+    <w:lsdException w:name="Dark List Accent 1" w:uiPriority="70"/>
+    <w:lsdException w:name="Colorful Shading Accent 1" w:uiPriority="71"/>
+    <w:lsdException w:name="Colorful List Accent 1" w:uiPriority="72"/>
+    <w:lsdException w:name="Colorful Grid Accent 1" w:uiPriority="73"/>
+    <w:lsdException w:name="Light Shading Accent 2" w:uiPriority="60"/>
+    <w:lsdException w:name="Light List Accent 2" w:uiPriority="61"/>
+    <w:lsdException w:name="Light Grid Accent 2" w:uiPriority="62"/>
+    <w:lsdException w:name="Medium Shading 1 Accent 2" w:uiPriority="63"/>
+    <w:lsdException w:name="Medium Shading 2 Accent 2" w:uiPriority="64"/>
+    <w:lsdException w:name="Medium List 1 Accent 2" w:uiPriority="65"/>
+    <w:lsdException w:name="Medium List 2 Accent 2" w:uiPriority="66"/>
+    <w:lsdException w:name="Medium Grid 1 Accent 2" w:uiPriority="67"/>
+    <w:lsdException w:name="Medium Grid 2 Accent 2" w:uiPriority="68"/>
+    <w:lsdException w:name="Medium Grid 3 Accent 2" w:uiPriority="69"/>
+    <w:lsdException w:name="Dark List Accent 2" w:uiPriority="70"/>
+    <w:lsdException w:name="Colorful Shading Accent 2" w:uiPriority="71"/>
+    <w:lsdException w:name="Colorful List Accent 2" w:uiPriority="72"/>
+    <w:lsdException w:name="Colorful Grid Accent 2" w:uiPriority="73"/>
+    <w:lsdException w:name="Light Shading Accent 3" w:uiPriority="60"/>
+    <w:lsdException w:name="Light List Accent 3" w:uiPriority="61"/>
+    <w:lsdException w:name="Light Grid Accent 3" w:uiPriority="62"/>
+    <w:lsdException w:name="Medium Shading 1 Accent 3" w:uiPriority="63"/>
+    <w:lsdException w:name="Medium Shading 2 Accent 3" w:uiPriority="64"/>
+    <w:lsdException w:name="Medium List 1 Accent 3" w:uiPriority="65"/>
+    <w:lsdException w:name="Medium List 2 Accent 3" w:uiPriority="66"/>
+    <w:lsdException w:name="Medium Grid 1 Accent 3" w:uiPriority="67"/>
+    <w:lsdException w:name="Medium Grid 2 Accent 3" w:uiPriority="68"/>
+    <w:lsdException w:name="Medium Grid 3 Accent 3" w:uiPriority="69"/>
+    <w:lsdException w:name="Dark List Accent 3" w:uiPriority="70"/>
+    <w:lsdException w:name="Colorful Shading Accent 3" w:uiPriority="71"/>
+    <w:lsdException w:name="Colorful List Accent 3" w:uiPriority="72"/>
+    <w:lsdException w:name="Colorful Grid Accent 3" w:uiPriority="73"/>
+    <w:lsdException w:name="Light Shading Accent 4" w:uiPriority="60"/>
+    <w:lsdException w:name="Light List Accent 4" w:uiPriority="61"/>
+    <w:lsdException w:name="Light Grid Accent 4" w:uiPriority="62"/>
+    <w:lsdException w:name="Medium Shading 1 Accent 4" w:uiPriority="63"/>
+    <w:lsdException w:name="Medium Shading 2 Accent 4" w:uiPriority="64"/>
+    <w:lsdException w:name="Medium List 1 Accent 4" w:uiPriority="65"/>
+    <w:lsdException w:name="Medium List 2 Accent 4" w:uiPriority="66"/>
+    <w:lsdException w:name="Medium Grid 1 Accent 4" w:uiPriority="67"/>
+    <w:lsdException w:name="Medium Grid 2 Accent 4" w:uiPriority="68"/>
+    <w:lsdException w:name="Medium Grid 3 Accent 4" w:uiPriority="69"/>
+    <w:lsdException w:name="Dark List Accent 4" w:uiPriority="70"/>
+    <w:lsdException w:name="Colorful Shading Accent 4" w:uiPriority="71"/>
+    <w:lsdException w:name="Colorful List Accent 4" w:uiPriority="72"/>
+    <w:lsdException w:name="Colorful Grid Accent 4" w:uiPriority="73"/>
+    <w:lsdException w:name="Light Shading Accent 5" w:uiPriority="60"/>
+    <w:lsdException w:name="Light List Accent 5" w:uiPriority="61"/>
+    <w:lsdException w:name="Light Grid Accent 5" w:uiPriority="62"/>
+    <w:lsdException w:name="Medium Shading 1 Accent 5" w:uiPriority="63"/>
+    <w:lsdException w:name="Medium Shading 2 Accent 5" w:uiPriority="64"/>
+    <w:lsdException w:name="Medium List 1 Accent 5" w:uiPriority="65"/>
+    <w:lsdException w:name="Medium List 2 Accent 5" w:uiPriority="66"/>
+    <w:lsdException w:name="Medium Grid 1 Accent 5" w:uiPriority="67"/>
+    <w:lsdException w:name="Medium Grid 2 Accent 5" w:uiPriority="68"/>
+    <w:lsdException w:name="Medium Grid 3 Accent 5" w:uiPriority="69"/>
+    <w:lsdException w:name="Dark List Accent 5" w:uiPriority="70"/>
+    <w:lsdException w:name="Colorful Shading Accent 5" w:uiPriority="71"/>
+    <w:lsdException w:name="Colorful List Accent 5" w:uiPriority="72"/>
+    <w:lsdException w:name="Colorful Grid Accent 5" w:uiPriority="73"/>
+    <w:lsdException w:name="Light Shading Accent 6" w:uiPriority="60"/>
+    <w:lsdException w:name="Light List Accent 6" w:uiPriority="61"/>
+    <w:lsdException w:name="Light Grid Accent 6" w:uiPriority="62"/>
+    <w:lsdException w:name="Medium Shading 1 Accent 6" w:uiPriority="63"/>
+    <w:lsdException w:name="Medium Shading 2 Accent 6" w:uiPriority="64"/>
+    <w:lsdException w:name="Medium List 1 Accent 6" w:uiPriority="65"/>
+    <w:lsdException w:name="Medium List 2 Accent 6" w:uiPriority="66"/>
+    <w:lsdException w:name="Medium Grid 1 Accent 6" w:uiPriority="67"/>
+    <w:lsdException w:name="Medium Grid 2 Accent 6" w:uiPriority="68"/>
+    <w:lsdException w:name="Medium Grid 3 Accent 6" w:uiPriority="69"/>
+    <w:lsdException w:name="Dark List Accent 6" w:uiPriority="70"/>
+    <w:lsdException w:name="Colorful Shading Accent 6" w:uiPriority="71"/>
+    <w:lsdException w:name="Colorful List Accent 6" w:uiPriority="72"/>
+    <w:lsdException w:name="Colorful Grid Accent 6" w:uiPriority="73"/>
+    <w:lsdException w:name="Subtle Emphasis" w:uiPriority="19" w:qFormat="1"/>
+    <w:lsdException w:name="Intense Emphasis" w:uiPriority="21" w:qFormat="1"/>
+    <w:lsdException w:name="Subtle Reference" w:uiPriority="31" w:qFormat="1"/>
+    <w:lsdException w:name="Intense Reference" w:uiPriority="32" w:qFormat="1"/>
+    <w:lsdException w:name="Book Title" w:uiPriority="33" w:qFormat="1"/>
+    <w:lsdException w:name="Bibliography" w:semiHidden="1" w:uiPriority="37" w:unhideWhenUsed="1"/>
+    <w:lsdException w:name="TOC Heading" w:semiHidden="1" w:uiPriority="39" w:unhideWhenUsed="1" w:qFormat="1"/>
+    <w:lsdException w:name="Plain Table 1" w:uiPriority="41"/>
+    <w:lsdException w:name="Plain Table 2" w:uiPriority="42"/>
+    <w:lsdException w:name="Plain Table 3" w:uiPriority="43"/>
+    <w:lsdException w:name="Plain Table 4" w:uiPriority="44"/>
+    <w:lsdException w:name="Plain Table 5" w:uiPriority="45"/>
+    <w:lsdException w:name="Grid Table Light" w:uiPriority="40"/>
+    <w:lsdException w:name="Grid Table 1 Light" w:uiPriority="46"/>
+    <w:lsdException w:name="Grid Table 2" w:uiPriority="47"/>
+    <w:lsdException w:name="Grid Table 3" w:uiPriority="48"/>
+    <w:lsdException w:name="Grid Table 4" w:uiPriority="49"/>
+    <w:lsdException w:name="Grid Table 5 Dark" w:uiPriority="50"/>
+    <w:lsdException w:name="Grid Table 6 Colorful" w:uiPriority="51"/>
+    <w:lsdException w:name="Grid Table 7 Colorful" w:uiPriority="52"/>
+    <w:lsdException w:name="Grid Table 1 Light Accent 1" w:uiPriority="46"/>
+    <w:lsdException w:name="Grid Table 2 Accent 1" w:uiPriority="47"/>
+    <w:lsdException w:name="Grid Table 3 Accent 1" w:uiPriority="48"/>
+    <w:lsdException w:name="Grid Table 4 Accent 1" w:uiPriority="49"/>
+    <w:lsdException w:name="Grid Table 5 Dark Accent 1" w:uiPriority="50"/>
+    <w:lsdException w:name="Grid Table 6 Colorful Accent 1" w:uiPriority="51"/>
+    <w:lsdException w:name="Grid Table 7 Colorful Accent 1" w:uiPriority="52"/>
+    <w:lsdException w:name="Grid Table 1 Light Accent 2" w:uiPriority="46"/>
+    <w:lsdException w:name="Grid Table 2 Accent 2" w:uiPriority="47"/>
+    <w:lsdException w:name="Grid Table 3 Accent 2" w:uiPriority="48"/>
+    <w:lsdException w:name="Grid Table 4 Accent 2" w:uiPriority="49"/>
+    <w:lsdException w:name="Grid Table 5 Dark Accent 2" w:uiPriority="50"/>
+    <w:lsdException w:name="Grid Table 6 Colorful Accent 2" w:uiPriority="51"/>
+    <w:lsdException w:name="Grid Table 7 Colorful Accent 2" w:uiPriority="52"/>
+    <w:lsdException w:name="Grid Table 1 Light Accent 3" w:uiPriority="46"/>
+    <w:lsdException w:name="Grid Table 2 Accent 3" w:uiPriority="47"/>
+    <w:lsdException w:name="Grid Table 3 Accent 3" w:uiPriority="48"/>
+    <w:lsdException w:name="Grid Table 4 Accent 3" w:uiPriority="49"/>
+    <w:lsdException w:name="Grid Table 5 Dark Accent 3" w:uiPriority="50"/>
+    <w:lsdException w:name="Grid Table 6 Colorful Accent 3" w:uiPriority="51"/>
+    <w:lsdException w:name="Grid Table 7 Colorful Accent 3" w:uiPriority="52"/>
+    <w:lsdException w:name="Grid Table 1 Light Accent 4" w:uiPriority="46"/>
+    <w:lsdException w:name="Grid Table 2 Accent 4" w:uiPriority="47"/>
+    <w:lsdException w:name="Grid Table 3 Accent 4" w:uiPriority="48"/>
+    <w:lsdException w:name="Grid Table 4 Accent 4" w:uiPriority="49"/>
+    <w:lsdException w:name="Grid Table 5 Dark Accent 4" w:uiPriority="50"/>
+    <w:lsdException w:name="Grid Table 6 Colorful Accent 4" w:uiPriority="51"/>
+    <w:lsdException w:name="Grid Table 7 Colorful Accent 4" w:uiPriority="52"/>
+    <w:lsdException w:name="Grid Table 1 Light Accent 5" w:uiPriority="46"/>
+    <w:lsdException w:name="Grid Table 2 Accent 5" w:uiPriority="47"/>
+    <w:lsdException w:name="Grid Table 3 Accent 5" w:uiPriority="48"/>
+    <w:lsdException w:name="Grid Table 4 Accent 5" w:uiPriority="49"/>
+    <w:lsdException w:name="Grid Table 5 Dark Accent 5" w:uiPriority="50"/>
+    <w:lsdException w:name="Grid Table 6 Colorful Accent 5" w:uiPriority="51"/>
+    <w:lsdException w:name="Grid Table 7 Colorful Accent 5" w:uiPriority="52"/>
+    <w:lsdException w:name="Grid Table 1 Light Accent 6" w:uiPriority="46"/>
+    <w:lsdException w:name="Grid Table 2 Accent 6" w:uiPriority="47"/>
+    <w:lsdException w:name="Grid Table 3 Accent 6" w:uiPriority="48"/>
+    <w:lsdException w:name="Grid Table 4 Accent 6" w:uiPriority="49"/>
+    <w:lsdException w:name="Grid Table 5 Dark Accent 6" w:uiPriority="50"/>
+    <w:lsdException w:name="Grid Table 6 Colorful Accent 6" w:uiPriority="51"/>
+    <w:lsdException w:name="Grid Table 7 Colorful Accent 6" w:uiPriority="52"/>
+    <w:lsdException w:name="List Table 1 Light" w:uiPriority="46"/>
+    <w:lsdException w:name="List Table 2" w:uiPriority="47"/>
+    <w:lsdException w:name="List Table 3" w:uiPriority="48"/>
+    <w:lsdException w:name="List Table 4" w:uiPriority="49"/>
+    <w:lsdException w:name="List Table 5 Dark" w:uiPriority="50"/>
+    <w:lsdException w:name="List Table 6 Colorful" w:uiPriority="51"/>
+    <w:lsdException w:name="List Table 7 Colorful" w:uiPriority="52"/>
+    <w:lsdException w:name="List Table 1 Light Accent 1" w:uiPriority="46"/>
+    <w:lsdException w:name="List Table 2 Accent 1" w:uiPriority="47"/>
+    <w:lsdException w:name="List Table 3 Accent 1" w:uiPriority="48"/>
+    <w:lsdException w:name="List Table 4 Accent 1" w:uiPriority="49"/>
+    <w:lsdException w:name="List Table 5 Dark Accent 1" w:uiPriority="50"/>
+    <w:lsdException w:name="List Table 6 Colorful Accent 1" w:uiPriority="51"/>
+    <w:lsdException w:name="List Table 7 Colorful Accent 1" w:uiPriority="52"/>
+    <w:lsdException w:name="List Table 1 Light Accent 2" w:uiPriority="46"/>
+    <w:lsdException w:name="List Table 2 Accent 2" w:uiPriority="47"/>
+    <w:lsdException w:name="List Table 3 Accent 2" w:uiPriority="48"/>
+    <w:lsdException w:name="List Table 4 Accent 2" w:uiPriority="49"/>
+    <w:lsdException w:name="List Table 5 Dark Accent 2" w:uiPriority="50"/>
+    <w:lsdException w:name="List Table 6 Colorful Accent 2" w:uiPriority="51"/>
+    <w:lsdException w:name="List Table 7 Colorful Accent 2" w:uiPriority="52"/>
+    <w:lsdException w:name="List Table 1 Light Accent 3" w:uiPriority="46"/>
+    <w:lsdException w:name="List Table 2 Accent 3" w:uiPriority="47"/>
+    <w:lsdException w:name="List Table 3 Accent 3" w:uiPriority="48"/>
+    <w:lsdException w:name="List Table 4 Accent 3" w:uiPriority="49"/>
+    <w:lsdException w:name="List Table 5 Dark Accent 3" w:uiPriority="50"/>
+    <w:lsdException w:name="List Table 6 Colorful Accent 3" w:uiPriority="51"/>
+    <w:lsdException w:name="List Table 7 Colorful Accent 3" w:uiPriority="52"/>
+    <w:lsdException w:name="List Table 1 Light Accent 4" w:uiPriority="46"/>
+    <w:lsdException w:name="List Table 2 Accent 4" w:uiPriority="47"/>
+    <w:lsdException w:name="List Table 3 Accent 4" w:uiPriority="48"/>
+    <w:lsdException w:name="List Table 4 Accent 4" w:uiPriority="49"/>
+    <w:lsdException w:name="List Table 5 Dark Accent 4" w:uiPriority="50"/>
+    <w:lsdException w:name="List Table 6 Colorful Accent 4" w:uiPriority="51"/>
+    <w:lsdException w:name="List Table 7 Colorful Accent 4" w:uiPriority="52"/>
+    <w:lsdException w:name="List Table 1 Light Accent 5" w:uiPriority="46"/>
+    <w:lsdException w:name="List Table 2 Accent 5" w:uiPriority="47"/>
+    <w:lsdException w:name="List Table 3 Accent 5" w:uiPriority="48"/>
+    <w:lsdException w:name="List Table 4 Accent 5" w:uiPriority="49"/>
+    <w:lsdException w:name="List Table 5 Dark Accent 5" w:uiPriority="50"/>
+    <w:lsdException w:name="List Table 6 Colorful Accent 5" w:uiPriority="51"/>
+    <w:lsdException w:name="List Table 7 Colorful Accent 5" w:uiPriority="52"/>
+    <w:lsdException w:name="List Table 1 Light Accent 6" w:uiPriority="46"/>
+    <w:lsdException w:name="List Table 2 Accent 6" w:uiPriority="47"/>
+    <w:lsdException w:name="List Table 3 Accent 6" w:uiPriority="48"/>
+    <w:lsdException w:name="List Table 4 Accent 6" w:uiPriority="49"/>
+    <w:lsdException w:name="List Table 5 Dark Accent 6" w:uiPriority="50"/>
+    <w:lsdException w:name="List Table 6 Colorful Accent 6" w:uiPriority="51"/>
+    <w:lsdException w:name="List Table 7 Colorful Accent 6" w:uiPriority="52"/>
   </w:latentStyles>
   <w:style w:type="paragraph" w:default="1" w:styleId="Normal">
     <w:name w:val="Normal"/>
     <w:qFormat/>
     <w:rsid w:val="00B576A6"/>
+  </w:style>
+  <w:style w:type="paragraph" w:styleId="Heading1">
+    <w:name w:val="heading 1"/>
+    <w:basedOn w:val="Normal"/>
+    <w:next w:val="Normal"/>
+    <w:link w:val="Heading1Char"/>
+    <w:uiPriority w:val="9"/>
+    <w:qFormat/>
+    <w:rsid w:val="00F763DB"/>
+    <w:pPr>
+      <w:keepNext/>
+      <w:keepLines/>
+      <w:spacing w:before="240" w:after="0"/>
+      <w:outlineLvl w:val="0"/>
+    </w:pPr>
+    <w:rPr>
+      <w:rFonts w:asciiTheme="majorHAnsi" w:eastAsiaTheme="majorEastAsia" w:hAnsiTheme="majorHAnsi" w:cstheme="majorBidi"/>
+      <w:color w:val="365F91" w:themeColor="accent1" w:themeShade="BF"/>
+      <w:sz w:val="32"/>
+      <w:szCs w:val="32"/>
+    </w:rPr>
   </w:style>
   <w:style w:type="paragraph" w:styleId="Heading3">
     <w:name w:val="heading 3"/>
@@ -12734,7 +13610,6 @@
     <w:uiPriority w:val="99"/>
     <w:semiHidden/>
     <w:unhideWhenUsed/>
-    <w:qFormat/>
     <w:tblPr>
       <w:tblInd w:w="0" w:type="dxa"/>
       <w:tblCellMar>
@@ -12855,6 +13730,19 @@
       <w:ind w:left="720"/>
       <w:contextualSpacing/>
     </w:pPr>
+  </w:style>
+  <w:style w:type="character" w:customStyle="1" w:styleId="Heading1Char">
+    <w:name w:val="Heading 1 Char"/>
+    <w:basedOn w:val="DefaultParagraphFont"/>
+    <w:link w:val="Heading1"/>
+    <w:uiPriority w:val="9"/>
+    <w:rsid w:val="00F763DB"/>
+    <w:rPr>
+      <w:rFonts w:asciiTheme="majorHAnsi" w:eastAsiaTheme="majorEastAsia" w:hAnsiTheme="majorHAnsi" w:cstheme="majorBidi"/>
+      <w:color w:val="365F91" w:themeColor="accent1" w:themeShade="BF"/>
+      <w:sz w:val="32"/>
+      <w:szCs w:val="32"/>
+    </w:rPr>
   </w:style>
 </w:styles>
 </file>

</xml_diff>

<commit_message>
agony and gown added.
</commit_message>
<xml_diff>
--- a/فایلهای عمومی/English words and sentences.docx
+++ b/فایلهای عمومی/English words and sentences.docx
@@ -1,12 +1,12 @@
 
 <file path=word/document.xml><?xml version="1.0" encoding="utf-8"?>
-<w:document xmlns:wpc="http://schemas.microsoft.com/office/word/2010/wordprocessingCanvas" xmlns:mc="http://schemas.openxmlformats.org/markup-compatibility/2006" xmlns:o="urn:schemas-microsoft-com:office:office" xmlns:r="http://schemas.openxmlformats.org/officeDocument/2006/relationships" xmlns:m="http://schemas.openxmlformats.org/officeDocument/2006/math" xmlns:v="urn:schemas-microsoft-com:vml" xmlns:wp14="http://schemas.microsoft.com/office/word/2010/wordprocessingDrawing" xmlns:wp="http://schemas.openxmlformats.org/drawingml/2006/wordprocessingDrawing" xmlns:w10="urn:schemas-microsoft-com:office:word" xmlns:w="http://schemas.openxmlformats.org/wordprocessingml/2006/main" xmlns:w14="http://schemas.microsoft.com/office/word/2010/wordml" xmlns:w15="http://schemas.microsoft.com/office/word/2012/wordml" xmlns:wpg="http://schemas.microsoft.com/office/word/2010/wordprocessingGroup" xmlns:wpi="http://schemas.microsoft.com/office/word/2010/wordprocessingInk" xmlns:wne="http://schemas.microsoft.com/office/word/2006/wordml" xmlns:wps="http://schemas.microsoft.com/office/word/2010/wordprocessingShape" mc:Ignorable="w14 w15 wp14">
+<w:document xmlns:ve="http://schemas.openxmlformats.org/markup-compatibility/2006" xmlns:o="urn:schemas-microsoft-com:office:office" xmlns:r="http://schemas.openxmlformats.org/officeDocument/2006/relationships" xmlns:m="http://schemas.openxmlformats.org/officeDocument/2006/math" xmlns:v="urn:schemas-microsoft-com:vml" xmlns:wp="http://schemas.openxmlformats.org/drawingml/2006/wordprocessingDrawing" xmlns:w10="urn:schemas-microsoft-com:office:word" xmlns:w="http://schemas.openxmlformats.org/wordprocessingml/2006/main" xmlns:wne="http://schemas.microsoft.com/office/word/2006/wordml">
   <w:body>
     <w:tbl>
       <w:tblPr>
         <w:tblStyle w:val="TableGrid"/>
         <w:tblW w:w="5000" w:type="pct"/>
-        <w:tblLook w:val="04A0" w:firstRow="1" w:lastRow="0" w:firstColumn="1" w:lastColumn="0" w:noHBand="0" w:noVBand="1"/>
+        <w:tblLook w:val="04A0"/>
       </w:tblPr>
       <w:tblGrid>
         <w:gridCol w:w="1708"/>
@@ -767,23 +767,13 @@
                 <w:szCs w:val="24"/>
               </w:rPr>
             </w:pPr>
-            <w:proofErr w:type="spellStart"/>
-            <w:r>
-              <w:rPr>
-                <w:rFonts w:asciiTheme="majorBidi" w:hAnsiTheme="majorBidi" w:cstheme="majorBidi"/>
-                <w:sz w:val="24"/>
-                <w:szCs w:val="24"/>
-              </w:rPr>
-              <w:t>Woah</w:t>
-            </w:r>
-            <w:proofErr w:type="spellEnd"/>
-            <w:r>
-              <w:rPr>
-                <w:rFonts w:asciiTheme="majorBidi" w:hAnsiTheme="majorBidi" w:cstheme="majorBidi"/>
-                <w:sz w:val="24"/>
-                <w:szCs w:val="24"/>
-              </w:rPr>
-              <w:t>, did you see him stab that guy? What a mess.</w:t>
+            <w:r>
+              <w:rPr>
+                <w:rFonts w:asciiTheme="majorBidi" w:hAnsiTheme="majorBidi" w:cstheme="majorBidi"/>
+                <w:sz w:val="24"/>
+                <w:szCs w:val="24"/>
+              </w:rPr>
+              <w:t>Woah, did you see him stab that guy? What a mess.</w:t>
             </w:r>
           </w:p>
         </w:tc>
@@ -991,27 +981,8 @@
                 <w:sz w:val="24"/>
                 <w:szCs w:val="24"/>
               </w:rPr>
-              <w:t xml:space="preserve"> no dude, you </w:t>
-            </w:r>
-            <w:proofErr w:type="spellStart"/>
-            <w:r>
-              <w:rPr>
-                <w:rFonts w:asciiTheme="majorBidi" w:hAnsiTheme="majorBidi" w:cstheme="majorBidi"/>
-                <w:sz w:val="24"/>
-                <w:szCs w:val="24"/>
-              </w:rPr>
-              <w:t>cant</w:t>
-            </w:r>
-            <w:proofErr w:type="spellEnd"/>
-            <w:r>
-              <w:rPr>
-                <w:rFonts w:asciiTheme="majorBidi" w:hAnsiTheme="majorBidi" w:cstheme="majorBidi"/>
-                <w:sz w:val="24"/>
-                <w:szCs w:val="24"/>
-              </w:rPr>
-              <w:t xml:space="preserve"> have that! </w:t>
-            </w:r>
-            <w:proofErr w:type="spellStart"/>
+              <w:t xml:space="preserve"> no dude, you cant have that! </w:t>
+            </w:r>
             <w:proofErr w:type="gramStart"/>
             <w:r>
               <w:rPr>
@@ -1021,7 +992,6 @@
               </w:rPr>
               <w:t>i</w:t>
             </w:r>
-            <w:proofErr w:type="spellEnd"/>
             <w:proofErr w:type="gramEnd"/>
             <w:r>
               <w:rPr>
@@ -1029,25 +999,7 @@
                 <w:sz w:val="24"/>
                 <w:szCs w:val="24"/>
               </w:rPr>
-              <w:t xml:space="preserve"> already </w:t>
-            </w:r>
-            <w:proofErr w:type="spellStart"/>
-            <w:r>
-              <w:rPr>
-                <w:rFonts w:asciiTheme="majorBidi" w:hAnsiTheme="majorBidi" w:cstheme="majorBidi"/>
-                <w:sz w:val="24"/>
-                <w:szCs w:val="24"/>
-              </w:rPr>
-              <w:t>dibsed</w:t>
-            </w:r>
-            <w:proofErr w:type="spellEnd"/>
-            <w:r>
-              <w:rPr>
-                <w:rFonts w:asciiTheme="majorBidi" w:hAnsiTheme="majorBidi" w:cstheme="majorBidi"/>
-                <w:sz w:val="24"/>
-                <w:szCs w:val="24"/>
-              </w:rPr>
-              <w:t xml:space="preserve"> it!</w:t>
+              <w:t xml:space="preserve"> already dibsed it!</w:t>
             </w:r>
           </w:p>
         </w:tc>
@@ -1316,25 +1268,7 @@
                 <w:sz w:val="24"/>
                 <w:szCs w:val="24"/>
               </w:rPr>
-              <w:t xml:space="preserve">A moral obligation for the west to talk with </w:t>
-            </w:r>
-            <w:proofErr w:type="spellStart"/>
-            <w:r>
-              <w:rPr>
-                <w:rFonts w:asciiTheme="majorBidi" w:hAnsiTheme="majorBidi" w:cstheme="majorBidi"/>
-                <w:sz w:val="24"/>
-                <w:szCs w:val="24"/>
-              </w:rPr>
-              <w:t>hamas</w:t>
-            </w:r>
-            <w:proofErr w:type="spellEnd"/>
-            <w:r>
-              <w:rPr>
-                <w:rFonts w:asciiTheme="majorBidi" w:hAnsiTheme="majorBidi" w:cstheme="majorBidi"/>
-                <w:sz w:val="24"/>
-                <w:szCs w:val="24"/>
-              </w:rPr>
-              <w:t>.</w:t>
+              <w:t>A moral obligation for the west to talk with hamas.</w:t>
             </w:r>
           </w:p>
         </w:tc>
@@ -2641,25 +2575,7 @@
                 <w:sz w:val="24"/>
                 <w:szCs w:val="24"/>
               </w:rPr>
-              <w:t xml:space="preserve"> website or video that has become instantly famous overnight via </w:t>
-            </w:r>
-            <w:proofErr w:type="spellStart"/>
-            <w:r>
-              <w:rPr>
-                <w:rFonts w:asciiTheme="majorBidi" w:hAnsiTheme="majorBidi" w:cstheme="majorBidi"/>
-                <w:sz w:val="24"/>
-                <w:szCs w:val="24"/>
-              </w:rPr>
-              <w:t>youtube</w:t>
-            </w:r>
-            <w:proofErr w:type="spellEnd"/>
-            <w:r>
-              <w:rPr>
-                <w:rFonts w:asciiTheme="majorBidi" w:hAnsiTheme="majorBidi" w:cstheme="majorBidi"/>
-                <w:sz w:val="24"/>
-                <w:szCs w:val="24"/>
-              </w:rPr>
-              <w:t xml:space="preserve"> or other popular media.</w:t>
+              <w:t xml:space="preserve"> website or video that has become instantly famous overnight via youtube or other popular media.</w:t>
             </w:r>
           </w:p>
           <w:p>
@@ -3147,25 +3063,7 @@
                 <w:sz w:val="24"/>
                 <w:szCs w:val="24"/>
               </w:rPr>
-              <w:t xml:space="preserve">Mohammad </w:t>
-            </w:r>
-            <w:proofErr w:type="spellStart"/>
-            <w:r>
-              <w:rPr>
-                <w:rFonts w:asciiTheme="majorBidi" w:hAnsiTheme="majorBidi" w:cstheme="majorBidi"/>
-                <w:sz w:val="24"/>
-                <w:szCs w:val="24"/>
-              </w:rPr>
-              <w:t>Daoud</w:t>
-            </w:r>
-            <w:proofErr w:type="spellEnd"/>
-            <w:r>
-              <w:rPr>
-                <w:rFonts w:asciiTheme="majorBidi" w:hAnsiTheme="majorBidi" w:cstheme="majorBidi"/>
-                <w:sz w:val="24"/>
-                <w:szCs w:val="24"/>
-              </w:rPr>
-              <w:t xml:space="preserve"> Amin, Kabul's deputy police chief, said an investigation is under way to determine whether the killing was intentional or accidental.</w:t>
+              <w:t>Mohammad Daoud Amin, Kabul's deputy police chief, said an investigation is under way to determine whether the killing was intentional or accidental.</w:t>
             </w:r>
           </w:p>
         </w:tc>
@@ -3508,23 +3406,13 @@
                 <w:szCs w:val="24"/>
               </w:rPr>
             </w:pPr>
-            <w:proofErr w:type="spellStart"/>
-            <w:r>
-              <w:rPr>
-                <w:rFonts w:asciiTheme="majorBidi" w:hAnsiTheme="majorBidi" w:cstheme="majorBidi"/>
-                <w:sz w:val="24"/>
-                <w:szCs w:val="24"/>
-              </w:rPr>
-              <w:t>Dickon</w:t>
-            </w:r>
-            <w:proofErr w:type="spellEnd"/>
-            <w:r>
-              <w:rPr>
-                <w:rFonts w:asciiTheme="majorBidi" w:hAnsiTheme="majorBidi" w:cstheme="majorBidi"/>
-                <w:sz w:val="24"/>
-                <w:szCs w:val="24"/>
-              </w:rPr>
-              <w:t>.  "He's as</w:t>
+            <w:r>
+              <w:rPr>
+                <w:rFonts w:asciiTheme="majorBidi" w:hAnsiTheme="majorBidi" w:cstheme="majorBidi"/>
+                <w:sz w:val="24"/>
+                <w:szCs w:val="24"/>
+              </w:rPr>
+              <w:t>Dickon.  "He's as</w:t>
             </w:r>
             <w:r>
               <w:rPr>
@@ -3706,7 +3594,6 @@
                 <w:szCs w:val="24"/>
               </w:rPr>
             </w:pPr>
-            <w:proofErr w:type="spellStart"/>
             <w:r>
               <w:rPr>
                 <w:rFonts w:ascii="Times New Roman" w:hAnsi="Times New Roman" w:cs="Times New Roman"/>
@@ -3714,30 +3601,30 @@
                 <w:sz w:val="24"/>
                 <w:szCs w:val="24"/>
               </w:rPr>
-              <w:t>Dickon</w:t>
-            </w:r>
-            <w:proofErr w:type="spellEnd"/>
-            <w:r>
+              <w:t>Dickon laughed so that he was obliged to stifle the sound</w:t>
+            </w:r>
+          </w:p>
+          <w:p>
+            <w:pPr>
               <w:rPr>
                 <w:rFonts w:ascii="Times New Roman" w:hAnsi="Times New Roman" w:cs="Times New Roman"/>
                 <w:color w:val="000000"/>
                 <w:sz w:val="24"/>
                 <w:szCs w:val="24"/>
-              </w:rPr>
-              <w:t xml:space="preserve"> laughed so that he was obliged to stifle the sound</w:t>
-            </w:r>
-          </w:p>
-          <w:p>
-            <w:pPr>
+                <w:rtl/>
+              </w:rPr>
+            </w:pPr>
+            <w:proofErr w:type="gramStart"/>
+            <w:r>
               <w:rPr>
                 <w:rFonts w:ascii="Times New Roman" w:hAnsi="Times New Roman" w:cs="Times New Roman"/>
                 <w:color w:val="000000"/>
                 <w:sz w:val="24"/>
                 <w:szCs w:val="24"/>
-                <w:rtl/>
-              </w:rPr>
-            </w:pPr>
-            <w:proofErr w:type="gramStart"/>
+              </w:rPr>
+              <w:t>by</w:t>
+            </w:r>
+            <w:proofErr w:type="gramEnd"/>
             <w:r>
               <w:rPr>
                 <w:rFonts w:ascii="Times New Roman" w:hAnsi="Times New Roman" w:cs="Times New Roman"/>
@@ -3745,16 +3632,6 @@
                 <w:sz w:val="24"/>
                 <w:szCs w:val="24"/>
               </w:rPr>
-              <w:t>by</w:t>
-            </w:r>
-            <w:proofErr w:type="gramEnd"/>
-            <w:r>
-              <w:rPr>
-                <w:rFonts w:ascii="Times New Roman" w:hAnsi="Times New Roman" w:cs="Times New Roman"/>
-                <w:color w:val="000000"/>
-                <w:sz w:val="24"/>
-                <w:szCs w:val="24"/>
-              </w:rPr>
               <w:t xml:space="preserve"> putting his arm over his mouth.</w:t>
             </w:r>
           </w:p>
@@ -4122,42 +3999,15 @@
                 <w:sz w:val="24"/>
                 <w:szCs w:val="24"/>
               </w:rPr>
-              <w:t xml:space="preserve">A few days after these events there was great commotion and much running up and down stairs in Herr </w:t>
-            </w:r>
-            <w:proofErr w:type="spellStart"/>
-            <w:r>
-              <w:rPr>
-                <w:rFonts w:asciiTheme="majorBidi" w:hAnsiTheme="majorBidi" w:cstheme="majorBidi"/>
-                <w:sz w:val="24"/>
-                <w:szCs w:val="24"/>
-              </w:rPr>
-              <w:t>Sesemann’s</w:t>
-            </w:r>
-            <w:proofErr w:type="spellEnd"/>
-            <w:r>
-              <w:rPr>
-                <w:rFonts w:asciiTheme="majorBidi" w:hAnsiTheme="majorBidi" w:cstheme="majorBidi"/>
-                <w:sz w:val="24"/>
-                <w:szCs w:val="24"/>
-              </w:rPr>
-              <w:t xml:space="preserve"> house.</w:t>
-            </w:r>
-            <w:r>
-              <w:rPr>
-                <w:rFonts w:asciiTheme="majorBidi" w:hAnsiTheme="majorBidi" w:cstheme="majorBidi"/>
-                <w:sz w:val="24"/>
-                <w:szCs w:val="24"/>
-              </w:rPr>
-              <w:t>(</w:t>
-            </w:r>
-            <w:proofErr w:type="spellStart"/>
-            <w:r>
-              <w:rPr>
-                <w:rFonts w:asciiTheme="majorBidi" w:hAnsiTheme="majorBidi" w:cstheme="majorBidi"/>
-                <w:sz w:val="24"/>
-                <w:szCs w:val="24"/>
-              </w:rPr>
-              <w:t>Hi</w:t>
+              <w:t>A few days after these events there was great commotion and much running up and down stairs in Herr Sesemann’s house.</w:t>
+            </w:r>
+            <w:r>
+              <w:rPr>
+                <w:rFonts w:asciiTheme="majorBidi" w:hAnsiTheme="majorBidi" w:cstheme="majorBidi"/>
+                <w:sz w:val="24"/>
+                <w:szCs w:val="24"/>
+              </w:rPr>
+              <w:t>(Hi</w:t>
             </w:r>
             <w:r>
               <w:rPr>
@@ -4173,16 +4023,7 @@
                 <w:sz w:val="24"/>
                 <w:szCs w:val="24"/>
               </w:rPr>
-              <w:t>di</w:t>
-            </w:r>
-            <w:proofErr w:type="spellEnd"/>
-            <w:r>
-              <w:rPr>
-                <w:rFonts w:asciiTheme="majorBidi" w:hAnsiTheme="majorBidi" w:cstheme="majorBidi"/>
-                <w:sz w:val="24"/>
-                <w:szCs w:val="24"/>
-              </w:rPr>
-              <w:t>)</w:t>
+              <w:t>di)</w:t>
             </w:r>
             <w:r>
               <w:rPr>
@@ -4263,25 +4104,7 @@
                 <w:sz w:val="24"/>
                 <w:szCs w:val="24"/>
               </w:rPr>
-              <w:t xml:space="preserve">“Grandfather told me I was eight,” put in Heidi. </w:t>
-            </w:r>
-            <w:proofErr w:type="spellStart"/>
-            <w:r>
-              <w:rPr>
-                <w:rFonts w:asciiTheme="majorBidi" w:hAnsiTheme="majorBidi" w:cstheme="majorBidi"/>
-                <w:sz w:val="24"/>
-                <w:szCs w:val="24"/>
-              </w:rPr>
-              <w:t>Dete</w:t>
-            </w:r>
-            <w:proofErr w:type="spellEnd"/>
-            <w:r>
-              <w:rPr>
-                <w:rFonts w:asciiTheme="majorBidi" w:hAnsiTheme="majorBidi" w:cstheme="majorBidi"/>
-                <w:sz w:val="24"/>
-                <w:szCs w:val="24"/>
-              </w:rPr>
-              <w:t xml:space="preserve"> gave her another poke, but as the child had not the least idea why she did so she was not at all confused.</w:t>
+              <w:t>“Grandfather told me I was eight,” put in Heidi. Dete gave her another poke, but as the child had not the least idea why she did so she was not at all confused.</w:t>
             </w:r>
           </w:p>
         </w:tc>
@@ -4373,7 +4196,6 @@
               </w:rPr>
               <w:t xml:space="preserve">Cloaking flag in </w:t>
             </w:r>
-            <w:proofErr w:type="spellStart"/>
             <w:r>
               <w:rPr>
                 <w:rFonts w:asciiTheme="majorBidi" w:hAnsiTheme="majorBidi" w:cstheme="majorBidi"/>
@@ -4388,16 +4210,7 @@
                 <w:sz w:val="24"/>
                 <w:szCs w:val="24"/>
               </w:rPr>
-              <w:t>zflag</w:t>
-            </w:r>
-            <w:proofErr w:type="spellEnd"/>
-            <w:r>
-              <w:rPr>
-                <w:rFonts w:asciiTheme="majorBidi" w:hAnsiTheme="majorBidi" w:cstheme="majorBidi"/>
-                <w:sz w:val="24"/>
-                <w:szCs w:val="24"/>
-              </w:rPr>
-              <w:t xml:space="preserve"> which makes your tank invisible.</w:t>
+              <w:t>zflag which makes your tank invisible.</w:t>
             </w:r>
           </w:p>
         </w:tc>
@@ -4963,18 +4776,8 @@
                 <w:sz w:val="24"/>
                 <w:szCs w:val="24"/>
               </w:rPr>
-              <w:t xml:space="preserve">Catholic Bishop </w:t>
-            </w:r>
-            <w:proofErr w:type="spellStart"/>
-            <w:r>
-              <w:rPr>
-                <w:rFonts w:asciiTheme="majorBidi" w:hAnsiTheme="majorBidi" w:cstheme="majorBidi"/>
-                <w:sz w:val="24"/>
-                <w:szCs w:val="24"/>
-              </w:rPr>
-              <w:t>Paride</w:t>
-            </w:r>
-            <w:proofErr w:type="spellEnd"/>
+              <w:t>Catholic Bishop Paride</w:t>
+            </w:r>
             <w:r>
               <w:rPr>
                 <w:rFonts w:asciiTheme="majorBidi" w:hAnsiTheme="majorBidi" w:cstheme="majorBidi"/>
@@ -4983,23 +4786,13 @@
               </w:rPr>
               <w:t xml:space="preserve"> </w:t>
             </w:r>
-            <w:proofErr w:type="spellStart"/>
-            <w:r>
-              <w:rPr>
-                <w:rFonts w:asciiTheme="majorBidi" w:hAnsiTheme="majorBidi" w:cstheme="majorBidi"/>
-                <w:sz w:val="24"/>
-                <w:szCs w:val="24"/>
-              </w:rPr>
-              <w:t>Taban</w:t>
-            </w:r>
-            <w:proofErr w:type="spellEnd"/>
-            <w:r>
-              <w:rPr>
-                <w:rFonts w:asciiTheme="majorBidi" w:hAnsiTheme="majorBidi" w:cstheme="majorBidi"/>
-                <w:sz w:val="24"/>
-                <w:szCs w:val="24"/>
-              </w:rPr>
-              <w:t xml:space="preserve"> has served people in Sudan -- sometimes at the risk of his life.</w:t>
+            <w:r>
+              <w:rPr>
+                <w:rFonts w:asciiTheme="majorBidi" w:hAnsiTheme="majorBidi" w:cstheme="majorBidi"/>
+                <w:sz w:val="24"/>
+                <w:szCs w:val="24"/>
+              </w:rPr>
+              <w:t>Taban has served people in Sudan -- sometimes at the risk of his life.</w:t>
             </w:r>
             <w:r>
               <w:rPr>
@@ -5097,79 +4890,7 @@
                 <w:sz w:val="24"/>
                 <w:szCs w:val="24"/>
               </w:rPr>
-              <w:t xml:space="preserve">In harry potter 2: </w:t>
-            </w:r>
-            <w:proofErr w:type="spellStart"/>
-            <w:r>
-              <w:rPr>
-                <w:rFonts w:asciiTheme="majorBidi" w:hAnsiTheme="majorBidi" w:cstheme="majorBidi"/>
-                <w:sz w:val="24"/>
-                <w:szCs w:val="24"/>
-              </w:rPr>
-              <w:t>Mr</w:t>
-            </w:r>
-            <w:proofErr w:type="spellEnd"/>
-            <w:r>
-              <w:rPr>
-                <w:rFonts w:asciiTheme="majorBidi" w:hAnsiTheme="majorBidi" w:cstheme="majorBidi"/>
-                <w:sz w:val="24"/>
-                <w:szCs w:val="24"/>
-              </w:rPr>
-              <w:t xml:space="preserve"> </w:t>
-            </w:r>
-            <w:proofErr w:type="spellStart"/>
-            <w:r>
-              <w:rPr>
-                <w:rFonts w:asciiTheme="majorBidi" w:hAnsiTheme="majorBidi" w:cstheme="majorBidi"/>
-                <w:sz w:val="24"/>
-                <w:szCs w:val="24"/>
-              </w:rPr>
-              <w:t>Malfoy</w:t>
-            </w:r>
-            <w:proofErr w:type="spellEnd"/>
-            <w:r>
-              <w:rPr>
-                <w:rFonts w:asciiTheme="majorBidi" w:hAnsiTheme="majorBidi" w:cstheme="majorBidi"/>
-                <w:sz w:val="24"/>
-                <w:szCs w:val="24"/>
-              </w:rPr>
-              <w:t xml:space="preserve"> call today for </w:t>
-            </w:r>
-            <w:proofErr w:type="spellStart"/>
-            <w:r>
-              <w:rPr>
-                <w:rFonts w:asciiTheme="majorBidi" w:hAnsiTheme="majorBidi" w:cstheme="majorBidi"/>
-                <w:sz w:val="24"/>
-                <w:szCs w:val="24"/>
-              </w:rPr>
-              <w:t>Mr</w:t>
-            </w:r>
-            <w:proofErr w:type="spellEnd"/>
-            <w:r>
-              <w:rPr>
-                <w:rFonts w:asciiTheme="majorBidi" w:hAnsiTheme="majorBidi" w:cstheme="majorBidi"/>
-                <w:sz w:val="24"/>
-                <w:szCs w:val="24"/>
-              </w:rPr>
-              <w:t xml:space="preserve"> </w:t>
-            </w:r>
-            <w:proofErr w:type="spellStart"/>
-            <w:r>
-              <w:rPr>
-                <w:rFonts w:asciiTheme="majorBidi" w:hAnsiTheme="majorBidi" w:cstheme="majorBidi"/>
-                <w:sz w:val="24"/>
-                <w:szCs w:val="24"/>
-              </w:rPr>
-              <w:t>Weslly</w:t>
-            </w:r>
-            <w:proofErr w:type="spellEnd"/>
-            <w:r>
-              <w:rPr>
-                <w:rFonts w:asciiTheme="majorBidi" w:hAnsiTheme="majorBidi" w:cstheme="majorBidi"/>
-                <w:sz w:val="24"/>
-                <w:szCs w:val="24"/>
-              </w:rPr>
-              <w:t xml:space="preserve"> resignation.</w:t>
+              <w:t>In harry potter 2: Mr Malfoy call today for Mr Weslly resignation.</w:t>
             </w:r>
           </w:p>
         </w:tc>
@@ -5967,23 +5688,13 @@
                 <w:szCs w:val="24"/>
               </w:rPr>
             </w:pPr>
-            <w:proofErr w:type="spellStart"/>
-            <w:r>
-              <w:rPr>
-                <w:rFonts w:asciiTheme="majorBidi" w:hAnsiTheme="majorBidi" w:cstheme="majorBidi"/>
-                <w:sz w:val="24"/>
-                <w:szCs w:val="24"/>
-              </w:rPr>
-              <w:t>antonoym</w:t>
-            </w:r>
-            <w:proofErr w:type="spellEnd"/>
-            <w:r>
-              <w:rPr>
-                <w:rFonts w:asciiTheme="majorBidi" w:hAnsiTheme="majorBidi" w:cstheme="majorBidi"/>
-                <w:sz w:val="24"/>
-                <w:szCs w:val="24"/>
-              </w:rPr>
-              <w:t xml:space="preserve"> to happy</w:t>
+            <w:r>
+              <w:rPr>
+                <w:rFonts w:asciiTheme="majorBidi" w:hAnsiTheme="majorBidi" w:cstheme="majorBidi"/>
+                <w:sz w:val="24"/>
+                <w:szCs w:val="24"/>
+              </w:rPr>
+              <w:t>antonoym to happy</w:t>
             </w:r>
           </w:p>
         </w:tc>
@@ -6494,25 +6205,7 @@
                 <w:sz w:val="24"/>
                 <w:szCs w:val="24"/>
               </w:rPr>
-              <w:t xml:space="preserve">. Said </w:t>
-            </w:r>
-            <w:proofErr w:type="spellStart"/>
-            <w:r>
-              <w:rPr>
-                <w:rFonts w:asciiTheme="majorBidi" w:hAnsiTheme="majorBidi" w:cstheme="majorBidi"/>
-                <w:sz w:val="24"/>
-                <w:szCs w:val="24"/>
-              </w:rPr>
-              <w:t>Dumbldoor</w:t>
-            </w:r>
-            <w:proofErr w:type="spellEnd"/>
-            <w:r>
-              <w:rPr>
-                <w:rFonts w:asciiTheme="majorBidi" w:hAnsiTheme="majorBidi" w:cstheme="majorBidi"/>
-                <w:sz w:val="24"/>
-                <w:szCs w:val="24"/>
-              </w:rPr>
-              <w:t xml:space="preserve">. </w:t>
+              <w:t xml:space="preserve">. Said Dumbldoor. </w:t>
             </w:r>
           </w:p>
         </w:tc>
@@ -6579,23 +6272,13 @@
                 <w:szCs w:val="24"/>
               </w:rPr>
             </w:pPr>
-            <w:proofErr w:type="spellStart"/>
-            <w:r>
-              <w:rPr>
-                <w:rFonts w:asciiTheme="majorBidi" w:hAnsiTheme="majorBidi" w:cstheme="majorBidi"/>
-                <w:sz w:val="24"/>
-                <w:szCs w:val="24"/>
-              </w:rPr>
-              <w:t>Robocup</w:t>
-            </w:r>
-            <w:proofErr w:type="spellEnd"/>
-            <w:r>
-              <w:rPr>
-                <w:rFonts w:asciiTheme="majorBidi" w:hAnsiTheme="majorBidi" w:cstheme="majorBidi"/>
-                <w:sz w:val="24"/>
-                <w:szCs w:val="24"/>
-              </w:rPr>
-              <w:t xml:space="preserve"> final banquet</w:t>
+            <w:r>
+              <w:rPr>
+                <w:rFonts w:asciiTheme="majorBidi" w:hAnsiTheme="majorBidi" w:cstheme="majorBidi"/>
+                <w:sz w:val="24"/>
+                <w:szCs w:val="24"/>
+              </w:rPr>
+              <w:t>Robocup final banquet</w:t>
             </w:r>
             <w:r>
               <w:rPr>
@@ -6953,25 +6636,7 @@
                 <w:sz w:val="24"/>
                 <w:szCs w:val="24"/>
               </w:rPr>
-              <w:t xml:space="preserve">broken at least twice. This man's name was </w:t>
-            </w:r>
-            <w:proofErr w:type="spellStart"/>
-            <w:r>
-              <w:rPr>
-                <w:rFonts w:asciiTheme="majorBidi" w:hAnsiTheme="majorBidi" w:cstheme="majorBidi"/>
-                <w:sz w:val="24"/>
-                <w:szCs w:val="24"/>
-              </w:rPr>
-              <w:t>Albus</w:t>
-            </w:r>
-            <w:proofErr w:type="spellEnd"/>
-            <w:r>
-              <w:rPr>
-                <w:rFonts w:asciiTheme="majorBidi" w:hAnsiTheme="majorBidi" w:cstheme="majorBidi"/>
-                <w:sz w:val="24"/>
-                <w:szCs w:val="24"/>
-              </w:rPr>
-              <w:t xml:space="preserve"> Dumbledore.</w:t>
+              <w:t>broken at least twice. This man's name was Albus Dumbledore.</w:t>
             </w:r>
           </w:p>
         </w:tc>
@@ -7503,33 +7168,15 @@
                 <w:sz w:val="24"/>
                 <w:szCs w:val="24"/>
               </w:rPr>
-              <w:t xml:space="preserve">heir magical </w:t>
-            </w:r>
-            <w:proofErr w:type="spellStart"/>
-            <w:r>
-              <w:rPr>
-                <w:rFonts w:asciiTheme="majorBidi" w:hAnsiTheme="majorBidi" w:cstheme="majorBidi"/>
-                <w:sz w:val="24"/>
-                <w:szCs w:val="24"/>
-              </w:rPr>
-              <w:t>prower</w:t>
-            </w:r>
-            <w:r>
-              <w:rPr>
-                <w:rFonts w:asciiTheme="majorBidi" w:hAnsiTheme="majorBidi" w:cstheme="majorBidi"/>
-                <w:sz w:val="24"/>
-                <w:szCs w:val="24"/>
-              </w:rPr>
-              <w:t>s</w:t>
-            </w:r>
-            <w:proofErr w:type="spellEnd"/>
-            <w:r>
-              <w:rPr>
-                <w:rFonts w:asciiTheme="majorBidi" w:hAnsiTheme="majorBidi" w:cstheme="majorBidi"/>
-                <w:sz w:val="24"/>
-                <w:szCs w:val="24"/>
-              </w:rPr>
-              <w:t>,</w:t>
+              <w:t>heir magical prower</w:t>
+            </w:r>
+            <w:r>
+              <w:rPr>
+                <w:rFonts w:asciiTheme="majorBidi" w:hAnsiTheme="majorBidi" w:cstheme="majorBidi"/>
+                <w:sz w:val="24"/>
+                <w:szCs w:val="24"/>
+              </w:rPr>
+              <w:t>s,</w:t>
             </w:r>
             <w:r>
               <w:rPr>
@@ -7716,23 +7363,13 @@
                 <w:szCs w:val="24"/>
               </w:rPr>
             </w:pPr>
-            <w:proofErr w:type="spellStart"/>
-            <w:r>
-              <w:rPr>
-                <w:rFonts w:asciiTheme="majorBidi" w:hAnsiTheme="majorBidi" w:cstheme="majorBidi"/>
-                <w:sz w:val="24"/>
-                <w:szCs w:val="24"/>
-              </w:rPr>
-              <w:t>Imparial</w:t>
-            </w:r>
-            <w:proofErr w:type="spellEnd"/>
-            <w:r>
-              <w:rPr>
-                <w:rFonts w:asciiTheme="majorBidi" w:hAnsiTheme="majorBidi" w:cstheme="majorBidi"/>
-                <w:sz w:val="24"/>
-                <w:szCs w:val="24"/>
-              </w:rPr>
-              <w:t xml:space="preserve"> </w:t>
+            <w:r>
+              <w:rPr>
+                <w:rFonts w:asciiTheme="majorBidi" w:hAnsiTheme="majorBidi" w:cstheme="majorBidi"/>
+                <w:sz w:val="24"/>
+                <w:szCs w:val="24"/>
+              </w:rPr>
+              <w:t xml:space="preserve">Imparial </w:t>
             </w:r>
           </w:p>
         </w:tc>
@@ -7754,18 +7391,8 @@
                 <w:sz w:val="24"/>
                 <w:szCs w:val="24"/>
               </w:rPr>
-              <w:t xml:space="preserve">Imperial </w:t>
-            </w:r>
-            <w:proofErr w:type="spellStart"/>
-            <w:r>
-              <w:rPr>
-                <w:rFonts w:asciiTheme="majorBidi" w:hAnsiTheme="majorBidi" w:cstheme="majorBidi"/>
-                <w:sz w:val="24"/>
-                <w:szCs w:val="24"/>
-              </w:rPr>
-              <w:t>coleage</w:t>
-            </w:r>
-            <w:proofErr w:type="spellEnd"/>
+              <w:t>Imperial coleage</w:t>
+            </w:r>
             <w:r>
               <w:rPr>
                 <w:rFonts w:asciiTheme="majorBidi" w:hAnsiTheme="majorBidi" w:cstheme="majorBidi"/>
@@ -8245,23 +7872,13 @@
                 <w:szCs w:val="24"/>
               </w:rPr>
             </w:pPr>
-            <w:proofErr w:type="spellStart"/>
-            <w:r>
-              <w:rPr>
-                <w:rFonts w:asciiTheme="majorBidi" w:hAnsiTheme="majorBidi" w:cstheme="majorBidi"/>
-                <w:sz w:val="24"/>
-                <w:szCs w:val="24"/>
-              </w:rPr>
-              <w:t>Hagrid</w:t>
-            </w:r>
-            <w:proofErr w:type="spellEnd"/>
-            <w:r>
-              <w:rPr>
-                <w:rFonts w:asciiTheme="majorBidi" w:hAnsiTheme="majorBidi" w:cstheme="majorBidi"/>
-                <w:sz w:val="24"/>
-                <w:szCs w:val="24"/>
-              </w:rPr>
-              <w:t xml:space="preserve"> pulled out a large spotted silk handkerchief and blew his nose heavily.</w:t>
+            <w:r>
+              <w:rPr>
+                <w:rFonts w:asciiTheme="majorBidi" w:hAnsiTheme="majorBidi" w:cstheme="majorBidi"/>
+                <w:sz w:val="24"/>
+                <w:szCs w:val="24"/>
+              </w:rPr>
+              <w:t>Hagrid pulled out a large spotted silk handkerchief and blew his nose heavily.</w:t>
             </w:r>
           </w:p>
         </w:tc>
@@ -9180,25 +8797,7 @@
                 <w:sz w:val="24"/>
                 <w:szCs w:val="24"/>
               </w:rPr>
-              <w:t xml:space="preserve">He raised his wand into the air and pointed it in the direction of </w:t>
-            </w:r>
-            <w:proofErr w:type="spellStart"/>
-            <w:r>
-              <w:rPr>
-                <w:rFonts w:ascii="TimesNewRoman" w:hAnsi="TimesNewRoman" w:cs="TimesNewRoman"/>
-                <w:sz w:val="24"/>
-                <w:szCs w:val="24"/>
-              </w:rPr>
-              <w:t>Hagrid's</w:t>
-            </w:r>
-            <w:proofErr w:type="spellEnd"/>
-            <w:r>
-              <w:rPr>
-                <w:rFonts w:ascii="TimesNewRoman" w:hAnsi="TimesNewRoman" w:cs="TimesNewRoman"/>
-                <w:sz w:val="24"/>
-                <w:szCs w:val="24"/>
-              </w:rPr>
-              <w:t xml:space="preserve"> cabin.</w:t>
+              <w:t>He raised his wand into the air and pointed it in the direction of Hagrid's cabin.</w:t>
             </w:r>
           </w:p>
         </w:tc>
@@ -9287,18 +8886,8 @@
                 <w:sz w:val="24"/>
                 <w:szCs w:val="24"/>
               </w:rPr>
-              <w:t xml:space="preserve">course, I'm no expert, but I daresay Madam Hooch and Professor </w:t>
-            </w:r>
-            <w:proofErr w:type="spellStart"/>
-            <w:r>
-              <w:rPr>
-                <w:rFonts w:asciiTheme="majorBidi" w:hAnsiTheme="majorBidi" w:cstheme="majorBidi"/>
-                <w:sz w:val="24"/>
-                <w:szCs w:val="24"/>
-              </w:rPr>
-              <w:t>Flitwick</w:t>
-            </w:r>
-            <w:proofErr w:type="spellEnd"/>
+              <w:t>course, I'm no expert, but I daresay Madam Hooch and Professor Flitwick</w:t>
+            </w:r>
             <w:r>
               <w:rPr>
                 <w:rFonts w:asciiTheme="majorBidi" w:hAnsiTheme="majorBidi" w:cstheme="majorBidi"/>
@@ -10043,7 +9632,6 @@
                 <w:szCs w:val="24"/>
               </w:rPr>
             </w:pPr>
-            <w:proofErr w:type="spellStart"/>
             <w:r>
               <w:rPr>
                 <w:rFonts w:asciiTheme="majorBidi" w:hAnsiTheme="majorBidi" w:cstheme="majorBidi"/>
@@ -10053,7 +9641,6 @@
               <w:lastRenderedPageBreak/>
               <w:t>Cheeck</w:t>
             </w:r>
-            <w:proofErr w:type="spellEnd"/>
           </w:p>
         </w:tc>
         <w:tc>
@@ -10372,25 +9959,7 @@
                 <w:sz w:val="24"/>
                 <w:szCs w:val="24"/>
               </w:rPr>
-              <w:t xml:space="preserve">Ron to the Charms classroom, and we didn’t fall for </w:t>
-            </w:r>
-            <w:proofErr w:type="spellStart"/>
-            <w:r>
-              <w:rPr>
-                <w:rFonts w:ascii="Times New Roman" w:hAnsi="Times New Roman" w:cs="Times New Roman"/>
-                <w:sz w:val="24"/>
-                <w:szCs w:val="24"/>
-              </w:rPr>
-              <w:t>it.Synonyme</w:t>
-            </w:r>
-            <w:proofErr w:type="spellEnd"/>
-            <w:r>
-              <w:rPr>
-                <w:rFonts w:ascii="Times New Roman" w:hAnsi="Times New Roman" w:cs="Times New Roman"/>
-                <w:sz w:val="24"/>
-                <w:szCs w:val="24"/>
-              </w:rPr>
-              <w:t xml:space="preserve"> Temp.</w:t>
+              <w:t>Ron to the Charms classroom, and we didn’t fall for it.Synonyme Temp.</w:t>
             </w:r>
           </w:p>
         </w:tc>
@@ -10437,7 +10006,7 @@
                 <w:bottom w:w="15" w:type="dxa"/>
                 <w:right w:w="15" w:type="dxa"/>
               </w:tblCellMar>
-              <w:tblLook w:val="04A0" w:firstRow="1" w:lastRow="0" w:firstColumn="1" w:lastColumn="0" w:noHBand="0" w:noVBand="1"/>
+              <w:tblLook w:val="04A0"/>
             </w:tblPr>
             <w:tblGrid>
               <w:gridCol w:w="81"/>
@@ -10516,12 +10085,10 @@
                 <w:szCs w:val="24"/>
               </w:rPr>
             </w:pPr>
-            <w:proofErr w:type="spellStart"/>
             <w:proofErr w:type="gramStart"/>
             <w:r>
               <w:t>sarah</w:t>
             </w:r>
-            <w:proofErr w:type="spellEnd"/>
             <w:proofErr w:type="gramEnd"/>
             <w:r>
               <w:t xml:space="preserve"> got a butterfly tattoo on her lower back. </w:t>
@@ -10532,23 +10099,7 @@
             </w:r>
             <w:proofErr w:type="gramEnd"/>
             <w:r>
-              <w:t xml:space="preserve"> so lame, </w:t>
-            </w:r>
-            <w:proofErr w:type="spellStart"/>
-            <w:r>
-              <w:t>i'd</w:t>
-            </w:r>
-            <w:proofErr w:type="spellEnd"/>
-            <w:r>
-              <w:t xml:space="preserve"> rather get a dick on mine, at least </w:t>
-            </w:r>
-            <w:proofErr w:type="spellStart"/>
-            <w:r>
-              <w:t>i'll</w:t>
-            </w:r>
-            <w:proofErr w:type="spellEnd"/>
-            <w:r>
-              <w:t xml:space="preserve"> be more original.</w:t>
+              <w:t xml:space="preserve"> so lame, i'd rather get a dick on mine, at least i'll be more original.</w:t>
             </w:r>
           </w:p>
         </w:tc>
@@ -10566,7 +10117,7 @@
                 <w:bottom w:w="15" w:type="dxa"/>
                 <w:right w:w="15" w:type="dxa"/>
               </w:tblCellMar>
-              <w:tblLook w:val="04A0" w:firstRow="1" w:lastRow="0" w:firstColumn="1" w:lastColumn="0" w:noHBand="0" w:noVBand="1"/>
+              <w:tblLook w:val="04A0"/>
             </w:tblPr>
             <w:tblGrid>
               <w:gridCol w:w="81"/>
@@ -10831,18 +10382,8 @@
                 <w:sz w:val="24"/>
                 <w:szCs w:val="24"/>
               </w:rPr>
-              <w:t xml:space="preserve">e is obsolete.  Use </w:t>
-            </w:r>
-            <w:proofErr w:type="spellStart"/>
-            <w:r>
-              <w:rPr>
-                <w:rFonts w:ascii="TimesNewRoman" w:hAnsi="TimesNewRoman" w:cs="TimesNewRoman"/>
-                <w:sz w:val="24"/>
-                <w:szCs w:val="24"/>
-              </w:rPr>
-              <w:t>gcc</w:t>
-            </w:r>
-            <w:proofErr w:type="spellEnd"/>
+              <w:t>e is obsolete.  Use gcc</w:t>
+            </w:r>
             <w:r>
               <w:rPr>
                 <w:rFonts w:ascii="TimesNewRoman" w:hAnsi="TimesNewRoman" w:cs="TimesNewRoman"/>
@@ -10937,7 +10478,6 @@
               </w:rPr>
               <w:t xml:space="preserve">. </w:t>
             </w:r>
-            <w:proofErr w:type="spellStart"/>
             <w:proofErr w:type="gramStart"/>
             <w:r>
               <w:rPr>
@@ -10958,7 +10498,6 @@
               </w:rPr>
               <w:t>reason</w:t>
             </w:r>
-            <w:proofErr w:type="spellEnd"/>
             <w:r>
               <w:rPr>
                 <w:rFonts w:ascii="TimesNewRoman" w:hAnsi="TimesNewRoman"/>
@@ -11481,43 +11020,7 @@
                 <w:sz w:val="24"/>
                 <w:szCs w:val="24"/>
               </w:rPr>
-              <w:t xml:space="preserve">Odd, </w:t>
-            </w:r>
-            <w:proofErr w:type="spellStart"/>
-            <w:r>
-              <w:rPr>
-                <w:rFonts w:ascii="TimesNewRoman" w:hAnsi="TimesNewRoman" w:cs="TimesNewRoman"/>
-                <w:sz w:val="24"/>
-                <w:szCs w:val="24"/>
-              </w:rPr>
-              <w:t>starnge</w:t>
-            </w:r>
-            <w:proofErr w:type="spellEnd"/>
-            <w:r>
-              <w:rPr>
-                <w:rFonts w:ascii="TimesNewRoman" w:hAnsi="TimesNewRoman" w:cs="TimesNewRoman"/>
-                <w:sz w:val="24"/>
-                <w:szCs w:val="24"/>
-              </w:rPr>
-              <w:t xml:space="preserve">, </w:t>
-            </w:r>
-            <w:proofErr w:type="spellStart"/>
-            <w:r>
-              <w:rPr>
-                <w:rFonts w:ascii="TimesNewRoman" w:hAnsi="TimesNewRoman" w:cs="TimesNewRoman"/>
-                <w:sz w:val="24"/>
-                <w:szCs w:val="24"/>
-              </w:rPr>
-              <w:t>weired</w:t>
-            </w:r>
-            <w:proofErr w:type="spellEnd"/>
-            <w:r>
-              <w:rPr>
-                <w:rFonts w:ascii="TimesNewRoman" w:hAnsi="TimesNewRoman" w:cs="TimesNewRoman"/>
-                <w:sz w:val="24"/>
-                <w:szCs w:val="24"/>
-              </w:rPr>
-              <w:t>, unusual</w:t>
+              <w:t>Odd, starnge, weired, unusual</w:t>
             </w:r>
             <w:r>
               <w:rPr>
@@ -11632,43 +11135,7 @@
                 <w:sz w:val="24"/>
                 <w:szCs w:val="24"/>
               </w:rPr>
-              <w:t xml:space="preserve">A preference for round windows, and even round doors, was the chief </w:t>
-            </w:r>
-            <w:proofErr w:type="spellStart"/>
-            <w:r>
-              <w:rPr>
-                <w:rFonts w:ascii="TimesNewRoman" w:hAnsi="TimesNewRoman" w:cs="TimesNewRoman"/>
-                <w:sz w:val="24"/>
-                <w:szCs w:val="24"/>
-              </w:rPr>
-              <w:t>remaning</w:t>
-            </w:r>
-            <w:proofErr w:type="spellEnd"/>
-            <w:r>
-              <w:rPr>
-                <w:rFonts w:ascii="TimesNewRoman" w:hAnsi="TimesNewRoman" w:cs="TimesNewRoman"/>
-                <w:sz w:val="24"/>
-                <w:szCs w:val="24"/>
-              </w:rPr>
-              <w:t xml:space="preserve"> </w:t>
-            </w:r>
-            <w:proofErr w:type="spellStart"/>
-            <w:r>
-              <w:rPr>
-                <w:rFonts w:ascii="TimesNewRoman" w:hAnsi="TimesNewRoman" w:cs="TimesNewRoman"/>
-                <w:sz w:val="24"/>
-                <w:szCs w:val="24"/>
-              </w:rPr>
-              <w:t>pecularity</w:t>
-            </w:r>
-            <w:proofErr w:type="spellEnd"/>
-            <w:r>
-              <w:rPr>
-                <w:rFonts w:ascii="TimesNewRoman" w:hAnsi="TimesNewRoman" w:cs="TimesNewRoman"/>
-                <w:sz w:val="24"/>
-                <w:szCs w:val="24"/>
-              </w:rPr>
-              <w:t xml:space="preserve"> of hobbit-architecture. </w:t>
+              <w:t xml:space="preserve">A preference for round windows, and even round doors, was the chief remaning pecularity of hobbit-architecture. </w:t>
             </w:r>
           </w:p>
           <w:p>
@@ -11856,21 +11323,7 @@
               <w:rPr>
                 <w:rFonts w:ascii="CMR10" w:hAnsi="CMR10" w:cs="CMR10"/>
               </w:rPr>
-              <w:t xml:space="preserve">The presence of the Death Eaters outside increased the ominous mood inside number </w:t>
-            </w:r>
-            <w:proofErr w:type="spellStart"/>
-            <w:r>
-              <w:rPr>
-                <w:rFonts w:ascii="CMR10" w:hAnsi="CMR10" w:cs="CMR10"/>
-              </w:rPr>
-              <w:t>twelves</w:t>
-            </w:r>
-            <w:proofErr w:type="spellEnd"/>
-            <w:r>
-              <w:rPr>
-                <w:rFonts w:ascii="CMR10" w:hAnsi="CMR10" w:cs="CMR10"/>
-              </w:rPr>
-              <w:t>.</w:t>
+              <w:t>The presence of the Death Eaters outside increased the ominous mood inside number twelves.</w:t>
             </w:r>
           </w:p>
         </w:tc>
@@ -12632,23 +12085,7 @@
                 <w:rFonts w:ascii="CMR10" w:hAnsi="CMR10"/>
                 <w:lang w:bidi="fa-IR"/>
               </w:rPr>
-              <w:t xml:space="preserve">I’m going to stew these </w:t>
-            </w:r>
-            <w:proofErr w:type="spellStart"/>
-            <w:r>
-              <w:rPr>
-                <w:rFonts w:ascii="CMR10" w:hAnsi="CMR10"/>
-                <w:lang w:bidi="fa-IR"/>
-              </w:rPr>
-              <w:t>coneys</w:t>
-            </w:r>
-            <w:proofErr w:type="spellEnd"/>
-            <w:r>
-              <w:rPr>
-                <w:rFonts w:ascii="CMR10" w:hAnsi="CMR10"/>
-                <w:lang w:bidi="fa-IR"/>
-              </w:rPr>
-              <w:t xml:space="preserve">. </w:t>
+              <w:t xml:space="preserve">I’m going to stew these coneys. </w:t>
             </w:r>
             <w:r>
               <w:rPr>
@@ -12933,23 +12370,7 @@
                 <w:rFonts w:ascii="CMR10" w:hAnsi="CMR10"/>
                 <w:lang w:bidi="fa-IR"/>
               </w:rPr>
-              <w:t xml:space="preserve">In The hobbit desolation of </w:t>
-            </w:r>
-            <w:proofErr w:type="spellStart"/>
-            <w:r>
-              <w:rPr>
-                <w:rFonts w:ascii="CMR10" w:hAnsi="CMR10"/>
-                <w:lang w:bidi="fa-IR"/>
-              </w:rPr>
-              <w:t>Smaug</w:t>
-            </w:r>
-            <w:proofErr w:type="spellEnd"/>
-            <w:r>
-              <w:rPr>
-                <w:rFonts w:ascii="CMR10" w:hAnsi="CMR10"/>
-                <w:lang w:bidi="fa-IR"/>
-              </w:rPr>
-              <w:t>. Bilbo Says to the dragon in a flattery manner: Your Reputation precedes you.</w:t>
+              <w:t>In The hobbit desolation of Smaug. Bilbo Says to the dragon in a flattery manner: Your Reputation precedes you.</w:t>
             </w:r>
           </w:p>
         </w:tc>
@@ -12984,6 +12405,12 @@
             </w:pPr>
             <w:bookmarkStart w:id="0" w:name="_GoBack"/>
             <w:bookmarkEnd w:id="0"/>
+            <w:r>
+              <w:rPr>
+                <w:rFonts w:ascii="CMR10" w:hAnsi="CMR10" w:cs="CMR10"/>
+              </w:rPr>
+              <w:t xml:space="preserve">Agony </w:t>
+            </w:r>
           </w:p>
         </w:tc>
         <w:tc>
@@ -13000,6 +12427,13 @@
                 <w:lang w:bidi="fa-IR"/>
               </w:rPr>
             </w:pPr>
+            <w:r>
+              <w:rPr>
+                <w:rFonts w:ascii="CMR10" w:hAnsi="CMR10"/>
+                <w:lang w:bidi="fa-IR"/>
+              </w:rPr>
+              <w:t>The Miserable Agony of Being a Brazil Fan Today</w:t>
+            </w:r>
           </w:p>
         </w:tc>
         <w:tc>
@@ -13010,7 +12444,170 @@
             <w:pPr>
               <w:jc w:val="center"/>
               <w:rPr>
-                <w:rFonts w:asciiTheme="majorBidi" w:hAnsiTheme="majorBidi" w:cs="Times New Roman"/>
+                <w:rFonts w:asciiTheme="majorBidi" w:hAnsiTheme="majorBidi" w:cs="Times New Roman" w:hint="cs"/>
+                <w:sz w:val="24"/>
+                <w:szCs w:val="24"/>
+                <w:rtl/>
+                <w:lang w:bidi="fa-IR"/>
+              </w:rPr>
+            </w:pPr>
+            <w:r>
+              <w:rPr>
+                <w:rFonts w:asciiTheme="majorBidi" w:hAnsiTheme="majorBidi" w:cs="Times New Roman" w:hint="cs"/>
+                <w:sz w:val="24"/>
+                <w:szCs w:val="24"/>
+                <w:rtl/>
+                <w:lang w:bidi="fa-IR"/>
+              </w:rPr>
+              <w:t>عذاب، رنج، درد</w:t>
+            </w:r>
+          </w:p>
+        </w:tc>
+      </w:tr>
+      <w:tr>
+        <w:tc>
+          <w:tcPr>
+            <w:tcW w:w="892" w:type="pct"/>
+          </w:tcPr>
+          <w:p>
+            <w:pPr>
+              <w:rPr>
+                <w:rFonts w:ascii="CMR10" w:hAnsi="CMR10" w:cs="CMR10"/>
+              </w:rPr>
+            </w:pPr>
+            <w:r>
+              <w:rPr>
+                <w:rFonts w:ascii="CMR10" w:hAnsi="CMR10" w:cs="CMR10"/>
+              </w:rPr>
+              <w:t xml:space="preserve">Gown </w:t>
+            </w:r>
+          </w:p>
+        </w:tc>
+        <w:tc>
+          <w:tcPr>
+            <w:tcW w:w="3201" w:type="pct"/>
+          </w:tcPr>
+          <w:p>
+            <w:pPr>
+              <w:autoSpaceDE w:val="0"/>
+              <w:autoSpaceDN w:val="0"/>
+              <w:adjustRightInd w:val="0"/>
+              <w:rPr>
+                <w:rFonts w:ascii="CMR10" w:hAnsi="CMR10"/>
+                <w:lang w:bidi="fa-IR"/>
+              </w:rPr>
+            </w:pPr>
+            <w:r>
+              <w:rPr>
+                <w:rFonts w:ascii="CMR10" w:hAnsi="CMR10"/>
+                <w:lang w:bidi="fa-IR"/>
+              </w:rPr>
+              <w:t>In Frozen beautiful song named “for the first time in forever”</w:t>
+            </w:r>
+          </w:p>
+          <w:p>
+            <w:pPr>
+              <w:autoSpaceDE w:val="0"/>
+              <w:autoSpaceDN w:val="0"/>
+              <w:adjustRightInd w:val="0"/>
+              <w:rPr>
+                <w:rFonts w:ascii="CMR10" w:hAnsi="CMR10"/>
+                <w:lang w:bidi="fa-IR"/>
+              </w:rPr>
+            </w:pPr>
+            <w:r>
+              <w:rPr>
+                <w:rFonts w:ascii="CMR10" w:hAnsi="CMR10"/>
+                <w:lang w:bidi="fa-IR"/>
+              </w:rPr>
+              <w:t>Tonight imagine me gowned and all</w:t>
+            </w:r>
+          </w:p>
+          <w:p>
+            <w:pPr>
+              <w:autoSpaceDE w:val="0"/>
+              <w:autoSpaceDN w:val="0"/>
+              <w:adjustRightInd w:val="0"/>
+              <w:rPr>
+                <w:rFonts w:ascii="CMR10" w:hAnsi="CMR10"/>
+                <w:lang w:bidi="fa-IR"/>
+              </w:rPr>
+            </w:pPr>
+            <w:r>
+              <w:rPr>
+                <w:rFonts w:ascii="CMR10" w:hAnsi="CMR10"/>
+                <w:lang w:bidi="fa-IR"/>
+              </w:rPr>
+              <w:t>Fetchingly draped against the wall</w:t>
+            </w:r>
+          </w:p>
+        </w:tc>
+        <w:tc>
+          <w:tcPr>
+            <w:tcW w:w="907" w:type="pct"/>
+          </w:tcPr>
+          <w:p>
+            <w:pPr>
+              <w:jc w:val="center"/>
+              <w:rPr>
+                <w:rFonts w:asciiTheme="majorBidi" w:hAnsiTheme="majorBidi" w:cs="Times New Roman" w:hint="cs"/>
+                <w:sz w:val="24"/>
+                <w:szCs w:val="24"/>
+                <w:rtl/>
+                <w:lang w:bidi="fa-IR"/>
+              </w:rPr>
+            </w:pPr>
+            <w:r>
+              <w:rPr>
+                <w:rFonts w:asciiTheme="majorBidi" w:hAnsiTheme="majorBidi" w:cs="Times New Roman" w:hint="cs"/>
+                <w:sz w:val="24"/>
+                <w:szCs w:val="24"/>
+                <w:rtl/>
+                <w:lang w:bidi="fa-IR"/>
+              </w:rPr>
+              <w:t>لباس مهمانی شب</w:t>
+            </w:r>
+          </w:p>
+        </w:tc>
+      </w:tr>
+      <w:tr>
+        <w:tc>
+          <w:tcPr>
+            <w:tcW w:w="892" w:type="pct"/>
+          </w:tcPr>
+          <w:p>
+            <w:pPr>
+              <w:rPr>
+                <w:rFonts w:ascii="CMR10" w:hAnsi="CMR10" w:cs="CMR10"/>
+              </w:rPr>
+            </w:pPr>
+          </w:p>
+        </w:tc>
+        <w:tc>
+          <w:tcPr>
+            <w:tcW w:w="3201" w:type="pct"/>
+          </w:tcPr>
+          <w:p>
+            <w:pPr>
+              <w:autoSpaceDE w:val="0"/>
+              <w:autoSpaceDN w:val="0"/>
+              <w:adjustRightInd w:val="0"/>
+              <w:rPr>
+                <w:rFonts w:ascii="CMR10" w:hAnsi="CMR10"/>
+                <w:lang w:bidi="fa-IR"/>
+              </w:rPr>
+            </w:pPr>
+          </w:p>
+        </w:tc>
+        <w:tc>
+          <w:tcPr>
+            <w:tcW w:w="907" w:type="pct"/>
+          </w:tcPr>
+          <w:p>
+            <w:pPr>
+              <w:jc w:val="center"/>
+              <w:rPr>
+                <w:rFonts w:asciiTheme="majorBidi" w:hAnsiTheme="majorBidi" w:cs="Times New Roman" w:hint="cs"/>
                 <w:sz w:val="24"/>
                 <w:szCs w:val="24"/>
                 <w:rtl/>
@@ -13041,7 +12638,7 @@
 </file>
 
 <file path=word/numbering.xml><?xml version="1.0" encoding="utf-8"?>
-<w:numbering xmlns:wpc="http://schemas.microsoft.com/office/word/2010/wordprocessingCanvas" xmlns:mc="http://schemas.openxmlformats.org/markup-compatibility/2006" xmlns:o="urn:schemas-microsoft-com:office:office" xmlns:r="http://schemas.openxmlformats.org/officeDocument/2006/relationships" xmlns:m="http://schemas.openxmlformats.org/officeDocument/2006/math" xmlns:v="urn:schemas-microsoft-com:vml" xmlns:wp14="http://schemas.microsoft.com/office/word/2010/wordprocessingDrawing" xmlns:wp="http://schemas.openxmlformats.org/drawingml/2006/wordprocessingDrawing" xmlns:w10="urn:schemas-microsoft-com:office:word" xmlns:w="http://schemas.openxmlformats.org/wordprocessingml/2006/main" xmlns:w14="http://schemas.microsoft.com/office/word/2010/wordml" xmlns:w15="http://schemas.microsoft.com/office/word/2012/wordml" xmlns:wpg="http://schemas.microsoft.com/office/word/2010/wordprocessingGroup" xmlns:wpi="http://schemas.microsoft.com/office/word/2010/wordprocessingInk" xmlns:wne="http://schemas.microsoft.com/office/word/2006/wordml" xmlns:wps="http://schemas.microsoft.com/office/word/2010/wordprocessingShape" mc:Ignorable="w14 w15 wp14">
+<w:numbering xmlns:ve="http://schemas.openxmlformats.org/markup-compatibility/2006" xmlns:o="urn:schemas-microsoft-com:office:office" xmlns:r="http://schemas.openxmlformats.org/officeDocument/2006/relationships" xmlns:m="http://schemas.openxmlformats.org/officeDocument/2006/math" xmlns:v="urn:schemas-microsoft-com:vml" xmlns:wp="http://schemas.openxmlformats.org/drawingml/2006/wordprocessingDrawing" xmlns:w10="urn:schemas-microsoft-com:office:word" xmlns:w="http://schemas.openxmlformats.org/wordprocessingml/2006/main" xmlns:wne="http://schemas.microsoft.com/office/word/2006/wordml">
   <w:abstractNum w:abstractNumId="0">
     <w:nsid w:val="FFFFFF89"/>
     <w:multiLevelType w:val="singleLevel"/>
@@ -13161,7 +12758,7 @@
 </file>
 
 <file path=word/styles.xml><?xml version="1.0" encoding="utf-8"?>
-<w:styles xmlns:mc="http://schemas.openxmlformats.org/markup-compatibility/2006" xmlns:r="http://schemas.openxmlformats.org/officeDocument/2006/relationships" xmlns:w="http://schemas.openxmlformats.org/wordprocessingml/2006/main" xmlns:w14="http://schemas.microsoft.com/office/word/2010/wordml" xmlns:w15="http://schemas.microsoft.com/office/word/2012/wordml" mc:Ignorable="w14 w15">
+<w:styles xmlns:r="http://schemas.openxmlformats.org/officeDocument/2006/relationships" xmlns:w="http://schemas.openxmlformats.org/wordprocessingml/2006/main">
   <w:docDefaults>
     <w:rPrDefault>
       <w:rPr>
@@ -13177,378 +12774,144 @@
       </w:pPr>
     </w:pPrDefault>
   </w:docDefaults>
-  <w:latentStyles w:defLockedState="0" w:defUIPriority="99" w:defSemiHidden="0" w:defUnhideWhenUsed="0" w:defQFormat="0" w:count="371">
-    <w:lsdException w:name="Normal" w:uiPriority="0" w:qFormat="1"/>
-    <w:lsdException w:name="heading 1" w:uiPriority="9" w:qFormat="1"/>
-    <w:lsdException w:name="heading 2" w:semiHidden="1" w:uiPriority="9" w:unhideWhenUsed="1" w:qFormat="1"/>
-    <w:lsdException w:name="heading 3" w:semiHidden="1" w:uiPriority="9" w:unhideWhenUsed="1" w:qFormat="1"/>
-    <w:lsdException w:name="heading 4" w:semiHidden="1" w:uiPriority="9" w:unhideWhenUsed="1" w:qFormat="1"/>
-    <w:lsdException w:name="heading 5" w:semiHidden="1" w:uiPriority="9" w:unhideWhenUsed="1" w:qFormat="1"/>
-    <w:lsdException w:name="heading 6" w:semiHidden="1" w:uiPriority="9" w:unhideWhenUsed="1" w:qFormat="1"/>
-    <w:lsdException w:name="heading 7" w:semiHidden="1" w:uiPriority="9" w:unhideWhenUsed="1" w:qFormat="1"/>
-    <w:lsdException w:name="heading 8" w:semiHidden="1" w:uiPriority="9" w:unhideWhenUsed="1" w:qFormat="1"/>
-    <w:lsdException w:name="heading 9" w:semiHidden="1" w:uiPriority="9" w:unhideWhenUsed="1" w:qFormat="1"/>
-    <w:lsdException w:name="index 1" w:semiHidden="1" w:unhideWhenUsed="1"/>
-    <w:lsdException w:name="index 2" w:semiHidden="1" w:unhideWhenUsed="1"/>
-    <w:lsdException w:name="index 3" w:semiHidden="1" w:unhideWhenUsed="1"/>
-    <w:lsdException w:name="index 4" w:semiHidden="1" w:unhideWhenUsed="1"/>
-    <w:lsdException w:name="index 5" w:semiHidden="1" w:unhideWhenUsed="1"/>
-    <w:lsdException w:name="index 6" w:semiHidden="1" w:unhideWhenUsed="1"/>
-    <w:lsdException w:name="index 7" w:semiHidden="1" w:unhideWhenUsed="1"/>
-    <w:lsdException w:name="index 8" w:semiHidden="1" w:unhideWhenUsed="1"/>
-    <w:lsdException w:name="index 9" w:semiHidden="1" w:unhideWhenUsed="1"/>
-    <w:lsdException w:name="toc 1" w:semiHidden="1" w:uiPriority="39" w:unhideWhenUsed="1"/>
-    <w:lsdException w:name="toc 2" w:semiHidden="1" w:uiPriority="39" w:unhideWhenUsed="1"/>
-    <w:lsdException w:name="toc 3" w:semiHidden="1" w:uiPriority="39" w:unhideWhenUsed="1"/>
-    <w:lsdException w:name="toc 4" w:semiHidden="1" w:uiPriority="39" w:unhideWhenUsed="1"/>
-    <w:lsdException w:name="toc 5" w:semiHidden="1" w:uiPriority="39" w:unhideWhenUsed="1"/>
-    <w:lsdException w:name="toc 6" w:semiHidden="1" w:uiPriority="39" w:unhideWhenUsed="1"/>
-    <w:lsdException w:name="toc 7" w:semiHidden="1" w:uiPriority="39" w:unhideWhenUsed="1"/>
-    <w:lsdException w:name="toc 8" w:semiHidden="1" w:uiPriority="39" w:unhideWhenUsed="1"/>
-    <w:lsdException w:name="toc 9" w:semiHidden="1" w:uiPriority="39" w:unhideWhenUsed="1"/>
-    <w:lsdException w:name="Normal Indent" w:semiHidden="1" w:unhideWhenUsed="1"/>
-    <w:lsdException w:name="footnote text" w:semiHidden="1" w:unhideWhenUsed="1"/>
-    <w:lsdException w:name="annotation text" w:semiHidden="1" w:unhideWhenUsed="1"/>
-    <w:lsdException w:name="header" w:semiHidden="1" w:unhideWhenUsed="1"/>
-    <w:lsdException w:name="footer" w:semiHidden="1" w:unhideWhenUsed="1"/>
-    <w:lsdException w:name="index heading" w:semiHidden="1" w:unhideWhenUsed="1"/>
-    <w:lsdException w:name="caption" w:semiHidden="1" w:uiPriority="35" w:unhideWhenUsed="1" w:qFormat="1"/>
-    <w:lsdException w:name="table of figures" w:semiHidden="1" w:unhideWhenUsed="1"/>
-    <w:lsdException w:name="envelope address" w:semiHidden="1" w:unhideWhenUsed="1"/>
-    <w:lsdException w:name="envelope return" w:semiHidden="1" w:unhideWhenUsed="1"/>
-    <w:lsdException w:name="footnote reference" w:semiHidden="1" w:unhideWhenUsed="1"/>
-    <w:lsdException w:name="annotation reference" w:semiHidden="1" w:unhideWhenUsed="1"/>
-    <w:lsdException w:name="line number" w:semiHidden="1" w:unhideWhenUsed="1"/>
-    <w:lsdException w:name="page number" w:semiHidden="1" w:unhideWhenUsed="1"/>
-    <w:lsdException w:name="endnote reference" w:semiHidden="1" w:unhideWhenUsed="1"/>
-    <w:lsdException w:name="endnote text" w:semiHidden="1" w:unhideWhenUsed="1"/>
-    <w:lsdException w:name="table of authorities" w:semiHidden="1" w:unhideWhenUsed="1"/>
-    <w:lsdException w:name="macro" w:semiHidden="1" w:unhideWhenUsed="1"/>
-    <w:lsdException w:name="toa heading" w:semiHidden="1" w:unhideWhenUsed="1"/>
-    <w:lsdException w:name="List" w:semiHidden="1" w:unhideWhenUsed="1"/>
-    <w:lsdException w:name="List Bullet" w:semiHidden="1" w:unhideWhenUsed="1"/>
-    <w:lsdException w:name="List Number" w:semiHidden="1" w:unhideWhenUsed="1"/>
-    <w:lsdException w:name="List 2" w:semiHidden="1" w:unhideWhenUsed="1"/>
-    <w:lsdException w:name="List 3" w:semiHidden="1" w:unhideWhenUsed="1"/>
-    <w:lsdException w:name="List 4" w:semiHidden="1" w:unhideWhenUsed="1"/>
-    <w:lsdException w:name="List 5" w:semiHidden="1" w:unhideWhenUsed="1"/>
-    <w:lsdException w:name="List Bullet 2" w:semiHidden="1" w:unhideWhenUsed="1"/>
-    <w:lsdException w:name="List Bullet 3" w:semiHidden="1" w:unhideWhenUsed="1"/>
-    <w:lsdException w:name="List Bullet 4" w:semiHidden="1" w:unhideWhenUsed="1"/>
-    <w:lsdException w:name="List Bullet 5" w:semiHidden="1" w:unhideWhenUsed="1"/>
-    <w:lsdException w:name="List Number 2" w:semiHidden="1" w:unhideWhenUsed="1"/>
-    <w:lsdException w:name="List Number 3" w:semiHidden="1" w:unhideWhenUsed="1"/>
-    <w:lsdException w:name="List Number 4" w:semiHidden="1" w:unhideWhenUsed="1"/>
-    <w:lsdException w:name="List Number 5" w:semiHidden="1" w:unhideWhenUsed="1"/>
-    <w:lsdException w:name="Title" w:uiPriority="10" w:qFormat="1"/>
-    <w:lsdException w:name="Closing" w:semiHidden="1" w:unhideWhenUsed="1"/>
-    <w:lsdException w:name="Signature" w:semiHidden="1" w:unhideWhenUsed="1"/>
-    <w:lsdException w:name="Default Paragraph Font" w:semiHidden="1" w:uiPriority="1" w:unhideWhenUsed="1"/>
-    <w:lsdException w:name="Body Text" w:semiHidden="1" w:unhideWhenUsed="1"/>
-    <w:lsdException w:name="Body Text Indent" w:semiHidden="1" w:unhideWhenUsed="1"/>
-    <w:lsdException w:name="List Continue" w:semiHidden="1" w:unhideWhenUsed="1"/>
-    <w:lsdException w:name="List Continue 2" w:semiHidden="1" w:unhideWhenUsed="1"/>
-    <w:lsdException w:name="List Continue 3" w:semiHidden="1" w:unhideWhenUsed="1"/>
-    <w:lsdException w:name="List Continue 4" w:semiHidden="1" w:unhideWhenUsed="1"/>
-    <w:lsdException w:name="List Continue 5" w:semiHidden="1" w:unhideWhenUsed="1"/>
-    <w:lsdException w:name="Message Header" w:semiHidden="1" w:unhideWhenUsed="1"/>
-    <w:lsdException w:name="Subtitle" w:uiPriority="11" w:qFormat="1"/>
-    <w:lsdException w:name="Salutation" w:semiHidden="1" w:unhideWhenUsed="1"/>
-    <w:lsdException w:name="Date" w:semiHidden="1" w:unhideWhenUsed="1"/>
-    <w:lsdException w:name="Body Text First Indent" w:semiHidden="1" w:unhideWhenUsed="1"/>
-    <w:lsdException w:name="Body Text First Indent 2" w:semiHidden="1" w:unhideWhenUsed="1"/>
-    <w:lsdException w:name="Note Heading" w:semiHidden="1" w:unhideWhenUsed="1"/>
-    <w:lsdException w:name="Body Text 2" w:semiHidden="1" w:unhideWhenUsed="1"/>
-    <w:lsdException w:name="Body Text 3" w:semiHidden="1" w:unhideWhenUsed="1"/>
-    <w:lsdException w:name="Body Text Indent 2" w:semiHidden="1" w:unhideWhenUsed="1"/>
-    <w:lsdException w:name="Body Text Indent 3" w:semiHidden="1" w:unhideWhenUsed="1"/>
-    <w:lsdException w:name="Block Text" w:semiHidden="1" w:unhideWhenUsed="1"/>
-    <w:lsdException w:name="Hyperlink" w:semiHidden="1" w:unhideWhenUsed="1"/>
-    <w:lsdException w:name="FollowedHyperlink" w:semiHidden="1" w:unhideWhenUsed="1"/>
-    <w:lsdException w:name="Strong" w:uiPriority="22" w:qFormat="1"/>
-    <w:lsdException w:name="Emphasis" w:uiPriority="20" w:qFormat="1"/>
-    <w:lsdException w:name="Document Map" w:semiHidden="1" w:unhideWhenUsed="1"/>
-    <w:lsdException w:name="Plain Text" w:semiHidden="1" w:unhideWhenUsed="1"/>
-    <w:lsdException w:name="E-mail Signature" w:semiHidden="1" w:unhideWhenUsed="1"/>
-    <w:lsdException w:name="HTML Top of Form" w:semiHidden="1" w:unhideWhenUsed="1"/>
-    <w:lsdException w:name="HTML Bottom of Form" w:semiHidden="1" w:unhideWhenUsed="1"/>
-    <w:lsdException w:name="Normal (Web)" w:semiHidden="1" w:unhideWhenUsed="1"/>
-    <w:lsdException w:name="HTML Acronym" w:semiHidden="1" w:unhideWhenUsed="1"/>
-    <w:lsdException w:name="HTML Address" w:semiHidden="1" w:unhideWhenUsed="1"/>
-    <w:lsdException w:name="HTML Cite" w:semiHidden="1" w:unhideWhenUsed="1"/>
-    <w:lsdException w:name="HTML Code" w:semiHidden="1" w:unhideWhenUsed="1"/>
-    <w:lsdException w:name="HTML Definition" w:semiHidden="1" w:unhideWhenUsed="1"/>
-    <w:lsdException w:name="HTML Keyboard" w:semiHidden="1" w:unhideWhenUsed="1"/>
-    <w:lsdException w:name="HTML Preformatted" w:semiHidden="1" w:unhideWhenUsed="1"/>
-    <w:lsdException w:name="HTML Sample" w:semiHidden="1" w:unhideWhenUsed="1"/>
-    <w:lsdException w:name="HTML Typewriter" w:semiHidden="1" w:unhideWhenUsed="1"/>
-    <w:lsdException w:name="HTML Variable" w:semiHidden="1" w:unhideWhenUsed="1"/>
-    <w:lsdException w:name="Normal Table" w:semiHidden="1" w:unhideWhenUsed="1"/>
-    <w:lsdException w:name="annotation subject" w:semiHidden="1" w:unhideWhenUsed="1"/>
-    <w:lsdException w:name="No List" w:semiHidden="1" w:unhideWhenUsed="1"/>
-    <w:lsdException w:name="Outline List 1" w:semiHidden="1" w:unhideWhenUsed="1"/>
-    <w:lsdException w:name="Outline List 2" w:semiHidden="1" w:unhideWhenUsed="1"/>
-    <w:lsdException w:name="Outline List 3" w:semiHidden="1" w:unhideWhenUsed="1"/>
-    <w:lsdException w:name="Table Simple 1" w:semiHidden="1" w:unhideWhenUsed="1"/>
-    <w:lsdException w:name="Table Simple 2" w:semiHidden="1" w:unhideWhenUsed="1"/>
-    <w:lsdException w:name="Table Simple 3" w:semiHidden="1" w:unhideWhenUsed="1"/>
-    <w:lsdException w:name="Table Classic 1" w:semiHidden="1" w:unhideWhenUsed="1"/>
-    <w:lsdException w:name="Table Classic 2" w:semiHidden="1" w:unhideWhenUsed="1"/>
-    <w:lsdException w:name="Table Classic 3" w:semiHidden="1" w:unhideWhenUsed="1"/>
-    <w:lsdException w:name="Table Classic 4" w:semiHidden="1" w:unhideWhenUsed="1"/>
-    <w:lsdException w:name="Table Colorful 1" w:semiHidden="1" w:unhideWhenUsed="1"/>
-    <w:lsdException w:name="Table Colorful 2" w:semiHidden="1" w:unhideWhenUsed="1"/>
-    <w:lsdException w:name="Table Colorful 3" w:semiHidden="1" w:unhideWhenUsed="1"/>
-    <w:lsdException w:name="Table Columns 1" w:semiHidden="1" w:unhideWhenUsed="1"/>
-    <w:lsdException w:name="Table Columns 2" w:semiHidden="1" w:unhideWhenUsed="1"/>
-    <w:lsdException w:name="Table Columns 3" w:semiHidden="1" w:unhideWhenUsed="1"/>
-    <w:lsdException w:name="Table Columns 4" w:semiHidden="1" w:unhideWhenUsed="1"/>
-    <w:lsdException w:name="Table Columns 5" w:semiHidden="1" w:unhideWhenUsed="1"/>
-    <w:lsdException w:name="Table Grid 1" w:semiHidden="1" w:unhideWhenUsed="1"/>
-    <w:lsdException w:name="Table Grid 2" w:semiHidden="1" w:unhideWhenUsed="1"/>
-    <w:lsdException w:name="Table Grid 3" w:semiHidden="1" w:unhideWhenUsed="1"/>
-    <w:lsdException w:name="Table Grid 4" w:semiHidden="1" w:unhideWhenUsed="1"/>
-    <w:lsdException w:name="Table Grid 5" w:semiHidden="1" w:unhideWhenUsed="1"/>
-    <w:lsdException w:name="Table Grid 6" w:semiHidden="1" w:unhideWhenUsed="1"/>
-    <w:lsdException w:name="Table Grid 7" w:semiHidden="1" w:unhideWhenUsed="1"/>
-    <w:lsdException w:name="Table Grid 8" w:semiHidden="1" w:unhideWhenUsed="1"/>
-    <w:lsdException w:name="Table List 1" w:semiHidden="1" w:unhideWhenUsed="1"/>
-    <w:lsdException w:name="Table List 2" w:semiHidden="1" w:unhideWhenUsed="1"/>
-    <w:lsdException w:name="Table List 3" w:semiHidden="1" w:unhideWhenUsed="1"/>
-    <w:lsdException w:name="Table List 4" w:semiHidden="1" w:unhideWhenUsed="1"/>
-    <w:lsdException w:name="Table List 5" w:semiHidden="1" w:unhideWhenUsed="1"/>
-    <w:lsdException w:name="Table List 6" w:semiHidden="1" w:unhideWhenUsed="1"/>
-    <w:lsdException w:name="Table List 7" w:semiHidden="1" w:unhideWhenUsed="1"/>
-    <w:lsdException w:name="Table List 8" w:semiHidden="1" w:unhideWhenUsed="1"/>
-    <w:lsdException w:name="Table 3D effects 1" w:semiHidden="1" w:unhideWhenUsed="1"/>
-    <w:lsdException w:name="Table 3D effects 2" w:semiHidden="1" w:unhideWhenUsed="1"/>
-    <w:lsdException w:name="Table 3D effects 3" w:semiHidden="1" w:unhideWhenUsed="1"/>
-    <w:lsdException w:name="Table Contemporary" w:semiHidden="1" w:unhideWhenUsed="1"/>
-    <w:lsdException w:name="Table Elegant" w:semiHidden="1" w:unhideWhenUsed="1"/>
-    <w:lsdException w:name="Table Professional" w:semiHidden="1" w:unhideWhenUsed="1"/>
-    <w:lsdException w:name="Table Subtle 1" w:semiHidden="1" w:unhideWhenUsed="1"/>
-    <w:lsdException w:name="Table Subtle 2" w:semiHidden="1" w:unhideWhenUsed="1"/>
-    <w:lsdException w:name="Table Web 1" w:semiHidden="1" w:unhideWhenUsed="1"/>
-    <w:lsdException w:name="Table Web 2" w:semiHidden="1" w:unhideWhenUsed="1"/>
-    <w:lsdException w:name="Table Web 3" w:semiHidden="1" w:unhideWhenUsed="1"/>
-    <w:lsdException w:name="Balloon Text" w:semiHidden="1" w:unhideWhenUsed="1"/>
-    <w:lsdException w:name="Table Grid" w:uiPriority="59"/>
-    <w:lsdException w:name="Table Theme" w:semiHidden="1" w:unhideWhenUsed="1"/>
-    <w:lsdException w:name="Placeholder Text" w:semiHidden="1"/>
-    <w:lsdException w:name="No Spacing" w:uiPriority="1" w:qFormat="1"/>
-    <w:lsdException w:name="Light Shading" w:uiPriority="60"/>
-    <w:lsdException w:name="Light List" w:uiPriority="61"/>
-    <w:lsdException w:name="Light Grid" w:uiPriority="62"/>
-    <w:lsdException w:name="Medium Shading 1" w:uiPriority="63"/>
-    <w:lsdException w:name="Medium Shading 2" w:uiPriority="64"/>
-    <w:lsdException w:name="Medium List 1" w:uiPriority="65"/>
-    <w:lsdException w:name="Medium List 2" w:uiPriority="66"/>
-    <w:lsdException w:name="Medium Grid 1" w:uiPriority="67"/>
-    <w:lsdException w:name="Medium Grid 2" w:uiPriority="68"/>
-    <w:lsdException w:name="Medium Grid 3" w:uiPriority="69"/>
-    <w:lsdException w:name="Dark List" w:uiPriority="70"/>
-    <w:lsdException w:name="Colorful Shading" w:uiPriority="71"/>
-    <w:lsdException w:name="Colorful List" w:uiPriority="72"/>
-    <w:lsdException w:name="Colorful Grid" w:uiPriority="73"/>
-    <w:lsdException w:name="Light Shading Accent 1" w:uiPriority="60"/>
-    <w:lsdException w:name="Light List Accent 1" w:uiPriority="61"/>
-    <w:lsdException w:name="Light Grid Accent 1" w:uiPriority="62"/>
-    <w:lsdException w:name="Medium Shading 1 Accent 1" w:uiPriority="63"/>
-    <w:lsdException w:name="Medium Shading 2 Accent 1" w:uiPriority="64"/>
-    <w:lsdException w:name="Medium List 1 Accent 1" w:uiPriority="65"/>
-    <w:lsdException w:name="Revision" w:semiHidden="1"/>
-    <w:lsdException w:name="List Paragraph" w:uiPriority="34" w:qFormat="1"/>
-    <w:lsdException w:name="Quote" w:uiPriority="29" w:qFormat="1"/>
-    <w:lsdException w:name="Intense Quote" w:uiPriority="30" w:qFormat="1"/>
-    <w:lsdException w:name="Medium List 2 Accent 1" w:uiPriority="66"/>
-    <w:lsdException w:name="Medium Grid 1 Accent 1" w:uiPriority="67"/>
-    <w:lsdException w:name="Medium Grid 2 Accent 1" w:uiPriority="68"/>
-    <w:lsdException w:name="Medium Grid 3 Accent 1" w:uiPriority="69"/>
-    <w:lsdException w:name="Dark List Accent 1" w:uiPriority="70"/>
-    <w:lsdException w:name="Colorful Shading Accent 1" w:uiPriority="71"/>
-    <w:lsdException w:name="Colorful List Accent 1" w:uiPriority="72"/>
-    <w:lsdException w:name="Colorful Grid Accent 1" w:uiPriority="73"/>
-    <w:lsdException w:name="Light Shading Accent 2" w:uiPriority="60"/>
-    <w:lsdException w:name="Light List Accent 2" w:uiPriority="61"/>
-    <w:lsdException w:name="Light Grid Accent 2" w:uiPriority="62"/>
-    <w:lsdException w:name="Medium Shading 1 Accent 2" w:uiPriority="63"/>
-    <w:lsdException w:name="Medium Shading 2 Accent 2" w:uiPriority="64"/>
-    <w:lsdException w:name="Medium List 1 Accent 2" w:uiPriority="65"/>
-    <w:lsdException w:name="Medium List 2 Accent 2" w:uiPriority="66"/>
-    <w:lsdException w:name="Medium Grid 1 Accent 2" w:uiPriority="67"/>
-    <w:lsdException w:name="Medium Grid 2 Accent 2" w:uiPriority="68"/>
-    <w:lsdException w:name="Medium Grid 3 Accent 2" w:uiPriority="69"/>
-    <w:lsdException w:name="Dark List Accent 2" w:uiPriority="70"/>
-    <w:lsdException w:name="Colorful Shading Accent 2" w:uiPriority="71"/>
-    <w:lsdException w:name="Colorful List Accent 2" w:uiPriority="72"/>
-    <w:lsdException w:name="Colorful Grid Accent 2" w:uiPriority="73"/>
-    <w:lsdException w:name="Light Shading Accent 3" w:uiPriority="60"/>
-    <w:lsdException w:name="Light List Accent 3" w:uiPriority="61"/>
-    <w:lsdException w:name="Light Grid Accent 3" w:uiPriority="62"/>
-    <w:lsdException w:name="Medium Shading 1 Accent 3" w:uiPriority="63"/>
-    <w:lsdException w:name="Medium Shading 2 Accent 3" w:uiPriority="64"/>
-    <w:lsdException w:name="Medium List 1 Accent 3" w:uiPriority="65"/>
-    <w:lsdException w:name="Medium List 2 Accent 3" w:uiPriority="66"/>
-    <w:lsdException w:name="Medium Grid 1 Accent 3" w:uiPriority="67"/>
-    <w:lsdException w:name="Medium Grid 2 Accent 3" w:uiPriority="68"/>
-    <w:lsdException w:name="Medium Grid 3 Accent 3" w:uiPriority="69"/>
-    <w:lsdException w:name="Dark List Accent 3" w:uiPriority="70"/>
-    <w:lsdException w:name="Colorful Shading Accent 3" w:uiPriority="71"/>
-    <w:lsdException w:name="Colorful List Accent 3" w:uiPriority="72"/>
-    <w:lsdException w:name="Colorful Grid Accent 3" w:uiPriority="73"/>
-    <w:lsdException w:name="Light Shading Accent 4" w:uiPriority="60"/>
-    <w:lsdException w:name="Light List Accent 4" w:uiPriority="61"/>
-    <w:lsdException w:name="Light Grid Accent 4" w:uiPriority="62"/>
-    <w:lsdException w:name="Medium Shading 1 Accent 4" w:uiPriority="63"/>
-    <w:lsdException w:name="Medium Shading 2 Accent 4" w:uiPriority="64"/>
-    <w:lsdException w:name="Medium List 1 Accent 4" w:uiPriority="65"/>
-    <w:lsdException w:name="Medium List 2 Accent 4" w:uiPriority="66"/>
-    <w:lsdException w:name="Medium Grid 1 Accent 4" w:uiPriority="67"/>
-    <w:lsdException w:name="Medium Grid 2 Accent 4" w:uiPriority="68"/>
-    <w:lsdException w:name="Medium Grid 3 Accent 4" w:uiPriority="69"/>
-    <w:lsdException w:name="Dark List Accent 4" w:uiPriority="70"/>
-    <w:lsdException w:name="Colorful Shading Accent 4" w:uiPriority="71"/>
-    <w:lsdException w:name="Colorful List Accent 4" w:uiPriority="72"/>
-    <w:lsdException w:name="Colorful Grid Accent 4" w:uiPriority="73"/>
-    <w:lsdException w:name="Light Shading Accent 5" w:uiPriority="60"/>
-    <w:lsdException w:name="Light List Accent 5" w:uiPriority="61"/>
-    <w:lsdException w:name="Light Grid Accent 5" w:uiPriority="62"/>
-    <w:lsdException w:name="Medium Shading 1 Accent 5" w:uiPriority="63"/>
-    <w:lsdException w:name="Medium Shading 2 Accent 5" w:uiPriority="64"/>
-    <w:lsdException w:name="Medium List 1 Accent 5" w:uiPriority="65"/>
-    <w:lsdException w:name="Medium List 2 Accent 5" w:uiPriority="66"/>
-    <w:lsdException w:name="Medium Grid 1 Accent 5" w:uiPriority="67"/>
-    <w:lsdException w:name="Medium Grid 2 Accent 5" w:uiPriority="68"/>
-    <w:lsdException w:name="Medium Grid 3 Accent 5" w:uiPriority="69"/>
-    <w:lsdException w:name="Dark List Accent 5" w:uiPriority="70"/>
-    <w:lsdException w:name="Colorful Shading Accent 5" w:uiPriority="71"/>
-    <w:lsdException w:name="Colorful List Accent 5" w:uiPriority="72"/>
-    <w:lsdException w:name="Colorful Grid Accent 5" w:uiPriority="73"/>
-    <w:lsdException w:name="Light Shading Accent 6" w:uiPriority="60"/>
-    <w:lsdException w:name="Light List Accent 6" w:uiPriority="61"/>
-    <w:lsdException w:name="Light Grid Accent 6" w:uiPriority="62"/>
-    <w:lsdException w:name="Medium Shading 1 Accent 6" w:uiPriority="63"/>
-    <w:lsdException w:name="Medium Shading 2 Accent 6" w:uiPriority="64"/>
-    <w:lsdException w:name="Medium List 1 Accent 6" w:uiPriority="65"/>
-    <w:lsdException w:name="Medium List 2 Accent 6" w:uiPriority="66"/>
-    <w:lsdException w:name="Medium Grid 1 Accent 6" w:uiPriority="67"/>
-    <w:lsdException w:name="Medium Grid 2 Accent 6" w:uiPriority="68"/>
-    <w:lsdException w:name="Medium Grid 3 Accent 6" w:uiPriority="69"/>
-    <w:lsdException w:name="Dark List Accent 6" w:uiPriority="70"/>
-    <w:lsdException w:name="Colorful Shading Accent 6" w:uiPriority="71"/>
-    <w:lsdException w:name="Colorful List Accent 6" w:uiPriority="72"/>
-    <w:lsdException w:name="Colorful Grid Accent 6" w:uiPriority="73"/>
-    <w:lsdException w:name="Subtle Emphasis" w:uiPriority="19" w:qFormat="1"/>
-    <w:lsdException w:name="Intense Emphasis" w:uiPriority="21" w:qFormat="1"/>
-    <w:lsdException w:name="Subtle Reference" w:uiPriority="31" w:qFormat="1"/>
-    <w:lsdException w:name="Intense Reference" w:uiPriority="32" w:qFormat="1"/>
-    <w:lsdException w:name="Book Title" w:uiPriority="33" w:qFormat="1"/>
-    <w:lsdException w:name="Bibliography" w:semiHidden="1" w:uiPriority="37" w:unhideWhenUsed="1"/>
-    <w:lsdException w:name="TOC Heading" w:semiHidden="1" w:uiPriority="39" w:unhideWhenUsed="1" w:qFormat="1"/>
-    <w:lsdException w:name="Plain Table 1" w:uiPriority="41"/>
-    <w:lsdException w:name="Plain Table 2" w:uiPriority="42"/>
-    <w:lsdException w:name="Plain Table 3" w:uiPriority="43"/>
-    <w:lsdException w:name="Plain Table 4" w:uiPriority="44"/>
-    <w:lsdException w:name="Plain Table 5" w:uiPriority="45"/>
-    <w:lsdException w:name="Grid Table Light" w:uiPriority="40"/>
-    <w:lsdException w:name="Grid Table 1 Light" w:uiPriority="46"/>
-    <w:lsdException w:name="Grid Table 2" w:uiPriority="47"/>
-    <w:lsdException w:name="Grid Table 3" w:uiPriority="48"/>
-    <w:lsdException w:name="Grid Table 4" w:uiPriority="49"/>
-    <w:lsdException w:name="Grid Table 5 Dark" w:uiPriority="50"/>
-    <w:lsdException w:name="Grid Table 6 Colorful" w:uiPriority="51"/>
-    <w:lsdException w:name="Grid Table 7 Colorful" w:uiPriority="52"/>
-    <w:lsdException w:name="Grid Table 1 Light Accent 1" w:uiPriority="46"/>
-    <w:lsdException w:name="Grid Table 2 Accent 1" w:uiPriority="47"/>
-    <w:lsdException w:name="Grid Table 3 Accent 1" w:uiPriority="48"/>
-    <w:lsdException w:name="Grid Table 4 Accent 1" w:uiPriority="49"/>
-    <w:lsdException w:name="Grid Table 5 Dark Accent 1" w:uiPriority="50"/>
-    <w:lsdException w:name="Grid Table 6 Colorful Accent 1" w:uiPriority="51"/>
-    <w:lsdException w:name="Grid Table 7 Colorful Accent 1" w:uiPriority="52"/>
-    <w:lsdException w:name="Grid Table 1 Light Accent 2" w:uiPriority="46"/>
-    <w:lsdException w:name="Grid Table 2 Accent 2" w:uiPriority="47"/>
-    <w:lsdException w:name="Grid Table 3 Accent 2" w:uiPriority="48"/>
-    <w:lsdException w:name="Grid Table 4 Accent 2" w:uiPriority="49"/>
-    <w:lsdException w:name="Grid Table 5 Dark Accent 2" w:uiPriority="50"/>
-    <w:lsdException w:name="Grid Table 6 Colorful Accent 2" w:uiPriority="51"/>
-    <w:lsdException w:name="Grid Table 7 Colorful Accent 2" w:uiPriority="52"/>
-    <w:lsdException w:name="Grid Table 1 Light Accent 3" w:uiPriority="46"/>
-    <w:lsdException w:name="Grid Table 2 Accent 3" w:uiPriority="47"/>
-    <w:lsdException w:name="Grid Table 3 Accent 3" w:uiPriority="48"/>
-    <w:lsdException w:name="Grid Table 4 Accent 3" w:uiPriority="49"/>
-    <w:lsdException w:name="Grid Table 5 Dark Accent 3" w:uiPriority="50"/>
-    <w:lsdException w:name="Grid Table 6 Colorful Accent 3" w:uiPriority="51"/>
-    <w:lsdException w:name="Grid Table 7 Colorful Accent 3" w:uiPriority="52"/>
-    <w:lsdException w:name="Grid Table 1 Light Accent 4" w:uiPriority="46"/>
-    <w:lsdException w:name="Grid Table 2 Accent 4" w:uiPriority="47"/>
-    <w:lsdException w:name="Grid Table 3 Accent 4" w:uiPriority="48"/>
-    <w:lsdException w:name="Grid Table 4 Accent 4" w:uiPriority="49"/>
-    <w:lsdException w:name="Grid Table 5 Dark Accent 4" w:uiPriority="50"/>
-    <w:lsdException w:name="Grid Table 6 Colorful Accent 4" w:uiPriority="51"/>
-    <w:lsdException w:name="Grid Table 7 Colorful Accent 4" w:uiPriority="52"/>
-    <w:lsdException w:name="Grid Table 1 Light Accent 5" w:uiPriority="46"/>
-    <w:lsdException w:name="Grid Table 2 Accent 5" w:uiPriority="47"/>
-    <w:lsdException w:name="Grid Table 3 Accent 5" w:uiPriority="48"/>
-    <w:lsdException w:name="Grid Table 4 Accent 5" w:uiPriority="49"/>
-    <w:lsdException w:name="Grid Table 5 Dark Accent 5" w:uiPriority="50"/>
-    <w:lsdException w:name="Grid Table 6 Colorful Accent 5" w:uiPriority="51"/>
-    <w:lsdException w:name="Grid Table 7 Colorful Accent 5" w:uiPriority="52"/>
-    <w:lsdException w:name="Grid Table 1 Light Accent 6" w:uiPriority="46"/>
-    <w:lsdException w:name="Grid Table 2 Accent 6" w:uiPriority="47"/>
-    <w:lsdException w:name="Grid Table 3 Accent 6" w:uiPriority="48"/>
-    <w:lsdException w:name="Grid Table 4 Accent 6" w:uiPriority="49"/>
-    <w:lsdException w:name="Grid Table 5 Dark Accent 6" w:uiPriority="50"/>
-    <w:lsdException w:name="Grid Table 6 Colorful Accent 6" w:uiPriority="51"/>
-    <w:lsdException w:name="Grid Table 7 Colorful Accent 6" w:uiPriority="52"/>
-    <w:lsdException w:name="List Table 1 Light" w:uiPriority="46"/>
-    <w:lsdException w:name="List Table 2" w:uiPriority="47"/>
-    <w:lsdException w:name="List Table 3" w:uiPriority="48"/>
-    <w:lsdException w:name="List Table 4" w:uiPriority="49"/>
-    <w:lsdException w:name="List Table 5 Dark" w:uiPriority="50"/>
-    <w:lsdException w:name="List Table 6 Colorful" w:uiPriority="51"/>
-    <w:lsdException w:name="List Table 7 Colorful" w:uiPriority="52"/>
-    <w:lsdException w:name="List Table 1 Light Accent 1" w:uiPriority="46"/>
-    <w:lsdException w:name="List Table 2 Accent 1" w:uiPriority="47"/>
-    <w:lsdException w:name="List Table 3 Accent 1" w:uiPriority="48"/>
-    <w:lsdException w:name="List Table 4 Accent 1" w:uiPriority="49"/>
-    <w:lsdException w:name="List Table 5 Dark Accent 1" w:uiPriority="50"/>
-    <w:lsdException w:name="List Table 6 Colorful Accent 1" w:uiPriority="51"/>
-    <w:lsdException w:name="List Table 7 Colorful Accent 1" w:uiPriority="52"/>
-    <w:lsdException w:name="List Table 1 Light Accent 2" w:uiPriority="46"/>
-    <w:lsdException w:name="List Table 2 Accent 2" w:uiPriority="47"/>
-    <w:lsdException w:name="List Table 3 Accent 2" w:uiPriority="48"/>
-    <w:lsdException w:name="List Table 4 Accent 2" w:uiPriority="49"/>
-    <w:lsdException w:name="List Table 5 Dark Accent 2" w:uiPriority="50"/>
-    <w:lsdException w:name="List Table 6 Colorful Accent 2" w:uiPriority="51"/>
-    <w:lsdException w:name="List Table 7 Colorful Accent 2" w:uiPriority="52"/>
-    <w:lsdException w:name="List Table 1 Light Accent 3" w:uiPriority="46"/>
-    <w:lsdException w:name="List Table 2 Accent 3" w:uiPriority="47"/>
-    <w:lsdException w:name="List Table 3 Accent 3" w:uiPriority="48"/>
-    <w:lsdException w:name="List Table 4 Accent 3" w:uiPriority="49"/>
-    <w:lsdException w:name="List Table 5 Dark Accent 3" w:uiPriority="50"/>
-    <w:lsdException w:name="List Table 6 Colorful Accent 3" w:uiPriority="51"/>
-    <w:lsdException w:name="List Table 7 Colorful Accent 3" w:uiPriority="52"/>
-    <w:lsdException w:name="List Table 1 Light Accent 4" w:uiPriority="46"/>
-    <w:lsdException w:name="List Table 2 Accent 4" w:uiPriority="47"/>
-    <w:lsdException w:name="List Table 3 Accent 4" w:uiPriority="48"/>
-    <w:lsdException w:name="List Table 4 Accent 4" w:uiPriority="49"/>
-    <w:lsdException w:name="List Table 5 Dark Accent 4" w:uiPriority="50"/>
-    <w:lsdException w:name="List Table 6 Colorful Accent 4" w:uiPriority="51"/>
-    <w:lsdException w:name="List Table 7 Colorful Accent 4" w:uiPriority="52"/>
-    <w:lsdException w:name="List Table 1 Light Accent 5" w:uiPriority="46"/>
-    <w:lsdException w:name="List Table 2 Accent 5" w:uiPriority="47"/>
-    <w:lsdException w:name="List Table 3 Accent 5" w:uiPriority="48"/>
-    <w:lsdException w:name="List Table 4 Accent 5" w:uiPriority="49"/>
-    <w:lsdException w:name="List Table 5 Dark Accent 5" w:uiPriority="50"/>
-    <w:lsdException w:name="List Table 6 Colorful Accent 5" w:uiPriority="51"/>
-    <w:lsdException w:name="List Table 7 Colorful Accent 5" w:uiPriority="52"/>
-    <w:lsdException w:name="List Table 1 Light Accent 6" w:uiPriority="46"/>
-    <w:lsdException w:name="List Table 2 Accent 6" w:uiPriority="47"/>
-    <w:lsdException w:name="List Table 3 Accent 6" w:uiPriority="48"/>
-    <w:lsdException w:name="List Table 4 Accent 6" w:uiPriority="49"/>
-    <w:lsdException w:name="List Table 5 Dark Accent 6" w:uiPriority="50"/>
-    <w:lsdException w:name="List Table 6 Colorful Accent 6" w:uiPriority="51"/>
-    <w:lsdException w:name="List Table 7 Colorful Accent 6" w:uiPriority="52"/>
+  <w:latentStyles w:defLockedState="0" w:defUIPriority="99" w:defSemiHidden="1" w:defUnhideWhenUsed="1" w:defQFormat="0" w:count="267">
+    <w:lsdException w:name="Normal" w:semiHidden="0" w:uiPriority="0" w:unhideWhenUsed="0" w:qFormat="1"/>
+    <w:lsdException w:name="heading 1" w:semiHidden="0" w:uiPriority="9" w:unhideWhenUsed="0" w:qFormat="1"/>
+    <w:lsdException w:name="heading 2" w:uiPriority="9" w:qFormat="1"/>
+    <w:lsdException w:name="heading 3" w:uiPriority="9" w:qFormat="1"/>
+    <w:lsdException w:name="heading 4" w:uiPriority="9" w:qFormat="1"/>
+    <w:lsdException w:name="heading 5" w:uiPriority="9" w:qFormat="1"/>
+    <w:lsdException w:name="heading 6" w:uiPriority="9" w:qFormat="1"/>
+    <w:lsdException w:name="heading 7" w:uiPriority="9" w:qFormat="1"/>
+    <w:lsdException w:name="heading 8" w:uiPriority="9" w:qFormat="1"/>
+    <w:lsdException w:name="heading 9" w:uiPriority="9" w:qFormat="1"/>
+    <w:lsdException w:name="toc 1" w:uiPriority="39"/>
+    <w:lsdException w:name="toc 2" w:uiPriority="39"/>
+    <w:lsdException w:name="toc 3" w:uiPriority="39"/>
+    <w:lsdException w:name="toc 4" w:uiPriority="39"/>
+    <w:lsdException w:name="toc 5" w:uiPriority="39"/>
+    <w:lsdException w:name="toc 6" w:uiPriority="39"/>
+    <w:lsdException w:name="toc 7" w:uiPriority="39"/>
+    <w:lsdException w:name="toc 8" w:uiPriority="39"/>
+    <w:lsdException w:name="toc 9" w:uiPriority="39"/>
+    <w:lsdException w:name="caption" w:uiPriority="35" w:qFormat="1"/>
+    <w:lsdException w:name="Title" w:semiHidden="0" w:uiPriority="10" w:unhideWhenUsed="0" w:qFormat="1"/>
+    <w:lsdException w:name="Default Paragraph Font" w:uiPriority="1"/>
+    <w:lsdException w:name="Subtitle" w:semiHidden="0" w:uiPriority="11" w:unhideWhenUsed="0" w:qFormat="1"/>
+    <w:lsdException w:name="Strong" w:semiHidden="0" w:uiPriority="22" w:unhideWhenUsed="0" w:qFormat="1"/>
+    <w:lsdException w:name="Emphasis" w:semiHidden="0" w:uiPriority="20" w:unhideWhenUsed="0" w:qFormat="1"/>
+    <w:lsdException w:name="Table Grid" w:semiHidden="0" w:uiPriority="59" w:unhideWhenUsed="0"/>
+    <w:lsdException w:name="Placeholder Text" w:unhideWhenUsed="0"/>
+    <w:lsdException w:name="No Spacing" w:semiHidden="0" w:uiPriority="1" w:unhideWhenUsed="0" w:qFormat="1"/>
+    <w:lsdException w:name="Light Shading" w:semiHidden="0" w:uiPriority="60" w:unhideWhenUsed="0"/>
+    <w:lsdException w:name="Light List" w:semiHidden="0" w:uiPriority="61" w:unhideWhenUsed="0"/>
+    <w:lsdException w:name="Light Grid" w:semiHidden="0" w:uiPriority="62" w:unhideWhenUsed="0"/>
+    <w:lsdException w:name="Medium Shading 1" w:semiHidden="0" w:uiPriority="63" w:unhideWhenUsed="0"/>
+    <w:lsdException w:name="Medium Shading 2" w:semiHidden="0" w:uiPriority="64" w:unhideWhenUsed="0"/>
+    <w:lsdException w:name="Medium List 1" w:semiHidden="0" w:uiPriority="65" w:unhideWhenUsed="0"/>
+    <w:lsdException w:name="Medium List 2" w:semiHidden="0" w:uiPriority="66" w:unhideWhenUsed="0"/>
+    <w:lsdException w:name="Medium Grid 1" w:semiHidden="0" w:uiPriority="67" w:unhideWhenUsed="0"/>
+    <w:lsdException w:name="Medium Grid 2" w:semiHidden="0" w:uiPriority="68" w:unhideWhenUsed="0"/>
+    <w:lsdException w:name="Medium Grid 3" w:semiHidden="0" w:uiPriority="69" w:unhideWhenUsed="0"/>
+    <w:lsdException w:name="Dark List" w:semiHidden="0" w:uiPriority="70" w:unhideWhenUsed="0"/>
+    <w:lsdException w:name="Colorful Shading" w:semiHidden="0" w:uiPriority="71" w:unhideWhenUsed="0"/>
+    <w:lsdException w:name="Colorful List" w:semiHidden="0" w:uiPriority="72" w:unhideWhenUsed="0"/>
+    <w:lsdException w:name="Colorful Grid" w:semiHidden="0" w:uiPriority="73" w:unhideWhenUsed="0"/>
+    <w:lsdException w:name="Light Shading Accent 1" w:semiHidden="0" w:uiPriority="60" w:unhideWhenUsed="0"/>
+    <w:lsdException w:name="Light List Accent 1" w:semiHidden="0" w:uiPriority="61" w:unhideWhenUsed="0"/>
+    <w:lsdException w:name="Light Grid Accent 1" w:semiHidden="0" w:uiPriority="62" w:unhideWhenUsed="0"/>
+    <w:lsdException w:name="Medium Shading 1 Accent 1" w:semiHidden="0" w:uiPriority="63" w:unhideWhenUsed="0"/>
+    <w:lsdException w:name="Medium Shading 2 Accent 1" w:semiHidden="0" w:uiPriority="64" w:unhideWhenUsed="0"/>
+    <w:lsdException w:name="Medium List 1 Accent 1" w:semiHidden="0" w:uiPriority="65" w:unhideWhenUsed="0"/>
+    <w:lsdException w:name="Revision" w:unhideWhenUsed="0"/>
+    <w:lsdException w:name="List Paragraph" w:semiHidden="0" w:uiPriority="34" w:unhideWhenUsed="0" w:qFormat="1"/>
+    <w:lsdException w:name="Quote" w:semiHidden="0" w:uiPriority="29" w:unhideWhenUsed="0" w:qFormat="1"/>
+    <w:lsdException w:name="Intense Quote" w:semiHidden="0" w:uiPriority="30" w:unhideWhenUsed="0" w:qFormat="1"/>
+    <w:lsdException w:name="Medium List 2 Accent 1" w:semiHidden="0" w:uiPriority="66" w:unhideWhenUsed="0"/>
+    <w:lsdException w:name="Medium Grid 1 Accent 1" w:semiHidden="0" w:uiPriority="67" w:unhideWhenUsed="0"/>
+    <w:lsdException w:name="Medium Grid 2 Accent 1" w:semiHidden="0" w:uiPriority="68" w:unhideWhenUsed="0"/>
+    <w:lsdException w:name="Medium Grid 3 Accent 1" w:semiHidden="0" w:uiPriority="69" w:unhideWhenUsed="0"/>
+    <w:lsdException w:name="Dark List Accent 1" w:semiHidden="0" w:uiPriority="70" w:unhideWhenUsed="0"/>
+    <w:lsdException w:name="Colorful Shading Accent 1" w:semiHidden="0" w:uiPriority="71" w:unhideWhenUsed="0"/>
+    <w:lsdException w:name="Colorful List Accent 1" w:semiHidden="0" w:uiPriority="72" w:unhideWhenUsed="0"/>
+    <w:lsdException w:name="Colorful Grid Accent 1" w:semiHidden="0" w:uiPriority="73" w:unhideWhenUsed="0"/>
+    <w:lsdException w:name="Light Shading Accent 2" w:semiHidden="0" w:uiPriority="60" w:unhideWhenUsed="0"/>
+    <w:lsdException w:name="Light List Accent 2" w:semiHidden="0" w:uiPriority="61" w:unhideWhenUsed="0"/>
+    <w:lsdException w:name="Light Grid Accent 2" w:semiHidden="0" w:uiPriority="62" w:unhideWhenUsed="0"/>
+    <w:lsdException w:name="Medium Shading 1 Accent 2" w:semiHidden="0" w:uiPriority="63" w:unhideWhenUsed="0"/>
+    <w:lsdException w:name="Medium Shading 2 Accent 2" w:semiHidden="0" w:uiPriority="64" w:unhideWhenUsed="0"/>
+    <w:lsdException w:name="Medium List 1 Accent 2" w:semiHidden="0" w:uiPriority="65" w:unhideWhenUsed="0"/>
+    <w:lsdException w:name="Medium List 2 Accent 2" w:semiHidden="0" w:uiPriority="66" w:unhideWhenUsed="0"/>
+    <w:lsdException w:name="Medium Grid 1 Accent 2" w:semiHidden="0" w:uiPriority="67" w:unhideWhenUsed="0"/>
+    <w:lsdException w:name="Medium Grid 2 Accent 2" w:semiHidden="0" w:uiPriority="68" w:unhideWhenUsed="0"/>
+    <w:lsdException w:name="Medium Grid 3 Accent 2" w:semiHidden="0" w:uiPriority="69" w:unhideWhenUsed="0"/>
+    <w:lsdException w:name="Dark List Accent 2" w:semiHidden="0" w:uiPriority="70" w:unhideWhenUsed="0"/>
+    <w:lsdException w:name="Colorful Shading Accent 2" w:semiHidden="0" w:uiPriority="71" w:unhideWhenUsed="0"/>
+    <w:lsdException w:name="Colorful List Accent 2" w:semiHidden="0" w:uiPriority="72" w:unhideWhenUsed="0"/>
+    <w:lsdException w:name="Colorful Grid Accent 2" w:semiHidden="0" w:uiPriority="73" w:unhideWhenUsed="0"/>
+    <w:lsdException w:name="Light Shading Accent 3" w:semiHidden="0" w:uiPriority="60" w:unhideWhenUsed="0"/>
+    <w:lsdException w:name="Light List Accent 3" w:semiHidden="0" w:uiPriority="61" w:unhideWhenUsed="0"/>
+    <w:lsdException w:name="Light Grid Accent 3" w:semiHidden="0" w:uiPriority="62" w:unhideWhenUsed="0"/>
+    <w:lsdException w:name="Medium Shading 1 Accent 3" w:semiHidden="0" w:uiPriority="63" w:unhideWhenUsed="0"/>
+    <w:lsdException w:name="Medium Shading 2 Accent 3" w:semiHidden="0" w:uiPriority="64" w:unhideWhenUsed="0"/>
+    <w:lsdException w:name="Medium List 1 Accent 3" w:semiHidden="0" w:uiPriority="65" w:unhideWhenUsed="0"/>
+    <w:lsdException w:name="Medium List 2 Accent 3" w:semiHidden="0" w:uiPriority="66" w:unhideWhenUsed="0"/>
+    <w:lsdException w:name="Medium Grid 1 Accent 3" w:semiHidden="0" w:uiPriority="67" w:unhideWhenUsed="0"/>
+    <w:lsdException w:name="Medium Grid 2 Accent 3" w:semiHidden="0" w:uiPriority="68" w:unhideWhenUsed="0"/>
+    <w:lsdException w:name="Medium Grid 3 Accent 3" w:semiHidden="0" w:uiPriority="69" w:unhideWhenUsed="0"/>
+    <w:lsdException w:name="Dark List Accent 3" w:semiHidden="0" w:uiPriority="70" w:unhideWhenUsed="0"/>
+    <w:lsdException w:name="Colorful Shading Accent 3" w:semiHidden="0" w:uiPriority="71" w:unhideWhenUsed="0"/>
+    <w:lsdException w:name="Colorful List Accent 3" w:semiHidden="0" w:uiPriority="72" w:unhideWhenUsed="0"/>
+    <w:lsdException w:name="Colorful Grid Accent 3" w:semiHidden="0" w:uiPriority="73" w:unhideWhenUsed="0"/>
+    <w:lsdException w:name="Light Shading Accent 4" w:semiHidden="0" w:uiPriority="60" w:unhideWhenUsed="0"/>
+    <w:lsdException w:name="Light List Accent 4" w:semiHidden="0" w:uiPriority="61" w:unhideWhenUsed="0"/>
+    <w:lsdException w:name="Light Grid Accent 4" w:semiHidden="0" w:uiPriority="62" w:unhideWhenUsed="0"/>
+    <w:lsdException w:name="Medium Shading 1 Accent 4" w:semiHidden="0" w:uiPriority="63" w:unhideWhenUsed="0"/>
+    <w:lsdException w:name="Medium Shading 2 Accent 4" w:semiHidden="0" w:uiPriority="64" w:unhideWhenUsed="0"/>
+    <w:lsdException w:name="Medium List 1 Accent 4" w:semiHidden="0" w:uiPriority="65" w:unhideWhenUsed="0"/>
+    <w:lsdException w:name="Medium List 2 Accent 4" w:semiHidden="0" w:uiPriority="66" w:unhideWhenUsed="0"/>
+    <w:lsdException w:name="Medium Grid 1 Accent 4" w:semiHidden="0" w:uiPriority="67" w:unhideWhenUsed="0"/>
+    <w:lsdException w:name="Medium Grid 2 Accent 4" w:semiHidden="0" w:uiPriority="68" w:unhideWhenUsed="0"/>
+    <w:lsdException w:name="Medium Grid 3 Accent 4" w:semiHidden="0" w:uiPriority="69" w:unhideWhenUsed="0"/>
+    <w:lsdException w:name="Dark List Accent 4" w:semiHidden="0" w:uiPriority="70" w:unhideWhenUsed="0"/>
+    <w:lsdException w:name="Colorful Shading Accent 4" w:semiHidden="0" w:uiPriority="71" w:unhideWhenUsed="0"/>
+    <w:lsdException w:name="Colorful List Accent 4" w:semiHidden="0" w:uiPriority="72" w:unhideWhenUsed="0"/>
+    <w:lsdException w:name="Colorful Grid Accent 4" w:semiHidden="0" w:uiPriority="73" w:unhideWhenUsed="0"/>
+    <w:lsdException w:name="Light Shading Accent 5" w:semiHidden="0" w:uiPriority="60" w:unhideWhenUsed="0"/>
+    <w:lsdException w:name="Light List Accent 5" w:semiHidden="0" w:uiPriority="61" w:unhideWhenUsed="0"/>
+    <w:lsdException w:name="Light Grid Accent 5" w:semiHidden="0" w:uiPriority="62" w:unhideWhenUsed="0"/>
+    <w:lsdException w:name="Medium Shading 1 Accent 5" w:semiHidden="0" w:uiPriority="63" w:unhideWhenUsed="0"/>
+    <w:lsdException w:name="Medium Shading 2 Accent 5" w:semiHidden="0" w:uiPriority="64" w:unhideWhenUsed="0"/>
+    <w:lsdException w:name="Medium List 1 Accent 5" w:semiHidden="0" w:uiPriority="65" w:unhideWhenUsed="0"/>
+    <w:lsdException w:name="Medium List 2 Accent 5" w:semiHidden="0" w:uiPriority="66" w:unhideWhenUsed="0"/>
+    <w:lsdException w:name="Medium Grid 1 Accent 5" w:semiHidden="0" w:uiPriority="67" w:unhideWhenUsed="0"/>
+    <w:lsdException w:name="Medium Grid 2 Accent 5" w:semiHidden="0" w:uiPriority="68" w:unhideWhenUsed="0"/>
+    <w:lsdException w:name="Medium Grid 3 Accent 5" w:semiHidden="0" w:uiPriority="69" w:unhideWhenUsed="0"/>
+    <w:lsdException w:name="Dark List Accent 5" w:semiHidden="0" w:uiPriority="70" w:unhideWhenUsed="0"/>
+    <w:lsdException w:name="Colorful Shading Accent 5" w:semiHidden="0" w:uiPriority="71" w:unhideWhenUsed="0"/>
+    <w:lsdException w:name="Colorful List Accent 5" w:semiHidden="0" w:uiPriority="72" w:unhideWhenUsed="0"/>
+    <w:lsdException w:name="Colorful Grid Accent 5" w:semiHidden="0" w:uiPriority="73" w:unhideWhenUsed="0"/>
+    <w:lsdException w:name="Light Shading Accent 6" w:semiHidden="0" w:uiPriority="60" w:unhideWhenUsed="0"/>
+    <w:lsdException w:name="Light List Accent 6" w:semiHidden="0" w:uiPriority="61" w:unhideWhenUsed="0"/>
+    <w:lsdException w:name="Light Grid Accent 6" w:semiHidden="0" w:uiPriority="62" w:unhideWhenUsed="0"/>
+    <w:lsdException w:name="Medium Shading 1 Accent 6" w:semiHidden="0" w:uiPriority="63" w:unhideWhenUsed="0"/>
+    <w:lsdException w:name="Medium Shading 2 Accent 6" w:semiHidden="0" w:uiPriority="64" w:unhideWhenUsed="0"/>
+    <w:lsdException w:name="Medium List 1 Accent 6" w:semiHidden="0" w:uiPriority="65" w:unhideWhenUsed="0"/>
+    <w:lsdException w:name="Medium List 2 Accent 6" w:semiHidden="0" w:uiPriority="66" w:unhideWhenUsed="0"/>
+    <w:lsdException w:name="Medium Grid 1 Accent 6" w:semiHidden="0" w:uiPriority="67" w:unhideWhenUsed="0"/>
+    <w:lsdException w:name="Medium Grid 2 Accent 6" w:semiHidden="0" w:uiPriority="68" w:unhideWhenUsed="0"/>
+    <w:lsdException w:name="Medium Grid 3 Accent 6" w:semiHidden="0" w:uiPriority="69" w:unhideWhenUsed="0"/>
+    <w:lsdException w:name="Dark List Accent 6" w:semiHidden="0" w:uiPriority="70" w:unhideWhenUsed="0"/>
+    <w:lsdException w:name="Colorful Shading Accent 6" w:semiHidden="0" w:uiPriority="71" w:unhideWhenUsed="0"/>
+    <w:lsdException w:name="Colorful List Accent 6" w:semiHidden="0" w:uiPriority="72" w:unhideWhenUsed="0"/>
+    <w:lsdException w:name="Colorful Grid Accent 6" w:semiHidden="0" w:uiPriority="73" w:unhideWhenUsed="0"/>
+    <w:lsdException w:name="Subtle Emphasis" w:semiHidden="0" w:uiPriority="19" w:unhideWhenUsed="0" w:qFormat="1"/>
+    <w:lsdException w:name="Intense Emphasis" w:semiHidden="0" w:uiPriority="21" w:unhideWhenUsed="0" w:qFormat="1"/>
+    <w:lsdException w:name="Subtle Reference" w:semiHidden="0" w:uiPriority="31" w:unhideWhenUsed="0" w:qFormat="1"/>
+    <w:lsdException w:name="Intense Reference" w:semiHidden="0" w:uiPriority="32" w:unhideWhenUsed="0" w:qFormat="1"/>
+    <w:lsdException w:name="Book Title" w:semiHidden="0" w:uiPriority="33" w:unhideWhenUsed="0" w:qFormat="1"/>
+    <w:lsdException w:name="Bibliography" w:uiPriority="37"/>
+    <w:lsdException w:name="TOC Heading" w:uiPriority="39" w:qFormat="1"/>
   </w:latentStyles>
   <w:style w:type="paragraph" w:default="1" w:styleId="Normal">
     <w:name w:val="Normal"/>
@@ -13610,6 +12973,7 @@
     <w:uiPriority w:val="99"/>
     <w:semiHidden/>
     <w:unhideWhenUsed/>
+    <w:qFormat/>
     <w:tblPr>
       <w:tblInd w:w="0" w:type="dxa"/>
       <w:tblCellMar>

</xml_diff>

<commit_message>
optimistic and pessimistic is added.
</commit_message>
<xml_diff>
--- a/فایلهای عمومی/English words and sentences.docx
+++ b/فایلهای عمومی/English words and sentences.docx
@@ -1,12 +1,12 @@
 
 <file path=word/document.xml><?xml version="1.0" encoding="utf-8"?>
-<w:document xmlns:ve="http://schemas.openxmlformats.org/markup-compatibility/2006" xmlns:o="urn:schemas-microsoft-com:office:office" xmlns:r="http://schemas.openxmlformats.org/officeDocument/2006/relationships" xmlns:m="http://schemas.openxmlformats.org/officeDocument/2006/math" xmlns:v="urn:schemas-microsoft-com:vml" xmlns:wp="http://schemas.openxmlformats.org/drawingml/2006/wordprocessingDrawing" xmlns:w10="urn:schemas-microsoft-com:office:word" xmlns:w="http://schemas.openxmlformats.org/wordprocessingml/2006/main" xmlns:wne="http://schemas.microsoft.com/office/word/2006/wordml">
+<w:document xmlns:wpc="http://schemas.microsoft.com/office/word/2010/wordprocessingCanvas" xmlns:mc="http://schemas.openxmlformats.org/markup-compatibility/2006" xmlns:o="urn:schemas-microsoft-com:office:office" xmlns:r="http://schemas.openxmlformats.org/officeDocument/2006/relationships" xmlns:m="http://schemas.openxmlformats.org/officeDocument/2006/math" xmlns:v="urn:schemas-microsoft-com:vml" xmlns:wp14="http://schemas.microsoft.com/office/word/2010/wordprocessingDrawing" xmlns:wp="http://schemas.openxmlformats.org/drawingml/2006/wordprocessingDrawing" xmlns:w10="urn:schemas-microsoft-com:office:word" xmlns:w="http://schemas.openxmlformats.org/wordprocessingml/2006/main" xmlns:w14="http://schemas.microsoft.com/office/word/2010/wordml" xmlns:w15="http://schemas.microsoft.com/office/word/2012/wordml" xmlns:wpg="http://schemas.microsoft.com/office/word/2010/wordprocessingGroup" xmlns:wpi="http://schemas.microsoft.com/office/word/2010/wordprocessingInk" xmlns:wne="http://schemas.microsoft.com/office/word/2006/wordml" xmlns:wps="http://schemas.microsoft.com/office/word/2010/wordprocessingShape" mc:Ignorable="w14 w15 wp14">
   <w:body>
     <w:tbl>
       <w:tblPr>
         <w:tblStyle w:val="TableGrid"/>
         <w:tblW w:w="5000" w:type="pct"/>
-        <w:tblLook w:val="04A0"/>
+        <w:tblLook w:val="04A0" w:firstRow="1" w:lastRow="0" w:firstColumn="1" w:lastColumn="0" w:noHBand="0" w:noVBand="1"/>
       </w:tblPr>
       <w:tblGrid>
         <w:gridCol w:w="1708"/>
@@ -936,70 +936,24 @@
                 <w:sz w:val="24"/>
                 <w:szCs w:val="24"/>
               </w:rPr>
-              <w:t xml:space="preserve">omething you yell or say (to your dude friends) when you see a pretty woman walk by. </w:t>
-            </w:r>
-            <w:proofErr w:type="gramStart"/>
-            <w:r>
-              <w:rPr>
-                <w:rFonts w:asciiTheme="majorBidi" w:hAnsiTheme="majorBidi" w:cstheme="majorBidi"/>
-                <w:sz w:val="24"/>
-                <w:szCs w:val="24"/>
-              </w:rPr>
-              <w:t>the</w:t>
-            </w:r>
-            <w:proofErr w:type="gramEnd"/>
-            <w:r>
-              <w:rPr>
-                <w:rFonts w:asciiTheme="majorBidi" w:hAnsiTheme="majorBidi" w:cstheme="majorBidi"/>
-                <w:sz w:val="24"/>
-                <w:szCs w:val="24"/>
-              </w:rPr>
-              <w:t xml:space="preserve"> first person to call "dibs" on the woman "gets her" even though if you are playing this game she is obviously way out of your league.</w:t>
-            </w:r>
-          </w:p>
-          <w:p>
-            <w:pPr>
-              <w:rPr>
-                <w:rFonts w:asciiTheme="majorBidi" w:hAnsiTheme="majorBidi" w:cstheme="majorBidi"/>
-                <w:sz w:val="24"/>
-                <w:szCs w:val="24"/>
-              </w:rPr>
-            </w:pPr>
-            <w:proofErr w:type="gramStart"/>
-            <w:r>
-              <w:rPr>
-                <w:rFonts w:asciiTheme="majorBidi" w:hAnsiTheme="majorBidi" w:cstheme="majorBidi"/>
-                <w:sz w:val="24"/>
-                <w:szCs w:val="24"/>
-              </w:rPr>
-              <w:t>v.-</w:t>
-            </w:r>
-            <w:proofErr w:type="gramEnd"/>
-            <w:r>
-              <w:rPr>
-                <w:rFonts w:asciiTheme="majorBidi" w:hAnsiTheme="majorBidi" w:cstheme="majorBidi"/>
-                <w:sz w:val="24"/>
-                <w:szCs w:val="24"/>
-              </w:rPr>
-              <w:t xml:space="preserve"> no dude, you cant have that! </w:t>
-            </w:r>
-            <w:proofErr w:type="gramStart"/>
-            <w:r>
-              <w:rPr>
-                <w:rFonts w:asciiTheme="majorBidi" w:hAnsiTheme="majorBidi" w:cstheme="majorBidi"/>
-                <w:sz w:val="24"/>
-                <w:szCs w:val="24"/>
-              </w:rPr>
-              <w:t>i</w:t>
-            </w:r>
-            <w:proofErr w:type="gramEnd"/>
-            <w:r>
-              <w:rPr>
-                <w:rFonts w:asciiTheme="majorBidi" w:hAnsiTheme="majorBidi" w:cstheme="majorBidi"/>
-                <w:sz w:val="24"/>
-                <w:szCs w:val="24"/>
-              </w:rPr>
-              <w:t xml:space="preserve"> already dibsed it!</w:t>
+              <w:t>omething you yell or say (to your dude friends) when you see a pretty woman walk by. the first person to call "dibs" on the woman "gets her" even though if you are playing this game she is obviously way out of your league.</w:t>
+            </w:r>
+          </w:p>
+          <w:p>
+            <w:pPr>
+              <w:rPr>
+                <w:rFonts w:asciiTheme="majorBidi" w:hAnsiTheme="majorBidi" w:cstheme="majorBidi"/>
+                <w:sz w:val="24"/>
+                <w:szCs w:val="24"/>
+              </w:rPr>
+            </w:pPr>
+            <w:r>
+              <w:rPr>
+                <w:rFonts w:asciiTheme="majorBidi" w:hAnsiTheme="majorBidi" w:cstheme="majorBidi"/>
+                <w:sz w:val="24"/>
+                <w:szCs w:val="24"/>
+              </w:rPr>
+              <w:t>v.- no dude, you cant have that! i already dibsed it!</w:t>
             </w:r>
           </w:p>
         </w:tc>
@@ -2559,23 +2513,13 @@
                 <w:szCs w:val="24"/>
               </w:rPr>
             </w:pPr>
-            <w:proofErr w:type="gramStart"/>
-            <w:r>
-              <w:rPr>
-                <w:rFonts w:asciiTheme="majorBidi" w:hAnsiTheme="majorBidi" w:cstheme="majorBidi"/>
-                <w:sz w:val="24"/>
-                <w:szCs w:val="24"/>
-              </w:rPr>
-              <w:t>a</w:t>
-            </w:r>
-            <w:proofErr w:type="gramEnd"/>
-            <w:r>
-              <w:rPr>
-                <w:rFonts w:asciiTheme="majorBidi" w:hAnsiTheme="majorBidi" w:cstheme="majorBidi"/>
-                <w:sz w:val="24"/>
-                <w:szCs w:val="24"/>
-              </w:rPr>
-              <w:t xml:space="preserve"> website or video that has become instantly famous overnight via youtube or other popular media.</w:t>
+            <w:r>
+              <w:rPr>
+                <w:rFonts w:asciiTheme="majorBidi" w:hAnsiTheme="majorBidi" w:cstheme="majorBidi"/>
+                <w:sz w:val="24"/>
+                <w:szCs w:val="24"/>
+              </w:rPr>
+              <w:t>a website or video that has become instantly famous overnight via youtube or other popular media.</w:t>
             </w:r>
           </w:p>
           <w:p>
@@ -3614,7 +3558,6 @@
                 <w:rtl/>
               </w:rPr>
             </w:pPr>
-            <w:proofErr w:type="gramStart"/>
             <w:r>
               <w:rPr>
                 <w:rFonts w:ascii="Times New Roman" w:hAnsi="Times New Roman" w:cs="Times New Roman"/>
@@ -3622,44 +3565,24 @@
                 <w:sz w:val="24"/>
                 <w:szCs w:val="24"/>
               </w:rPr>
-              <w:t>by</w:t>
-            </w:r>
-            <w:proofErr w:type="gramEnd"/>
-            <w:r>
-              <w:rPr>
-                <w:rFonts w:ascii="Times New Roman" w:hAnsi="Times New Roman" w:cs="Times New Roman"/>
-                <w:color w:val="000000"/>
-                <w:sz w:val="24"/>
-                <w:szCs w:val="24"/>
-              </w:rPr>
-              <w:t xml:space="preserve"> putting his arm over his mouth.</w:t>
-            </w:r>
-          </w:p>
-          <w:p>
-            <w:pPr>
-              <w:rPr>
-                <w:rFonts w:asciiTheme="majorBidi" w:hAnsiTheme="majorBidi" w:cstheme="majorBidi"/>
-                <w:sz w:val="24"/>
-                <w:szCs w:val="24"/>
-              </w:rPr>
-            </w:pPr>
-            <w:proofErr w:type="gramStart"/>
-            <w:r>
-              <w:rPr>
-                <w:rFonts w:asciiTheme="majorBidi" w:hAnsiTheme="majorBidi" w:cstheme="majorBidi"/>
-                <w:sz w:val="24"/>
-                <w:szCs w:val="24"/>
-              </w:rPr>
-              <w:t>but</w:t>
-            </w:r>
-            <w:proofErr w:type="gramEnd"/>
-            <w:r>
-              <w:rPr>
-                <w:rFonts w:asciiTheme="majorBidi" w:hAnsiTheme="majorBidi" w:cstheme="majorBidi"/>
-                <w:sz w:val="24"/>
-                <w:szCs w:val="24"/>
-              </w:rPr>
-              <w:t xml:space="preserve"> before she had gone</w:t>
+              <w:t>by putting his arm over his mouth.</w:t>
+            </w:r>
+          </w:p>
+          <w:p>
+            <w:pPr>
+              <w:rPr>
+                <w:rFonts w:asciiTheme="majorBidi" w:hAnsiTheme="majorBidi" w:cstheme="majorBidi"/>
+                <w:sz w:val="24"/>
+                <w:szCs w:val="24"/>
+              </w:rPr>
+            </w:pPr>
+            <w:r>
+              <w:rPr>
+                <w:rFonts w:asciiTheme="majorBidi" w:hAnsiTheme="majorBidi" w:cstheme="majorBidi"/>
+                <w:sz w:val="24"/>
+                <w:szCs w:val="24"/>
+              </w:rPr>
+              <w:t>but before she had gone</w:t>
             </w:r>
             <w:r>
               <w:rPr>
@@ -4392,23 +4315,13 @@
                 <w:szCs w:val="24"/>
               </w:rPr>
             </w:pPr>
-            <w:proofErr w:type="gramStart"/>
-            <w:r>
-              <w:rPr>
-                <w:rFonts w:asciiTheme="majorBidi" w:hAnsiTheme="majorBidi" w:cstheme="majorBidi"/>
-                <w:sz w:val="24"/>
-                <w:szCs w:val="24"/>
-              </w:rPr>
-              <w:t>then</w:t>
-            </w:r>
-            <w:proofErr w:type="gramEnd"/>
-            <w:r>
-              <w:rPr>
-                <w:rFonts w:asciiTheme="majorBidi" w:hAnsiTheme="majorBidi" w:cstheme="majorBidi"/>
-                <w:sz w:val="24"/>
-                <w:szCs w:val="24"/>
-              </w:rPr>
-              <w:t xml:space="preserve"> cry and make it up, and then start quarreling again on the next occasion?”</w:t>
+            <w:r>
+              <w:rPr>
+                <w:rFonts w:asciiTheme="majorBidi" w:hAnsiTheme="majorBidi" w:cstheme="majorBidi"/>
+                <w:sz w:val="24"/>
+                <w:szCs w:val="24"/>
+              </w:rPr>
+              <w:t>then cry and make it up, and then start quarreling again on the next occasion?”</w:t>
             </w:r>
           </w:p>
         </w:tc>
@@ -7510,23 +7423,13 @@
                 <w:szCs w:val="24"/>
               </w:rPr>
             </w:pPr>
-            <w:proofErr w:type="gramStart"/>
-            <w:r>
-              <w:rPr>
-                <w:rFonts w:asciiTheme="majorBidi" w:hAnsiTheme="majorBidi" w:cstheme="majorBidi"/>
-                <w:sz w:val="24"/>
-                <w:szCs w:val="24"/>
-              </w:rPr>
-              <w:t>casket</w:t>
-            </w:r>
-            <w:proofErr w:type="gramEnd"/>
-            <w:r>
-              <w:rPr>
-                <w:rFonts w:asciiTheme="majorBidi" w:hAnsiTheme="majorBidi" w:cstheme="majorBidi"/>
-                <w:sz w:val="24"/>
-                <w:szCs w:val="24"/>
-              </w:rPr>
-              <w:t>.</w:t>
+            <w:r>
+              <w:rPr>
+                <w:rFonts w:asciiTheme="majorBidi" w:hAnsiTheme="majorBidi" w:cstheme="majorBidi"/>
+                <w:sz w:val="24"/>
+                <w:szCs w:val="24"/>
+              </w:rPr>
+              <w:t>casket.</w:t>
             </w:r>
           </w:p>
         </w:tc>
@@ -8452,23 +8355,13 @@
                 <w:szCs w:val="24"/>
               </w:rPr>
             </w:pPr>
-            <w:proofErr w:type="gramStart"/>
-            <w:r>
-              <w:rPr>
-                <w:rFonts w:asciiTheme="majorBidi" w:hAnsiTheme="majorBidi" w:cstheme="majorBidi"/>
-                <w:sz w:val="24"/>
-                <w:szCs w:val="24"/>
-              </w:rPr>
-              <w:t>may</w:t>
-            </w:r>
-            <w:proofErr w:type="gramEnd"/>
-            <w:r>
-              <w:rPr>
-                <w:rFonts w:asciiTheme="majorBidi" w:hAnsiTheme="majorBidi" w:cstheme="majorBidi"/>
-                <w:sz w:val="24"/>
-                <w:szCs w:val="24"/>
-              </w:rPr>
-              <w:t xml:space="preserve"> not all be owned by the same administrative</w:t>
+            <w:r>
+              <w:rPr>
+                <w:rFonts w:asciiTheme="majorBidi" w:hAnsiTheme="majorBidi" w:cstheme="majorBidi"/>
+                <w:sz w:val="24"/>
+                <w:szCs w:val="24"/>
+              </w:rPr>
+              <w:t>may not all be owned by the same administrative</w:t>
             </w:r>
             <w:r>
               <w:rPr>
@@ -10006,7 +9899,7 @@
                 <w:bottom w:w="15" w:type="dxa"/>
                 <w:right w:w="15" w:type="dxa"/>
               </w:tblCellMar>
-              <w:tblLook w:val="04A0"/>
+              <w:tblLook w:val="04A0" w:firstRow="1" w:lastRow="0" w:firstColumn="1" w:lastColumn="0" w:noHBand="0" w:noVBand="1"/>
             </w:tblPr>
             <w:tblGrid>
               <w:gridCol w:w="81"/>
@@ -10085,21 +9978,8 @@
                 <w:szCs w:val="24"/>
               </w:rPr>
             </w:pPr>
-            <w:proofErr w:type="gramStart"/>
-            <w:r>
-              <w:t>sarah</w:t>
-            </w:r>
-            <w:proofErr w:type="gramEnd"/>
-            <w:r>
-              <w:t xml:space="preserve"> got a butterfly tattoo on her lower back. </w:t>
-            </w:r>
-            <w:proofErr w:type="gramStart"/>
-            <w:r>
-              <w:t>that's</w:t>
-            </w:r>
-            <w:proofErr w:type="gramEnd"/>
-            <w:r>
-              <w:t xml:space="preserve"> so lame, i'd rather get a dick on mine, at least i'll be more original.</w:t>
+            <w:r>
+              <w:t>sarah got a butterfly tattoo on her lower back. that's so lame, i'd rather get a dick on mine, at least i'll be more original.</w:t>
             </w:r>
           </w:p>
         </w:tc>
@@ -10117,7 +9997,7 @@
                 <w:bottom w:w="15" w:type="dxa"/>
                 <w:right w:w="15" w:type="dxa"/>
               </w:tblCellMar>
-              <w:tblLook w:val="04A0"/>
+              <w:tblLook w:val="04A0" w:firstRow="1" w:lastRow="0" w:firstColumn="1" w:lastColumn="0" w:noHBand="0" w:noVBand="1"/>
             </w:tblPr>
             <w:tblGrid>
               <w:gridCol w:w="81"/>
@@ -10161,23 +10041,13 @@
                       <w:lang w:bidi="fa-IR"/>
                     </w:rPr>
                   </w:pPr>
-                  <w:proofErr w:type="gramStart"/>
                   <w:r>
                     <w:rPr>
                       <w:rFonts w:ascii="Times New Roman" w:eastAsia="Times New Roman" w:hAnsi="Times New Roman" w:cs="Times New Roman"/>
                       <w:sz w:val="24"/>
                       <w:szCs w:val="24"/>
                     </w:rPr>
-                    <w:t>just</w:t>
-                  </w:r>
-                  <w:proofErr w:type="gramEnd"/>
-                  <w:r>
-                    <w:rPr>
-                      <w:rFonts w:ascii="Times New Roman" w:eastAsia="Times New Roman" w:hAnsi="Times New Roman" w:cs="Times New Roman"/>
-                      <w:sz w:val="24"/>
-                      <w:szCs w:val="24"/>
-                    </w:rPr>
-                    <w:t xml:space="preserve"> plain stupid</w:t>
+                    <w:t>just plain stupid</w:t>
                   </w:r>
                   <w:r>
                     <w:rPr>
@@ -10476,27 +10346,7 @@
                 <w:szCs w:val="24"/>
                 <w:lang w:bidi="fa-IR"/>
               </w:rPr>
-              <w:t xml:space="preserve">. </w:t>
-            </w:r>
-            <w:proofErr w:type="gramStart"/>
-            <w:r>
-              <w:rPr>
-                <w:rFonts w:ascii="TimesNewRoman" w:hAnsi="TimesNewRoman"/>
-                <w:sz w:val="24"/>
-                <w:szCs w:val="24"/>
-                <w:lang w:bidi="fa-IR"/>
-              </w:rPr>
-              <w:t>cause,</w:t>
-            </w:r>
-            <w:proofErr w:type="gramEnd"/>
-            <w:r>
-              <w:rPr>
-                <w:rFonts w:ascii="TimesNewRoman" w:hAnsi="TimesNewRoman"/>
-                <w:sz w:val="24"/>
-                <w:szCs w:val="24"/>
-                <w:lang w:bidi="fa-IR"/>
-              </w:rPr>
-              <w:t>reason</w:t>
+              <w:t>. cause,reason</w:t>
             </w:r>
             <w:r>
               <w:rPr>
@@ -11597,19 +11447,11 @@
                 <w:szCs w:val="24"/>
               </w:rPr>
             </w:pPr>
-            <w:proofErr w:type="gramStart"/>
             <w:r>
               <w:rPr>
                 <w:rFonts w:ascii="CMR10" w:hAnsi="CMR10" w:cs="CMR10"/>
               </w:rPr>
-              <w:t>on</w:t>
-            </w:r>
-            <w:proofErr w:type="gramEnd"/>
-            <w:r>
-              <w:rPr>
-                <w:rFonts w:ascii="CMR10" w:hAnsi="CMR10" w:cs="CMR10"/>
-              </w:rPr>
-              <w:t xml:space="preserve"> how best to wear my tiara. It was not unlike the tiara Fleur had worn at her wedding.</w:t>
+              <w:t>on how best to wear my tiara. It was not unlike the tiara Fleur had worn at her wedding.</w:t>
             </w:r>
           </w:p>
         </w:tc>
@@ -12403,8 +12245,6 @@
                 <w:rFonts w:ascii="CMR10" w:hAnsi="CMR10" w:cs="CMR10"/>
               </w:rPr>
             </w:pPr>
-            <w:bookmarkStart w:id="0" w:name="_GoBack"/>
-            <w:bookmarkEnd w:id="0"/>
             <w:r>
               <w:rPr>
                 <w:rFonts w:ascii="CMR10" w:hAnsi="CMR10" w:cs="CMR10"/>
@@ -12444,7 +12284,7 @@
             <w:pPr>
               <w:jc w:val="center"/>
               <w:rPr>
-                <w:rFonts w:asciiTheme="majorBidi" w:hAnsiTheme="majorBidi" w:cs="Times New Roman" w:hint="cs"/>
+                <w:rFonts w:asciiTheme="majorBidi" w:hAnsiTheme="majorBidi" w:cs="Times New Roman"/>
                 <w:sz w:val="24"/>
                 <w:szCs w:val="24"/>
                 <w:rtl/>
@@ -12550,7 +12390,7 @@
             <w:pPr>
               <w:jc w:val="center"/>
               <w:rPr>
-                <w:rFonts w:asciiTheme="majorBidi" w:hAnsiTheme="majorBidi" w:cs="Times New Roman" w:hint="cs"/>
+                <w:rFonts w:asciiTheme="majorBidi" w:hAnsiTheme="majorBidi" w:cs="Times New Roman"/>
                 <w:sz w:val="24"/>
                 <w:szCs w:val="24"/>
                 <w:rtl/>
@@ -12581,6 +12421,24 @@
                 <w:rFonts w:ascii="CMR10" w:hAnsi="CMR10" w:cs="CMR10"/>
               </w:rPr>
             </w:pPr>
+            <w:r>
+              <w:rPr>
+                <w:rFonts w:ascii="Georgia" w:hAnsi="Georgia"/>
+              </w:rPr>
+              <w:t xml:space="preserve">optimistic </w:t>
+            </w:r>
+            <w:r>
+              <w:rPr>
+                <w:rFonts w:ascii="Georgia" w:hAnsi="Georgia"/>
+              </w:rPr>
+              <w:t>VS</w:t>
+            </w:r>
+            <w:r>
+              <w:rPr>
+                <w:rFonts w:ascii="Georgia" w:hAnsi="Georgia"/>
+              </w:rPr>
+              <w:t xml:space="preserve"> pessimistic</w:t>
+            </w:r>
           </w:p>
         </w:tc>
         <w:tc>
@@ -12614,6 +12472,18 @@
                 <w:lang w:bidi="fa-IR"/>
               </w:rPr>
             </w:pPr>
+            <w:r>
+              <w:rPr>
+                <w:rFonts w:asciiTheme="majorBidi" w:hAnsiTheme="majorBidi" w:cs="Times New Roman" w:hint="cs"/>
+                <w:sz w:val="24"/>
+                <w:szCs w:val="24"/>
+                <w:rtl/>
+                <w:lang w:bidi="fa-IR"/>
+              </w:rPr>
+              <w:t>خوش بینی و بد بینی نسبت به چیزی</w:t>
+            </w:r>
+            <w:bookmarkStart w:id="0" w:name="_GoBack"/>
+            <w:bookmarkEnd w:id="0"/>
           </w:p>
         </w:tc>
       </w:tr>
@@ -12638,7 +12508,7 @@
 </file>
 
 <file path=word/numbering.xml><?xml version="1.0" encoding="utf-8"?>
-<w:numbering xmlns:ve="http://schemas.openxmlformats.org/markup-compatibility/2006" xmlns:o="urn:schemas-microsoft-com:office:office" xmlns:r="http://schemas.openxmlformats.org/officeDocument/2006/relationships" xmlns:m="http://schemas.openxmlformats.org/officeDocument/2006/math" xmlns:v="urn:schemas-microsoft-com:vml" xmlns:wp="http://schemas.openxmlformats.org/drawingml/2006/wordprocessingDrawing" xmlns:w10="urn:schemas-microsoft-com:office:word" xmlns:w="http://schemas.openxmlformats.org/wordprocessingml/2006/main" xmlns:wne="http://schemas.microsoft.com/office/word/2006/wordml">
+<w:numbering xmlns:wpc="http://schemas.microsoft.com/office/word/2010/wordprocessingCanvas" xmlns:mc="http://schemas.openxmlformats.org/markup-compatibility/2006" xmlns:o="urn:schemas-microsoft-com:office:office" xmlns:r="http://schemas.openxmlformats.org/officeDocument/2006/relationships" xmlns:m="http://schemas.openxmlformats.org/officeDocument/2006/math" xmlns:v="urn:schemas-microsoft-com:vml" xmlns:wp14="http://schemas.microsoft.com/office/word/2010/wordprocessingDrawing" xmlns:wp="http://schemas.openxmlformats.org/drawingml/2006/wordprocessingDrawing" xmlns:w10="urn:schemas-microsoft-com:office:word" xmlns:w="http://schemas.openxmlformats.org/wordprocessingml/2006/main" xmlns:w14="http://schemas.microsoft.com/office/word/2010/wordml" xmlns:w15="http://schemas.microsoft.com/office/word/2012/wordml" xmlns:wpg="http://schemas.microsoft.com/office/word/2010/wordprocessingGroup" xmlns:wpi="http://schemas.microsoft.com/office/word/2010/wordprocessingInk" xmlns:wne="http://schemas.microsoft.com/office/word/2006/wordml" xmlns:wps="http://schemas.microsoft.com/office/word/2010/wordprocessingShape" mc:Ignorable="w14 w15 wp14">
   <w:abstractNum w:abstractNumId="0">
     <w:nsid w:val="FFFFFF89"/>
     <w:multiLevelType w:val="singleLevel"/>
@@ -12758,7 +12628,7 @@
 </file>
 
 <file path=word/styles.xml><?xml version="1.0" encoding="utf-8"?>
-<w:styles xmlns:r="http://schemas.openxmlformats.org/officeDocument/2006/relationships" xmlns:w="http://schemas.openxmlformats.org/wordprocessingml/2006/main">
+<w:styles xmlns:mc="http://schemas.openxmlformats.org/markup-compatibility/2006" xmlns:r="http://schemas.openxmlformats.org/officeDocument/2006/relationships" xmlns:w="http://schemas.openxmlformats.org/wordprocessingml/2006/main" xmlns:w14="http://schemas.microsoft.com/office/word/2010/wordml" xmlns:w15="http://schemas.microsoft.com/office/word/2012/wordml" mc:Ignorable="w14 w15">
   <w:docDefaults>
     <w:rPrDefault>
       <w:rPr>
@@ -12774,144 +12644,378 @@
       </w:pPr>
     </w:pPrDefault>
   </w:docDefaults>
-  <w:latentStyles w:defLockedState="0" w:defUIPriority="99" w:defSemiHidden="1" w:defUnhideWhenUsed="1" w:defQFormat="0" w:count="267">
-    <w:lsdException w:name="Normal" w:semiHidden="0" w:uiPriority="0" w:unhideWhenUsed="0" w:qFormat="1"/>
-    <w:lsdException w:name="heading 1" w:semiHidden="0" w:uiPriority="9" w:unhideWhenUsed="0" w:qFormat="1"/>
-    <w:lsdException w:name="heading 2" w:uiPriority="9" w:qFormat="1"/>
-    <w:lsdException w:name="heading 3" w:uiPriority="9" w:qFormat="1"/>
-    <w:lsdException w:name="heading 4" w:uiPriority="9" w:qFormat="1"/>
-    <w:lsdException w:name="heading 5" w:uiPriority="9" w:qFormat="1"/>
-    <w:lsdException w:name="heading 6" w:uiPriority="9" w:qFormat="1"/>
-    <w:lsdException w:name="heading 7" w:uiPriority="9" w:qFormat="1"/>
-    <w:lsdException w:name="heading 8" w:uiPriority="9" w:qFormat="1"/>
-    <w:lsdException w:name="heading 9" w:uiPriority="9" w:qFormat="1"/>
-    <w:lsdException w:name="toc 1" w:uiPriority="39"/>
-    <w:lsdException w:name="toc 2" w:uiPriority="39"/>
-    <w:lsdException w:name="toc 3" w:uiPriority="39"/>
-    <w:lsdException w:name="toc 4" w:uiPriority="39"/>
-    <w:lsdException w:name="toc 5" w:uiPriority="39"/>
-    <w:lsdException w:name="toc 6" w:uiPriority="39"/>
-    <w:lsdException w:name="toc 7" w:uiPriority="39"/>
-    <w:lsdException w:name="toc 8" w:uiPriority="39"/>
-    <w:lsdException w:name="toc 9" w:uiPriority="39"/>
-    <w:lsdException w:name="caption" w:uiPriority="35" w:qFormat="1"/>
-    <w:lsdException w:name="Title" w:semiHidden="0" w:uiPriority="10" w:unhideWhenUsed="0" w:qFormat="1"/>
-    <w:lsdException w:name="Default Paragraph Font" w:uiPriority="1"/>
-    <w:lsdException w:name="Subtitle" w:semiHidden="0" w:uiPriority="11" w:unhideWhenUsed="0" w:qFormat="1"/>
-    <w:lsdException w:name="Strong" w:semiHidden="0" w:uiPriority="22" w:unhideWhenUsed="0" w:qFormat="1"/>
-    <w:lsdException w:name="Emphasis" w:semiHidden="0" w:uiPriority="20" w:unhideWhenUsed="0" w:qFormat="1"/>
-    <w:lsdException w:name="Table Grid" w:semiHidden="0" w:uiPriority="59" w:unhideWhenUsed="0"/>
-    <w:lsdException w:name="Placeholder Text" w:unhideWhenUsed="0"/>
-    <w:lsdException w:name="No Spacing" w:semiHidden="0" w:uiPriority="1" w:unhideWhenUsed="0" w:qFormat="1"/>
-    <w:lsdException w:name="Light Shading" w:semiHidden="0" w:uiPriority="60" w:unhideWhenUsed="0"/>
-    <w:lsdException w:name="Light List" w:semiHidden="0" w:uiPriority="61" w:unhideWhenUsed="0"/>
-    <w:lsdException w:name="Light Grid" w:semiHidden="0" w:uiPriority="62" w:unhideWhenUsed="0"/>
-    <w:lsdException w:name="Medium Shading 1" w:semiHidden="0" w:uiPriority="63" w:unhideWhenUsed="0"/>
-    <w:lsdException w:name="Medium Shading 2" w:semiHidden="0" w:uiPriority="64" w:unhideWhenUsed="0"/>
-    <w:lsdException w:name="Medium List 1" w:semiHidden="0" w:uiPriority="65" w:unhideWhenUsed="0"/>
-    <w:lsdException w:name="Medium List 2" w:semiHidden="0" w:uiPriority="66" w:unhideWhenUsed="0"/>
-    <w:lsdException w:name="Medium Grid 1" w:semiHidden="0" w:uiPriority="67" w:unhideWhenUsed="0"/>
-    <w:lsdException w:name="Medium Grid 2" w:semiHidden="0" w:uiPriority="68" w:unhideWhenUsed="0"/>
-    <w:lsdException w:name="Medium Grid 3" w:semiHidden="0" w:uiPriority="69" w:unhideWhenUsed="0"/>
-    <w:lsdException w:name="Dark List" w:semiHidden="0" w:uiPriority="70" w:unhideWhenUsed="0"/>
-    <w:lsdException w:name="Colorful Shading" w:semiHidden="0" w:uiPriority="71" w:unhideWhenUsed="0"/>
-    <w:lsdException w:name="Colorful List" w:semiHidden="0" w:uiPriority="72" w:unhideWhenUsed="0"/>
-    <w:lsdException w:name="Colorful Grid" w:semiHidden="0" w:uiPriority="73" w:unhideWhenUsed="0"/>
-    <w:lsdException w:name="Light Shading Accent 1" w:semiHidden="0" w:uiPriority="60" w:unhideWhenUsed="0"/>
-    <w:lsdException w:name="Light List Accent 1" w:semiHidden="0" w:uiPriority="61" w:unhideWhenUsed="0"/>
-    <w:lsdException w:name="Light Grid Accent 1" w:semiHidden="0" w:uiPriority="62" w:unhideWhenUsed="0"/>
-    <w:lsdException w:name="Medium Shading 1 Accent 1" w:semiHidden="0" w:uiPriority="63" w:unhideWhenUsed="0"/>
-    <w:lsdException w:name="Medium Shading 2 Accent 1" w:semiHidden="0" w:uiPriority="64" w:unhideWhenUsed="0"/>
-    <w:lsdException w:name="Medium List 1 Accent 1" w:semiHidden="0" w:uiPriority="65" w:unhideWhenUsed="0"/>
-    <w:lsdException w:name="Revision" w:unhideWhenUsed="0"/>
-    <w:lsdException w:name="List Paragraph" w:semiHidden="0" w:uiPriority="34" w:unhideWhenUsed="0" w:qFormat="1"/>
-    <w:lsdException w:name="Quote" w:semiHidden="0" w:uiPriority="29" w:unhideWhenUsed="0" w:qFormat="1"/>
-    <w:lsdException w:name="Intense Quote" w:semiHidden="0" w:uiPriority="30" w:unhideWhenUsed="0" w:qFormat="1"/>
-    <w:lsdException w:name="Medium List 2 Accent 1" w:semiHidden="0" w:uiPriority="66" w:unhideWhenUsed="0"/>
-    <w:lsdException w:name="Medium Grid 1 Accent 1" w:semiHidden="0" w:uiPriority="67" w:unhideWhenUsed="0"/>
-    <w:lsdException w:name="Medium Grid 2 Accent 1" w:semiHidden="0" w:uiPriority="68" w:unhideWhenUsed="0"/>
-    <w:lsdException w:name="Medium Grid 3 Accent 1" w:semiHidden="0" w:uiPriority="69" w:unhideWhenUsed="0"/>
-    <w:lsdException w:name="Dark List Accent 1" w:semiHidden="0" w:uiPriority="70" w:unhideWhenUsed="0"/>
-    <w:lsdException w:name="Colorful Shading Accent 1" w:semiHidden="0" w:uiPriority="71" w:unhideWhenUsed="0"/>
-    <w:lsdException w:name="Colorful List Accent 1" w:semiHidden="0" w:uiPriority="72" w:unhideWhenUsed="0"/>
-    <w:lsdException w:name="Colorful Grid Accent 1" w:semiHidden="0" w:uiPriority="73" w:unhideWhenUsed="0"/>
-    <w:lsdException w:name="Light Shading Accent 2" w:semiHidden="0" w:uiPriority="60" w:unhideWhenUsed="0"/>
-    <w:lsdException w:name="Light List Accent 2" w:semiHidden="0" w:uiPriority="61" w:unhideWhenUsed="0"/>
-    <w:lsdException w:name="Light Grid Accent 2" w:semiHidden="0" w:uiPriority="62" w:unhideWhenUsed="0"/>
-    <w:lsdException w:name="Medium Shading 1 Accent 2" w:semiHidden="0" w:uiPriority="63" w:unhideWhenUsed="0"/>
-    <w:lsdException w:name="Medium Shading 2 Accent 2" w:semiHidden="0" w:uiPriority="64" w:unhideWhenUsed="0"/>
-    <w:lsdException w:name="Medium List 1 Accent 2" w:semiHidden="0" w:uiPriority="65" w:unhideWhenUsed="0"/>
-    <w:lsdException w:name="Medium List 2 Accent 2" w:semiHidden="0" w:uiPriority="66" w:unhideWhenUsed="0"/>
-    <w:lsdException w:name="Medium Grid 1 Accent 2" w:semiHidden="0" w:uiPriority="67" w:unhideWhenUsed="0"/>
-    <w:lsdException w:name="Medium Grid 2 Accent 2" w:semiHidden="0" w:uiPriority="68" w:unhideWhenUsed="0"/>
-    <w:lsdException w:name="Medium Grid 3 Accent 2" w:semiHidden="0" w:uiPriority="69" w:unhideWhenUsed="0"/>
-    <w:lsdException w:name="Dark List Accent 2" w:semiHidden="0" w:uiPriority="70" w:unhideWhenUsed="0"/>
-    <w:lsdException w:name="Colorful Shading Accent 2" w:semiHidden="0" w:uiPriority="71" w:unhideWhenUsed="0"/>
-    <w:lsdException w:name="Colorful List Accent 2" w:semiHidden="0" w:uiPriority="72" w:unhideWhenUsed="0"/>
-    <w:lsdException w:name="Colorful Grid Accent 2" w:semiHidden="0" w:uiPriority="73" w:unhideWhenUsed="0"/>
-    <w:lsdException w:name="Light Shading Accent 3" w:semiHidden="0" w:uiPriority="60" w:unhideWhenUsed="0"/>
-    <w:lsdException w:name="Light List Accent 3" w:semiHidden="0" w:uiPriority="61" w:unhideWhenUsed="0"/>
-    <w:lsdException w:name="Light Grid Accent 3" w:semiHidden="0" w:uiPriority="62" w:unhideWhenUsed="0"/>
-    <w:lsdException w:name="Medium Shading 1 Accent 3" w:semiHidden="0" w:uiPriority="63" w:unhideWhenUsed="0"/>
-    <w:lsdException w:name="Medium Shading 2 Accent 3" w:semiHidden="0" w:uiPriority="64" w:unhideWhenUsed="0"/>
-    <w:lsdException w:name="Medium List 1 Accent 3" w:semiHidden="0" w:uiPriority="65" w:unhideWhenUsed="0"/>
-    <w:lsdException w:name="Medium List 2 Accent 3" w:semiHidden="0" w:uiPriority="66" w:unhideWhenUsed="0"/>
-    <w:lsdException w:name="Medium Grid 1 Accent 3" w:semiHidden="0" w:uiPriority="67" w:unhideWhenUsed="0"/>
-    <w:lsdException w:name="Medium Grid 2 Accent 3" w:semiHidden="0" w:uiPriority="68" w:unhideWhenUsed="0"/>
-    <w:lsdException w:name="Medium Grid 3 Accent 3" w:semiHidden="0" w:uiPriority="69" w:unhideWhenUsed="0"/>
-    <w:lsdException w:name="Dark List Accent 3" w:semiHidden="0" w:uiPriority="70" w:unhideWhenUsed="0"/>
-    <w:lsdException w:name="Colorful Shading Accent 3" w:semiHidden="0" w:uiPriority="71" w:unhideWhenUsed="0"/>
-    <w:lsdException w:name="Colorful List Accent 3" w:semiHidden="0" w:uiPriority="72" w:unhideWhenUsed="0"/>
-    <w:lsdException w:name="Colorful Grid Accent 3" w:semiHidden="0" w:uiPriority="73" w:unhideWhenUsed="0"/>
-    <w:lsdException w:name="Light Shading Accent 4" w:semiHidden="0" w:uiPriority="60" w:unhideWhenUsed="0"/>
-    <w:lsdException w:name="Light List Accent 4" w:semiHidden="0" w:uiPriority="61" w:unhideWhenUsed="0"/>
-    <w:lsdException w:name="Light Grid Accent 4" w:semiHidden="0" w:uiPriority="62" w:unhideWhenUsed="0"/>
-    <w:lsdException w:name="Medium Shading 1 Accent 4" w:semiHidden="0" w:uiPriority="63" w:unhideWhenUsed="0"/>
-    <w:lsdException w:name="Medium Shading 2 Accent 4" w:semiHidden="0" w:uiPriority="64" w:unhideWhenUsed="0"/>
-    <w:lsdException w:name="Medium List 1 Accent 4" w:semiHidden="0" w:uiPriority="65" w:unhideWhenUsed="0"/>
-    <w:lsdException w:name="Medium List 2 Accent 4" w:semiHidden="0" w:uiPriority="66" w:unhideWhenUsed="0"/>
-    <w:lsdException w:name="Medium Grid 1 Accent 4" w:semiHidden="0" w:uiPriority="67" w:unhideWhenUsed="0"/>
-    <w:lsdException w:name="Medium Grid 2 Accent 4" w:semiHidden="0" w:uiPriority="68" w:unhideWhenUsed="0"/>
-    <w:lsdException w:name="Medium Grid 3 Accent 4" w:semiHidden="0" w:uiPriority="69" w:unhideWhenUsed="0"/>
-    <w:lsdException w:name="Dark List Accent 4" w:semiHidden="0" w:uiPriority="70" w:unhideWhenUsed="0"/>
-    <w:lsdException w:name="Colorful Shading Accent 4" w:semiHidden="0" w:uiPriority="71" w:unhideWhenUsed="0"/>
-    <w:lsdException w:name="Colorful List Accent 4" w:semiHidden="0" w:uiPriority="72" w:unhideWhenUsed="0"/>
-    <w:lsdException w:name="Colorful Grid Accent 4" w:semiHidden="0" w:uiPriority="73" w:unhideWhenUsed="0"/>
-    <w:lsdException w:name="Light Shading Accent 5" w:semiHidden="0" w:uiPriority="60" w:unhideWhenUsed="0"/>
-    <w:lsdException w:name="Light List Accent 5" w:semiHidden="0" w:uiPriority="61" w:unhideWhenUsed="0"/>
-    <w:lsdException w:name="Light Grid Accent 5" w:semiHidden="0" w:uiPriority="62" w:unhideWhenUsed="0"/>
-    <w:lsdException w:name="Medium Shading 1 Accent 5" w:semiHidden="0" w:uiPriority="63" w:unhideWhenUsed="0"/>
-    <w:lsdException w:name="Medium Shading 2 Accent 5" w:semiHidden="0" w:uiPriority="64" w:unhideWhenUsed="0"/>
-    <w:lsdException w:name="Medium List 1 Accent 5" w:semiHidden="0" w:uiPriority="65" w:unhideWhenUsed="0"/>
-    <w:lsdException w:name="Medium List 2 Accent 5" w:semiHidden="0" w:uiPriority="66" w:unhideWhenUsed="0"/>
-    <w:lsdException w:name="Medium Grid 1 Accent 5" w:semiHidden="0" w:uiPriority="67" w:unhideWhenUsed="0"/>
-    <w:lsdException w:name="Medium Grid 2 Accent 5" w:semiHidden="0" w:uiPriority="68" w:unhideWhenUsed="0"/>
-    <w:lsdException w:name="Medium Grid 3 Accent 5" w:semiHidden="0" w:uiPriority="69" w:unhideWhenUsed="0"/>
-    <w:lsdException w:name="Dark List Accent 5" w:semiHidden="0" w:uiPriority="70" w:unhideWhenUsed="0"/>
-    <w:lsdException w:name="Colorful Shading Accent 5" w:semiHidden="0" w:uiPriority="71" w:unhideWhenUsed="0"/>
-    <w:lsdException w:name="Colorful List Accent 5" w:semiHidden="0" w:uiPriority="72" w:unhideWhenUsed="0"/>
-    <w:lsdException w:name="Colorful Grid Accent 5" w:semiHidden="0" w:uiPriority="73" w:unhideWhenUsed="0"/>
-    <w:lsdException w:name="Light Shading Accent 6" w:semiHidden="0" w:uiPriority="60" w:unhideWhenUsed="0"/>
-    <w:lsdException w:name="Light List Accent 6" w:semiHidden="0" w:uiPriority="61" w:unhideWhenUsed="0"/>
-    <w:lsdException w:name="Light Grid Accent 6" w:semiHidden="0" w:uiPriority="62" w:unhideWhenUsed="0"/>
-    <w:lsdException w:name="Medium Shading 1 Accent 6" w:semiHidden="0" w:uiPriority="63" w:unhideWhenUsed="0"/>
-    <w:lsdException w:name="Medium Shading 2 Accent 6" w:semiHidden="0" w:uiPriority="64" w:unhideWhenUsed="0"/>
-    <w:lsdException w:name="Medium List 1 Accent 6" w:semiHidden="0" w:uiPriority="65" w:unhideWhenUsed="0"/>
-    <w:lsdException w:name="Medium List 2 Accent 6" w:semiHidden="0" w:uiPriority="66" w:unhideWhenUsed="0"/>
-    <w:lsdException w:name="Medium Grid 1 Accent 6" w:semiHidden="0" w:uiPriority="67" w:unhideWhenUsed="0"/>
-    <w:lsdException w:name="Medium Grid 2 Accent 6" w:semiHidden="0" w:uiPriority="68" w:unhideWhenUsed="0"/>
-    <w:lsdException w:name="Medium Grid 3 Accent 6" w:semiHidden="0" w:uiPriority="69" w:unhideWhenUsed="0"/>
-    <w:lsdException w:name="Dark List Accent 6" w:semiHidden="0" w:uiPriority="70" w:unhideWhenUsed="0"/>
-    <w:lsdException w:name="Colorful Shading Accent 6" w:semiHidden="0" w:uiPriority="71" w:unhideWhenUsed="0"/>
-    <w:lsdException w:name="Colorful List Accent 6" w:semiHidden="0" w:uiPriority="72" w:unhideWhenUsed="0"/>
-    <w:lsdException w:name="Colorful Grid Accent 6" w:semiHidden="0" w:uiPriority="73" w:unhideWhenUsed="0"/>
-    <w:lsdException w:name="Subtle Emphasis" w:semiHidden="0" w:uiPriority="19" w:unhideWhenUsed="0" w:qFormat="1"/>
-    <w:lsdException w:name="Intense Emphasis" w:semiHidden="0" w:uiPriority="21" w:unhideWhenUsed="0" w:qFormat="1"/>
-    <w:lsdException w:name="Subtle Reference" w:semiHidden="0" w:uiPriority="31" w:unhideWhenUsed="0" w:qFormat="1"/>
-    <w:lsdException w:name="Intense Reference" w:semiHidden="0" w:uiPriority="32" w:unhideWhenUsed="0" w:qFormat="1"/>
-    <w:lsdException w:name="Book Title" w:semiHidden="0" w:uiPriority="33" w:unhideWhenUsed="0" w:qFormat="1"/>
-    <w:lsdException w:name="Bibliography" w:uiPriority="37"/>
-    <w:lsdException w:name="TOC Heading" w:uiPriority="39" w:qFormat="1"/>
+  <w:latentStyles w:defLockedState="0" w:defUIPriority="99" w:defSemiHidden="0" w:defUnhideWhenUsed="0" w:defQFormat="0" w:count="371">
+    <w:lsdException w:name="Normal" w:uiPriority="0" w:qFormat="1"/>
+    <w:lsdException w:name="heading 1" w:uiPriority="9" w:qFormat="1"/>
+    <w:lsdException w:name="heading 2" w:semiHidden="1" w:uiPriority="9" w:unhideWhenUsed="1" w:qFormat="1"/>
+    <w:lsdException w:name="heading 3" w:semiHidden="1" w:uiPriority="9" w:unhideWhenUsed="1" w:qFormat="1"/>
+    <w:lsdException w:name="heading 4" w:semiHidden="1" w:uiPriority="9" w:unhideWhenUsed="1" w:qFormat="1"/>
+    <w:lsdException w:name="heading 5" w:semiHidden="1" w:uiPriority="9" w:unhideWhenUsed="1" w:qFormat="1"/>
+    <w:lsdException w:name="heading 6" w:semiHidden="1" w:uiPriority="9" w:unhideWhenUsed="1" w:qFormat="1"/>
+    <w:lsdException w:name="heading 7" w:semiHidden="1" w:uiPriority="9" w:unhideWhenUsed="1" w:qFormat="1"/>
+    <w:lsdException w:name="heading 8" w:semiHidden="1" w:uiPriority="9" w:unhideWhenUsed="1" w:qFormat="1"/>
+    <w:lsdException w:name="heading 9" w:semiHidden="1" w:uiPriority="9" w:unhideWhenUsed="1" w:qFormat="1"/>
+    <w:lsdException w:name="index 1" w:semiHidden="1" w:unhideWhenUsed="1"/>
+    <w:lsdException w:name="index 2" w:semiHidden="1" w:unhideWhenUsed="1"/>
+    <w:lsdException w:name="index 3" w:semiHidden="1" w:unhideWhenUsed="1"/>
+    <w:lsdException w:name="index 4" w:semiHidden="1" w:unhideWhenUsed="1"/>
+    <w:lsdException w:name="index 5" w:semiHidden="1" w:unhideWhenUsed="1"/>
+    <w:lsdException w:name="index 6" w:semiHidden="1" w:unhideWhenUsed="1"/>
+    <w:lsdException w:name="index 7" w:semiHidden="1" w:unhideWhenUsed="1"/>
+    <w:lsdException w:name="index 8" w:semiHidden="1" w:unhideWhenUsed="1"/>
+    <w:lsdException w:name="index 9" w:semiHidden="1" w:unhideWhenUsed="1"/>
+    <w:lsdException w:name="toc 1" w:semiHidden="1" w:uiPriority="39" w:unhideWhenUsed="1"/>
+    <w:lsdException w:name="toc 2" w:semiHidden="1" w:uiPriority="39" w:unhideWhenUsed="1"/>
+    <w:lsdException w:name="toc 3" w:semiHidden="1" w:uiPriority="39" w:unhideWhenUsed="1"/>
+    <w:lsdException w:name="toc 4" w:semiHidden="1" w:uiPriority="39" w:unhideWhenUsed="1"/>
+    <w:lsdException w:name="toc 5" w:semiHidden="1" w:uiPriority="39" w:unhideWhenUsed="1"/>
+    <w:lsdException w:name="toc 6" w:semiHidden="1" w:uiPriority="39" w:unhideWhenUsed="1"/>
+    <w:lsdException w:name="toc 7" w:semiHidden="1" w:uiPriority="39" w:unhideWhenUsed="1"/>
+    <w:lsdException w:name="toc 8" w:semiHidden="1" w:uiPriority="39" w:unhideWhenUsed="1"/>
+    <w:lsdException w:name="toc 9" w:semiHidden="1" w:uiPriority="39" w:unhideWhenUsed="1"/>
+    <w:lsdException w:name="Normal Indent" w:semiHidden="1" w:unhideWhenUsed="1"/>
+    <w:lsdException w:name="footnote text" w:semiHidden="1" w:unhideWhenUsed="1"/>
+    <w:lsdException w:name="annotation text" w:semiHidden="1" w:unhideWhenUsed="1"/>
+    <w:lsdException w:name="header" w:semiHidden="1" w:unhideWhenUsed="1"/>
+    <w:lsdException w:name="footer" w:semiHidden="1" w:unhideWhenUsed="1"/>
+    <w:lsdException w:name="index heading" w:semiHidden="1" w:unhideWhenUsed="1"/>
+    <w:lsdException w:name="caption" w:semiHidden="1" w:uiPriority="35" w:unhideWhenUsed="1" w:qFormat="1"/>
+    <w:lsdException w:name="table of figures" w:semiHidden="1" w:unhideWhenUsed="1"/>
+    <w:lsdException w:name="envelope address" w:semiHidden="1" w:unhideWhenUsed="1"/>
+    <w:lsdException w:name="envelope return" w:semiHidden="1" w:unhideWhenUsed="1"/>
+    <w:lsdException w:name="footnote reference" w:semiHidden="1" w:unhideWhenUsed="1"/>
+    <w:lsdException w:name="annotation reference" w:semiHidden="1" w:unhideWhenUsed="1"/>
+    <w:lsdException w:name="line number" w:semiHidden="1" w:unhideWhenUsed="1"/>
+    <w:lsdException w:name="page number" w:semiHidden="1" w:unhideWhenUsed="1"/>
+    <w:lsdException w:name="endnote reference" w:semiHidden="1" w:unhideWhenUsed="1"/>
+    <w:lsdException w:name="endnote text" w:semiHidden="1" w:unhideWhenUsed="1"/>
+    <w:lsdException w:name="table of authorities" w:semiHidden="1" w:unhideWhenUsed="1"/>
+    <w:lsdException w:name="macro" w:semiHidden="1" w:unhideWhenUsed="1"/>
+    <w:lsdException w:name="toa heading" w:semiHidden="1" w:unhideWhenUsed="1"/>
+    <w:lsdException w:name="List" w:semiHidden="1" w:unhideWhenUsed="1"/>
+    <w:lsdException w:name="List Bullet" w:semiHidden="1" w:unhideWhenUsed="1"/>
+    <w:lsdException w:name="List Number" w:semiHidden="1" w:unhideWhenUsed="1"/>
+    <w:lsdException w:name="List 2" w:semiHidden="1" w:unhideWhenUsed="1"/>
+    <w:lsdException w:name="List 3" w:semiHidden="1" w:unhideWhenUsed="1"/>
+    <w:lsdException w:name="List 4" w:semiHidden="1" w:unhideWhenUsed="1"/>
+    <w:lsdException w:name="List 5" w:semiHidden="1" w:unhideWhenUsed="1"/>
+    <w:lsdException w:name="List Bullet 2" w:semiHidden="1" w:unhideWhenUsed="1"/>
+    <w:lsdException w:name="List Bullet 3" w:semiHidden="1" w:unhideWhenUsed="1"/>
+    <w:lsdException w:name="List Bullet 4" w:semiHidden="1" w:unhideWhenUsed="1"/>
+    <w:lsdException w:name="List Bullet 5" w:semiHidden="1" w:unhideWhenUsed="1"/>
+    <w:lsdException w:name="List Number 2" w:semiHidden="1" w:unhideWhenUsed="1"/>
+    <w:lsdException w:name="List Number 3" w:semiHidden="1" w:unhideWhenUsed="1"/>
+    <w:lsdException w:name="List Number 4" w:semiHidden="1" w:unhideWhenUsed="1"/>
+    <w:lsdException w:name="List Number 5" w:semiHidden="1" w:unhideWhenUsed="1"/>
+    <w:lsdException w:name="Title" w:uiPriority="10" w:qFormat="1"/>
+    <w:lsdException w:name="Closing" w:semiHidden="1" w:unhideWhenUsed="1"/>
+    <w:lsdException w:name="Signature" w:semiHidden="1" w:unhideWhenUsed="1"/>
+    <w:lsdException w:name="Default Paragraph Font" w:semiHidden="1" w:uiPriority="1" w:unhideWhenUsed="1"/>
+    <w:lsdException w:name="Body Text" w:semiHidden="1" w:unhideWhenUsed="1"/>
+    <w:lsdException w:name="Body Text Indent" w:semiHidden="1" w:unhideWhenUsed="1"/>
+    <w:lsdException w:name="List Continue" w:semiHidden="1" w:unhideWhenUsed="1"/>
+    <w:lsdException w:name="List Continue 2" w:semiHidden="1" w:unhideWhenUsed="1"/>
+    <w:lsdException w:name="List Continue 3" w:semiHidden="1" w:unhideWhenUsed="1"/>
+    <w:lsdException w:name="List Continue 4" w:semiHidden="1" w:unhideWhenUsed="1"/>
+    <w:lsdException w:name="List Continue 5" w:semiHidden="1" w:unhideWhenUsed="1"/>
+    <w:lsdException w:name="Message Header" w:semiHidden="1" w:unhideWhenUsed="1"/>
+    <w:lsdException w:name="Subtitle" w:uiPriority="11" w:qFormat="1"/>
+    <w:lsdException w:name="Salutation" w:semiHidden="1" w:unhideWhenUsed="1"/>
+    <w:lsdException w:name="Date" w:semiHidden="1" w:unhideWhenUsed="1"/>
+    <w:lsdException w:name="Body Text First Indent" w:semiHidden="1" w:unhideWhenUsed="1"/>
+    <w:lsdException w:name="Body Text First Indent 2" w:semiHidden="1" w:unhideWhenUsed="1"/>
+    <w:lsdException w:name="Note Heading" w:semiHidden="1" w:unhideWhenUsed="1"/>
+    <w:lsdException w:name="Body Text 2" w:semiHidden="1" w:unhideWhenUsed="1"/>
+    <w:lsdException w:name="Body Text 3" w:semiHidden="1" w:unhideWhenUsed="1"/>
+    <w:lsdException w:name="Body Text Indent 2" w:semiHidden="1" w:unhideWhenUsed="1"/>
+    <w:lsdException w:name="Body Text Indent 3" w:semiHidden="1" w:unhideWhenUsed="1"/>
+    <w:lsdException w:name="Block Text" w:semiHidden="1" w:unhideWhenUsed="1"/>
+    <w:lsdException w:name="Hyperlink" w:semiHidden="1" w:unhideWhenUsed="1"/>
+    <w:lsdException w:name="FollowedHyperlink" w:semiHidden="1" w:unhideWhenUsed="1"/>
+    <w:lsdException w:name="Strong" w:uiPriority="22" w:qFormat="1"/>
+    <w:lsdException w:name="Emphasis" w:uiPriority="20" w:qFormat="1"/>
+    <w:lsdException w:name="Document Map" w:semiHidden="1" w:unhideWhenUsed="1"/>
+    <w:lsdException w:name="Plain Text" w:semiHidden="1" w:unhideWhenUsed="1"/>
+    <w:lsdException w:name="E-mail Signature" w:semiHidden="1" w:unhideWhenUsed="1"/>
+    <w:lsdException w:name="HTML Top of Form" w:semiHidden="1" w:unhideWhenUsed="1"/>
+    <w:lsdException w:name="HTML Bottom of Form" w:semiHidden="1" w:unhideWhenUsed="1"/>
+    <w:lsdException w:name="Normal (Web)" w:semiHidden="1" w:unhideWhenUsed="1"/>
+    <w:lsdException w:name="HTML Acronym" w:semiHidden="1" w:unhideWhenUsed="1"/>
+    <w:lsdException w:name="HTML Address" w:semiHidden="1" w:unhideWhenUsed="1"/>
+    <w:lsdException w:name="HTML Cite" w:semiHidden="1" w:unhideWhenUsed="1"/>
+    <w:lsdException w:name="HTML Code" w:semiHidden="1" w:unhideWhenUsed="1"/>
+    <w:lsdException w:name="HTML Definition" w:semiHidden="1" w:unhideWhenUsed="1"/>
+    <w:lsdException w:name="HTML Keyboard" w:semiHidden="1" w:unhideWhenUsed="1"/>
+    <w:lsdException w:name="HTML Preformatted" w:semiHidden="1" w:unhideWhenUsed="1"/>
+    <w:lsdException w:name="HTML Sample" w:semiHidden="1" w:unhideWhenUsed="1"/>
+    <w:lsdException w:name="HTML Typewriter" w:semiHidden="1" w:unhideWhenUsed="1"/>
+    <w:lsdException w:name="HTML Variable" w:semiHidden="1" w:unhideWhenUsed="1"/>
+    <w:lsdException w:name="Normal Table" w:semiHidden="1" w:unhideWhenUsed="1"/>
+    <w:lsdException w:name="annotation subject" w:semiHidden="1" w:unhideWhenUsed="1"/>
+    <w:lsdException w:name="No List" w:semiHidden="1" w:unhideWhenUsed="1"/>
+    <w:lsdException w:name="Outline List 1" w:semiHidden="1" w:unhideWhenUsed="1"/>
+    <w:lsdException w:name="Outline List 2" w:semiHidden="1" w:unhideWhenUsed="1"/>
+    <w:lsdException w:name="Outline List 3" w:semiHidden="1" w:unhideWhenUsed="1"/>
+    <w:lsdException w:name="Table Simple 1" w:semiHidden="1" w:unhideWhenUsed="1"/>
+    <w:lsdException w:name="Table Simple 2" w:semiHidden="1" w:unhideWhenUsed="1"/>
+    <w:lsdException w:name="Table Simple 3" w:semiHidden="1" w:unhideWhenUsed="1"/>
+    <w:lsdException w:name="Table Classic 1" w:semiHidden="1" w:unhideWhenUsed="1"/>
+    <w:lsdException w:name="Table Classic 2" w:semiHidden="1" w:unhideWhenUsed="1"/>
+    <w:lsdException w:name="Table Classic 3" w:semiHidden="1" w:unhideWhenUsed="1"/>
+    <w:lsdException w:name="Table Classic 4" w:semiHidden="1" w:unhideWhenUsed="1"/>
+    <w:lsdException w:name="Table Colorful 1" w:semiHidden="1" w:unhideWhenUsed="1"/>
+    <w:lsdException w:name="Table Colorful 2" w:semiHidden="1" w:unhideWhenUsed="1"/>
+    <w:lsdException w:name="Table Colorful 3" w:semiHidden="1" w:unhideWhenUsed="1"/>
+    <w:lsdException w:name="Table Columns 1" w:semiHidden="1" w:unhideWhenUsed="1"/>
+    <w:lsdException w:name="Table Columns 2" w:semiHidden="1" w:unhideWhenUsed="1"/>
+    <w:lsdException w:name="Table Columns 3" w:semiHidden="1" w:unhideWhenUsed="1"/>
+    <w:lsdException w:name="Table Columns 4" w:semiHidden="1" w:unhideWhenUsed="1"/>
+    <w:lsdException w:name="Table Columns 5" w:semiHidden="1" w:unhideWhenUsed="1"/>
+    <w:lsdException w:name="Table Grid 1" w:semiHidden="1" w:unhideWhenUsed="1"/>
+    <w:lsdException w:name="Table Grid 2" w:semiHidden="1" w:unhideWhenUsed="1"/>
+    <w:lsdException w:name="Table Grid 3" w:semiHidden="1" w:unhideWhenUsed="1"/>
+    <w:lsdException w:name="Table Grid 4" w:semiHidden="1" w:unhideWhenUsed="1"/>
+    <w:lsdException w:name="Table Grid 5" w:semiHidden="1" w:unhideWhenUsed="1"/>
+    <w:lsdException w:name="Table Grid 6" w:semiHidden="1" w:unhideWhenUsed="1"/>
+    <w:lsdException w:name="Table Grid 7" w:semiHidden="1" w:unhideWhenUsed="1"/>
+    <w:lsdException w:name="Table Grid 8" w:semiHidden="1" w:unhideWhenUsed="1"/>
+    <w:lsdException w:name="Table List 1" w:semiHidden="1" w:unhideWhenUsed="1"/>
+    <w:lsdException w:name="Table List 2" w:semiHidden="1" w:unhideWhenUsed="1"/>
+    <w:lsdException w:name="Table List 3" w:semiHidden="1" w:unhideWhenUsed="1"/>
+    <w:lsdException w:name="Table List 4" w:semiHidden="1" w:unhideWhenUsed="1"/>
+    <w:lsdException w:name="Table List 5" w:semiHidden="1" w:unhideWhenUsed="1"/>
+    <w:lsdException w:name="Table List 6" w:semiHidden="1" w:unhideWhenUsed="1"/>
+    <w:lsdException w:name="Table List 7" w:semiHidden="1" w:unhideWhenUsed="1"/>
+    <w:lsdException w:name="Table List 8" w:semiHidden="1" w:unhideWhenUsed="1"/>
+    <w:lsdException w:name="Table 3D effects 1" w:semiHidden="1" w:unhideWhenUsed="1"/>
+    <w:lsdException w:name="Table 3D effects 2" w:semiHidden="1" w:unhideWhenUsed="1"/>
+    <w:lsdException w:name="Table 3D effects 3" w:semiHidden="1" w:unhideWhenUsed="1"/>
+    <w:lsdException w:name="Table Contemporary" w:semiHidden="1" w:unhideWhenUsed="1"/>
+    <w:lsdException w:name="Table Elegant" w:semiHidden="1" w:unhideWhenUsed="1"/>
+    <w:lsdException w:name="Table Professional" w:semiHidden="1" w:unhideWhenUsed="1"/>
+    <w:lsdException w:name="Table Subtle 1" w:semiHidden="1" w:unhideWhenUsed="1"/>
+    <w:lsdException w:name="Table Subtle 2" w:semiHidden="1" w:unhideWhenUsed="1"/>
+    <w:lsdException w:name="Table Web 1" w:semiHidden="1" w:unhideWhenUsed="1"/>
+    <w:lsdException w:name="Table Web 2" w:semiHidden="1" w:unhideWhenUsed="1"/>
+    <w:lsdException w:name="Table Web 3" w:semiHidden="1" w:unhideWhenUsed="1"/>
+    <w:lsdException w:name="Balloon Text" w:semiHidden="1" w:unhideWhenUsed="1"/>
+    <w:lsdException w:name="Table Grid" w:uiPriority="59"/>
+    <w:lsdException w:name="Table Theme" w:semiHidden="1" w:unhideWhenUsed="1"/>
+    <w:lsdException w:name="Placeholder Text" w:semiHidden="1"/>
+    <w:lsdException w:name="No Spacing" w:uiPriority="1" w:qFormat="1"/>
+    <w:lsdException w:name="Light Shading" w:uiPriority="60"/>
+    <w:lsdException w:name="Light List" w:uiPriority="61"/>
+    <w:lsdException w:name="Light Grid" w:uiPriority="62"/>
+    <w:lsdException w:name="Medium Shading 1" w:uiPriority="63"/>
+    <w:lsdException w:name="Medium Shading 2" w:uiPriority="64"/>
+    <w:lsdException w:name="Medium List 1" w:uiPriority="65"/>
+    <w:lsdException w:name="Medium List 2" w:uiPriority="66"/>
+    <w:lsdException w:name="Medium Grid 1" w:uiPriority="67"/>
+    <w:lsdException w:name="Medium Grid 2" w:uiPriority="68"/>
+    <w:lsdException w:name="Medium Grid 3" w:uiPriority="69"/>
+    <w:lsdException w:name="Dark List" w:uiPriority="70"/>
+    <w:lsdException w:name="Colorful Shading" w:uiPriority="71"/>
+    <w:lsdException w:name="Colorful List" w:uiPriority="72"/>
+    <w:lsdException w:name="Colorful Grid" w:uiPriority="73"/>
+    <w:lsdException w:name="Light Shading Accent 1" w:uiPriority="60"/>
+    <w:lsdException w:name="Light List Accent 1" w:uiPriority="61"/>
+    <w:lsdException w:name="Light Grid Accent 1" w:uiPriority="62"/>
+    <w:lsdException w:name="Medium Shading 1 Accent 1" w:uiPriority="63"/>
+    <w:lsdException w:name="Medium Shading 2 Accent 1" w:uiPriority="64"/>
+    <w:lsdException w:name="Medium List 1 Accent 1" w:uiPriority="65"/>
+    <w:lsdException w:name="Revision" w:semiHidden="1"/>
+    <w:lsdException w:name="List Paragraph" w:uiPriority="34" w:qFormat="1"/>
+    <w:lsdException w:name="Quote" w:uiPriority="29" w:qFormat="1"/>
+    <w:lsdException w:name="Intense Quote" w:uiPriority="30" w:qFormat="1"/>
+    <w:lsdException w:name="Medium List 2 Accent 1" w:uiPriority="66"/>
+    <w:lsdException w:name="Medium Grid 1 Accent 1" w:uiPriority="67"/>
+    <w:lsdException w:name="Medium Grid 2 Accent 1" w:uiPriority="68"/>
+    <w:lsdException w:name="Medium Grid 3 Accent 1" w:uiPriority="69"/>
+    <w:lsdException w:name="Dark List Accent 1" w:uiPriority="70"/>
+    <w:lsdException w:name="Colorful Shading Accent 1" w:uiPriority="71"/>
+    <w:lsdException w:name="Colorful List Accent 1" w:uiPriority="72"/>
+    <w:lsdException w:name="Colorful Grid Accent 1" w:uiPriority="73"/>
+    <w:lsdException w:name="Light Shading Accent 2" w:uiPriority="60"/>
+    <w:lsdException w:name="Light List Accent 2" w:uiPriority="61"/>
+    <w:lsdException w:name="Light Grid Accent 2" w:uiPriority="62"/>
+    <w:lsdException w:name="Medium Shading 1 Accent 2" w:uiPriority="63"/>
+    <w:lsdException w:name="Medium Shading 2 Accent 2" w:uiPriority="64"/>
+    <w:lsdException w:name="Medium List 1 Accent 2" w:uiPriority="65"/>
+    <w:lsdException w:name="Medium List 2 Accent 2" w:uiPriority="66"/>
+    <w:lsdException w:name="Medium Grid 1 Accent 2" w:uiPriority="67"/>
+    <w:lsdException w:name="Medium Grid 2 Accent 2" w:uiPriority="68"/>
+    <w:lsdException w:name="Medium Grid 3 Accent 2" w:uiPriority="69"/>
+    <w:lsdException w:name="Dark List Accent 2" w:uiPriority="70"/>
+    <w:lsdException w:name="Colorful Shading Accent 2" w:uiPriority="71"/>
+    <w:lsdException w:name="Colorful List Accent 2" w:uiPriority="72"/>
+    <w:lsdException w:name="Colorful Grid Accent 2" w:uiPriority="73"/>
+    <w:lsdException w:name="Light Shading Accent 3" w:uiPriority="60"/>
+    <w:lsdException w:name="Light List Accent 3" w:uiPriority="61"/>
+    <w:lsdException w:name="Light Grid Accent 3" w:uiPriority="62"/>
+    <w:lsdException w:name="Medium Shading 1 Accent 3" w:uiPriority="63"/>
+    <w:lsdException w:name="Medium Shading 2 Accent 3" w:uiPriority="64"/>
+    <w:lsdException w:name="Medium List 1 Accent 3" w:uiPriority="65"/>
+    <w:lsdException w:name="Medium List 2 Accent 3" w:uiPriority="66"/>
+    <w:lsdException w:name="Medium Grid 1 Accent 3" w:uiPriority="67"/>
+    <w:lsdException w:name="Medium Grid 2 Accent 3" w:uiPriority="68"/>
+    <w:lsdException w:name="Medium Grid 3 Accent 3" w:uiPriority="69"/>
+    <w:lsdException w:name="Dark List Accent 3" w:uiPriority="70"/>
+    <w:lsdException w:name="Colorful Shading Accent 3" w:uiPriority="71"/>
+    <w:lsdException w:name="Colorful List Accent 3" w:uiPriority="72"/>
+    <w:lsdException w:name="Colorful Grid Accent 3" w:uiPriority="73"/>
+    <w:lsdException w:name="Light Shading Accent 4" w:uiPriority="60"/>
+    <w:lsdException w:name="Light List Accent 4" w:uiPriority="61"/>
+    <w:lsdException w:name="Light Grid Accent 4" w:uiPriority="62"/>
+    <w:lsdException w:name="Medium Shading 1 Accent 4" w:uiPriority="63"/>
+    <w:lsdException w:name="Medium Shading 2 Accent 4" w:uiPriority="64"/>
+    <w:lsdException w:name="Medium List 1 Accent 4" w:uiPriority="65"/>
+    <w:lsdException w:name="Medium List 2 Accent 4" w:uiPriority="66"/>
+    <w:lsdException w:name="Medium Grid 1 Accent 4" w:uiPriority="67"/>
+    <w:lsdException w:name="Medium Grid 2 Accent 4" w:uiPriority="68"/>
+    <w:lsdException w:name="Medium Grid 3 Accent 4" w:uiPriority="69"/>
+    <w:lsdException w:name="Dark List Accent 4" w:uiPriority="70"/>
+    <w:lsdException w:name="Colorful Shading Accent 4" w:uiPriority="71"/>
+    <w:lsdException w:name="Colorful List Accent 4" w:uiPriority="72"/>
+    <w:lsdException w:name="Colorful Grid Accent 4" w:uiPriority="73"/>
+    <w:lsdException w:name="Light Shading Accent 5" w:uiPriority="60"/>
+    <w:lsdException w:name="Light List Accent 5" w:uiPriority="61"/>
+    <w:lsdException w:name="Light Grid Accent 5" w:uiPriority="62"/>
+    <w:lsdException w:name="Medium Shading 1 Accent 5" w:uiPriority="63"/>
+    <w:lsdException w:name="Medium Shading 2 Accent 5" w:uiPriority="64"/>
+    <w:lsdException w:name="Medium List 1 Accent 5" w:uiPriority="65"/>
+    <w:lsdException w:name="Medium List 2 Accent 5" w:uiPriority="66"/>
+    <w:lsdException w:name="Medium Grid 1 Accent 5" w:uiPriority="67"/>
+    <w:lsdException w:name="Medium Grid 2 Accent 5" w:uiPriority="68"/>
+    <w:lsdException w:name="Medium Grid 3 Accent 5" w:uiPriority="69"/>
+    <w:lsdException w:name="Dark List Accent 5" w:uiPriority="70"/>
+    <w:lsdException w:name="Colorful Shading Accent 5" w:uiPriority="71"/>
+    <w:lsdException w:name="Colorful List Accent 5" w:uiPriority="72"/>
+    <w:lsdException w:name="Colorful Grid Accent 5" w:uiPriority="73"/>
+    <w:lsdException w:name="Light Shading Accent 6" w:uiPriority="60"/>
+    <w:lsdException w:name="Light List Accent 6" w:uiPriority="61"/>
+    <w:lsdException w:name="Light Grid Accent 6" w:uiPriority="62"/>
+    <w:lsdException w:name="Medium Shading 1 Accent 6" w:uiPriority="63"/>
+    <w:lsdException w:name="Medium Shading 2 Accent 6" w:uiPriority="64"/>
+    <w:lsdException w:name="Medium List 1 Accent 6" w:uiPriority="65"/>
+    <w:lsdException w:name="Medium List 2 Accent 6" w:uiPriority="66"/>
+    <w:lsdException w:name="Medium Grid 1 Accent 6" w:uiPriority="67"/>
+    <w:lsdException w:name="Medium Grid 2 Accent 6" w:uiPriority="68"/>
+    <w:lsdException w:name="Medium Grid 3 Accent 6" w:uiPriority="69"/>
+    <w:lsdException w:name="Dark List Accent 6" w:uiPriority="70"/>
+    <w:lsdException w:name="Colorful Shading Accent 6" w:uiPriority="71"/>
+    <w:lsdException w:name="Colorful List Accent 6" w:uiPriority="72"/>
+    <w:lsdException w:name="Colorful Grid Accent 6" w:uiPriority="73"/>
+    <w:lsdException w:name="Subtle Emphasis" w:uiPriority="19" w:qFormat="1"/>
+    <w:lsdException w:name="Intense Emphasis" w:uiPriority="21" w:qFormat="1"/>
+    <w:lsdException w:name="Subtle Reference" w:uiPriority="31" w:qFormat="1"/>
+    <w:lsdException w:name="Intense Reference" w:uiPriority="32" w:qFormat="1"/>
+    <w:lsdException w:name="Book Title" w:uiPriority="33" w:qFormat="1"/>
+    <w:lsdException w:name="Bibliography" w:semiHidden="1" w:uiPriority="37" w:unhideWhenUsed="1"/>
+    <w:lsdException w:name="TOC Heading" w:semiHidden="1" w:uiPriority="39" w:unhideWhenUsed="1" w:qFormat="1"/>
+    <w:lsdException w:name="Plain Table 1" w:uiPriority="41"/>
+    <w:lsdException w:name="Plain Table 2" w:uiPriority="42"/>
+    <w:lsdException w:name="Plain Table 3" w:uiPriority="43"/>
+    <w:lsdException w:name="Plain Table 4" w:uiPriority="44"/>
+    <w:lsdException w:name="Plain Table 5" w:uiPriority="45"/>
+    <w:lsdException w:name="Grid Table Light" w:uiPriority="40"/>
+    <w:lsdException w:name="Grid Table 1 Light" w:uiPriority="46"/>
+    <w:lsdException w:name="Grid Table 2" w:uiPriority="47"/>
+    <w:lsdException w:name="Grid Table 3" w:uiPriority="48"/>
+    <w:lsdException w:name="Grid Table 4" w:uiPriority="49"/>
+    <w:lsdException w:name="Grid Table 5 Dark" w:uiPriority="50"/>
+    <w:lsdException w:name="Grid Table 6 Colorful" w:uiPriority="51"/>
+    <w:lsdException w:name="Grid Table 7 Colorful" w:uiPriority="52"/>
+    <w:lsdException w:name="Grid Table 1 Light Accent 1" w:uiPriority="46"/>
+    <w:lsdException w:name="Grid Table 2 Accent 1" w:uiPriority="47"/>
+    <w:lsdException w:name="Grid Table 3 Accent 1" w:uiPriority="48"/>
+    <w:lsdException w:name="Grid Table 4 Accent 1" w:uiPriority="49"/>
+    <w:lsdException w:name="Grid Table 5 Dark Accent 1" w:uiPriority="50"/>
+    <w:lsdException w:name="Grid Table 6 Colorful Accent 1" w:uiPriority="51"/>
+    <w:lsdException w:name="Grid Table 7 Colorful Accent 1" w:uiPriority="52"/>
+    <w:lsdException w:name="Grid Table 1 Light Accent 2" w:uiPriority="46"/>
+    <w:lsdException w:name="Grid Table 2 Accent 2" w:uiPriority="47"/>
+    <w:lsdException w:name="Grid Table 3 Accent 2" w:uiPriority="48"/>
+    <w:lsdException w:name="Grid Table 4 Accent 2" w:uiPriority="49"/>
+    <w:lsdException w:name="Grid Table 5 Dark Accent 2" w:uiPriority="50"/>
+    <w:lsdException w:name="Grid Table 6 Colorful Accent 2" w:uiPriority="51"/>
+    <w:lsdException w:name="Grid Table 7 Colorful Accent 2" w:uiPriority="52"/>
+    <w:lsdException w:name="Grid Table 1 Light Accent 3" w:uiPriority="46"/>
+    <w:lsdException w:name="Grid Table 2 Accent 3" w:uiPriority="47"/>
+    <w:lsdException w:name="Grid Table 3 Accent 3" w:uiPriority="48"/>
+    <w:lsdException w:name="Grid Table 4 Accent 3" w:uiPriority="49"/>
+    <w:lsdException w:name="Grid Table 5 Dark Accent 3" w:uiPriority="50"/>
+    <w:lsdException w:name="Grid Table 6 Colorful Accent 3" w:uiPriority="51"/>
+    <w:lsdException w:name="Grid Table 7 Colorful Accent 3" w:uiPriority="52"/>
+    <w:lsdException w:name="Grid Table 1 Light Accent 4" w:uiPriority="46"/>
+    <w:lsdException w:name="Grid Table 2 Accent 4" w:uiPriority="47"/>
+    <w:lsdException w:name="Grid Table 3 Accent 4" w:uiPriority="48"/>
+    <w:lsdException w:name="Grid Table 4 Accent 4" w:uiPriority="49"/>
+    <w:lsdException w:name="Grid Table 5 Dark Accent 4" w:uiPriority="50"/>
+    <w:lsdException w:name="Grid Table 6 Colorful Accent 4" w:uiPriority="51"/>
+    <w:lsdException w:name="Grid Table 7 Colorful Accent 4" w:uiPriority="52"/>
+    <w:lsdException w:name="Grid Table 1 Light Accent 5" w:uiPriority="46"/>
+    <w:lsdException w:name="Grid Table 2 Accent 5" w:uiPriority="47"/>
+    <w:lsdException w:name="Grid Table 3 Accent 5" w:uiPriority="48"/>
+    <w:lsdException w:name="Grid Table 4 Accent 5" w:uiPriority="49"/>
+    <w:lsdException w:name="Grid Table 5 Dark Accent 5" w:uiPriority="50"/>
+    <w:lsdException w:name="Grid Table 6 Colorful Accent 5" w:uiPriority="51"/>
+    <w:lsdException w:name="Grid Table 7 Colorful Accent 5" w:uiPriority="52"/>
+    <w:lsdException w:name="Grid Table 1 Light Accent 6" w:uiPriority="46"/>
+    <w:lsdException w:name="Grid Table 2 Accent 6" w:uiPriority="47"/>
+    <w:lsdException w:name="Grid Table 3 Accent 6" w:uiPriority="48"/>
+    <w:lsdException w:name="Grid Table 4 Accent 6" w:uiPriority="49"/>
+    <w:lsdException w:name="Grid Table 5 Dark Accent 6" w:uiPriority="50"/>
+    <w:lsdException w:name="Grid Table 6 Colorful Accent 6" w:uiPriority="51"/>
+    <w:lsdException w:name="Grid Table 7 Colorful Accent 6" w:uiPriority="52"/>
+    <w:lsdException w:name="List Table 1 Light" w:uiPriority="46"/>
+    <w:lsdException w:name="List Table 2" w:uiPriority="47"/>
+    <w:lsdException w:name="List Table 3" w:uiPriority="48"/>
+    <w:lsdException w:name="List Table 4" w:uiPriority="49"/>
+    <w:lsdException w:name="List Table 5 Dark" w:uiPriority="50"/>
+    <w:lsdException w:name="List Table 6 Colorful" w:uiPriority="51"/>
+    <w:lsdException w:name="List Table 7 Colorful" w:uiPriority="52"/>
+    <w:lsdException w:name="List Table 1 Light Accent 1" w:uiPriority="46"/>
+    <w:lsdException w:name="List Table 2 Accent 1" w:uiPriority="47"/>
+    <w:lsdException w:name="List Table 3 Accent 1" w:uiPriority="48"/>
+    <w:lsdException w:name="List Table 4 Accent 1" w:uiPriority="49"/>
+    <w:lsdException w:name="List Table 5 Dark Accent 1" w:uiPriority="50"/>
+    <w:lsdException w:name="List Table 6 Colorful Accent 1" w:uiPriority="51"/>
+    <w:lsdException w:name="List Table 7 Colorful Accent 1" w:uiPriority="52"/>
+    <w:lsdException w:name="List Table 1 Light Accent 2" w:uiPriority="46"/>
+    <w:lsdException w:name="List Table 2 Accent 2" w:uiPriority="47"/>
+    <w:lsdException w:name="List Table 3 Accent 2" w:uiPriority="48"/>
+    <w:lsdException w:name="List Table 4 Accent 2" w:uiPriority="49"/>
+    <w:lsdException w:name="List Table 5 Dark Accent 2" w:uiPriority="50"/>
+    <w:lsdException w:name="List Table 6 Colorful Accent 2" w:uiPriority="51"/>
+    <w:lsdException w:name="List Table 7 Colorful Accent 2" w:uiPriority="52"/>
+    <w:lsdException w:name="List Table 1 Light Accent 3" w:uiPriority="46"/>
+    <w:lsdException w:name="List Table 2 Accent 3" w:uiPriority="47"/>
+    <w:lsdException w:name="List Table 3 Accent 3" w:uiPriority="48"/>
+    <w:lsdException w:name="List Table 4 Accent 3" w:uiPriority="49"/>
+    <w:lsdException w:name="List Table 5 Dark Accent 3" w:uiPriority="50"/>
+    <w:lsdException w:name="List Table 6 Colorful Accent 3" w:uiPriority="51"/>
+    <w:lsdException w:name="List Table 7 Colorful Accent 3" w:uiPriority="52"/>
+    <w:lsdException w:name="List Table 1 Light Accent 4" w:uiPriority="46"/>
+    <w:lsdException w:name="List Table 2 Accent 4" w:uiPriority="47"/>
+    <w:lsdException w:name="List Table 3 Accent 4" w:uiPriority="48"/>
+    <w:lsdException w:name="List Table 4 Accent 4" w:uiPriority="49"/>
+    <w:lsdException w:name="List Table 5 Dark Accent 4" w:uiPriority="50"/>
+    <w:lsdException w:name="List Table 6 Colorful Accent 4" w:uiPriority="51"/>
+    <w:lsdException w:name="List Table 7 Colorful Accent 4" w:uiPriority="52"/>
+    <w:lsdException w:name="List Table 1 Light Accent 5" w:uiPriority="46"/>
+    <w:lsdException w:name="List Table 2 Accent 5" w:uiPriority="47"/>
+    <w:lsdException w:name="List Table 3 Accent 5" w:uiPriority="48"/>
+    <w:lsdException w:name="List Table 4 Accent 5" w:uiPriority="49"/>
+    <w:lsdException w:name="List Table 5 Dark Accent 5" w:uiPriority="50"/>
+    <w:lsdException w:name="List Table 6 Colorful Accent 5" w:uiPriority="51"/>
+    <w:lsdException w:name="List Table 7 Colorful Accent 5" w:uiPriority="52"/>
+    <w:lsdException w:name="List Table 1 Light Accent 6" w:uiPriority="46"/>
+    <w:lsdException w:name="List Table 2 Accent 6" w:uiPriority="47"/>
+    <w:lsdException w:name="List Table 3 Accent 6" w:uiPriority="48"/>
+    <w:lsdException w:name="List Table 4 Accent 6" w:uiPriority="49"/>
+    <w:lsdException w:name="List Table 5 Dark Accent 6" w:uiPriority="50"/>
+    <w:lsdException w:name="List Table 6 Colorful Accent 6" w:uiPriority="51"/>
+    <w:lsdException w:name="List Table 7 Colorful Accent 6" w:uiPriority="52"/>
   </w:latentStyles>
   <w:style w:type="paragraph" w:default="1" w:styleId="Normal">
     <w:name w:val="Normal"/>
@@ -12973,7 +13077,6 @@
     <w:uiPriority w:val="99"/>
     <w:semiHidden/>
     <w:unhideWhenUsed/>
-    <w:qFormat/>
     <w:tblPr>
       <w:tblInd w:w="0" w:type="dxa"/>
       <w:tblCellMar>

</xml_diff>

<commit_message>
Two worlds from Fifty shades of gray. Tenacious and submissive.
</commit_message>
<xml_diff>
--- a/فایلهای عمومی/English words and sentences.docx
+++ b/فایلهای عمومی/English words and sentences.docx
@@ -767,13 +767,23 @@
                 <w:szCs w:val="24"/>
               </w:rPr>
             </w:pPr>
-            <w:r>
-              <w:rPr>
-                <w:rFonts w:asciiTheme="majorBidi" w:hAnsiTheme="majorBidi" w:cstheme="majorBidi"/>
-                <w:sz w:val="24"/>
-                <w:szCs w:val="24"/>
-              </w:rPr>
-              <w:t>Woah, did you see him stab that guy? What a mess.</w:t>
+            <w:proofErr w:type="spellStart"/>
+            <w:r>
+              <w:rPr>
+                <w:rFonts w:asciiTheme="majorBidi" w:hAnsiTheme="majorBidi" w:cstheme="majorBidi"/>
+                <w:sz w:val="24"/>
+                <w:szCs w:val="24"/>
+              </w:rPr>
+              <w:t>Woah</w:t>
+            </w:r>
+            <w:proofErr w:type="spellEnd"/>
+            <w:r>
+              <w:rPr>
+                <w:rFonts w:asciiTheme="majorBidi" w:hAnsiTheme="majorBidi" w:cstheme="majorBidi"/>
+                <w:sz w:val="24"/>
+                <w:szCs w:val="24"/>
+              </w:rPr>
+              <w:t>, did you see him stab that guy? What a mess.</w:t>
             </w:r>
           </w:p>
         </w:tc>
@@ -936,24 +946,108 @@
                 <w:sz w:val="24"/>
                 <w:szCs w:val="24"/>
               </w:rPr>
-              <w:t>omething you yell or say (to your dude friends) when you see a pretty woman walk by. the first person to call "dibs" on the woman "gets her" even though if you are playing this game she is obviously way out of your league.</w:t>
-            </w:r>
-          </w:p>
-          <w:p>
-            <w:pPr>
-              <w:rPr>
-                <w:rFonts w:asciiTheme="majorBidi" w:hAnsiTheme="majorBidi" w:cstheme="majorBidi"/>
-                <w:sz w:val="24"/>
-                <w:szCs w:val="24"/>
-              </w:rPr>
-            </w:pPr>
-            <w:r>
-              <w:rPr>
-                <w:rFonts w:asciiTheme="majorBidi" w:hAnsiTheme="majorBidi" w:cstheme="majorBidi"/>
-                <w:sz w:val="24"/>
-                <w:szCs w:val="24"/>
-              </w:rPr>
-              <w:t>v.- no dude, you cant have that! i already dibsed it!</w:t>
+              <w:t xml:space="preserve">omething you yell or say (to your dude friends) when you see a pretty woman walk by. </w:t>
+            </w:r>
+            <w:proofErr w:type="gramStart"/>
+            <w:r>
+              <w:rPr>
+                <w:rFonts w:asciiTheme="majorBidi" w:hAnsiTheme="majorBidi" w:cstheme="majorBidi"/>
+                <w:sz w:val="24"/>
+                <w:szCs w:val="24"/>
+              </w:rPr>
+              <w:t>the</w:t>
+            </w:r>
+            <w:proofErr w:type="gramEnd"/>
+            <w:r>
+              <w:rPr>
+                <w:rFonts w:asciiTheme="majorBidi" w:hAnsiTheme="majorBidi" w:cstheme="majorBidi"/>
+                <w:sz w:val="24"/>
+                <w:szCs w:val="24"/>
+              </w:rPr>
+              <w:t xml:space="preserve"> first person to call "dibs" on the woman "gets her" even though if you are playing this game she is obviously way out of your league.</w:t>
+            </w:r>
+          </w:p>
+          <w:p>
+            <w:pPr>
+              <w:rPr>
+                <w:rFonts w:asciiTheme="majorBidi" w:hAnsiTheme="majorBidi" w:cstheme="majorBidi"/>
+                <w:sz w:val="24"/>
+                <w:szCs w:val="24"/>
+              </w:rPr>
+            </w:pPr>
+            <w:proofErr w:type="gramStart"/>
+            <w:r>
+              <w:rPr>
+                <w:rFonts w:asciiTheme="majorBidi" w:hAnsiTheme="majorBidi" w:cstheme="majorBidi"/>
+                <w:sz w:val="24"/>
+                <w:szCs w:val="24"/>
+              </w:rPr>
+              <w:t>v.-</w:t>
+            </w:r>
+            <w:proofErr w:type="gramEnd"/>
+            <w:r>
+              <w:rPr>
+                <w:rFonts w:asciiTheme="majorBidi" w:hAnsiTheme="majorBidi" w:cstheme="majorBidi"/>
+                <w:sz w:val="24"/>
+                <w:szCs w:val="24"/>
+              </w:rPr>
+              <w:t xml:space="preserve"> no dude, you </w:t>
+            </w:r>
+            <w:proofErr w:type="spellStart"/>
+            <w:r>
+              <w:rPr>
+                <w:rFonts w:asciiTheme="majorBidi" w:hAnsiTheme="majorBidi" w:cstheme="majorBidi"/>
+                <w:sz w:val="24"/>
+                <w:szCs w:val="24"/>
+              </w:rPr>
+              <w:t>cant</w:t>
+            </w:r>
+            <w:proofErr w:type="spellEnd"/>
+            <w:r>
+              <w:rPr>
+                <w:rFonts w:asciiTheme="majorBidi" w:hAnsiTheme="majorBidi" w:cstheme="majorBidi"/>
+                <w:sz w:val="24"/>
+                <w:szCs w:val="24"/>
+              </w:rPr>
+              <w:t xml:space="preserve"> have that! </w:t>
+            </w:r>
+            <w:proofErr w:type="spellStart"/>
+            <w:proofErr w:type="gramStart"/>
+            <w:r>
+              <w:rPr>
+                <w:rFonts w:asciiTheme="majorBidi" w:hAnsiTheme="majorBidi" w:cstheme="majorBidi"/>
+                <w:sz w:val="24"/>
+                <w:szCs w:val="24"/>
+              </w:rPr>
+              <w:t>i</w:t>
+            </w:r>
+            <w:proofErr w:type="spellEnd"/>
+            <w:proofErr w:type="gramEnd"/>
+            <w:r>
+              <w:rPr>
+                <w:rFonts w:asciiTheme="majorBidi" w:hAnsiTheme="majorBidi" w:cstheme="majorBidi"/>
+                <w:sz w:val="24"/>
+                <w:szCs w:val="24"/>
+              </w:rPr>
+              <w:t xml:space="preserve"> already </w:t>
+            </w:r>
+            <w:proofErr w:type="spellStart"/>
+            <w:r>
+              <w:rPr>
+                <w:rFonts w:asciiTheme="majorBidi" w:hAnsiTheme="majorBidi" w:cstheme="majorBidi"/>
+                <w:sz w:val="24"/>
+                <w:szCs w:val="24"/>
+              </w:rPr>
+              <w:t>dibsed</w:t>
+            </w:r>
+            <w:proofErr w:type="spellEnd"/>
+            <w:r>
+              <w:rPr>
+                <w:rFonts w:asciiTheme="majorBidi" w:hAnsiTheme="majorBidi" w:cstheme="majorBidi"/>
+                <w:sz w:val="24"/>
+                <w:szCs w:val="24"/>
+              </w:rPr>
+              <w:t xml:space="preserve"> it!</w:t>
             </w:r>
           </w:p>
         </w:tc>
@@ -1222,7 +1316,25 @@
                 <w:sz w:val="24"/>
                 <w:szCs w:val="24"/>
               </w:rPr>
-              <w:t>A moral obligation for the west to talk with hamas.</w:t>
+              <w:t xml:space="preserve">A moral obligation for the west to talk with </w:t>
+            </w:r>
+            <w:proofErr w:type="spellStart"/>
+            <w:r>
+              <w:rPr>
+                <w:rFonts w:asciiTheme="majorBidi" w:hAnsiTheme="majorBidi" w:cstheme="majorBidi"/>
+                <w:sz w:val="24"/>
+                <w:szCs w:val="24"/>
+              </w:rPr>
+              <w:t>hamas</w:t>
+            </w:r>
+            <w:proofErr w:type="spellEnd"/>
+            <w:r>
+              <w:rPr>
+                <w:rFonts w:asciiTheme="majorBidi" w:hAnsiTheme="majorBidi" w:cstheme="majorBidi"/>
+                <w:sz w:val="24"/>
+                <w:szCs w:val="24"/>
+              </w:rPr>
+              <w:t>.</w:t>
             </w:r>
           </w:p>
         </w:tc>
@@ -2513,13 +2625,41 @@
                 <w:szCs w:val="24"/>
               </w:rPr>
             </w:pPr>
-            <w:r>
-              <w:rPr>
-                <w:rFonts w:asciiTheme="majorBidi" w:hAnsiTheme="majorBidi" w:cstheme="majorBidi"/>
-                <w:sz w:val="24"/>
-                <w:szCs w:val="24"/>
-              </w:rPr>
-              <w:t>a website or video that has become instantly famous overnight via youtube or other popular media.</w:t>
+            <w:proofErr w:type="gramStart"/>
+            <w:r>
+              <w:rPr>
+                <w:rFonts w:asciiTheme="majorBidi" w:hAnsiTheme="majorBidi" w:cstheme="majorBidi"/>
+                <w:sz w:val="24"/>
+                <w:szCs w:val="24"/>
+              </w:rPr>
+              <w:t>a</w:t>
+            </w:r>
+            <w:proofErr w:type="gramEnd"/>
+            <w:r>
+              <w:rPr>
+                <w:rFonts w:asciiTheme="majorBidi" w:hAnsiTheme="majorBidi" w:cstheme="majorBidi"/>
+                <w:sz w:val="24"/>
+                <w:szCs w:val="24"/>
+              </w:rPr>
+              <w:t xml:space="preserve"> website or video that has become instantly famous overnight via </w:t>
+            </w:r>
+            <w:proofErr w:type="spellStart"/>
+            <w:r>
+              <w:rPr>
+                <w:rFonts w:asciiTheme="majorBidi" w:hAnsiTheme="majorBidi" w:cstheme="majorBidi"/>
+                <w:sz w:val="24"/>
+                <w:szCs w:val="24"/>
+              </w:rPr>
+              <w:t>youtube</w:t>
+            </w:r>
+            <w:proofErr w:type="spellEnd"/>
+            <w:r>
+              <w:rPr>
+                <w:rFonts w:asciiTheme="majorBidi" w:hAnsiTheme="majorBidi" w:cstheme="majorBidi"/>
+                <w:sz w:val="24"/>
+                <w:szCs w:val="24"/>
+              </w:rPr>
+              <w:t xml:space="preserve"> or other popular media.</w:t>
             </w:r>
           </w:p>
           <w:p>
@@ -3007,7 +3147,25 @@
                 <w:sz w:val="24"/>
                 <w:szCs w:val="24"/>
               </w:rPr>
-              <w:t>Mohammad Daoud Amin, Kabul's deputy police chief, said an investigation is under way to determine whether the killing was intentional or accidental.</w:t>
+              <w:t xml:space="preserve">Mohammad </w:t>
+            </w:r>
+            <w:proofErr w:type="spellStart"/>
+            <w:r>
+              <w:rPr>
+                <w:rFonts w:asciiTheme="majorBidi" w:hAnsiTheme="majorBidi" w:cstheme="majorBidi"/>
+                <w:sz w:val="24"/>
+                <w:szCs w:val="24"/>
+              </w:rPr>
+              <w:t>Daoud</w:t>
+            </w:r>
+            <w:proofErr w:type="spellEnd"/>
+            <w:r>
+              <w:rPr>
+                <w:rFonts w:asciiTheme="majorBidi" w:hAnsiTheme="majorBidi" w:cstheme="majorBidi"/>
+                <w:sz w:val="24"/>
+                <w:szCs w:val="24"/>
+              </w:rPr>
+              <w:t xml:space="preserve"> Amin, Kabul's deputy police chief, said an investigation is under way to determine whether the killing was intentional or accidental.</w:t>
             </w:r>
           </w:p>
         </w:tc>
@@ -3350,13 +3508,23 @@
                 <w:szCs w:val="24"/>
               </w:rPr>
             </w:pPr>
-            <w:r>
-              <w:rPr>
-                <w:rFonts w:asciiTheme="majorBidi" w:hAnsiTheme="majorBidi" w:cstheme="majorBidi"/>
-                <w:sz w:val="24"/>
-                <w:szCs w:val="24"/>
-              </w:rPr>
-              <w:t>Dickon.  "He's as</w:t>
+            <w:proofErr w:type="spellStart"/>
+            <w:r>
+              <w:rPr>
+                <w:rFonts w:asciiTheme="majorBidi" w:hAnsiTheme="majorBidi" w:cstheme="majorBidi"/>
+                <w:sz w:val="24"/>
+                <w:szCs w:val="24"/>
+              </w:rPr>
+              <w:t>Dickon</w:t>
+            </w:r>
+            <w:proofErr w:type="spellEnd"/>
+            <w:r>
+              <w:rPr>
+                <w:rFonts w:asciiTheme="majorBidi" w:hAnsiTheme="majorBidi" w:cstheme="majorBidi"/>
+                <w:sz w:val="24"/>
+                <w:szCs w:val="24"/>
+              </w:rPr>
+              <w:t>.  "He's as</w:t>
             </w:r>
             <w:r>
               <w:rPr>
@@ -3538,6 +3706,7 @@
                 <w:szCs w:val="24"/>
               </w:rPr>
             </w:pPr>
+            <w:proofErr w:type="spellStart"/>
             <w:r>
               <w:rPr>
                 <w:rFonts w:ascii="Times New Roman" w:hAnsi="Times New Roman" w:cs="Times New Roman"/>
@@ -3545,44 +3714,75 @@
                 <w:sz w:val="24"/>
                 <w:szCs w:val="24"/>
               </w:rPr>
-              <w:t>Dickon laughed so that he was obliged to stifle the sound</w:t>
-            </w:r>
-          </w:p>
-          <w:p>
-            <w:pPr>
+              <w:t>Dickon</w:t>
+            </w:r>
+            <w:proofErr w:type="spellEnd"/>
+            <w:r>
               <w:rPr>
                 <w:rFonts w:ascii="Times New Roman" w:hAnsi="Times New Roman" w:cs="Times New Roman"/>
                 <w:color w:val="000000"/>
                 <w:sz w:val="24"/>
                 <w:szCs w:val="24"/>
-                <w:rtl/>
-              </w:rPr>
-            </w:pPr>
-            <w:r>
+              </w:rPr>
+              <w:t xml:space="preserve"> laughed so that he was obliged to stifle the sound</w:t>
+            </w:r>
+          </w:p>
+          <w:p>
+            <w:pPr>
               <w:rPr>
                 <w:rFonts w:ascii="Times New Roman" w:hAnsi="Times New Roman" w:cs="Times New Roman"/>
                 <w:color w:val="000000"/>
                 <w:sz w:val="24"/>
                 <w:szCs w:val="24"/>
-              </w:rPr>
-              <w:t>by putting his arm over his mouth.</w:t>
-            </w:r>
-          </w:p>
-          <w:p>
-            <w:pPr>
-              <w:rPr>
-                <w:rFonts w:asciiTheme="majorBidi" w:hAnsiTheme="majorBidi" w:cstheme="majorBidi"/>
-                <w:sz w:val="24"/>
-                <w:szCs w:val="24"/>
-              </w:rPr>
-            </w:pPr>
-            <w:r>
-              <w:rPr>
-                <w:rFonts w:asciiTheme="majorBidi" w:hAnsiTheme="majorBidi" w:cstheme="majorBidi"/>
-                <w:sz w:val="24"/>
-                <w:szCs w:val="24"/>
-              </w:rPr>
-              <w:t>but before she had gone</w:t>
+                <w:rtl/>
+              </w:rPr>
+            </w:pPr>
+            <w:proofErr w:type="gramStart"/>
+            <w:r>
+              <w:rPr>
+                <w:rFonts w:ascii="Times New Roman" w:hAnsi="Times New Roman" w:cs="Times New Roman"/>
+                <w:color w:val="000000"/>
+                <w:sz w:val="24"/>
+                <w:szCs w:val="24"/>
+              </w:rPr>
+              <w:t>by</w:t>
+            </w:r>
+            <w:proofErr w:type="gramEnd"/>
+            <w:r>
+              <w:rPr>
+                <w:rFonts w:ascii="Times New Roman" w:hAnsi="Times New Roman" w:cs="Times New Roman"/>
+                <w:color w:val="000000"/>
+                <w:sz w:val="24"/>
+                <w:szCs w:val="24"/>
+              </w:rPr>
+              <w:t xml:space="preserve"> putting his arm over his mouth.</w:t>
+            </w:r>
+          </w:p>
+          <w:p>
+            <w:pPr>
+              <w:rPr>
+                <w:rFonts w:asciiTheme="majorBidi" w:hAnsiTheme="majorBidi" w:cstheme="majorBidi"/>
+                <w:sz w:val="24"/>
+                <w:szCs w:val="24"/>
+              </w:rPr>
+            </w:pPr>
+            <w:proofErr w:type="gramStart"/>
+            <w:r>
+              <w:rPr>
+                <w:rFonts w:asciiTheme="majorBidi" w:hAnsiTheme="majorBidi" w:cstheme="majorBidi"/>
+                <w:sz w:val="24"/>
+                <w:szCs w:val="24"/>
+              </w:rPr>
+              <w:t>but</w:t>
+            </w:r>
+            <w:proofErr w:type="gramEnd"/>
+            <w:r>
+              <w:rPr>
+                <w:rFonts w:asciiTheme="majorBidi" w:hAnsiTheme="majorBidi" w:cstheme="majorBidi"/>
+                <w:sz w:val="24"/>
+                <w:szCs w:val="24"/>
+              </w:rPr>
+              <w:t xml:space="preserve"> before she had gone</w:t>
             </w:r>
             <w:r>
               <w:rPr>
@@ -3922,15 +4122,42 @@
                 <w:sz w:val="24"/>
                 <w:szCs w:val="24"/>
               </w:rPr>
-              <w:t>A few days after these events there was great commotion and much running up and down stairs in Herr Sesemann’s house.</w:t>
-            </w:r>
-            <w:r>
-              <w:rPr>
-                <w:rFonts w:asciiTheme="majorBidi" w:hAnsiTheme="majorBidi" w:cstheme="majorBidi"/>
-                <w:sz w:val="24"/>
-                <w:szCs w:val="24"/>
-              </w:rPr>
-              <w:t>(Hi</w:t>
+              <w:t xml:space="preserve">A few days after these events there was great commotion and much running up and down stairs in Herr </w:t>
+            </w:r>
+            <w:proofErr w:type="spellStart"/>
+            <w:r>
+              <w:rPr>
+                <w:rFonts w:asciiTheme="majorBidi" w:hAnsiTheme="majorBidi" w:cstheme="majorBidi"/>
+                <w:sz w:val="24"/>
+                <w:szCs w:val="24"/>
+              </w:rPr>
+              <w:t>Sesemann’s</w:t>
+            </w:r>
+            <w:proofErr w:type="spellEnd"/>
+            <w:r>
+              <w:rPr>
+                <w:rFonts w:asciiTheme="majorBidi" w:hAnsiTheme="majorBidi" w:cstheme="majorBidi"/>
+                <w:sz w:val="24"/>
+                <w:szCs w:val="24"/>
+              </w:rPr>
+              <w:t xml:space="preserve"> house.</w:t>
+            </w:r>
+            <w:r>
+              <w:rPr>
+                <w:rFonts w:asciiTheme="majorBidi" w:hAnsiTheme="majorBidi" w:cstheme="majorBidi"/>
+                <w:sz w:val="24"/>
+                <w:szCs w:val="24"/>
+              </w:rPr>
+              <w:t>(</w:t>
+            </w:r>
+            <w:proofErr w:type="spellStart"/>
+            <w:r>
+              <w:rPr>
+                <w:rFonts w:asciiTheme="majorBidi" w:hAnsiTheme="majorBidi" w:cstheme="majorBidi"/>
+                <w:sz w:val="24"/>
+                <w:szCs w:val="24"/>
+              </w:rPr>
+              <w:t>Hi</w:t>
             </w:r>
             <w:r>
               <w:rPr>
@@ -3946,7 +4173,16 @@
                 <w:sz w:val="24"/>
                 <w:szCs w:val="24"/>
               </w:rPr>
-              <w:t>di)</w:t>
+              <w:t>di</w:t>
+            </w:r>
+            <w:proofErr w:type="spellEnd"/>
+            <w:r>
+              <w:rPr>
+                <w:rFonts w:asciiTheme="majorBidi" w:hAnsiTheme="majorBidi" w:cstheme="majorBidi"/>
+                <w:sz w:val="24"/>
+                <w:szCs w:val="24"/>
+              </w:rPr>
+              <w:t>)</w:t>
             </w:r>
             <w:r>
               <w:rPr>
@@ -4027,7 +4263,25 @@
                 <w:sz w:val="24"/>
                 <w:szCs w:val="24"/>
               </w:rPr>
-              <w:t>“Grandfather told me I was eight,” put in Heidi. Dete gave her another poke, but as the child had not the least idea why she did so she was not at all confused.</w:t>
+              <w:t xml:space="preserve">“Grandfather told me I was eight,” put in Heidi. </w:t>
+            </w:r>
+            <w:proofErr w:type="spellStart"/>
+            <w:r>
+              <w:rPr>
+                <w:rFonts w:asciiTheme="majorBidi" w:hAnsiTheme="majorBidi" w:cstheme="majorBidi"/>
+                <w:sz w:val="24"/>
+                <w:szCs w:val="24"/>
+              </w:rPr>
+              <w:t>Dete</w:t>
+            </w:r>
+            <w:proofErr w:type="spellEnd"/>
+            <w:r>
+              <w:rPr>
+                <w:rFonts w:asciiTheme="majorBidi" w:hAnsiTheme="majorBidi" w:cstheme="majorBidi"/>
+                <w:sz w:val="24"/>
+                <w:szCs w:val="24"/>
+              </w:rPr>
+              <w:t xml:space="preserve"> gave her another poke, but as the child had not the least idea why she did so she was not at all confused.</w:t>
             </w:r>
           </w:p>
         </w:tc>
@@ -4119,6 +4373,7 @@
               </w:rPr>
               <w:t xml:space="preserve">Cloaking flag in </w:t>
             </w:r>
+            <w:proofErr w:type="spellStart"/>
             <w:r>
               <w:rPr>
                 <w:rFonts w:asciiTheme="majorBidi" w:hAnsiTheme="majorBidi" w:cstheme="majorBidi"/>
@@ -4133,7 +4388,16 @@
                 <w:sz w:val="24"/>
                 <w:szCs w:val="24"/>
               </w:rPr>
-              <w:t>zflag which makes your tank invisible.</w:t>
+              <w:t>zflag</w:t>
+            </w:r>
+            <w:proofErr w:type="spellEnd"/>
+            <w:r>
+              <w:rPr>
+                <w:rFonts w:asciiTheme="majorBidi" w:hAnsiTheme="majorBidi" w:cstheme="majorBidi"/>
+                <w:sz w:val="24"/>
+                <w:szCs w:val="24"/>
+              </w:rPr>
+              <w:t xml:space="preserve"> which makes your tank invisible.</w:t>
             </w:r>
           </w:p>
         </w:tc>
@@ -4315,13 +4579,23 @@
                 <w:szCs w:val="24"/>
               </w:rPr>
             </w:pPr>
-            <w:r>
-              <w:rPr>
-                <w:rFonts w:asciiTheme="majorBidi" w:hAnsiTheme="majorBidi" w:cstheme="majorBidi"/>
-                <w:sz w:val="24"/>
-                <w:szCs w:val="24"/>
-              </w:rPr>
-              <w:t>then cry and make it up, and then start quarreling again on the next occasion?”</w:t>
+            <w:proofErr w:type="gramStart"/>
+            <w:r>
+              <w:rPr>
+                <w:rFonts w:asciiTheme="majorBidi" w:hAnsiTheme="majorBidi" w:cstheme="majorBidi"/>
+                <w:sz w:val="24"/>
+                <w:szCs w:val="24"/>
+              </w:rPr>
+              <w:t>then</w:t>
+            </w:r>
+            <w:proofErr w:type="gramEnd"/>
+            <w:r>
+              <w:rPr>
+                <w:rFonts w:asciiTheme="majorBidi" w:hAnsiTheme="majorBidi" w:cstheme="majorBidi"/>
+                <w:sz w:val="24"/>
+                <w:szCs w:val="24"/>
+              </w:rPr>
+              <w:t xml:space="preserve"> cry and make it up, and then start quarreling again on the next occasion?”</w:t>
             </w:r>
           </w:p>
         </w:tc>
@@ -4689,8 +4963,18 @@
                 <w:sz w:val="24"/>
                 <w:szCs w:val="24"/>
               </w:rPr>
-              <w:t>Catholic Bishop Paride</w:t>
-            </w:r>
+              <w:t xml:space="preserve">Catholic Bishop </w:t>
+            </w:r>
+            <w:proofErr w:type="spellStart"/>
+            <w:r>
+              <w:rPr>
+                <w:rFonts w:asciiTheme="majorBidi" w:hAnsiTheme="majorBidi" w:cstheme="majorBidi"/>
+                <w:sz w:val="24"/>
+                <w:szCs w:val="24"/>
+              </w:rPr>
+              <w:t>Paride</w:t>
+            </w:r>
+            <w:proofErr w:type="spellEnd"/>
             <w:r>
               <w:rPr>
                 <w:rFonts w:asciiTheme="majorBidi" w:hAnsiTheme="majorBidi" w:cstheme="majorBidi"/>
@@ -4699,13 +4983,23 @@
               </w:rPr>
               <w:t xml:space="preserve"> </w:t>
             </w:r>
-            <w:r>
-              <w:rPr>
-                <w:rFonts w:asciiTheme="majorBidi" w:hAnsiTheme="majorBidi" w:cstheme="majorBidi"/>
-                <w:sz w:val="24"/>
-                <w:szCs w:val="24"/>
-              </w:rPr>
-              <w:t>Taban has served people in Sudan -- sometimes at the risk of his life.</w:t>
+            <w:proofErr w:type="spellStart"/>
+            <w:r>
+              <w:rPr>
+                <w:rFonts w:asciiTheme="majorBidi" w:hAnsiTheme="majorBidi" w:cstheme="majorBidi"/>
+                <w:sz w:val="24"/>
+                <w:szCs w:val="24"/>
+              </w:rPr>
+              <w:t>Taban</w:t>
+            </w:r>
+            <w:proofErr w:type="spellEnd"/>
+            <w:r>
+              <w:rPr>
+                <w:rFonts w:asciiTheme="majorBidi" w:hAnsiTheme="majorBidi" w:cstheme="majorBidi"/>
+                <w:sz w:val="24"/>
+                <w:szCs w:val="24"/>
+              </w:rPr>
+              <w:t xml:space="preserve"> has served people in Sudan -- sometimes at the risk of his life.</w:t>
             </w:r>
             <w:r>
               <w:rPr>
@@ -4803,7 +5097,79 @@
                 <w:sz w:val="24"/>
                 <w:szCs w:val="24"/>
               </w:rPr>
-              <w:t>In harry potter 2: Mr Malfoy call today for Mr Weslly resignation.</w:t>
+              <w:t xml:space="preserve">In harry potter 2: </w:t>
+            </w:r>
+            <w:proofErr w:type="spellStart"/>
+            <w:r>
+              <w:rPr>
+                <w:rFonts w:asciiTheme="majorBidi" w:hAnsiTheme="majorBidi" w:cstheme="majorBidi"/>
+                <w:sz w:val="24"/>
+                <w:szCs w:val="24"/>
+              </w:rPr>
+              <w:t>Mr</w:t>
+            </w:r>
+            <w:proofErr w:type="spellEnd"/>
+            <w:r>
+              <w:rPr>
+                <w:rFonts w:asciiTheme="majorBidi" w:hAnsiTheme="majorBidi" w:cstheme="majorBidi"/>
+                <w:sz w:val="24"/>
+                <w:szCs w:val="24"/>
+              </w:rPr>
+              <w:t xml:space="preserve"> </w:t>
+            </w:r>
+            <w:proofErr w:type="spellStart"/>
+            <w:r>
+              <w:rPr>
+                <w:rFonts w:asciiTheme="majorBidi" w:hAnsiTheme="majorBidi" w:cstheme="majorBidi"/>
+                <w:sz w:val="24"/>
+                <w:szCs w:val="24"/>
+              </w:rPr>
+              <w:t>Malfoy</w:t>
+            </w:r>
+            <w:proofErr w:type="spellEnd"/>
+            <w:r>
+              <w:rPr>
+                <w:rFonts w:asciiTheme="majorBidi" w:hAnsiTheme="majorBidi" w:cstheme="majorBidi"/>
+                <w:sz w:val="24"/>
+                <w:szCs w:val="24"/>
+              </w:rPr>
+              <w:t xml:space="preserve"> call today for </w:t>
+            </w:r>
+            <w:proofErr w:type="spellStart"/>
+            <w:r>
+              <w:rPr>
+                <w:rFonts w:asciiTheme="majorBidi" w:hAnsiTheme="majorBidi" w:cstheme="majorBidi"/>
+                <w:sz w:val="24"/>
+                <w:szCs w:val="24"/>
+              </w:rPr>
+              <w:t>Mr</w:t>
+            </w:r>
+            <w:proofErr w:type="spellEnd"/>
+            <w:r>
+              <w:rPr>
+                <w:rFonts w:asciiTheme="majorBidi" w:hAnsiTheme="majorBidi" w:cstheme="majorBidi"/>
+                <w:sz w:val="24"/>
+                <w:szCs w:val="24"/>
+              </w:rPr>
+              <w:t xml:space="preserve"> </w:t>
+            </w:r>
+            <w:proofErr w:type="spellStart"/>
+            <w:r>
+              <w:rPr>
+                <w:rFonts w:asciiTheme="majorBidi" w:hAnsiTheme="majorBidi" w:cstheme="majorBidi"/>
+                <w:sz w:val="24"/>
+                <w:szCs w:val="24"/>
+              </w:rPr>
+              <w:t>Weslly</w:t>
+            </w:r>
+            <w:proofErr w:type="spellEnd"/>
+            <w:r>
+              <w:rPr>
+                <w:rFonts w:asciiTheme="majorBidi" w:hAnsiTheme="majorBidi" w:cstheme="majorBidi"/>
+                <w:sz w:val="24"/>
+                <w:szCs w:val="24"/>
+              </w:rPr>
+              <w:t xml:space="preserve"> resignation.</w:t>
             </w:r>
           </w:p>
         </w:tc>
@@ -5601,13 +5967,23 @@
                 <w:szCs w:val="24"/>
               </w:rPr>
             </w:pPr>
-            <w:r>
-              <w:rPr>
-                <w:rFonts w:asciiTheme="majorBidi" w:hAnsiTheme="majorBidi" w:cstheme="majorBidi"/>
-                <w:sz w:val="24"/>
-                <w:szCs w:val="24"/>
-              </w:rPr>
-              <w:t>antonoym to happy</w:t>
+            <w:proofErr w:type="spellStart"/>
+            <w:r>
+              <w:rPr>
+                <w:rFonts w:asciiTheme="majorBidi" w:hAnsiTheme="majorBidi" w:cstheme="majorBidi"/>
+                <w:sz w:val="24"/>
+                <w:szCs w:val="24"/>
+              </w:rPr>
+              <w:t>antonoym</w:t>
+            </w:r>
+            <w:proofErr w:type="spellEnd"/>
+            <w:r>
+              <w:rPr>
+                <w:rFonts w:asciiTheme="majorBidi" w:hAnsiTheme="majorBidi" w:cstheme="majorBidi"/>
+                <w:sz w:val="24"/>
+                <w:szCs w:val="24"/>
+              </w:rPr>
+              <w:t xml:space="preserve"> to happy</w:t>
             </w:r>
           </w:p>
         </w:tc>
@@ -6118,7 +6494,25 @@
                 <w:sz w:val="24"/>
                 <w:szCs w:val="24"/>
               </w:rPr>
-              <w:t xml:space="preserve">. Said Dumbldoor. </w:t>
+              <w:t xml:space="preserve">. Said </w:t>
+            </w:r>
+            <w:proofErr w:type="spellStart"/>
+            <w:r>
+              <w:rPr>
+                <w:rFonts w:asciiTheme="majorBidi" w:hAnsiTheme="majorBidi" w:cstheme="majorBidi"/>
+                <w:sz w:val="24"/>
+                <w:szCs w:val="24"/>
+              </w:rPr>
+              <w:t>Dumbldoor</w:t>
+            </w:r>
+            <w:proofErr w:type="spellEnd"/>
+            <w:r>
+              <w:rPr>
+                <w:rFonts w:asciiTheme="majorBidi" w:hAnsiTheme="majorBidi" w:cstheme="majorBidi"/>
+                <w:sz w:val="24"/>
+                <w:szCs w:val="24"/>
+              </w:rPr>
+              <w:t xml:space="preserve">. </w:t>
             </w:r>
           </w:p>
         </w:tc>
@@ -6185,13 +6579,23 @@
                 <w:szCs w:val="24"/>
               </w:rPr>
             </w:pPr>
-            <w:r>
-              <w:rPr>
-                <w:rFonts w:asciiTheme="majorBidi" w:hAnsiTheme="majorBidi" w:cstheme="majorBidi"/>
-                <w:sz w:val="24"/>
-                <w:szCs w:val="24"/>
-              </w:rPr>
-              <w:t>Robocup final banquet</w:t>
+            <w:proofErr w:type="spellStart"/>
+            <w:r>
+              <w:rPr>
+                <w:rFonts w:asciiTheme="majorBidi" w:hAnsiTheme="majorBidi" w:cstheme="majorBidi"/>
+                <w:sz w:val="24"/>
+                <w:szCs w:val="24"/>
+              </w:rPr>
+              <w:t>Robocup</w:t>
+            </w:r>
+            <w:proofErr w:type="spellEnd"/>
+            <w:r>
+              <w:rPr>
+                <w:rFonts w:asciiTheme="majorBidi" w:hAnsiTheme="majorBidi" w:cstheme="majorBidi"/>
+                <w:sz w:val="24"/>
+                <w:szCs w:val="24"/>
+              </w:rPr>
+              <w:t xml:space="preserve"> final banquet</w:t>
             </w:r>
             <w:r>
               <w:rPr>
@@ -6549,7 +6953,25 @@
                 <w:sz w:val="24"/>
                 <w:szCs w:val="24"/>
               </w:rPr>
-              <w:t>broken at least twice. This man's name was Albus Dumbledore.</w:t>
+              <w:t xml:space="preserve">broken at least twice. This man's name was </w:t>
+            </w:r>
+            <w:proofErr w:type="spellStart"/>
+            <w:r>
+              <w:rPr>
+                <w:rFonts w:asciiTheme="majorBidi" w:hAnsiTheme="majorBidi" w:cstheme="majorBidi"/>
+                <w:sz w:val="24"/>
+                <w:szCs w:val="24"/>
+              </w:rPr>
+              <w:t>Albus</w:t>
+            </w:r>
+            <w:proofErr w:type="spellEnd"/>
+            <w:r>
+              <w:rPr>
+                <w:rFonts w:asciiTheme="majorBidi" w:hAnsiTheme="majorBidi" w:cstheme="majorBidi"/>
+                <w:sz w:val="24"/>
+                <w:szCs w:val="24"/>
+              </w:rPr>
+              <w:t xml:space="preserve"> Dumbledore.</w:t>
             </w:r>
           </w:p>
         </w:tc>
@@ -7081,15 +7503,33 @@
                 <w:sz w:val="24"/>
                 <w:szCs w:val="24"/>
               </w:rPr>
-              <w:t>heir magical prower</w:t>
-            </w:r>
-            <w:r>
-              <w:rPr>
-                <w:rFonts w:asciiTheme="majorBidi" w:hAnsiTheme="majorBidi" w:cstheme="majorBidi"/>
-                <w:sz w:val="24"/>
-                <w:szCs w:val="24"/>
-              </w:rPr>
-              <w:t>s,</w:t>
+              <w:t xml:space="preserve">heir magical </w:t>
+            </w:r>
+            <w:proofErr w:type="spellStart"/>
+            <w:r>
+              <w:rPr>
+                <w:rFonts w:asciiTheme="majorBidi" w:hAnsiTheme="majorBidi" w:cstheme="majorBidi"/>
+                <w:sz w:val="24"/>
+                <w:szCs w:val="24"/>
+              </w:rPr>
+              <w:t>prower</w:t>
+            </w:r>
+            <w:r>
+              <w:rPr>
+                <w:rFonts w:asciiTheme="majorBidi" w:hAnsiTheme="majorBidi" w:cstheme="majorBidi"/>
+                <w:sz w:val="24"/>
+                <w:szCs w:val="24"/>
+              </w:rPr>
+              <w:t>s</w:t>
+            </w:r>
+            <w:proofErr w:type="spellEnd"/>
+            <w:r>
+              <w:rPr>
+                <w:rFonts w:asciiTheme="majorBidi" w:hAnsiTheme="majorBidi" w:cstheme="majorBidi"/>
+                <w:sz w:val="24"/>
+                <w:szCs w:val="24"/>
+              </w:rPr>
+              <w:t>,</w:t>
             </w:r>
             <w:r>
               <w:rPr>
@@ -7276,13 +7716,23 @@
                 <w:szCs w:val="24"/>
               </w:rPr>
             </w:pPr>
-            <w:r>
-              <w:rPr>
-                <w:rFonts w:asciiTheme="majorBidi" w:hAnsiTheme="majorBidi" w:cstheme="majorBidi"/>
-                <w:sz w:val="24"/>
-                <w:szCs w:val="24"/>
-              </w:rPr>
-              <w:t xml:space="preserve">Imparial </w:t>
+            <w:proofErr w:type="spellStart"/>
+            <w:r>
+              <w:rPr>
+                <w:rFonts w:asciiTheme="majorBidi" w:hAnsiTheme="majorBidi" w:cstheme="majorBidi"/>
+                <w:sz w:val="24"/>
+                <w:szCs w:val="24"/>
+              </w:rPr>
+              <w:t>Imparial</w:t>
+            </w:r>
+            <w:proofErr w:type="spellEnd"/>
+            <w:r>
+              <w:rPr>
+                <w:rFonts w:asciiTheme="majorBidi" w:hAnsiTheme="majorBidi" w:cstheme="majorBidi"/>
+                <w:sz w:val="24"/>
+                <w:szCs w:val="24"/>
+              </w:rPr>
+              <w:t xml:space="preserve"> </w:t>
             </w:r>
           </w:p>
         </w:tc>
@@ -7304,8 +7754,18 @@
                 <w:sz w:val="24"/>
                 <w:szCs w:val="24"/>
               </w:rPr>
-              <w:t>Imperial coleage</w:t>
-            </w:r>
+              <w:t xml:space="preserve">Imperial </w:t>
+            </w:r>
+            <w:proofErr w:type="spellStart"/>
+            <w:r>
+              <w:rPr>
+                <w:rFonts w:asciiTheme="majorBidi" w:hAnsiTheme="majorBidi" w:cstheme="majorBidi"/>
+                <w:sz w:val="24"/>
+                <w:szCs w:val="24"/>
+              </w:rPr>
+              <w:t>coleage</w:t>
+            </w:r>
+            <w:proofErr w:type="spellEnd"/>
             <w:r>
               <w:rPr>
                 <w:rFonts w:asciiTheme="majorBidi" w:hAnsiTheme="majorBidi" w:cstheme="majorBidi"/>
@@ -7423,13 +7883,23 @@
                 <w:szCs w:val="24"/>
               </w:rPr>
             </w:pPr>
-            <w:r>
-              <w:rPr>
-                <w:rFonts w:asciiTheme="majorBidi" w:hAnsiTheme="majorBidi" w:cstheme="majorBidi"/>
-                <w:sz w:val="24"/>
-                <w:szCs w:val="24"/>
-              </w:rPr>
-              <w:t>casket.</w:t>
+            <w:proofErr w:type="gramStart"/>
+            <w:r>
+              <w:rPr>
+                <w:rFonts w:asciiTheme="majorBidi" w:hAnsiTheme="majorBidi" w:cstheme="majorBidi"/>
+                <w:sz w:val="24"/>
+                <w:szCs w:val="24"/>
+              </w:rPr>
+              <w:t>casket</w:t>
+            </w:r>
+            <w:proofErr w:type="gramEnd"/>
+            <w:r>
+              <w:rPr>
+                <w:rFonts w:asciiTheme="majorBidi" w:hAnsiTheme="majorBidi" w:cstheme="majorBidi"/>
+                <w:sz w:val="24"/>
+                <w:szCs w:val="24"/>
+              </w:rPr>
+              <w:t>.</w:t>
             </w:r>
           </w:p>
         </w:tc>
@@ -7775,13 +8245,23 @@
                 <w:szCs w:val="24"/>
               </w:rPr>
             </w:pPr>
-            <w:r>
-              <w:rPr>
-                <w:rFonts w:asciiTheme="majorBidi" w:hAnsiTheme="majorBidi" w:cstheme="majorBidi"/>
-                <w:sz w:val="24"/>
-                <w:szCs w:val="24"/>
-              </w:rPr>
-              <w:t>Hagrid pulled out a large spotted silk handkerchief and blew his nose heavily.</w:t>
+            <w:proofErr w:type="spellStart"/>
+            <w:r>
+              <w:rPr>
+                <w:rFonts w:asciiTheme="majorBidi" w:hAnsiTheme="majorBidi" w:cstheme="majorBidi"/>
+                <w:sz w:val="24"/>
+                <w:szCs w:val="24"/>
+              </w:rPr>
+              <w:t>Hagrid</w:t>
+            </w:r>
+            <w:proofErr w:type="spellEnd"/>
+            <w:r>
+              <w:rPr>
+                <w:rFonts w:asciiTheme="majorBidi" w:hAnsiTheme="majorBidi" w:cstheme="majorBidi"/>
+                <w:sz w:val="24"/>
+                <w:szCs w:val="24"/>
+              </w:rPr>
+              <w:t xml:space="preserve"> pulled out a large spotted silk handkerchief and blew his nose heavily.</w:t>
             </w:r>
           </w:p>
         </w:tc>
@@ -8355,13 +8835,23 @@
                 <w:szCs w:val="24"/>
               </w:rPr>
             </w:pPr>
-            <w:r>
-              <w:rPr>
-                <w:rFonts w:asciiTheme="majorBidi" w:hAnsiTheme="majorBidi" w:cstheme="majorBidi"/>
-                <w:sz w:val="24"/>
-                <w:szCs w:val="24"/>
-              </w:rPr>
-              <w:t>may not all be owned by the same administrative</w:t>
+            <w:proofErr w:type="gramStart"/>
+            <w:r>
+              <w:rPr>
+                <w:rFonts w:asciiTheme="majorBidi" w:hAnsiTheme="majorBidi" w:cstheme="majorBidi"/>
+                <w:sz w:val="24"/>
+                <w:szCs w:val="24"/>
+              </w:rPr>
+              <w:t>may</w:t>
+            </w:r>
+            <w:proofErr w:type="gramEnd"/>
+            <w:r>
+              <w:rPr>
+                <w:rFonts w:asciiTheme="majorBidi" w:hAnsiTheme="majorBidi" w:cstheme="majorBidi"/>
+                <w:sz w:val="24"/>
+                <w:szCs w:val="24"/>
+              </w:rPr>
+              <w:t xml:space="preserve"> not all be owned by the same administrative</w:t>
             </w:r>
             <w:r>
               <w:rPr>
@@ -8690,7 +9180,25 @@
                 <w:sz w:val="24"/>
                 <w:szCs w:val="24"/>
               </w:rPr>
-              <w:t>He raised his wand into the air and pointed it in the direction of Hagrid's cabin.</w:t>
+              <w:t xml:space="preserve">He raised his wand into the air and pointed it in the direction of </w:t>
+            </w:r>
+            <w:proofErr w:type="spellStart"/>
+            <w:r>
+              <w:rPr>
+                <w:rFonts w:ascii="TimesNewRoman" w:hAnsi="TimesNewRoman" w:cs="TimesNewRoman"/>
+                <w:sz w:val="24"/>
+                <w:szCs w:val="24"/>
+              </w:rPr>
+              <w:t>Hagrid's</w:t>
+            </w:r>
+            <w:proofErr w:type="spellEnd"/>
+            <w:r>
+              <w:rPr>
+                <w:rFonts w:ascii="TimesNewRoman" w:hAnsi="TimesNewRoman" w:cs="TimesNewRoman"/>
+                <w:sz w:val="24"/>
+                <w:szCs w:val="24"/>
+              </w:rPr>
+              <w:t xml:space="preserve"> cabin.</w:t>
             </w:r>
           </w:p>
         </w:tc>
@@ -8779,8 +9287,18 @@
                 <w:sz w:val="24"/>
                 <w:szCs w:val="24"/>
               </w:rPr>
-              <w:t>course, I'm no expert, but I daresay Madam Hooch and Professor Flitwick</w:t>
-            </w:r>
+              <w:t xml:space="preserve">course, I'm no expert, but I daresay Madam Hooch and Professor </w:t>
+            </w:r>
+            <w:proofErr w:type="spellStart"/>
+            <w:r>
+              <w:rPr>
+                <w:rFonts w:asciiTheme="majorBidi" w:hAnsiTheme="majorBidi" w:cstheme="majorBidi"/>
+                <w:sz w:val="24"/>
+                <w:szCs w:val="24"/>
+              </w:rPr>
+              <w:t>Flitwick</w:t>
+            </w:r>
+            <w:proofErr w:type="spellEnd"/>
             <w:r>
               <w:rPr>
                 <w:rFonts w:asciiTheme="majorBidi" w:hAnsiTheme="majorBidi" w:cstheme="majorBidi"/>
@@ -9525,6 +10043,7 @@
                 <w:szCs w:val="24"/>
               </w:rPr>
             </w:pPr>
+            <w:proofErr w:type="spellStart"/>
             <w:r>
               <w:rPr>
                 <w:rFonts w:asciiTheme="majorBidi" w:hAnsiTheme="majorBidi" w:cstheme="majorBidi"/>
@@ -9534,6 +10053,7 @@
               <w:lastRenderedPageBreak/>
               <w:t>Cheeck</w:t>
             </w:r>
+            <w:proofErr w:type="spellEnd"/>
           </w:p>
         </w:tc>
         <w:tc>
@@ -9852,7 +10372,25 @@
                 <w:sz w:val="24"/>
                 <w:szCs w:val="24"/>
               </w:rPr>
-              <w:t>Ron to the Charms classroom, and we didn’t fall for it.Synonyme Temp.</w:t>
+              <w:t xml:space="preserve">Ron to the Charms classroom, and we didn’t fall for </w:t>
+            </w:r>
+            <w:proofErr w:type="spellStart"/>
+            <w:r>
+              <w:rPr>
+                <w:rFonts w:ascii="Times New Roman" w:hAnsi="Times New Roman" w:cs="Times New Roman"/>
+                <w:sz w:val="24"/>
+                <w:szCs w:val="24"/>
+              </w:rPr>
+              <w:t>it.Synonyme</w:t>
+            </w:r>
+            <w:proofErr w:type="spellEnd"/>
+            <w:r>
+              <w:rPr>
+                <w:rFonts w:ascii="Times New Roman" w:hAnsi="Times New Roman" w:cs="Times New Roman"/>
+                <w:sz w:val="24"/>
+                <w:szCs w:val="24"/>
+              </w:rPr>
+              <w:t xml:space="preserve"> Temp.</w:t>
             </w:r>
           </w:p>
         </w:tc>
@@ -9978,8 +10516,39 @@
                 <w:szCs w:val="24"/>
               </w:rPr>
             </w:pPr>
-            <w:r>
-              <w:t>sarah got a butterfly tattoo on her lower back. that's so lame, i'd rather get a dick on mine, at least i'll be more original.</w:t>
+            <w:proofErr w:type="spellStart"/>
+            <w:proofErr w:type="gramStart"/>
+            <w:r>
+              <w:t>sarah</w:t>
+            </w:r>
+            <w:proofErr w:type="spellEnd"/>
+            <w:proofErr w:type="gramEnd"/>
+            <w:r>
+              <w:t xml:space="preserve"> got a butterfly tattoo on her lower back. </w:t>
+            </w:r>
+            <w:proofErr w:type="gramStart"/>
+            <w:r>
+              <w:t>that's</w:t>
+            </w:r>
+            <w:proofErr w:type="gramEnd"/>
+            <w:r>
+              <w:t xml:space="preserve"> so lame, </w:t>
+            </w:r>
+            <w:proofErr w:type="spellStart"/>
+            <w:r>
+              <w:t>i'd</w:t>
+            </w:r>
+            <w:proofErr w:type="spellEnd"/>
+            <w:r>
+              <w:t xml:space="preserve"> rather get a dick on mine, at least </w:t>
+            </w:r>
+            <w:proofErr w:type="spellStart"/>
+            <w:r>
+              <w:t>i'll</w:t>
+            </w:r>
+            <w:proofErr w:type="spellEnd"/>
+            <w:r>
+              <w:t xml:space="preserve"> be more original.</w:t>
             </w:r>
           </w:p>
         </w:tc>
@@ -10041,13 +10610,23 @@
                       <w:lang w:bidi="fa-IR"/>
                     </w:rPr>
                   </w:pPr>
+                  <w:proofErr w:type="gramStart"/>
                   <w:r>
                     <w:rPr>
                       <w:rFonts w:ascii="Times New Roman" w:eastAsia="Times New Roman" w:hAnsi="Times New Roman" w:cs="Times New Roman"/>
                       <w:sz w:val="24"/>
                       <w:szCs w:val="24"/>
                     </w:rPr>
-                    <w:t>just plain stupid</w:t>
+                    <w:t>just</w:t>
+                  </w:r>
+                  <w:proofErr w:type="gramEnd"/>
+                  <w:r>
+                    <w:rPr>
+                      <w:rFonts w:ascii="Times New Roman" w:eastAsia="Times New Roman" w:hAnsi="Times New Roman" w:cs="Times New Roman"/>
+                      <w:sz w:val="24"/>
+                      <w:szCs w:val="24"/>
+                    </w:rPr>
+                    <w:t xml:space="preserve"> plain stupid</w:t>
                   </w:r>
                   <w:r>
                     <w:rPr>
@@ -10252,8 +10831,18 @@
                 <w:sz w:val="24"/>
                 <w:szCs w:val="24"/>
               </w:rPr>
-              <w:t>e is obsolete.  Use gcc</w:t>
-            </w:r>
+              <w:t xml:space="preserve">e is obsolete.  Use </w:t>
+            </w:r>
+            <w:proofErr w:type="spellStart"/>
+            <w:r>
+              <w:rPr>
+                <w:rFonts w:ascii="TimesNewRoman" w:hAnsi="TimesNewRoman" w:cs="TimesNewRoman"/>
+                <w:sz w:val="24"/>
+                <w:szCs w:val="24"/>
+              </w:rPr>
+              <w:t>gcc</w:t>
+            </w:r>
+            <w:proofErr w:type="spellEnd"/>
             <w:r>
               <w:rPr>
                 <w:rFonts w:ascii="TimesNewRoman" w:hAnsi="TimesNewRoman" w:cs="TimesNewRoman"/>
@@ -10346,8 +10935,30 @@
                 <w:szCs w:val="24"/>
                 <w:lang w:bidi="fa-IR"/>
               </w:rPr>
-              <w:t>. cause,reason</w:t>
-            </w:r>
+              <w:t xml:space="preserve">. </w:t>
+            </w:r>
+            <w:proofErr w:type="spellStart"/>
+            <w:proofErr w:type="gramStart"/>
+            <w:r>
+              <w:rPr>
+                <w:rFonts w:ascii="TimesNewRoman" w:hAnsi="TimesNewRoman"/>
+                <w:sz w:val="24"/>
+                <w:szCs w:val="24"/>
+                <w:lang w:bidi="fa-IR"/>
+              </w:rPr>
+              <w:t>cause,</w:t>
+            </w:r>
+            <w:proofErr w:type="gramEnd"/>
+            <w:r>
+              <w:rPr>
+                <w:rFonts w:ascii="TimesNewRoman" w:hAnsi="TimesNewRoman"/>
+                <w:sz w:val="24"/>
+                <w:szCs w:val="24"/>
+                <w:lang w:bidi="fa-IR"/>
+              </w:rPr>
+              <w:t>reason</w:t>
+            </w:r>
+            <w:proofErr w:type="spellEnd"/>
             <w:r>
               <w:rPr>
                 <w:rFonts w:ascii="TimesNewRoman" w:hAnsi="TimesNewRoman"/>
@@ -10870,7 +11481,43 @@
                 <w:sz w:val="24"/>
                 <w:szCs w:val="24"/>
               </w:rPr>
-              <w:t>Odd, starnge, weired, unusual</w:t>
+              <w:t xml:space="preserve">Odd, </w:t>
+            </w:r>
+            <w:proofErr w:type="spellStart"/>
+            <w:r>
+              <w:rPr>
+                <w:rFonts w:ascii="TimesNewRoman" w:hAnsi="TimesNewRoman" w:cs="TimesNewRoman"/>
+                <w:sz w:val="24"/>
+                <w:szCs w:val="24"/>
+              </w:rPr>
+              <w:t>starnge</w:t>
+            </w:r>
+            <w:proofErr w:type="spellEnd"/>
+            <w:r>
+              <w:rPr>
+                <w:rFonts w:ascii="TimesNewRoman" w:hAnsi="TimesNewRoman" w:cs="TimesNewRoman"/>
+                <w:sz w:val="24"/>
+                <w:szCs w:val="24"/>
+              </w:rPr>
+              <w:t xml:space="preserve">, </w:t>
+            </w:r>
+            <w:proofErr w:type="spellStart"/>
+            <w:r>
+              <w:rPr>
+                <w:rFonts w:ascii="TimesNewRoman" w:hAnsi="TimesNewRoman" w:cs="TimesNewRoman"/>
+                <w:sz w:val="24"/>
+                <w:szCs w:val="24"/>
+              </w:rPr>
+              <w:t>weired</w:t>
+            </w:r>
+            <w:proofErr w:type="spellEnd"/>
+            <w:r>
+              <w:rPr>
+                <w:rFonts w:ascii="TimesNewRoman" w:hAnsi="TimesNewRoman" w:cs="TimesNewRoman"/>
+                <w:sz w:val="24"/>
+                <w:szCs w:val="24"/>
+              </w:rPr>
+              <w:t>, unusual</w:t>
             </w:r>
             <w:r>
               <w:rPr>
@@ -10985,7 +11632,43 @@
                 <w:sz w:val="24"/>
                 <w:szCs w:val="24"/>
               </w:rPr>
-              <w:t xml:space="preserve">A preference for round windows, and even round doors, was the chief remaning pecularity of hobbit-architecture. </w:t>
+              <w:t xml:space="preserve">A preference for round windows, and even round doors, was the chief </w:t>
+            </w:r>
+            <w:proofErr w:type="spellStart"/>
+            <w:r>
+              <w:rPr>
+                <w:rFonts w:ascii="TimesNewRoman" w:hAnsi="TimesNewRoman" w:cs="TimesNewRoman"/>
+                <w:sz w:val="24"/>
+                <w:szCs w:val="24"/>
+              </w:rPr>
+              <w:t>remaning</w:t>
+            </w:r>
+            <w:proofErr w:type="spellEnd"/>
+            <w:r>
+              <w:rPr>
+                <w:rFonts w:ascii="TimesNewRoman" w:hAnsi="TimesNewRoman" w:cs="TimesNewRoman"/>
+                <w:sz w:val="24"/>
+                <w:szCs w:val="24"/>
+              </w:rPr>
+              <w:t xml:space="preserve"> </w:t>
+            </w:r>
+            <w:proofErr w:type="spellStart"/>
+            <w:r>
+              <w:rPr>
+                <w:rFonts w:ascii="TimesNewRoman" w:hAnsi="TimesNewRoman" w:cs="TimesNewRoman"/>
+                <w:sz w:val="24"/>
+                <w:szCs w:val="24"/>
+              </w:rPr>
+              <w:t>pecularity</w:t>
+            </w:r>
+            <w:proofErr w:type="spellEnd"/>
+            <w:r>
+              <w:rPr>
+                <w:rFonts w:ascii="TimesNewRoman" w:hAnsi="TimesNewRoman" w:cs="TimesNewRoman"/>
+                <w:sz w:val="24"/>
+                <w:szCs w:val="24"/>
+              </w:rPr>
+              <w:t xml:space="preserve"> of hobbit-architecture. </w:t>
             </w:r>
           </w:p>
           <w:p>
@@ -11173,7 +11856,21 @@
               <w:rPr>
                 <w:rFonts w:ascii="CMR10" w:hAnsi="CMR10" w:cs="CMR10"/>
               </w:rPr>
-              <w:t>The presence of the Death Eaters outside increased the ominous mood inside number twelves.</w:t>
+              <w:t xml:space="preserve">The presence of the Death Eaters outside increased the ominous mood inside number </w:t>
+            </w:r>
+            <w:proofErr w:type="spellStart"/>
+            <w:r>
+              <w:rPr>
+                <w:rFonts w:ascii="CMR10" w:hAnsi="CMR10" w:cs="CMR10"/>
+              </w:rPr>
+              <w:t>twelves</w:t>
+            </w:r>
+            <w:proofErr w:type="spellEnd"/>
+            <w:r>
+              <w:rPr>
+                <w:rFonts w:ascii="CMR10" w:hAnsi="CMR10" w:cs="CMR10"/>
+              </w:rPr>
+              <w:t>.</w:t>
             </w:r>
           </w:p>
         </w:tc>
@@ -11447,11 +12144,19 @@
                 <w:szCs w:val="24"/>
               </w:rPr>
             </w:pPr>
+            <w:proofErr w:type="gramStart"/>
             <w:r>
               <w:rPr>
                 <w:rFonts w:ascii="CMR10" w:hAnsi="CMR10" w:cs="CMR10"/>
               </w:rPr>
-              <w:t>on how best to wear my tiara. It was not unlike the tiara Fleur had worn at her wedding.</w:t>
+              <w:t>on</w:t>
+            </w:r>
+            <w:proofErr w:type="gramEnd"/>
+            <w:r>
+              <w:rPr>
+                <w:rFonts w:ascii="CMR10" w:hAnsi="CMR10" w:cs="CMR10"/>
+              </w:rPr>
+              <w:t xml:space="preserve"> how best to wear my tiara. It was not unlike the tiara Fleur had worn at her wedding.</w:t>
             </w:r>
           </w:p>
         </w:tc>
@@ -11927,7 +12632,23 @@
                 <w:rFonts w:ascii="CMR10" w:hAnsi="CMR10"/>
                 <w:lang w:bidi="fa-IR"/>
               </w:rPr>
-              <w:t xml:space="preserve">I’m going to stew these coneys. </w:t>
+              <w:t xml:space="preserve">I’m going to stew these </w:t>
+            </w:r>
+            <w:proofErr w:type="spellStart"/>
+            <w:r>
+              <w:rPr>
+                <w:rFonts w:ascii="CMR10" w:hAnsi="CMR10"/>
+                <w:lang w:bidi="fa-IR"/>
+              </w:rPr>
+              <w:t>coneys</w:t>
+            </w:r>
+            <w:proofErr w:type="spellEnd"/>
+            <w:r>
+              <w:rPr>
+                <w:rFonts w:ascii="CMR10" w:hAnsi="CMR10"/>
+                <w:lang w:bidi="fa-IR"/>
+              </w:rPr>
+              <w:t xml:space="preserve">. </w:t>
             </w:r>
             <w:r>
               <w:rPr>
@@ -12212,7 +12933,23 @@
                 <w:rFonts w:ascii="CMR10" w:hAnsi="CMR10"/>
                 <w:lang w:bidi="fa-IR"/>
               </w:rPr>
-              <w:t>In The hobbit desolation of Smaug. Bilbo Says to the dragon in a flattery manner: Your Reputation precedes you.</w:t>
+              <w:t xml:space="preserve">In The hobbit desolation of </w:t>
+            </w:r>
+            <w:proofErr w:type="spellStart"/>
+            <w:r>
+              <w:rPr>
+                <w:rFonts w:ascii="CMR10" w:hAnsi="CMR10"/>
+                <w:lang w:bidi="fa-IR"/>
+              </w:rPr>
+              <w:t>Smaug</w:t>
+            </w:r>
+            <w:proofErr w:type="spellEnd"/>
+            <w:r>
+              <w:rPr>
+                <w:rFonts w:ascii="CMR10" w:hAnsi="CMR10"/>
+                <w:lang w:bidi="fa-IR"/>
+              </w:rPr>
+              <w:t>. Bilbo Says to the dragon in a flattery manner: Your Reputation precedes you.</w:t>
             </w:r>
           </w:p>
         </w:tc>
@@ -12425,19 +13162,7 @@
               <w:rPr>
                 <w:rFonts w:ascii="Georgia" w:hAnsi="Georgia"/>
               </w:rPr>
-              <w:t xml:space="preserve">optimistic </w:t>
-            </w:r>
-            <w:r>
-              <w:rPr>
-                <w:rFonts w:ascii="Georgia" w:hAnsi="Georgia"/>
-              </w:rPr>
-              <w:t>VS</w:t>
-            </w:r>
-            <w:r>
-              <w:rPr>
-                <w:rFonts w:ascii="Georgia" w:hAnsi="Georgia"/>
-              </w:rPr>
-              <w:t xml:space="preserve"> pessimistic</w:t>
+              <w:t>optimistic VS pessimistic</w:t>
             </w:r>
           </w:p>
         </w:tc>
@@ -12465,14 +13190,93 @@
             <w:pPr>
               <w:jc w:val="center"/>
               <w:rPr>
+                <w:rFonts w:asciiTheme="majorBidi" w:hAnsiTheme="majorBidi" w:cs="Times New Roman"/>
+                <w:sz w:val="24"/>
+                <w:szCs w:val="24"/>
+                <w:rtl/>
+                <w:lang w:bidi="fa-IR"/>
+              </w:rPr>
+            </w:pPr>
+            <w:r>
+              <w:rPr>
                 <w:rFonts w:asciiTheme="majorBidi" w:hAnsiTheme="majorBidi" w:cs="Times New Roman" w:hint="cs"/>
                 <w:sz w:val="24"/>
                 <w:szCs w:val="24"/>
                 <w:rtl/>
                 <w:lang w:bidi="fa-IR"/>
               </w:rPr>
-            </w:pPr>
-            <w:r>
+              <w:t>خوش بینی و بد بینی نسبت به چیزی</w:t>
+            </w:r>
+          </w:p>
+        </w:tc>
+      </w:tr>
+      <w:tr>
+        <w:tc>
+          <w:tcPr>
+            <w:tcW w:w="892" w:type="pct"/>
+          </w:tcPr>
+          <w:p>
+            <w:pPr>
+              <w:rPr>
+                <w:rFonts w:ascii="Georgia" w:hAnsi="Georgia"/>
+              </w:rPr>
+            </w:pPr>
+            <w:r>
+              <w:rPr>
+                <w:rFonts w:ascii="Georgia" w:hAnsi="Georgia"/>
+              </w:rPr>
+              <w:t xml:space="preserve">Tenacious </w:t>
+            </w:r>
+          </w:p>
+        </w:tc>
+        <w:tc>
+          <w:tcPr>
+            <w:tcW w:w="3201" w:type="pct"/>
+          </w:tcPr>
+          <w:p>
+            <w:pPr>
+              <w:autoSpaceDE w:val="0"/>
+              <w:autoSpaceDN w:val="0"/>
+              <w:adjustRightInd w:val="0"/>
+              <w:rPr>
+                <w:rFonts w:ascii="CMR10" w:hAnsi="CMR10"/>
+                <w:lang w:bidi="fa-IR"/>
+              </w:rPr>
+            </w:pPr>
+            <w:r>
+              <w:rPr>
+                <w:rFonts w:ascii="CMR10" w:hAnsi="CMR10"/>
+                <w:lang w:bidi="fa-IR"/>
+              </w:rPr>
+              <w:t xml:space="preserve">Obstinate, firm, persistent, insistent </w:t>
+            </w:r>
+          </w:p>
+          <w:p>
+            <w:pPr>
+              <w:autoSpaceDE w:val="0"/>
+              <w:autoSpaceDN w:val="0"/>
+              <w:adjustRightInd w:val="0"/>
+              <w:rPr>
+                <w:rFonts w:ascii="CMR10" w:hAnsi="CMR10"/>
+                <w:lang w:bidi="fa-IR"/>
+              </w:rPr>
+            </w:pPr>
+            <w:r>
+              <w:rPr>
+                <w:rFonts w:ascii="CMR10" w:hAnsi="CMR10"/>
+                <w:lang w:bidi="fa-IR"/>
+              </w:rPr>
+              <w:t>I heard it in “Fifty shades of gray” roman.</w:t>
+            </w:r>
+          </w:p>
+        </w:tc>
+        <w:tc>
+          <w:tcPr>
+            <w:tcW w:w="907" w:type="pct"/>
+          </w:tcPr>
+          <w:p>
+            <w:pPr>
+              <w:jc w:val="center"/>
               <w:rPr>
                 <w:rFonts w:asciiTheme="majorBidi" w:hAnsiTheme="majorBidi" w:cs="Times New Roman" w:hint="cs"/>
                 <w:sz w:val="24"/>
@@ -12480,10 +13284,135 @@
                 <w:rtl/>
                 <w:lang w:bidi="fa-IR"/>
               </w:rPr>
-              <w:t>خوش بینی و بد بینی نسبت به چیزی</w:t>
-            </w:r>
+            </w:pPr>
+            <w:r>
+              <w:rPr>
+                <w:rFonts w:asciiTheme="majorBidi" w:hAnsiTheme="majorBidi" w:cs="Times New Roman" w:hint="cs"/>
+                <w:sz w:val="24"/>
+                <w:szCs w:val="24"/>
+                <w:rtl/>
+                <w:lang w:bidi="fa-IR"/>
+              </w:rPr>
+              <w:t>سر سخت و محکم و استوار</w:t>
+            </w:r>
+          </w:p>
+        </w:tc>
+      </w:tr>
+      <w:tr>
+        <w:tc>
+          <w:tcPr>
+            <w:tcW w:w="892" w:type="pct"/>
+          </w:tcPr>
+          <w:p>
+            <w:pPr>
+              <w:rPr>
+                <w:rFonts w:ascii="Georgia" w:hAnsi="Georgia"/>
+              </w:rPr>
+            </w:pPr>
+            <w:r>
+              <w:rPr>
+                <w:rFonts w:ascii="Georgia" w:hAnsi="Georgia"/>
+              </w:rPr>
+              <w:t xml:space="preserve">Submissive </w:t>
+            </w:r>
+          </w:p>
+        </w:tc>
+        <w:tc>
+          <w:tcPr>
+            <w:tcW w:w="3201" w:type="pct"/>
+          </w:tcPr>
+          <w:p>
+            <w:pPr>
+              <w:autoSpaceDE w:val="0"/>
+              <w:autoSpaceDN w:val="0"/>
+              <w:adjustRightInd w:val="0"/>
+              <w:rPr>
+                <w:rFonts w:ascii="CMR10" w:hAnsi="CMR10"/>
+                <w:lang w:bidi="fa-IR"/>
+              </w:rPr>
+            </w:pPr>
+            <w:r>
+              <w:rPr>
+                <w:rFonts w:ascii="CMR10" w:hAnsi="CMR10"/>
+                <w:lang w:bidi="fa-IR"/>
+              </w:rPr>
+              <w:t>Fifty shades of gray.</w:t>
+            </w:r>
+          </w:p>
+        </w:tc>
+        <w:tc>
+          <w:tcPr>
+            <w:tcW w:w="907" w:type="pct"/>
+          </w:tcPr>
+          <w:p>
+            <w:pPr>
+              <w:jc w:val="center"/>
+              <w:rPr>
+                <w:rFonts w:asciiTheme="majorBidi" w:hAnsiTheme="majorBidi" w:cs="Times New Roman"/>
+                <w:sz w:val="24"/>
+                <w:szCs w:val="24"/>
+                <w:lang w:bidi="fa-IR"/>
+              </w:rPr>
+            </w:pPr>
+            <w:r>
+              <w:rPr>
+                <w:rFonts w:asciiTheme="majorBidi" w:hAnsiTheme="majorBidi" w:cs="Times New Roman" w:hint="cs"/>
+                <w:sz w:val="24"/>
+                <w:szCs w:val="24"/>
+                <w:rtl/>
+                <w:lang w:bidi="fa-IR"/>
+              </w:rPr>
+              <w:t>مطیع، برده</w:t>
+            </w:r>
+          </w:p>
+        </w:tc>
+      </w:tr>
+      <w:tr>
+        <w:tc>
+          <w:tcPr>
+            <w:tcW w:w="892" w:type="pct"/>
+          </w:tcPr>
+          <w:p>
+            <w:pPr>
+              <w:rPr>
+                <w:rFonts w:ascii="Georgia" w:hAnsi="Georgia"/>
+              </w:rPr>
+            </w:pPr>
             <w:bookmarkStart w:id="0" w:name="_GoBack"/>
             <w:bookmarkEnd w:id="0"/>
+          </w:p>
+        </w:tc>
+        <w:tc>
+          <w:tcPr>
+            <w:tcW w:w="3201" w:type="pct"/>
+          </w:tcPr>
+          <w:p>
+            <w:pPr>
+              <w:autoSpaceDE w:val="0"/>
+              <w:autoSpaceDN w:val="0"/>
+              <w:adjustRightInd w:val="0"/>
+              <w:rPr>
+                <w:rFonts w:ascii="CMR10" w:hAnsi="CMR10"/>
+                <w:lang w:bidi="fa-IR"/>
+              </w:rPr>
+            </w:pPr>
+          </w:p>
+        </w:tc>
+        <w:tc>
+          <w:tcPr>
+            <w:tcW w:w="907" w:type="pct"/>
+          </w:tcPr>
+          <w:p>
+            <w:pPr>
+              <w:jc w:val="center"/>
+              <w:rPr>
+                <w:rFonts w:asciiTheme="majorBidi" w:hAnsiTheme="majorBidi" w:cs="Times New Roman" w:hint="cs"/>
+                <w:sz w:val="24"/>
+                <w:szCs w:val="24"/>
+                <w:rtl/>
+                <w:lang w:bidi="fa-IR"/>
+              </w:rPr>
+            </w:pPr>
           </w:p>
         </w:tc>
       </w:tr>

</xml_diff>

<commit_message>
Some words from book Fifty shades of Grey.
</commit_message>
<xml_diff>
--- a/فایلهای عمومی/English words and sentences.docx
+++ b/فایلهای عمومی/English words and sentences.docx
@@ -13502,7 +13502,7 @@
             <w:pPr>
               <w:jc w:val="center"/>
               <w:rPr>
-                <w:rFonts w:asciiTheme="majorBidi" w:hAnsiTheme="majorBidi" w:cs="Times New Roman" w:hint="cs"/>
+                <w:rFonts w:asciiTheme="majorBidi" w:hAnsiTheme="majorBidi" w:cs="Times New Roman"/>
                 <w:sz w:val="24"/>
                 <w:szCs w:val="24"/>
                 <w:rtl/>
@@ -13533,8 +13533,12 @@
                 <w:rFonts w:ascii="Georgia" w:hAnsi="Georgia"/>
               </w:rPr>
             </w:pPr>
-            <w:bookmarkStart w:id="0" w:name="_GoBack"/>
-            <w:bookmarkEnd w:id="0"/>
+            <w:r>
+              <w:rPr>
+                <w:rFonts w:ascii="Georgia" w:hAnsi="Georgia"/>
+              </w:rPr>
+              <w:t xml:space="preserve">Cut to the chase </w:t>
+            </w:r>
           </w:p>
         </w:tc>
         <w:tc>
@@ -13546,9 +13550,229 @@
               <w:autoSpaceDE w:val="0"/>
               <w:autoSpaceDN w:val="0"/>
               <w:adjustRightInd w:val="0"/>
+            </w:pPr>
+            <w:r>
+              <w:rPr>
+                <w:b/>
+                <w:bCs/>
+              </w:rPr>
+              <w:t>Cut to the chase</w:t>
+            </w:r>
+            <w:r>
+              <w:t xml:space="preserve"> is a saying that means to get to the point without wasting time.</w:t>
+            </w:r>
+          </w:p>
+          <w:p>
+            <w:pPr>
+              <w:autoSpaceDE w:val="0"/>
+              <w:autoSpaceDN w:val="0"/>
+              <w:adjustRightInd w:val="0"/>
               <w:rPr>
                 <w:rFonts w:ascii="CMR10" w:hAnsi="CMR10"/>
                 <w:lang w:bidi="fa-IR"/>
+              </w:rPr>
+            </w:pPr>
+          </w:p>
+        </w:tc>
+        <w:tc>
+          <w:tcPr>
+            <w:tcW w:w="907" w:type="pct"/>
+          </w:tcPr>
+          <w:p>
+            <w:pPr>
+              <w:jc w:val="center"/>
+              <w:rPr>
+                <w:rFonts w:asciiTheme="majorBidi" w:hAnsiTheme="majorBidi" w:cs="Times New Roman" w:hint="cs"/>
+                <w:sz w:val="24"/>
+                <w:szCs w:val="24"/>
+                <w:rtl/>
+                <w:lang w:bidi="fa-IR"/>
+              </w:rPr>
+            </w:pPr>
+            <w:r>
+              <w:rPr>
+                <w:rFonts w:asciiTheme="majorBidi" w:hAnsiTheme="majorBidi" w:cs="Times New Roman" w:hint="cs"/>
+                <w:sz w:val="24"/>
+                <w:szCs w:val="24"/>
+                <w:rtl/>
+                <w:lang w:bidi="fa-IR"/>
+              </w:rPr>
+              <w:t>برو سر اصل مطلب</w:t>
+            </w:r>
+          </w:p>
+        </w:tc>
+      </w:tr>
+      <w:tr>
+        <w:tc>
+          <w:tcPr>
+            <w:tcW w:w="892" w:type="pct"/>
+          </w:tcPr>
+          <w:p>
+            <w:pPr>
+              <w:rPr>
+                <w:rFonts w:ascii="Georgia" w:hAnsi="Georgia"/>
+              </w:rPr>
+            </w:pPr>
+            <w:r>
+              <w:rPr>
+                <w:rFonts w:ascii="Georgia" w:hAnsi="Georgia"/>
+              </w:rPr>
+              <w:t xml:space="preserve">Frown </w:t>
+            </w:r>
+          </w:p>
+        </w:tc>
+        <w:tc>
+          <w:tcPr>
+            <w:tcW w:w="3201" w:type="pct"/>
+          </w:tcPr>
+          <w:p>
+            <w:pPr>
+              <w:autoSpaceDE w:val="0"/>
+              <w:autoSpaceDN w:val="0"/>
+              <w:adjustRightInd w:val="0"/>
+              <w:rPr>
+                <w:b/>
+                <w:bCs/>
+              </w:rPr>
+            </w:pPr>
+            <w:r>
+              <w:rPr>
+                <w:b/>
+                <w:bCs/>
+              </w:rPr>
+              <w:t xml:space="preserve">Synonym of Scowl. </w:t>
+            </w:r>
+          </w:p>
+          <w:p>
+            <w:pPr>
+              <w:autoSpaceDE w:val="0"/>
+              <w:autoSpaceDN w:val="0"/>
+              <w:adjustRightInd w:val="0"/>
+              <w:rPr>
+                <w:b/>
+                <w:bCs/>
+              </w:rPr>
+            </w:pPr>
+            <w:r>
+              <w:rPr>
+                <w:b/>
+                <w:bCs/>
+              </w:rPr>
+              <w:t>“This is my favorite tea.” My vo</w:t>
+            </w:r>
+            <w:r>
+              <w:rPr>
+                <w:b/>
+                <w:bCs/>
+              </w:rPr>
+              <w:t xml:space="preserve">ice is quiet, breathy. I simply </w:t>
+            </w:r>
+            <w:r>
+              <w:rPr>
+                <w:b/>
+                <w:bCs/>
+              </w:rPr>
+              <w:t>can’t believe I’m sitting</w:t>
+            </w:r>
+            <w:r>
+              <w:rPr>
+                <w:b/>
+                <w:bCs/>
+              </w:rPr>
+              <w:t xml:space="preserve"> </w:t>
+            </w:r>
+            <w:r>
+              <w:rPr>
+                <w:b/>
+                <w:bCs/>
+              </w:rPr>
+              <w:t>opposite Christian Grey in a co</w:t>
+            </w:r>
+            <w:r>
+              <w:rPr>
+                <w:b/>
+                <w:bCs/>
+              </w:rPr>
+              <w:t>ffe</w:t>
+            </w:r>
+            <w:r>
+              <w:rPr>
+                <w:b/>
+                <w:bCs/>
+              </w:rPr>
+              <w:t>e shop in Portland. He frowns. He knows I’m hiding</w:t>
+            </w:r>
+            <w:r>
+              <w:rPr>
+                <w:b/>
+                <w:bCs/>
+              </w:rPr>
+              <w:t xml:space="preserve"> </w:t>
+            </w:r>
+            <w:r>
+              <w:rPr>
+                <w:b/>
+                <w:bCs/>
+              </w:rPr>
+              <w:t>something.</w:t>
+            </w:r>
+          </w:p>
+        </w:tc>
+        <w:tc>
+          <w:tcPr>
+            <w:tcW w:w="907" w:type="pct"/>
+          </w:tcPr>
+          <w:p>
+            <w:pPr>
+              <w:jc w:val="center"/>
+              <w:rPr>
+                <w:rFonts w:asciiTheme="majorBidi" w:hAnsiTheme="majorBidi" w:cs="Times New Roman" w:hint="cs"/>
+                <w:sz w:val="24"/>
+                <w:szCs w:val="24"/>
+                <w:rtl/>
+                <w:lang w:bidi="fa-IR"/>
+              </w:rPr>
+            </w:pPr>
+            <w:r>
+              <w:rPr>
+                <w:rFonts w:asciiTheme="majorBidi" w:hAnsiTheme="majorBidi" w:cs="Times New Roman" w:hint="cs"/>
+                <w:sz w:val="24"/>
+                <w:szCs w:val="24"/>
+                <w:rtl/>
+                <w:lang w:bidi="fa-IR"/>
+              </w:rPr>
+              <w:t>اخم کردن</w:t>
+            </w:r>
+          </w:p>
+        </w:tc>
+      </w:tr>
+      <w:tr>
+        <w:tc>
+          <w:tcPr>
+            <w:tcW w:w="892" w:type="pct"/>
+          </w:tcPr>
+          <w:p>
+            <w:pPr>
+              <w:rPr>
+                <w:rFonts w:ascii="Georgia" w:hAnsi="Georgia"/>
+              </w:rPr>
+            </w:pPr>
+            <w:bookmarkStart w:id="0" w:name="_GoBack"/>
+            <w:bookmarkEnd w:id="0"/>
+          </w:p>
+        </w:tc>
+        <w:tc>
+          <w:tcPr>
+            <w:tcW w:w="3201" w:type="pct"/>
+          </w:tcPr>
+          <w:p>
+            <w:pPr>
+              <w:autoSpaceDE w:val="0"/>
+              <w:autoSpaceDN w:val="0"/>
+              <w:adjustRightInd w:val="0"/>
+              <w:rPr>
+                <w:b/>
+                <w:bCs/>
               </w:rPr>
             </w:pPr>
           </w:p>

</xml_diff>

<commit_message>
some words for fifty shades of Grey added.
</commit_message>
<xml_diff>
--- a/فایلهای عمومی/English words and sentences.docx
+++ b/فایلهای عمومی/English words and sentences.docx
@@ -13582,7 +13582,7 @@
             <w:pPr>
               <w:jc w:val="center"/>
               <w:rPr>
-                <w:rFonts w:asciiTheme="majorBidi" w:hAnsiTheme="majorBidi" w:cs="Times New Roman" w:hint="cs"/>
+                <w:rFonts w:asciiTheme="majorBidi" w:hAnsiTheme="majorBidi" w:cs="Times New Roman"/>
                 <w:sz w:val="24"/>
                 <w:szCs w:val="24"/>
                 <w:rtl/>
@@ -13726,7 +13726,7 @@
             <w:pPr>
               <w:jc w:val="center"/>
               <w:rPr>
-                <w:rFonts w:asciiTheme="majorBidi" w:hAnsiTheme="majorBidi" w:cs="Times New Roman" w:hint="cs"/>
+                <w:rFonts w:asciiTheme="majorBidi" w:hAnsiTheme="majorBidi" w:cs="Times New Roman"/>
                 <w:sz w:val="24"/>
                 <w:szCs w:val="24"/>
                 <w:rtl/>
@@ -13757,8 +13757,12 @@
                 <w:rFonts w:ascii="Georgia" w:hAnsi="Georgia"/>
               </w:rPr>
             </w:pPr>
-            <w:bookmarkStart w:id="0" w:name="_GoBack"/>
-            <w:bookmarkEnd w:id="0"/>
+            <w:r>
+              <w:rPr>
+                <w:rFonts w:ascii="Georgia" w:hAnsi="Georgia"/>
+              </w:rPr>
+              <w:t xml:space="preserve">Obsessed </w:t>
+            </w:r>
           </w:p>
         </w:tc>
         <w:tc>
@@ -13770,9 +13774,160 @@
               <w:autoSpaceDE w:val="0"/>
               <w:autoSpaceDN w:val="0"/>
               <w:adjustRightInd w:val="0"/>
+            </w:pPr>
+            <w:r>
+              <w:t xml:space="preserve">Can't stop thinking about. </w:t>
+            </w:r>
+          </w:p>
+          <w:p>
+            <w:pPr>
+              <w:autoSpaceDE w:val="0"/>
+              <w:autoSpaceDN w:val="0"/>
+              <w:adjustRightInd w:val="0"/>
               <w:rPr>
                 <w:b/>
                 <w:bCs/>
+              </w:rPr>
+            </w:pPr>
+          </w:p>
+        </w:tc>
+        <w:tc>
+          <w:tcPr>
+            <w:tcW w:w="907" w:type="pct"/>
+          </w:tcPr>
+          <w:p>
+            <w:pPr>
+              <w:jc w:val="center"/>
+              <w:rPr>
+                <w:rFonts w:asciiTheme="majorBidi" w:hAnsiTheme="majorBidi" w:cs="Times New Roman"/>
+                <w:sz w:val="24"/>
+                <w:szCs w:val="24"/>
+                <w:rtl/>
+                <w:lang w:bidi="fa-IR"/>
+              </w:rPr>
+            </w:pPr>
+            <w:r>
+              <w:rPr>
+                <w:rFonts w:asciiTheme="majorBidi" w:hAnsiTheme="majorBidi" w:cs="Times New Roman" w:hint="cs"/>
+                <w:sz w:val="24"/>
+                <w:szCs w:val="24"/>
+                <w:rtl/>
+                <w:lang w:bidi="fa-IR"/>
+              </w:rPr>
+              <w:t>یک چیزی که نمیتونی از ذهنت بیرون کنی</w:t>
+            </w:r>
+          </w:p>
+        </w:tc>
+      </w:tr>
+      <w:tr>
+        <w:tc>
+          <w:tcPr>
+            <w:tcW w:w="892" w:type="pct"/>
+          </w:tcPr>
+          <w:p>
+            <w:pPr>
+              <w:rPr>
+                <w:rFonts w:ascii="Georgia" w:hAnsi="Georgia"/>
+              </w:rPr>
+            </w:pPr>
+            <w:r>
+              <w:rPr>
+                <w:rFonts w:ascii="Georgia" w:hAnsi="Georgia"/>
+              </w:rPr>
+              <w:t>Vanilla se.</w:t>
+            </w:r>
+          </w:p>
+          <w:p>
+            <w:pPr>
+              <w:rPr>
+                <w:rFonts w:ascii="Georgia" w:hAnsi="Georgia"/>
+              </w:rPr>
+            </w:pPr>
+            <w:r>
+              <w:rPr>
+                <w:rFonts w:ascii="Georgia" w:hAnsi="Georgia"/>
+              </w:rPr>
+              <w:t>Vanilla Google search</w:t>
+            </w:r>
+          </w:p>
+        </w:tc>
+        <w:tc>
+          <w:tcPr>
+            <w:tcW w:w="3201" w:type="pct"/>
+          </w:tcPr>
+          <w:p>
+            <w:pPr>
+              <w:autoSpaceDE w:val="0"/>
+              <w:autoSpaceDN w:val="0"/>
+              <w:adjustRightInd w:val="0"/>
+              <w:jc w:val="right"/>
+              <w:rPr>
+                <w:lang w:bidi="fa-IR"/>
+              </w:rPr>
+            </w:pPr>
+            <w:r>
+              <w:rPr>
+                <w:rFonts w:hint="cs"/>
+                <w:rtl/>
+              </w:rPr>
+              <w:t>چون همه طعم وانیل را دوست دارند. یک رابطه معمولی و عادی. کاری که همه میکنند</w:t>
+            </w:r>
+            <w:r>
+              <w:rPr>
+                <w:rFonts w:hint="cs"/>
+                <w:rtl/>
+                <w:lang w:bidi="fa-IR"/>
+              </w:rPr>
+              <w:t>. این رو از کتاب پنجاه سایه خاکستری خوندم.</w:t>
+            </w:r>
+          </w:p>
+        </w:tc>
+        <w:tc>
+          <w:tcPr>
+            <w:tcW w:w="907" w:type="pct"/>
+          </w:tcPr>
+          <w:p>
+            <w:pPr>
+              <w:jc w:val="center"/>
+              <w:rPr>
+                <w:rFonts w:asciiTheme="majorBidi" w:hAnsiTheme="majorBidi" w:cs="Times New Roman" w:hint="cs"/>
+                <w:sz w:val="24"/>
+                <w:szCs w:val="24"/>
+                <w:rtl/>
+                <w:lang w:bidi="fa-IR"/>
+              </w:rPr>
+            </w:pPr>
+          </w:p>
+        </w:tc>
+      </w:tr>
+      <w:tr>
+        <w:tc>
+          <w:tcPr>
+            <w:tcW w:w="892" w:type="pct"/>
+          </w:tcPr>
+          <w:p>
+            <w:pPr>
+              <w:rPr>
+                <w:rFonts w:ascii="Georgia" w:hAnsi="Georgia"/>
+              </w:rPr>
+            </w:pPr>
+            <w:bookmarkStart w:id="0" w:name="_GoBack"/>
+            <w:bookmarkEnd w:id="0"/>
+          </w:p>
+        </w:tc>
+        <w:tc>
+          <w:tcPr>
+            <w:tcW w:w="3201" w:type="pct"/>
+          </w:tcPr>
+          <w:p>
+            <w:pPr>
+              <w:autoSpaceDE w:val="0"/>
+              <w:autoSpaceDN w:val="0"/>
+              <w:adjustRightInd w:val="0"/>
+              <w:jc w:val="right"/>
+              <w:rPr>
+                <w:rFonts w:hint="cs"/>
+                <w:rtl/>
               </w:rPr>
             </w:pPr>
           </w:p>

</xml_diff>

<commit_message>
serene from fifty shades of Grey added.
</commit_message>
<xml_diff>
--- a/فایلهای عمومی/English words and sentences.docx
+++ b/فایلهای عمومی/English words and sentences.docx
@@ -7055,6 +7055,23 @@
                 <w:szCs w:val="24"/>
               </w:rPr>
               <w:t>Harry started to laugh. The sound seemed to jog Ron back to his senses.</w:t>
+            </w:r>
+          </w:p>
+          <w:p>
+            <w:pPr>
+              <w:rPr>
+                <w:rFonts w:asciiTheme="majorBidi" w:hAnsiTheme="majorBidi" w:cstheme="majorBidi"/>
+                <w:sz w:val="24"/>
+                <w:szCs w:val="24"/>
+              </w:rPr>
+            </w:pPr>
+            <w:r>
+              <w:rPr>
+                <w:rFonts w:asciiTheme="majorBidi" w:hAnsiTheme="majorBidi" w:cstheme="majorBidi"/>
+                <w:sz w:val="24"/>
+                <w:szCs w:val="24"/>
+              </w:rPr>
+              <w:t xml:space="preserve">Jogging can help you to improve your health. </w:t>
             </w:r>
           </w:p>
         </w:tc>
@@ -11763,76 +11780,16 @@
               <w:autoSpaceDN w:val="0"/>
               <w:adjustRightInd w:val="0"/>
               <w:rPr>
-                <w:rFonts w:ascii="TimesNewRoman" w:hAnsi="TimesNewRoman" w:cs="TimesNewRoman"/>
-                <w:sz w:val="24"/>
-                <w:szCs w:val="24"/>
-              </w:rPr>
-            </w:pPr>
-            <w:r>
-              <w:rPr>
                 <w:rFonts w:ascii="CMR10" w:hAnsi="CMR10" w:cs="CMR10"/>
               </w:rPr>
+            </w:pPr>
+            <w:r>
+              <w:rPr>
+                <w:rFonts w:ascii="CMR10" w:hAnsi="CMR10" w:cs="CMR10"/>
+              </w:rPr>
               <w:t>Voldemort’s scream of fury vibrated inside his head.</w:t>
             </w:r>
           </w:p>
-        </w:tc>
-        <w:tc>
-          <w:tcPr>
-            <w:tcW w:w="907" w:type="pct"/>
-          </w:tcPr>
-          <w:p>
-            <w:pPr>
-              <w:jc w:val="center"/>
-              <w:rPr>
-                <w:rFonts w:asciiTheme="majorBidi" w:hAnsiTheme="majorBidi" w:cs="Times New Roman"/>
-                <w:sz w:val="24"/>
-                <w:szCs w:val="24"/>
-                <w:rtl/>
-                <w:lang w:bidi="fa-IR"/>
-              </w:rPr>
-            </w:pPr>
-            <w:r>
-              <w:rPr>
-                <w:rFonts w:asciiTheme="majorBidi" w:hAnsiTheme="majorBidi" w:cs="Times New Roman" w:hint="cs"/>
-                <w:sz w:val="24"/>
-                <w:szCs w:val="24"/>
-                <w:rtl/>
-                <w:lang w:bidi="fa-IR"/>
-              </w:rPr>
-              <w:t>خشم، غضب</w:t>
-            </w:r>
-          </w:p>
-        </w:tc>
-      </w:tr>
-      <w:tr>
-        <w:tc>
-          <w:tcPr>
-            <w:tcW w:w="892" w:type="pct"/>
-          </w:tcPr>
-          <w:p>
-            <w:pPr>
-              <w:rPr>
-                <w:rFonts w:ascii="CMR10" w:hAnsi="CMR10" w:cs="CMR10"/>
-              </w:rPr>
-            </w:pPr>
-            <w:r>
-              <w:rPr>
-                <w:rFonts w:ascii="CMR10" w:hAnsi="CMR10" w:cs="CMR10"/>
-              </w:rPr>
-              <w:t>Ominous</w:t>
-            </w:r>
-            <w:r>
-              <w:rPr>
-                <w:rFonts w:ascii="CMR10" w:hAnsi="CMR10" w:cs="CMR10"/>
-              </w:rPr>
-              <w:t xml:space="preserve"> </w:t>
-            </w:r>
-          </w:p>
-        </w:tc>
-        <w:tc>
-          <w:tcPr>
-            <w:tcW w:w="3201" w:type="pct"/>
-          </w:tcPr>
           <w:p>
             <w:pPr>
               <w:autoSpaceDE w:val="0"/>
@@ -11846,31 +11803,9 @@
             </w:pPr>
             <w:r>
               <w:rPr>
-                <w:rFonts w:ascii="TimesNewRoman" w:hAnsi="TimesNewRoman" w:cs="TimesNewRoman"/>
-                <w:sz w:val="24"/>
-                <w:szCs w:val="24"/>
-              </w:rPr>
-              <w:t xml:space="preserve">Gloomy, </w:t>
-            </w:r>
-            <w:r>
-              <w:rPr>
                 <w:rFonts w:ascii="CMR10" w:hAnsi="CMR10" w:cs="CMR10"/>
               </w:rPr>
-              <w:t xml:space="preserve">The presence of the Death Eaters outside increased the ominous mood inside number </w:t>
-            </w:r>
-            <w:proofErr w:type="spellStart"/>
-            <w:r>
-              <w:rPr>
-                <w:rFonts w:ascii="CMR10" w:hAnsi="CMR10" w:cs="CMR10"/>
-              </w:rPr>
-              <w:t>twelves</w:t>
-            </w:r>
-            <w:proofErr w:type="spellEnd"/>
-            <w:r>
-              <w:rPr>
-                <w:rFonts w:ascii="CMR10" w:hAnsi="CMR10" w:cs="CMR10"/>
-              </w:rPr>
-              <w:t>.</w:t>
+              <w:t xml:space="preserve">Exasperation </w:t>
             </w:r>
           </w:p>
         </w:tc>
@@ -11897,127 +11832,7 @@
                 <w:rtl/>
                 <w:lang w:bidi="fa-IR"/>
               </w:rPr>
-              <w:t>دشگون</w:t>
-            </w:r>
-            <w:r>
-              <w:rPr>
-                <w:rFonts w:asciiTheme="majorBidi" w:hAnsiTheme="majorBidi" w:cs="Times New Roman"/>
-                <w:sz w:val="24"/>
-                <w:szCs w:val="24"/>
-                <w:rtl/>
-                <w:lang w:bidi="fa-IR"/>
-              </w:rPr>
-              <w:t xml:space="preserve"> </w:t>
-            </w:r>
-            <w:r>
-              <w:rPr>
-                <w:rFonts w:asciiTheme="majorBidi" w:hAnsiTheme="majorBidi" w:cs="Times New Roman" w:hint="cs"/>
-                <w:sz w:val="24"/>
-                <w:szCs w:val="24"/>
-                <w:rtl/>
-                <w:lang w:bidi="fa-IR"/>
-              </w:rPr>
-              <w:t>،</w:t>
-            </w:r>
-            <w:r>
-              <w:rPr>
-                <w:rFonts w:asciiTheme="majorBidi" w:hAnsiTheme="majorBidi" w:cs="Times New Roman"/>
-                <w:sz w:val="24"/>
-                <w:szCs w:val="24"/>
-                <w:rtl/>
-                <w:lang w:bidi="fa-IR"/>
-              </w:rPr>
-              <w:t xml:space="preserve"> </w:t>
-            </w:r>
-            <w:r>
-              <w:rPr>
-                <w:rFonts w:asciiTheme="majorBidi" w:hAnsiTheme="majorBidi" w:cs="Times New Roman" w:hint="cs"/>
-                <w:sz w:val="24"/>
-                <w:szCs w:val="24"/>
-                <w:rtl/>
-                <w:lang w:bidi="fa-IR"/>
-              </w:rPr>
-              <w:t>ناميمون</w:t>
-            </w:r>
-            <w:r>
-              <w:rPr>
-                <w:rFonts w:asciiTheme="majorBidi" w:hAnsiTheme="majorBidi" w:cs="Times New Roman"/>
-                <w:sz w:val="24"/>
-                <w:szCs w:val="24"/>
-                <w:rtl/>
-                <w:lang w:bidi="fa-IR"/>
-              </w:rPr>
-              <w:t xml:space="preserve"> </w:t>
-            </w:r>
-            <w:r>
-              <w:rPr>
-                <w:rFonts w:asciiTheme="majorBidi" w:hAnsiTheme="majorBidi" w:cs="Times New Roman" w:hint="cs"/>
-                <w:sz w:val="24"/>
-                <w:szCs w:val="24"/>
-                <w:rtl/>
-                <w:lang w:bidi="fa-IR"/>
-              </w:rPr>
-              <w:t>،</w:t>
-            </w:r>
-            <w:r>
-              <w:rPr>
-                <w:rFonts w:asciiTheme="majorBidi" w:hAnsiTheme="majorBidi" w:cs="Times New Roman"/>
-                <w:sz w:val="24"/>
-                <w:szCs w:val="24"/>
-                <w:rtl/>
-                <w:lang w:bidi="fa-IR"/>
-              </w:rPr>
-              <w:t xml:space="preserve"> </w:t>
-            </w:r>
-            <w:r>
-              <w:rPr>
-                <w:rFonts w:asciiTheme="majorBidi" w:hAnsiTheme="majorBidi" w:cs="Times New Roman" w:hint="cs"/>
-                <w:sz w:val="24"/>
-                <w:szCs w:val="24"/>
-                <w:rtl/>
-                <w:lang w:bidi="fa-IR"/>
-              </w:rPr>
-              <w:t>شوم</w:t>
-            </w:r>
-            <w:r>
-              <w:rPr>
-                <w:rFonts w:asciiTheme="majorBidi" w:hAnsiTheme="majorBidi" w:cs="Times New Roman"/>
-                <w:sz w:val="24"/>
-                <w:szCs w:val="24"/>
-                <w:rtl/>
-                <w:lang w:bidi="fa-IR"/>
-              </w:rPr>
-              <w:t xml:space="preserve"> </w:t>
-            </w:r>
-            <w:r>
-              <w:rPr>
-                <w:rFonts w:asciiTheme="majorBidi" w:hAnsiTheme="majorBidi" w:cs="Times New Roman" w:hint="cs"/>
-                <w:sz w:val="24"/>
-                <w:szCs w:val="24"/>
-                <w:rtl/>
-                <w:lang w:bidi="fa-IR"/>
-              </w:rPr>
-              <w:t>،</w:t>
-            </w:r>
-            <w:r>
-              <w:rPr>
-                <w:rFonts w:asciiTheme="majorBidi" w:hAnsiTheme="majorBidi" w:cs="Times New Roman"/>
-                <w:sz w:val="24"/>
-                <w:szCs w:val="24"/>
-                <w:rtl/>
-                <w:lang w:bidi="fa-IR"/>
-              </w:rPr>
-              <w:t xml:space="preserve"> </w:t>
-            </w:r>
-            <w:r>
-              <w:rPr>
-                <w:rFonts w:asciiTheme="majorBidi" w:hAnsiTheme="majorBidi" w:cs="Times New Roman" w:hint="cs"/>
-                <w:sz w:val="24"/>
-                <w:szCs w:val="24"/>
-                <w:rtl/>
-                <w:lang w:bidi="fa-IR"/>
-              </w:rPr>
-              <w:t>بديمن</w:t>
+              <w:t>خشم، غضب</w:t>
             </w:r>
           </w:p>
         </w:tc>
@@ -12037,7 +11852,13 @@
               <w:rPr>
                 <w:rFonts w:ascii="CMR10" w:hAnsi="CMR10" w:cs="CMR10"/>
               </w:rPr>
-              <w:t xml:space="preserve">Chandelier </w:t>
+              <w:t>Ominous</w:t>
+            </w:r>
+            <w:r>
+              <w:rPr>
+                <w:rFonts w:ascii="CMR10" w:hAnsi="CMR10" w:cs="CMR10"/>
+              </w:rPr>
+              <w:t xml:space="preserve"> </w:t>
             </w:r>
           </w:p>
         </w:tc>
@@ -12056,6 +11877,34 @@
                 <w:szCs w:val="24"/>
               </w:rPr>
             </w:pPr>
+            <w:r>
+              <w:rPr>
+                <w:rFonts w:ascii="TimesNewRoman" w:hAnsi="TimesNewRoman" w:cs="TimesNewRoman"/>
+                <w:sz w:val="24"/>
+                <w:szCs w:val="24"/>
+              </w:rPr>
+              <w:t xml:space="preserve">Gloomy, </w:t>
+            </w:r>
+            <w:r>
+              <w:rPr>
+                <w:rFonts w:ascii="CMR10" w:hAnsi="CMR10" w:cs="CMR10"/>
+              </w:rPr>
+              <w:t xml:space="preserve">The presence of the Death Eaters outside increased the ominous mood inside number </w:t>
+            </w:r>
+            <w:proofErr w:type="spellStart"/>
+            <w:r>
+              <w:rPr>
+                <w:rFonts w:ascii="CMR10" w:hAnsi="CMR10" w:cs="CMR10"/>
+              </w:rPr>
+              <w:t>twelves</w:t>
+            </w:r>
+            <w:proofErr w:type="spellEnd"/>
+            <w:r>
+              <w:rPr>
+                <w:rFonts w:ascii="CMR10" w:hAnsi="CMR10" w:cs="CMR10"/>
+              </w:rPr>
+              <w:t>.</w:t>
+            </w:r>
           </w:p>
         </w:tc>
         <w:tc>
@@ -12081,7 +11930,127 @@
                 <w:rtl/>
                 <w:lang w:bidi="fa-IR"/>
               </w:rPr>
-              <w:t>لوستر</w:t>
+              <w:t>دشگون</w:t>
+            </w:r>
+            <w:r>
+              <w:rPr>
+                <w:rFonts w:asciiTheme="majorBidi" w:hAnsiTheme="majorBidi" w:cs="Times New Roman"/>
+                <w:sz w:val="24"/>
+                <w:szCs w:val="24"/>
+                <w:rtl/>
+                <w:lang w:bidi="fa-IR"/>
+              </w:rPr>
+              <w:t xml:space="preserve"> </w:t>
+            </w:r>
+            <w:r>
+              <w:rPr>
+                <w:rFonts w:asciiTheme="majorBidi" w:hAnsiTheme="majorBidi" w:cs="Times New Roman" w:hint="cs"/>
+                <w:sz w:val="24"/>
+                <w:szCs w:val="24"/>
+                <w:rtl/>
+                <w:lang w:bidi="fa-IR"/>
+              </w:rPr>
+              <w:t>،</w:t>
+            </w:r>
+            <w:r>
+              <w:rPr>
+                <w:rFonts w:asciiTheme="majorBidi" w:hAnsiTheme="majorBidi" w:cs="Times New Roman"/>
+                <w:sz w:val="24"/>
+                <w:szCs w:val="24"/>
+                <w:rtl/>
+                <w:lang w:bidi="fa-IR"/>
+              </w:rPr>
+              <w:t xml:space="preserve"> </w:t>
+            </w:r>
+            <w:r>
+              <w:rPr>
+                <w:rFonts w:asciiTheme="majorBidi" w:hAnsiTheme="majorBidi" w:cs="Times New Roman" w:hint="cs"/>
+                <w:sz w:val="24"/>
+                <w:szCs w:val="24"/>
+                <w:rtl/>
+                <w:lang w:bidi="fa-IR"/>
+              </w:rPr>
+              <w:t>ناميمون</w:t>
+            </w:r>
+            <w:r>
+              <w:rPr>
+                <w:rFonts w:asciiTheme="majorBidi" w:hAnsiTheme="majorBidi" w:cs="Times New Roman"/>
+                <w:sz w:val="24"/>
+                <w:szCs w:val="24"/>
+                <w:rtl/>
+                <w:lang w:bidi="fa-IR"/>
+              </w:rPr>
+              <w:t xml:space="preserve"> </w:t>
+            </w:r>
+            <w:r>
+              <w:rPr>
+                <w:rFonts w:asciiTheme="majorBidi" w:hAnsiTheme="majorBidi" w:cs="Times New Roman" w:hint="cs"/>
+                <w:sz w:val="24"/>
+                <w:szCs w:val="24"/>
+                <w:rtl/>
+                <w:lang w:bidi="fa-IR"/>
+              </w:rPr>
+              <w:t>،</w:t>
+            </w:r>
+            <w:r>
+              <w:rPr>
+                <w:rFonts w:asciiTheme="majorBidi" w:hAnsiTheme="majorBidi" w:cs="Times New Roman"/>
+                <w:sz w:val="24"/>
+                <w:szCs w:val="24"/>
+                <w:rtl/>
+                <w:lang w:bidi="fa-IR"/>
+              </w:rPr>
+              <w:t xml:space="preserve"> </w:t>
+            </w:r>
+            <w:r>
+              <w:rPr>
+                <w:rFonts w:asciiTheme="majorBidi" w:hAnsiTheme="majorBidi" w:cs="Times New Roman" w:hint="cs"/>
+                <w:sz w:val="24"/>
+                <w:szCs w:val="24"/>
+                <w:rtl/>
+                <w:lang w:bidi="fa-IR"/>
+              </w:rPr>
+              <w:t>شوم</w:t>
+            </w:r>
+            <w:r>
+              <w:rPr>
+                <w:rFonts w:asciiTheme="majorBidi" w:hAnsiTheme="majorBidi" w:cs="Times New Roman"/>
+                <w:sz w:val="24"/>
+                <w:szCs w:val="24"/>
+                <w:rtl/>
+                <w:lang w:bidi="fa-IR"/>
+              </w:rPr>
+              <w:t xml:space="preserve"> </w:t>
+            </w:r>
+            <w:r>
+              <w:rPr>
+                <w:rFonts w:asciiTheme="majorBidi" w:hAnsiTheme="majorBidi" w:cs="Times New Roman" w:hint="cs"/>
+                <w:sz w:val="24"/>
+                <w:szCs w:val="24"/>
+                <w:rtl/>
+                <w:lang w:bidi="fa-IR"/>
+              </w:rPr>
+              <w:t>،</w:t>
+            </w:r>
+            <w:r>
+              <w:rPr>
+                <w:rFonts w:asciiTheme="majorBidi" w:hAnsiTheme="majorBidi" w:cs="Times New Roman"/>
+                <w:sz w:val="24"/>
+                <w:szCs w:val="24"/>
+                <w:rtl/>
+                <w:lang w:bidi="fa-IR"/>
+              </w:rPr>
+              <w:t xml:space="preserve"> </w:t>
+            </w:r>
+            <w:r>
+              <w:rPr>
+                <w:rFonts w:asciiTheme="majorBidi" w:hAnsiTheme="majorBidi" w:cs="Times New Roman" w:hint="cs"/>
+                <w:sz w:val="24"/>
+                <w:szCs w:val="24"/>
+                <w:rtl/>
+                <w:lang w:bidi="fa-IR"/>
+              </w:rPr>
+              <w:t>بديمن</w:t>
             </w:r>
           </w:p>
         </w:tc>
@@ -12101,7 +12070,7 @@
               <w:rPr>
                 <w:rFonts w:ascii="CMR10" w:hAnsi="CMR10" w:cs="CMR10"/>
               </w:rPr>
-              <w:t xml:space="preserve">Tiara </w:t>
+              <w:t xml:space="preserve">Chandelier </w:t>
             </w:r>
           </w:p>
         </w:tc>
@@ -12115,112 +12084,88 @@
               <w:autoSpaceDN w:val="0"/>
               <w:adjustRightInd w:val="0"/>
               <w:rPr>
+                <w:rFonts w:ascii="TimesNewRoman" w:hAnsi="TimesNewRoman" w:cs="TimesNewRoman"/>
+                <w:sz w:val="24"/>
+                <w:szCs w:val="24"/>
+              </w:rPr>
+            </w:pPr>
+          </w:p>
+        </w:tc>
+        <w:tc>
+          <w:tcPr>
+            <w:tcW w:w="907" w:type="pct"/>
+          </w:tcPr>
+          <w:p>
+            <w:pPr>
+              <w:jc w:val="center"/>
+              <w:rPr>
+                <w:rFonts w:asciiTheme="majorBidi" w:hAnsiTheme="majorBidi" w:cs="Times New Roman"/>
+                <w:sz w:val="24"/>
+                <w:szCs w:val="24"/>
+                <w:rtl/>
+                <w:lang w:bidi="fa-IR"/>
+              </w:rPr>
+            </w:pPr>
+            <w:r>
+              <w:rPr>
+                <w:rFonts w:asciiTheme="majorBidi" w:hAnsiTheme="majorBidi" w:cs="Times New Roman" w:hint="cs"/>
+                <w:sz w:val="24"/>
+                <w:szCs w:val="24"/>
+                <w:rtl/>
+                <w:lang w:bidi="fa-IR"/>
+              </w:rPr>
+              <w:t>لوستر</w:t>
+            </w:r>
+          </w:p>
+        </w:tc>
+      </w:tr>
+      <w:tr>
+        <w:tc>
+          <w:tcPr>
+            <w:tcW w:w="892" w:type="pct"/>
+          </w:tcPr>
+          <w:p>
+            <w:pPr>
+              <w:rPr>
                 <w:rFonts w:ascii="CMR10" w:hAnsi="CMR10" w:cs="CMR10"/>
               </w:rPr>
             </w:pPr>
             <w:r>
               <w:rPr>
-                <w:rFonts w:ascii="TimesNewRoman" w:hAnsi="TimesNewRoman" w:cs="TimesNewRoman"/>
-                <w:sz w:val="24"/>
-                <w:szCs w:val="24"/>
-              </w:rPr>
-              <w:t xml:space="preserve">Crown, </w:t>
-            </w:r>
-            <w:r>
-              <w:rPr>
                 <w:rFonts w:ascii="CMR10" w:hAnsi="CMR10" w:cs="CMR10"/>
               </w:rPr>
-              <w:t>I’ve just been instructing the bride</w:t>
-            </w:r>
-          </w:p>
+              <w:t xml:space="preserve">Tiara </w:t>
+            </w:r>
+          </w:p>
+        </w:tc>
+        <w:tc>
+          <w:tcPr>
+            <w:tcW w:w="3201" w:type="pct"/>
+          </w:tcPr>
           <w:p>
             <w:pPr>
               <w:autoSpaceDE w:val="0"/>
               <w:autoSpaceDN w:val="0"/>
               <w:adjustRightInd w:val="0"/>
               <w:rPr>
+                <w:rFonts w:ascii="CMR10" w:hAnsi="CMR10" w:cs="CMR10"/>
+              </w:rPr>
+            </w:pPr>
+            <w:r>
+              <w:rPr>
                 <w:rFonts w:ascii="TimesNewRoman" w:hAnsi="TimesNewRoman" w:cs="TimesNewRoman"/>
                 <w:sz w:val="24"/>
                 <w:szCs w:val="24"/>
               </w:rPr>
-            </w:pPr>
-            <w:proofErr w:type="gramStart"/>
+              <w:t xml:space="preserve">Crown, </w:t>
+            </w:r>
             <w:r>
               <w:rPr>
                 <w:rFonts w:ascii="CMR10" w:hAnsi="CMR10" w:cs="CMR10"/>
               </w:rPr>
-              <w:t>on</w:t>
-            </w:r>
-            <w:proofErr w:type="gramEnd"/>
-            <w:r>
-              <w:rPr>
-                <w:rFonts w:ascii="CMR10" w:hAnsi="CMR10" w:cs="CMR10"/>
-              </w:rPr>
-              <w:t xml:space="preserve"> how best to wear my tiara. It was not unlike the tiara Fleur had worn at her wedding.</w:t>
-            </w:r>
-          </w:p>
-        </w:tc>
-        <w:tc>
-          <w:tcPr>
-            <w:tcW w:w="907" w:type="pct"/>
-          </w:tcPr>
-          <w:p>
-            <w:pPr>
-              <w:jc w:val="center"/>
-              <w:rPr>
-                <w:rFonts w:asciiTheme="majorBidi" w:hAnsiTheme="majorBidi" w:cs="Times New Roman"/>
-                <w:sz w:val="24"/>
-                <w:szCs w:val="24"/>
-                <w:rtl/>
-                <w:lang w:bidi="fa-IR"/>
-              </w:rPr>
-            </w:pPr>
-            <w:r>
-              <w:rPr>
-                <w:rFonts w:asciiTheme="majorBidi" w:hAnsiTheme="majorBidi" w:cs="Times New Roman" w:hint="cs"/>
-                <w:sz w:val="24"/>
-                <w:szCs w:val="24"/>
-                <w:rtl/>
-                <w:lang w:bidi="fa-IR"/>
-              </w:rPr>
-              <w:t>همان تارک فارسی به معنای تاج پادشاهی</w:t>
-            </w:r>
-            <w:r>
-              <w:rPr>
-                <w:rFonts w:asciiTheme="majorBidi" w:hAnsiTheme="majorBidi" w:cs="Times New Roman" w:hint="cs"/>
-                <w:sz w:val="24"/>
-                <w:szCs w:val="24"/>
-                <w:rtl/>
-                <w:lang w:bidi="fa-IR"/>
-              </w:rPr>
-              <w:t>. تاج</w:t>
-            </w:r>
-          </w:p>
-        </w:tc>
-      </w:tr>
-      <w:tr>
-        <w:tc>
-          <w:tcPr>
-            <w:tcW w:w="892" w:type="pct"/>
-          </w:tcPr>
-          <w:p>
-            <w:pPr>
-              <w:rPr>
-                <w:rFonts w:ascii="CMR10" w:hAnsi="CMR10" w:cs="CMR10"/>
-              </w:rPr>
-            </w:pPr>
-            <w:r>
-              <w:rPr>
-                <w:rFonts w:ascii="CMR10" w:hAnsi="CMR10" w:cs="CMR10"/>
-              </w:rPr>
-              <w:t xml:space="preserve">Overwhelm </w:t>
-            </w:r>
-          </w:p>
-        </w:tc>
-        <w:tc>
-          <w:tcPr>
-            <w:tcW w:w="3201" w:type="pct"/>
-          </w:tcPr>
+              <w:t>I’ve just been instructing the bride</w:t>
+            </w:r>
+          </w:p>
           <w:p>
             <w:pPr>
               <w:autoSpaceDE w:val="0"/>
@@ -12232,11 +12177,19 @@
                 <w:szCs w:val="24"/>
               </w:rPr>
             </w:pPr>
+            <w:proofErr w:type="gramStart"/>
             <w:r>
               <w:rPr>
                 <w:rFonts w:ascii="CMR10" w:hAnsi="CMR10" w:cs="CMR10"/>
               </w:rPr>
-              <w:t xml:space="preserve">The smoke and heat were becoming overwhelming. </w:t>
+              <w:t>on</w:t>
+            </w:r>
+            <w:proofErr w:type="gramEnd"/>
+            <w:r>
+              <w:rPr>
+                <w:rFonts w:ascii="CMR10" w:hAnsi="CMR10" w:cs="CMR10"/>
+              </w:rPr>
+              <w:t xml:space="preserve"> how best to wear my tiara. It was not unlike the tiara Fleur had worn at her wedding.</w:t>
             </w:r>
           </w:p>
         </w:tc>
@@ -12263,87 +12216,17 @@
                 <w:rtl/>
                 <w:lang w:bidi="fa-IR"/>
               </w:rPr>
-              <w:t>سراسر</w:t>
-            </w:r>
-            <w:r>
-              <w:rPr>
-                <w:rFonts w:asciiTheme="majorBidi" w:hAnsiTheme="majorBidi" w:cs="Times New Roman"/>
-                <w:sz w:val="24"/>
-                <w:szCs w:val="24"/>
-                <w:rtl/>
-                <w:lang w:bidi="fa-IR"/>
-              </w:rPr>
-              <w:t xml:space="preserve"> </w:t>
-            </w:r>
-            <w:r>
-              <w:rPr>
-                <w:rFonts w:asciiTheme="majorBidi" w:hAnsiTheme="majorBidi" w:cs="Times New Roman" w:hint="cs"/>
-                <w:sz w:val="24"/>
-                <w:szCs w:val="24"/>
-                <w:rtl/>
-                <w:lang w:bidi="fa-IR"/>
-              </w:rPr>
-              <w:t>پوشاندن</w:t>
-            </w:r>
-            <w:r>
-              <w:rPr>
-                <w:rFonts w:asciiTheme="majorBidi" w:hAnsiTheme="majorBidi" w:cs="Times New Roman"/>
-                <w:sz w:val="24"/>
-                <w:szCs w:val="24"/>
-                <w:rtl/>
-                <w:lang w:bidi="fa-IR"/>
-              </w:rPr>
-              <w:t xml:space="preserve"> </w:t>
-            </w:r>
-            <w:r>
-              <w:rPr>
-                <w:rFonts w:asciiTheme="majorBidi" w:hAnsiTheme="majorBidi" w:cs="Times New Roman" w:hint="cs"/>
-                <w:sz w:val="24"/>
-                <w:szCs w:val="24"/>
-                <w:rtl/>
-                <w:lang w:bidi="fa-IR"/>
-              </w:rPr>
-              <w:t>،غوطه</w:t>
-            </w:r>
-            <w:r>
-              <w:rPr>
-                <w:rFonts w:asciiTheme="majorBidi" w:hAnsiTheme="majorBidi" w:cs="Times New Roman"/>
-                <w:sz w:val="24"/>
-                <w:szCs w:val="24"/>
-                <w:rtl/>
-                <w:lang w:bidi="fa-IR"/>
-              </w:rPr>
-              <w:t xml:space="preserve"> </w:t>
-            </w:r>
-            <w:r>
-              <w:rPr>
-                <w:rFonts w:asciiTheme="majorBidi" w:hAnsiTheme="majorBidi" w:cs="Times New Roman" w:hint="cs"/>
-                <w:sz w:val="24"/>
-                <w:szCs w:val="24"/>
-                <w:rtl/>
-                <w:lang w:bidi="fa-IR"/>
-              </w:rPr>
-              <w:t>ور</w:t>
-            </w:r>
-            <w:r>
-              <w:rPr>
-                <w:rFonts w:asciiTheme="majorBidi" w:hAnsiTheme="majorBidi" w:cs="Times New Roman"/>
-                <w:sz w:val="24"/>
-                <w:szCs w:val="24"/>
-                <w:rtl/>
-                <w:lang w:bidi="fa-IR"/>
-              </w:rPr>
-              <w:t xml:space="preserve"> </w:t>
-            </w:r>
-            <w:r>
-              <w:rPr>
-                <w:rFonts w:asciiTheme="majorBidi" w:hAnsiTheme="majorBidi" w:cs="Times New Roman" w:hint="cs"/>
-                <w:sz w:val="24"/>
-                <w:szCs w:val="24"/>
-                <w:rtl/>
-                <w:lang w:bidi="fa-IR"/>
-              </w:rPr>
-              <w:t>ساختن</w:t>
+              <w:t>همان تارک فارسی به معنای تاج پادشاهی</w:t>
+            </w:r>
+            <w:r>
+              <w:rPr>
+                <w:rFonts w:asciiTheme="majorBidi" w:hAnsiTheme="majorBidi" w:cs="Times New Roman" w:hint="cs"/>
+                <w:sz w:val="24"/>
+                <w:szCs w:val="24"/>
+                <w:rtl/>
+                <w:lang w:bidi="fa-IR"/>
+              </w:rPr>
+              <w:t>. تاج</w:t>
             </w:r>
           </w:p>
         </w:tc>
@@ -12363,7 +12246,7 @@
               <w:rPr>
                 <w:rFonts w:ascii="CMR10" w:hAnsi="CMR10" w:cs="CMR10"/>
               </w:rPr>
-              <w:t xml:space="preserve">Loose </w:t>
+              <w:t xml:space="preserve">Overwhelm </w:t>
             </w:r>
           </w:p>
         </w:tc>
@@ -12377,17 +12260,150 @@
               <w:autoSpaceDN w:val="0"/>
               <w:adjustRightInd w:val="0"/>
               <w:rPr>
-                <w:rFonts w:ascii="CMR10" w:hAnsi="CMR10"/>
-                <w:lang w:bidi="fa-IR"/>
+                <w:rFonts w:ascii="TimesNewRoman" w:hAnsi="TimesNewRoman" w:cs="TimesNewRoman"/>
+                <w:sz w:val="24"/>
+                <w:szCs w:val="24"/>
               </w:rPr>
             </w:pPr>
             <w:r>
               <w:rPr>
                 <w:rFonts w:ascii="CMR10" w:hAnsi="CMR10" w:cs="CMR10"/>
               </w:rPr>
-              <w:t>True!’ said Aragorn, loosening his sword in its sheath.</w:t>
-            </w:r>
-          </w:p>
+              <w:t xml:space="preserve">The smoke and heat were becoming overwhelming. </w:t>
+            </w:r>
+          </w:p>
+        </w:tc>
+        <w:tc>
+          <w:tcPr>
+            <w:tcW w:w="907" w:type="pct"/>
+          </w:tcPr>
+          <w:p>
+            <w:pPr>
+              <w:jc w:val="center"/>
+              <w:rPr>
+                <w:rFonts w:asciiTheme="majorBidi" w:hAnsiTheme="majorBidi" w:cs="Times New Roman"/>
+                <w:sz w:val="24"/>
+                <w:szCs w:val="24"/>
+                <w:rtl/>
+                <w:lang w:bidi="fa-IR"/>
+              </w:rPr>
+            </w:pPr>
+            <w:r>
+              <w:rPr>
+                <w:rFonts w:asciiTheme="majorBidi" w:hAnsiTheme="majorBidi" w:cs="Times New Roman" w:hint="cs"/>
+                <w:sz w:val="24"/>
+                <w:szCs w:val="24"/>
+                <w:rtl/>
+                <w:lang w:bidi="fa-IR"/>
+              </w:rPr>
+              <w:t>سراسر</w:t>
+            </w:r>
+            <w:r>
+              <w:rPr>
+                <w:rFonts w:asciiTheme="majorBidi" w:hAnsiTheme="majorBidi" w:cs="Times New Roman"/>
+                <w:sz w:val="24"/>
+                <w:szCs w:val="24"/>
+                <w:rtl/>
+                <w:lang w:bidi="fa-IR"/>
+              </w:rPr>
+              <w:t xml:space="preserve"> </w:t>
+            </w:r>
+            <w:r>
+              <w:rPr>
+                <w:rFonts w:asciiTheme="majorBidi" w:hAnsiTheme="majorBidi" w:cs="Times New Roman" w:hint="cs"/>
+                <w:sz w:val="24"/>
+                <w:szCs w:val="24"/>
+                <w:rtl/>
+                <w:lang w:bidi="fa-IR"/>
+              </w:rPr>
+              <w:t>پوشاندن</w:t>
+            </w:r>
+            <w:r>
+              <w:rPr>
+                <w:rFonts w:asciiTheme="majorBidi" w:hAnsiTheme="majorBidi" w:cs="Times New Roman"/>
+                <w:sz w:val="24"/>
+                <w:szCs w:val="24"/>
+                <w:rtl/>
+                <w:lang w:bidi="fa-IR"/>
+              </w:rPr>
+              <w:t xml:space="preserve"> </w:t>
+            </w:r>
+            <w:r>
+              <w:rPr>
+                <w:rFonts w:asciiTheme="majorBidi" w:hAnsiTheme="majorBidi" w:cs="Times New Roman" w:hint="cs"/>
+                <w:sz w:val="24"/>
+                <w:szCs w:val="24"/>
+                <w:rtl/>
+                <w:lang w:bidi="fa-IR"/>
+              </w:rPr>
+              <w:t>،غوطه</w:t>
+            </w:r>
+            <w:r>
+              <w:rPr>
+                <w:rFonts w:asciiTheme="majorBidi" w:hAnsiTheme="majorBidi" w:cs="Times New Roman"/>
+                <w:sz w:val="24"/>
+                <w:szCs w:val="24"/>
+                <w:rtl/>
+                <w:lang w:bidi="fa-IR"/>
+              </w:rPr>
+              <w:t xml:space="preserve"> </w:t>
+            </w:r>
+            <w:r>
+              <w:rPr>
+                <w:rFonts w:asciiTheme="majorBidi" w:hAnsiTheme="majorBidi" w:cs="Times New Roman" w:hint="cs"/>
+                <w:sz w:val="24"/>
+                <w:szCs w:val="24"/>
+                <w:rtl/>
+                <w:lang w:bidi="fa-IR"/>
+              </w:rPr>
+              <w:t>ور</w:t>
+            </w:r>
+            <w:r>
+              <w:rPr>
+                <w:rFonts w:asciiTheme="majorBidi" w:hAnsiTheme="majorBidi" w:cs="Times New Roman"/>
+                <w:sz w:val="24"/>
+                <w:szCs w:val="24"/>
+                <w:rtl/>
+                <w:lang w:bidi="fa-IR"/>
+              </w:rPr>
+              <w:t xml:space="preserve"> </w:t>
+            </w:r>
+            <w:r>
+              <w:rPr>
+                <w:rFonts w:asciiTheme="majorBidi" w:hAnsiTheme="majorBidi" w:cs="Times New Roman" w:hint="cs"/>
+                <w:sz w:val="24"/>
+                <w:szCs w:val="24"/>
+                <w:rtl/>
+                <w:lang w:bidi="fa-IR"/>
+              </w:rPr>
+              <w:t>ساختن</w:t>
+            </w:r>
+          </w:p>
+        </w:tc>
+      </w:tr>
+      <w:tr>
+        <w:tc>
+          <w:tcPr>
+            <w:tcW w:w="892" w:type="pct"/>
+          </w:tcPr>
+          <w:p>
+            <w:pPr>
+              <w:rPr>
+                <w:rFonts w:ascii="CMR10" w:hAnsi="CMR10" w:cs="CMR10"/>
+              </w:rPr>
+            </w:pPr>
+            <w:r>
+              <w:rPr>
+                <w:rFonts w:ascii="CMR10" w:hAnsi="CMR10" w:cs="CMR10"/>
+              </w:rPr>
+              <w:t xml:space="preserve">Loose </w:t>
+            </w:r>
+          </w:p>
+        </w:tc>
+        <w:tc>
+          <w:tcPr>
+            <w:tcW w:w="3201" w:type="pct"/>
+          </w:tcPr>
           <w:p>
             <w:pPr>
               <w:autoSpaceDE w:val="0"/>
@@ -12400,18 +12416,9 @@
             </w:pPr>
             <w:r>
               <w:rPr>
-                <w:rFonts w:ascii="CMR10" w:hAnsi="CMR10"/>
-                <w:lang w:bidi="fa-IR"/>
-              </w:rPr>
-              <w:t xml:space="preserve">A woman's vagina after she has had many different sized </w:t>
-            </w:r>
-            <w:r>
-              <w:rPr>
-                <w:rFonts w:ascii="CMR10" w:hAnsi="CMR10"/>
-                <w:lang w:bidi="fa-IR"/>
-              </w:rPr>
-              <w:lastRenderedPageBreak/>
-              <w:t xml:space="preserve">penises. </w:t>
+                <w:rFonts w:ascii="CMR10" w:hAnsi="CMR10" w:cs="CMR10"/>
+              </w:rPr>
+              <w:t>True!’ said Aragorn, loosening his sword in its sheath.</w:t>
             </w:r>
           </w:p>
           <w:p>
@@ -12429,7 +12436,8 @@
                 <w:rFonts w:ascii="CMR10" w:hAnsi="CMR10"/>
                 <w:lang w:bidi="fa-IR"/>
               </w:rPr>
-              <w:t xml:space="preserve">The slut is so loose, since she gets laid every night by a different man. </w:t>
+              <w:lastRenderedPageBreak/>
+              <w:t xml:space="preserve">A woman's vagina after she has had many different sized penises. </w:t>
             </w:r>
           </w:p>
           <w:p>
@@ -12442,71 +12450,14 @@
                 <w:lang w:bidi="fa-IR"/>
               </w:rPr>
             </w:pPr>
-          </w:p>
-        </w:tc>
-        <w:tc>
-          <w:tcPr>
-            <w:tcW w:w="907" w:type="pct"/>
-          </w:tcPr>
-          <w:p>
-            <w:pPr>
-              <w:bidi/>
-              <w:jc w:val="center"/>
-              <w:rPr>
-                <w:rFonts w:asciiTheme="majorBidi" w:hAnsiTheme="majorBidi" w:cs="Times New Roman"/>
-                <w:sz w:val="24"/>
-                <w:szCs w:val="24"/>
-                <w:rtl/>
-                <w:lang w:bidi="fa-IR"/>
-              </w:rPr>
-            </w:pPr>
-            <w:r>
-              <w:rPr>
-                <w:rFonts w:asciiTheme="majorBidi" w:hAnsiTheme="majorBidi" w:cs="Times New Roman" w:hint="cs"/>
-                <w:sz w:val="24"/>
-                <w:szCs w:val="24"/>
-                <w:rtl/>
-                <w:lang w:bidi="fa-IR"/>
-              </w:rPr>
-              <w:lastRenderedPageBreak/>
-              <w:t xml:space="preserve">مخالف </w:t>
-            </w:r>
-            <w:r>
-              <w:rPr>
-                <w:rFonts w:asciiTheme="majorBidi" w:hAnsiTheme="majorBidi" w:cs="Times New Roman"/>
-                <w:sz w:val="24"/>
-                <w:szCs w:val="24"/>
-                <w:lang w:bidi="fa-IR"/>
-              </w:rPr>
-              <w:t xml:space="preserve"> tight</w:t>
-            </w:r>
-          </w:p>
-        </w:tc>
-      </w:tr>
-      <w:tr>
-        <w:tc>
-          <w:tcPr>
-            <w:tcW w:w="892" w:type="pct"/>
-          </w:tcPr>
-          <w:p>
-            <w:pPr>
-              <w:rPr>
-                <w:rFonts w:ascii="CMR10" w:hAnsi="CMR10" w:cs="CMR10"/>
-              </w:rPr>
-            </w:pPr>
-            <w:r>
-              <w:rPr>
-                <w:rFonts w:ascii="CMR10" w:hAnsi="CMR10" w:cs="CMR10"/>
-              </w:rPr>
-              <w:lastRenderedPageBreak/>
-              <w:t>sheath</w:t>
-            </w:r>
-          </w:p>
-        </w:tc>
-        <w:tc>
-          <w:tcPr>
-            <w:tcW w:w="3201" w:type="pct"/>
-          </w:tcPr>
+            <w:r>
+              <w:rPr>
+                <w:rFonts w:ascii="CMR10" w:hAnsi="CMR10"/>
+                <w:lang w:bidi="fa-IR"/>
+              </w:rPr>
+              <w:t xml:space="preserve">The slut is so loose, since she gets laid every night by a different man. </w:t>
+            </w:r>
+          </w:p>
           <w:p>
             <w:pPr>
               <w:autoSpaceDE w:val="0"/>
@@ -12517,145 +12468,121 @@
                 <w:lang w:bidi="fa-IR"/>
               </w:rPr>
             </w:pPr>
-            <w:r>
-              <w:rPr>
-                <w:rFonts w:ascii="TimesNewRoman" w:hAnsi="TimesNewRoman" w:cs="TimesNewRoman"/>
-                <w:sz w:val="24"/>
-                <w:szCs w:val="24"/>
-              </w:rPr>
-              <w:t>H</w:t>
-            </w:r>
-            <w:r>
-              <w:rPr>
-                <w:rFonts w:ascii="CMR10" w:hAnsi="CMR10"/>
-                <w:lang w:bidi="fa-IR"/>
-              </w:rPr>
-              <w:t>e loosened his belt from under his cloak, and took from it the two sheathed knives.</w:t>
-            </w:r>
-            <w:r>
-              <w:rPr>
-                <w:rFonts w:ascii="CMR10" w:hAnsi="CMR10"/>
-                <w:lang w:bidi="fa-IR"/>
-              </w:rPr>
-              <w:t xml:space="preserve"> </w:t>
-            </w:r>
-          </w:p>
+          </w:p>
+        </w:tc>
+        <w:tc>
+          <w:tcPr>
+            <w:tcW w:w="907" w:type="pct"/>
+          </w:tcPr>
+          <w:p>
+            <w:pPr>
+              <w:bidi/>
+              <w:jc w:val="center"/>
+              <w:rPr>
+                <w:rFonts w:asciiTheme="majorBidi" w:hAnsiTheme="majorBidi" w:cs="Times New Roman"/>
+                <w:sz w:val="24"/>
+                <w:szCs w:val="24"/>
+                <w:rtl/>
+                <w:lang w:bidi="fa-IR"/>
+              </w:rPr>
+            </w:pPr>
+            <w:r>
+              <w:rPr>
+                <w:rFonts w:asciiTheme="majorBidi" w:hAnsiTheme="majorBidi" w:cs="Times New Roman" w:hint="cs"/>
+                <w:sz w:val="24"/>
+                <w:szCs w:val="24"/>
+                <w:rtl/>
+                <w:lang w:bidi="fa-IR"/>
+              </w:rPr>
+              <w:lastRenderedPageBreak/>
+              <w:t xml:space="preserve">مخالف </w:t>
+            </w:r>
+            <w:r>
+              <w:rPr>
+                <w:rFonts w:asciiTheme="majorBidi" w:hAnsiTheme="majorBidi" w:cs="Times New Roman"/>
+                <w:sz w:val="24"/>
+                <w:szCs w:val="24"/>
+                <w:lang w:bidi="fa-IR"/>
+              </w:rPr>
+              <w:t xml:space="preserve"> tight</w:t>
+            </w:r>
+          </w:p>
+        </w:tc>
+      </w:tr>
+      <w:tr>
+        <w:tc>
+          <w:tcPr>
+            <w:tcW w:w="892" w:type="pct"/>
+          </w:tcPr>
+          <w:p>
+            <w:pPr>
+              <w:rPr>
+                <w:rFonts w:ascii="CMR10" w:hAnsi="CMR10" w:cs="CMR10"/>
+              </w:rPr>
+            </w:pPr>
+            <w:r>
+              <w:rPr>
+                <w:rFonts w:ascii="CMR10" w:hAnsi="CMR10" w:cs="CMR10"/>
+              </w:rPr>
+              <w:lastRenderedPageBreak/>
+              <w:t>sheath</w:t>
+            </w:r>
+          </w:p>
+        </w:tc>
+        <w:tc>
+          <w:tcPr>
+            <w:tcW w:w="3201" w:type="pct"/>
+          </w:tcPr>
           <w:p>
             <w:pPr>
               <w:autoSpaceDE w:val="0"/>
               <w:autoSpaceDN w:val="0"/>
               <w:adjustRightInd w:val="0"/>
               <w:rPr>
+                <w:rFonts w:ascii="CMR10" w:hAnsi="CMR10"/>
+                <w:lang w:bidi="fa-IR"/>
+              </w:rPr>
+            </w:pPr>
+            <w:r>
+              <w:rPr>
                 <w:rFonts w:ascii="TimesNewRoman" w:hAnsi="TimesNewRoman" w:cs="TimesNewRoman"/>
                 <w:sz w:val="24"/>
                 <w:szCs w:val="24"/>
               </w:rPr>
-            </w:pPr>
+              <w:t>H</w:t>
+            </w:r>
             <w:r>
               <w:rPr>
                 <w:rFonts w:ascii="CMR10" w:hAnsi="CMR10"/>
                 <w:lang w:bidi="fa-IR"/>
               </w:rPr>
-              <w:t>Frodo and Sam loosened their small swords in their sheaths. Flight was impossible.</w:t>
-            </w:r>
-          </w:p>
-        </w:tc>
-        <w:tc>
-          <w:tcPr>
-            <w:tcW w:w="907" w:type="pct"/>
-          </w:tcPr>
-          <w:p>
-            <w:pPr>
-              <w:jc w:val="center"/>
-              <w:rPr>
-                <w:rFonts w:asciiTheme="majorBidi" w:hAnsiTheme="majorBidi" w:cs="Times New Roman"/>
-                <w:sz w:val="24"/>
-                <w:szCs w:val="24"/>
-                <w:rtl/>
-                <w:lang w:bidi="fa-IR"/>
-              </w:rPr>
-            </w:pPr>
-            <w:r>
-              <w:rPr>
-                <w:rFonts w:asciiTheme="majorBidi" w:hAnsiTheme="majorBidi" w:cs="Times New Roman" w:hint="cs"/>
-                <w:sz w:val="24"/>
-                <w:szCs w:val="24"/>
-                <w:rtl/>
-                <w:lang w:bidi="fa-IR"/>
-              </w:rPr>
-              <w:t>قلاف، نیام</w:t>
-            </w:r>
-          </w:p>
-        </w:tc>
-      </w:tr>
-      <w:tr>
-        <w:tc>
-          <w:tcPr>
-            <w:tcW w:w="892" w:type="pct"/>
-          </w:tcPr>
-          <w:p>
-            <w:pPr>
-              <w:rPr>
-                <w:rFonts w:ascii="CMR10" w:hAnsi="CMR10" w:cs="CMR10"/>
-              </w:rPr>
-            </w:pPr>
-            <w:r>
-              <w:rPr>
-                <w:rFonts w:ascii="CMR10" w:hAnsi="CMR10" w:cs="CMR10"/>
-              </w:rPr>
-              <w:t>Stew</w:t>
-            </w:r>
-            <w:r>
-              <w:rPr>
-                <w:rFonts w:ascii="CMR10" w:hAnsi="CMR10" w:cs="CMR10"/>
+              <w:t>e loosened his belt from under his cloak, and took from it the two sheathed knives.</w:t>
+            </w:r>
+            <w:r>
+              <w:rPr>
+                <w:rFonts w:ascii="CMR10" w:hAnsi="CMR10"/>
+                <w:lang w:bidi="fa-IR"/>
               </w:rPr>
               <w:t xml:space="preserve"> </w:t>
             </w:r>
           </w:p>
-        </w:tc>
-        <w:tc>
-          <w:tcPr>
-            <w:tcW w:w="3201" w:type="pct"/>
-          </w:tcPr>
           <w:p>
             <w:pPr>
               <w:autoSpaceDE w:val="0"/>
               <w:autoSpaceDN w:val="0"/>
               <w:adjustRightInd w:val="0"/>
               <w:rPr>
+                <w:rFonts w:ascii="TimesNewRoman" w:hAnsi="TimesNewRoman" w:cs="TimesNewRoman"/>
+                <w:sz w:val="24"/>
+                <w:szCs w:val="24"/>
+              </w:rPr>
+            </w:pPr>
+            <w:r>
+              <w:rPr>
                 <w:rFonts w:ascii="CMR10" w:hAnsi="CMR10"/>
                 <w:lang w:bidi="fa-IR"/>
               </w:rPr>
-            </w:pPr>
-            <w:r>
-              <w:rPr>
-                <w:rFonts w:ascii="CMR10" w:hAnsi="CMR10"/>
-                <w:lang w:bidi="fa-IR"/>
-              </w:rPr>
-              <w:t xml:space="preserve">I’m going to stew these </w:t>
-            </w:r>
-            <w:proofErr w:type="spellStart"/>
-            <w:r>
-              <w:rPr>
-                <w:rFonts w:ascii="CMR10" w:hAnsi="CMR10"/>
-                <w:lang w:bidi="fa-IR"/>
-              </w:rPr>
-              <w:t>coneys</w:t>
-            </w:r>
-            <w:proofErr w:type="spellEnd"/>
-            <w:r>
-              <w:rPr>
-                <w:rFonts w:ascii="CMR10" w:hAnsi="CMR10"/>
-                <w:lang w:bidi="fa-IR"/>
-              </w:rPr>
-              <w:t xml:space="preserve">. </w:t>
-            </w:r>
-            <w:r>
-              <w:rPr>
-                <w:rFonts w:ascii="CMR10" w:hAnsi="CMR10"/>
-                <w:lang w:bidi="fa-IR"/>
-              </w:rPr>
-              <w:t>‘Stew the rabbits!’ squealed Gollum in dismay.</w:t>
+              <w:t>Frodo and Sam loosened their small swords in their sheaths. Flight was impossible.</w:t>
             </w:r>
           </w:p>
         </w:tc>
@@ -12682,7 +12609,7 @@
                 <w:rtl/>
                 <w:lang w:bidi="fa-IR"/>
               </w:rPr>
-              <w:t>کبابی، تاس کباب</w:t>
+              <w:t>قلاف، نیام</w:t>
             </w:r>
           </w:p>
         </w:tc>
@@ -12702,7 +12629,13 @@
               <w:rPr>
                 <w:rFonts w:ascii="CMR10" w:hAnsi="CMR10" w:cs="CMR10"/>
               </w:rPr>
-              <w:t xml:space="preserve">Pinnacle </w:t>
+              <w:t>Stew</w:t>
+            </w:r>
+            <w:r>
+              <w:rPr>
+                <w:rFonts w:ascii="CMR10" w:hAnsi="CMR10" w:cs="CMR10"/>
+              </w:rPr>
+              <w:t xml:space="preserve"> </w:t>
             </w:r>
           </w:p>
         </w:tc>
@@ -12725,7 +12658,30 @@
                 <w:rFonts w:ascii="CMR10" w:hAnsi="CMR10"/>
                 <w:lang w:bidi="fa-IR"/>
               </w:rPr>
-              <w:t>Thus men reached at last the High Court, and the Place of the Fountain before the feet of the White Tower: tall and shapely, fifty fathoms from its base to the pinnacle, where the banner of the Stewards floated a thousand feet above the plain.</w:t>
+              <w:t xml:space="preserve">I’m going to stew these </w:t>
+            </w:r>
+            <w:proofErr w:type="spellStart"/>
+            <w:r>
+              <w:rPr>
+                <w:rFonts w:ascii="CMR10" w:hAnsi="CMR10"/>
+                <w:lang w:bidi="fa-IR"/>
+              </w:rPr>
+              <w:t>coneys</w:t>
+            </w:r>
+            <w:proofErr w:type="spellEnd"/>
+            <w:r>
+              <w:rPr>
+                <w:rFonts w:ascii="CMR10" w:hAnsi="CMR10"/>
+                <w:lang w:bidi="fa-IR"/>
+              </w:rPr>
+              <w:t xml:space="preserve">. </w:t>
+            </w:r>
+            <w:r>
+              <w:rPr>
+                <w:rFonts w:ascii="CMR10" w:hAnsi="CMR10"/>
+                <w:lang w:bidi="fa-IR"/>
+              </w:rPr>
+              <w:t>‘Stew the rabbits!’ squealed Gollum in dismay.</w:t>
             </w:r>
           </w:p>
         </w:tc>
@@ -12746,12 +12702,13 @@
             </w:pPr>
             <w:r>
               <w:rPr>
-                <w:rFonts w:asciiTheme="majorBidi" w:hAnsiTheme="majorBidi" w:cs="Times New Roman"/>
-                <w:sz w:val="24"/>
-                <w:szCs w:val="24"/>
-                <w:lang w:bidi="fa-IR"/>
-              </w:rPr>
-              <w:t>Summit, peak, apex</w:t>
+                <w:rFonts w:asciiTheme="majorBidi" w:hAnsiTheme="majorBidi" w:cs="Times New Roman" w:hint="cs"/>
+                <w:sz w:val="24"/>
+                <w:szCs w:val="24"/>
+                <w:rtl/>
+                <w:lang w:bidi="fa-IR"/>
+              </w:rPr>
+              <w:t>کبابی، تاس کباب</w:t>
             </w:r>
           </w:p>
         </w:tc>
@@ -12771,7 +12728,7 @@
               <w:rPr>
                 <w:rFonts w:ascii="CMR10" w:hAnsi="CMR10" w:cs="CMR10"/>
               </w:rPr>
-              <w:t xml:space="preserve">Skyscraper </w:t>
+              <w:t xml:space="preserve">Pinnacle </w:t>
             </w:r>
           </w:p>
         </w:tc>
@@ -12794,14 +12751,7 @@
                 <w:rFonts w:ascii="CMR10" w:hAnsi="CMR10"/>
                 <w:lang w:bidi="fa-IR"/>
               </w:rPr>
-              <w:t>10 best new skyscrapers named...and there's one in Dubai</w:t>
-            </w:r>
-            <w:r>
-              <w:rPr>
-                <w:rFonts w:ascii="CMR10" w:hAnsi="CMR10"/>
-                <w:lang w:bidi="fa-IR"/>
-              </w:rPr>
-              <w:t xml:space="preserve">. </w:t>
+              <w:t>Thus men reached at last the High Court, and the Place of the Fountain before the feet of the White Tower: tall and shapely, fifty fathoms from its base to the pinnacle, where the banner of the Stewards floated a thousand feet above the plain.</w:t>
             </w:r>
           </w:p>
         </w:tc>
@@ -12822,13 +12772,12 @@
             </w:pPr>
             <w:r>
               <w:rPr>
-                <w:rFonts w:asciiTheme="majorBidi" w:hAnsiTheme="majorBidi" w:cs="Times New Roman" w:hint="cs"/>
-                <w:sz w:val="24"/>
-                <w:szCs w:val="24"/>
-                <w:rtl/>
-                <w:lang w:bidi="fa-IR"/>
-              </w:rPr>
-              <w:t>آسمان خراش</w:t>
+                <w:rFonts w:asciiTheme="majorBidi" w:hAnsiTheme="majorBidi" w:cs="Times New Roman"/>
+                <w:sz w:val="24"/>
+                <w:szCs w:val="24"/>
+                <w:lang w:bidi="fa-IR"/>
+              </w:rPr>
+              <w:t>Summit, peak, apex</w:t>
             </w:r>
           </w:p>
         </w:tc>
@@ -12848,7 +12797,7 @@
               <w:rPr>
                 <w:rFonts w:ascii="CMR10" w:hAnsi="CMR10" w:cs="CMR10"/>
               </w:rPr>
-              <w:t xml:space="preserve">Sandal </w:t>
+              <w:t xml:space="preserve">Skyscraper </w:t>
             </w:r>
           </w:p>
         </w:tc>
@@ -12866,6 +12815,20 @@
                 <w:lang w:bidi="fa-IR"/>
               </w:rPr>
             </w:pPr>
+            <w:r>
+              <w:rPr>
+                <w:rFonts w:ascii="CMR10" w:hAnsi="CMR10"/>
+                <w:lang w:bidi="fa-IR"/>
+              </w:rPr>
+              <w:t>10 best new skyscrapers named...and there's one in Dubai</w:t>
+            </w:r>
+            <w:r>
+              <w:rPr>
+                <w:rFonts w:ascii="CMR10" w:hAnsi="CMR10"/>
+                <w:lang w:bidi="fa-IR"/>
+              </w:rPr>
+              <w:t xml:space="preserve">. </w:t>
+            </w:r>
           </w:p>
         </w:tc>
         <w:tc>
@@ -12879,18 +12842,19 @@
                 <w:rFonts w:asciiTheme="majorBidi" w:hAnsiTheme="majorBidi" w:cs="Times New Roman"/>
                 <w:sz w:val="24"/>
                 <w:szCs w:val="24"/>
-                <w:lang w:bidi="fa-IR"/>
-              </w:rPr>
-            </w:pPr>
-            <w:r>
-              <w:rPr>
-                <w:rFonts w:asciiTheme="majorBidi" w:hAnsiTheme="majorBidi" w:cs="Times New Roman" w:hint="cs"/>
-                <w:sz w:val="24"/>
-                <w:szCs w:val="24"/>
-                <w:rtl/>
-                <w:lang w:bidi="fa-IR"/>
-              </w:rPr>
-              <w:t>صندل</w:t>
+                <w:rtl/>
+                <w:lang w:bidi="fa-IR"/>
+              </w:rPr>
+            </w:pPr>
+            <w:r>
+              <w:rPr>
+                <w:rFonts w:asciiTheme="majorBidi" w:hAnsiTheme="majorBidi" w:cs="Times New Roman" w:hint="cs"/>
+                <w:sz w:val="24"/>
+                <w:szCs w:val="24"/>
+                <w:rtl/>
+                <w:lang w:bidi="fa-IR"/>
+              </w:rPr>
+              <w:t>آسمان خراش</w:t>
             </w:r>
           </w:p>
         </w:tc>
@@ -12910,7 +12874,7 @@
               <w:rPr>
                 <w:rFonts w:ascii="CMR10" w:hAnsi="CMR10" w:cs="CMR10"/>
               </w:rPr>
-              <w:t>your reputation precedes you</w:t>
+              <w:t xml:space="preserve">Sandal </w:t>
             </w:r>
           </w:p>
         </w:tc>
@@ -12928,29 +12892,6 @@
                 <w:lang w:bidi="fa-IR"/>
               </w:rPr>
             </w:pPr>
-            <w:r>
-              <w:rPr>
-                <w:rFonts w:ascii="CMR10" w:hAnsi="CMR10"/>
-                <w:lang w:bidi="fa-IR"/>
-              </w:rPr>
-              <w:t xml:space="preserve">In The hobbit desolation of </w:t>
-            </w:r>
-            <w:proofErr w:type="spellStart"/>
-            <w:r>
-              <w:rPr>
-                <w:rFonts w:ascii="CMR10" w:hAnsi="CMR10"/>
-                <w:lang w:bidi="fa-IR"/>
-              </w:rPr>
-              <w:t>Smaug</w:t>
-            </w:r>
-            <w:proofErr w:type="spellEnd"/>
-            <w:r>
-              <w:rPr>
-                <w:rFonts w:ascii="CMR10" w:hAnsi="CMR10"/>
-                <w:lang w:bidi="fa-IR"/>
-              </w:rPr>
-              <w:t>. Bilbo Says to the dragon in a flattery manner: Your Reputation precedes you.</w:t>
-            </w:r>
           </w:p>
         </w:tc>
         <w:tc>
@@ -12964,10 +12905,19 @@
                 <w:rFonts w:asciiTheme="majorBidi" w:hAnsiTheme="majorBidi" w:cs="Times New Roman"/>
                 <w:sz w:val="24"/>
                 <w:szCs w:val="24"/>
-                <w:rtl/>
-                <w:lang w:bidi="fa-IR"/>
-              </w:rPr>
-            </w:pPr>
+                <w:lang w:bidi="fa-IR"/>
+              </w:rPr>
+            </w:pPr>
+            <w:r>
+              <w:rPr>
+                <w:rFonts w:asciiTheme="majorBidi" w:hAnsiTheme="majorBidi" w:cs="Times New Roman" w:hint="cs"/>
+                <w:sz w:val="24"/>
+                <w:szCs w:val="24"/>
+                <w:rtl/>
+                <w:lang w:bidi="fa-IR"/>
+              </w:rPr>
+              <w:t>صندل</w:t>
+            </w:r>
           </w:p>
         </w:tc>
       </w:tr>
@@ -12986,7 +12936,7 @@
               <w:rPr>
                 <w:rFonts w:ascii="CMR10" w:hAnsi="CMR10" w:cs="CMR10"/>
               </w:rPr>
-              <w:t xml:space="preserve">Agony </w:t>
+              <w:t>your reputation precedes you</w:t>
             </w:r>
           </w:p>
         </w:tc>
@@ -13009,7 +12959,23 @@
                 <w:rFonts w:ascii="CMR10" w:hAnsi="CMR10"/>
                 <w:lang w:bidi="fa-IR"/>
               </w:rPr>
-              <w:t>The Miserable Agony of Being a Brazil Fan Today</w:t>
+              <w:t xml:space="preserve">In The hobbit desolation of </w:t>
+            </w:r>
+            <w:proofErr w:type="spellStart"/>
+            <w:r>
+              <w:rPr>
+                <w:rFonts w:ascii="CMR10" w:hAnsi="CMR10"/>
+                <w:lang w:bidi="fa-IR"/>
+              </w:rPr>
+              <w:t>Smaug</w:t>
+            </w:r>
+            <w:proofErr w:type="spellEnd"/>
+            <w:r>
+              <w:rPr>
+                <w:rFonts w:ascii="CMR10" w:hAnsi="CMR10"/>
+                <w:lang w:bidi="fa-IR"/>
+              </w:rPr>
+              <w:t>. Bilbo Says to the dragon in a flattery manner: Your Reputation precedes you.</w:t>
             </w:r>
           </w:p>
         </w:tc>
@@ -13028,16 +12994,6 @@
                 <w:lang w:bidi="fa-IR"/>
               </w:rPr>
             </w:pPr>
-            <w:r>
-              <w:rPr>
-                <w:rFonts w:asciiTheme="majorBidi" w:hAnsiTheme="majorBidi" w:cs="Times New Roman" w:hint="cs"/>
-                <w:sz w:val="24"/>
-                <w:szCs w:val="24"/>
-                <w:rtl/>
-                <w:lang w:bidi="fa-IR"/>
-              </w:rPr>
-              <w:t>عذاب، رنج، درد</w:t>
-            </w:r>
           </w:p>
         </w:tc>
       </w:tr>
@@ -13056,7 +13012,7 @@
               <w:rPr>
                 <w:rFonts w:ascii="CMR10" w:hAnsi="CMR10" w:cs="CMR10"/>
               </w:rPr>
-              <w:t xml:space="preserve">Gown </w:t>
+              <w:t xml:space="preserve">Agony </w:t>
             </w:r>
           </w:p>
         </w:tc>
@@ -13079,9 +13035,61 @@
                 <w:rFonts w:ascii="CMR10" w:hAnsi="CMR10"/>
                 <w:lang w:bidi="fa-IR"/>
               </w:rPr>
-              <w:t>In Frozen beautiful song named “for the first time in forever”</w:t>
-            </w:r>
-          </w:p>
+              <w:t>The Miserable Agony of Being a Brazil Fan Today</w:t>
+            </w:r>
+          </w:p>
+        </w:tc>
+        <w:tc>
+          <w:tcPr>
+            <w:tcW w:w="907" w:type="pct"/>
+          </w:tcPr>
+          <w:p>
+            <w:pPr>
+              <w:jc w:val="center"/>
+              <w:rPr>
+                <w:rFonts w:asciiTheme="majorBidi" w:hAnsiTheme="majorBidi" w:cs="Times New Roman"/>
+                <w:sz w:val="24"/>
+                <w:szCs w:val="24"/>
+                <w:rtl/>
+                <w:lang w:bidi="fa-IR"/>
+              </w:rPr>
+            </w:pPr>
+            <w:r>
+              <w:rPr>
+                <w:rFonts w:asciiTheme="majorBidi" w:hAnsiTheme="majorBidi" w:cs="Times New Roman" w:hint="cs"/>
+                <w:sz w:val="24"/>
+                <w:szCs w:val="24"/>
+                <w:rtl/>
+                <w:lang w:bidi="fa-IR"/>
+              </w:rPr>
+              <w:t>عذاب، رنج، درد</w:t>
+            </w:r>
+          </w:p>
+        </w:tc>
+      </w:tr>
+      <w:tr>
+        <w:tc>
+          <w:tcPr>
+            <w:tcW w:w="892" w:type="pct"/>
+          </w:tcPr>
+          <w:p>
+            <w:pPr>
+              <w:rPr>
+                <w:rFonts w:ascii="CMR10" w:hAnsi="CMR10" w:cs="CMR10"/>
+              </w:rPr>
+            </w:pPr>
+            <w:r>
+              <w:rPr>
+                <w:rFonts w:ascii="CMR10" w:hAnsi="CMR10" w:cs="CMR10"/>
+              </w:rPr>
+              <w:t xml:space="preserve">Gown </w:t>
+            </w:r>
+          </w:p>
+        </w:tc>
+        <w:tc>
+          <w:tcPr>
+            <w:tcW w:w="3201" w:type="pct"/>
+          </w:tcPr>
           <w:p>
             <w:pPr>
               <w:autoSpaceDE w:val="0"/>
@@ -13097,7 +13105,7 @@
                 <w:rFonts w:ascii="CMR10" w:hAnsi="CMR10"/>
                 <w:lang w:bidi="fa-IR"/>
               </w:rPr>
-              <w:t>Tonight imagine me gowned and all</w:t>
+              <w:t>In Frozen beautiful song named “for the first time in forever”</w:t>
             </w:r>
           </w:p>
           <w:p>
@@ -13115,61 +13123,9 @@
                 <w:rFonts w:ascii="CMR10" w:hAnsi="CMR10"/>
                 <w:lang w:bidi="fa-IR"/>
               </w:rPr>
-              <w:t>Fetchingly draped against the wall</w:t>
-            </w:r>
-          </w:p>
-        </w:tc>
-        <w:tc>
-          <w:tcPr>
-            <w:tcW w:w="907" w:type="pct"/>
-          </w:tcPr>
-          <w:p>
-            <w:pPr>
-              <w:jc w:val="center"/>
-              <w:rPr>
-                <w:rFonts w:asciiTheme="majorBidi" w:hAnsiTheme="majorBidi" w:cs="Times New Roman"/>
-                <w:sz w:val="24"/>
-                <w:szCs w:val="24"/>
-                <w:rtl/>
-                <w:lang w:bidi="fa-IR"/>
-              </w:rPr>
-            </w:pPr>
-            <w:r>
-              <w:rPr>
-                <w:rFonts w:asciiTheme="majorBidi" w:hAnsiTheme="majorBidi" w:cs="Times New Roman" w:hint="cs"/>
-                <w:sz w:val="24"/>
-                <w:szCs w:val="24"/>
-                <w:rtl/>
-                <w:lang w:bidi="fa-IR"/>
-              </w:rPr>
-              <w:t>لباس مهمانی شب</w:t>
-            </w:r>
-          </w:p>
-        </w:tc>
-      </w:tr>
-      <w:tr>
-        <w:tc>
-          <w:tcPr>
-            <w:tcW w:w="892" w:type="pct"/>
-          </w:tcPr>
-          <w:p>
-            <w:pPr>
-              <w:rPr>
-                <w:rFonts w:ascii="CMR10" w:hAnsi="CMR10" w:cs="CMR10"/>
-              </w:rPr>
-            </w:pPr>
-            <w:r>
-              <w:rPr>
-                <w:rFonts w:ascii="Georgia" w:hAnsi="Georgia"/>
-              </w:rPr>
-              <w:t>optimistic VS pessimistic</w:t>
-            </w:r>
-          </w:p>
-        </w:tc>
-        <w:tc>
-          <w:tcPr>
-            <w:tcW w:w="3201" w:type="pct"/>
-          </w:tcPr>
+              <w:t>Tonight imagine me gowned and all</w:t>
+            </w:r>
+          </w:p>
           <w:p>
             <w:pPr>
               <w:autoSpaceDE w:val="0"/>
@@ -13180,6 +13136,13 @@
                 <w:lang w:bidi="fa-IR"/>
               </w:rPr>
             </w:pPr>
+            <w:r>
+              <w:rPr>
+                <w:rFonts w:ascii="CMR10" w:hAnsi="CMR10"/>
+                <w:lang w:bidi="fa-IR"/>
+              </w:rPr>
+              <w:t>Fetchingly draped against the wall</w:t>
+            </w:r>
           </w:p>
         </w:tc>
         <w:tc>
@@ -13205,7 +13168,7 @@
                 <w:rtl/>
                 <w:lang w:bidi="fa-IR"/>
               </w:rPr>
-              <w:t>خوش بینی و بد بینی نسبت به چیزی</w:t>
+              <w:t>لباس مهمانی شب</w:t>
             </w:r>
           </w:p>
         </w:tc>
@@ -13218,14 +13181,14 @@
           <w:p>
             <w:pPr>
               <w:rPr>
+                <w:rFonts w:ascii="CMR10" w:hAnsi="CMR10" w:cs="CMR10"/>
+              </w:rPr>
+            </w:pPr>
+            <w:r>
+              <w:rPr>
                 <w:rFonts w:ascii="Georgia" w:hAnsi="Georgia"/>
               </w:rPr>
-            </w:pPr>
-            <w:r>
-              <w:rPr>
-                <w:rFonts w:ascii="Georgia" w:hAnsi="Georgia"/>
-              </w:rPr>
-              <w:t xml:space="preserve">Tenacious </w:t>
+              <w:t>optimistic VS pessimistic</w:t>
             </w:r>
           </w:p>
         </w:tc>
@@ -13243,14 +13206,59 @@
                 <w:lang w:bidi="fa-IR"/>
               </w:rPr>
             </w:pPr>
-            <w:r>
-              <w:rPr>
-                <w:rFonts w:ascii="CMR10" w:hAnsi="CMR10"/>
-                <w:lang w:bidi="fa-IR"/>
-              </w:rPr>
-              <w:t xml:space="preserve">Obstinate, firm, persistent, insistent </w:t>
-            </w:r>
-          </w:p>
+          </w:p>
+        </w:tc>
+        <w:tc>
+          <w:tcPr>
+            <w:tcW w:w="907" w:type="pct"/>
+          </w:tcPr>
+          <w:p>
+            <w:pPr>
+              <w:jc w:val="center"/>
+              <w:rPr>
+                <w:rFonts w:asciiTheme="majorBidi" w:hAnsiTheme="majorBidi" w:cs="Times New Roman"/>
+                <w:sz w:val="24"/>
+                <w:szCs w:val="24"/>
+                <w:rtl/>
+                <w:lang w:bidi="fa-IR"/>
+              </w:rPr>
+            </w:pPr>
+            <w:r>
+              <w:rPr>
+                <w:rFonts w:asciiTheme="majorBidi" w:hAnsiTheme="majorBidi" w:cs="Times New Roman" w:hint="cs"/>
+                <w:sz w:val="24"/>
+                <w:szCs w:val="24"/>
+                <w:rtl/>
+                <w:lang w:bidi="fa-IR"/>
+              </w:rPr>
+              <w:t>خوش بینی و بد بینی نسبت به چیزی</w:t>
+            </w:r>
+          </w:p>
+        </w:tc>
+      </w:tr>
+      <w:tr>
+        <w:tc>
+          <w:tcPr>
+            <w:tcW w:w="892" w:type="pct"/>
+          </w:tcPr>
+          <w:p>
+            <w:pPr>
+              <w:rPr>
+                <w:rFonts w:ascii="Georgia" w:hAnsi="Georgia"/>
+              </w:rPr>
+            </w:pPr>
+            <w:r>
+              <w:rPr>
+                <w:rFonts w:ascii="Georgia" w:hAnsi="Georgia"/>
+              </w:rPr>
+              <w:t xml:space="preserve">Tenacious </w:t>
+            </w:r>
+          </w:p>
+        </w:tc>
+        <w:tc>
+          <w:tcPr>
+            <w:tcW w:w="3201" w:type="pct"/>
+          </w:tcPr>
           <w:p>
             <w:pPr>
               <w:autoSpaceDE w:val="0"/>
@@ -13266,61 +13274,9 @@
                 <w:rFonts w:ascii="CMR10" w:hAnsi="CMR10"/>
                 <w:lang w:bidi="fa-IR"/>
               </w:rPr>
-              <w:t>I heard it in “Fifty shades of gray” roman.</w:t>
-            </w:r>
-          </w:p>
-        </w:tc>
-        <w:tc>
-          <w:tcPr>
-            <w:tcW w:w="907" w:type="pct"/>
-          </w:tcPr>
-          <w:p>
-            <w:pPr>
-              <w:jc w:val="center"/>
-              <w:rPr>
-                <w:rFonts w:asciiTheme="majorBidi" w:hAnsiTheme="majorBidi" w:cs="Times New Roman"/>
-                <w:sz w:val="24"/>
-                <w:szCs w:val="24"/>
-                <w:rtl/>
-                <w:lang w:bidi="fa-IR"/>
-              </w:rPr>
-            </w:pPr>
-            <w:r>
-              <w:rPr>
-                <w:rFonts w:asciiTheme="majorBidi" w:hAnsiTheme="majorBidi" w:cs="Times New Roman" w:hint="cs"/>
-                <w:sz w:val="24"/>
-                <w:szCs w:val="24"/>
-                <w:rtl/>
-                <w:lang w:bidi="fa-IR"/>
-              </w:rPr>
-              <w:t>سر سخت و محکم و استوار</w:t>
-            </w:r>
-          </w:p>
-        </w:tc>
-      </w:tr>
-      <w:tr>
-        <w:tc>
-          <w:tcPr>
-            <w:tcW w:w="892" w:type="pct"/>
-          </w:tcPr>
-          <w:p>
-            <w:pPr>
-              <w:rPr>
-                <w:rFonts w:ascii="Georgia" w:hAnsi="Georgia"/>
-              </w:rPr>
-            </w:pPr>
-            <w:r>
-              <w:rPr>
-                <w:rFonts w:ascii="Georgia" w:hAnsi="Georgia"/>
-              </w:rPr>
-              <w:t xml:space="preserve">Submissive </w:t>
-            </w:r>
-          </w:p>
-        </w:tc>
-        <w:tc>
-          <w:tcPr>
-            <w:tcW w:w="3201" w:type="pct"/>
-          </w:tcPr>
+              <w:t xml:space="preserve">Obstinate, firm, persistent, insistent </w:t>
+            </w:r>
+          </w:p>
           <w:p>
             <w:pPr>
               <w:autoSpaceDE w:val="0"/>
@@ -13336,7 +13292,7 @@
                 <w:rFonts w:ascii="CMR10" w:hAnsi="CMR10"/>
                 <w:lang w:bidi="fa-IR"/>
               </w:rPr>
-              <w:t>Fifty shades of gray.</w:t>
+              <w:t>I heard it in “Fifty shades of gray” roman.</w:t>
             </w:r>
           </w:p>
         </w:tc>
@@ -13351,18 +13307,19 @@
                 <w:rFonts w:asciiTheme="majorBidi" w:hAnsiTheme="majorBidi" w:cs="Times New Roman"/>
                 <w:sz w:val="24"/>
                 <w:szCs w:val="24"/>
-                <w:lang w:bidi="fa-IR"/>
-              </w:rPr>
-            </w:pPr>
-            <w:r>
-              <w:rPr>
-                <w:rFonts w:asciiTheme="majorBidi" w:hAnsiTheme="majorBidi" w:cs="Times New Roman" w:hint="cs"/>
-                <w:sz w:val="24"/>
-                <w:szCs w:val="24"/>
-                <w:rtl/>
-                <w:lang w:bidi="fa-IR"/>
-              </w:rPr>
-              <w:t>مطیع، برده</w:t>
+                <w:rtl/>
+                <w:lang w:bidi="fa-IR"/>
+              </w:rPr>
+            </w:pPr>
+            <w:r>
+              <w:rPr>
+                <w:rFonts w:asciiTheme="majorBidi" w:hAnsiTheme="majorBidi" w:cs="Times New Roman" w:hint="cs"/>
+                <w:sz w:val="24"/>
+                <w:szCs w:val="24"/>
+                <w:rtl/>
+                <w:lang w:bidi="fa-IR"/>
+              </w:rPr>
+              <w:t>سر سخت و محکم و استوار</w:t>
             </w:r>
           </w:p>
         </w:tc>
@@ -13382,7 +13339,7 @@
               <w:rPr>
                 <w:rFonts w:ascii="Georgia" w:hAnsi="Georgia"/>
               </w:rPr>
-              <w:t xml:space="preserve">Indulged </w:t>
+              <w:t xml:space="preserve">Submissive </w:t>
             </w:r>
           </w:p>
         </w:tc>
@@ -13420,41 +13377,18 @@
                 <w:rFonts w:asciiTheme="majorBidi" w:hAnsiTheme="majorBidi" w:cs="Times New Roman"/>
                 <w:sz w:val="24"/>
                 <w:szCs w:val="24"/>
-                <w:rtl/>
-                <w:lang w:bidi="fa-IR"/>
-              </w:rPr>
-            </w:pPr>
-            <w:r>
-              <w:rPr>
-                <w:rFonts w:asciiTheme="majorBidi" w:hAnsiTheme="majorBidi" w:cs="Times New Roman" w:hint="cs"/>
-                <w:sz w:val="24"/>
-                <w:szCs w:val="24"/>
-                <w:rtl/>
-                <w:lang w:bidi="fa-IR"/>
-              </w:rPr>
-              <w:t>مخالفت نکردن، افراط کردن و ...</w:t>
-            </w:r>
-          </w:p>
-          <w:p>
-            <w:pPr>
-              <w:jc w:val="center"/>
-              <w:rPr>
-                <w:rFonts w:asciiTheme="majorBidi" w:hAnsiTheme="majorBidi" w:cs="Times New Roman"/>
-                <w:sz w:val="24"/>
-                <w:szCs w:val="24"/>
-                <w:rtl/>
-                <w:lang w:bidi="fa-IR"/>
-              </w:rPr>
-            </w:pPr>
-            <w:r>
-              <w:rPr>
-                <w:rFonts w:asciiTheme="majorBidi" w:hAnsiTheme="majorBidi" w:cs="Times New Roman" w:hint="cs"/>
-                <w:sz w:val="24"/>
-                <w:szCs w:val="24"/>
-                <w:rtl/>
-                <w:lang w:bidi="fa-IR"/>
-              </w:rPr>
-              <w:t>خیلی معنی میده</w:t>
+                <w:lang w:bidi="fa-IR"/>
+              </w:rPr>
+            </w:pPr>
+            <w:r>
+              <w:rPr>
+                <w:rFonts w:asciiTheme="majorBidi" w:hAnsiTheme="majorBidi" w:cs="Times New Roman" w:hint="cs"/>
+                <w:sz w:val="24"/>
+                <w:szCs w:val="24"/>
+                <w:rtl/>
+                <w:lang w:bidi="fa-IR"/>
+              </w:rPr>
+              <w:t>مطیع، برده</w:t>
             </w:r>
           </w:p>
         </w:tc>
@@ -13474,7 +13408,7 @@
               <w:rPr>
                 <w:rFonts w:ascii="Georgia" w:hAnsi="Georgia"/>
               </w:rPr>
-              <w:t xml:space="preserve">Hygiene </w:t>
+              <w:t xml:space="preserve">Indulged </w:t>
             </w:r>
           </w:p>
         </w:tc>
@@ -13492,6 +13426,13 @@
                 <w:lang w:bidi="fa-IR"/>
               </w:rPr>
             </w:pPr>
+            <w:r>
+              <w:rPr>
+                <w:rFonts w:ascii="CMR10" w:hAnsi="CMR10"/>
+                <w:lang w:bidi="fa-IR"/>
+              </w:rPr>
+              <w:t>Fifty shades of gray.</w:t>
+            </w:r>
           </w:p>
         </w:tc>
         <w:tc>
@@ -13517,7 +13458,29 @@
                 <w:rtl/>
                 <w:lang w:bidi="fa-IR"/>
               </w:rPr>
-              <w:t xml:space="preserve">بهداشتی </w:t>
+              <w:t>مخالفت نکردن، افراط کردن و ...</w:t>
+            </w:r>
+          </w:p>
+          <w:p>
+            <w:pPr>
+              <w:jc w:val="center"/>
+              <w:rPr>
+                <w:rFonts w:asciiTheme="majorBidi" w:hAnsiTheme="majorBidi" w:cs="Times New Roman"/>
+                <w:sz w:val="24"/>
+                <w:szCs w:val="24"/>
+                <w:rtl/>
+                <w:lang w:bidi="fa-IR"/>
+              </w:rPr>
+            </w:pPr>
+            <w:r>
+              <w:rPr>
+                <w:rFonts w:asciiTheme="majorBidi" w:hAnsiTheme="majorBidi" w:cs="Times New Roman" w:hint="cs"/>
+                <w:sz w:val="24"/>
+                <w:szCs w:val="24"/>
+                <w:rtl/>
+                <w:lang w:bidi="fa-IR"/>
+              </w:rPr>
+              <w:t>خیلی معنی میده</w:t>
             </w:r>
           </w:p>
         </w:tc>
@@ -13537,7 +13500,7 @@
               <w:rPr>
                 <w:rFonts w:ascii="Georgia" w:hAnsi="Georgia"/>
               </w:rPr>
-              <w:t xml:space="preserve">Cut to the chase </w:t>
+              <w:t xml:space="preserve">Hygiene </w:t>
             </w:r>
           </w:p>
         </w:tc>
@@ -13550,99 +13513,144 @@
               <w:autoSpaceDE w:val="0"/>
               <w:autoSpaceDN w:val="0"/>
               <w:adjustRightInd w:val="0"/>
-            </w:pPr>
-            <w:r>
-              <w:rPr>
-                <w:b/>
-                <w:bCs/>
-              </w:rPr>
-              <w:t>Cut to the chase</w:t>
-            </w:r>
-            <w:r>
-              <w:t xml:space="preserve"> is a saying that means to get to the point without wasting time.</w:t>
-            </w:r>
-          </w:p>
+              <w:rPr>
+                <w:rFonts w:ascii="CMR10" w:hAnsi="CMR10"/>
+                <w:lang w:bidi="fa-IR"/>
+              </w:rPr>
+            </w:pPr>
+          </w:p>
+        </w:tc>
+        <w:tc>
+          <w:tcPr>
+            <w:tcW w:w="907" w:type="pct"/>
+          </w:tcPr>
+          <w:p>
+            <w:pPr>
+              <w:jc w:val="center"/>
+              <w:rPr>
+                <w:rFonts w:asciiTheme="majorBidi" w:hAnsiTheme="majorBidi" w:cs="Times New Roman"/>
+                <w:sz w:val="24"/>
+                <w:szCs w:val="24"/>
+                <w:rtl/>
+                <w:lang w:bidi="fa-IR"/>
+              </w:rPr>
+            </w:pPr>
+            <w:r>
+              <w:rPr>
+                <w:rFonts w:asciiTheme="majorBidi" w:hAnsiTheme="majorBidi" w:cs="Times New Roman" w:hint="cs"/>
+                <w:sz w:val="24"/>
+                <w:szCs w:val="24"/>
+                <w:rtl/>
+                <w:lang w:bidi="fa-IR"/>
+              </w:rPr>
+              <w:t xml:space="preserve">بهداشتی </w:t>
+            </w:r>
+          </w:p>
+        </w:tc>
+      </w:tr>
+      <w:tr>
+        <w:tc>
+          <w:tcPr>
+            <w:tcW w:w="892" w:type="pct"/>
+          </w:tcPr>
+          <w:p>
+            <w:pPr>
+              <w:rPr>
+                <w:rFonts w:ascii="Georgia" w:hAnsi="Georgia"/>
+              </w:rPr>
+            </w:pPr>
+            <w:r>
+              <w:rPr>
+                <w:rFonts w:ascii="Georgia" w:hAnsi="Georgia"/>
+              </w:rPr>
+              <w:t xml:space="preserve">Cut to the chase </w:t>
+            </w:r>
+          </w:p>
+        </w:tc>
+        <w:tc>
+          <w:tcPr>
+            <w:tcW w:w="3201" w:type="pct"/>
+          </w:tcPr>
           <w:p>
             <w:pPr>
               <w:autoSpaceDE w:val="0"/>
               <w:autoSpaceDN w:val="0"/>
               <w:adjustRightInd w:val="0"/>
-              <w:rPr>
-                <w:rFonts w:ascii="CMR10" w:hAnsi="CMR10"/>
-                <w:lang w:bidi="fa-IR"/>
-              </w:rPr>
-            </w:pPr>
-          </w:p>
-        </w:tc>
-        <w:tc>
-          <w:tcPr>
-            <w:tcW w:w="907" w:type="pct"/>
-          </w:tcPr>
-          <w:p>
-            <w:pPr>
-              <w:jc w:val="center"/>
-              <w:rPr>
-                <w:rFonts w:asciiTheme="majorBidi" w:hAnsiTheme="majorBidi" w:cs="Times New Roman"/>
-                <w:sz w:val="24"/>
-                <w:szCs w:val="24"/>
-                <w:rtl/>
-                <w:lang w:bidi="fa-IR"/>
-              </w:rPr>
-            </w:pPr>
-            <w:r>
-              <w:rPr>
-                <w:rFonts w:asciiTheme="majorBidi" w:hAnsiTheme="majorBidi" w:cs="Times New Roman" w:hint="cs"/>
-                <w:sz w:val="24"/>
-                <w:szCs w:val="24"/>
-                <w:rtl/>
-                <w:lang w:bidi="fa-IR"/>
-              </w:rPr>
-              <w:t>برو سر اصل مطلب</w:t>
-            </w:r>
-          </w:p>
-        </w:tc>
-      </w:tr>
-      <w:tr>
-        <w:tc>
-          <w:tcPr>
-            <w:tcW w:w="892" w:type="pct"/>
-          </w:tcPr>
-          <w:p>
-            <w:pPr>
-              <w:rPr>
-                <w:rFonts w:ascii="Georgia" w:hAnsi="Georgia"/>
-              </w:rPr>
-            </w:pPr>
-            <w:r>
-              <w:rPr>
-                <w:rFonts w:ascii="Georgia" w:hAnsi="Georgia"/>
-              </w:rPr>
-              <w:t xml:space="preserve">Frown </w:t>
-            </w:r>
-          </w:p>
-        </w:tc>
-        <w:tc>
-          <w:tcPr>
-            <w:tcW w:w="3201" w:type="pct"/>
-          </w:tcPr>
+            </w:pPr>
+            <w:r>
+              <w:rPr>
+                <w:b/>
+                <w:bCs/>
+              </w:rPr>
+              <w:t>Cut to the chase</w:t>
+            </w:r>
+            <w:r>
+              <w:t xml:space="preserve"> is a saying that means to get to the point without wasting time.</w:t>
+            </w:r>
+          </w:p>
           <w:p>
             <w:pPr>
               <w:autoSpaceDE w:val="0"/>
               <w:autoSpaceDN w:val="0"/>
               <w:adjustRightInd w:val="0"/>
               <w:rPr>
-                <w:b/>
-                <w:bCs/>
-              </w:rPr>
-            </w:pPr>
-            <w:r>
-              <w:rPr>
-                <w:b/>
-                <w:bCs/>
-              </w:rPr>
-              <w:t xml:space="preserve">Synonym of Scowl. </w:t>
-            </w:r>
-          </w:p>
+                <w:rFonts w:ascii="CMR10" w:hAnsi="CMR10"/>
+                <w:lang w:bidi="fa-IR"/>
+              </w:rPr>
+            </w:pPr>
+          </w:p>
+        </w:tc>
+        <w:tc>
+          <w:tcPr>
+            <w:tcW w:w="907" w:type="pct"/>
+          </w:tcPr>
+          <w:p>
+            <w:pPr>
+              <w:jc w:val="center"/>
+              <w:rPr>
+                <w:rFonts w:asciiTheme="majorBidi" w:hAnsiTheme="majorBidi" w:cs="Times New Roman"/>
+                <w:sz w:val="24"/>
+                <w:szCs w:val="24"/>
+                <w:rtl/>
+                <w:lang w:bidi="fa-IR"/>
+              </w:rPr>
+            </w:pPr>
+            <w:r>
+              <w:rPr>
+                <w:rFonts w:asciiTheme="majorBidi" w:hAnsiTheme="majorBidi" w:cs="Times New Roman" w:hint="cs"/>
+                <w:sz w:val="24"/>
+                <w:szCs w:val="24"/>
+                <w:rtl/>
+                <w:lang w:bidi="fa-IR"/>
+              </w:rPr>
+              <w:t>برو سر اصل مطلب</w:t>
+            </w:r>
+          </w:p>
+        </w:tc>
+      </w:tr>
+      <w:tr>
+        <w:tc>
+          <w:tcPr>
+            <w:tcW w:w="892" w:type="pct"/>
+          </w:tcPr>
+          <w:p>
+            <w:pPr>
+              <w:rPr>
+                <w:rFonts w:ascii="Georgia" w:hAnsi="Georgia"/>
+              </w:rPr>
+            </w:pPr>
+            <w:r>
+              <w:rPr>
+                <w:rFonts w:ascii="Georgia" w:hAnsi="Georgia"/>
+              </w:rPr>
+              <w:t xml:space="preserve">Frown </w:t>
+            </w:r>
+          </w:p>
+        </w:tc>
+        <w:tc>
+          <w:tcPr>
+            <w:tcW w:w="3201" w:type="pct"/>
+          </w:tcPr>
           <w:p>
             <w:pPr>
               <w:autoSpaceDE w:val="0"/>
@@ -13658,228 +13666,155 @@
                 <w:b/>
                 <w:bCs/>
               </w:rPr>
-              <w:t>“This is my favorite tea.” My vo</w:t>
-            </w:r>
-            <w:r>
-              <w:rPr>
-                <w:b/>
-                <w:bCs/>
-              </w:rPr>
-              <w:t xml:space="preserve">ice is quiet, breathy. I simply </w:t>
-            </w:r>
-            <w:r>
-              <w:rPr>
-                <w:b/>
-                <w:bCs/>
-              </w:rPr>
-              <w:t>can’t believe I’m sitting</w:t>
-            </w:r>
-            <w:r>
-              <w:rPr>
-                <w:b/>
-                <w:bCs/>
-              </w:rPr>
-              <w:t xml:space="preserve"> </w:t>
-            </w:r>
-            <w:r>
-              <w:rPr>
-                <w:b/>
-                <w:bCs/>
-              </w:rPr>
-              <w:t>opposite Christian Grey in a co</w:t>
-            </w:r>
-            <w:r>
-              <w:rPr>
-                <w:b/>
-                <w:bCs/>
-              </w:rPr>
-              <w:t>ffe</w:t>
-            </w:r>
-            <w:r>
-              <w:rPr>
-                <w:b/>
-                <w:bCs/>
-              </w:rPr>
-              <w:t>e shop in Portland. He frowns. He knows I’m hiding</w:t>
-            </w:r>
-            <w:r>
-              <w:rPr>
-                <w:b/>
-                <w:bCs/>
-              </w:rPr>
-              <w:t xml:space="preserve"> </w:t>
-            </w:r>
-            <w:r>
-              <w:rPr>
-                <w:b/>
-                <w:bCs/>
-              </w:rPr>
-              <w:t>something.</w:t>
-            </w:r>
-          </w:p>
-        </w:tc>
-        <w:tc>
-          <w:tcPr>
-            <w:tcW w:w="907" w:type="pct"/>
-          </w:tcPr>
-          <w:p>
-            <w:pPr>
-              <w:jc w:val="center"/>
-              <w:rPr>
-                <w:rFonts w:asciiTheme="majorBidi" w:hAnsiTheme="majorBidi" w:cs="Times New Roman"/>
-                <w:sz w:val="24"/>
-                <w:szCs w:val="24"/>
-                <w:rtl/>
-                <w:lang w:bidi="fa-IR"/>
-              </w:rPr>
-            </w:pPr>
-            <w:r>
-              <w:rPr>
-                <w:rFonts w:asciiTheme="majorBidi" w:hAnsiTheme="majorBidi" w:cs="Times New Roman" w:hint="cs"/>
-                <w:sz w:val="24"/>
-                <w:szCs w:val="24"/>
-                <w:rtl/>
-                <w:lang w:bidi="fa-IR"/>
-              </w:rPr>
-              <w:t>اخم کردن</w:t>
-            </w:r>
-          </w:p>
-        </w:tc>
-      </w:tr>
-      <w:tr>
-        <w:tc>
-          <w:tcPr>
-            <w:tcW w:w="892" w:type="pct"/>
-          </w:tcPr>
-          <w:p>
-            <w:pPr>
-              <w:rPr>
-                <w:rFonts w:ascii="Georgia" w:hAnsi="Georgia"/>
-              </w:rPr>
-            </w:pPr>
-            <w:r>
-              <w:rPr>
-                <w:rFonts w:ascii="Georgia" w:hAnsi="Georgia"/>
-              </w:rPr>
-              <w:t xml:space="preserve">Obsessed </w:t>
-            </w:r>
-          </w:p>
-        </w:tc>
-        <w:tc>
-          <w:tcPr>
-            <w:tcW w:w="3201" w:type="pct"/>
-          </w:tcPr>
+              <w:t xml:space="preserve">Synonym of Scowl. </w:t>
+            </w:r>
+          </w:p>
           <w:p>
             <w:pPr>
               <w:autoSpaceDE w:val="0"/>
               <w:autoSpaceDN w:val="0"/>
               <w:adjustRightInd w:val="0"/>
-            </w:pPr>
-            <w:r>
-              <w:t xml:space="preserve">Can't stop thinking about. </w:t>
-            </w:r>
-          </w:p>
+              <w:rPr>
+                <w:b/>
+                <w:bCs/>
+              </w:rPr>
+            </w:pPr>
+            <w:r>
+              <w:rPr>
+                <w:b/>
+                <w:bCs/>
+              </w:rPr>
+              <w:t>“This is my favorite tea.” My vo</w:t>
+            </w:r>
+            <w:r>
+              <w:rPr>
+                <w:b/>
+                <w:bCs/>
+              </w:rPr>
+              <w:t xml:space="preserve">ice is quiet, breathy. I simply </w:t>
+            </w:r>
+            <w:r>
+              <w:rPr>
+                <w:b/>
+                <w:bCs/>
+              </w:rPr>
+              <w:t>can’t believe I’m sitting</w:t>
+            </w:r>
+            <w:r>
+              <w:rPr>
+                <w:b/>
+                <w:bCs/>
+              </w:rPr>
+              <w:t xml:space="preserve"> </w:t>
+            </w:r>
+            <w:r>
+              <w:rPr>
+                <w:b/>
+                <w:bCs/>
+              </w:rPr>
+              <w:t>opposite Christian Grey in a co</w:t>
+            </w:r>
+            <w:r>
+              <w:rPr>
+                <w:b/>
+                <w:bCs/>
+              </w:rPr>
+              <w:t>ffe</w:t>
+            </w:r>
+            <w:r>
+              <w:rPr>
+                <w:b/>
+                <w:bCs/>
+              </w:rPr>
+              <w:t>e shop in Portland. He frowns. He knows I’m hiding</w:t>
+            </w:r>
+            <w:r>
+              <w:rPr>
+                <w:b/>
+                <w:bCs/>
+              </w:rPr>
+              <w:t xml:space="preserve"> </w:t>
+            </w:r>
+            <w:r>
+              <w:rPr>
+                <w:b/>
+                <w:bCs/>
+              </w:rPr>
+              <w:t>something.</w:t>
+            </w:r>
+          </w:p>
+        </w:tc>
+        <w:tc>
+          <w:tcPr>
+            <w:tcW w:w="907" w:type="pct"/>
+          </w:tcPr>
+          <w:p>
+            <w:pPr>
+              <w:jc w:val="center"/>
+              <w:rPr>
+                <w:rFonts w:asciiTheme="majorBidi" w:hAnsiTheme="majorBidi" w:cs="Times New Roman"/>
+                <w:sz w:val="24"/>
+                <w:szCs w:val="24"/>
+                <w:rtl/>
+                <w:lang w:bidi="fa-IR"/>
+              </w:rPr>
+            </w:pPr>
+            <w:r>
+              <w:rPr>
+                <w:rFonts w:asciiTheme="majorBidi" w:hAnsiTheme="majorBidi" w:cs="Times New Roman" w:hint="cs"/>
+                <w:sz w:val="24"/>
+                <w:szCs w:val="24"/>
+                <w:rtl/>
+                <w:lang w:bidi="fa-IR"/>
+              </w:rPr>
+              <w:t>اخم کردن</w:t>
+            </w:r>
+          </w:p>
+        </w:tc>
+      </w:tr>
+      <w:tr>
+        <w:tc>
+          <w:tcPr>
+            <w:tcW w:w="892" w:type="pct"/>
+          </w:tcPr>
+          <w:p>
+            <w:pPr>
+              <w:rPr>
+                <w:rFonts w:ascii="Georgia" w:hAnsi="Georgia"/>
+              </w:rPr>
+            </w:pPr>
+            <w:r>
+              <w:rPr>
+                <w:rFonts w:ascii="Georgia" w:hAnsi="Georgia"/>
+              </w:rPr>
+              <w:t xml:space="preserve">Obsessed </w:t>
+            </w:r>
+          </w:p>
+        </w:tc>
+        <w:tc>
+          <w:tcPr>
+            <w:tcW w:w="3201" w:type="pct"/>
+          </w:tcPr>
           <w:p>
             <w:pPr>
               <w:autoSpaceDE w:val="0"/>
               <w:autoSpaceDN w:val="0"/>
               <w:adjustRightInd w:val="0"/>
-              <w:rPr>
-                <w:b/>
-                <w:bCs/>
-              </w:rPr>
-            </w:pPr>
-          </w:p>
-        </w:tc>
-        <w:tc>
-          <w:tcPr>
-            <w:tcW w:w="907" w:type="pct"/>
-          </w:tcPr>
-          <w:p>
-            <w:pPr>
-              <w:jc w:val="center"/>
-              <w:rPr>
-                <w:rFonts w:asciiTheme="majorBidi" w:hAnsiTheme="majorBidi" w:cs="Times New Roman"/>
-                <w:sz w:val="24"/>
-                <w:szCs w:val="24"/>
-                <w:rtl/>
-                <w:lang w:bidi="fa-IR"/>
-              </w:rPr>
-            </w:pPr>
-            <w:r>
-              <w:rPr>
-                <w:rFonts w:asciiTheme="majorBidi" w:hAnsiTheme="majorBidi" w:cs="Times New Roman" w:hint="cs"/>
-                <w:sz w:val="24"/>
-                <w:szCs w:val="24"/>
-                <w:rtl/>
-                <w:lang w:bidi="fa-IR"/>
-              </w:rPr>
-              <w:t>یک چیزی که نمیتونی از ذهنت بیرون کنی</w:t>
-            </w:r>
-          </w:p>
-        </w:tc>
-      </w:tr>
-      <w:tr>
-        <w:tc>
-          <w:tcPr>
-            <w:tcW w:w="892" w:type="pct"/>
-          </w:tcPr>
-          <w:p>
-            <w:pPr>
-              <w:rPr>
-                <w:rFonts w:ascii="Georgia" w:hAnsi="Georgia"/>
-              </w:rPr>
-            </w:pPr>
-            <w:r>
-              <w:rPr>
-                <w:rFonts w:ascii="Georgia" w:hAnsi="Georgia"/>
-              </w:rPr>
-              <w:t>Vanilla se.</w:t>
-            </w:r>
-          </w:p>
-          <w:p>
-            <w:pPr>
-              <w:rPr>
-                <w:rFonts w:ascii="Georgia" w:hAnsi="Georgia"/>
-              </w:rPr>
-            </w:pPr>
-            <w:r>
-              <w:rPr>
-                <w:rFonts w:ascii="Georgia" w:hAnsi="Georgia"/>
-              </w:rPr>
-              <w:t>Vanilla Google search</w:t>
-            </w:r>
-          </w:p>
-        </w:tc>
-        <w:tc>
-          <w:tcPr>
-            <w:tcW w:w="3201" w:type="pct"/>
-          </w:tcPr>
+            </w:pPr>
+            <w:r>
+              <w:t xml:space="preserve">Can't stop thinking about. </w:t>
+            </w:r>
+          </w:p>
           <w:p>
             <w:pPr>
               <w:autoSpaceDE w:val="0"/>
               <w:autoSpaceDN w:val="0"/>
               <w:adjustRightInd w:val="0"/>
-              <w:jc w:val="right"/>
-              <w:rPr>
-                <w:lang w:bidi="fa-IR"/>
-              </w:rPr>
-            </w:pPr>
-            <w:r>
-              <w:rPr>
-                <w:rFonts w:hint="cs"/>
-                <w:rtl/>
-              </w:rPr>
-              <w:t>چون همه طعم وانیل را دوست دارند. یک رابطه معمولی و عادی. کاری که همه میکنند</w:t>
-            </w:r>
-            <w:r>
-              <w:rPr>
-                <w:rFonts w:hint="cs"/>
-                <w:rtl/>
-                <w:lang w:bidi="fa-IR"/>
-              </w:rPr>
-              <w:t>. این رو از کتاب پنجاه سایه خاکستری خوندم.</w:t>
-            </w:r>
+              <w:rPr>
+                <w:b/>
+                <w:bCs/>
+              </w:rPr>
+            </w:pPr>
           </w:p>
         </w:tc>
         <w:tc>
@@ -13890,13 +13825,23 @@
             <w:pPr>
               <w:jc w:val="center"/>
               <w:rPr>
-                <w:rFonts w:asciiTheme="majorBidi" w:hAnsiTheme="majorBidi" w:cs="Times New Roman" w:hint="cs"/>
-                <w:sz w:val="24"/>
-                <w:szCs w:val="24"/>
-                <w:rtl/>
-                <w:lang w:bidi="fa-IR"/>
-              </w:rPr>
-            </w:pPr>
+                <w:rFonts w:asciiTheme="majorBidi" w:hAnsiTheme="majorBidi" w:cs="Times New Roman"/>
+                <w:sz w:val="24"/>
+                <w:szCs w:val="24"/>
+                <w:rtl/>
+                <w:lang w:bidi="fa-IR"/>
+              </w:rPr>
+            </w:pPr>
+            <w:r>
+              <w:rPr>
+                <w:rFonts w:asciiTheme="majorBidi" w:hAnsiTheme="majorBidi" w:cs="Times New Roman" w:hint="cs"/>
+                <w:sz w:val="24"/>
+                <w:szCs w:val="24"/>
+                <w:rtl/>
+                <w:lang w:bidi="fa-IR"/>
+              </w:rPr>
+              <w:t>یک چیزی که نمیتونی از ذهنت بیرون کنی</w:t>
+            </w:r>
           </w:p>
         </w:tc>
       </w:tr>
@@ -13911,8 +13856,25 @@
                 <w:rFonts w:ascii="Georgia" w:hAnsi="Georgia"/>
               </w:rPr>
             </w:pPr>
-            <w:bookmarkStart w:id="0" w:name="_GoBack"/>
-            <w:bookmarkEnd w:id="0"/>
+            <w:r>
+              <w:rPr>
+                <w:rFonts w:ascii="Georgia" w:hAnsi="Georgia"/>
+              </w:rPr>
+              <w:t>Vanilla se.</w:t>
+            </w:r>
+          </w:p>
+          <w:p>
+            <w:pPr>
+              <w:rPr>
+                <w:rFonts w:ascii="Georgia" w:hAnsi="Georgia"/>
+              </w:rPr>
+            </w:pPr>
+            <w:r>
+              <w:rPr>
+                <w:rFonts w:ascii="Georgia" w:hAnsi="Georgia"/>
+              </w:rPr>
+              <w:t>Vanilla Google search</w:t>
+            </w:r>
           </w:p>
         </w:tc>
         <w:tc>
@@ -13924,11 +13886,629 @@
               <w:autoSpaceDE w:val="0"/>
               <w:autoSpaceDN w:val="0"/>
               <w:adjustRightInd w:val="0"/>
-              <w:jc w:val="right"/>
+              <w:rPr>
+                <w:lang w:bidi="fa-IR"/>
+              </w:rPr>
+            </w:pPr>
+            <w:r>
               <w:rPr>
                 <w:rFonts w:hint="cs"/>
                 <w:rtl/>
               </w:rPr>
+              <w:t>چون همه طعم وانیل را دوست دارند. یک رابطه معمولی و عادی. کاری که همه میکنند</w:t>
+            </w:r>
+            <w:r>
+              <w:rPr>
+                <w:rFonts w:hint="cs"/>
+                <w:rtl/>
+                <w:lang w:bidi="fa-IR"/>
+              </w:rPr>
+              <w:t>. این رو از کتاب پنجاه سایه خاکستری خوندم.</w:t>
+            </w:r>
+          </w:p>
+        </w:tc>
+        <w:tc>
+          <w:tcPr>
+            <w:tcW w:w="907" w:type="pct"/>
+          </w:tcPr>
+          <w:p>
+            <w:pPr>
+              <w:jc w:val="center"/>
+              <w:rPr>
+                <w:rFonts w:asciiTheme="majorBidi" w:hAnsiTheme="majorBidi" w:cs="Times New Roman"/>
+                <w:sz w:val="24"/>
+                <w:szCs w:val="24"/>
+                <w:rtl/>
+                <w:lang w:bidi="fa-IR"/>
+              </w:rPr>
+            </w:pPr>
+          </w:p>
+        </w:tc>
+      </w:tr>
+      <w:tr>
+        <w:tc>
+          <w:tcPr>
+            <w:tcW w:w="892" w:type="pct"/>
+          </w:tcPr>
+          <w:p>
+            <w:pPr>
+              <w:rPr>
+                <w:rFonts w:ascii="Georgia" w:hAnsi="Georgia"/>
+              </w:rPr>
+            </w:pPr>
+            <w:r>
+              <w:rPr>
+                <w:rFonts w:ascii="Georgia" w:hAnsi="Georgia"/>
+              </w:rPr>
+              <w:t xml:space="preserve">Charlatan </w:t>
+            </w:r>
+          </w:p>
+        </w:tc>
+        <w:tc>
+          <w:tcPr>
+            <w:tcW w:w="3201" w:type="pct"/>
+          </w:tcPr>
+          <w:p>
+            <w:pPr>
+              <w:autoSpaceDE w:val="0"/>
+              <w:autoSpaceDN w:val="0"/>
+              <w:adjustRightInd w:val="0"/>
+              <w:rPr>
+                <w:rtl/>
+              </w:rPr>
+            </w:pPr>
+          </w:p>
+        </w:tc>
+        <w:tc>
+          <w:tcPr>
+            <w:tcW w:w="907" w:type="pct"/>
+          </w:tcPr>
+          <w:p>
+            <w:pPr>
+              <w:jc w:val="center"/>
+              <w:rPr>
+                <w:rFonts w:asciiTheme="majorBidi" w:hAnsiTheme="majorBidi" w:cs="Times New Roman"/>
+                <w:sz w:val="24"/>
+                <w:szCs w:val="24"/>
+                <w:rtl/>
+                <w:lang w:bidi="fa-IR"/>
+              </w:rPr>
+            </w:pPr>
+            <w:r>
+              <w:rPr>
+                <w:rFonts w:asciiTheme="majorBidi" w:hAnsiTheme="majorBidi" w:cs="Times New Roman" w:hint="cs"/>
+                <w:sz w:val="24"/>
+                <w:szCs w:val="24"/>
+                <w:rtl/>
+                <w:lang w:bidi="fa-IR"/>
+              </w:rPr>
+              <w:t>شارلاتان</w:t>
+            </w:r>
+          </w:p>
+        </w:tc>
+      </w:tr>
+      <w:tr>
+        <w:tc>
+          <w:tcPr>
+            <w:tcW w:w="892" w:type="pct"/>
+          </w:tcPr>
+          <w:p>
+            <w:pPr>
+              <w:rPr>
+                <w:rFonts w:ascii="Georgia" w:hAnsi="Georgia"/>
+              </w:rPr>
+            </w:pPr>
+            <w:r>
+              <w:rPr>
+                <w:rFonts w:ascii="Georgia" w:hAnsi="Georgia"/>
+              </w:rPr>
+              <w:t xml:space="preserve">Stalker </w:t>
+            </w:r>
+          </w:p>
+        </w:tc>
+        <w:tc>
+          <w:tcPr>
+            <w:tcW w:w="3201" w:type="pct"/>
+          </w:tcPr>
+          <w:p>
+            <w:pPr>
+              <w:autoSpaceDE w:val="0"/>
+              <w:autoSpaceDN w:val="0"/>
+              <w:adjustRightInd w:val="0"/>
+              <w:rPr>
+                <w:rtl/>
+              </w:rPr>
+            </w:pPr>
+            <w:r>
+              <w:t xml:space="preserve">Any women who think an undesirable man might be interested in </w:t>
+            </w:r>
+            <w:r>
+              <w:lastRenderedPageBreak/>
+              <w:t>her will almost always automatically label him a stalker.</w:t>
+            </w:r>
+          </w:p>
+        </w:tc>
+        <w:tc>
+          <w:tcPr>
+            <w:tcW w:w="907" w:type="pct"/>
+          </w:tcPr>
+          <w:p>
+            <w:pPr>
+              <w:jc w:val="center"/>
+              <w:rPr>
+                <w:rFonts w:asciiTheme="majorBidi" w:hAnsiTheme="majorBidi" w:cs="Times New Roman"/>
+                <w:sz w:val="24"/>
+                <w:szCs w:val="24"/>
+                <w:rtl/>
+                <w:lang w:bidi="fa-IR"/>
+              </w:rPr>
+            </w:pPr>
+            <w:r>
+              <w:rPr>
+                <w:rFonts w:asciiTheme="majorBidi" w:hAnsiTheme="majorBidi" w:cs="Times New Roman" w:hint="cs"/>
+                <w:sz w:val="24"/>
+                <w:szCs w:val="24"/>
+                <w:rtl/>
+                <w:lang w:bidi="fa-IR"/>
+              </w:rPr>
+              <w:lastRenderedPageBreak/>
+              <w:t xml:space="preserve">کسیکه دنبال یک </w:t>
+            </w:r>
+            <w:r>
+              <w:rPr>
+                <w:rFonts w:asciiTheme="majorBidi" w:hAnsiTheme="majorBidi" w:cs="Times New Roman" w:hint="cs"/>
+                <w:sz w:val="24"/>
+                <w:szCs w:val="24"/>
+                <w:rtl/>
+                <w:lang w:bidi="fa-IR"/>
+              </w:rPr>
+              <w:lastRenderedPageBreak/>
+              <w:t>نفر دیگر راه میافتد</w:t>
+            </w:r>
+          </w:p>
+        </w:tc>
+      </w:tr>
+      <w:tr>
+        <w:tc>
+          <w:tcPr>
+            <w:tcW w:w="892" w:type="pct"/>
+          </w:tcPr>
+          <w:p>
+            <w:pPr>
+              <w:rPr>
+                <w:rFonts w:ascii="Georgia" w:hAnsi="Georgia"/>
+              </w:rPr>
+            </w:pPr>
+            <w:r>
+              <w:lastRenderedPageBreak/>
+              <w:t>Inquisition</w:t>
+            </w:r>
+            <w:r>
+              <w:t xml:space="preserve"> </w:t>
+            </w:r>
+          </w:p>
+        </w:tc>
+        <w:tc>
+          <w:tcPr>
+            <w:tcW w:w="3201" w:type="pct"/>
+          </w:tcPr>
+          <w:p>
+            <w:pPr>
+              <w:autoSpaceDE w:val="0"/>
+              <w:autoSpaceDN w:val="0"/>
+              <w:adjustRightInd w:val="0"/>
+              <w:rPr>
+                <w:rtl/>
+              </w:rPr>
+            </w:pPr>
+            <w:r>
+              <w:t xml:space="preserve">“Ana, thank you so much for doing this. I owe you, I know. How was it? What was he like?” Oh no here we go, the Katherine Kavanagh Inquisition. </w:t>
+            </w:r>
+            <w:r>
+              <w:t>I struggle to answer her question. What can I say?</w:t>
+            </w:r>
+          </w:p>
+          <w:p>
+            <w:pPr>
+              <w:autoSpaceDE w:val="0"/>
+              <w:autoSpaceDN w:val="0"/>
+              <w:adjustRightInd w:val="0"/>
+            </w:pPr>
+            <w:r>
+              <w:t>The Inquisition is</w:t>
+            </w:r>
+            <w:r>
+              <w:t xml:space="preserve"> a group of institutions within the judicial system of the Roman Catholic Church whose aim is to combat heresy.</w:t>
+            </w:r>
+          </w:p>
+        </w:tc>
+        <w:tc>
+          <w:tcPr>
+            <w:tcW w:w="907" w:type="pct"/>
+          </w:tcPr>
+          <w:p>
+            <w:pPr>
+              <w:jc w:val="center"/>
+              <w:rPr>
+                <w:rFonts w:asciiTheme="majorBidi" w:hAnsiTheme="majorBidi" w:cs="Times New Roman"/>
+                <w:sz w:val="24"/>
+                <w:szCs w:val="24"/>
+                <w:rtl/>
+                <w:lang w:bidi="fa-IR"/>
+              </w:rPr>
+            </w:pPr>
+            <w:r>
+              <w:rPr>
+                <w:rFonts w:asciiTheme="majorBidi" w:hAnsiTheme="majorBidi" w:cs="Times New Roman" w:hint="cs"/>
+                <w:sz w:val="24"/>
+                <w:szCs w:val="24"/>
+                <w:rtl/>
+                <w:lang w:bidi="fa-IR"/>
+              </w:rPr>
+              <w:t xml:space="preserve">استنطاق، </w:t>
+            </w:r>
+            <w:r>
+              <w:rPr>
+                <w:rFonts w:asciiTheme="majorBidi" w:hAnsiTheme="majorBidi" w:cs="Times New Roman" w:hint="cs"/>
+                <w:sz w:val="24"/>
+                <w:szCs w:val="24"/>
+                <w:rtl/>
+                <w:lang w:bidi="fa-IR"/>
+              </w:rPr>
+              <w:t>تفتیش عقاید مذهبی</w:t>
+            </w:r>
+          </w:p>
+        </w:tc>
+      </w:tr>
+      <w:tr>
+        <w:tc>
+          <w:tcPr>
+            <w:tcW w:w="892" w:type="pct"/>
+          </w:tcPr>
+          <w:p>
+            <w:r>
+              <w:t>Tedious, dull</w:t>
+            </w:r>
+          </w:p>
+        </w:tc>
+        <w:tc>
+          <w:tcPr>
+            <w:tcW w:w="3201" w:type="pct"/>
+          </w:tcPr>
+          <w:p>
+            <w:pPr>
+              <w:autoSpaceDE w:val="0"/>
+              <w:autoSpaceDN w:val="0"/>
+              <w:adjustRightInd w:val="0"/>
+            </w:pPr>
+            <w:r>
+              <w:t>Boring, dull</w:t>
+            </w:r>
+          </w:p>
+          <w:p>
+            <w:pPr>
+              <w:autoSpaceDE w:val="0"/>
+              <w:autoSpaceDN w:val="0"/>
+              <w:adjustRightInd w:val="0"/>
+            </w:pPr>
+            <w:r>
+              <w:t>“I think that is one huge coincidence, Ana. You don’t think he was there to see you?”</w:t>
+            </w:r>
+            <w:r>
+              <w:rPr>
+                <w:rFonts w:hint="cs"/>
+                <w:rtl/>
+              </w:rPr>
+              <w:t xml:space="preserve"> </w:t>
+            </w:r>
+            <w:r>
+              <w:t>My heart lurches at the prospect, but it’s a short-lived joy. The dull, disappointing</w:t>
+            </w:r>
+            <w:r>
+              <w:rPr>
+                <w:rFonts w:hint="cs"/>
+                <w:rtl/>
+              </w:rPr>
+              <w:t xml:space="preserve"> </w:t>
+            </w:r>
+            <w:r>
+              <w:t>reality is that he was here on business.</w:t>
+            </w:r>
+          </w:p>
+          <w:p>
+            <w:pPr>
+              <w:autoSpaceDE w:val="0"/>
+              <w:autoSpaceDN w:val="0"/>
+              <w:adjustRightInd w:val="0"/>
+              <w:rPr>
+                <w:rFonts w:ascii="Times New Roman" w:hAnsi="Times New Roman" w:cs="Times New Roman"/>
+                <w:sz w:val="24"/>
+                <w:szCs w:val="24"/>
+              </w:rPr>
+            </w:pPr>
+            <w:r>
+              <w:rPr>
+                <w:rFonts w:ascii="Arial" w:hAnsi="Arial" w:cs="Arial"/>
+                <w:color w:val="000000"/>
+              </w:rPr>
+              <w:t>I’m glad your interviews went well. My morning was beyond all expectations. My afternoon was very dull in comparison.</w:t>
+            </w:r>
+          </w:p>
+          <w:p>
+            <w:pPr>
+              <w:autoSpaceDE w:val="0"/>
+              <w:autoSpaceDN w:val="0"/>
+              <w:adjustRightInd w:val="0"/>
+            </w:pPr>
+            <w:r>
+              <w:rPr>
+                <w:rFonts w:ascii="Arial" w:hAnsi="Arial" w:cs="Arial"/>
+                <w:color w:val="000000"/>
+              </w:rPr>
+              <w:t>Christian Grey CEO, Grey Enterprises Holdings, Inc.</w:t>
+            </w:r>
+          </w:p>
+        </w:tc>
+        <w:tc>
+          <w:tcPr>
+            <w:tcW w:w="907" w:type="pct"/>
+          </w:tcPr>
+          <w:p>
+            <w:pPr>
+              <w:jc w:val="center"/>
+              <w:rPr>
+                <w:rFonts w:asciiTheme="majorBidi" w:hAnsiTheme="majorBidi" w:cs="Times New Roman"/>
+                <w:sz w:val="24"/>
+                <w:szCs w:val="24"/>
+                <w:rtl/>
+                <w:lang w:bidi="fa-IR"/>
+              </w:rPr>
+            </w:pPr>
+            <w:r>
+              <w:rPr>
+                <w:rFonts w:asciiTheme="majorBidi" w:hAnsiTheme="majorBidi" w:cs="Times New Roman" w:hint="cs"/>
+                <w:sz w:val="24"/>
+                <w:szCs w:val="24"/>
+                <w:rtl/>
+                <w:lang w:bidi="fa-IR"/>
+              </w:rPr>
+              <w:t>خسته کننده</w:t>
+            </w:r>
+          </w:p>
+        </w:tc>
+      </w:tr>
+      <w:tr>
+        <w:tc>
+          <w:tcPr>
+            <w:tcW w:w="892" w:type="pct"/>
+          </w:tcPr>
+          <w:p>
+            <w:r>
+              <w:t xml:space="preserve">Mutter </w:t>
+            </w:r>
+          </w:p>
+        </w:tc>
+        <w:tc>
+          <w:tcPr>
+            <w:tcW w:w="3201" w:type="pct"/>
+          </w:tcPr>
+          <w:p>
+            <w:pPr>
+              <w:autoSpaceDE w:val="0"/>
+              <w:autoSpaceDN w:val="0"/>
+              <w:adjustRightInd w:val="0"/>
+            </w:pPr>
+            <w:r>
+              <w:t>“My father died when I was a baby.”</w:t>
+            </w:r>
+            <w:r>
+              <w:rPr>
+                <w:rFonts w:hint="cs"/>
+                <w:rtl/>
+              </w:rPr>
+              <w:t xml:space="preserve"> </w:t>
+            </w:r>
+            <w:r>
+              <w:t>“I’m sorry,” he mutters, and a fleeting, troubled look crosses his face.</w:t>
+            </w:r>
+          </w:p>
+        </w:tc>
+        <w:tc>
+          <w:tcPr>
+            <w:tcW w:w="907" w:type="pct"/>
+          </w:tcPr>
+          <w:p>
+            <w:pPr>
+              <w:jc w:val="center"/>
+              <w:rPr>
+                <w:rFonts w:asciiTheme="majorBidi" w:hAnsiTheme="majorBidi" w:cs="Times New Roman"/>
+                <w:sz w:val="24"/>
+                <w:szCs w:val="24"/>
+                <w:rtl/>
+                <w:lang w:bidi="fa-IR"/>
+              </w:rPr>
+            </w:pPr>
+            <w:r>
+              <w:rPr>
+                <w:rFonts w:asciiTheme="majorBidi" w:hAnsiTheme="majorBidi" w:cs="Times New Roman" w:hint="cs"/>
+                <w:sz w:val="24"/>
+                <w:szCs w:val="24"/>
+                <w:rtl/>
+                <w:lang w:bidi="fa-IR"/>
+              </w:rPr>
+              <w:t>زیر لب گفتن، من من، غرلند</w:t>
+            </w:r>
+          </w:p>
+        </w:tc>
+      </w:tr>
+      <w:tr>
+        <w:tc>
+          <w:tcPr>
+            <w:tcW w:w="892" w:type="pct"/>
+          </w:tcPr>
+          <w:p>
+            <w:r>
+              <w:t xml:space="preserve">Paralyze </w:t>
+            </w:r>
+          </w:p>
+        </w:tc>
+        <w:tc>
+          <w:tcPr>
+            <w:tcW w:w="3201" w:type="pct"/>
+          </w:tcPr>
+          <w:p>
+            <w:pPr>
+              <w:autoSpaceDE w:val="0"/>
+              <w:autoSpaceDN w:val="0"/>
+              <w:adjustRightInd w:val="0"/>
+            </w:pPr>
+            <w:r>
+              <w:t>“Hush,” he breathes, and I want to pull away from him, move to the other side of the bed, but I’m paral</w:t>
+            </w:r>
+            <w:r>
+              <w:t>yzed. I cannot move and lie stiffly</w:t>
+            </w:r>
+            <w:r>
+              <w:t>, not yielding at all.</w:t>
+            </w:r>
+          </w:p>
+          <w:p>
+            <w:pPr>
+              <w:autoSpaceDE w:val="0"/>
+              <w:autoSpaceDN w:val="0"/>
+              <w:adjustRightInd w:val="0"/>
+              <w:rPr>
+                <w:rtl/>
+              </w:rPr>
+            </w:pPr>
+            <w:r>
+              <w:t>We walk together down the wide hotel corridor to the elevators. What should I say to him? My mind is suddenly paralyzed with apprehension. What are we going to talk about? What on Earth do I have in common with him?</w:t>
+            </w:r>
+          </w:p>
+        </w:tc>
+        <w:tc>
+          <w:tcPr>
+            <w:tcW w:w="907" w:type="pct"/>
+          </w:tcPr>
+          <w:p>
+            <w:pPr>
+              <w:jc w:val="center"/>
+              <w:rPr>
+                <w:rFonts w:asciiTheme="majorBidi" w:hAnsiTheme="majorBidi" w:cs="Times New Roman"/>
+                <w:sz w:val="24"/>
+                <w:szCs w:val="24"/>
+                <w:rtl/>
+                <w:lang w:bidi="fa-IR"/>
+              </w:rPr>
+            </w:pPr>
+            <w:r>
+              <w:rPr>
+                <w:rFonts w:asciiTheme="majorBidi" w:hAnsiTheme="majorBidi" w:cs="Times New Roman" w:hint="cs"/>
+                <w:sz w:val="24"/>
+                <w:szCs w:val="24"/>
+                <w:rtl/>
+                <w:lang w:bidi="fa-IR"/>
+              </w:rPr>
+              <w:t>بی حس کردن، فلج کردن</w:t>
+            </w:r>
+          </w:p>
+        </w:tc>
+      </w:tr>
+      <w:tr>
+        <w:tc>
+          <w:tcPr>
+            <w:tcW w:w="892" w:type="pct"/>
+          </w:tcPr>
+          <w:p>
+            <w:r>
+              <w:t xml:space="preserve">Serene </w:t>
+            </w:r>
+          </w:p>
+        </w:tc>
+        <w:tc>
+          <w:tcPr>
+            <w:tcW w:w="3201" w:type="pct"/>
+          </w:tcPr>
+          <w:p>
+            <w:pPr>
+              <w:autoSpaceDE w:val="0"/>
+              <w:autoSpaceDN w:val="0"/>
+              <w:adjustRightInd w:val="0"/>
+            </w:pPr>
+            <w:r>
+              <w:t>Tranquil, calm, peaceful, still, quiet, silent, noiseless</w:t>
+            </w:r>
+          </w:p>
+          <w:p>
+            <w:pPr>
+              <w:autoSpaceDE w:val="0"/>
+              <w:autoSpaceDN w:val="0"/>
+              <w:adjustRightInd w:val="0"/>
+            </w:pPr>
+            <w:r>
+              <w:t>It’s very quiet. The light is muted. I am comfortable and warm, in this bed. Hmm … I</w:t>
+            </w:r>
+            <w:r>
+              <w:t xml:space="preserve"> </w:t>
+            </w:r>
+            <w:r>
+              <w:t>open my eyes, and for a moment I’m tranquil and serene, enjoying the strange,</w:t>
+            </w:r>
+            <w:r>
+              <w:t xml:space="preserve"> </w:t>
+            </w:r>
+            <w:r>
+              <w:t>unfamiliar surroundings. I have no idea where I am.</w:t>
+            </w:r>
+          </w:p>
+        </w:tc>
+        <w:tc>
+          <w:tcPr>
+            <w:tcW w:w="907" w:type="pct"/>
+          </w:tcPr>
+          <w:p>
+            <w:pPr>
+              <w:jc w:val="center"/>
+              <w:rPr>
+                <w:rFonts w:asciiTheme="majorBidi" w:hAnsiTheme="majorBidi" w:cs="Times New Roman" w:hint="cs"/>
+                <w:sz w:val="24"/>
+                <w:szCs w:val="24"/>
+                <w:rtl/>
+                <w:lang w:bidi="fa-IR"/>
+              </w:rPr>
+            </w:pPr>
+            <w:r>
+              <w:rPr>
+                <w:rFonts w:asciiTheme="majorBidi" w:hAnsiTheme="majorBidi" w:cs="Times New Roman" w:hint="cs"/>
+                <w:sz w:val="24"/>
+                <w:szCs w:val="24"/>
+                <w:rtl/>
+                <w:lang w:bidi="fa-IR"/>
+              </w:rPr>
+              <w:t>آرام، ساکت، روشن، صاف</w:t>
+            </w:r>
+          </w:p>
+        </w:tc>
+      </w:tr>
+      <w:tr>
+        <w:tc>
+          <w:tcPr>
+            <w:tcW w:w="892" w:type="pct"/>
+          </w:tcPr>
+          <w:p>
+            <w:bookmarkStart w:id="0" w:name="_GoBack"/>
+            <w:bookmarkEnd w:id="0"/>
+          </w:p>
+        </w:tc>
+        <w:tc>
+          <w:tcPr>
+            <w:tcW w:w="3201" w:type="pct"/>
+          </w:tcPr>
+          <w:p>
+            <w:pPr>
+              <w:autoSpaceDE w:val="0"/>
+              <w:autoSpaceDN w:val="0"/>
+              <w:adjustRightInd w:val="0"/>
             </w:pPr>
           </w:p>
         </w:tc>

</xml_diff>

<commit_message>
provocative, brazen and smirk added from Fifty shades of grey.
</commit_message>
<xml_diff>
--- a/فایلهای عمومی/English words and sentences.docx
+++ b/فایلهای عمومی/English words and sentences.docx
@@ -13738,7 +13738,7 @@
             <w:pPr>
               <w:bidi/>
               <w:rPr>
-                <w:rFonts w:asciiTheme="majorBidi" w:hAnsiTheme="majorBidi" w:cs="Times New Roman" w:hint="cs"/>
+                <w:rFonts w:asciiTheme="majorBidi" w:hAnsiTheme="majorBidi" w:cs="Times New Roman"/>
                 <w:sz w:val="24"/>
                 <w:szCs w:val="24"/>
                 <w:rtl/>
@@ -13755,9 +13755,587 @@
               </w:rPr>
               <w:t xml:space="preserve">ضمیمه </w:t>
             </w:r>
+          </w:p>
+          <w:p>
+            <w:pPr>
+              <w:bidi/>
+              <w:rPr>
+                <w:rFonts w:asciiTheme="majorBidi" w:hAnsiTheme="majorBidi" w:cs="Times New Roman"/>
+                <w:sz w:val="24"/>
+                <w:szCs w:val="24"/>
+                <w:rtl/>
+                <w:lang w:bidi="fa-IR"/>
+              </w:rPr>
+            </w:pPr>
+            <w:r>
+              <w:rPr>
+                <w:rFonts w:asciiTheme="majorBidi" w:hAnsiTheme="majorBidi" w:cs="Times New Roman" w:hint="cs"/>
+                <w:sz w:val="24"/>
+                <w:szCs w:val="24"/>
+                <w:rtl/>
+                <w:lang w:bidi="fa-IR"/>
+              </w:rPr>
+              <w:t>و همکاران</w:t>
+            </w:r>
+          </w:p>
+          <w:p>
+            <w:pPr>
+              <w:bidi/>
+              <w:rPr>
+                <w:rFonts w:asciiTheme="majorBidi" w:hAnsiTheme="majorBidi" w:cs="Times New Roman"/>
+                <w:sz w:val="24"/>
+                <w:szCs w:val="24"/>
+                <w:rtl/>
+                <w:lang w:bidi="fa-IR"/>
+              </w:rPr>
+            </w:pPr>
+            <w:r>
+              <w:rPr>
+                <w:rFonts w:asciiTheme="majorBidi" w:hAnsiTheme="majorBidi" w:cs="Times New Roman" w:hint="cs"/>
+                <w:sz w:val="24"/>
+                <w:szCs w:val="24"/>
+                <w:rtl/>
+                <w:lang w:bidi="fa-IR"/>
+              </w:rPr>
+              <w:t>به عنوان مثال</w:t>
+            </w:r>
+          </w:p>
+        </w:tc>
+      </w:tr>
+      <w:tr>
+        <w:tc>
+          <w:tcPr>
+            <w:tcW w:w="892" w:type="pct"/>
+          </w:tcPr>
+          <w:p>
+            <w:r>
+              <w:t xml:space="preserve">Provocative </w:t>
+            </w:r>
+          </w:p>
+        </w:tc>
+        <w:tc>
+          <w:tcPr>
+            <w:tcW w:w="3201" w:type="pct"/>
+          </w:tcPr>
+          <w:p>
+            <w:pPr>
+              <w:autoSpaceDE w:val="0"/>
+              <w:autoSpaceDN w:val="0"/>
+              <w:adjustRightInd w:val="0"/>
+            </w:pPr>
+            <w:r>
+              <w:t xml:space="preserve">I </w:t>
+            </w:r>
+            <w:r>
+              <w:t>fi</w:t>
+            </w:r>
+            <w:r>
+              <w:t xml:space="preserve">nd Christian watching me while a liveried young woman walks </w:t>
+            </w:r>
+            <w:r>
+              <w:t>a</w:t>
+            </w:r>
+            <w:r>
+              <w:t>way,</w:t>
+            </w:r>
+            <w:r>
+              <w:t xml:space="preserve"> </w:t>
+            </w:r>
+            <w:r>
+              <w:t>her tray held aloft, her high blonde ponytail swinging provocatively.</w:t>
+            </w:r>
+          </w:p>
+          <w:tbl>
+            <w:tblPr>
+              <w:tblW w:w="0" w:type="auto"/>
+              <w:tblCellSpacing w:w="15" w:type="dxa"/>
+              <w:tblCellMar>
+                <w:top w:w="15" w:type="dxa"/>
+                <w:left w:w="15" w:type="dxa"/>
+                <w:bottom w:w="15" w:type="dxa"/>
+                <w:right w:w="15" w:type="dxa"/>
+              </w:tblCellMar>
+              <w:tblLook w:val="04A0" w:firstRow="1" w:lastRow="0" w:firstColumn="1" w:lastColumn="0" w:noHBand="0" w:noVBand="1"/>
+            </w:tblPr>
+            <w:tblGrid>
+              <w:gridCol w:w="1059"/>
+              <w:gridCol w:w="4856"/>
+            </w:tblGrid>
+            <w:tr>
+              <w:trPr>
+                <w:tblCellSpacing w:w="15" w:type="dxa"/>
+              </w:trPr>
+              <w:tc>
+                <w:tcPr>
+                  <w:tcW w:w="0" w:type="auto"/>
+                  <w:tcMar>
+                    <w:top w:w="15" w:type="dxa"/>
+                    <w:left w:w="15" w:type="dxa"/>
+                    <w:bottom w:w="15" w:type="dxa"/>
+                    <w:right w:w="45" w:type="dxa"/>
+                  </w:tcMar>
+                  <w:vAlign w:val="center"/>
+                  <w:hideMark/>
+                </w:tcPr>
+                <w:p>
+                  <w:r>
+                    <w:t>synonyms:</w:t>
+                  </w:r>
+                </w:p>
+              </w:tc>
+              <w:tc>
+                <w:tcPr>
+                  <w:tcW w:w="0" w:type="auto"/>
+                  <w:vAlign w:val="center"/>
+                  <w:hideMark/>
+                </w:tcPr>
+                <w:p>
+                  <w:hyperlink r:id="rId7" w:history="1">
+                    <w:r>
+                      <w:rPr>
+                        <w:rStyle w:val="Hyperlink"/>
+                        <w:color w:val="auto"/>
+                        <w:u w:val="none"/>
+                      </w:rPr>
+                      <w:t>sexy</w:t>
+                    </w:r>
+                  </w:hyperlink>
+                  <w:r>
+                    <w:t xml:space="preserve">, sexually arousing, sexually exciting, </w:t>
+                  </w:r>
+                  <w:hyperlink r:id="rId8" w:history="1">
+                    <w:r>
+                      <w:rPr>
+                        <w:rStyle w:val="Hyperlink"/>
+                        <w:color w:val="auto"/>
+                        <w:u w:val="none"/>
+                      </w:rPr>
+                      <w:t>alluring</w:t>
+                    </w:r>
+                  </w:hyperlink>
+                  <w:r>
+                    <w:t xml:space="preserve">, </w:t>
+                  </w:r>
+                  <w:hyperlink r:id="rId9" w:history="1">
+                    <w:r>
+                      <w:rPr>
+                        <w:rStyle w:val="Hyperlink"/>
+                        <w:color w:val="auto"/>
+                        <w:u w:val="none"/>
+                      </w:rPr>
+                      <w:t>seductive</w:t>
+                    </w:r>
+                  </w:hyperlink>
+                  <w:r>
+                    <w:t xml:space="preserve">, </w:t>
+                  </w:r>
+                  <w:hyperlink r:id="rId10" w:history="1">
+                    <w:r>
+                      <w:rPr>
+                        <w:rStyle w:val="Hyperlink"/>
+                        <w:color w:val="auto"/>
+                        <w:u w:val="none"/>
+                      </w:rPr>
+                      <w:t>tempting</w:t>
+                    </w:r>
+                  </w:hyperlink>
+                  <w:r>
+                    <w:t xml:space="preserve">, </w:t>
+                  </w:r>
+                  <w:hyperlink r:id="rId11" w:history="1">
+                    <w:r>
+                      <w:rPr>
+                        <w:rStyle w:val="Hyperlink"/>
+                        <w:color w:val="auto"/>
+                        <w:u w:val="none"/>
+                      </w:rPr>
+                      <w:t>suggestive</w:t>
+                    </w:r>
+                  </w:hyperlink>
+                  <w:r>
+                    <w:t xml:space="preserve">, </w:t>
+                  </w:r>
+                  <w:hyperlink r:id="rId12" w:history="1">
+                    <w:r>
+                      <w:rPr>
+                        <w:rStyle w:val="Hyperlink"/>
+                        <w:color w:val="auto"/>
+                        <w:u w:val="none"/>
+                      </w:rPr>
+                      <w:t>inviting</w:t>
+                    </w:r>
+                  </w:hyperlink>
+                  <w:r>
+                    <w:t xml:space="preserve">, tantalizing, </w:t>
+                  </w:r>
+                  <w:hyperlink r:id="rId13" w:history="1">
+                    <w:r>
+                      <w:rPr>
+                        <w:rStyle w:val="Hyperlink"/>
+                        <w:color w:val="auto"/>
+                        <w:u w:val="none"/>
+                      </w:rPr>
+                      <w:t>titillating</w:t>
+                    </w:r>
+                  </w:hyperlink>
+                </w:p>
+              </w:tc>
+            </w:tr>
+          </w:tbl>
+          <w:p>
+            <w:pPr>
+              <w:autoSpaceDE w:val="0"/>
+              <w:autoSpaceDN w:val="0"/>
+              <w:adjustRightInd w:val="0"/>
+            </w:pPr>
+            <w:r>
+              <w:t>I</w:t>
+            </w:r>
+            <w:r>
+              <w:t>ntended or intending to arouse sexual desire or interest.</w:t>
+            </w:r>
+          </w:p>
+          <w:p>
+            <w:pPr>
+              <w:autoSpaceDE w:val="0"/>
+              <w:autoSpaceDN w:val="0"/>
+              <w:adjustRightInd w:val="0"/>
+            </w:pPr>
+          </w:p>
+        </w:tc>
+        <w:tc>
+          <w:tcPr>
+            <w:tcW w:w="907" w:type="pct"/>
+          </w:tcPr>
+          <w:p>
+            <w:pPr>
+              <w:bidi/>
+              <w:rPr>
+                <w:rFonts w:asciiTheme="majorBidi" w:hAnsiTheme="majorBidi" w:cs="Times New Roman" w:hint="cs"/>
+                <w:sz w:val="24"/>
+                <w:szCs w:val="24"/>
+                <w:rtl/>
+                <w:lang w:bidi="fa-IR"/>
+              </w:rPr>
+            </w:pPr>
+            <w:r>
+              <w:rPr>
+                <w:rFonts w:asciiTheme="majorBidi" w:hAnsiTheme="majorBidi" w:cs="Times New Roman" w:hint="cs"/>
+                <w:sz w:val="24"/>
+                <w:szCs w:val="24"/>
+                <w:rtl/>
+                <w:lang w:bidi="fa-IR"/>
+              </w:rPr>
+              <w:t>محرک، برانگیزاننده</w:t>
+            </w:r>
+          </w:p>
+        </w:tc>
+      </w:tr>
+      <w:tr>
+        <w:tc>
+          <w:tcPr>
+            <w:tcW w:w="892" w:type="pct"/>
+          </w:tcPr>
+          <w:p>
+            <w:r>
+              <w:t>Smirk</w:t>
+            </w:r>
+            <w:r>
+              <w:t>, grin</w:t>
+            </w:r>
+          </w:p>
+        </w:tc>
+        <w:tc>
+          <w:tcPr>
+            <w:tcW w:w="3201" w:type="pct"/>
+          </w:tcPr>
+          <w:p>
+            <w:pPr>
+              <w:autoSpaceDE w:val="0"/>
+              <w:autoSpaceDN w:val="0"/>
+              <w:adjustRightInd w:val="0"/>
+            </w:pPr>
+            <w:r>
+              <w:t xml:space="preserve">Synonyms: grin, </w:t>
+            </w:r>
+          </w:p>
+          <w:p>
+            <w:pPr>
+              <w:autoSpaceDE w:val="0"/>
+              <w:autoSpaceDN w:val="0"/>
+              <w:adjustRightInd w:val="0"/>
+            </w:pPr>
+            <w:r>
+              <w:t xml:space="preserve">My inner goddess purrs. Maybe tonight we could do some kind of </w:t>
+            </w:r>
+            <w:r>
+              <w:t>fl</w:t>
+            </w:r>
+            <w:r>
+              <w:t>oor show for his</w:t>
+            </w:r>
+            <w:r>
+              <w:t xml:space="preserve"> </w:t>
+            </w:r>
+            <w:r>
+              <w:t>eyes only. She smirks knowingly, arching a row. I grin at the thought and drift back</w:t>
+            </w:r>
+            <w:r>
+              <w:t xml:space="preserve"> </w:t>
+            </w:r>
+            <w:r>
+              <w:t>into my afternoon siesta.</w:t>
+            </w:r>
+          </w:p>
+          <w:p>
+            <w:pPr>
+              <w:autoSpaceDE w:val="0"/>
+              <w:autoSpaceDN w:val="0"/>
+              <w:adjustRightInd w:val="0"/>
+            </w:pPr>
+            <w:r>
+              <w:t>Are you smirking at me miss Anesthesia Steel. Said Christion Grey and spanked her as</w:t>
+            </w:r>
+            <w:r>
+              <w:t xml:space="preserve"> a</w:t>
+            </w:r>
+            <w:r>
+              <w:t xml:space="preserve"> punishment. </w:t>
+            </w:r>
+          </w:p>
+        </w:tc>
+        <w:tc>
+          <w:tcPr>
+            <w:tcW w:w="907" w:type="pct"/>
+          </w:tcPr>
+          <w:p>
+            <w:pPr>
+              <w:bidi/>
+              <w:rPr>
+                <w:rFonts w:asciiTheme="majorBidi" w:hAnsiTheme="majorBidi" w:cs="Times New Roman" w:hint="cs"/>
+                <w:sz w:val="24"/>
+                <w:szCs w:val="24"/>
+                <w:rtl/>
+                <w:lang w:bidi="fa-IR"/>
+              </w:rPr>
+            </w:pPr>
+            <w:r>
+              <w:rPr>
+                <w:rFonts w:asciiTheme="majorBidi" w:hAnsiTheme="majorBidi" w:cs="Times New Roman" w:hint="cs"/>
+                <w:sz w:val="24"/>
+                <w:szCs w:val="24"/>
+                <w:rtl/>
+                <w:lang w:bidi="fa-IR"/>
+              </w:rPr>
+              <w:t>پوزخند</w:t>
+            </w:r>
+            <w:r>
+              <w:rPr>
+                <w:rFonts w:asciiTheme="majorBidi" w:hAnsiTheme="majorBidi" w:cs="Times New Roman" w:hint="cs"/>
+                <w:sz w:val="24"/>
+                <w:szCs w:val="24"/>
+                <w:rtl/>
+                <w:lang w:bidi="fa-IR"/>
+              </w:rPr>
+              <w:t>،</w:t>
+            </w:r>
+            <w:r>
+              <w:rPr>
+                <w:rFonts w:asciiTheme="majorBidi" w:hAnsiTheme="majorBidi" w:cs="Times New Roman" w:hint="cs"/>
+                <w:sz w:val="24"/>
+                <w:szCs w:val="24"/>
+                <w:rtl/>
+                <w:lang w:bidi="fa-IR"/>
+              </w:rPr>
+              <w:t xml:space="preserve"> </w:t>
+            </w:r>
+            <w:r>
+              <w:rPr>
+                <w:rFonts w:asciiTheme="majorBidi" w:hAnsiTheme="majorBidi" w:cs="Times New Roman" w:hint="cs"/>
+                <w:sz w:val="24"/>
+                <w:szCs w:val="24"/>
+                <w:rtl/>
+                <w:lang w:bidi="fa-IR"/>
+              </w:rPr>
+              <w:t>پوزخند زدن</w:t>
+            </w:r>
+          </w:p>
+        </w:tc>
+      </w:tr>
+      <w:tr>
+        <w:tc>
+          <w:tcPr>
+            <w:tcW w:w="892" w:type="pct"/>
+          </w:tcPr>
+          <w:p>
+            <w:r>
+              <w:t>Insatiable</w:t>
+            </w:r>
+            <w:r>
+              <w:t xml:space="preserve"> </w:t>
+            </w:r>
+          </w:p>
+        </w:tc>
+        <w:tc>
+          <w:tcPr>
+            <w:tcW w:w="3201" w:type="pct"/>
+          </w:tcPr>
+          <w:p>
+            <w:pPr>
+              <w:autoSpaceDE w:val="0"/>
+              <w:autoSpaceDN w:val="0"/>
+              <w:adjustRightInd w:val="0"/>
+            </w:pPr>
+            <w:r>
+              <w:t>Christian pulls away and gazes down at me, his eyes warm, wanting, and amused.</w:t>
+            </w:r>
+          </w:p>
+          <w:p>
+            <w:pPr>
+              <w:autoSpaceDE w:val="0"/>
+              <w:autoSpaceDN w:val="0"/>
+              <w:adjustRightInd w:val="0"/>
+            </w:pPr>
+            <w:r>
+              <w:t>“Mrs. Grey, you’re insatiable and so brazen. What sort of monster have I created?”</w:t>
+            </w:r>
+            <w:r>
+              <w:t xml:space="preserve"> </w:t>
+            </w:r>
+          </w:p>
+          <w:p>
+            <w:pPr>
+              <w:autoSpaceDE w:val="0"/>
+              <w:autoSpaceDN w:val="0"/>
+              <w:adjustRightInd w:val="0"/>
+            </w:pPr>
+            <w:r>
+              <w:t xml:space="preserve">Greedy, </w:t>
+            </w:r>
+          </w:p>
+        </w:tc>
+        <w:tc>
+          <w:tcPr>
+            <w:tcW w:w="907" w:type="pct"/>
+          </w:tcPr>
+          <w:p>
+            <w:pPr>
+              <w:bidi/>
+              <w:rPr>
+                <w:rFonts w:asciiTheme="majorBidi" w:hAnsiTheme="majorBidi" w:cs="Times New Roman" w:hint="cs"/>
+                <w:sz w:val="24"/>
+                <w:szCs w:val="24"/>
+                <w:rtl/>
+                <w:lang w:bidi="fa-IR"/>
+              </w:rPr>
+            </w:pPr>
+            <w:r>
+              <w:rPr>
+                <w:rFonts w:asciiTheme="majorBidi" w:hAnsiTheme="majorBidi" w:cs="Times New Roman" w:hint="cs"/>
+                <w:sz w:val="24"/>
+                <w:szCs w:val="24"/>
+                <w:rtl/>
+                <w:lang w:bidi="fa-IR"/>
+              </w:rPr>
+              <w:t xml:space="preserve">سیری ناپذیر </w:t>
+            </w:r>
+          </w:p>
+        </w:tc>
+      </w:tr>
+      <w:tr>
+        <w:tc>
+          <w:tcPr>
+            <w:tcW w:w="892" w:type="pct"/>
+          </w:tcPr>
+          <w:p>
+            <w:r>
+              <w:t>Brazen,</w:t>
+            </w:r>
+          </w:p>
+          <w:p/>
+        </w:tc>
+        <w:tc>
+          <w:tcPr>
+            <w:tcW w:w="3201" w:type="pct"/>
+          </w:tcPr>
+          <w:p>
+            <w:pPr>
+              <w:autoSpaceDE w:val="0"/>
+              <w:autoSpaceDN w:val="0"/>
+              <w:adjustRightInd w:val="0"/>
+            </w:pPr>
+            <w:r>
+              <w:t>Insatiable and brazen.</w:t>
+            </w:r>
+            <w:r>
+              <w:t xml:space="preserve"> </w:t>
+            </w:r>
+          </w:p>
+        </w:tc>
+        <w:tc>
+          <w:tcPr>
+            <w:tcW w:w="907" w:type="pct"/>
+          </w:tcPr>
+          <w:p>
+            <w:pPr>
+              <w:bidi/>
+              <w:rPr>
+                <w:rFonts w:asciiTheme="majorBidi" w:hAnsiTheme="majorBidi" w:cs="Times New Roman" w:hint="cs"/>
+                <w:sz w:val="24"/>
+                <w:szCs w:val="24"/>
+                <w:rtl/>
+                <w:lang w:bidi="fa-IR"/>
+              </w:rPr>
+            </w:pPr>
+            <w:r>
+              <w:rPr>
+                <w:rFonts w:asciiTheme="majorBidi" w:hAnsiTheme="majorBidi" w:cs="Times New Roman" w:hint="cs"/>
+                <w:sz w:val="24"/>
+                <w:szCs w:val="24"/>
+                <w:rtl/>
+                <w:lang w:bidi="fa-IR"/>
+              </w:rPr>
+              <w:t>بی</w:t>
+            </w:r>
+            <w:r>
+              <w:rPr>
+                <w:rFonts w:asciiTheme="majorBidi" w:hAnsiTheme="majorBidi" w:cs="Times New Roman" w:hint="cs"/>
+                <w:sz w:val="24"/>
+                <w:szCs w:val="24"/>
+                <w:rtl/>
+                <w:lang w:bidi="fa-IR"/>
+              </w:rPr>
+              <w:t xml:space="preserve"> پروا </w:t>
+            </w:r>
+          </w:p>
+        </w:tc>
+      </w:tr>
+      <w:tr>
+        <w:tc>
+          <w:tcPr>
+            <w:tcW w:w="892" w:type="pct"/>
+          </w:tcPr>
+          <w:p>
             <w:bookmarkStart w:id="0" w:name="_GoBack"/>
             <w:bookmarkEnd w:id="0"/>
           </w:p>
+        </w:tc>
+        <w:tc>
+          <w:tcPr>
+            <w:tcW w:w="3201" w:type="pct"/>
+          </w:tcPr>
+          <w:p>
+            <w:pPr>
+              <w:autoSpaceDE w:val="0"/>
+              <w:autoSpaceDN w:val="0"/>
+              <w:adjustRightInd w:val="0"/>
+            </w:pPr>
+          </w:p>
+        </w:tc>
+        <w:tc>
+          <w:tcPr>
+            <w:tcW w:w="907" w:type="pct"/>
+          </w:tcPr>
           <w:p>
             <w:pPr>
               <w:bidi/>
@@ -13769,38 +14347,6 @@
                 <w:lang w:bidi="fa-IR"/>
               </w:rPr>
             </w:pPr>
-            <w:r>
-              <w:rPr>
-                <w:rFonts w:asciiTheme="majorBidi" w:hAnsiTheme="majorBidi" w:cs="Times New Roman" w:hint="cs"/>
-                <w:sz w:val="24"/>
-                <w:szCs w:val="24"/>
-                <w:rtl/>
-                <w:lang w:bidi="fa-IR"/>
-              </w:rPr>
-              <w:t>و همکاران</w:t>
-            </w:r>
-          </w:p>
-          <w:p>
-            <w:pPr>
-              <w:bidi/>
-              <w:rPr>
-                <w:rFonts w:asciiTheme="majorBidi" w:hAnsiTheme="majorBidi" w:cs="Times New Roman" w:hint="cs"/>
-                <w:sz w:val="24"/>
-                <w:szCs w:val="24"/>
-                <w:rtl/>
-                <w:lang w:bidi="fa-IR"/>
-              </w:rPr>
-            </w:pPr>
-            <w:r>
-              <w:rPr>
-                <w:rFonts w:asciiTheme="majorBidi" w:hAnsiTheme="majorBidi" w:cs="Times New Roman" w:hint="cs"/>
-                <w:sz w:val="24"/>
-                <w:szCs w:val="24"/>
-                <w:rtl/>
-                <w:lang w:bidi="fa-IR"/>
-              </w:rPr>
-              <w:t>به عنوان مثال</w:t>
-            </w:r>
           </w:p>
         </w:tc>
       </w:tr>
@@ -14421,7 +14967,6 @@
       <w:spacing w:after="0" w:line="240" w:lineRule="auto"/>
     </w:pPr>
     <w:tblPr>
-      <w:tblInd w:w="0" w:type="dxa"/>
       <w:tblBorders>
         <w:top w:val="single" w:sz="4" w:space="0" w:color="auto"/>
         <w:left w:val="single" w:sz="4" w:space="0" w:color="auto"/>
@@ -14430,12 +14975,6 @@
         <w:insideH w:val="single" w:sz="4" w:space="0" w:color="auto"/>
         <w:insideV w:val="single" w:sz="4" w:space="0" w:color="auto"/>
       </w:tblBorders>
-      <w:tblCellMar>
-        <w:top w:w="0" w:type="dxa"/>
-        <w:left w:w="108" w:type="dxa"/>
-        <w:bottom w:w="0" w:type="dxa"/>
-        <w:right w:w="108" w:type="dxa"/>
-      </w:tblCellMar>
     </w:tblPr>
   </w:style>
   <w:style w:type="character" w:customStyle="1" w:styleId="Heading3Char">

</xml_diff>

<commit_message>
lancer added to vocabulary.
</commit_message>
<xml_diff>
--- a/فایلهای عمومی/English words and sentences.docx
+++ b/فایلهای عمومی/English words and sentences.docx
@@ -1,12 +1,12 @@
 
 <file path=word/document.xml><?xml version="1.0" encoding="utf-8"?>
-<w:document xmlns:wpc="http://schemas.microsoft.com/office/word/2010/wordprocessingCanvas" xmlns:mc="http://schemas.openxmlformats.org/markup-compatibility/2006" xmlns:o="urn:schemas-microsoft-com:office:office" xmlns:r="http://schemas.openxmlformats.org/officeDocument/2006/relationships" xmlns:m="http://schemas.openxmlformats.org/officeDocument/2006/math" xmlns:v="urn:schemas-microsoft-com:vml" xmlns:wp14="http://schemas.microsoft.com/office/word/2010/wordprocessingDrawing" xmlns:wp="http://schemas.openxmlformats.org/drawingml/2006/wordprocessingDrawing" xmlns:w10="urn:schemas-microsoft-com:office:word" xmlns:w="http://schemas.openxmlformats.org/wordprocessingml/2006/main" xmlns:w14="http://schemas.microsoft.com/office/word/2010/wordml" xmlns:w15="http://schemas.microsoft.com/office/word/2012/wordml" xmlns:wpg="http://schemas.microsoft.com/office/word/2010/wordprocessingGroup" xmlns:wpi="http://schemas.microsoft.com/office/word/2010/wordprocessingInk" xmlns:wne="http://schemas.microsoft.com/office/word/2006/wordml" xmlns:wps="http://schemas.microsoft.com/office/word/2010/wordprocessingShape" mc:Ignorable="w14 w15 wp14">
+<w:document xmlns:ve="http://schemas.openxmlformats.org/markup-compatibility/2006" xmlns:o="urn:schemas-microsoft-com:office:office" xmlns:r="http://schemas.openxmlformats.org/officeDocument/2006/relationships" xmlns:m="http://schemas.openxmlformats.org/officeDocument/2006/math" xmlns:v="urn:schemas-microsoft-com:vml" xmlns:wp="http://schemas.openxmlformats.org/drawingml/2006/wordprocessingDrawing" xmlns:w10="urn:schemas-microsoft-com:office:word" xmlns:w="http://schemas.openxmlformats.org/wordprocessingml/2006/main" xmlns:wne="http://schemas.microsoft.com/office/word/2006/wordml">
   <w:body>
     <w:tbl>
       <w:tblPr>
         <w:tblStyle w:val="TableGrid"/>
         <w:tblW w:w="5000" w:type="pct"/>
-        <w:tblLook w:val="04A0" w:firstRow="1" w:lastRow="0" w:firstColumn="1" w:lastColumn="0" w:noHBand="0" w:noVBand="1"/>
+        <w:tblLook w:val="04A0"/>
       </w:tblPr>
       <w:tblGrid>
         <w:gridCol w:w="1708"/>
@@ -879,45 +879,7 @@
                 <w:sz w:val="24"/>
                 <w:szCs w:val="24"/>
               </w:rPr>
-              <w:t xml:space="preserve">v. - no dude, you can’t have that! </w:t>
-            </w:r>
-            <w:proofErr w:type="spellStart"/>
-            <w:proofErr w:type="gramStart"/>
-            <w:r>
-              <w:rPr>
-                <w:rFonts w:asciiTheme="majorBidi" w:hAnsiTheme="majorBidi" w:cstheme="majorBidi"/>
-                <w:sz w:val="24"/>
-                <w:szCs w:val="24"/>
-              </w:rPr>
-              <w:t>i</w:t>
-            </w:r>
-            <w:proofErr w:type="spellEnd"/>
-            <w:proofErr w:type="gramEnd"/>
-            <w:r>
-              <w:rPr>
-                <w:rFonts w:asciiTheme="majorBidi" w:hAnsiTheme="majorBidi" w:cstheme="majorBidi"/>
-                <w:sz w:val="24"/>
-                <w:szCs w:val="24"/>
-              </w:rPr>
-              <w:t xml:space="preserve"> already </w:t>
-            </w:r>
-            <w:proofErr w:type="spellStart"/>
-            <w:r>
-              <w:rPr>
-                <w:rFonts w:asciiTheme="majorBidi" w:hAnsiTheme="majorBidi" w:cstheme="majorBidi"/>
-                <w:sz w:val="24"/>
-                <w:szCs w:val="24"/>
-              </w:rPr>
-              <w:t>dibsed</w:t>
-            </w:r>
-            <w:proofErr w:type="spellEnd"/>
-            <w:r>
-              <w:rPr>
-                <w:rFonts w:asciiTheme="majorBidi" w:hAnsiTheme="majorBidi" w:cstheme="majorBidi"/>
-                <w:sz w:val="24"/>
-                <w:szCs w:val="24"/>
-              </w:rPr>
-              <w:t xml:space="preserve"> it!</w:t>
+              <w:t>v. - no dude, you can’t have that! i already dibsed it!</w:t>
             </w:r>
           </w:p>
         </w:tc>
@@ -2716,7 +2678,7 @@
                 <w:szCs w:val="24"/>
               </w:rPr>
               <w:drawing>
-                <wp:inline distT="0" distB="0" distL="0" distR="0" wp14:anchorId="77433AA4" wp14:editId="692DA421">
+                <wp:inline distT="0" distB="0" distL="0" distR="0">
                   <wp:extent cx="1338902" cy="1002284"/>
                   <wp:effectExtent l="19050" t="0" r="0" b="0"/>
                   <wp:docPr id="1" name="Picture 1" descr="C:\Users\behnama\Desktop\bulb.jpg"/>
@@ -2849,25 +2811,7 @@
                 <w:sz w:val="24"/>
                 <w:szCs w:val="24"/>
               </w:rPr>
-              <w:t xml:space="preserve">Mohammad </w:t>
-            </w:r>
-            <w:proofErr w:type="spellStart"/>
-            <w:r>
-              <w:rPr>
-                <w:rFonts w:asciiTheme="majorBidi" w:hAnsiTheme="majorBidi" w:cstheme="majorBidi"/>
-                <w:sz w:val="24"/>
-                <w:szCs w:val="24"/>
-              </w:rPr>
-              <w:t>Daoud</w:t>
-            </w:r>
-            <w:proofErr w:type="spellEnd"/>
-            <w:r>
-              <w:rPr>
-                <w:rFonts w:asciiTheme="majorBidi" w:hAnsiTheme="majorBidi" w:cstheme="majorBidi"/>
-                <w:sz w:val="24"/>
-                <w:szCs w:val="24"/>
-              </w:rPr>
-              <w:t xml:space="preserve"> Amin, Kabul's deputy police chief, said an investigation is under way to determine whether the killing was intentional or accidental.</w:t>
+              <w:t>Mohammad Daoud Amin, Kabul's deputy police chief, said an investigation is under way to determine whether the killing was intentional or accidental.</w:t>
             </w:r>
           </w:p>
         </w:tc>
@@ -3409,7 +3353,6 @@
                 <w:rtl/>
               </w:rPr>
             </w:pPr>
-            <w:proofErr w:type="gramStart"/>
             <w:r>
               <w:rPr>
                 <w:rFonts w:ascii="Times New Roman" w:hAnsi="Times New Roman" w:cs="Times New Roman"/>
@@ -3417,44 +3360,24 @@
                 <w:sz w:val="24"/>
                 <w:szCs w:val="24"/>
               </w:rPr>
-              <w:t>by</w:t>
-            </w:r>
-            <w:proofErr w:type="gramEnd"/>
-            <w:r>
-              <w:rPr>
-                <w:rFonts w:ascii="Times New Roman" w:hAnsi="Times New Roman" w:cs="Times New Roman"/>
-                <w:color w:val="000000"/>
-                <w:sz w:val="24"/>
-                <w:szCs w:val="24"/>
-              </w:rPr>
-              <w:t xml:space="preserve"> putting his arm over his mouth.</w:t>
-            </w:r>
-          </w:p>
-          <w:p>
-            <w:pPr>
-              <w:rPr>
-                <w:rFonts w:asciiTheme="majorBidi" w:hAnsiTheme="majorBidi" w:cstheme="majorBidi"/>
-                <w:sz w:val="24"/>
-                <w:szCs w:val="24"/>
-              </w:rPr>
-            </w:pPr>
-            <w:proofErr w:type="gramStart"/>
-            <w:r>
-              <w:rPr>
-                <w:rFonts w:asciiTheme="majorBidi" w:hAnsiTheme="majorBidi" w:cstheme="majorBidi"/>
-                <w:sz w:val="24"/>
-                <w:szCs w:val="24"/>
-              </w:rPr>
-              <w:t>but</w:t>
-            </w:r>
-            <w:proofErr w:type="gramEnd"/>
-            <w:r>
-              <w:rPr>
-                <w:rFonts w:asciiTheme="majorBidi" w:hAnsiTheme="majorBidi" w:cstheme="majorBidi"/>
-                <w:sz w:val="24"/>
-                <w:szCs w:val="24"/>
-              </w:rPr>
-              <w:t xml:space="preserve"> before she had gone</w:t>
+              <w:t>by putting his arm over his mouth.</w:t>
+            </w:r>
+          </w:p>
+          <w:p>
+            <w:pPr>
+              <w:rPr>
+                <w:rFonts w:asciiTheme="majorBidi" w:hAnsiTheme="majorBidi" w:cstheme="majorBidi"/>
+                <w:sz w:val="24"/>
+                <w:szCs w:val="24"/>
+              </w:rPr>
+            </w:pPr>
+            <w:r>
+              <w:rPr>
+                <w:rFonts w:asciiTheme="majorBidi" w:hAnsiTheme="majorBidi" w:cstheme="majorBidi"/>
+                <w:sz w:val="24"/>
+                <w:szCs w:val="24"/>
+              </w:rPr>
+              <w:t>but before she had gone</w:t>
             </w:r>
             <w:r>
               <w:rPr>
@@ -3784,25 +3707,7 @@
                 <w:sz w:val="24"/>
                 <w:szCs w:val="24"/>
               </w:rPr>
-              <w:t xml:space="preserve">A few days after these events there was great commotion and much running up and down stairs in Herr </w:t>
-            </w:r>
-            <w:proofErr w:type="spellStart"/>
-            <w:r>
-              <w:rPr>
-                <w:rFonts w:asciiTheme="majorBidi" w:hAnsiTheme="majorBidi" w:cstheme="majorBidi"/>
-                <w:sz w:val="24"/>
-                <w:szCs w:val="24"/>
-              </w:rPr>
-              <w:t>Sesemann’s</w:t>
-            </w:r>
-            <w:proofErr w:type="spellEnd"/>
-            <w:r>
-              <w:rPr>
-                <w:rFonts w:asciiTheme="majorBidi" w:hAnsiTheme="majorBidi" w:cstheme="majorBidi"/>
-                <w:sz w:val="24"/>
-                <w:szCs w:val="24"/>
-              </w:rPr>
-              <w:t xml:space="preserve"> house.</w:t>
+              <w:t>A few days after these events there was great commotion and much running up and down stairs in Herr Sesemann’s house.</w:t>
             </w:r>
             <w:r>
               <w:rPr>
@@ -3883,25 +3788,7 @@
                 <w:sz w:val="24"/>
                 <w:szCs w:val="24"/>
               </w:rPr>
-              <w:t xml:space="preserve">“Grandfather told me I was eight,” put in Heidi. </w:t>
-            </w:r>
-            <w:proofErr w:type="spellStart"/>
-            <w:r>
-              <w:rPr>
-                <w:rFonts w:asciiTheme="majorBidi" w:hAnsiTheme="majorBidi" w:cstheme="majorBidi"/>
-                <w:sz w:val="24"/>
-                <w:szCs w:val="24"/>
-              </w:rPr>
-              <w:t>Dete</w:t>
-            </w:r>
-            <w:proofErr w:type="spellEnd"/>
-            <w:r>
-              <w:rPr>
-                <w:rFonts w:asciiTheme="majorBidi" w:hAnsiTheme="majorBidi" w:cstheme="majorBidi"/>
-                <w:sz w:val="24"/>
-                <w:szCs w:val="24"/>
-              </w:rPr>
-              <w:t xml:space="preserve"> gave her another poke, but as the child had not the least idea why she did so she was not at all confused.</w:t>
+              <w:t>“Grandfather told me I was eight,” put in Heidi. Dete gave her another poke, but as the child had not the least idea why she did so she was not at all confused.</w:t>
             </w:r>
           </w:p>
         </w:tc>
@@ -3991,25 +3878,7 @@
                 <w:sz w:val="24"/>
                 <w:szCs w:val="24"/>
               </w:rPr>
-              <w:t xml:space="preserve">Cloaking flag in </w:t>
-            </w:r>
-            <w:proofErr w:type="spellStart"/>
-            <w:r>
-              <w:rPr>
-                <w:rFonts w:asciiTheme="majorBidi" w:hAnsiTheme="majorBidi" w:cstheme="majorBidi"/>
-                <w:sz w:val="24"/>
-                <w:szCs w:val="24"/>
-              </w:rPr>
-              <w:t>Bzflag</w:t>
-            </w:r>
-            <w:proofErr w:type="spellEnd"/>
-            <w:r>
-              <w:rPr>
-                <w:rFonts w:asciiTheme="majorBidi" w:hAnsiTheme="majorBidi" w:cstheme="majorBidi"/>
-                <w:sz w:val="24"/>
-                <w:szCs w:val="24"/>
-              </w:rPr>
-              <w:t xml:space="preserve"> which makes your tank invisible.</w:t>
+              <w:t>Cloaking flag in Bzflag which makes your tank invisible.</w:t>
             </w:r>
           </w:p>
         </w:tc>
@@ -4557,18 +4426,8 @@
                 <w:sz w:val="24"/>
                 <w:szCs w:val="24"/>
               </w:rPr>
-              <w:t xml:space="preserve">Catholic Bishop </w:t>
-            </w:r>
-            <w:proofErr w:type="spellStart"/>
-            <w:r>
-              <w:rPr>
-                <w:rFonts w:asciiTheme="majorBidi" w:hAnsiTheme="majorBidi" w:cstheme="majorBidi"/>
-                <w:sz w:val="24"/>
-                <w:szCs w:val="24"/>
-              </w:rPr>
-              <w:t>Paride</w:t>
-            </w:r>
-            <w:proofErr w:type="spellEnd"/>
+              <w:t>Catholic Bishop Paride</w:t>
+            </w:r>
             <w:r>
               <w:rPr>
                 <w:rFonts w:asciiTheme="majorBidi" w:hAnsiTheme="majorBidi" w:cstheme="majorBidi"/>
@@ -4577,23 +4436,13 @@
               </w:rPr>
               <w:t xml:space="preserve"> </w:t>
             </w:r>
-            <w:proofErr w:type="spellStart"/>
-            <w:r>
-              <w:rPr>
-                <w:rFonts w:asciiTheme="majorBidi" w:hAnsiTheme="majorBidi" w:cstheme="majorBidi"/>
-                <w:sz w:val="24"/>
-                <w:szCs w:val="24"/>
-              </w:rPr>
-              <w:t>Taban</w:t>
-            </w:r>
-            <w:proofErr w:type="spellEnd"/>
-            <w:r>
-              <w:rPr>
-                <w:rFonts w:asciiTheme="majorBidi" w:hAnsiTheme="majorBidi" w:cstheme="majorBidi"/>
-                <w:sz w:val="24"/>
-                <w:szCs w:val="24"/>
-              </w:rPr>
-              <w:t xml:space="preserve"> has served people in Sudan -- sometimes at the risk of his life.</w:t>
+            <w:r>
+              <w:rPr>
+                <w:rFonts w:asciiTheme="majorBidi" w:hAnsiTheme="majorBidi" w:cstheme="majorBidi"/>
+                <w:sz w:val="24"/>
+                <w:szCs w:val="24"/>
+              </w:rPr>
+              <w:t>Taban has served people in Sudan -- sometimes at the risk of his life.</w:t>
             </w:r>
             <w:r>
               <w:rPr>
@@ -4691,61 +4540,7 @@
                 <w:sz w:val="24"/>
                 <w:szCs w:val="24"/>
               </w:rPr>
-              <w:t xml:space="preserve">In harry potter 2: </w:t>
-            </w:r>
-            <w:proofErr w:type="spellStart"/>
-            <w:r>
-              <w:rPr>
-                <w:rFonts w:asciiTheme="majorBidi" w:hAnsiTheme="majorBidi" w:cstheme="majorBidi"/>
-                <w:sz w:val="24"/>
-                <w:szCs w:val="24"/>
-              </w:rPr>
-              <w:t>Mr</w:t>
-            </w:r>
-            <w:proofErr w:type="spellEnd"/>
-            <w:r>
-              <w:rPr>
-                <w:rFonts w:asciiTheme="majorBidi" w:hAnsiTheme="majorBidi" w:cstheme="majorBidi"/>
-                <w:sz w:val="24"/>
-                <w:szCs w:val="24"/>
-              </w:rPr>
-              <w:t xml:space="preserve"> Malfoy call today for </w:t>
-            </w:r>
-            <w:proofErr w:type="spellStart"/>
-            <w:r>
-              <w:rPr>
-                <w:rFonts w:asciiTheme="majorBidi" w:hAnsiTheme="majorBidi" w:cstheme="majorBidi"/>
-                <w:sz w:val="24"/>
-                <w:szCs w:val="24"/>
-              </w:rPr>
-              <w:t>Mr</w:t>
-            </w:r>
-            <w:proofErr w:type="spellEnd"/>
-            <w:r>
-              <w:rPr>
-                <w:rFonts w:asciiTheme="majorBidi" w:hAnsiTheme="majorBidi" w:cstheme="majorBidi"/>
-                <w:sz w:val="24"/>
-                <w:szCs w:val="24"/>
-              </w:rPr>
-              <w:t xml:space="preserve"> </w:t>
-            </w:r>
-            <w:proofErr w:type="spellStart"/>
-            <w:r>
-              <w:rPr>
-                <w:rFonts w:asciiTheme="majorBidi" w:hAnsiTheme="majorBidi" w:cstheme="majorBidi"/>
-                <w:sz w:val="24"/>
-                <w:szCs w:val="24"/>
-              </w:rPr>
-              <w:t>Weslly</w:t>
-            </w:r>
-            <w:proofErr w:type="spellEnd"/>
-            <w:r>
-              <w:rPr>
-                <w:rFonts w:asciiTheme="majorBidi" w:hAnsiTheme="majorBidi" w:cstheme="majorBidi"/>
-                <w:sz w:val="24"/>
-                <w:szCs w:val="24"/>
-              </w:rPr>
-              <w:t xml:space="preserve"> resignation.</w:t>
+              <w:t>In harry potter 2: Mr Malfoy call today for Mr Weslly resignation.</w:t>
             </w:r>
           </w:p>
         </w:tc>
@@ -5982,25 +5777,7 @@
                 <w:sz w:val="24"/>
                 <w:szCs w:val="24"/>
               </w:rPr>
-              <w:t xml:space="preserve">. Said </w:t>
-            </w:r>
-            <w:proofErr w:type="spellStart"/>
-            <w:r>
-              <w:rPr>
-                <w:rFonts w:asciiTheme="majorBidi" w:hAnsiTheme="majorBidi" w:cstheme="majorBidi"/>
-                <w:sz w:val="24"/>
-                <w:szCs w:val="24"/>
-              </w:rPr>
-              <w:t>Dumbldoor</w:t>
-            </w:r>
-            <w:proofErr w:type="spellEnd"/>
-            <w:r>
-              <w:rPr>
-                <w:rFonts w:asciiTheme="majorBidi" w:hAnsiTheme="majorBidi" w:cstheme="majorBidi"/>
-                <w:sz w:val="24"/>
-                <w:szCs w:val="24"/>
-              </w:rPr>
-              <w:t xml:space="preserve">. </w:t>
+              <w:t xml:space="preserve">. Said Dumbldoor. </w:t>
             </w:r>
           </w:p>
         </w:tc>
@@ -6067,23 +5844,13 @@
                 <w:szCs w:val="24"/>
               </w:rPr>
             </w:pPr>
-            <w:proofErr w:type="spellStart"/>
-            <w:r>
-              <w:rPr>
-                <w:rFonts w:asciiTheme="majorBidi" w:hAnsiTheme="majorBidi" w:cstheme="majorBidi"/>
-                <w:sz w:val="24"/>
-                <w:szCs w:val="24"/>
-              </w:rPr>
-              <w:t>Robocup</w:t>
-            </w:r>
-            <w:proofErr w:type="spellEnd"/>
-            <w:r>
-              <w:rPr>
-                <w:rFonts w:asciiTheme="majorBidi" w:hAnsiTheme="majorBidi" w:cstheme="majorBidi"/>
-                <w:sz w:val="24"/>
-                <w:szCs w:val="24"/>
-              </w:rPr>
-              <w:t xml:space="preserve"> final banquet. </w:t>
+            <w:r>
+              <w:rPr>
+                <w:rFonts w:asciiTheme="majorBidi" w:hAnsiTheme="majorBidi" w:cstheme="majorBidi"/>
+                <w:sz w:val="24"/>
+                <w:szCs w:val="24"/>
+              </w:rPr>
+              <w:t xml:space="preserve">Robocup final banquet. </w:t>
             </w:r>
           </w:p>
         </w:tc>
@@ -6415,25 +6182,7 @@
                 <w:sz w:val="24"/>
                 <w:szCs w:val="24"/>
               </w:rPr>
-              <w:t xml:space="preserve">broken at least twice. This man's name was </w:t>
-            </w:r>
-            <w:proofErr w:type="spellStart"/>
-            <w:r>
-              <w:rPr>
-                <w:rFonts w:asciiTheme="majorBidi" w:hAnsiTheme="majorBidi" w:cstheme="majorBidi"/>
-                <w:sz w:val="24"/>
-                <w:szCs w:val="24"/>
-              </w:rPr>
-              <w:t>Albus</w:t>
-            </w:r>
-            <w:proofErr w:type="spellEnd"/>
-            <w:r>
-              <w:rPr>
-                <w:rFonts w:asciiTheme="majorBidi" w:hAnsiTheme="majorBidi" w:cstheme="majorBidi"/>
-                <w:sz w:val="24"/>
-                <w:szCs w:val="24"/>
-              </w:rPr>
-              <w:t xml:space="preserve"> Dumbledore.</w:t>
+              <w:t>broken at least twice. This man's name was Albus Dumbledore.</w:t>
             </w:r>
           </w:p>
         </w:tc>
@@ -7550,23 +7299,13 @@
                 <w:szCs w:val="24"/>
               </w:rPr>
             </w:pPr>
-            <w:proofErr w:type="spellStart"/>
-            <w:r>
-              <w:rPr>
-                <w:rFonts w:asciiTheme="majorBidi" w:hAnsiTheme="majorBidi" w:cstheme="majorBidi"/>
-                <w:sz w:val="24"/>
-                <w:szCs w:val="24"/>
-              </w:rPr>
-              <w:t>Hagrid</w:t>
-            </w:r>
-            <w:proofErr w:type="spellEnd"/>
-            <w:r>
-              <w:rPr>
-                <w:rFonts w:asciiTheme="majorBidi" w:hAnsiTheme="majorBidi" w:cstheme="majorBidi"/>
-                <w:sz w:val="24"/>
-                <w:szCs w:val="24"/>
-              </w:rPr>
-              <w:t xml:space="preserve"> pulled out a large spotted silk handkerchief and blew his nose heavily.</w:t>
+            <w:r>
+              <w:rPr>
+                <w:rFonts w:asciiTheme="majorBidi" w:hAnsiTheme="majorBidi" w:cstheme="majorBidi"/>
+                <w:sz w:val="24"/>
+                <w:szCs w:val="24"/>
+              </w:rPr>
+              <w:t>Hagrid pulled out a large spotted silk handkerchief and blew his nose heavily.</w:t>
             </w:r>
           </w:p>
         </w:tc>
@@ -8459,25 +8198,7 @@
                 <w:sz w:val="24"/>
                 <w:szCs w:val="24"/>
               </w:rPr>
-              <w:t xml:space="preserve">He raised his wand into the air and pointed it in the direction of </w:t>
-            </w:r>
-            <w:proofErr w:type="spellStart"/>
-            <w:r>
-              <w:rPr>
-                <w:rFonts w:ascii="TimesNewRoman" w:hAnsi="TimesNewRoman" w:cs="TimesNewRoman"/>
-                <w:sz w:val="24"/>
-                <w:szCs w:val="24"/>
-              </w:rPr>
-              <w:t>Hagrid's</w:t>
-            </w:r>
-            <w:proofErr w:type="spellEnd"/>
-            <w:r>
-              <w:rPr>
-                <w:rFonts w:ascii="TimesNewRoman" w:hAnsi="TimesNewRoman" w:cs="TimesNewRoman"/>
-                <w:sz w:val="24"/>
-                <w:szCs w:val="24"/>
-              </w:rPr>
-              <w:t xml:space="preserve"> cabin.</w:t>
+              <w:t>He raised his wand into the air and pointed it in the direction of Hagrid's cabin.</w:t>
             </w:r>
           </w:p>
         </w:tc>
@@ -9558,7 +9279,7 @@
                 <w:bottom w:w="15" w:type="dxa"/>
                 <w:right w:w="15" w:type="dxa"/>
               </w:tblCellMar>
-              <w:tblLook w:val="04A0" w:firstRow="1" w:lastRow="0" w:firstColumn="1" w:lastColumn="0" w:noHBand="0" w:noVBand="1"/>
+              <w:tblLook w:val="04A0"/>
             </w:tblPr>
             <w:tblGrid>
               <w:gridCol w:w="81"/>
@@ -9656,7 +9377,7 @@
                 <w:bottom w:w="15" w:type="dxa"/>
                 <w:right w:w="15" w:type="dxa"/>
               </w:tblCellMar>
-              <w:tblLook w:val="04A0" w:firstRow="1" w:lastRow="0" w:firstColumn="1" w:lastColumn="0" w:noHBand="0" w:noVBand="1"/>
+              <w:tblLook w:val="04A0"/>
             </w:tblPr>
             <w:tblGrid>
               <w:gridCol w:w="95"/>
@@ -9891,25 +9612,7 @@
                 <w:sz w:val="24"/>
                 <w:szCs w:val="24"/>
               </w:rPr>
-              <w:t xml:space="preserve">e is obsolete.  Use </w:t>
-            </w:r>
-            <w:proofErr w:type="spellStart"/>
-            <w:r>
-              <w:rPr>
-                <w:rFonts w:ascii="TimesNewRoman" w:hAnsi="TimesNewRoman" w:cs="TimesNewRoman"/>
-                <w:sz w:val="24"/>
-                <w:szCs w:val="24"/>
-              </w:rPr>
-              <w:t>gcc</w:t>
-            </w:r>
-            <w:proofErr w:type="spellEnd"/>
-            <w:r>
-              <w:rPr>
-                <w:rFonts w:ascii="TimesNewRoman" w:hAnsi="TimesNewRoman" w:cs="TimesNewRoman"/>
-                <w:sz w:val="24"/>
-                <w:szCs w:val="24"/>
-              </w:rPr>
-              <w:t xml:space="preserve"> instead.</w:t>
+              <w:t>e is obsolete.  Use gcc instead.</w:t>
             </w:r>
           </w:p>
         </w:tc>
@@ -11815,23 +11518,7 @@
                 <w:rFonts w:ascii="CMR10" w:hAnsi="CMR10"/>
                 <w:lang w:bidi="fa-IR"/>
               </w:rPr>
-              <w:t xml:space="preserve">In The hobbit desolation of </w:t>
-            </w:r>
-            <w:proofErr w:type="spellStart"/>
-            <w:r>
-              <w:rPr>
-                <w:rFonts w:ascii="CMR10" w:hAnsi="CMR10"/>
-                <w:lang w:bidi="fa-IR"/>
-              </w:rPr>
-              <w:t>Smaug</w:t>
-            </w:r>
-            <w:proofErr w:type="spellEnd"/>
-            <w:r>
-              <w:rPr>
-                <w:rFonts w:ascii="CMR10" w:hAnsi="CMR10"/>
-                <w:lang w:bidi="fa-IR"/>
-              </w:rPr>
-              <w:t>. Bilbo Says to the dragon in a flattery manner: Your Reputation precedes you.</w:t>
+              <w:t>In The hobbit desolation of Smaug. Bilbo Says to the dragon in a flattery manner: Your Reputation precedes you.</w:t>
             </w:r>
           </w:p>
         </w:tc>
@@ -13824,25 +13511,7 @@
               <w:adjustRightInd w:val="0"/>
             </w:pPr>
             <w:r>
-              <w:t xml:space="preserve">I </w:t>
-            </w:r>
-            <w:r>
-              <w:t>fi</w:t>
-            </w:r>
-            <w:r>
-              <w:t xml:space="preserve">nd Christian watching me while a liveried young woman walks </w:t>
-            </w:r>
-            <w:r>
-              <w:t>a</w:t>
-            </w:r>
-            <w:r>
-              <w:t>way,</w:t>
-            </w:r>
-            <w:r>
-              <w:t xml:space="preserve"> </w:t>
-            </w:r>
-            <w:r>
-              <w:t>her tray held aloft, her high blonde ponytail swinging provocatively.</w:t>
+              <w:t>I find Christian watching me while a liveried young woman walks away, her tray held aloft, her high blonde ponytail swinging provocatively.</w:t>
             </w:r>
           </w:p>
           <w:tbl>
@@ -13855,7 +13524,7 @@
                 <w:bottom w:w="15" w:type="dxa"/>
                 <w:right w:w="15" w:type="dxa"/>
               </w:tblCellMar>
-              <w:tblLook w:val="04A0" w:firstRow="1" w:lastRow="0" w:firstColumn="1" w:lastColumn="0" w:noHBand="0" w:noVBand="1"/>
+              <w:tblLook w:val="04A0"/>
             </w:tblPr>
             <w:tblGrid>
               <w:gridCol w:w="1059"/>
@@ -14011,7 +13680,7 @@
             <w:pPr>
               <w:bidi/>
               <w:rPr>
-                <w:rFonts w:asciiTheme="majorBidi" w:hAnsiTheme="majorBidi" w:cs="Times New Roman" w:hint="cs"/>
+                <w:rFonts w:asciiTheme="majorBidi" w:hAnsiTheme="majorBidi" w:cs="Times New Roman"/>
                 <w:sz w:val="24"/>
                 <w:szCs w:val="24"/>
                 <w:rtl/>
@@ -14066,25 +13735,7 @@
               <w:adjustRightInd w:val="0"/>
             </w:pPr>
             <w:r>
-              <w:t xml:space="preserve">My inner goddess purrs. Maybe tonight we could do some kind of </w:t>
-            </w:r>
-            <w:r>
-              <w:t>fl</w:t>
-            </w:r>
-            <w:r>
-              <w:t>oor show for his</w:t>
-            </w:r>
-            <w:r>
-              <w:t xml:space="preserve"> </w:t>
-            </w:r>
-            <w:r>
-              <w:t>eyes only. She smirks knowingly, arching a row. I grin at the thought and drift back</w:t>
-            </w:r>
-            <w:r>
-              <w:t xml:space="preserve"> </w:t>
-            </w:r>
-            <w:r>
-              <w:t>into my afternoon siesta.</w:t>
+              <w:t>My inner goddess purrs. Maybe tonight we could do some kind of floor show for his eyes only. She smirks knowingly, arching a row. I grin at the thought and drift back into my afternoon siesta.</w:t>
             </w:r>
           </w:p>
           <w:p>
@@ -14112,7 +13763,7 @@
             <w:pPr>
               <w:bidi/>
               <w:rPr>
-                <w:rFonts w:asciiTheme="majorBidi" w:hAnsiTheme="majorBidi" w:cs="Times New Roman" w:hint="cs"/>
+                <w:rFonts w:asciiTheme="majorBidi" w:hAnsiTheme="majorBidi" w:cs="Times New Roman"/>
                 <w:sz w:val="24"/>
                 <w:szCs w:val="24"/>
                 <w:rtl/>
@@ -14197,10 +13848,7 @@
               <w:adjustRightInd w:val="0"/>
             </w:pPr>
             <w:r>
-              <w:t>“Mrs. Grey, you’re insatiable and so brazen. What sort of monster have I created?”</w:t>
-            </w:r>
-            <w:r>
-              <w:t xml:space="preserve"> </w:t>
+              <w:t xml:space="preserve">“Mrs. Grey, you’re insatiable and so brazen. What sort of monster have I created?” </w:t>
             </w:r>
           </w:p>
           <w:p>
@@ -14222,7 +13870,7 @@
             <w:pPr>
               <w:bidi/>
               <w:rPr>
-                <w:rFonts w:asciiTheme="majorBidi" w:hAnsiTheme="majorBidi" w:cs="Times New Roman" w:hint="cs"/>
+                <w:rFonts w:asciiTheme="majorBidi" w:hAnsiTheme="majorBidi" w:cs="Times New Roman"/>
                 <w:sz w:val="24"/>
                 <w:szCs w:val="24"/>
                 <w:rtl/>
@@ -14265,10 +13913,7 @@
               <w:adjustRightInd w:val="0"/>
             </w:pPr>
             <w:r>
-              <w:t>Insatiable and brazen.</w:t>
-            </w:r>
-            <w:r>
-              <w:t xml:space="preserve"> </w:t>
+              <w:t xml:space="preserve">Insatiable and brazen. </w:t>
             </w:r>
           </w:p>
         </w:tc>
@@ -14280,7 +13925,7 @@
             <w:pPr>
               <w:bidi/>
               <w:rPr>
-                <w:rFonts w:asciiTheme="majorBidi" w:hAnsiTheme="majorBidi" w:cs="Times New Roman" w:hint="cs"/>
+                <w:rFonts w:asciiTheme="majorBidi" w:hAnsiTheme="majorBidi" w:cs="Times New Roman"/>
                 <w:sz w:val="24"/>
                 <w:szCs w:val="24"/>
                 <w:rtl/>
@@ -14318,7 +13963,74 @@
           <w:p>
             <w:bookmarkStart w:id="0" w:name="_GoBack"/>
             <w:bookmarkEnd w:id="0"/>
-          </w:p>
+            <w:r>
+              <w:t>Lance, lancer</w:t>
+            </w:r>
+            <w:r>
+              <w:t>,</w:t>
+            </w:r>
+          </w:p>
+          <w:p>
+            <w:r>
+              <w:t>Phantom lancer in DOTA</w:t>
+            </w:r>
+          </w:p>
+        </w:tc>
+        <w:tc>
+          <w:tcPr>
+            <w:tcW w:w="3201" w:type="pct"/>
+          </w:tcPr>
+          <w:p>
+            <w:pPr>
+              <w:autoSpaceDE w:val="0"/>
+              <w:autoSpaceDN w:val="0"/>
+              <w:adjustRightInd w:val="0"/>
+            </w:pPr>
+            <w:r>
+              <w:t xml:space="preserve">The </w:t>
+            </w:r>
+            <w:r>
+              <w:t>pain lances through me.</w:t>
+            </w:r>
+            <w:r>
+              <w:t xml:space="preserve">  Form fifty shades.</w:t>
+            </w:r>
+          </w:p>
+        </w:tc>
+        <w:tc>
+          <w:tcPr>
+            <w:tcW w:w="907" w:type="pct"/>
+          </w:tcPr>
+          <w:p>
+            <w:pPr>
+              <w:bidi/>
+              <w:rPr>
+                <w:rFonts w:asciiTheme="majorBidi" w:hAnsiTheme="majorBidi" w:cs="Times New Roman" w:hint="cs"/>
+                <w:sz w:val="24"/>
+                <w:szCs w:val="24"/>
+                <w:rtl/>
+                <w:lang w:bidi="fa-IR"/>
+              </w:rPr>
+            </w:pPr>
+            <w:r>
+              <w:rPr>
+                <w:rFonts w:asciiTheme="majorBidi" w:hAnsiTheme="majorBidi" w:cs="Times New Roman" w:hint="cs"/>
+                <w:sz w:val="24"/>
+                <w:szCs w:val="24"/>
+                <w:rtl/>
+                <w:lang w:bidi="fa-IR"/>
+              </w:rPr>
+              <w:t>نیزه، نیزه دار</w:t>
+            </w:r>
+          </w:p>
+        </w:tc>
+      </w:tr>
+      <w:tr>
+        <w:tc>
+          <w:tcPr>
+            <w:tcW w:w="892" w:type="pct"/>
+          </w:tcPr>
+          <w:p/>
         </w:tc>
         <w:tc>
           <w:tcPr>
@@ -14373,7 +14085,7 @@
 </file>
 
 <file path=word/numbering.xml><?xml version="1.0" encoding="utf-8"?>
-<w:numbering xmlns:wpc="http://schemas.microsoft.com/office/word/2010/wordprocessingCanvas" xmlns:mc="http://schemas.openxmlformats.org/markup-compatibility/2006" xmlns:o="urn:schemas-microsoft-com:office:office" xmlns:r="http://schemas.openxmlformats.org/officeDocument/2006/relationships" xmlns:m="http://schemas.openxmlformats.org/officeDocument/2006/math" xmlns:v="urn:schemas-microsoft-com:vml" xmlns:wp14="http://schemas.microsoft.com/office/word/2010/wordprocessingDrawing" xmlns:wp="http://schemas.openxmlformats.org/drawingml/2006/wordprocessingDrawing" xmlns:w10="urn:schemas-microsoft-com:office:word" xmlns:w="http://schemas.openxmlformats.org/wordprocessingml/2006/main" xmlns:w14="http://schemas.microsoft.com/office/word/2010/wordml" xmlns:w15="http://schemas.microsoft.com/office/word/2012/wordml" xmlns:wpg="http://schemas.microsoft.com/office/word/2010/wordprocessingGroup" xmlns:wpi="http://schemas.microsoft.com/office/word/2010/wordprocessingInk" xmlns:wne="http://schemas.microsoft.com/office/word/2006/wordml" xmlns:wps="http://schemas.microsoft.com/office/word/2010/wordprocessingShape" mc:Ignorable="w14 w15 wp14">
+<w:numbering xmlns:ve="http://schemas.openxmlformats.org/markup-compatibility/2006" xmlns:o="urn:schemas-microsoft-com:office:office" xmlns:r="http://schemas.openxmlformats.org/officeDocument/2006/relationships" xmlns:m="http://schemas.openxmlformats.org/officeDocument/2006/math" xmlns:v="urn:schemas-microsoft-com:vml" xmlns:wp="http://schemas.openxmlformats.org/drawingml/2006/wordprocessingDrawing" xmlns:w10="urn:schemas-microsoft-com:office:word" xmlns:w="http://schemas.openxmlformats.org/wordprocessingml/2006/main" xmlns:wne="http://schemas.microsoft.com/office/word/2006/wordml">
   <w:abstractNum w:abstractNumId="0">
     <w:nsid w:val="FFFFFF89"/>
     <w:multiLevelType w:val="singleLevel"/>
@@ -14493,7 +14205,7 @@
 </file>
 
 <file path=word/styles.xml><?xml version="1.0" encoding="utf-8"?>
-<w:styles xmlns:mc="http://schemas.openxmlformats.org/markup-compatibility/2006" xmlns:r="http://schemas.openxmlformats.org/officeDocument/2006/relationships" xmlns:w="http://schemas.openxmlformats.org/wordprocessingml/2006/main" xmlns:w14="http://schemas.microsoft.com/office/word/2010/wordml" xmlns:w15="http://schemas.microsoft.com/office/word/2012/wordml" mc:Ignorable="w14 w15">
+<w:styles xmlns:r="http://schemas.openxmlformats.org/officeDocument/2006/relationships" xmlns:w="http://schemas.openxmlformats.org/wordprocessingml/2006/main">
   <w:docDefaults>
     <w:rPrDefault>
       <w:rPr>
@@ -14509,378 +14221,144 @@
       </w:pPr>
     </w:pPrDefault>
   </w:docDefaults>
-  <w:latentStyles w:defLockedState="0" w:defUIPriority="99" w:defSemiHidden="0" w:defUnhideWhenUsed="0" w:defQFormat="0" w:count="371">
-    <w:lsdException w:name="Normal" w:uiPriority="0" w:qFormat="1"/>
-    <w:lsdException w:name="heading 1" w:uiPriority="9" w:qFormat="1"/>
-    <w:lsdException w:name="heading 2" w:semiHidden="1" w:uiPriority="9" w:unhideWhenUsed="1" w:qFormat="1"/>
-    <w:lsdException w:name="heading 3" w:semiHidden="1" w:uiPriority="9" w:unhideWhenUsed="1" w:qFormat="1"/>
-    <w:lsdException w:name="heading 4" w:semiHidden="1" w:uiPriority="9" w:unhideWhenUsed="1" w:qFormat="1"/>
-    <w:lsdException w:name="heading 5" w:semiHidden="1" w:uiPriority="9" w:unhideWhenUsed="1" w:qFormat="1"/>
-    <w:lsdException w:name="heading 6" w:semiHidden="1" w:uiPriority="9" w:unhideWhenUsed="1" w:qFormat="1"/>
-    <w:lsdException w:name="heading 7" w:semiHidden="1" w:uiPriority="9" w:unhideWhenUsed="1" w:qFormat="1"/>
-    <w:lsdException w:name="heading 8" w:semiHidden="1" w:uiPriority="9" w:unhideWhenUsed="1" w:qFormat="1"/>
-    <w:lsdException w:name="heading 9" w:semiHidden="1" w:uiPriority="9" w:unhideWhenUsed="1" w:qFormat="1"/>
-    <w:lsdException w:name="index 1" w:semiHidden="1" w:unhideWhenUsed="1"/>
-    <w:lsdException w:name="index 2" w:semiHidden="1" w:unhideWhenUsed="1"/>
-    <w:lsdException w:name="index 3" w:semiHidden="1" w:unhideWhenUsed="1"/>
-    <w:lsdException w:name="index 4" w:semiHidden="1" w:unhideWhenUsed="1"/>
-    <w:lsdException w:name="index 5" w:semiHidden="1" w:unhideWhenUsed="1"/>
-    <w:lsdException w:name="index 6" w:semiHidden="1" w:unhideWhenUsed="1"/>
-    <w:lsdException w:name="index 7" w:semiHidden="1" w:unhideWhenUsed="1"/>
-    <w:lsdException w:name="index 8" w:semiHidden="1" w:unhideWhenUsed="1"/>
-    <w:lsdException w:name="index 9" w:semiHidden="1" w:unhideWhenUsed="1"/>
-    <w:lsdException w:name="toc 1" w:semiHidden="1" w:uiPriority="39" w:unhideWhenUsed="1"/>
-    <w:lsdException w:name="toc 2" w:semiHidden="1" w:uiPriority="39" w:unhideWhenUsed="1"/>
-    <w:lsdException w:name="toc 3" w:semiHidden="1" w:uiPriority="39" w:unhideWhenUsed="1"/>
-    <w:lsdException w:name="toc 4" w:semiHidden="1" w:uiPriority="39" w:unhideWhenUsed="1"/>
-    <w:lsdException w:name="toc 5" w:semiHidden="1" w:uiPriority="39" w:unhideWhenUsed="1"/>
-    <w:lsdException w:name="toc 6" w:semiHidden="1" w:uiPriority="39" w:unhideWhenUsed="1"/>
-    <w:lsdException w:name="toc 7" w:semiHidden="1" w:uiPriority="39" w:unhideWhenUsed="1"/>
-    <w:lsdException w:name="toc 8" w:semiHidden="1" w:uiPriority="39" w:unhideWhenUsed="1"/>
-    <w:lsdException w:name="toc 9" w:semiHidden="1" w:uiPriority="39" w:unhideWhenUsed="1"/>
-    <w:lsdException w:name="Normal Indent" w:semiHidden="1" w:unhideWhenUsed="1"/>
-    <w:lsdException w:name="footnote text" w:semiHidden="1" w:unhideWhenUsed="1"/>
-    <w:lsdException w:name="annotation text" w:semiHidden="1" w:unhideWhenUsed="1"/>
-    <w:lsdException w:name="header" w:semiHidden="1" w:unhideWhenUsed="1"/>
-    <w:lsdException w:name="footer" w:semiHidden="1" w:unhideWhenUsed="1"/>
-    <w:lsdException w:name="index heading" w:semiHidden="1" w:unhideWhenUsed="1"/>
-    <w:lsdException w:name="caption" w:semiHidden="1" w:uiPriority="35" w:unhideWhenUsed="1" w:qFormat="1"/>
-    <w:lsdException w:name="table of figures" w:semiHidden="1" w:unhideWhenUsed="1"/>
-    <w:lsdException w:name="envelope address" w:semiHidden="1" w:unhideWhenUsed="1"/>
-    <w:lsdException w:name="envelope return" w:semiHidden="1" w:unhideWhenUsed="1"/>
-    <w:lsdException w:name="footnote reference" w:semiHidden="1" w:unhideWhenUsed="1"/>
-    <w:lsdException w:name="annotation reference" w:semiHidden="1" w:unhideWhenUsed="1"/>
-    <w:lsdException w:name="line number" w:semiHidden="1" w:unhideWhenUsed="1"/>
-    <w:lsdException w:name="page number" w:semiHidden="1" w:unhideWhenUsed="1"/>
-    <w:lsdException w:name="endnote reference" w:semiHidden="1" w:unhideWhenUsed="1"/>
-    <w:lsdException w:name="endnote text" w:semiHidden="1" w:unhideWhenUsed="1"/>
-    <w:lsdException w:name="table of authorities" w:semiHidden="1" w:unhideWhenUsed="1"/>
-    <w:lsdException w:name="macro" w:semiHidden="1" w:unhideWhenUsed="1"/>
-    <w:lsdException w:name="toa heading" w:semiHidden="1" w:unhideWhenUsed="1"/>
-    <w:lsdException w:name="List" w:semiHidden="1" w:unhideWhenUsed="1"/>
-    <w:lsdException w:name="List Bullet" w:semiHidden="1" w:unhideWhenUsed="1"/>
-    <w:lsdException w:name="List Number" w:semiHidden="1" w:unhideWhenUsed="1"/>
-    <w:lsdException w:name="List 2" w:semiHidden="1" w:unhideWhenUsed="1"/>
-    <w:lsdException w:name="List 3" w:semiHidden="1" w:unhideWhenUsed="1"/>
-    <w:lsdException w:name="List 4" w:semiHidden="1" w:unhideWhenUsed="1"/>
-    <w:lsdException w:name="List 5" w:semiHidden="1" w:unhideWhenUsed="1"/>
-    <w:lsdException w:name="List Bullet 2" w:semiHidden="1" w:unhideWhenUsed="1"/>
-    <w:lsdException w:name="List Bullet 3" w:semiHidden="1" w:unhideWhenUsed="1"/>
-    <w:lsdException w:name="List Bullet 4" w:semiHidden="1" w:unhideWhenUsed="1"/>
-    <w:lsdException w:name="List Bullet 5" w:semiHidden="1" w:unhideWhenUsed="1"/>
-    <w:lsdException w:name="List Number 2" w:semiHidden="1" w:unhideWhenUsed="1"/>
-    <w:lsdException w:name="List Number 3" w:semiHidden="1" w:unhideWhenUsed="1"/>
-    <w:lsdException w:name="List Number 4" w:semiHidden="1" w:unhideWhenUsed="1"/>
-    <w:lsdException w:name="List Number 5" w:semiHidden="1" w:unhideWhenUsed="1"/>
-    <w:lsdException w:name="Title" w:uiPriority="10" w:qFormat="1"/>
-    <w:lsdException w:name="Closing" w:semiHidden="1" w:unhideWhenUsed="1"/>
-    <w:lsdException w:name="Signature" w:semiHidden="1" w:unhideWhenUsed="1"/>
-    <w:lsdException w:name="Default Paragraph Font" w:semiHidden="1" w:uiPriority="1" w:unhideWhenUsed="1"/>
-    <w:lsdException w:name="Body Text" w:semiHidden="1" w:unhideWhenUsed="1"/>
-    <w:lsdException w:name="Body Text Indent" w:semiHidden="1" w:unhideWhenUsed="1"/>
-    <w:lsdException w:name="List Continue" w:semiHidden="1" w:unhideWhenUsed="1"/>
-    <w:lsdException w:name="List Continue 2" w:semiHidden="1" w:unhideWhenUsed="1"/>
-    <w:lsdException w:name="List Continue 3" w:semiHidden="1" w:unhideWhenUsed="1"/>
-    <w:lsdException w:name="List Continue 4" w:semiHidden="1" w:unhideWhenUsed="1"/>
-    <w:lsdException w:name="List Continue 5" w:semiHidden="1" w:unhideWhenUsed="1"/>
-    <w:lsdException w:name="Message Header" w:semiHidden="1" w:unhideWhenUsed="1"/>
-    <w:lsdException w:name="Subtitle" w:uiPriority="11" w:qFormat="1"/>
-    <w:lsdException w:name="Salutation" w:semiHidden="1" w:unhideWhenUsed="1"/>
-    <w:lsdException w:name="Date" w:semiHidden="1" w:unhideWhenUsed="1"/>
-    <w:lsdException w:name="Body Text First Indent" w:semiHidden="1" w:unhideWhenUsed="1"/>
-    <w:lsdException w:name="Body Text First Indent 2" w:semiHidden="1" w:unhideWhenUsed="1"/>
-    <w:lsdException w:name="Note Heading" w:semiHidden="1" w:unhideWhenUsed="1"/>
-    <w:lsdException w:name="Body Text 2" w:semiHidden="1" w:unhideWhenUsed="1"/>
-    <w:lsdException w:name="Body Text 3" w:semiHidden="1" w:unhideWhenUsed="1"/>
-    <w:lsdException w:name="Body Text Indent 2" w:semiHidden="1" w:unhideWhenUsed="1"/>
-    <w:lsdException w:name="Body Text Indent 3" w:semiHidden="1" w:unhideWhenUsed="1"/>
-    <w:lsdException w:name="Block Text" w:semiHidden="1" w:unhideWhenUsed="1"/>
-    <w:lsdException w:name="Hyperlink" w:semiHidden="1" w:unhideWhenUsed="1"/>
-    <w:lsdException w:name="FollowedHyperlink" w:semiHidden="1" w:unhideWhenUsed="1"/>
-    <w:lsdException w:name="Strong" w:uiPriority="22" w:qFormat="1"/>
-    <w:lsdException w:name="Emphasis" w:uiPriority="20" w:qFormat="1"/>
-    <w:lsdException w:name="Document Map" w:semiHidden="1" w:unhideWhenUsed="1"/>
-    <w:lsdException w:name="Plain Text" w:semiHidden="1" w:unhideWhenUsed="1"/>
-    <w:lsdException w:name="E-mail Signature" w:semiHidden="1" w:unhideWhenUsed="1"/>
-    <w:lsdException w:name="HTML Top of Form" w:semiHidden="1" w:unhideWhenUsed="1"/>
-    <w:lsdException w:name="HTML Bottom of Form" w:semiHidden="1" w:unhideWhenUsed="1"/>
-    <w:lsdException w:name="Normal (Web)" w:semiHidden="1" w:unhideWhenUsed="1"/>
-    <w:lsdException w:name="HTML Acronym" w:semiHidden="1" w:unhideWhenUsed="1"/>
-    <w:lsdException w:name="HTML Address" w:semiHidden="1" w:unhideWhenUsed="1"/>
-    <w:lsdException w:name="HTML Cite" w:semiHidden="1" w:unhideWhenUsed="1"/>
-    <w:lsdException w:name="HTML Code" w:semiHidden="1" w:unhideWhenUsed="1"/>
-    <w:lsdException w:name="HTML Definition" w:semiHidden="1" w:unhideWhenUsed="1"/>
-    <w:lsdException w:name="HTML Keyboard" w:semiHidden="1" w:unhideWhenUsed="1"/>
-    <w:lsdException w:name="HTML Preformatted" w:semiHidden="1" w:unhideWhenUsed="1"/>
-    <w:lsdException w:name="HTML Sample" w:semiHidden="1" w:unhideWhenUsed="1"/>
-    <w:lsdException w:name="HTML Typewriter" w:semiHidden="1" w:unhideWhenUsed="1"/>
-    <w:lsdException w:name="HTML Variable" w:semiHidden="1" w:unhideWhenUsed="1"/>
-    <w:lsdException w:name="Normal Table" w:semiHidden="1" w:unhideWhenUsed="1"/>
-    <w:lsdException w:name="annotation subject" w:semiHidden="1" w:unhideWhenUsed="1"/>
-    <w:lsdException w:name="No List" w:semiHidden="1" w:unhideWhenUsed="1"/>
-    <w:lsdException w:name="Outline List 1" w:semiHidden="1" w:unhideWhenUsed="1"/>
-    <w:lsdException w:name="Outline List 2" w:semiHidden="1" w:unhideWhenUsed="1"/>
-    <w:lsdException w:name="Outline List 3" w:semiHidden="1" w:unhideWhenUsed="1"/>
-    <w:lsdException w:name="Table Simple 1" w:semiHidden="1" w:unhideWhenUsed="1"/>
-    <w:lsdException w:name="Table Simple 2" w:semiHidden="1" w:unhideWhenUsed="1"/>
-    <w:lsdException w:name="Table Simple 3" w:semiHidden="1" w:unhideWhenUsed="1"/>
-    <w:lsdException w:name="Table Classic 1" w:semiHidden="1" w:unhideWhenUsed="1"/>
-    <w:lsdException w:name="Table Classic 2" w:semiHidden="1" w:unhideWhenUsed="1"/>
-    <w:lsdException w:name="Table Classic 3" w:semiHidden="1" w:unhideWhenUsed="1"/>
-    <w:lsdException w:name="Table Classic 4" w:semiHidden="1" w:unhideWhenUsed="1"/>
-    <w:lsdException w:name="Table Colorful 1" w:semiHidden="1" w:unhideWhenUsed="1"/>
-    <w:lsdException w:name="Table Colorful 2" w:semiHidden="1" w:unhideWhenUsed="1"/>
-    <w:lsdException w:name="Table Colorful 3" w:semiHidden="1" w:unhideWhenUsed="1"/>
-    <w:lsdException w:name="Table Columns 1" w:semiHidden="1" w:unhideWhenUsed="1"/>
-    <w:lsdException w:name="Table Columns 2" w:semiHidden="1" w:unhideWhenUsed="1"/>
-    <w:lsdException w:name="Table Columns 3" w:semiHidden="1" w:unhideWhenUsed="1"/>
-    <w:lsdException w:name="Table Columns 4" w:semiHidden="1" w:unhideWhenUsed="1"/>
-    <w:lsdException w:name="Table Columns 5" w:semiHidden="1" w:unhideWhenUsed="1"/>
-    <w:lsdException w:name="Table Grid 1" w:semiHidden="1" w:unhideWhenUsed="1"/>
-    <w:lsdException w:name="Table Grid 2" w:semiHidden="1" w:unhideWhenUsed="1"/>
-    <w:lsdException w:name="Table Grid 3" w:semiHidden="1" w:unhideWhenUsed="1"/>
-    <w:lsdException w:name="Table Grid 4" w:semiHidden="1" w:unhideWhenUsed="1"/>
-    <w:lsdException w:name="Table Grid 5" w:semiHidden="1" w:unhideWhenUsed="1"/>
-    <w:lsdException w:name="Table Grid 6" w:semiHidden="1" w:unhideWhenUsed="1"/>
-    <w:lsdException w:name="Table Grid 7" w:semiHidden="1" w:unhideWhenUsed="1"/>
-    <w:lsdException w:name="Table Grid 8" w:semiHidden="1" w:unhideWhenUsed="1"/>
-    <w:lsdException w:name="Table List 1" w:semiHidden="1" w:unhideWhenUsed="1"/>
-    <w:lsdException w:name="Table List 2" w:semiHidden="1" w:unhideWhenUsed="1"/>
-    <w:lsdException w:name="Table List 3" w:semiHidden="1" w:unhideWhenUsed="1"/>
-    <w:lsdException w:name="Table List 4" w:semiHidden="1" w:unhideWhenUsed="1"/>
-    <w:lsdException w:name="Table List 5" w:semiHidden="1" w:unhideWhenUsed="1"/>
-    <w:lsdException w:name="Table List 6" w:semiHidden="1" w:unhideWhenUsed="1"/>
-    <w:lsdException w:name="Table List 7" w:semiHidden="1" w:unhideWhenUsed="1"/>
-    <w:lsdException w:name="Table List 8" w:semiHidden="1" w:unhideWhenUsed="1"/>
-    <w:lsdException w:name="Table 3D effects 1" w:semiHidden="1" w:unhideWhenUsed="1"/>
-    <w:lsdException w:name="Table 3D effects 2" w:semiHidden="1" w:unhideWhenUsed="1"/>
-    <w:lsdException w:name="Table 3D effects 3" w:semiHidden="1" w:unhideWhenUsed="1"/>
-    <w:lsdException w:name="Table Contemporary" w:semiHidden="1" w:unhideWhenUsed="1"/>
-    <w:lsdException w:name="Table Elegant" w:semiHidden="1" w:unhideWhenUsed="1"/>
-    <w:lsdException w:name="Table Professional" w:semiHidden="1" w:unhideWhenUsed="1"/>
-    <w:lsdException w:name="Table Subtle 1" w:semiHidden="1" w:unhideWhenUsed="1"/>
-    <w:lsdException w:name="Table Subtle 2" w:semiHidden="1" w:unhideWhenUsed="1"/>
-    <w:lsdException w:name="Table Web 1" w:semiHidden="1" w:unhideWhenUsed="1"/>
-    <w:lsdException w:name="Table Web 2" w:semiHidden="1" w:unhideWhenUsed="1"/>
-    <w:lsdException w:name="Table Web 3" w:semiHidden="1" w:unhideWhenUsed="1"/>
-    <w:lsdException w:name="Balloon Text" w:semiHidden="1" w:unhideWhenUsed="1"/>
-    <w:lsdException w:name="Table Grid" w:uiPriority="59"/>
-    <w:lsdException w:name="Table Theme" w:semiHidden="1" w:unhideWhenUsed="1"/>
-    <w:lsdException w:name="Placeholder Text" w:semiHidden="1"/>
-    <w:lsdException w:name="No Spacing" w:uiPriority="1" w:qFormat="1"/>
-    <w:lsdException w:name="Light Shading" w:uiPriority="60"/>
-    <w:lsdException w:name="Light List" w:uiPriority="61"/>
-    <w:lsdException w:name="Light Grid" w:uiPriority="62"/>
-    <w:lsdException w:name="Medium Shading 1" w:uiPriority="63"/>
-    <w:lsdException w:name="Medium Shading 2" w:uiPriority="64"/>
-    <w:lsdException w:name="Medium List 1" w:uiPriority="65"/>
-    <w:lsdException w:name="Medium List 2" w:uiPriority="66"/>
-    <w:lsdException w:name="Medium Grid 1" w:uiPriority="67"/>
-    <w:lsdException w:name="Medium Grid 2" w:uiPriority="68"/>
-    <w:lsdException w:name="Medium Grid 3" w:uiPriority="69"/>
-    <w:lsdException w:name="Dark List" w:uiPriority="70"/>
-    <w:lsdException w:name="Colorful Shading" w:uiPriority="71"/>
-    <w:lsdException w:name="Colorful List" w:uiPriority="72"/>
-    <w:lsdException w:name="Colorful Grid" w:uiPriority="73"/>
-    <w:lsdException w:name="Light Shading Accent 1" w:uiPriority="60"/>
-    <w:lsdException w:name="Light List Accent 1" w:uiPriority="61"/>
-    <w:lsdException w:name="Light Grid Accent 1" w:uiPriority="62"/>
-    <w:lsdException w:name="Medium Shading 1 Accent 1" w:uiPriority="63"/>
-    <w:lsdException w:name="Medium Shading 2 Accent 1" w:uiPriority="64"/>
-    <w:lsdException w:name="Medium List 1 Accent 1" w:uiPriority="65"/>
-    <w:lsdException w:name="Revision" w:semiHidden="1"/>
-    <w:lsdException w:name="List Paragraph" w:uiPriority="34" w:qFormat="1"/>
-    <w:lsdException w:name="Quote" w:uiPriority="29" w:qFormat="1"/>
-    <w:lsdException w:name="Intense Quote" w:uiPriority="30" w:qFormat="1"/>
-    <w:lsdException w:name="Medium List 2 Accent 1" w:uiPriority="66"/>
-    <w:lsdException w:name="Medium Grid 1 Accent 1" w:uiPriority="67"/>
-    <w:lsdException w:name="Medium Grid 2 Accent 1" w:uiPriority="68"/>
-    <w:lsdException w:name="Medium Grid 3 Accent 1" w:uiPriority="69"/>
-    <w:lsdException w:name="Dark List Accent 1" w:uiPriority="70"/>
-    <w:lsdException w:name="Colorful Shading Accent 1" w:uiPriority="71"/>
-    <w:lsdException w:name="Colorful List Accent 1" w:uiPriority="72"/>
-    <w:lsdException w:name="Colorful Grid Accent 1" w:uiPriority="73"/>
-    <w:lsdException w:name="Light Shading Accent 2" w:uiPriority="60"/>
-    <w:lsdException w:name="Light List Accent 2" w:uiPriority="61"/>
-    <w:lsdException w:name="Light Grid Accent 2" w:uiPriority="62"/>
-    <w:lsdException w:name="Medium Shading 1 Accent 2" w:uiPriority="63"/>
-    <w:lsdException w:name="Medium Shading 2 Accent 2" w:uiPriority="64"/>
-    <w:lsdException w:name="Medium List 1 Accent 2" w:uiPriority="65"/>
-    <w:lsdException w:name="Medium List 2 Accent 2" w:uiPriority="66"/>
-    <w:lsdException w:name="Medium Grid 1 Accent 2" w:uiPriority="67"/>
-    <w:lsdException w:name="Medium Grid 2 Accent 2" w:uiPriority="68"/>
-    <w:lsdException w:name="Medium Grid 3 Accent 2" w:uiPriority="69"/>
-    <w:lsdException w:name="Dark List Accent 2" w:uiPriority="70"/>
-    <w:lsdException w:name="Colorful Shading Accent 2" w:uiPriority="71"/>
-    <w:lsdException w:name="Colorful List Accent 2" w:uiPriority="72"/>
-    <w:lsdException w:name="Colorful Grid Accent 2" w:uiPriority="73"/>
-    <w:lsdException w:name="Light Shading Accent 3" w:uiPriority="60"/>
-    <w:lsdException w:name="Light List Accent 3" w:uiPriority="61"/>
-    <w:lsdException w:name="Light Grid Accent 3" w:uiPriority="62"/>
-    <w:lsdException w:name="Medium Shading 1 Accent 3" w:uiPriority="63"/>
-    <w:lsdException w:name="Medium Shading 2 Accent 3" w:uiPriority="64"/>
-    <w:lsdException w:name="Medium List 1 Accent 3" w:uiPriority="65"/>
-    <w:lsdException w:name="Medium List 2 Accent 3" w:uiPriority="66"/>
-    <w:lsdException w:name="Medium Grid 1 Accent 3" w:uiPriority="67"/>
-    <w:lsdException w:name="Medium Grid 2 Accent 3" w:uiPriority="68"/>
-    <w:lsdException w:name="Medium Grid 3 Accent 3" w:uiPriority="69"/>
-    <w:lsdException w:name="Dark List Accent 3" w:uiPriority="70"/>
-    <w:lsdException w:name="Colorful Shading Accent 3" w:uiPriority="71"/>
-    <w:lsdException w:name="Colorful List Accent 3" w:uiPriority="72"/>
-    <w:lsdException w:name="Colorful Grid Accent 3" w:uiPriority="73"/>
-    <w:lsdException w:name="Light Shading Accent 4" w:uiPriority="60"/>
-    <w:lsdException w:name="Light List Accent 4" w:uiPriority="61"/>
-    <w:lsdException w:name="Light Grid Accent 4" w:uiPriority="62"/>
-    <w:lsdException w:name="Medium Shading 1 Accent 4" w:uiPriority="63"/>
-    <w:lsdException w:name="Medium Shading 2 Accent 4" w:uiPriority="64"/>
-    <w:lsdException w:name="Medium List 1 Accent 4" w:uiPriority="65"/>
-    <w:lsdException w:name="Medium List 2 Accent 4" w:uiPriority="66"/>
-    <w:lsdException w:name="Medium Grid 1 Accent 4" w:uiPriority="67"/>
-    <w:lsdException w:name="Medium Grid 2 Accent 4" w:uiPriority="68"/>
-    <w:lsdException w:name="Medium Grid 3 Accent 4" w:uiPriority="69"/>
-    <w:lsdException w:name="Dark List Accent 4" w:uiPriority="70"/>
-    <w:lsdException w:name="Colorful Shading Accent 4" w:uiPriority="71"/>
-    <w:lsdException w:name="Colorful List Accent 4" w:uiPriority="72"/>
-    <w:lsdException w:name="Colorful Grid Accent 4" w:uiPriority="73"/>
-    <w:lsdException w:name="Light Shading Accent 5" w:uiPriority="60"/>
-    <w:lsdException w:name="Light List Accent 5" w:uiPriority="61"/>
-    <w:lsdException w:name="Light Grid Accent 5" w:uiPriority="62"/>
-    <w:lsdException w:name="Medium Shading 1 Accent 5" w:uiPriority="63"/>
-    <w:lsdException w:name="Medium Shading 2 Accent 5" w:uiPriority="64"/>
-    <w:lsdException w:name="Medium List 1 Accent 5" w:uiPriority="65"/>
-    <w:lsdException w:name="Medium List 2 Accent 5" w:uiPriority="66"/>
-    <w:lsdException w:name="Medium Grid 1 Accent 5" w:uiPriority="67"/>
-    <w:lsdException w:name="Medium Grid 2 Accent 5" w:uiPriority="68"/>
-    <w:lsdException w:name="Medium Grid 3 Accent 5" w:uiPriority="69"/>
-    <w:lsdException w:name="Dark List Accent 5" w:uiPriority="70"/>
-    <w:lsdException w:name="Colorful Shading Accent 5" w:uiPriority="71"/>
-    <w:lsdException w:name="Colorful List Accent 5" w:uiPriority="72"/>
-    <w:lsdException w:name="Colorful Grid Accent 5" w:uiPriority="73"/>
-    <w:lsdException w:name="Light Shading Accent 6" w:uiPriority="60"/>
-    <w:lsdException w:name="Light List Accent 6" w:uiPriority="61"/>
-    <w:lsdException w:name="Light Grid Accent 6" w:uiPriority="62"/>
-    <w:lsdException w:name="Medium Shading 1 Accent 6" w:uiPriority="63"/>
-    <w:lsdException w:name="Medium Shading 2 Accent 6" w:uiPriority="64"/>
-    <w:lsdException w:name="Medium List 1 Accent 6" w:uiPriority="65"/>
-    <w:lsdException w:name="Medium List 2 Accent 6" w:uiPriority="66"/>
-    <w:lsdException w:name="Medium Grid 1 Accent 6" w:uiPriority="67"/>
-    <w:lsdException w:name="Medium Grid 2 Accent 6" w:uiPriority="68"/>
-    <w:lsdException w:name="Medium Grid 3 Accent 6" w:uiPriority="69"/>
-    <w:lsdException w:name="Dark List Accent 6" w:uiPriority="70"/>
-    <w:lsdException w:name="Colorful Shading Accent 6" w:uiPriority="71"/>
-    <w:lsdException w:name="Colorful List Accent 6" w:uiPriority="72"/>
-    <w:lsdException w:name="Colorful Grid Accent 6" w:uiPriority="73"/>
-    <w:lsdException w:name="Subtle Emphasis" w:uiPriority="19" w:qFormat="1"/>
-    <w:lsdException w:name="Intense Emphasis" w:uiPriority="21" w:qFormat="1"/>
-    <w:lsdException w:name="Subtle Reference" w:uiPriority="31" w:qFormat="1"/>
-    <w:lsdException w:name="Intense Reference" w:uiPriority="32" w:qFormat="1"/>
-    <w:lsdException w:name="Book Title" w:uiPriority="33" w:qFormat="1"/>
-    <w:lsdException w:name="Bibliography" w:semiHidden="1" w:uiPriority="37" w:unhideWhenUsed="1"/>
-    <w:lsdException w:name="TOC Heading" w:semiHidden="1" w:uiPriority="39" w:unhideWhenUsed="1" w:qFormat="1"/>
-    <w:lsdException w:name="Plain Table 1" w:uiPriority="41"/>
-    <w:lsdException w:name="Plain Table 2" w:uiPriority="42"/>
-    <w:lsdException w:name="Plain Table 3" w:uiPriority="43"/>
-    <w:lsdException w:name="Plain Table 4" w:uiPriority="44"/>
-    <w:lsdException w:name="Plain Table 5" w:uiPriority="45"/>
-    <w:lsdException w:name="Grid Table Light" w:uiPriority="40"/>
-    <w:lsdException w:name="Grid Table 1 Light" w:uiPriority="46"/>
-    <w:lsdException w:name="Grid Table 2" w:uiPriority="47"/>
-    <w:lsdException w:name="Grid Table 3" w:uiPriority="48"/>
-    <w:lsdException w:name="Grid Table 4" w:uiPriority="49"/>
-    <w:lsdException w:name="Grid Table 5 Dark" w:uiPriority="50"/>
-    <w:lsdException w:name="Grid Table 6 Colorful" w:uiPriority="51"/>
-    <w:lsdException w:name="Grid Table 7 Colorful" w:uiPriority="52"/>
-    <w:lsdException w:name="Grid Table 1 Light Accent 1" w:uiPriority="46"/>
-    <w:lsdException w:name="Grid Table 2 Accent 1" w:uiPriority="47"/>
-    <w:lsdException w:name="Grid Table 3 Accent 1" w:uiPriority="48"/>
-    <w:lsdException w:name="Grid Table 4 Accent 1" w:uiPriority="49"/>
-    <w:lsdException w:name="Grid Table 5 Dark Accent 1" w:uiPriority="50"/>
-    <w:lsdException w:name="Grid Table 6 Colorful Accent 1" w:uiPriority="51"/>
-    <w:lsdException w:name="Grid Table 7 Colorful Accent 1" w:uiPriority="52"/>
-    <w:lsdException w:name="Grid Table 1 Light Accent 2" w:uiPriority="46"/>
-    <w:lsdException w:name="Grid Table 2 Accent 2" w:uiPriority="47"/>
-    <w:lsdException w:name="Grid Table 3 Accent 2" w:uiPriority="48"/>
-    <w:lsdException w:name="Grid Table 4 Accent 2" w:uiPriority="49"/>
-    <w:lsdException w:name="Grid Table 5 Dark Accent 2" w:uiPriority="50"/>
-    <w:lsdException w:name="Grid Table 6 Colorful Accent 2" w:uiPriority="51"/>
-    <w:lsdException w:name="Grid Table 7 Colorful Accent 2" w:uiPriority="52"/>
-    <w:lsdException w:name="Grid Table 1 Light Accent 3" w:uiPriority="46"/>
-    <w:lsdException w:name="Grid Table 2 Accent 3" w:uiPriority="47"/>
-    <w:lsdException w:name="Grid Table 3 Accent 3" w:uiPriority="48"/>
-    <w:lsdException w:name="Grid Table 4 Accent 3" w:uiPriority="49"/>
-    <w:lsdException w:name="Grid Table 5 Dark Accent 3" w:uiPriority="50"/>
-    <w:lsdException w:name="Grid Table 6 Colorful Accent 3" w:uiPriority="51"/>
-    <w:lsdException w:name="Grid Table 7 Colorful Accent 3" w:uiPriority="52"/>
-    <w:lsdException w:name="Grid Table 1 Light Accent 4" w:uiPriority="46"/>
-    <w:lsdException w:name="Grid Table 2 Accent 4" w:uiPriority="47"/>
-    <w:lsdException w:name="Grid Table 3 Accent 4" w:uiPriority="48"/>
-    <w:lsdException w:name="Grid Table 4 Accent 4" w:uiPriority="49"/>
-    <w:lsdException w:name="Grid Table 5 Dark Accent 4" w:uiPriority="50"/>
-    <w:lsdException w:name="Grid Table 6 Colorful Accent 4" w:uiPriority="51"/>
-    <w:lsdException w:name="Grid Table 7 Colorful Accent 4" w:uiPriority="52"/>
-    <w:lsdException w:name="Grid Table 1 Light Accent 5" w:uiPriority="46"/>
-    <w:lsdException w:name="Grid Table 2 Accent 5" w:uiPriority="47"/>
-    <w:lsdException w:name="Grid Table 3 Accent 5" w:uiPriority="48"/>
-    <w:lsdException w:name="Grid Table 4 Accent 5" w:uiPriority="49"/>
-    <w:lsdException w:name="Grid Table 5 Dark Accent 5" w:uiPriority="50"/>
-    <w:lsdException w:name="Grid Table 6 Colorful Accent 5" w:uiPriority="51"/>
-    <w:lsdException w:name="Grid Table 7 Colorful Accent 5" w:uiPriority="52"/>
-    <w:lsdException w:name="Grid Table 1 Light Accent 6" w:uiPriority="46"/>
-    <w:lsdException w:name="Grid Table 2 Accent 6" w:uiPriority="47"/>
-    <w:lsdException w:name="Grid Table 3 Accent 6" w:uiPriority="48"/>
-    <w:lsdException w:name="Grid Table 4 Accent 6" w:uiPriority="49"/>
-    <w:lsdException w:name="Grid Table 5 Dark Accent 6" w:uiPriority="50"/>
-    <w:lsdException w:name="Grid Table 6 Colorful Accent 6" w:uiPriority="51"/>
-    <w:lsdException w:name="Grid Table 7 Colorful Accent 6" w:uiPriority="52"/>
-    <w:lsdException w:name="List Table 1 Light" w:uiPriority="46"/>
-    <w:lsdException w:name="List Table 2" w:uiPriority="47"/>
-    <w:lsdException w:name="List Table 3" w:uiPriority="48"/>
-    <w:lsdException w:name="List Table 4" w:uiPriority="49"/>
-    <w:lsdException w:name="List Table 5 Dark" w:uiPriority="50"/>
-    <w:lsdException w:name="List Table 6 Colorful" w:uiPriority="51"/>
-    <w:lsdException w:name="List Table 7 Colorful" w:uiPriority="52"/>
-    <w:lsdException w:name="List Table 1 Light Accent 1" w:uiPriority="46"/>
-    <w:lsdException w:name="List Table 2 Accent 1" w:uiPriority="47"/>
-    <w:lsdException w:name="List Table 3 Accent 1" w:uiPriority="48"/>
-    <w:lsdException w:name="List Table 4 Accent 1" w:uiPriority="49"/>
-    <w:lsdException w:name="List Table 5 Dark Accent 1" w:uiPriority="50"/>
-    <w:lsdException w:name="List Table 6 Colorful Accent 1" w:uiPriority="51"/>
-    <w:lsdException w:name="List Table 7 Colorful Accent 1" w:uiPriority="52"/>
-    <w:lsdException w:name="List Table 1 Light Accent 2" w:uiPriority="46"/>
-    <w:lsdException w:name="List Table 2 Accent 2" w:uiPriority="47"/>
-    <w:lsdException w:name="List Table 3 Accent 2" w:uiPriority="48"/>
-    <w:lsdException w:name="List Table 4 Accent 2" w:uiPriority="49"/>
-    <w:lsdException w:name="List Table 5 Dark Accent 2" w:uiPriority="50"/>
-    <w:lsdException w:name="List Table 6 Colorful Accent 2" w:uiPriority="51"/>
-    <w:lsdException w:name="List Table 7 Colorful Accent 2" w:uiPriority="52"/>
-    <w:lsdException w:name="List Table 1 Light Accent 3" w:uiPriority="46"/>
-    <w:lsdException w:name="List Table 2 Accent 3" w:uiPriority="47"/>
-    <w:lsdException w:name="List Table 3 Accent 3" w:uiPriority="48"/>
-    <w:lsdException w:name="List Table 4 Accent 3" w:uiPriority="49"/>
-    <w:lsdException w:name="List Table 5 Dark Accent 3" w:uiPriority="50"/>
-    <w:lsdException w:name="List Table 6 Colorful Accent 3" w:uiPriority="51"/>
-    <w:lsdException w:name="List Table 7 Colorful Accent 3" w:uiPriority="52"/>
-    <w:lsdException w:name="List Table 1 Light Accent 4" w:uiPriority="46"/>
-    <w:lsdException w:name="List Table 2 Accent 4" w:uiPriority="47"/>
-    <w:lsdException w:name="List Table 3 Accent 4" w:uiPriority="48"/>
-    <w:lsdException w:name="List Table 4 Accent 4" w:uiPriority="49"/>
-    <w:lsdException w:name="List Table 5 Dark Accent 4" w:uiPriority="50"/>
-    <w:lsdException w:name="List Table 6 Colorful Accent 4" w:uiPriority="51"/>
-    <w:lsdException w:name="List Table 7 Colorful Accent 4" w:uiPriority="52"/>
-    <w:lsdException w:name="List Table 1 Light Accent 5" w:uiPriority="46"/>
-    <w:lsdException w:name="List Table 2 Accent 5" w:uiPriority="47"/>
-    <w:lsdException w:name="List Table 3 Accent 5" w:uiPriority="48"/>
-    <w:lsdException w:name="List Table 4 Accent 5" w:uiPriority="49"/>
-    <w:lsdException w:name="List Table 5 Dark Accent 5" w:uiPriority="50"/>
-    <w:lsdException w:name="List Table 6 Colorful Accent 5" w:uiPriority="51"/>
-    <w:lsdException w:name="List Table 7 Colorful Accent 5" w:uiPriority="52"/>
-    <w:lsdException w:name="List Table 1 Light Accent 6" w:uiPriority="46"/>
-    <w:lsdException w:name="List Table 2 Accent 6" w:uiPriority="47"/>
-    <w:lsdException w:name="List Table 3 Accent 6" w:uiPriority="48"/>
-    <w:lsdException w:name="List Table 4 Accent 6" w:uiPriority="49"/>
-    <w:lsdException w:name="List Table 5 Dark Accent 6" w:uiPriority="50"/>
-    <w:lsdException w:name="List Table 6 Colorful Accent 6" w:uiPriority="51"/>
-    <w:lsdException w:name="List Table 7 Colorful Accent 6" w:uiPriority="52"/>
+  <w:latentStyles w:defLockedState="0" w:defUIPriority="99" w:defSemiHidden="1" w:defUnhideWhenUsed="1" w:defQFormat="0" w:count="267">
+    <w:lsdException w:name="Normal" w:semiHidden="0" w:uiPriority="0" w:unhideWhenUsed="0" w:qFormat="1"/>
+    <w:lsdException w:name="heading 1" w:semiHidden="0" w:uiPriority="9" w:unhideWhenUsed="0" w:qFormat="1"/>
+    <w:lsdException w:name="heading 2" w:uiPriority="9" w:qFormat="1"/>
+    <w:lsdException w:name="heading 3" w:uiPriority="9" w:qFormat="1"/>
+    <w:lsdException w:name="heading 4" w:uiPriority="9" w:qFormat="1"/>
+    <w:lsdException w:name="heading 5" w:uiPriority="9" w:qFormat="1"/>
+    <w:lsdException w:name="heading 6" w:uiPriority="9" w:qFormat="1"/>
+    <w:lsdException w:name="heading 7" w:uiPriority="9" w:qFormat="1"/>
+    <w:lsdException w:name="heading 8" w:uiPriority="9" w:qFormat="1"/>
+    <w:lsdException w:name="heading 9" w:uiPriority="9" w:qFormat="1"/>
+    <w:lsdException w:name="toc 1" w:uiPriority="39"/>
+    <w:lsdException w:name="toc 2" w:uiPriority="39"/>
+    <w:lsdException w:name="toc 3" w:uiPriority="39"/>
+    <w:lsdException w:name="toc 4" w:uiPriority="39"/>
+    <w:lsdException w:name="toc 5" w:uiPriority="39"/>
+    <w:lsdException w:name="toc 6" w:uiPriority="39"/>
+    <w:lsdException w:name="toc 7" w:uiPriority="39"/>
+    <w:lsdException w:name="toc 8" w:uiPriority="39"/>
+    <w:lsdException w:name="toc 9" w:uiPriority="39"/>
+    <w:lsdException w:name="caption" w:uiPriority="35" w:qFormat="1"/>
+    <w:lsdException w:name="Title" w:semiHidden="0" w:uiPriority="10" w:unhideWhenUsed="0" w:qFormat="1"/>
+    <w:lsdException w:name="Default Paragraph Font" w:uiPriority="1"/>
+    <w:lsdException w:name="Subtitle" w:semiHidden="0" w:uiPriority="11" w:unhideWhenUsed="0" w:qFormat="1"/>
+    <w:lsdException w:name="Strong" w:semiHidden="0" w:uiPriority="22" w:unhideWhenUsed="0" w:qFormat="1"/>
+    <w:lsdException w:name="Emphasis" w:semiHidden="0" w:uiPriority="20" w:unhideWhenUsed="0" w:qFormat="1"/>
+    <w:lsdException w:name="Table Grid" w:semiHidden="0" w:uiPriority="59" w:unhideWhenUsed="0"/>
+    <w:lsdException w:name="Placeholder Text" w:unhideWhenUsed="0"/>
+    <w:lsdException w:name="No Spacing" w:semiHidden="0" w:uiPriority="1" w:unhideWhenUsed="0" w:qFormat="1"/>
+    <w:lsdException w:name="Light Shading" w:semiHidden="0" w:uiPriority="60" w:unhideWhenUsed="0"/>
+    <w:lsdException w:name="Light List" w:semiHidden="0" w:uiPriority="61" w:unhideWhenUsed="0"/>
+    <w:lsdException w:name="Light Grid" w:semiHidden="0" w:uiPriority="62" w:unhideWhenUsed="0"/>
+    <w:lsdException w:name="Medium Shading 1" w:semiHidden="0" w:uiPriority="63" w:unhideWhenUsed="0"/>
+    <w:lsdException w:name="Medium Shading 2" w:semiHidden="0" w:uiPriority="64" w:unhideWhenUsed="0"/>
+    <w:lsdException w:name="Medium List 1" w:semiHidden="0" w:uiPriority="65" w:unhideWhenUsed="0"/>
+    <w:lsdException w:name="Medium List 2" w:semiHidden="0" w:uiPriority="66" w:unhideWhenUsed="0"/>
+    <w:lsdException w:name="Medium Grid 1" w:semiHidden="0" w:uiPriority="67" w:unhideWhenUsed="0"/>
+    <w:lsdException w:name="Medium Grid 2" w:semiHidden="0" w:uiPriority="68" w:unhideWhenUsed="0"/>
+    <w:lsdException w:name="Medium Grid 3" w:semiHidden="0" w:uiPriority="69" w:unhideWhenUsed="0"/>
+    <w:lsdException w:name="Dark List" w:semiHidden="0" w:uiPriority="70" w:unhideWhenUsed="0"/>
+    <w:lsdException w:name="Colorful Shading" w:semiHidden="0" w:uiPriority="71" w:unhideWhenUsed="0"/>
+    <w:lsdException w:name="Colorful List" w:semiHidden="0" w:uiPriority="72" w:unhideWhenUsed="0"/>
+    <w:lsdException w:name="Colorful Grid" w:semiHidden="0" w:uiPriority="73" w:unhideWhenUsed="0"/>
+    <w:lsdException w:name="Light Shading Accent 1" w:semiHidden="0" w:uiPriority="60" w:unhideWhenUsed="0"/>
+    <w:lsdException w:name="Light List Accent 1" w:semiHidden="0" w:uiPriority="61" w:unhideWhenUsed="0"/>
+    <w:lsdException w:name="Light Grid Accent 1" w:semiHidden="0" w:uiPriority="62" w:unhideWhenUsed="0"/>
+    <w:lsdException w:name="Medium Shading 1 Accent 1" w:semiHidden="0" w:uiPriority="63" w:unhideWhenUsed="0"/>
+    <w:lsdException w:name="Medium Shading 2 Accent 1" w:semiHidden="0" w:uiPriority="64" w:unhideWhenUsed="0"/>
+    <w:lsdException w:name="Medium List 1 Accent 1" w:semiHidden="0" w:uiPriority="65" w:unhideWhenUsed="0"/>
+    <w:lsdException w:name="Revision" w:unhideWhenUsed="0"/>
+    <w:lsdException w:name="List Paragraph" w:semiHidden="0" w:uiPriority="34" w:unhideWhenUsed="0" w:qFormat="1"/>
+    <w:lsdException w:name="Quote" w:semiHidden="0" w:uiPriority="29" w:unhideWhenUsed="0" w:qFormat="1"/>
+    <w:lsdException w:name="Intense Quote" w:semiHidden="0" w:uiPriority="30" w:unhideWhenUsed="0" w:qFormat="1"/>
+    <w:lsdException w:name="Medium List 2 Accent 1" w:semiHidden="0" w:uiPriority="66" w:unhideWhenUsed="0"/>
+    <w:lsdException w:name="Medium Grid 1 Accent 1" w:semiHidden="0" w:uiPriority="67" w:unhideWhenUsed="0"/>
+    <w:lsdException w:name="Medium Grid 2 Accent 1" w:semiHidden="0" w:uiPriority="68" w:unhideWhenUsed="0"/>
+    <w:lsdException w:name="Medium Grid 3 Accent 1" w:semiHidden="0" w:uiPriority="69" w:unhideWhenUsed="0"/>
+    <w:lsdException w:name="Dark List Accent 1" w:semiHidden="0" w:uiPriority="70" w:unhideWhenUsed="0"/>
+    <w:lsdException w:name="Colorful Shading Accent 1" w:semiHidden="0" w:uiPriority="71" w:unhideWhenUsed="0"/>
+    <w:lsdException w:name="Colorful List Accent 1" w:semiHidden="0" w:uiPriority="72" w:unhideWhenUsed="0"/>
+    <w:lsdException w:name="Colorful Grid Accent 1" w:semiHidden="0" w:uiPriority="73" w:unhideWhenUsed="0"/>
+    <w:lsdException w:name="Light Shading Accent 2" w:semiHidden="0" w:uiPriority="60" w:unhideWhenUsed="0"/>
+    <w:lsdException w:name="Light List Accent 2" w:semiHidden="0" w:uiPriority="61" w:unhideWhenUsed="0"/>
+    <w:lsdException w:name="Light Grid Accent 2" w:semiHidden="0" w:uiPriority="62" w:unhideWhenUsed="0"/>
+    <w:lsdException w:name="Medium Shading 1 Accent 2" w:semiHidden="0" w:uiPriority="63" w:unhideWhenUsed="0"/>
+    <w:lsdException w:name="Medium Shading 2 Accent 2" w:semiHidden="0" w:uiPriority="64" w:unhideWhenUsed="0"/>
+    <w:lsdException w:name="Medium List 1 Accent 2" w:semiHidden="0" w:uiPriority="65" w:unhideWhenUsed="0"/>
+    <w:lsdException w:name="Medium List 2 Accent 2" w:semiHidden="0" w:uiPriority="66" w:unhideWhenUsed="0"/>
+    <w:lsdException w:name="Medium Grid 1 Accent 2" w:semiHidden="0" w:uiPriority="67" w:unhideWhenUsed="0"/>
+    <w:lsdException w:name="Medium Grid 2 Accent 2" w:semiHidden="0" w:uiPriority="68" w:unhideWhenUsed="0"/>
+    <w:lsdException w:name="Medium Grid 3 Accent 2" w:semiHidden="0" w:uiPriority="69" w:unhideWhenUsed="0"/>
+    <w:lsdException w:name="Dark List Accent 2" w:semiHidden="0" w:uiPriority="70" w:unhideWhenUsed="0"/>
+    <w:lsdException w:name="Colorful Shading Accent 2" w:semiHidden="0" w:uiPriority="71" w:unhideWhenUsed="0"/>
+    <w:lsdException w:name="Colorful List Accent 2" w:semiHidden="0" w:uiPriority="72" w:unhideWhenUsed="0"/>
+    <w:lsdException w:name="Colorful Grid Accent 2" w:semiHidden="0" w:uiPriority="73" w:unhideWhenUsed="0"/>
+    <w:lsdException w:name="Light Shading Accent 3" w:semiHidden="0" w:uiPriority="60" w:unhideWhenUsed="0"/>
+    <w:lsdException w:name="Light List Accent 3" w:semiHidden="0" w:uiPriority="61" w:unhideWhenUsed="0"/>
+    <w:lsdException w:name="Light Grid Accent 3" w:semiHidden="0" w:uiPriority="62" w:unhideWhenUsed="0"/>
+    <w:lsdException w:name="Medium Shading 1 Accent 3" w:semiHidden="0" w:uiPriority="63" w:unhideWhenUsed="0"/>
+    <w:lsdException w:name="Medium Shading 2 Accent 3" w:semiHidden="0" w:uiPriority="64" w:unhideWhenUsed="0"/>
+    <w:lsdException w:name="Medium List 1 Accent 3" w:semiHidden="0" w:uiPriority="65" w:unhideWhenUsed="0"/>
+    <w:lsdException w:name="Medium List 2 Accent 3" w:semiHidden="0" w:uiPriority="66" w:unhideWhenUsed="0"/>
+    <w:lsdException w:name="Medium Grid 1 Accent 3" w:semiHidden="0" w:uiPriority="67" w:unhideWhenUsed="0"/>
+    <w:lsdException w:name="Medium Grid 2 Accent 3" w:semiHidden="0" w:uiPriority="68" w:unhideWhenUsed="0"/>
+    <w:lsdException w:name="Medium Grid 3 Accent 3" w:semiHidden="0" w:uiPriority="69" w:unhideWhenUsed="0"/>
+    <w:lsdException w:name="Dark List Accent 3" w:semiHidden="0" w:uiPriority="70" w:unhideWhenUsed="0"/>
+    <w:lsdException w:name="Colorful Shading Accent 3" w:semiHidden="0" w:uiPriority="71" w:unhideWhenUsed="0"/>
+    <w:lsdException w:name="Colorful List Accent 3" w:semiHidden="0" w:uiPriority="72" w:unhideWhenUsed="0"/>
+    <w:lsdException w:name="Colorful Grid Accent 3" w:semiHidden="0" w:uiPriority="73" w:unhideWhenUsed="0"/>
+    <w:lsdException w:name="Light Shading Accent 4" w:semiHidden="0" w:uiPriority="60" w:unhideWhenUsed="0"/>
+    <w:lsdException w:name="Light List Accent 4" w:semiHidden="0" w:uiPriority="61" w:unhideWhenUsed="0"/>
+    <w:lsdException w:name="Light Grid Accent 4" w:semiHidden="0" w:uiPriority="62" w:unhideWhenUsed="0"/>
+    <w:lsdException w:name="Medium Shading 1 Accent 4" w:semiHidden="0" w:uiPriority="63" w:unhideWhenUsed="0"/>
+    <w:lsdException w:name="Medium Shading 2 Accent 4" w:semiHidden="0" w:uiPriority="64" w:unhideWhenUsed="0"/>
+    <w:lsdException w:name="Medium List 1 Accent 4" w:semiHidden="0" w:uiPriority="65" w:unhideWhenUsed="0"/>
+    <w:lsdException w:name="Medium List 2 Accent 4" w:semiHidden="0" w:uiPriority="66" w:unhideWhenUsed="0"/>
+    <w:lsdException w:name="Medium Grid 1 Accent 4" w:semiHidden="0" w:uiPriority="67" w:unhideWhenUsed="0"/>
+    <w:lsdException w:name="Medium Grid 2 Accent 4" w:semiHidden="0" w:uiPriority="68" w:unhideWhenUsed="0"/>
+    <w:lsdException w:name="Medium Grid 3 Accent 4" w:semiHidden="0" w:uiPriority="69" w:unhideWhenUsed="0"/>
+    <w:lsdException w:name="Dark List Accent 4" w:semiHidden="0" w:uiPriority="70" w:unhideWhenUsed="0"/>
+    <w:lsdException w:name="Colorful Shading Accent 4" w:semiHidden="0" w:uiPriority="71" w:unhideWhenUsed="0"/>
+    <w:lsdException w:name="Colorful List Accent 4" w:semiHidden="0" w:uiPriority="72" w:unhideWhenUsed="0"/>
+    <w:lsdException w:name="Colorful Grid Accent 4" w:semiHidden="0" w:uiPriority="73" w:unhideWhenUsed="0"/>
+    <w:lsdException w:name="Light Shading Accent 5" w:semiHidden="0" w:uiPriority="60" w:unhideWhenUsed="0"/>
+    <w:lsdException w:name="Light List Accent 5" w:semiHidden="0" w:uiPriority="61" w:unhideWhenUsed="0"/>
+    <w:lsdException w:name="Light Grid Accent 5" w:semiHidden="0" w:uiPriority="62" w:unhideWhenUsed="0"/>
+    <w:lsdException w:name="Medium Shading 1 Accent 5" w:semiHidden="0" w:uiPriority="63" w:unhideWhenUsed="0"/>
+    <w:lsdException w:name="Medium Shading 2 Accent 5" w:semiHidden="0" w:uiPriority="64" w:unhideWhenUsed="0"/>
+    <w:lsdException w:name="Medium List 1 Accent 5" w:semiHidden="0" w:uiPriority="65" w:unhideWhenUsed="0"/>
+    <w:lsdException w:name="Medium List 2 Accent 5" w:semiHidden="0" w:uiPriority="66" w:unhideWhenUsed="0"/>
+    <w:lsdException w:name="Medium Grid 1 Accent 5" w:semiHidden="0" w:uiPriority="67" w:unhideWhenUsed="0"/>
+    <w:lsdException w:name="Medium Grid 2 Accent 5" w:semiHidden="0" w:uiPriority="68" w:unhideWhenUsed="0"/>
+    <w:lsdException w:name="Medium Grid 3 Accent 5" w:semiHidden="0" w:uiPriority="69" w:unhideWhenUsed="0"/>
+    <w:lsdException w:name="Dark List Accent 5" w:semiHidden="0" w:uiPriority="70" w:unhideWhenUsed="0"/>
+    <w:lsdException w:name="Colorful Shading Accent 5" w:semiHidden="0" w:uiPriority="71" w:unhideWhenUsed="0"/>
+    <w:lsdException w:name="Colorful List Accent 5" w:semiHidden="0" w:uiPriority="72" w:unhideWhenUsed="0"/>
+    <w:lsdException w:name="Colorful Grid Accent 5" w:semiHidden="0" w:uiPriority="73" w:unhideWhenUsed="0"/>
+    <w:lsdException w:name="Light Shading Accent 6" w:semiHidden="0" w:uiPriority="60" w:unhideWhenUsed="0"/>
+    <w:lsdException w:name="Light List Accent 6" w:semiHidden="0" w:uiPriority="61" w:unhideWhenUsed="0"/>
+    <w:lsdException w:name="Light Grid Accent 6" w:semiHidden="0" w:uiPriority="62" w:unhideWhenUsed="0"/>
+    <w:lsdException w:name="Medium Shading 1 Accent 6" w:semiHidden="0" w:uiPriority="63" w:unhideWhenUsed="0"/>
+    <w:lsdException w:name="Medium Shading 2 Accent 6" w:semiHidden="0" w:uiPriority="64" w:unhideWhenUsed="0"/>
+    <w:lsdException w:name="Medium List 1 Accent 6" w:semiHidden="0" w:uiPriority="65" w:unhideWhenUsed="0"/>
+    <w:lsdException w:name="Medium List 2 Accent 6" w:semiHidden="0" w:uiPriority="66" w:unhideWhenUsed="0"/>
+    <w:lsdException w:name="Medium Grid 1 Accent 6" w:semiHidden="0" w:uiPriority="67" w:unhideWhenUsed="0"/>
+    <w:lsdException w:name="Medium Grid 2 Accent 6" w:semiHidden="0" w:uiPriority="68" w:unhideWhenUsed="0"/>
+    <w:lsdException w:name="Medium Grid 3 Accent 6" w:semiHidden="0" w:uiPriority="69" w:unhideWhenUsed="0"/>
+    <w:lsdException w:name="Dark List Accent 6" w:semiHidden="0" w:uiPriority="70" w:unhideWhenUsed="0"/>
+    <w:lsdException w:name="Colorful Shading Accent 6" w:semiHidden="0" w:uiPriority="71" w:unhideWhenUsed="0"/>
+    <w:lsdException w:name="Colorful List Accent 6" w:semiHidden="0" w:uiPriority="72" w:unhideWhenUsed="0"/>
+    <w:lsdException w:name="Colorful Grid Accent 6" w:semiHidden="0" w:uiPriority="73" w:unhideWhenUsed="0"/>
+    <w:lsdException w:name="Subtle Emphasis" w:semiHidden="0" w:uiPriority="19" w:unhideWhenUsed="0" w:qFormat="1"/>
+    <w:lsdException w:name="Intense Emphasis" w:semiHidden="0" w:uiPriority="21" w:unhideWhenUsed="0" w:qFormat="1"/>
+    <w:lsdException w:name="Subtle Reference" w:semiHidden="0" w:uiPriority="31" w:unhideWhenUsed="0" w:qFormat="1"/>
+    <w:lsdException w:name="Intense Reference" w:semiHidden="0" w:uiPriority="32" w:unhideWhenUsed="0" w:qFormat="1"/>
+    <w:lsdException w:name="Book Title" w:semiHidden="0" w:uiPriority="33" w:unhideWhenUsed="0" w:qFormat="1"/>
+    <w:lsdException w:name="Bibliography" w:uiPriority="37"/>
+    <w:lsdException w:name="TOC Heading" w:uiPriority="39" w:qFormat="1"/>
   </w:latentStyles>
   <w:style w:type="paragraph" w:default="1" w:styleId="Normal">
     <w:name w:val="Normal"/>
@@ -14942,6 +14420,7 @@
     <w:uiPriority w:val="99"/>
     <w:semiHidden/>
     <w:unhideWhenUsed/>
+    <w:qFormat/>
     <w:tblPr>
       <w:tblInd w:w="0" w:type="dxa"/>
       <w:tblCellMar>
@@ -14967,6 +14446,7 @@
       <w:spacing w:after="0" w:line="240" w:lineRule="auto"/>
     </w:pPr>
     <w:tblPr>
+      <w:tblInd w:w="0" w:type="dxa"/>
       <w:tblBorders>
         <w:top w:val="single" w:sz="4" w:space="0" w:color="auto"/>
         <w:left w:val="single" w:sz="4" w:space="0" w:color="auto"/>
@@ -14975,6 +14455,12 @@
         <w:insideH w:val="single" w:sz="4" w:space="0" w:color="auto"/>
         <w:insideV w:val="single" w:sz="4" w:space="0" w:color="auto"/>
       </w:tblBorders>
+      <w:tblCellMar>
+        <w:top w:w="0" w:type="dxa"/>
+        <w:left w:w="108" w:type="dxa"/>
+        <w:bottom w:w="0" w:type="dxa"/>
+        <w:right w:w="108" w:type="dxa"/>
+      </w:tblCellMar>
     </w:tblPr>
   </w:style>
   <w:style w:type="character" w:customStyle="1" w:styleId="Heading3Char">

</xml_diff>

<commit_message>
mitigate and obviate added to vocabulary.
</commit_message>
<xml_diff>
--- a/فایلهای عمومی/English words and sentences.docx
+++ b/فایلهای عمومی/English words and sentences.docx
@@ -1,12 +1,12 @@
 
 <file path=word/document.xml><?xml version="1.0" encoding="utf-8"?>
-<w:document xmlns:ve="http://schemas.openxmlformats.org/markup-compatibility/2006" xmlns:o="urn:schemas-microsoft-com:office:office" xmlns:r="http://schemas.openxmlformats.org/officeDocument/2006/relationships" xmlns:m="http://schemas.openxmlformats.org/officeDocument/2006/math" xmlns:v="urn:schemas-microsoft-com:vml" xmlns:wp="http://schemas.openxmlformats.org/drawingml/2006/wordprocessingDrawing" xmlns:w10="urn:schemas-microsoft-com:office:word" xmlns:w="http://schemas.openxmlformats.org/wordprocessingml/2006/main" xmlns:wne="http://schemas.microsoft.com/office/word/2006/wordml">
+<w:document xmlns:wpc="http://schemas.microsoft.com/office/word/2010/wordprocessingCanvas" xmlns:mc="http://schemas.openxmlformats.org/markup-compatibility/2006" xmlns:o="urn:schemas-microsoft-com:office:office" xmlns:r="http://schemas.openxmlformats.org/officeDocument/2006/relationships" xmlns:m="http://schemas.openxmlformats.org/officeDocument/2006/math" xmlns:v="urn:schemas-microsoft-com:vml" xmlns:wp14="http://schemas.microsoft.com/office/word/2010/wordprocessingDrawing" xmlns:wp="http://schemas.openxmlformats.org/drawingml/2006/wordprocessingDrawing" xmlns:w10="urn:schemas-microsoft-com:office:word" xmlns:w="http://schemas.openxmlformats.org/wordprocessingml/2006/main" xmlns:w14="http://schemas.microsoft.com/office/word/2010/wordml" xmlns:w15="http://schemas.microsoft.com/office/word/2012/wordml" xmlns:wpg="http://schemas.microsoft.com/office/word/2010/wordprocessingGroup" xmlns:wpi="http://schemas.microsoft.com/office/word/2010/wordprocessingInk" xmlns:wne="http://schemas.microsoft.com/office/word/2006/wordml" xmlns:wps="http://schemas.microsoft.com/office/word/2010/wordprocessingShape" mc:Ignorable="w14 w15 wp14">
   <w:body>
     <w:tbl>
       <w:tblPr>
         <w:tblStyle w:val="TableGrid"/>
         <w:tblW w:w="5000" w:type="pct"/>
-        <w:tblLook w:val="04A0"/>
+        <w:tblLook w:val="04A0" w:firstRow="1" w:lastRow="0" w:firstColumn="1" w:lastColumn="0" w:noHBand="0" w:noVBand="1"/>
       </w:tblPr>
       <w:tblGrid>
         <w:gridCol w:w="1708"/>
@@ -879,7 +879,45 @@
                 <w:sz w:val="24"/>
                 <w:szCs w:val="24"/>
               </w:rPr>
-              <w:t>v. - no dude, you can’t have that! i already dibsed it!</w:t>
+              <w:t xml:space="preserve">v. - no dude, you can’t have that! </w:t>
+            </w:r>
+            <w:proofErr w:type="spellStart"/>
+            <w:proofErr w:type="gramStart"/>
+            <w:r>
+              <w:rPr>
+                <w:rFonts w:asciiTheme="majorBidi" w:hAnsiTheme="majorBidi" w:cstheme="majorBidi"/>
+                <w:sz w:val="24"/>
+                <w:szCs w:val="24"/>
+              </w:rPr>
+              <w:t>i</w:t>
+            </w:r>
+            <w:proofErr w:type="spellEnd"/>
+            <w:proofErr w:type="gramEnd"/>
+            <w:r>
+              <w:rPr>
+                <w:rFonts w:asciiTheme="majorBidi" w:hAnsiTheme="majorBidi" w:cstheme="majorBidi"/>
+                <w:sz w:val="24"/>
+                <w:szCs w:val="24"/>
+              </w:rPr>
+              <w:t xml:space="preserve"> already </w:t>
+            </w:r>
+            <w:proofErr w:type="spellStart"/>
+            <w:r>
+              <w:rPr>
+                <w:rFonts w:asciiTheme="majorBidi" w:hAnsiTheme="majorBidi" w:cstheme="majorBidi"/>
+                <w:sz w:val="24"/>
+                <w:szCs w:val="24"/>
+              </w:rPr>
+              <w:t>dibsed</w:t>
+            </w:r>
+            <w:proofErr w:type="spellEnd"/>
+            <w:r>
+              <w:rPr>
+                <w:rFonts w:asciiTheme="majorBidi" w:hAnsiTheme="majorBidi" w:cstheme="majorBidi"/>
+                <w:sz w:val="24"/>
+                <w:szCs w:val="24"/>
+              </w:rPr>
+              <w:t xml:space="preserve"> it!</w:t>
             </w:r>
           </w:p>
         </w:tc>
@@ -2811,7 +2849,25 @@
                 <w:sz w:val="24"/>
                 <w:szCs w:val="24"/>
               </w:rPr>
-              <w:t>Mohammad Daoud Amin, Kabul's deputy police chief, said an investigation is under way to determine whether the killing was intentional or accidental.</w:t>
+              <w:t xml:space="preserve">Mohammad </w:t>
+            </w:r>
+            <w:proofErr w:type="spellStart"/>
+            <w:r>
+              <w:rPr>
+                <w:rFonts w:asciiTheme="majorBidi" w:hAnsiTheme="majorBidi" w:cstheme="majorBidi"/>
+                <w:sz w:val="24"/>
+                <w:szCs w:val="24"/>
+              </w:rPr>
+              <w:t>Daoud</w:t>
+            </w:r>
+            <w:proofErr w:type="spellEnd"/>
+            <w:r>
+              <w:rPr>
+                <w:rFonts w:asciiTheme="majorBidi" w:hAnsiTheme="majorBidi" w:cstheme="majorBidi"/>
+                <w:sz w:val="24"/>
+                <w:szCs w:val="24"/>
+              </w:rPr>
+              <w:t xml:space="preserve"> Amin, Kabul's deputy police chief, said an investigation is under way to determine whether the killing was intentional or accidental.</w:t>
             </w:r>
           </w:p>
         </w:tc>
@@ -3353,6 +3409,7 @@
                 <w:rtl/>
               </w:rPr>
             </w:pPr>
+            <w:proofErr w:type="gramStart"/>
             <w:r>
               <w:rPr>
                 <w:rFonts w:ascii="Times New Roman" w:hAnsi="Times New Roman" w:cs="Times New Roman"/>
@@ -3360,24 +3417,44 @@
                 <w:sz w:val="24"/>
                 <w:szCs w:val="24"/>
               </w:rPr>
-              <w:t>by putting his arm over his mouth.</w:t>
-            </w:r>
-          </w:p>
-          <w:p>
-            <w:pPr>
-              <w:rPr>
-                <w:rFonts w:asciiTheme="majorBidi" w:hAnsiTheme="majorBidi" w:cstheme="majorBidi"/>
-                <w:sz w:val="24"/>
-                <w:szCs w:val="24"/>
-              </w:rPr>
-            </w:pPr>
-            <w:r>
-              <w:rPr>
-                <w:rFonts w:asciiTheme="majorBidi" w:hAnsiTheme="majorBidi" w:cstheme="majorBidi"/>
-                <w:sz w:val="24"/>
-                <w:szCs w:val="24"/>
-              </w:rPr>
-              <w:t>but before she had gone</w:t>
+              <w:t>by</w:t>
+            </w:r>
+            <w:proofErr w:type="gramEnd"/>
+            <w:r>
+              <w:rPr>
+                <w:rFonts w:ascii="Times New Roman" w:hAnsi="Times New Roman" w:cs="Times New Roman"/>
+                <w:color w:val="000000"/>
+                <w:sz w:val="24"/>
+                <w:szCs w:val="24"/>
+              </w:rPr>
+              <w:t xml:space="preserve"> putting his arm over his mouth.</w:t>
+            </w:r>
+          </w:p>
+          <w:p>
+            <w:pPr>
+              <w:rPr>
+                <w:rFonts w:asciiTheme="majorBidi" w:hAnsiTheme="majorBidi" w:cstheme="majorBidi"/>
+                <w:sz w:val="24"/>
+                <w:szCs w:val="24"/>
+              </w:rPr>
+            </w:pPr>
+            <w:proofErr w:type="gramStart"/>
+            <w:r>
+              <w:rPr>
+                <w:rFonts w:asciiTheme="majorBidi" w:hAnsiTheme="majorBidi" w:cstheme="majorBidi"/>
+                <w:sz w:val="24"/>
+                <w:szCs w:val="24"/>
+              </w:rPr>
+              <w:t>but</w:t>
+            </w:r>
+            <w:proofErr w:type="gramEnd"/>
+            <w:r>
+              <w:rPr>
+                <w:rFonts w:asciiTheme="majorBidi" w:hAnsiTheme="majorBidi" w:cstheme="majorBidi"/>
+                <w:sz w:val="24"/>
+                <w:szCs w:val="24"/>
+              </w:rPr>
+              <w:t xml:space="preserve"> before she had gone</w:t>
             </w:r>
             <w:r>
               <w:rPr>
@@ -3707,7 +3784,25 @@
                 <w:sz w:val="24"/>
                 <w:szCs w:val="24"/>
               </w:rPr>
-              <w:t>A few days after these events there was great commotion and much running up and down stairs in Herr Sesemann’s house.</w:t>
+              <w:t xml:space="preserve">A few days after these events there was great commotion and much running up and down stairs in Herr </w:t>
+            </w:r>
+            <w:proofErr w:type="spellStart"/>
+            <w:r>
+              <w:rPr>
+                <w:rFonts w:asciiTheme="majorBidi" w:hAnsiTheme="majorBidi" w:cstheme="majorBidi"/>
+                <w:sz w:val="24"/>
+                <w:szCs w:val="24"/>
+              </w:rPr>
+              <w:t>Sesemann’s</w:t>
+            </w:r>
+            <w:proofErr w:type="spellEnd"/>
+            <w:r>
+              <w:rPr>
+                <w:rFonts w:asciiTheme="majorBidi" w:hAnsiTheme="majorBidi" w:cstheme="majorBidi"/>
+                <w:sz w:val="24"/>
+                <w:szCs w:val="24"/>
+              </w:rPr>
+              <w:t xml:space="preserve"> house.</w:t>
             </w:r>
             <w:r>
               <w:rPr>
@@ -3788,7 +3883,25 @@
                 <w:sz w:val="24"/>
                 <w:szCs w:val="24"/>
               </w:rPr>
-              <w:t>“Grandfather told me I was eight,” put in Heidi. Dete gave her another poke, but as the child had not the least idea why she did so she was not at all confused.</w:t>
+              <w:t xml:space="preserve">“Grandfather told me I was eight,” put in Heidi. </w:t>
+            </w:r>
+            <w:proofErr w:type="spellStart"/>
+            <w:r>
+              <w:rPr>
+                <w:rFonts w:asciiTheme="majorBidi" w:hAnsiTheme="majorBidi" w:cstheme="majorBidi"/>
+                <w:sz w:val="24"/>
+                <w:szCs w:val="24"/>
+              </w:rPr>
+              <w:t>Dete</w:t>
+            </w:r>
+            <w:proofErr w:type="spellEnd"/>
+            <w:r>
+              <w:rPr>
+                <w:rFonts w:asciiTheme="majorBidi" w:hAnsiTheme="majorBidi" w:cstheme="majorBidi"/>
+                <w:sz w:val="24"/>
+                <w:szCs w:val="24"/>
+              </w:rPr>
+              <w:t xml:space="preserve"> gave her another poke, but as the child had not the least idea why she did so she was not at all confused.</w:t>
             </w:r>
           </w:p>
         </w:tc>
@@ -3878,7 +3991,25 @@
                 <w:sz w:val="24"/>
                 <w:szCs w:val="24"/>
               </w:rPr>
-              <w:t>Cloaking flag in Bzflag which makes your tank invisible.</w:t>
+              <w:t xml:space="preserve">Cloaking flag in </w:t>
+            </w:r>
+            <w:proofErr w:type="spellStart"/>
+            <w:r>
+              <w:rPr>
+                <w:rFonts w:asciiTheme="majorBidi" w:hAnsiTheme="majorBidi" w:cstheme="majorBidi"/>
+                <w:sz w:val="24"/>
+                <w:szCs w:val="24"/>
+              </w:rPr>
+              <w:t>Bzflag</w:t>
+            </w:r>
+            <w:proofErr w:type="spellEnd"/>
+            <w:r>
+              <w:rPr>
+                <w:rFonts w:asciiTheme="majorBidi" w:hAnsiTheme="majorBidi" w:cstheme="majorBidi"/>
+                <w:sz w:val="24"/>
+                <w:szCs w:val="24"/>
+              </w:rPr>
+              <w:t xml:space="preserve"> which makes your tank invisible.</w:t>
             </w:r>
           </w:p>
         </w:tc>
@@ -4426,8 +4557,18 @@
                 <w:sz w:val="24"/>
                 <w:szCs w:val="24"/>
               </w:rPr>
-              <w:t>Catholic Bishop Paride</w:t>
-            </w:r>
+              <w:t xml:space="preserve">Catholic Bishop </w:t>
+            </w:r>
+            <w:proofErr w:type="spellStart"/>
+            <w:r>
+              <w:rPr>
+                <w:rFonts w:asciiTheme="majorBidi" w:hAnsiTheme="majorBidi" w:cstheme="majorBidi"/>
+                <w:sz w:val="24"/>
+                <w:szCs w:val="24"/>
+              </w:rPr>
+              <w:t>Paride</w:t>
+            </w:r>
+            <w:proofErr w:type="spellEnd"/>
             <w:r>
               <w:rPr>
                 <w:rFonts w:asciiTheme="majorBidi" w:hAnsiTheme="majorBidi" w:cstheme="majorBidi"/>
@@ -4436,13 +4577,23 @@
               </w:rPr>
               <w:t xml:space="preserve"> </w:t>
             </w:r>
-            <w:r>
-              <w:rPr>
-                <w:rFonts w:asciiTheme="majorBidi" w:hAnsiTheme="majorBidi" w:cstheme="majorBidi"/>
-                <w:sz w:val="24"/>
-                <w:szCs w:val="24"/>
-              </w:rPr>
-              <w:t>Taban has served people in Sudan -- sometimes at the risk of his life.</w:t>
+            <w:proofErr w:type="spellStart"/>
+            <w:r>
+              <w:rPr>
+                <w:rFonts w:asciiTheme="majorBidi" w:hAnsiTheme="majorBidi" w:cstheme="majorBidi"/>
+                <w:sz w:val="24"/>
+                <w:szCs w:val="24"/>
+              </w:rPr>
+              <w:t>Taban</w:t>
+            </w:r>
+            <w:proofErr w:type="spellEnd"/>
+            <w:r>
+              <w:rPr>
+                <w:rFonts w:asciiTheme="majorBidi" w:hAnsiTheme="majorBidi" w:cstheme="majorBidi"/>
+                <w:sz w:val="24"/>
+                <w:szCs w:val="24"/>
+              </w:rPr>
+              <w:t xml:space="preserve"> has served people in Sudan -- sometimes at the risk of his life.</w:t>
             </w:r>
             <w:r>
               <w:rPr>
@@ -4540,7 +4691,61 @@
                 <w:sz w:val="24"/>
                 <w:szCs w:val="24"/>
               </w:rPr>
-              <w:t>In harry potter 2: Mr Malfoy call today for Mr Weslly resignation.</w:t>
+              <w:t xml:space="preserve">In harry potter 2: </w:t>
+            </w:r>
+            <w:proofErr w:type="spellStart"/>
+            <w:r>
+              <w:rPr>
+                <w:rFonts w:asciiTheme="majorBidi" w:hAnsiTheme="majorBidi" w:cstheme="majorBidi"/>
+                <w:sz w:val="24"/>
+                <w:szCs w:val="24"/>
+              </w:rPr>
+              <w:t>Mr</w:t>
+            </w:r>
+            <w:proofErr w:type="spellEnd"/>
+            <w:r>
+              <w:rPr>
+                <w:rFonts w:asciiTheme="majorBidi" w:hAnsiTheme="majorBidi" w:cstheme="majorBidi"/>
+                <w:sz w:val="24"/>
+                <w:szCs w:val="24"/>
+              </w:rPr>
+              <w:t xml:space="preserve"> Malfoy call today for </w:t>
+            </w:r>
+            <w:proofErr w:type="spellStart"/>
+            <w:r>
+              <w:rPr>
+                <w:rFonts w:asciiTheme="majorBidi" w:hAnsiTheme="majorBidi" w:cstheme="majorBidi"/>
+                <w:sz w:val="24"/>
+                <w:szCs w:val="24"/>
+              </w:rPr>
+              <w:t>Mr</w:t>
+            </w:r>
+            <w:proofErr w:type="spellEnd"/>
+            <w:r>
+              <w:rPr>
+                <w:rFonts w:asciiTheme="majorBidi" w:hAnsiTheme="majorBidi" w:cstheme="majorBidi"/>
+                <w:sz w:val="24"/>
+                <w:szCs w:val="24"/>
+              </w:rPr>
+              <w:t xml:space="preserve"> </w:t>
+            </w:r>
+            <w:proofErr w:type="spellStart"/>
+            <w:r>
+              <w:rPr>
+                <w:rFonts w:asciiTheme="majorBidi" w:hAnsiTheme="majorBidi" w:cstheme="majorBidi"/>
+                <w:sz w:val="24"/>
+                <w:szCs w:val="24"/>
+              </w:rPr>
+              <w:t>Weslly</w:t>
+            </w:r>
+            <w:proofErr w:type="spellEnd"/>
+            <w:r>
+              <w:rPr>
+                <w:rFonts w:asciiTheme="majorBidi" w:hAnsiTheme="majorBidi" w:cstheme="majorBidi"/>
+                <w:sz w:val="24"/>
+                <w:szCs w:val="24"/>
+              </w:rPr>
+              <w:t xml:space="preserve"> resignation.</w:t>
             </w:r>
           </w:p>
         </w:tc>
@@ -5777,7 +5982,25 @@
                 <w:sz w:val="24"/>
                 <w:szCs w:val="24"/>
               </w:rPr>
-              <w:t xml:space="preserve">. Said Dumbldoor. </w:t>
+              <w:t xml:space="preserve">. Said </w:t>
+            </w:r>
+            <w:proofErr w:type="spellStart"/>
+            <w:r>
+              <w:rPr>
+                <w:rFonts w:asciiTheme="majorBidi" w:hAnsiTheme="majorBidi" w:cstheme="majorBidi"/>
+                <w:sz w:val="24"/>
+                <w:szCs w:val="24"/>
+              </w:rPr>
+              <w:t>Dumbldoor</w:t>
+            </w:r>
+            <w:proofErr w:type="spellEnd"/>
+            <w:r>
+              <w:rPr>
+                <w:rFonts w:asciiTheme="majorBidi" w:hAnsiTheme="majorBidi" w:cstheme="majorBidi"/>
+                <w:sz w:val="24"/>
+                <w:szCs w:val="24"/>
+              </w:rPr>
+              <w:t xml:space="preserve">. </w:t>
             </w:r>
           </w:p>
         </w:tc>
@@ -5844,13 +6067,23 @@
                 <w:szCs w:val="24"/>
               </w:rPr>
             </w:pPr>
-            <w:r>
-              <w:rPr>
-                <w:rFonts w:asciiTheme="majorBidi" w:hAnsiTheme="majorBidi" w:cstheme="majorBidi"/>
-                <w:sz w:val="24"/>
-                <w:szCs w:val="24"/>
-              </w:rPr>
-              <w:t xml:space="preserve">Robocup final banquet. </w:t>
+            <w:proofErr w:type="spellStart"/>
+            <w:r>
+              <w:rPr>
+                <w:rFonts w:asciiTheme="majorBidi" w:hAnsiTheme="majorBidi" w:cstheme="majorBidi"/>
+                <w:sz w:val="24"/>
+                <w:szCs w:val="24"/>
+              </w:rPr>
+              <w:t>Robocup</w:t>
+            </w:r>
+            <w:proofErr w:type="spellEnd"/>
+            <w:r>
+              <w:rPr>
+                <w:rFonts w:asciiTheme="majorBidi" w:hAnsiTheme="majorBidi" w:cstheme="majorBidi"/>
+                <w:sz w:val="24"/>
+                <w:szCs w:val="24"/>
+              </w:rPr>
+              <w:t xml:space="preserve"> final banquet. </w:t>
             </w:r>
           </w:p>
         </w:tc>
@@ -6182,7 +6415,25 @@
                 <w:sz w:val="24"/>
                 <w:szCs w:val="24"/>
               </w:rPr>
-              <w:t>broken at least twice. This man's name was Albus Dumbledore.</w:t>
+              <w:t xml:space="preserve">broken at least twice. This man's name was </w:t>
+            </w:r>
+            <w:proofErr w:type="spellStart"/>
+            <w:r>
+              <w:rPr>
+                <w:rFonts w:asciiTheme="majorBidi" w:hAnsiTheme="majorBidi" w:cstheme="majorBidi"/>
+                <w:sz w:val="24"/>
+                <w:szCs w:val="24"/>
+              </w:rPr>
+              <w:t>Albus</w:t>
+            </w:r>
+            <w:proofErr w:type="spellEnd"/>
+            <w:r>
+              <w:rPr>
+                <w:rFonts w:asciiTheme="majorBidi" w:hAnsiTheme="majorBidi" w:cstheme="majorBidi"/>
+                <w:sz w:val="24"/>
+                <w:szCs w:val="24"/>
+              </w:rPr>
+              <w:t xml:space="preserve"> Dumbledore.</w:t>
             </w:r>
           </w:p>
         </w:tc>
@@ -7299,13 +7550,23 @@
                 <w:szCs w:val="24"/>
               </w:rPr>
             </w:pPr>
-            <w:r>
-              <w:rPr>
-                <w:rFonts w:asciiTheme="majorBidi" w:hAnsiTheme="majorBidi" w:cstheme="majorBidi"/>
-                <w:sz w:val="24"/>
-                <w:szCs w:val="24"/>
-              </w:rPr>
-              <w:t>Hagrid pulled out a large spotted silk handkerchief and blew his nose heavily.</w:t>
+            <w:proofErr w:type="spellStart"/>
+            <w:r>
+              <w:rPr>
+                <w:rFonts w:asciiTheme="majorBidi" w:hAnsiTheme="majorBidi" w:cstheme="majorBidi"/>
+                <w:sz w:val="24"/>
+                <w:szCs w:val="24"/>
+              </w:rPr>
+              <w:t>Hagrid</w:t>
+            </w:r>
+            <w:proofErr w:type="spellEnd"/>
+            <w:r>
+              <w:rPr>
+                <w:rFonts w:asciiTheme="majorBidi" w:hAnsiTheme="majorBidi" w:cstheme="majorBidi"/>
+                <w:sz w:val="24"/>
+                <w:szCs w:val="24"/>
+              </w:rPr>
+              <w:t xml:space="preserve"> pulled out a large spotted silk handkerchief and blew his nose heavily.</w:t>
             </w:r>
           </w:p>
         </w:tc>
@@ -8198,7 +8459,25 @@
                 <w:sz w:val="24"/>
                 <w:szCs w:val="24"/>
               </w:rPr>
-              <w:t>He raised his wand into the air and pointed it in the direction of Hagrid's cabin.</w:t>
+              <w:t xml:space="preserve">He raised his wand into the air and pointed it in the direction of </w:t>
+            </w:r>
+            <w:proofErr w:type="spellStart"/>
+            <w:r>
+              <w:rPr>
+                <w:rFonts w:ascii="TimesNewRoman" w:hAnsi="TimesNewRoman" w:cs="TimesNewRoman"/>
+                <w:sz w:val="24"/>
+                <w:szCs w:val="24"/>
+              </w:rPr>
+              <w:t>Hagrid's</w:t>
+            </w:r>
+            <w:proofErr w:type="spellEnd"/>
+            <w:r>
+              <w:rPr>
+                <w:rFonts w:ascii="TimesNewRoman" w:hAnsi="TimesNewRoman" w:cs="TimesNewRoman"/>
+                <w:sz w:val="24"/>
+                <w:szCs w:val="24"/>
+              </w:rPr>
+              <w:t xml:space="preserve"> cabin.</w:t>
             </w:r>
           </w:p>
         </w:tc>
@@ -9279,7 +9558,7 @@
                 <w:bottom w:w="15" w:type="dxa"/>
                 <w:right w:w="15" w:type="dxa"/>
               </w:tblCellMar>
-              <w:tblLook w:val="04A0"/>
+              <w:tblLook w:val="04A0" w:firstRow="1" w:lastRow="0" w:firstColumn="1" w:lastColumn="0" w:noHBand="0" w:noVBand="1"/>
             </w:tblPr>
             <w:tblGrid>
               <w:gridCol w:w="81"/>
@@ -9377,7 +9656,7 @@
                 <w:bottom w:w="15" w:type="dxa"/>
                 <w:right w:w="15" w:type="dxa"/>
               </w:tblCellMar>
-              <w:tblLook w:val="04A0"/>
+              <w:tblLook w:val="04A0" w:firstRow="1" w:lastRow="0" w:firstColumn="1" w:lastColumn="0" w:noHBand="0" w:noVBand="1"/>
             </w:tblPr>
             <w:tblGrid>
               <w:gridCol w:w="95"/>
@@ -9612,7 +9891,25 @@
                 <w:sz w:val="24"/>
                 <w:szCs w:val="24"/>
               </w:rPr>
-              <w:t>e is obsolete.  Use gcc instead.</w:t>
+              <w:t xml:space="preserve">e is obsolete.  Use </w:t>
+            </w:r>
+            <w:proofErr w:type="spellStart"/>
+            <w:r>
+              <w:rPr>
+                <w:rFonts w:ascii="TimesNewRoman" w:hAnsi="TimesNewRoman" w:cs="TimesNewRoman"/>
+                <w:sz w:val="24"/>
+                <w:szCs w:val="24"/>
+              </w:rPr>
+              <w:t>gcc</w:t>
+            </w:r>
+            <w:proofErr w:type="spellEnd"/>
+            <w:r>
+              <w:rPr>
+                <w:rFonts w:ascii="TimesNewRoman" w:hAnsi="TimesNewRoman" w:cs="TimesNewRoman"/>
+                <w:sz w:val="24"/>
+                <w:szCs w:val="24"/>
+              </w:rPr>
+              <w:t xml:space="preserve"> instead.</w:t>
             </w:r>
           </w:p>
         </w:tc>
@@ -11518,7 +11815,23 @@
                 <w:rFonts w:ascii="CMR10" w:hAnsi="CMR10"/>
                 <w:lang w:bidi="fa-IR"/>
               </w:rPr>
-              <w:t>In The hobbit desolation of Smaug. Bilbo Says to the dragon in a flattery manner: Your Reputation precedes you.</w:t>
+              <w:t xml:space="preserve">In The hobbit desolation of </w:t>
+            </w:r>
+            <w:proofErr w:type="spellStart"/>
+            <w:r>
+              <w:rPr>
+                <w:rFonts w:ascii="CMR10" w:hAnsi="CMR10"/>
+                <w:lang w:bidi="fa-IR"/>
+              </w:rPr>
+              <w:t>Smaug</w:t>
+            </w:r>
+            <w:proofErr w:type="spellEnd"/>
+            <w:r>
+              <w:rPr>
+                <w:rFonts w:ascii="CMR10" w:hAnsi="CMR10"/>
+                <w:lang w:bidi="fa-IR"/>
+              </w:rPr>
+              <w:t>. Bilbo Says to the dragon in a flattery manner: Your Reputation precedes you.</w:t>
             </w:r>
           </w:p>
         </w:tc>
@@ -13524,7 +13837,7 @@
                 <w:bottom w:w="15" w:type="dxa"/>
                 <w:right w:w="15" w:type="dxa"/>
               </w:tblCellMar>
-              <w:tblLook w:val="04A0"/>
+              <w:tblLook w:val="04A0" w:firstRow="1" w:lastRow="0" w:firstColumn="1" w:lastColumn="0" w:noHBand="0" w:noVBand="1"/>
             </w:tblPr>
             <w:tblGrid>
               <w:gridCol w:w="1059"/>
@@ -13961,8 +14274,6 @@
             <w:tcW w:w="892" w:type="pct"/>
           </w:tcPr>
           <w:p>
-            <w:bookmarkStart w:id="0" w:name="_GoBack"/>
-            <w:bookmarkEnd w:id="0"/>
             <w:r>
               <w:t>Lance, lancer</w:t>
             </w:r>
@@ -14005,7 +14316,7 @@
             <w:pPr>
               <w:bidi/>
               <w:rPr>
-                <w:rFonts w:asciiTheme="majorBidi" w:hAnsiTheme="majorBidi" w:cs="Times New Roman" w:hint="cs"/>
+                <w:rFonts w:asciiTheme="majorBidi" w:hAnsiTheme="majorBidi" w:cs="Times New Roman"/>
                 <w:sz w:val="24"/>
                 <w:szCs w:val="24"/>
                 <w:rtl/>
@@ -14030,7 +14341,135 @@
           <w:tcPr>
             <w:tcW w:w="892" w:type="pct"/>
           </w:tcPr>
-          <w:p/>
+          <w:p>
+            <w:r>
+              <w:t xml:space="preserve">Obviate </w:t>
+            </w:r>
+          </w:p>
+        </w:tc>
+        <w:tc>
+          <w:tcPr>
+            <w:tcW w:w="3201" w:type="pct"/>
+          </w:tcPr>
+          <w:p>
+            <w:pPr>
+              <w:autoSpaceDE w:val="0"/>
+              <w:autoSpaceDN w:val="0"/>
+              <w:adjustRightInd w:val="0"/>
+            </w:pPr>
+            <w:r>
+              <w:t xml:space="preserve">I read this word in papers. Remove, avoid </w:t>
+            </w:r>
+          </w:p>
+          <w:p>
+            <w:pPr>
+              <w:autoSpaceDE w:val="0"/>
+              <w:autoSpaceDN w:val="0"/>
+              <w:adjustRightInd w:val="0"/>
+            </w:pPr>
+          </w:p>
+        </w:tc>
+        <w:tc>
+          <w:tcPr>
+            <w:tcW w:w="907" w:type="pct"/>
+          </w:tcPr>
+          <w:p>
+            <w:pPr>
+              <w:bidi/>
+              <w:rPr>
+                <w:rFonts w:asciiTheme="majorBidi" w:hAnsiTheme="majorBidi" w:cs="Times New Roman" w:hint="cs"/>
+                <w:sz w:val="24"/>
+                <w:szCs w:val="24"/>
+                <w:rtl/>
+                <w:lang w:bidi="fa-IR"/>
+              </w:rPr>
+            </w:pPr>
+            <w:r>
+              <w:rPr>
+                <w:rFonts w:asciiTheme="majorBidi" w:hAnsiTheme="majorBidi" w:cs="Times New Roman" w:hint="cs"/>
+                <w:sz w:val="24"/>
+                <w:szCs w:val="24"/>
+                <w:rtl/>
+                <w:lang w:bidi="fa-IR"/>
+              </w:rPr>
+              <w:t>مرتفع کردن، از بین بردن</w:t>
+            </w:r>
+            <w:r>
+              <w:rPr>
+                <w:rFonts w:asciiTheme="majorBidi" w:hAnsiTheme="majorBidi" w:cs="Times New Roman" w:hint="cs"/>
+                <w:sz w:val="24"/>
+                <w:szCs w:val="24"/>
+                <w:rtl/>
+                <w:lang w:bidi="fa-IR"/>
+              </w:rPr>
+              <w:t>، رفع کردن</w:t>
+            </w:r>
+          </w:p>
+        </w:tc>
+      </w:tr>
+      <w:tr>
+        <w:tc>
+          <w:tcPr>
+            <w:tcW w:w="892" w:type="pct"/>
+          </w:tcPr>
+          <w:p>
+            <w:r>
+              <w:t xml:space="preserve">Mitigate </w:t>
+            </w:r>
+          </w:p>
+        </w:tc>
+        <w:tc>
+          <w:tcPr>
+            <w:tcW w:w="3201" w:type="pct"/>
+          </w:tcPr>
+          <w:p>
+            <w:pPr>
+              <w:autoSpaceDE w:val="0"/>
+              <w:autoSpaceDN w:val="0"/>
+              <w:adjustRightInd w:val="0"/>
+            </w:pPr>
+            <w:r>
+              <w:t>Alleviate, compensate</w:t>
+            </w:r>
+          </w:p>
+        </w:tc>
+        <w:tc>
+          <w:tcPr>
+            <w:tcW w:w="907" w:type="pct"/>
+          </w:tcPr>
+          <w:p>
+            <w:pPr>
+              <w:bidi/>
+              <w:rPr>
+                <w:rFonts w:asciiTheme="majorBidi" w:hAnsiTheme="majorBidi" w:cs="Times New Roman" w:hint="cs"/>
+                <w:sz w:val="24"/>
+                <w:szCs w:val="24"/>
+                <w:rtl/>
+                <w:lang w:bidi="fa-IR"/>
+              </w:rPr>
+            </w:pPr>
+            <w:r>
+              <w:rPr>
+                <w:rFonts w:asciiTheme="majorBidi" w:hAnsiTheme="majorBidi" w:cs="Times New Roman" w:hint="cs"/>
+                <w:sz w:val="24"/>
+                <w:szCs w:val="24"/>
+                <w:rtl/>
+                <w:lang w:bidi="fa-IR"/>
+              </w:rPr>
+              <w:t>سبک کردن، تخفیف دادن، تسکین دادن</w:t>
+            </w:r>
+          </w:p>
+        </w:tc>
+      </w:tr>
+      <w:tr>
+        <w:tc>
+          <w:tcPr>
+            <w:tcW w:w="892" w:type="pct"/>
+          </w:tcPr>
+          <w:p>
+            <w:bookmarkStart w:id="0" w:name="_GoBack"/>
+            <w:bookmarkEnd w:id="0"/>
+          </w:p>
         </w:tc>
         <w:tc>
           <w:tcPr>
@@ -14085,7 +14524,7 @@
 </file>
 
 <file path=word/numbering.xml><?xml version="1.0" encoding="utf-8"?>
-<w:numbering xmlns:ve="http://schemas.openxmlformats.org/markup-compatibility/2006" xmlns:o="urn:schemas-microsoft-com:office:office" xmlns:r="http://schemas.openxmlformats.org/officeDocument/2006/relationships" xmlns:m="http://schemas.openxmlformats.org/officeDocument/2006/math" xmlns:v="urn:schemas-microsoft-com:vml" xmlns:wp="http://schemas.openxmlformats.org/drawingml/2006/wordprocessingDrawing" xmlns:w10="urn:schemas-microsoft-com:office:word" xmlns:w="http://schemas.openxmlformats.org/wordprocessingml/2006/main" xmlns:wne="http://schemas.microsoft.com/office/word/2006/wordml">
+<w:numbering xmlns:wpc="http://schemas.microsoft.com/office/word/2010/wordprocessingCanvas" xmlns:mc="http://schemas.openxmlformats.org/markup-compatibility/2006" xmlns:o="urn:schemas-microsoft-com:office:office" xmlns:r="http://schemas.openxmlformats.org/officeDocument/2006/relationships" xmlns:m="http://schemas.openxmlformats.org/officeDocument/2006/math" xmlns:v="urn:schemas-microsoft-com:vml" xmlns:wp14="http://schemas.microsoft.com/office/word/2010/wordprocessingDrawing" xmlns:wp="http://schemas.openxmlformats.org/drawingml/2006/wordprocessingDrawing" xmlns:w10="urn:schemas-microsoft-com:office:word" xmlns:w="http://schemas.openxmlformats.org/wordprocessingml/2006/main" xmlns:w14="http://schemas.microsoft.com/office/word/2010/wordml" xmlns:w15="http://schemas.microsoft.com/office/word/2012/wordml" xmlns:wpg="http://schemas.microsoft.com/office/word/2010/wordprocessingGroup" xmlns:wpi="http://schemas.microsoft.com/office/word/2010/wordprocessingInk" xmlns:wne="http://schemas.microsoft.com/office/word/2006/wordml" xmlns:wps="http://schemas.microsoft.com/office/word/2010/wordprocessingShape" mc:Ignorable="w14 w15 wp14">
   <w:abstractNum w:abstractNumId="0">
     <w:nsid w:val="FFFFFF89"/>
     <w:multiLevelType w:val="singleLevel"/>
@@ -14205,7 +14644,7 @@
 </file>
 
 <file path=word/styles.xml><?xml version="1.0" encoding="utf-8"?>
-<w:styles xmlns:r="http://schemas.openxmlformats.org/officeDocument/2006/relationships" xmlns:w="http://schemas.openxmlformats.org/wordprocessingml/2006/main">
+<w:styles xmlns:mc="http://schemas.openxmlformats.org/markup-compatibility/2006" xmlns:r="http://schemas.openxmlformats.org/officeDocument/2006/relationships" xmlns:w="http://schemas.openxmlformats.org/wordprocessingml/2006/main" xmlns:w14="http://schemas.microsoft.com/office/word/2010/wordml" xmlns:w15="http://schemas.microsoft.com/office/word/2012/wordml" mc:Ignorable="w14 w15">
   <w:docDefaults>
     <w:rPrDefault>
       <w:rPr>
@@ -14221,144 +14660,378 @@
       </w:pPr>
     </w:pPrDefault>
   </w:docDefaults>
-  <w:latentStyles w:defLockedState="0" w:defUIPriority="99" w:defSemiHidden="1" w:defUnhideWhenUsed="1" w:defQFormat="0" w:count="267">
-    <w:lsdException w:name="Normal" w:semiHidden="0" w:uiPriority="0" w:unhideWhenUsed="0" w:qFormat="1"/>
-    <w:lsdException w:name="heading 1" w:semiHidden="0" w:uiPriority="9" w:unhideWhenUsed="0" w:qFormat="1"/>
-    <w:lsdException w:name="heading 2" w:uiPriority="9" w:qFormat="1"/>
-    <w:lsdException w:name="heading 3" w:uiPriority="9" w:qFormat="1"/>
-    <w:lsdException w:name="heading 4" w:uiPriority="9" w:qFormat="1"/>
-    <w:lsdException w:name="heading 5" w:uiPriority="9" w:qFormat="1"/>
-    <w:lsdException w:name="heading 6" w:uiPriority="9" w:qFormat="1"/>
-    <w:lsdException w:name="heading 7" w:uiPriority="9" w:qFormat="1"/>
-    <w:lsdException w:name="heading 8" w:uiPriority="9" w:qFormat="1"/>
-    <w:lsdException w:name="heading 9" w:uiPriority="9" w:qFormat="1"/>
-    <w:lsdException w:name="toc 1" w:uiPriority="39"/>
-    <w:lsdException w:name="toc 2" w:uiPriority="39"/>
-    <w:lsdException w:name="toc 3" w:uiPriority="39"/>
-    <w:lsdException w:name="toc 4" w:uiPriority="39"/>
-    <w:lsdException w:name="toc 5" w:uiPriority="39"/>
-    <w:lsdException w:name="toc 6" w:uiPriority="39"/>
-    <w:lsdException w:name="toc 7" w:uiPriority="39"/>
-    <w:lsdException w:name="toc 8" w:uiPriority="39"/>
-    <w:lsdException w:name="toc 9" w:uiPriority="39"/>
-    <w:lsdException w:name="caption" w:uiPriority="35" w:qFormat="1"/>
-    <w:lsdException w:name="Title" w:semiHidden="0" w:uiPriority="10" w:unhideWhenUsed="0" w:qFormat="1"/>
-    <w:lsdException w:name="Default Paragraph Font" w:uiPriority="1"/>
-    <w:lsdException w:name="Subtitle" w:semiHidden="0" w:uiPriority="11" w:unhideWhenUsed="0" w:qFormat="1"/>
-    <w:lsdException w:name="Strong" w:semiHidden="0" w:uiPriority="22" w:unhideWhenUsed="0" w:qFormat="1"/>
-    <w:lsdException w:name="Emphasis" w:semiHidden="0" w:uiPriority="20" w:unhideWhenUsed="0" w:qFormat="1"/>
-    <w:lsdException w:name="Table Grid" w:semiHidden="0" w:uiPriority="59" w:unhideWhenUsed="0"/>
-    <w:lsdException w:name="Placeholder Text" w:unhideWhenUsed="0"/>
-    <w:lsdException w:name="No Spacing" w:semiHidden="0" w:uiPriority="1" w:unhideWhenUsed="0" w:qFormat="1"/>
-    <w:lsdException w:name="Light Shading" w:semiHidden="0" w:uiPriority="60" w:unhideWhenUsed="0"/>
-    <w:lsdException w:name="Light List" w:semiHidden="0" w:uiPriority="61" w:unhideWhenUsed="0"/>
-    <w:lsdException w:name="Light Grid" w:semiHidden="0" w:uiPriority="62" w:unhideWhenUsed="0"/>
-    <w:lsdException w:name="Medium Shading 1" w:semiHidden="0" w:uiPriority="63" w:unhideWhenUsed="0"/>
-    <w:lsdException w:name="Medium Shading 2" w:semiHidden="0" w:uiPriority="64" w:unhideWhenUsed="0"/>
-    <w:lsdException w:name="Medium List 1" w:semiHidden="0" w:uiPriority="65" w:unhideWhenUsed="0"/>
-    <w:lsdException w:name="Medium List 2" w:semiHidden="0" w:uiPriority="66" w:unhideWhenUsed="0"/>
-    <w:lsdException w:name="Medium Grid 1" w:semiHidden="0" w:uiPriority="67" w:unhideWhenUsed="0"/>
-    <w:lsdException w:name="Medium Grid 2" w:semiHidden="0" w:uiPriority="68" w:unhideWhenUsed="0"/>
-    <w:lsdException w:name="Medium Grid 3" w:semiHidden="0" w:uiPriority="69" w:unhideWhenUsed="0"/>
-    <w:lsdException w:name="Dark List" w:semiHidden="0" w:uiPriority="70" w:unhideWhenUsed="0"/>
-    <w:lsdException w:name="Colorful Shading" w:semiHidden="0" w:uiPriority="71" w:unhideWhenUsed="0"/>
-    <w:lsdException w:name="Colorful List" w:semiHidden="0" w:uiPriority="72" w:unhideWhenUsed="0"/>
-    <w:lsdException w:name="Colorful Grid" w:semiHidden="0" w:uiPriority="73" w:unhideWhenUsed="0"/>
-    <w:lsdException w:name="Light Shading Accent 1" w:semiHidden="0" w:uiPriority="60" w:unhideWhenUsed="0"/>
-    <w:lsdException w:name="Light List Accent 1" w:semiHidden="0" w:uiPriority="61" w:unhideWhenUsed="0"/>
-    <w:lsdException w:name="Light Grid Accent 1" w:semiHidden="0" w:uiPriority="62" w:unhideWhenUsed="0"/>
-    <w:lsdException w:name="Medium Shading 1 Accent 1" w:semiHidden="0" w:uiPriority="63" w:unhideWhenUsed="0"/>
-    <w:lsdException w:name="Medium Shading 2 Accent 1" w:semiHidden="0" w:uiPriority="64" w:unhideWhenUsed="0"/>
-    <w:lsdException w:name="Medium List 1 Accent 1" w:semiHidden="0" w:uiPriority="65" w:unhideWhenUsed="0"/>
-    <w:lsdException w:name="Revision" w:unhideWhenUsed="0"/>
-    <w:lsdException w:name="List Paragraph" w:semiHidden="0" w:uiPriority="34" w:unhideWhenUsed="0" w:qFormat="1"/>
-    <w:lsdException w:name="Quote" w:semiHidden="0" w:uiPriority="29" w:unhideWhenUsed="0" w:qFormat="1"/>
-    <w:lsdException w:name="Intense Quote" w:semiHidden="0" w:uiPriority="30" w:unhideWhenUsed="0" w:qFormat="1"/>
-    <w:lsdException w:name="Medium List 2 Accent 1" w:semiHidden="0" w:uiPriority="66" w:unhideWhenUsed="0"/>
-    <w:lsdException w:name="Medium Grid 1 Accent 1" w:semiHidden="0" w:uiPriority="67" w:unhideWhenUsed="0"/>
-    <w:lsdException w:name="Medium Grid 2 Accent 1" w:semiHidden="0" w:uiPriority="68" w:unhideWhenUsed="0"/>
-    <w:lsdException w:name="Medium Grid 3 Accent 1" w:semiHidden="0" w:uiPriority="69" w:unhideWhenUsed="0"/>
-    <w:lsdException w:name="Dark List Accent 1" w:semiHidden="0" w:uiPriority="70" w:unhideWhenUsed="0"/>
-    <w:lsdException w:name="Colorful Shading Accent 1" w:semiHidden="0" w:uiPriority="71" w:unhideWhenUsed="0"/>
-    <w:lsdException w:name="Colorful List Accent 1" w:semiHidden="0" w:uiPriority="72" w:unhideWhenUsed="0"/>
-    <w:lsdException w:name="Colorful Grid Accent 1" w:semiHidden="0" w:uiPriority="73" w:unhideWhenUsed="0"/>
-    <w:lsdException w:name="Light Shading Accent 2" w:semiHidden="0" w:uiPriority="60" w:unhideWhenUsed="0"/>
-    <w:lsdException w:name="Light List Accent 2" w:semiHidden="0" w:uiPriority="61" w:unhideWhenUsed="0"/>
-    <w:lsdException w:name="Light Grid Accent 2" w:semiHidden="0" w:uiPriority="62" w:unhideWhenUsed="0"/>
-    <w:lsdException w:name="Medium Shading 1 Accent 2" w:semiHidden="0" w:uiPriority="63" w:unhideWhenUsed="0"/>
-    <w:lsdException w:name="Medium Shading 2 Accent 2" w:semiHidden="0" w:uiPriority="64" w:unhideWhenUsed="0"/>
-    <w:lsdException w:name="Medium List 1 Accent 2" w:semiHidden="0" w:uiPriority="65" w:unhideWhenUsed="0"/>
-    <w:lsdException w:name="Medium List 2 Accent 2" w:semiHidden="0" w:uiPriority="66" w:unhideWhenUsed="0"/>
-    <w:lsdException w:name="Medium Grid 1 Accent 2" w:semiHidden="0" w:uiPriority="67" w:unhideWhenUsed="0"/>
-    <w:lsdException w:name="Medium Grid 2 Accent 2" w:semiHidden="0" w:uiPriority="68" w:unhideWhenUsed="0"/>
-    <w:lsdException w:name="Medium Grid 3 Accent 2" w:semiHidden="0" w:uiPriority="69" w:unhideWhenUsed="0"/>
-    <w:lsdException w:name="Dark List Accent 2" w:semiHidden="0" w:uiPriority="70" w:unhideWhenUsed="0"/>
-    <w:lsdException w:name="Colorful Shading Accent 2" w:semiHidden="0" w:uiPriority="71" w:unhideWhenUsed="0"/>
-    <w:lsdException w:name="Colorful List Accent 2" w:semiHidden="0" w:uiPriority="72" w:unhideWhenUsed="0"/>
-    <w:lsdException w:name="Colorful Grid Accent 2" w:semiHidden="0" w:uiPriority="73" w:unhideWhenUsed="0"/>
-    <w:lsdException w:name="Light Shading Accent 3" w:semiHidden="0" w:uiPriority="60" w:unhideWhenUsed="0"/>
-    <w:lsdException w:name="Light List Accent 3" w:semiHidden="0" w:uiPriority="61" w:unhideWhenUsed="0"/>
-    <w:lsdException w:name="Light Grid Accent 3" w:semiHidden="0" w:uiPriority="62" w:unhideWhenUsed="0"/>
-    <w:lsdException w:name="Medium Shading 1 Accent 3" w:semiHidden="0" w:uiPriority="63" w:unhideWhenUsed="0"/>
-    <w:lsdException w:name="Medium Shading 2 Accent 3" w:semiHidden="0" w:uiPriority="64" w:unhideWhenUsed="0"/>
-    <w:lsdException w:name="Medium List 1 Accent 3" w:semiHidden="0" w:uiPriority="65" w:unhideWhenUsed="0"/>
-    <w:lsdException w:name="Medium List 2 Accent 3" w:semiHidden="0" w:uiPriority="66" w:unhideWhenUsed="0"/>
-    <w:lsdException w:name="Medium Grid 1 Accent 3" w:semiHidden="0" w:uiPriority="67" w:unhideWhenUsed="0"/>
-    <w:lsdException w:name="Medium Grid 2 Accent 3" w:semiHidden="0" w:uiPriority="68" w:unhideWhenUsed="0"/>
-    <w:lsdException w:name="Medium Grid 3 Accent 3" w:semiHidden="0" w:uiPriority="69" w:unhideWhenUsed="0"/>
-    <w:lsdException w:name="Dark List Accent 3" w:semiHidden="0" w:uiPriority="70" w:unhideWhenUsed="0"/>
-    <w:lsdException w:name="Colorful Shading Accent 3" w:semiHidden="0" w:uiPriority="71" w:unhideWhenUsed="0"/>
-    <w:lsdException w:name="Colorful List Accent 3" w:semiHidden="0" w:uiPriority="72" w:unhideWhenUsed="0"/>
-    <w:lsdException w:name="Colorful Grid Accent 3" w:semiHidden="0" w:uiPriority="73" w:unhideWhenUsed="0"/>
-    <w:lsdException w:name="Light Shading Accent 4" w:semiHidden="0" w:uiPriority="60" w:unhideWhenUsed="0"/>
-    <w:lsdException w:name="Light List Accent 4" w:semiHidden="0" w:uiPriority="61" w:unhideWhenUsed="0"/>
-    <w:lsdException w:name="Light Grid Accent 4" w:semiHidden="0" w:uiPriority="62" w:unhideWhenUsed="0"/>
-    <w:lsdException w:name="Medium Shading 1 Accent 4" w:semiHidden="0" w:uiPriority="63" w:unhideWhenUsed="0"/>
-    <w:lsdException w:name="Medium Shading 2 Accent 4" w:semiHidden="0" w:uiPriority="64" w:unhideWhenUsed="0"/>
-    <w:lsdException w:name="Medium List 1 Accent 4" w:semiHidden="0" w:uiPriority="65" w:unhideWhenUsed="0"/>
-    <w:lsdException w:name="Medium List 2 Accent 4" w:semiHidden="0" w:uiPriority="66" w:unhideWhenUsed="0"/>
-    <w:lsdException w:name="Medium Grid 1 Accent 4" w:semiHidden="0" w:uiPriority="67" w:unhideWhenUsed="0"/>
-    <w:lsdException w:name="Medium Grid 2 Accent 4" w:semiHidden="0" w:uiPriority="68" w:unhideWhenUsed="0"/>
-    <w:lsdException w:name="Medium Grid 3 Accent 4" w:semiHidden="0" w:uiPriority="69" w:unhideWhenUsed="0"/>
-    <w:lsdException w:name="Dark List Accent 4" w:semiHidden="0" w:uiPriority="70" w:unhideWhenUsed="0"/>
-    <w:lsdException w:name="Colorful Shading Accent 4" w:semiHidden="0" w:uiPriority="71" w:unhideWhenUsed="0"/>
-    <w:lsdException w:name="Colorful List Accent 4" w:semiHidden="0" w:uiPriority="72" w:unhideWhenUsed="0"/>
-    <w:lsdException w:name="Colorful Grid Accent 4" w:semiHidden="0" w:uiPriority="73" w:unhideWhenUsed="0"/>
-    <w:lsdException w:name="Light Shading Accent 5" w:semiHidden="0" w:uiPriority="60" w:unhideWhenUsed="0"/>
-    <w:lsdException w:name="Light List Accent 5" w:semiHidden="0" w:uiPriority="61" w:unhideWhenUsed="0"/>
-    <w:lsdException w:name="Light Grid Accent 5" w:semiHidden="0" w:uiPriority="62" w:unhideWhenUsed="0"/>
-    <w:lsdException w:name="Medium Shading 1 Accent 5" w:semiHidden="0" w:uiPriority="63" w:unhideWhenUsed="0"/>
-    <w:lsdException w:name="Medium Shading 2 Accent 5" w:semiHidden="0" w:uiPriority="64" w:unhideWhenUsed="0"/>
-    <w:lsdException w:name="Medium List 1 Accent 5" w:semiHidden="0" w:uiPriority="65" w:unhideWhenUsed="0"/>
-    <w:lsdException w:name="Medium List 2 Accent 5" w:semiHidden="0" w:uiPriority="66" w:unhideWhenUsed="0"/>
-    <w:lsdException w:name="Medium Grid 1 Accent 5" w:semiHidden="0" w:uiPriority="67" w:unhideWhenUsed="0"/>
-    <w:lsdException w:name="Medium Grid 2 Accent 5" w:semiHidden="0" w:uiPriority="68" w:unhideWhenUsed="0"/>
-    <w:lsdException w:name="Medium Grid 3 Accent 5" w:semiHidden="0" w:uiPriority="69" w:unhideWhenUsed="0"/>
-    <w:lsdException w:name="Dark List Accent 5" w:semiHidden="0" w:uiPriority="70" w:unhideWhenUsed="0"/>
-    <w:lsdException w:name="Colorful Shading Accent 5" w:semiHidden="0" w:uiPriority="71" w:unhideWhenUsed="0"/>
-    <w:lsdException w:name="Colorful List Accent 5" w:semiHidden="0" w:uiPriority="72" w:unhideWhenUsed="0"/>
-    <w:lsdException w:name="Colorful Grid Accent 5" w:semiHidden="0" w:uiPriority="73" w:unhideWhenUsed="0"/>
-    <w:lsdException w:name="Light Shading Accent 6" w:semiHidden="0" w:uiPriority="60" w:unhideWhenUsed="0"/>
-    <w:lsdException w:name="Light List Accent 6" w:semiHidden="0" w:uiPriority="61" w:unhideWhenUsed="0"/>
-    <w:lsdException w:name="Light Grid Accent 6" w:semiHidden="0" w:uiPriority="62" w:unhideWhenUsed="0"/>
-    <w:lsdException w:name="Medium Shading 1 Accent 6" w:semiHidden="0" w:uiPriority="63" w:unhideWhenUsed="0"/>
-    <w:lsdException w:name="Medium Shading 2 Accent 6" w:semiHidden="0" w:uiPriority="64" w:unhideWhenUsed="0"/>
-    <w:lsdException w:name="Medium List 1 Accent 6" w:semiHidden="0" w:uiPriority="65" w:unhideWhenUsed="0"/>
-    <w:lsdException w:name="Medium List 2 Accent 6" w:semiHidden="0" w:uiPriority="66" w:unhideWhenUsed="0"/>
-    <w:lsdException w:name="Medium Grid 1 Accent 6" w:semiHidden="0" w:uiPriority="67" w:unhideWhenUsed="0"/>
-    <w:lsdException w:name="Medium Grid 2 Accent 6" w:semiHidden="0" w:uiPriority="68" w:unhideWhenUsed="0"/>
-    <w:lsdException w:name="Medium Grid 3 Accent 6" w:semiHidden="0" w:uiPriority="69" w:unhideWhenUsed="0"/>
-    <w:lsdException w:name="Dark List Accent 6" w:semiHidden="0" w:uiPriority="70" w:unhideWhenUsed="0"/>
-    <w:lsdException w:name="Colorful Shading Accent 6" w:semiHidden="0" w:uiPriority="71" w:unhideWhenUsed="0"/>
-    <w:lsdException w:name="Colorful List Accent 6" w:semiHidden="0" w:uiPriority="72" w:unhideWhenUsed="0"/>
-    <w:lsdException w:name="Colorful Grid Accent 6" w:semiHidden="0" w:uiPriority="73" w:unhideWhenUsed="0"/>
-    <w:lsdException w:name="Subtle Emphasis" w:semiHidden="0" w:uiPriority="19" w:unhideWhenUsed="0" w:qFormat="1"/>
-    <w:lsdException w:name="Intense Emphasis" w:semiHidden="0" w:uiPriority="21" w:unhideWhenUsed="0" w:qFormat="1"/>
-    <w:lsdException w:name="Subtle Reference" w:semiHidden="0" w:uiPriority="31" w:unhideWhenUsed="0" w:qFormat="1"/>
-    <w:lsdException w:name="Intense Reference" w:semiHidden="0" w:uiPriority="32" w:unhideWhenUsed="0" w:qFormat="1"/>
-    <w:lsdException w:name="Book Title" w:semiHidden="0" w:uiPriority="33" w:unhideWhenUsed="0" w:qFormat="1"/>
-    <w:lsdException w:name="Bibliography" w:uiPriority="37"/>
-    <w:lsdException w:name="TOC Heading" w:uiPriority="39" w:qFormat="1"/>
+  <w:latentStyles w:defLockedState="0" w:defUIPriority="99" w:defSemiHidden="0" w:defUnhideWhenUsed="0" w:defQFormat="0" w:count="371">
+    <w:lsdException w:name="Normal" w:uiPriority="0" w:qFormat="1"/>
+    <w:lsdException w:name="heading 1" w:uiPriority="9" w:qFormat="1"/>
+    <w:lsdException w:name="heading 2" w:semiHidden="1" w:uiPriority="9" w:unhideWhenUsed="1" w:qFormat="1"/>
+    <w:lsdException w:name="heading 3" w:semiHidden="1" w:uiPriority="9" w:unhideWhenUsed="1" w:qFormat="1"/>
+    <w:lsdException w:name="heading 4" w:semiHidden="1" w:uiPriority="9" w:unhideWhenUsed="1" w:qFormat="1"/>
+    <w:lsdException w:name="heading 5" w:semiHidden="1" w:uiPriority="9" w:unhideWhenUsed="1" w:qFormat="1"/>
+    <w:lsdException w:name="heading 6" w:semiHidden="1" w:uiPriority="9" w:unhideWhenUsed="1" w:qFormat="1"/>
+    <w:lsdException w:name="heading 7" w:semiHidden="1" w:uiPriority="9" w:unhideWhenUsed="1" w:qFormat="1"/>
+    <w:lsdException w:name="heading 8" w:semiHidden="1" w:uiPriority="9" w:unhideWhenUsed="1" w:qFormat="1"/>
+    <w:lsdException w:name="heading 9" w:semiHidden="1" w:uiPriority="9" w:unhideWhenUsed="1" w:qFormat="1"/>
+    <w:lsdException w:name="index 1" w:semiHidden="1" w:unhideWhenUsed="1"/>
+    <w:lsdException w:name="index 2" w:semiHidden="1" w:unhideWhenUsed="1"/>
+    <w:lsdException w:name="index 3" w:semiHidden="1" w:unhideWhenUsed="1"/>
+    <w:lsdException w:name="index 4" w:semiHidden="1" w:unhideWhenUsed="1"/>
+    <w:lsdException w:name="index 5" w:semiHidden="1" w:unhideWhenUsed="1"/>
+    <w:lsdException w:name="index 6" w:semiHidden="1" w:unhideWhenUsed="1"/>
+    <w:lsdException w:name="index 7" w:semiHidden="1" w:unhideWhenUsed="1"/>
+    <w:lsdException w:name="index 8" w:semiHidden="1" w:unhideWhenUsed="1"/>
+    <w:lsdException w:name="index 9" w:semiHidden="1" w:unhideWhenUsed="1"/>
+    <w:lsdException w:name="toc 1" w:semiHidden="1" w:uiPriority="39" w:unhideWhenUsed="1"/>
+    <w:lsdException w:name="toc 2" w:semiHidden="1" w:uiPriority="39" w:unhideWhenUsed="1"/>
+    <w:lsdException w:name="toc 3" w:semiHidden="1" w:uiPriority="39" w:unhideWhenUsed="1"/>
+    <w:lsdException w:name="toc 4" w:semiHidden="1" w:uiPriority="39" w:unhideWhenUsed="1"/>
+    <w:lsdException w:name="toc 5" w:semiHidden="1" w:uiPriority="39" w:unhideWhenUsed="1"/>
+    <w:lsdException w:name="toc 6" w:semiHidden="1" w:uiPriority="39" w:unhideWhenUsed="1"/>
+    <w:lsdException w:name="toc 7" w:semiHidden="1" w:uiPriority="39" w:unhideWhenUsed="1"/>
+    <w:lsdException w:name="toc 8" w:semiHidden="1" w:uiPriority="39" w:unhideWhenUsed="1"/>
+    <w:lsdException w:name="toc 9" w:semiHidden="1" w:uiPriority="39" w:unhideWhenUsed="1"/>
+    <w:lsdException w:name="Normal Indent" w:semiHidden="1" w:unhideWhenUsed="1"/>
+    <w:lsdException w:name="footnote text" w:semiHidden="1" w:unhideWhenUsed="1"/>
+    <w:lsdException w:name="annotation text" w:semiHidden="1" w:unhideWhenUsed="1"/>
+    <w:lsdException w:name="header" w:semiHidden="1" w:unhideWhenUsed="1"/>
+    <w:lsdException w:name="footer" w:semiHidden="1" w:unhideWhenUsed="1"/>
+    <w:lsdException w:name="index heading" w:semiHidden="1" w:unhideWhenUsed="1"/>
+    <w:lsdException w:name="caption" w:semiHidden="1" w:uiPriority="35" w:unhideWhenUsed="1" w:qFormat="1"/>
+    <w:lsdException w:name="table of figures" w:semiHidden="1" w:unhideWhenUsed="1"/>
+    <w:lsdException w:name="envelope address" w:semiHidden="1" w:unhideWhenUsed="1"/>
+    <w:lsdException w:name="envelope return" w:semiHidden="1" w:unhideWhenUsed="1"/>
+    <w:lsdException w:name="footnote reference" w:semiHidden="1" w:unhideWhenUsed="1"/>
+    <w:lsdException w:name="annotation reference" w:semiHidden="1" w:unhideWhenUsed="1"/>
+    <w:lsdException w:name="line number" w:semiHidden="1" w:unhideWhenUsed="1"/>
+    <w:lsdException w:name="page number" w:semiHidden="1" w:unhideWhenUsed="1"/>
+    <w:lsdException w:name="endnote reference" w:semiHidden="1" w:unhideWhenUsed="1"/>
+    <w:lsdException w:name="endnote text" w:semiHidden="1" w:unhideWhenUsed="1"/>
+    <w:lsdException w:name="table of authorities" w:semiHidden="1" w:unhideWhenUsed="1"/>
+    <w:lsdException w:name="macro" w:semiHidden="1" w:unhideWhenUsed="1"/>
+    <w:lsdException w:name="toa heading" w:semiHidden="1" w:unhideWhenUsed="1"/>
+    <w:lsdException w:name="List" w:semiHidden="1" w:unhideWhenUsed="1"/>
+    <w:lsdException w:name="List Bullet" w:semiHidden="1" w:unhideWhenUsed="1"/>
+    <w:lsdException w:name="List Number" w:semiHidden="1" w:unhideWhenUsed="1"/>
+    <w:lsdException w:name="List 2" w:semiHidden="1" w:unhideWhenUsed="1"/>
+    <w:lsdException w:name="List 3" w:semiHidden="1" w:unhideWhenUsed="1"/>
+    <w:lsdException w:name="List 4" w:semiHidden="1" w:unhideWhenUsed="1"/>
+    <w:lsdException w:name="List 5" w:semiHidden="1" w:unhideWhenUsed="1"/>
+    <w:lsdException w:name="List Bullet 2" w:semiHidden="1" w:unhideWhenUsed="1"/>
+    <w:lsdException w:name="List Bullet 3" w:semiHidden="1" w:unhideWhenUsed="1"/>
+    <w:lsdException w:name="List Bullet 4" w:semiHidden="1" w:unhideWhenUsed="1"/>
+    <w:lsdException w:name="List Bullet 5" w:semiHidden="1" w:unhideWhenUsed="1"/>
+    <w:lsdException w:name="List Number 2" w:semiHidden="1" w:unhideWhenUsed="1"/>
+    <w:lsdException w:name="List Number 3" w:semiHidden="1" w:unhideWhenUsed="1"/>
+    <w:lsdException w:name="List Number 4" w:semiHidden="1" w:unhideWhenUsed="1"/>
+    <w:lsdException w:name="List Number 5" w:semiHidden="1" w:unhideWhenUsed="1"/>
+    <w:lsdException w:name="Title" w:uiPriority="10" w:qFormat="1"/>
+    <w:lsdException w:name="Closing" w:semiHidden="1" w:unhideWhenUsed="1"/>
+    <w:lsdException w:name="Signature" w:semiHidden="1" w:unhideWhenUsed="1"/>
+    <w:lsdException w:name="Default Paragraph Font" w:semiHidden="1" w:uiPriority="1" w:unhideWhenUsed="1"/>
+    <w:lsdException w:name="Body Text" w:semiHidden="1" w:unhideWhenUsed="1"/>
+    <w:lsdException w:name="Body Text Indent" w:semiHidden="1" w:unhideWhenUsed="1"/>
+    <w:lsdException w:name="List Continue" w:semiHidden="1" w:unhideWhenUsed="1"/>
+    <w:lsdException w:name="List Continue 2" w:semiHidden="1" w:unhideWhenUsed="1"/>
+    <w:lsdException w:name="List Continue 3" w:semiHidden="1" w:unhideWhenUsed="1"/>
+    <w:lsdException w:name="List Continue 4" w:semiHidden="1" w:unhideWhenUsed="1"/>
+    <w:lsdException w:name="List Continue 5" w:semiHidden="1" w:unhideWhenUsed="1"/>
+    <w:lsdException w:name="Message Header" w:semiHidden="1" w:unhideWhenUsed="1"/>
+    <w:lsdException w:name="Subtitle" w:uiPriority="11" w:qFormat="1"/>
+    <w:lsdException w:name="Salutation" w:semiHidden="1" w:unhideWhenUsed="1"/>
+    <w:lsdException w:name="Date" w:semiHidden="1" w:unhideWhenUsed="1"/>
+    <w:lsdException w:name="Body Text First Indent" w:semiHidden="1" w:unhideWhenUsed="1"/>
+    <w:lsdException w:name="Body Text First Indent 2" w:semiHidden="1" w:unhideWhenUsed="1"/>
+    <w:lsdException w:name="Note Heading" w:semiHidden="1" w:unhideWhenUsed="1"/>
+    <w:lsdException w:name="Body Text 2" w:semiHidden="1" w:unhideWhenUsed="1"/>
+    <w:lsdException w:name="Body Text 3" w:semiHidden="1" w:unhideWhenUsed="1"/>
+    <w:lsdException w:name="Body Text Indent 2" w:semiHidden="1" w:unhideWhenUsed="1"/>
+    <w:lsdException w:name="Body Text Indent 3" w:semiHidden="1" w:unhideWhenUsed="1"/>
+    <w:lsdException w:name="Block Text" w:semiHidden="1" w:unhideWhenUsed="1"/>
+    <w:lsdException w:name="Hyperlink" w:semiHidden="1" w:unhideWhenUsed="1"/>
+    <w:lsdException w:name="FollowedHyperlink" w:semiHidden="1" w:unhideWhenUsed="1"/>
+    <w:lsdException w:name="Strong" w:uiPriority="22" w:qFormat="1"/>
+    <w:lsdException w:name="Emphasis" w:uiPriority="20" w:qFormat="1"/>
+    <w:lsdException w:name="Document Map" w:semiHidden="1" w:unhideWhenUsed="1"/>
+    <w:lsdException w:name="Plain Text" w:semiHidden="1" w:unhideWhenUsed="1"/>
+    <w:lsdException w:name="E-mail Signature" w:semiHidden="1" w:unhideWhenUsed="1"/>
+    <w:lsdException w:name="HTML Top of Form" w:semiHidden="1" w:unhideWhenUsed="1"/>
+    <w:lsdException w:name="HTML Bottom of Form" w:semiHidden="1" w:unhideWhenUsed="1"/>
+    <w:lsdException w:name="Normal (Web)" w:semiHidden="1" w:unhideWhenUsed="1"/>
+    <w:lsdException w:name="HTML Acronym" w:semiHidden="1" w:unhideWhenUsed="1"/>
+    <w:lsdException w:name="HTML Address" w:semiHidden="1" w:unhideWhenUsed="1"/>
+    <w:lsdException w:name="HTML Cite" w:semiHidden="1" w:unhideWhenUsed="1"/>
+    <w:lsdException w:name="HTML Code" w:semiHidden="1" w:unhideWhenUsed="1"/>
+    <w:lsdException w:name="HTML Definition" w:semiHidden="1" w:unhideWhenUsed="1"/>
+    <w:lsdException w:name="HTML Keyboard" w:semiHidden="1" w:unhideWhenUsed="1"/>
+    <w:lsdException w:name="HTML Preformatted" w:semiHidden="1" w:unhideWhenUsed="1"/>
+    <w:lsdException w:name="HTML Sample" w:semiHidden="1" w:unhideWhenUsed="1"/>
+    <w:lsdException w:name="HTML Typewriter" w:semiHidden="1" w:unhideWhenUsed="1"/>
+    <w:lsdException w:name="HTML Variable" w:semiHidden="1" w:unhideWhenUsed="1"/>
+    <w:lsdException w:name="Normal Table" w:semiHidden="1" w:unhideWhenUsed="1"/>
+    <w:lsdException w:name="annotation subject" w:semiHidden="1" w:unhideWhenUsed="1"/>
+    <w:lsdException w:name="No List" w:semiHidden="1" w:unhideWhenUsed="1"/>
+    <w:lsdException w:name="Outline List 1" w:semiHidden="1" w:unhideWhenUsed="1"/>
+    <w:lsdException w:name="Outline List 2" w:semiHidden="1" w:unhideWhenUsed="1"/>
+    <w:lsdException w:name="Outline List 3" w:semiHidden="1" w:unhideWhenUsed="1"/>
+    <w:lsdException w:name="Table Simple 1" w:semiHidden="1" w:unhideWhenUsed="1"/>
+    <w:lsdException w:name="Table Simple 2" w:semiHidden="1" w:unhideWhenUsed="1"/>
+    <w:lsdException w:name="Table Simple 3" w:semiHidden="1" w:unhideWhenUsed="1"/>
+    <w:lsdException w:name="Table Classic 1" w:semiHidden="1" w:unhideWhenUsed="1"/>
+    <w:lsdException w:name="Table Classic 2" w:semiHidden="1" w:unhideWhenUsed="1"/>
+    <w:lsdException w:name="Table Classic 3" w:semiHidden="1" w:unhideWhenUsed="1"/>
+    <w:lsdException w:name="Table Classic 4" w:semiHidden="1" w:unhideWhenUsed="1"/>
+    <w:lsdException w:name="Table Colorful 1" w:semiHidden="1" w:unhideWhenUsed="1"/>
+    <w:lsdException w:name="Table Colorful 2" w:semiHidden="1" w:unhideWhenUsed="1"/>
+    <w:lsdException w:name="Table Colorful 3" w:semiHidden="1" w:unhideWhenUsed="1"/>
+    <w:lsdException w:name="Table Columns 1" w:semiHidden="1" w:unhideWhenUsed="1"/>
+    <w:lsdException w:name="Table Columns 2" w:semiHidden="1" w:unhideWhenUsed="1"/>
+    <w:lsdException w:name="Table Columns 3" w:semiHidden="1" w:unhideWhenUsed="1"/>
+    <w:lsdException w:name="Table Columns 4" w:semiHidden="1" w:unhideWhenUsed="1"/>
+    <w:lsdException w:name="Table Columns 5" w:semiHidden="1" w:unhideWhenUsed="1"/>
+    <w:lsdException w:name="Table Grid 1" w:semiHidden="1" w:unhideWhenUsed="1"/>
+    <w:lsdException w:name="Table Grid 2" w:semiHidden="1" w:unhideWhenUsed="1"/>
+    <w:lsdException w:name="Table Grid 3" w:semiHidden="1" w:unhideWhenUsed="1"/>
+    <w:lsdException w:name="Table Grid 4" w:semiHidden="1" w:unhideWhenUsed="1"/>
+    <w:lsdException w:name="Table Grid 5" w:semiHidden="1" w:unhideWhenUsed="1"/>
+    <w:lsdException w:name="Table Grid 6" w:semiHidden="1" w:unhideWhenUsed="1"/>
+    <w:lsdException w:name="Table Grid 7" w:semiHidden="1" w:unhideWhenUsed="1"/>
+    <w:lsdException w:name="Table Grid 8" w:semiHidden="1" w:unhideWhenUsed="1"/>
+    <w:lsdException w:name="Table List 1" w:semiHidden="1" w:unhideWhenUsed="1"/>
+    <w:lsdException w:name="Table List 2" w:semiHidden="1" w:unhideWhenUsed="1"/>
+    <w:lsdException w:name="Table List 3" w:semiHidden="1" w:unhideWhenUsed="1"/>
+    <w:lsdException w:name="Table List 4" w:semiHidden="1" w:unhideWhenUsed="1"/>
+    <w:lsdException w:name="Table List 5" w:semiHidden="1" w:unhideWhenUsed="1"/>
+    <w:lsdException w:name="Table List 6" w:semiHidden="1" w:unhideWhenUsed="1"/>
+    <w:lsdException w:name="Table List 7" w:semiHidden="1" w:unhideWhenUsed="1"/>
+    <w:lsdException w:name="Table List 8" w:semiHidden="1" w:unhideWhenUsed="1"/>
+    <w:lsdException w:name="Table 3D effects 1" w:semiHidden="1" w:unhideWhenUsed="1"/>
+    <w:lsdException w:name="Table 3D effects 2" w:semiHidden="1" w:unhideWhenUsed="1"/>
+    <w:lsdException w:name="Table 3D effects 3" w:semiHidden="1" w:unhideWhenUsed="1"/>
+    <w:lsdException w:name="Table Contemporary" w:semiHidden="1" w:unhideWhenUsed="1"/>
+    <w:lsdException w:name="Table Elegant" w:semiHidden="1" w:unhideWhenUsed="1"/>
+    <w:lsdException w:name="Table Professional" w:semiHidden="1" w:unhideWhenUsed="1"/>
+    <w:lsdException w:name="Table Subtle 1" w:semiHidden="1" w:unhideWhenUsed="1"/>
+    <w:lsdException w:name="Table Subtle 2" w:semiHidden="1" w:unhideWhenUsed="1"/>
+    <w:lsdException w:name="Table Web 1" w:semiHidden="1" w:unhideWhenUsed="1"/>
+    <w:lsdException w:name="Table Web 2" w:semiHidden="1" w:unhideWhenUsed="1"/>
+    <w:lsdException w:name="Table Web 3" w:semiHidden="1" w:unhideWhenUsed="1"/>
+    <w:lsdException w:name="Balloon Text" w:semiHidden="1" w:unhideWhenUsed="1"/>
+    <w:lsdException w:name="Table Grid" w:uiPriority="59"/>
+    <w:lsdException w:name="Table Theme" w:semiHidden="1" w:unhideWhenUsed="1"/>
+    <w:lsdException w:name="Placeholder Text" w:semiHidden="1"/>
+    <w:lsdException w:name="No Spacing" w:uiPriority="1" w:qFormat="1"/>
+    <w:lsdException w:name="Light Shading" w:uiPriority="60"/>
+    <w:lsdException w:name="Light List" w:uiPriority="61"/>
+    <w:lsdException w:name="Light Grid" w:uiPriority="62"/>
+    <w:lsdException w:name="Medium Shading 1" w:uiPriority="63"/>
+    <w:lsdException w:name="Medium Shading 2" w:uiPriority="64"/>
+    <w:lsdException w:name="Medium List 1" w:uiPriority="65"/>
+    <w:lsdException w:name="Medium List 2" w:uiPriority="66"/>
+    <w:lsdException w:name="Medium Grid 1" w:uiPriority="67"/>
+    <w:lsdException w:name="Medium Grid 2" w:uiPriority="68"/>
+    <w:lsdException w:name="Medium Grid 3" w:uiPriority="69"/>
+    <w:lsdException w:name="Dark List" w:uiPriority="70"/>
+    <w:lsdException w:name="Colorful Shading" w:uiPriority="71"/>
+    <w:lsdException w:name="Colorful List" w:uiPriority="72"/>
+    <w:lsdException w:name="Colorful Grid" w:uiPriority="73"/>
+    <w:lsdException w:name="Light Shading Accent 1" w:uiPriority="60"/>
+    <w:lsdException w:name="Light List Accent 1" w:uiPriority="61"/>
+    <w:lsdException w:name="Light Grid Accent 1" w:uiPriority="62"/>
+    <w:lsdException w:name="Medium Shading 1 Accent 1" w:uiPriority="63"/>
+    <w:lsdException w:name="Medium Shading 2 Accent 1" w:uiPriority="64"/>
+    <w:lsdException w:name="Medium List 1 Accent 1" w:uiPriority="65"/>
+    <w:lsdException w:name="Revision" w:semiHidden="1"/>
+    <w:lsdException w:name="List Paragraph" w:uiPriority="34" w:qFormat="1"/>
+    <w:lsdException w:name="Quote" w:uiPriority="29" w:qFormat="1"/>
+    <w:lsdException w:name="Intense Quote" w:uiPriority="30" w:qFormat="1"/>
+    <w:lsdException w:name="Medium List 2 Accent 1" w:uiPriority="66"/>
+    <w:lsdException w:name="Medium Grid 1 Accent 1" w:uiPriority="67"/>
+    <w:lsdException w:name="Medium Grid 2 Accent 1" w:uiPriority="68"/>
+    <w:lsdException w:name="Medium Grid 3 Accent 1" w:uiPriority="69"/>
+    <w:lsdException w:name="Dark List Accent 1" w:uiPriority="70"/>
+    <w:lsdException w:name="Colorful Shading Accent 1" w:uiPriority="71"/>
+    <w:lsdException w:name="Colorful List Accent 1" w:uiPriority="72"/>
+    <w:lsdException w:name="Colorful Grid Accent 1" w:uiPriority="73"/>
+    <w:lsdException w:name="Light Shading Accent 2" w:uiPriority="60"/>
+    <w:lsdException w:name="Light List Accent 2" w:uiPriority="61"/>
+    <w:lsdException w:name="Light Grid Accent 2" w:uiPriority="62"/>
+    <w:lsdException w:name="Medium Shading 1 Accent 2" w:uiPriority="63"/>
+    <w:lsdException w:name="Medium Shading 2 Accent 2" w:uiPriority="64"/>
+    <w:lsdException w:name="Medium List 1 Accent 2" w:uiPriority="65"/>
+    <w:lsdException w:name="Medium List 2 Accent 2" w:uiPriority="66"/>
+    <w:lsdException w:name="Medium Grid 1 Accent 2" w:uiPriority="67"/>
+    <w:lsdException w:name="Medium Grid 2 Accent 2" w:uiPriority="68"/>
+    <w:lsdException w:name="Medium Grid 3 Accent 2" w:uiPriority="69"/>
+    <w:lsdException w:name="Dark List Accent 2" w:uiPriority="70"/>
+    <w:lsdException w:name="Colorful Shading Accent 2" w:uiPriority="71"/>
+    <w:lsdException w:name="Colorful List Accent 2" w:uiPriority="72"/>
+    <w:lsdException w:name="Colorful Grid Accent 2" w:uiPriority="73"/>
+    <w:lsdException w:name="Light Shading Accent 3" w:uiPriority="60"/>
+    <w:lsdException w:name="Light List Accent 3" w:uiPriority="61"/>
+    <w:lsdException w:name="Light Grid Accent 3" w:uiPriority="62"/>
+    <w:lsdException w:name="Medium Shading 1 Accent 3" w:uiPriority="63"/>
+    <w:lsdException w:name="Medium Shading 2 Accent 3" w:uiPriority="64"/>
+    <w:lsdException w:name="Medium List 1 Accent 3" w:uiPriority="65"/>
+    <w:lsdException w:name="Medium List 2 Accent 3" w:uiPriority="66"/>
+    <w:lsdException w:name="Medium Grid 1 Accent 3" w:uiPriority="67"/>
+    <w:lsdException w:name="Medium Grid 2 Accent 3" w:uiPriority="68"/>
+    <w:lsdException w:name="Medium Grid 3 Accent 3" w:uiPriority="69"/>
+    <w:lsdException w:name="Dark List Accent 3" w:uiPriority="70"/>
+    <w:lsdException w:name="Colorful Shading Accent 3" w:uiPriority="71"/>
+    <w:lsdException w:name="Colorful List Accent 3" w:uiPriority="72"/>
+    <w:lsdException w:name="Colorful Grid Accent 3" w:uiPriority="73"/>
+    <w:lsdException w:name="Light Shading Accent 4" w:uiPriority="60"/>
+    <w:lsdException w:name="Light List Accent 4" w:uiPriority="61"/>
+    <w:lsdException w:name="Light Grid Accent 4" w:uiPriority="62"/>
+    <w:lsdException w:name="Medium Shading 1 Accent 4" w:uiPriority="63"/>
+    <w:lsdException w:name="Medium Shading 2 Accent 4" w:uiPriority="64"/>
+    <w:lsdException w:name="Medium List 1 Accent 4" w:uiPriority="65"/>
+    <w:lsdException w:name="Medium List 2 Accent 4" w:uiPriority="66"/>
+    <w:lsdException w:name="Medium Grid 1 Accent 4" w:uiPriority="67"/>
+    <w:lsdException w:name="Medium Grid 2 Accent 4" w:uiPriority="68"/>
+    <w:lsdException w:name="Medium Grid 3 Accent 4" w:uiPriority="69"/>
+    <w:lsdException w:name="Dark List Accent 4" w:uiPriority="70"/>
+    <w:lsdException w:name="Colorful Shading Accent 4" w:uiPriority="71"/>
+    <w:lsdException w:name="Colorful List Accent 4" w:uiPriority="72"/>
+    <w:lsdException w:name="Colorful Grid Accent 4" w:uiPriority="73"/>
+    <w:lsdException w:name="Light Shading Accent 5" w:uiPriority="60"/>
+    <w:lsdException w:name="Light List Accent 5" w:uiPriority="61"/>
+    <w:lsdException w:name="Light Grid Accent 5" w:uiPriority="62"/>
+    <w:lsdException w:name="Medium Shading 1 Accent 5" w:uiPriority="63"/>
+    <w:lsdException w:name="Medium Shading 2 Accent 5" w:uiPriority="64"/>
+    <w:lsdException w:name="Medium List 1 Accent 5" w:uiPriority="65"/>
+    <w:lsdException w:name="Medium List 2 Accent 5" w:uiPriority="66"/>
+    <w:lsdException w:name="Medium Grid 1 Accent 5" w:uiPriority="67"/>
+    <w:lsdException w:name="Medium Grid 2 Accent 5" w:uiPriority="68"/>
+    <w:lsdException w:name="Medium Grid 3 Accent 5" w:uiPriority="69"/>
+    <w:lsdException w:name="Dark List Accent 5" w:uiPriority="70"/>
+    <w:lsdException w:name="Colorful Shading Accent 5" w:uiPriority="71"/>
+    <w:lsdException w:name="Colorful List Accent 5" w:uiPriority="72"/>
+    <w:lsdException w:name="Colorful Grid Accent 5" w:uiPriority="73"/>
+    <w:lsdException w:name="Light Shading Accent 6" w:uiPriority="60"/>
+    <w:lsdException w:name="Light List Accent 6" w:uiPriority="61"/>
+    <w:lsdException w:name="Light Grid Accent 6" w:uiPriority="62"/>
+    <w:lsdException w:name="Medium Shading 1 Accent 6" w:uiPriority="63"/>
+    <w:lsdException w:name="Medium Shading 2 Accent 6" w:uiPriority="64"/>
+    <w:lsdException w:name="Medium List 1 Accent 6" w:uiPriority="65"/>
+    <w:lsdException w:name="Medium List 2 Accent 6" w:uiPriority="66"/>
+    <w:lsdException w:name="Medium Grid 1 Accent 6" w:uiPriority="67"/>
+    <w:lsdException w:name="Medium Grid 2 Accent 6" w:uiPriority="68"/>
+    <w:lsdException w:name="Medium Grid 3 Accent 6" w:uiPriority="69"/>
+    <w:lsdException w:name="Dark List Accent 6" w:uiPriority="70"/>
+    <w:lsdException w:name="Colorful Shading Accent 6" w:uiPriority="71"/>
+    <w:lsdException w:name="Colorful List Accent 6" w:uiPriority="72"/>
+    <w:lsdException w:name="Colorful Grid Accent 6" w:uiPriority="73"/>
+    <w:lsdException w:name="Subtle Emphasis" w:uiPriority="19" w:qFormat="1"/>
+    <w:lsdException w:name="Intense Emphasis" w:uiPriority="21" w:qFormat="1"/>
+    <w:lsdException w:name="Subtle Reference" w:uiPriority="31" w:qFormat="1"/>
+    <w:lsdException w:name="Intense Reference" w:uiPriority="32" w:qFormat="1"/>
+    <w:lsdException w:name="Book Title" w:uiPriority="33" w:qFormat="1"/>
+    <w:lsdException w:name="Bibliography" w:semiHidden="1" w:uiPriority="37" w:unhideWhenUsed="1"/>
+    <w:lsdException w:name="TOC Heading" w:semiHidden="1" w:uiPriority="39" w:unhideWhenUsed="1" w:qFormat="1"/>
+    <w:lsdException w:name="Plain Table 1" w:uiPriority="41"/>
+    <w:lsdException w:name="Plain Table 2" w:uiPriority="42"/>
+    <w:lsdException w:name="Plain Table 3" w:uiPriority="43"/>
+    <w:lsdException w:name="Plain Table 4" w:uiPriority="44"/>
+    <w:lsdException w:name="Plain Table 5" w:uiPriority="45"/>
+    <w:lsdException w:name="Grid Table Light" w:uiPriority="40"/>
+    <w:lsdException w:name="Grid Table 1 Light" w:uiPriority="46"/>
+    <w:lsdException w:name="Grid Table 2" w:uiPriority="47"/>
+    <w:lsdException w:name="Grid Table 3" w:uiPriority="48"/>
+    <w:lsdException w:name="Grid Table 4" w:uiPriority="49"/>
+    <w:lsdException w:name="Grid Table 5 Dark" w:uiPriority="50"/>
+    <w:lsdException w:name="Grid Table 6 Colorful" w:uiPriority="51"/>
+    <w:lsdException w:name="Grid Table 7 Colorful" w:uiPriority="52"/>
+    <w:lsdException w:name="Grid Table 1 Light Accent 1" w:uiPriority="46"/>
+    <w:lsdException w:name="Grid Table 2 Accent 1" w:uiPriority="47"/>
+    <w:lsdException w:name="Grid Table 3 Accent 1" w:uiPriority="48"/>
+    <w:lsdException w:name="Grid Table 4 Accent 1" w:uiPriority="49"/>
+    <w:lsdException w:name="Grid Table 5 Dark Accent 1" w:uiPriority="50"/>
+    <w:lsdException w:name="Grid Table 6 Colorful Accent 1" w:uiPriority="51"/>
+    <w:lsdException w:name="Grid Table 7 Colorful Accent 1" w:uiPriority="52"/>
+    <w:lsdException w:name="Grid Table 1 Light Accent 2" w:uiPriority="46"/>
+    <w:lsdException w:name="Grid Table 2 Accent 2" w:uiPriority="47"/>
+    <w:lsdException w:name="Grid Table 3 Accent 2" w:uiPriority="48"/>
+    <w:lsdException w:name="Grid Table 4 Accent 2" w:uiPriority="49"/>
+    <w:lsdException w:name="Grid Table 5 Dark Accent 2" w:uiPriority="50"/>
+    <w:lsdException w:name="Grid Table 6 Colorful Accent 2" w:uiPriority="51"/>
+    <w:lsdException w:name="Grid Table 7 Colorful Accent 2" w:uiPriority="52"/>
+    <w:lsdException w:name="Grid Table 1 Light Accent 3" w:uiPriority="46"/>
+    <w:lsdException w:name="Grid Table 2 Accent 3" w:uiPriority="47"/>
+    <w:lsdException w:name="Grid Table 3 Accent 3" w:uiPriority="48"/>
+    <w:lsdException w:name="Grid Table 4 Accent 3" w:uiPriority="49"/>
+    <w:lsdException w:name="Grid Table 5 Dark Accent 3" w:uiPriority="50"/>
+    <w:lsdException w:name="Grid Table 6 Colorful Accent 3" w:uiPriority="51"/>
+    <w:lsdException w:name="Grid Table 7 Colorful Accent 3" w:uiPriority="52"/>
+    <w:lsdException w:name="Grid Table 1 Light Accent 4" w:uiPriority="46"/>
+    <w:lsdException w:name="Grid Table 2 Accent 4" w:uiPriority="47"/>
+    <w:lsdException w:name="Grid Table 3 Accent 4" w:uiPriority="48"/>
+    <w:lsdException w:name="Grid Table 4 Accent 4" w:uiPriority="49"/>
+    <w:lsdException w:name="Grid Table 5 Dark Accent 4" w:uiPriority="50"/>
+    <w:lsdException w:name="Grid Table 6 Colorful Accent 4" w:uiPriority="51"/>
+    <w:lsdException w:name="Grid Table 7 Colorful Accent 4" w:uiPriority="52"/>
+    <w:lsdException w:name="Grid Table 1 Light Accent 5" w:uiPriority="46"/>
+    <w:lsdException w:name="Grid Table 2 Accent 5" w:uiPriority="47"/>
+    <w:lsdException w:name="Grid Table 3 Accent 5" w:uiPriority="48"/>
+    <w:lsdException w:name="Grid Table 4 Accent 5" w:uiPriority="49"/>
+    <w:lsdException w:name="Grid Table 5 Dark Accent 5" w:uiPriority="50"/>
+    <w:lsdException w:name="Grid Table 6 Colorful Accent 5" w:uiPriority="51"/>
+    <w:lsdException w:name="Grid Table 7 Colorful Accent 5" w:uiPriority="52"/>
+    <w:lsdException w:name="Grid Table 1 Light Accent 6" w:uiPriority="46"/>
+    <w:lsdException w:name="Grid Table 2 Accent 6" w:uiPriority="47"/>
+    <w:lsdException w:name="Grid Table 3 Accent 6" w:uiPriority="48"/>
+    <w:lsdException w:name="Grid Table 4 Accent 6" w:uiPriority="49"/>
+    <w:lsdException w:name="Grid Table 5 Dark Accent 6" w:uiPriority="50"/>
+    <w:lsdException w:name="Grid Table 6 Colorful Accent 6" w:uiPriority="51"/>
+    <w:lsdException w:name="Grid Table 7 Colorful Accent 6" w:uiPriority="52"/>
+    <w:lsdException w:name="List Table 1 Light" w:uiPriority="46"/>
+    <w:lsdException w:name="List Table 2" w:uiPriority="47"/>
+    <w:lsdException w:name="List Table 3" w:uiPriority="48"/>
+    <w:lsdException w:name="List Table 4" w:uiPriority="49"/>
+    <w:lsdException w:name="List Table 5 Dark" w:uiPriority="50"/>
+    <w:lsdException w:name="List Table 6 Colorful" w:uiPriority="51"/>
+    <w:lsdException w:name="List Table 7 Colorful" w:uiPriority="52"/>
+    <w:lsdException w:name="List Table 1 Light Accent 1" w:uiPriority="46"/>
+    <w:lsdException w:name="List Table 2 Accent 1" w:uiPriority="47"/>
+    <w:lsdException w:name="List Table 3 Accent 1" w:uiPriority="48"/>
+    <w:lsdException w:name="List Table 4 Accent 1" w:uiPriority="49"/>
+    <w:lsdException w:name="List Table 5 Dark Accent 1" w:uiPriority="50"/>
+    <w:lsdException w:name="List Table 6 Colorful Accent 1" w:uiPriority="51"/>
+    <w:lsdException w:name="List Table 7 Colorful Accent 1" w:uiPriority="52"/>
+    <w:lsdException w:name="List Table 1 Light Accent 2" w:uiPriority="46"/>
+    <w:lsdException w:name="List Table 2 Accent 2" w:uiPriority="47"/>
+    <w:lsdException w:name="List Table 3 Accent 2" w:uiPriority="48"/>
+    <w:lsdException w:name="List Table 4 Accent 2" w:uiPriority="49"/>
+    <w:lsdException w:name="List Table 5 Dark Accent 2" w:uiPriority="50"/>
+    <w:lsdException w:name="List Table 6 Colorful Accent 2" w:uiPriority="51"/>
+    <w:lsdException w:name="List Table 7 Colorful Accent 2" w:uiPriority="52"/>
+    <w:lsdException w:name="List Table 1 Light Accent 3" w:uiPriority="46"/>
+    <w:lsdException w:name="List Table 2 Accent 3" w:uiPriority="47"/>
+    <w:lsdException w:name="List Table 3 Accent 3" w:uiPriority="48"/>
+    <w:lsdException w:name="List Table 4 Accent 3" w:uiPriority="49"/>
+    <w:lsdException w:name="List Table 5 Dark Accent 3" w:uiPriority="50"/>
+    <w:lsdException w:name="List Table 6 Colorful Accent 3" w:uiPriority="51"/>
+    <w:lsdException w:name="List Table 7 Colorful Accent 3" w:uiPriority="52"/>
+    <w:lsdException w:name="List Table 1 Light Accent 4" w:uiPriority="46"/>
+    <w:lsdException w:name="List Table 2 Accent 4" w:uiPriority="47"/>
+    <w:lsdException w:name="List Table 3 Accent 4" w:uiPriority="48"/>
+    <w:lsdException w:name="List Table 4 Accent 4" w:uiPriority="49"/>
+    <w:lsdException w:name="List Table 5 Dark Accent 4" w:uiPriority="50"/>
+    <w:lsdException w:name="List Table 6 Colorful Accent 4" w:uiPriority="51"/>
+    <w:lsdException w:name="List Table 7 Colorful Accent 4" w:uiPriority="52"/>
+    <w:lsdException w:name="List Table 1 Light Accent 5" w:uiPriority="46"/>
+    <w:lsdException w:name="List Table 2 Accent 5" w:uiPriority="47"/>
+    <w:lsdException w:name="List Table 3 Accent 5" w:uiPriority="48"/>
+    <w:lsdException w:name="List Table 4 Accent 5" w:uiPriority="49"/>
+    <w:lsdException w:name="List Table 5 Dark Accent 5" w:uiPriority="50"/>
+    <w:lsdException w:name="List Table 6 Colorful Accent 5" w:uiPriority="51"/>
+    <w:lsdException w:name="List Table 7 Colorful Accent 5" w:uiPriority="52"/>
+    <w:lsdException w:name="List Table 1 Light Accent 6" w:uiPriority="46"/>
+    <w:lsdException w:name="List Table 2 Accent 6" w:uiPriority="47"/>
+    <w:lsdException w:name="List Table 3 Accent 6" w:uiPriority="48"/>
+    <w:lsdException w:name="List Table 4 Accent 6" w:uiPriority="49"/>
+    <w:lsdException w:name="List Table 5 Dark Accent 6" w:uiPriority="50"/>
+    <w:lsdException w:name="List Table 6 Colorful Accent 6" w:uiPriority="51"/>
+    <w:lsdException w:name="List Table 7 Colorful Accent 6" w:uiPriority="52"/>
   </w:latentStyles>
   <w:style w:type="paragraph" w:default="1" w:styleId="Normal">
     <w:name w:val="Normal"/>
@@ -14420,7 +15093,6 @@
     <w:uiPriority w:val="99"/>
     <w:semiHidden/>
     <w:unhideWhenUsed/>
-    <w:qFormat/>
     <w:tblPr>
       <w:tblInd w:w="0" w:type="dxa"/>
       <w:tblCellMar>
@@ -14446,7 +15118,6 @@
       <w:spacing w:after="0" w:line="240" w:lineRule="auto"/>
     </w:pPr>
     <w:tblPr>
-      <w:tblInd w:w="0" w:type="dxa"/>
       <w:tblBorders>
         <w:top w:val="single" w:sz="4" w:space="0" w:color="auto"/>
         <w:left w:val="single" w:sz="4" w:space="0" w:color="auto"/>
@@ -14455,12 +15126,6 @@
         <w:insideH w:val="single" w:sz="4" w:space="0" w:color="auto"/>
         <w:insideV w:val="single" w:sz="4" w:space="0" w:color="auto"/>
       </w:tblBorders>
-      <w:tblCellMar>
-        <w:top w:w="0" w:type="dxa"/>
-        <w:left w:w="108" w:type="dxa"/>
-        <w:bottom w:w="0" w:type="dxa"/>
-        <w:right w:w="108" w:type="dxa"/>
-      </w:tblCellMar>
     </w:tblPr>
   </w:style>
   <w:style w:type="character" w:customStyle="1" w:styleId="Heading3Char">

</xml_diff>

<commit_message>
stubborn and tenacious added.
</commit_message>
<xml_diff>
--- a/فایلهای عمومی/English words and sentences.docx
+++ b/فایلهای عمومی/English words and sentences.docx
@@ -879,7 +879,45 @@
                 <w:sz w:val="24"/>
                 <w:szCs w:val="24"/>
               </w:rPr>
-              <w:t>v. - no dude, you can’t have that! i already dibsed it!</w:t>
+              <w:t xml:space="preserve">v. - no dude, you can’t have that! </w:t>
+            </w:r>
+            <w:proofErr w:type="spellStart"/>
+            <w:proofErr w:type="gramStart"/>
+            <w:r>
+              <w:rPr>
+                <w:rFonts w:asciiTheme="majorBidi" w:hAnsiTheme="majorBidi" w:cstheme="majorBidi"/>
+                <w:sz w:val="24"/>
+                <w:szCs w:val="24"/>
+              </w:rPr>
+              <w:t>i</w:t>
+            </w:r>
+            <w:proofErr w:type="spellEnd"/>
+            <w:proofErr w:type="gramEnd"/>
+            <w:r>
+              <w:rPr>
+                <w:rFonts w:asciiTheme="majorBidi" w:hAnsiTheme="majorBidi" w:cstheme="majorBidi"/>
+                <w:sz w:val="24"/>
+                <w:szCs w:val="24"/>
+              </w:rPr>
+              <w:t xml:space="preserve"> already </w:t>
+            </w:r>
+            <w:proofErr w:type="spellStart"/>
+            <w:r>
+              <w:rPr>
+                <w:rFonts w:asciiTheme="majorBidi" w:hAnsiTheme="majorBidi" w:cstheme="majorBidi"/>
+                <w:sz w:val="24"/>
+                <w:szCs w:val="24"/>
+              </w:rPr>
+              <w:t>dibsed</w:t>
+            </w:r>
+            <w:proofErr w:type="spellEnd"/>
+            <w:r>
+              <w:rPr>
+                <w:rFonts w:asciiTheme="majorBidi" w:hAnsiTheme="majorBidi" w:cstheme="majorBidi"/>
+                <w:sz w:val="24"/>
+                <w:szCs w:val="24"/>
+              </w:rPr>
+              <w:t xml:space="preserve"> it!</w:t>
             </w:r>
           </w:p>
         </w:tc>
@@ -2811,7 +2849,25 @@
                 <w:sz w:val="24"/>
                 <w:szCs w:val="24"/>
               </w:rPr>
-              <w:t>Mohammad Daoud Amin, Kabul's deputy police chief, said an investigation is under way to determine whether the killing was intentional or accidental.</w:t>
+              <w:t xml:space="preserve">Mohammad </w:t>
+            </w:r>
+            <w:proofErr w:type="spellStart"/>
+            <w:r>
+              <w:rPr>
+                <w:rFonts w:asciiTheme="majorBidi" w:hAnsiTheme="majorBidi" w:cstheme="majorBidi"/>
+                <w:sz w:val="24"/>
+                <w:szCs w:val="24"/>
+              </w:rPr>
+              <w:t>Daoud</w:t>
+            </w:r>
+            <w:proofErr w:type="spellEnd"/>
+            <w:r>
+              <w:rPr>
+                <w:rFonts w:asciiTheme="majorBidi" w:hAnsiTheme="majorBidi" w:cstheme="majorBidi"/>
+                <w:sz w:val="24"/>
+                <w:szCs w:val="24"/>
+              </w:rPr>
+              <w:t xml:space="preserve"> Amin, Kabul's deputy police chief, said an investigation is under way to determine whether the killing was intentional or accidental.</w:t>
             </w:r>
           </w:p>
         </w:tc>
@@ -3353,6 +3409,7 @@
                 <w:rtl/>
               </w:rPr>
             </w:pPr>
+            <w:proofErr w:type="gramStart"/>
             <w:r>
               <w:rPr>
                 <w:rFonts w:ascii="Times New Roman" w:hAnsi="Times New Roman" w:cs="Times New Roman"/>
@@ -3360,24 +3417,44 @@
                 <w:sz w:val="24"/>
                 <w:szCs w:val="24"/>
               </w:rPr>
-              <w:t>by putting his arm over his mouth.</w:t>
-            </w:r>
-          </w:p>
-          <w:p>
-            <w:pPr>
-              <w:rPr>
-                <w:rFonts w:asciiTheme="majorBidi" w:hAnsiTheme="majorBidi" w:cstheme="majorBidi"/>
-                <w:sz w:val="24"/>
-                <w:szCs w:val="24"/>
-              </w:rPr>
-            </w:pPr>
-            <w:r>
-              <w:rPr>
-                <w:rFonts w:asciiTheme="majorBidi" w:hAnsiTheme="majorBidi" w:cstheme="majorBidi"/>
-                <w:sz w:val="24"/>
-                <w:szCs w:val="24"/>
-              </w:rPr>
-              <w:t>but before she had gone</w:t>
+              <w:t>by</w:t>
+            </w:r>
+            <w:proofErr w:type="gramEnd"/>
+            <w:r>
+              <w:rPr>
+                <w:rFonts w:ascii="Times New Roman" w:hAnsi="Times New Roman" w:cs="Times New Roman"/>
+                <w:color w:val="000000"/>
+                <w:sz w:val="24"/>
+                <w:szCs w:val="24"/>
+              </w:rPr>
+              <w:t xml:space="preserve"> putting his arm over his mouth.</w:t>
+            </w:r>
+          </w:p>
+          <w:p>
+            <w:pPr>
+              <w:rPr>
+                <w:rFonts w:asciiTheme="majorBidi" w:hAnsiTheme="majorBidi" w:cstheme="majorBidi"/>
+                <w:sz w:val="24"/>
+                <w:szCs w:val="24"/>
+              </w:rPr>
+            </w:pPr>
+            <w:proofErr w:type="gramStart"/>
+            <w:r>
+              <w:rPr>
+                <w:rFonts w:asciiTheme="majorBidi" w:hAnsiTheme="majorBidi" w:cstheme="majorBidi"/>
+                <w:sz w:val="24"/>
+                <w:szCs w:val="24"/>
+              </w:rPr>
+              <w:t>but</w:t>
+            </w:r>
+            <w:proofErr w:type="gramEnd"/>
+            <w:r>
+              <w:rPr>
+                <w:rFonts w:asciiTheme="majorBidi" w:hAnsiTheme="majorBidi" w:cstheme="majorBidi"/>
+                <w:sz w:val="24"/>
+                <w:szCs w:val="24"/>
+              </w:rPr>
+              <w:t xml:space="preserve"> before she had gone</w:t>
             </w:r>
             <w:r>
               <w:rPr>
@@ -3707,7 +3784,25 @@
                 <w:sz w:val="24"/>
                 <w:szCs w:val="24"/>
               </w:rPr>
-              <w:t>A few days after these events there was great commotion and much running up and down stairs in Herr Sesemann’s house.</w:t>
+              <w:t xml:space="preserve">A few days after these events there was great commotion and much running up and down stairs in Herr </w:t>
+            </w:r>
+            <w:proofErr w:type="spellStart"/>
+            <w:r>
+              <w:rPr>
+                <w:rFonts w:asciiTheme="majorBidi" w:hAnsiTheme="majorBidi" w:cstheme="majorBidi"/>
+                <w:sz w:val="24"/>
+                <w:szCs w:val="24"/>
+              </w:rPr>
+              <w:t>Sesemann’s</w:t>
+            </w:r>
+            <w:proofErr w:type="spellEnd"/>
+            <w:r>
+              <w:rPr>
+                <w:rFonts w:asciiTheme="majorBidi" w:hAnsiTheme="majorBidi" w:cstheme="majorBidi"/>
+                <w:sz w:val="24"/>
+                <w:szCs w:val="24"/>
+              </w:rPr>
+              <w:t xml:space="preserve"> house.</w:t>
             </w:r>
             <w:r>
               <w:rPr>
@@ -3788,7 +3883,25 @@
                 <w:sz w:val="24"/>
                 <w:szCs w:val="24"/>
               </w:rPr>
-              <w:t>“Grandfather told me I was eight,” put in Heidi. Dete gave her another poke, but as the child had not the least idea why she did so she was not at all confused.</w:t>
+              <w:t xml:space="preserve">“Grandfather told me I was eight,” put in Heidi. </w:t>
+            </w:r>
+            <w:proofErr w:type="spellStart"/>
+            <w:r>
+              <w:rPr>
+                <w:rFonts w:asciiTheme="majorBidi" w:hAnsiTheme="majorBidi" w:cstheme="majorBidi"/>
+                <w:sz w:val="24"/>
+                <w:szCs w:val="24"/>
+              </w:rPr>
+              <w:t>Dete</w:t>
+            </w:r>
+            <w:proofErr w:type="spellEnd"/>
+            <w:r>
+              <w:rPr>
+                <w:rFonts w:asciiTheme="majorBidi" w:hAnsiTheme="majorBidi" w:cstheme="majorBidi"/>
+                <w:sz w:val="24"/>
+                <w:szCs w:val="24"/>
+              </w:rPr>
+              <w:t xml:space="preserve"> gave her another poke, but as the child had not the least idea why she did so she was not at all confused.</w:t>
             </w:r>
           </w:p>
         </w:tc>
@@ -3878,7 +3991,25 @@
                 <w:sz w:val="24"/>
                 <w:szCs w:val="24"/>
               </w:rPr>
-              <w:t>Cloaking flag in Bzflag which makes your tank invisible.</w:t>
+              <w:t xml:space="preserve">Cloaking flag in </w:t>
+            </w:r>
+            <w:proofErr w:type="spellStart"/>
+            <w:r>
+              <w:rPr>
+                <w:rFonts w:asciiTheme="majorBidi" w:hAnsiTheme="majorBidi" w:cstheme="majorBidi"/>
+                <w:sz w:val="24"/>
+                <w:szCs w:val="24"/>
+              </w:rPr>
+              <w:t>Bzflag</w:t>
+            </w:r>
+            <w:proofErr w:type="spellEnd"/>
+            <w:r>
+              <w:rPr>
+                <w:rFonts w:asciiTheme="majorBidi" w:hAnsiTheme="majorBidi" w:cstheme="majorBidi"/>
+                <w:sz w:val="24"/>
+                <w:szCs w:val="24"/>
+              </w:rPr>
+              <w:t xml:space="preserve"> which makes your tank invisible.</w:t>
             </w:r>
           </w:p>
         </w:tc>
@@ -4426,8 +4557,18 @@
                 <w:sz w:val="24"/>
                 <w:szCs w:val="24"/>
               </w:rPr>
-              <w:t>Catholic Bishop Paride</w:t>
-            </w:r>
+              <w:t xml:space="preserve">Catholic Bishop </w:t>
+            </w:r>
+            <w:proofErr w:type="spellStart"/>
+            <w:r>
+              <w:rPr>
+                <w:rFonts w:asciiTheme="majorBidi" w:hAnsiTheme="majorBidi" w:cstheme="majorBidi"/>
+                <w:sz w:val="24"/>
+                <w:szCs w:val="24"/>
+              </w:rPr>
+              <w:t>Paride</w:t>
+            </w:r>
+            <w:proofErr w:type="spellEnd"/>
             <w:r>
               <w:rPr>
                 <w:rFonts w:asciiTheme="majorBidi" w:hAnsiTheme="majorBidi" w:cstheme="majorBidi"/>
@@ -4436,13 +4577,23 @@
               </w:rPr>
               <w:t xml:space="preserve"> </w:t>
             </w:r>
-            <w:r>
-              <w:rPr>
-                <w:rFonts w:asciiTheme="majorBidi" w:hAnsiTheme="majorBidi" w:cstheme="majorBidi"/>
-                <w:sz w:val="24"/>
-                <w:szCs w:val="24"/>
-              </w:rPr>
-              <w:t>Taban has served people in Sudan -- sometimes at the risk of his life.</w:t>
+            <w:proofErr w:type="spellStart"/>
+            <w:r>
+              <w:rPr>
+                <w:rFonts w:asciiTheme="majorBidi" w:hAnsiTheme="majorBidi" w:cstheme="majorBidi"/>
+                <w:sz w:val="24"/>
+                <w:szCs w:val="24"/>
+              </w:rPr>
+              <w:t>Taban</w:t>
+            </w:r>
+            <w:proofErr w:type="spellEnd"/>
+            <w:r>
+              <w:rPr>
+                <w:rFonts w:asciiTheme="majorBidi" w:hAnsiTheme="majorBidi" w:cstheme="majorBidi"/>
+                <w:sz w:val="24"/>
+                <w:szCs w:val="24"/>
+              </w:rPr>
+              <w:t xml:space="preserve"> has served people in Sudan -- sometimes at the risk of his life.</w:t>
             </w:r>
             <w:r>
               <w:rPr>
@@ -4540,7 +4691,61 @@
                 <w:sz w:val="24"/>
                 <w:szCs w:val="24"/>
               </w:rPr>
-              <w:t>In harry potter 2: Mr Malfoy call today for Mr Weslly resignation.</w:t>
+              <w:t xml:space="preserve">In harry potter 2: </w:t>
+            </w:r>
+            <w:proofErr w:type="spellStart"/>
+            <w:r>
+              <w:rPr>
+                <w:rFonts w:asciiTheme="majorBidi" w:hAnsiTheme="majorBidi" w:cstheme="majorBidi"/>
+                <w:sz w:val="24"/>
+                <w:szCs w:val="24"/>
+              </w:rPr>
+              <w:t>Mr</w:t>
+            </w:r>
+            <w:proofErr w:type="spellEnd"/>
+            <w:r>
+              <w:rPr>
+                <w:rFonts w:asciiTheme="majorBidi" w:hAnsiTheme="majorBidi" w:cstheme="majorBidi"/>
+                <w:sz w:val="24"/>
+                <w:szCs w:val="24"/>
+              </w:rPr>
+              <w:t xml:space="preserve"> Malfoy call today for </w:t>
+            </w:r>
+            <w:proofErr w:type="spellStart"/>
+            <w:r>
+              <w:rPr>
+                <w:rFonts w:asciiTheme="majorBidi" w:hAnsiTheme="majorBidi" w:cstheme="majorBidi"/>
+                <w:sz w:val="24"/>
+                <w:szCs w:val="24"/>
+              </w:rPr>
+              <w:t>Mr</w:t>
+            </w:r>
+            <w:proofErr w:type="spellEnd"/>
+            <w:r>
+              <w:rPr>
+                <w:rFonts w:asciiTheme="majorBidi" w:hAnsiTheme="majorBidi" w:cstheme="majorBidi"/>
+                <w:sz w:val="24"/>
+                <w:szCs w:val="24"/>
+              </w:rPr>
+              <w:t xml:space="preserve"> </w:t>
+            </w:r>
+            <w:proofErr w:type="spellStart"/>
+            <w:r>
+              <w:rPr>
+                <w:rFonts w:asciiTheme="majorBidi" w:hAnsiTheme="majorBidi" w:cstheme="majorBidi"/>
+                <w:sz w:val="24"/>
+                <w:szCs w:val="24"/>
+              </w:rPr>
+              <w:t>Weslly</w:t>
+            </w:r>
+            <w:proofErr w:type="spellEnd"/>
+            <w:r>
+              <w:rPr>
+                <w:rFonts w:asciiTheme="majorBidi" w:hAnsiTheme="majorBidi" w:cstheme="majorBidi"/>
+                <w:sz w:val="24"/>
+                <w:szCs w:val="24"/>
+              </w:rPr>
+              <w:t xml:space="preserve"> resignation.</w:t>
             </w:r>
           </w:p>
         </w:tc>
@@ -5777,7 +5982,25 @@
                 <w:sz w:val="24"/>
                 <w:szCs w:val="24"/>
               </w:rPr>
-              <w:t xml:space="preserve">. Said Dumbldoor. </w:t>
+              <w:t xml:space="preserve">. Said </w:t>
+            </w:r>
+            <w:proofErr w:type="spellStart"/>
+            <w:r>
+              <w:rPr>
+                <w:rFonts w:asciiTheme="majorBidi" w:hAnsiTheme="majorBidi" w:cstheme="majorBidi"/>
+                <w:sz w:val="24"/>
+                <w:szCs w:val="24"/>
+              </w:rPr>
+              <w:t>Dumbldoor</w:t>
+            </w:r>
+            <w:proofErr w:type="spellEnd"/>
+            <w:r>
+              <w:rPr>
+                <w:rFonts w:asciiTheme="majorBidi" w:hAnsiTheme="majorBidi" w:cstheme="majorBidi"/>
+                <w:sz w:val="24"/>
+                <w:szCs w:val="24"/>
+              </w:rPr>
+              <w:t xml:space="preserve">. </w:t>
             </w:r>
           </w:p>
         </w:tc>
@@ -5844,13 +6067,23 @@
                 <w:szCs w:val="24"/>
               </w:rPr>
             </w:pPr>
-            <w:r>
-              <w:rPr>
-                <w:rFonts w:asciiTheme="majorBidi" w:hAnsiTheme="majorBidi" w:cstheme="majorBidi"/>
-                <w:sz w:val="24"/>
-                <w:szCs w:val="24"/>
-              </w:rPr>
-              <w:t xml:space="preserve">Robocup final banquet. </w:t>
+            <w:proofErr w:type="spellStart"/>
+            <w:r>
+              <w:rPr>
+                <w:rFonts w:asciiTheme="majorBidi" w:hAnsiTheme="majorBidi" w:cstheme="majorBidi"/>
+                <w:sz w:val="24"/>
+                <w:szCs w:val="24"/>
+              </w:rPr>
+              <w:t>Robocup</w:t>
+            </w:r>
+            <w:proofErr w:type="spellEnd"/>
+            <w:r>
+              <w:rPr>
+                <w:rFonts w:asciiTheme="majorBidi" w:hAnsiTheme="majorBidi" w:cstheme="majorBidi"/>
+                <w:sz w:val="24"/>
+                <w:szCs w:val="24"/>
+              </w:rPr>
+              <w:t xml:space="preserve"> final banquet. </w:t>
             </w:r>
           </w:p>
         </w:tc>
@@ -6182,7 +6415,25 @@
                 <w:sz w:val="24"/>
                 <w:szCs w:val="24"/>
               </w:rPr>
-              <w:t>broken at least twice. This man's name was Albus Dumbledore.</w:t>
+              <w:t xml:space="preserve">broken at least twice. This man's name was </w:t>
+            </w:r>
+            <w:proofErr w:type="spellStart"/>
+            <w:r>
+              <w:rPr>
+                <w:rFonts w:asciiTheme="majorBidi" w:hAnsiTheme="majorBidi" w:cstheme="majorBidi"/>
+                <w:sz w:val="24"/>
+                <w:szCs w:val="24"/>
+              </w:rPr>
+              <w:t>Albus</w:t>
+            </w:r>
+            <w:proofErr w:type="spellEnd"/>
+            <w:r>
+              <w:rPr>
+                <w:rFonts w:asciiTheme="majorBidi" w:hAnsiTheme="majorBidi" w:cstheme="majorBidi"/>
+                <w:sz w:val="24"/>
+                <w:szCs w:val="24"/>
+              </w:rPr>
+              <w:t xml:space="preserve"> Dumbledore.</w:t>
             </w:r>
           </w:p>
         </w:tc>
@@ -7299,13 +7550,23 @@
                 <w:szCs w:val="24"/>
               </w:rPr>
             </w:pPr>
-            <w:r>
-              <w:rPr>
-                <w:rFonts w:asciiTheme="majorBidi" w:hAnsiTheme="majorBidi" w:cstheme="majorBidi"/>
-                <w:sz w:val="24"/>
-                <w:szCs w:val="24"/>
-              </w:rPr>
-              <w:t>Hagrid pulled out a large spotted silk handkerchief and blew his nose heavily.</w:t>
+            <w:proofErr w:type="spellStart"/>
+            <w:r>
+              <w:rPr>
+                <w:rFonts w:asciiTheme="majorBidi" w:hAnsiTheme="majorBidi" w:cstheme="majorBidi"/>
+                <w:sz w:val="24"/>
+                <w:szCs w:val="24"/>
+              </w:rPr>
+              <w:t>Hagrid</w:t>
+            </w:r>
+            <w:proofErr w:type="spellEnd"/>
+            <w:r>
+              <w:rPr>
+                <w:rFonts w:asciiTheme="majorBidi" w:hAnsiTheme="majorBidi" w:cstheme="majorBidi"/>
+                <w:sz w:val="24"/>
+                <w:szCs w:val="24"/>
+              </w:rPr>
+              <w:t xml:space="preserve"> pulled out a large spotted silk handkerchief and blew his nose heavily.</w:t>
             </w:r>
           </w:p>
         </w:tc>
@@ -8198,7 +8459,25 @@
                 <w:sz w:val="24"/>
                 <w:szCs w:val="24"/>
               </w:rPr>
-              <w:t>He raised his wand into the air and pointed it in the direction of Hagrid's cabin.</w:t>
+              <w:t xml:space="preserve">He raised his wand into the air and pointed it in the direction of </w:t>
+            </w:r>
+            <w:proofErr w:type="spellStart"/>
+            <w:r>
+              <w:rPr>
+                <w:rFonts w:ascii="TimesNewRoman" w:hAnsi="TimesNewRoman" w:cs="TimesNewRoman"/>
+                <w:sz w:val="24"/>
+                <w:szCs w:val="24"/>
+              </w:rPr>
+              <w:t>Hagrid's</w:t>
+            </w:r>
+            <w:proofErr w:type="spellEnd"/>
+            <w:r>
+              <w:rPr>
+                <w:rFonts w:ascii="TimesNewRoman" w:hAnsi="TimesNewRoman" w:cs="TimesNewRoman"/>
+                <w:sz w:val="24"/>
+                <w:szCs w:val="24"/>
+              </w:rPr>
+              <w:t xml:space="preserve"> cabin.</w:t>
             </w:r>
           </w:p>
         </w:tc>
@@ -9612,7 +9891,25 @@
                 <w:sz w:val="24"/>
                 <w:szCs w:val="24"/>
               </w:rPr>
-              <w:t>e is obsolete.  Use gcc instead.</w:t>
+              <w:t xml:space="preserve">e is obsolete.  Use </w:t>
+            </w:r>
+            <w:proofErr w:type="spellStart"/>
+            <w:r>
+              <w:rPr>
+                <w:rFonts w:ascii="TimesNewRoman" w:hAnsi="TimesNewRoman" w:cs="TimesNewRoman"/>
+                <w:sz w:val="24"/>
+                <w:szCs w:val="24"/>
+              </w:rPr>
+              <w:t>gcc</w:t>
+            </w:r>
+            <w:proofErr w:type="spellEnd"/>
+            <w:r>
+              <w:rPr>
+                <w:rFonts w:ascii="TimesNewRoman" w:hAnsi="TimesNewRoman" w:cs="TimesNewRoman"/>
+                <w:sz w:val="24"/>
+                <w:szCs w:val="24"/>
+              </w:rPr>
+              <w:t xml:space="preserve"> instead.</w:t>
             </w:r>
           </w:p>
         </w:tc>
@@ -11518,7 +11815,23 @@
                 <w:rFonts w:ascii="CMR10" w:hAnsi="CMR10"/>
                 <w:lang w:bidi="fa-IR"/>
               </w:rPr>
-              <w:t>In The hobbit desolation of Smaug. Bilbo Says to the dragon in a flattery manner: Your Reputation precedes you.</w:t>
+              <w:t xml:space="preserve">In The hobbit desolation of </w:t>
+            </w:r>
+            <w:proofErr w:type="spellStart"/>
+            <w:r>
+              <w:rPr>
+                <w:rFonts w:ascii="CMR10" w:hAnsi="CMR10"/>
+                <w:lang w:bidi="fa-IR"/>
+              </w:rPr>
+              <w:t>Smaug</w:t>
+            </w:r>
+            <w:proofErr w:type="spellEnd"/>
+            <w:r>
+              <w:rPr>
+                <w:rFonts w:ascii="CMR10" w:hAnsi="CMR10"/>
+                <w:lang w:bidi="fa-IR"/>
+              </w:rPr>
+              <w:t>. Bilbo Says to the dragon in a flattery manner: Your Reputation precedes you.</w:t>
             </w:r>
           </w:p>
         </w:tc>
@@ -14288,6 +14601,14 @@
                 <w:lang w:bidi="fa-IR"/>
               </w:rPr>
             </w:pPr>
+            <w:r>
+              <w:rPr>
+                <w:lang w:bidi="fa-IR"/>
+              </w:rPr>
+              <w:t>These words come from novel “Bared to you from” from Silvia Day.</w:t>
+            </w:r>
+            <w:bookmarkStart w:id="0" w:name="_GoBack"/>
+            <w:bookmarkEnd w:id="0"/>
           </w:p>
         </w:tc>
         <w:tc>
@@ -14355,7 +14676,7 @@
             <w:pPr>
               <w:bidi/>
               <w:rPr>
-                <w:rFonts w:asciiTheme="majorBidi" w:hAnsiTheme="majorBidi" w:cs="Times New Roman" w:hint="cs"/>
+                <w:rFonts w:asciiTheme="majorBidi" w:hAnsiTheme="majorBidi" w:cs="Times New Roman"/>
                 <w:sz w:val="24"/>
                 <w:szCs w:val="24"/>
                 <w:rtl/>
@@ -14372,8 +14693,114 @@
               </w:rPr>
               <w:t xml:space="preserve">تشک </w:t>
             </w:r>
-            <w:bookmarkStart w:id="0" w:name="_GoBack"/>
-            <w:bookmarkEnd w:id="0"/>
+          </w:p>
+        </w:tc>
+      </w:tr>
+      <w:tr>
+        <w:tc>
+          <w:tcPr>
+            <w:tcW w:w="892" w:type="pct"/>
+          </w:tcPr>
+          <w:p>
+            <w:r>
+              <w:t>Stubborn,</w:t>
+            </w:r>
+          </w:p>
+          <w:p>
+            <w:r>
+              <w:rPr>
+                <w:lang w:bidi="fa-IR"/>
+              </w:rPr>
+              <w:t>Tenacious</w:t>
+            </w:r>
+          </w:p>
+        </w:tc>
+        <w:tc>
+          <w:tcPr>
+            <w:tcW w:w="3201" w:type="pct"/>
+          </w:tcPr>
+          <w:p>
+            <w:pPr>
+              <w:autoSpaceDE w:val="0"/>
+              <w:autoSpaceDN w:val="0"/>
+              <w:adjustRightInd w:val="0"/>
+              <w:rPr>
+                <w:lang w:bidi="fa-IR"/>
+              </w:rPr>
+            </w:pPr>
+            <w:r>
+              <w:rPr>
+                <w:lang w:bidi="fa-IR"/>
+              </w:rPr>
+              <w:t xml:space="preserve">Persistent, Tenacious, </w:t>
+            </w:r>
+          </w:p>
+        </w:tc>
+        <w:tc>
+          <w:tcPr>
+            <w:tcW w:w="907" w:type="pct"/>
+          </w:tcPr>
+          <w:p>
+            <w:pPr>
+              <w:bidi/>
+              <w:rPr>
+                <w:rFonts w:asciiTheme="majorBidi" w:hAnsiTheme="majorBidi" w:cs="Times New Roman" w:hint="cs"/>
+                <w:sz w:val="24"/>
+                <w:szCs w:val="24"/>
+                <w:rtl/>
+                <w:lang w:bidi="fa-IR"/>
+              </w:rPr>
+            </w:pPr>
+            <w:r>
+              <w:rPr>
+                <w:rFonts w:asciiTheme="majorBidi" w:hAnsiTheme="majorBidi" w:cs="Times New Roman" w:hint="cs"/>
+                <w:sz w:val="24"/>
+                <w:szCs w:val="24"/>
+                <w:rtl/>
+                <w:lang w:bidi="fa-IR"/>
+              </w:rPr>
+              <w:t>کله شق، سمج، خیره سر</w:t>
+            </w:r>
+          </w:p>
+        </w:tc>
+      </w:tr>
+      <w:tr>
+        <w:tc>
+          <w:tcPr>
+            <w:tcW w:w="892" w:type="pct"/>
+          </w:tcPr>
+          <w:p/>
+        </w:tc>
+        <w:tc>
+          <w:tcPr>
+            <w:tcW w:w="3201" w:type="pct"/>
+          </w:tcPr>
+          <w:p>
+            <w:pPr>
+              <w:autoSpaceDE w:val="0"/>
+              <w:autoSpaceDN w:val="0"/>
+              <w:adjustRightInd w:val="0"/>
+              <w:rPr>
+                <w:lang w:bidi="fa-IR"/>
+              </w:rPr>
+            </w:pPr>
+          </w:p>
+        </w:tc>
+        <w:tc>
+          <w:tcPr>
+            <w:tcW w:w="907" w:type="pct"/>
+          </w:tcPr>
+          <w:p>
+            <w:pPr>
+              <w:bidi/>
+              <w:rPr>
+                <w:rFonts w:asciiTheme="majorBidi" w:hAnsiTheme="majorBidi" w:cs="Times New Roman" w:hint="cs"/>
+                <w:sz w:val="24"/>
+                <w:szCs w:val="24"/>
+                <w:rtl/>
+                <w:lang w:bidi="fa-IR"/>
+              </w:rPr>
+            </w:pPr>
           </w:p>
         </w:tc>
       </w:tr>

</xml_diff>

<commit_message>
lever and leverage added.
</commit_message>
<xml_diff>
--- a/فایلهای عمومی/English words and sentences.docx
+++ b/فایلهای عمومی/English words and sentences.docx
@@ -14607,8 +14607,6 @@
               </w:rPr>
               <w:t>These words come from novel “Bared to you from” from Silvia Day.</w:t>
             </w:r>
-            <w:bookmarkStart w:id="0" w:name="_GoBack"/>
-            <w:bookmarkEnd w:id="0"/>
           </w:p>
         </w:tc>
         <w:tc>
@@ -14744,7 +14742,7 @@
             <w:pPr>
               <w:bidi/>
               <w:rPr>
-                <w:rFonts w:asciiTheme="majorBidi" w:hAnsiTheme="majorBidi" w:cs="Times New Roman" w:hint="cs"/>
+                <w:rFonts w:asciiTheme="majorBidi" w:hAnsiTheme="majorBidi" w:cs="Times New Roman"/>
                 <w:sz w:val="24"/>
                 <w:szCs w:val="24"/>
                 <w:rtl/>
@@ -14760,6 +14758,132 @@
                 <w:lang w:bidi="fa-IR"/>
               </w:rPr>
               <w:t>کله شق، سمج، خیره سر</w:t>
+            </w:r>
+          </w:p>
+        </w:tc>
+      </w:tr>
+      <w:tr>
+        <w:tc>
+          <w:tcPr>
+            <w:tcW w:w="892" w:type="pct"/>
+          </w:tcPr>
+          <w:p>
+            <w:r>
+              <w:t xml:space="preserve">Lever, leverage </w:t>
+            </w:r>
+          </w:p>
+        </w:tc>
+        <w:tc>
+          <w:tcPr>
+            <w:tcW w:w="3201" w:type="pct"/>
+          </w:tcPr>
+          <w:p>
+            <w:pPr>
+              <w:autoSpaceDE w:val="0"/>
+              <w:autoSpaceDN w:val="0"/>
+              <w:adjustRightInd w:val="0"/>
+              <w:rPr>
+                <w:lang w:bidi="fa-IR"/>
+              </w:rPr>
+            </w:pPr>
+            <w:r>
+              <w:rPr>
+                <w:lang w:bidi="fa-IR"/>
+              </w:rPr>
+              <w:t>In this</w:t>
+            </w:r>
+            <w:r>
+              <w:rPr>
+                <w:rFonts w:hint="cs"/>
+                <w:rtl/>
+                <w:lang w:bidi="fa-IR"/>
+              </w:rPr>
+              <w:t xml:space="preserve"> </w:t>
+            </w:r>
+            <w:r>
+              <w:rPr>
+                <w:lang w:bidi="fa-IR"/>
+              </w:rPr>
+              <w:t xml:space="preserve">paper, we present a new method that </w:t>
+            </w:r>
+            <w:bookmarkStart w:id="0" w:name="_GoBack"/>
+            <w:r>
+              <w:rPr>
+                <w:b/>
+                <w:bCs/>
+                <w:lang w:bidi="fa-IR"/>
+              </w:rPr>
+              <w:t>leverages</w:t>
+            </w:r>
+            <w:r>
+              <w:rPr>
+                <w:rFonts w:hint="cs"/>
+                <w:rtl/>
+                <w:lang w:bidi="fa-IR"/>
+              </w:rPr>
+              <w:t xml:space="preserve"> </w:t>
+            </w:r>
+            <w:bookmarkEnd w:id="0"/>
+            <w:r>
+              <w:rPr>
+                <w:lang w:bidi="fa-IR"/>
+              </w:rPr>
+              <w:t>temporal proﬁles augmented with</w:t>
+            </w:r>
+            <w:r>
+              <w:rPr>
+                <w:rFonts w:hint="cs"/>
+                <w:rtl/>
+                <w:lang w:bidi="fa-IR"/>
+              </w:rPr>
+              <w:t xml:space="preserve"> </w:t>
+            </w:r>
+            <w:r>
+              <w:rPr>
+                <w:lang w:bidi="fa-IR"/>
+              </w:rPr>
+              <w:t>context— Contextual Temporal Proﬁles</w:t>
+            </w:r>
+            <w:r>
+              <w:rPr>
+                <w:rFonts w:hint="cs"/>
+                <w:rtl/>
+                <w:lang w:bidi="fa-IR"/>
+              </w:rPr>
+              <w:t xml:space="preserve"> </w:t>
+            </w:r>
+            <w:r>
+              <w:rPr>
+                <w:lang w:bidi="fa-IR"/>
+              </w:rPr>
+              <w:t>(CTPs) of entities.</w:t>
+            </w:r>
+          </w:p>
+        </w:tc>
+        <w:tc>
+          <w:tcPr>
+            <w:tcW w:w="907" w:type="pct"/>
+          </w:tcPr>
+          <w:p>
+            <w:pPr>
+              <w:bidi/>
+              <w:rPr>
+                <w:rFonts w:asciiTheme="majorBidi" w:hAnsiTheme="majorBidi" w:cs="Times New Roman" w:hint="cs"/>
+                <w:sz w:val="24"/>
+                <w:szCs w:val="24"/>
+                <w:rtl/>
+                <w:lang w:bidi="fa-IR"/>
+              </w:rPr>
+            </w:pPr>
+            <w:r>
+              <w:rPr>
+                <w:rFonts w:asciiTheme="majorBidi" w:hAnsiTheme="majorBidi" w:cs="Times New Roman" w:hint="cs"/>
+                <w:sz w:val="24"/>
+                <w:szCs w:val="24"/>
+                <w:rtl/>
+                <w:lang w:bidi="fa-IR"/>
+              </w:rPr>
+              <w:t xml:space="preserve">اهرم، اهرم کردن، </w:t>
             </w:r>
           </w:p>
         </w:tc>

</xml_diff>